<commit_message>
updating lab manual again!
</commit_message>
<xml_diff>
--- a/aly-lab-manual.docx
+++ b/aly-lab-manual.docx
@@ -2114,8 +2114,6 @@
         </w:rPr>
         <w:t>this manual</w:t>
       </w:r>
-      <w:bookmarkStart w:id="1" w:name="_GoBack"/>
-      <w:bookmarkEnd w:id="1"/>
       <w:r>
         <w:rPr>
           <w:rFonts w:ascii="Myriad Pro" w:hAnsi="Myriad Pro"/>
@@ -2180,7 +2178,7 @@
           <w:szCs w:val="22"/>
         </w:rPr>
       </w:pPr>
-      <w:bookmarkStart w:id="2" w:name="Expectations"/>
+      <w:bookmarkStart w:id="1" w:name="Expectations"/>
       <w:r>
         <w:rPr>
           <w:rFonts w:ascii="Myriad Pro" w:hAnsi="Myriad Pro"/>
@@ -2192,7 +2190,7 @@
         <w:t>Expectations and Responsibilities</w:t>
       </w:r>
     </w:p>
-    <w:bookmarkEnd w:id="2"/>
+    <w:bookmarkEnd w:id="1"/>
     <w:p>
       <w:pPr>
         <w:jc w:val="both"/>
@@ -2216,7 +2214,7 @@
           <w:u w:val="single"/>
         </w:rPr>
       </w:pPr>
-      <w:bookmarkStart w:id="3" w:name="Everyone"/>
+      <w:bookmarkStart w:id="2" w:name="Everyone"/>
       <w:r>
         <w:rPr>
           <w:rFonts w:ascii="Myriad Pro" w:hAnsi="Myriad Pro"/>
@@ -2227,7 +2225,7 @@
         </w:rPr>
         <w:t>Everyone</w:t>
       </w:r>
-      <w:bookmarkEnd w:id="3"/>
+      <w:bookmarkEnd w:id="2"/>
     </w:p>
     <w:p>
       <w:pPr>
@@ -3210,7 +3208,7 @@
           <w:u w:val="single"/>
         </w:rPr>
       </w:pPr>
-      <w:bookmarkStart w:id="4" w:name="PI"/>
+      <w:bookmarkStart w:id="3" w:name="PI"/>
       <w:r>
         <w:rPr>
           <w:rFonts w:ascii="Myriad Pro" w:hAnsi="Myriad Pro"/>
@@ -3222,7 +3220,7 @@
         <w:t>Principal Investigator</w:t>
       </w:r>
     </w:p>
-    <w:bookmarkEnd w:id="4"/>
+    <w:bookmarkEnd w:id="3"/>
     <w:p>
       <w:pPr>
         <w:pStyle w:val="ListParagraph"/>
@@ -3500,7 +3498,7 @@
           <w:u w:val="single"/>
         </w:rPr>
       </w:pPr>
-      <w:bookmarkStart w:id="5" w:name="Postdocs"/>
+      <w:bookmarkStart w:id="4" w:name="Postdocs"/>
       <w:r>
         <w:rPr>
           <w:rFonts w:ascii="Myriad Pro" w:hAnsi="Myriad Pro"/>
@@ -3521,7 +3519,7 @@
         </w:rPr>
         <w:t>ocs</w:t>
       </w:r>
-      <w:bookmarkEnd w:id="5"/>
+      <w:bookmarkEnd w:id="4"/>
     </w:p>
     <w:p>
       <w:pPr>
@@ -3837,7 +3835,7 @@
           <w:u w:val="single"/>
         </w:rPr>
       </w:pPr>
-      <w:bookmarkStart w:id="6" w:name="GradStudents"/>
+      <w:bookmarkStart w:id="5" w:name="GradStudents"/>
       <w:r>
         <w:rPr>
           <w:rFonts w:ascii="Myriad Pro" w:hAnsi="Myriad Pro"/>
@@ -3878,7 +3876,7 @@
         </w:rPr>
         <w:t>tudents</w:t>
       </w:r>
-      <w:bookmarkEnd w:id="6"/>
+      <w:bookmarkEnd w:id="5"/>
     </w:p>
     <w:p>
       <w:pPr>
@@ -4137,7 +4135,7 @@
           <w:u w:val="single"/>
         </w:rPr>
       </w:pPr>
-      <w:bookmarkStart w:id="7" w:name="LabManagers"/>
+      <w:bookmarkStart w:id="6" w:name="LabManagers"/>
       <w:r>
         <w:rPr>
           <w:rFonts w:ascii="Myriad Pro" w:hAnsi="Myriad Pro"/>
@@ -4160,7 +4158,7 @@
         <w:t>anagers</w:t>
       </w:r>
     </w:p>
-    <w:bookmarkEnd w:id="7"/>
+    <w:bookmarkEnd w:id="6"/>
     <w:p>
       <w:pPr>
         <w:jc w:val="both"/>
@@ -4608,7 +4606,7 @@
           <w:u w:val="single"/>
         </w:rPr>
       </w:pPr>
-      <w:bookmarkStart w:id="8" w:name="Undergrads"/>
+      <w:bookmarkStart w:id="7" w:name="Undergrads"/>
       <w:r>
         <w:rPr>
           <w:rFonts w:ascii="Myriad Pro" w:hAnsi="Myriad Pro"/>
@@ -4630,7 +4628,7 @@
         <w:t>tudents</w:t>
       </w:r>
     </w:p>
-    <w:bookmarkEnd w:id="8"/>
+    <w:bookmarkEnd w:id="7"/>
     <w:p>
       <w:pPr>
         <w:jc w:val="both"/>
@@ -4860,7 +4858,7 @@
           <w:u w:val="single"/>
         </w:rPr>
       </w:pPr>
-      <w:bookmarkStart w:id="9" w:name="EssentialPolicies"/>
+      <w:bookmarkStart w:id="8" w:name="EssentialPolicies"/>
       <w:r>
         <w:rPr>
           <w:rFonts w:ascii="Myriad Pro" w:hAnsi="Myriad Pro"/>
@@ -5042,7 +5040,7 @@
         <w:t>cause of your concern, then reach out to the department chair or another trusted faculty member in the department.</w:t>
       </w:r>
     </w:p>
-    <w:bookmarkEnd w:id="9"/>
+    <w:bookmarkEnd w:id="8"/>
     <w:p>
       <w:pPr>
         <w:rPr>
@@ -5074,7 +5072,7 @@
           <w:szCs w:val="22"/>
         </w:rPr>
       </w:pPr>
-      <w:bookmarkStart w:id="10" w:name="AcademicConduct"/>
+      <w:bookmarkStart w:id="9" w:name="AcademicConduct"/>
       <w:r>
         <w:rPr>
           <w:rFonts w:ascii="Myriad Pro" w:hAnsi="Myriad Pro"/>
@@ -5883,7 +5881,7 @@
           <w:u w:val="single"/>
         </w:rPr>
       </w:pPr>
-      <w:bookmarkStart w:id="11" w:name="HumanSubjectsResearch"/>
+      <w:bookmarkStart w:id="10" w:name="HumanSubjectsResearch"/>
       <w:r>
         <w:rPr>
           <w:rFonts w:ascii="Myriad Pro" w:hAnsi="Myriad Pro"/>
@@ -6117,8 +6115,8 @@
           <w:szCs w:val="22"/>
         </w:rPr>
       </w:pPr>
-      <w:bookmarkStart w:id="12" w:name="LabResources"/>
-      <w:bookmarkEnd w:id="11"/>
+      <w:bookmarkStart w:id="11" w:name="LabResources"/>
+      <w:bookmarkEnd w:id="10"/>
       <w:r>
         <w:rPr>
           <w:rFonts w:ascii="Myriad Pro" w:hAnsi="Myriad Pro"/>
@@ -6152,7 +6150,7 @@
           <w:u w:val="single"/>
         </w:rPr>
       </w:pPr>
-      <w:bookmarkStart w:id="13" w:name="Wiki"/>
+      <w:bookmarkStart w:id="12" w:name="Wiki"/>
       <w:r>
         <w:rPr>
           <w:rFonts w:ascii="Myriad Pro" w:hAnsi="Myriad Pro"/>
@@ -6164,7 +6162,7 @@
         <w:t>Wiki</w:t>
       </w:r>
     </w:p>
-    <w:bookmarkEnd w:id="13"/>
+    <w:bookmarkEnd w:id="12"/>
     <w:p>
       <w:pPr>
         <w:jc w:val="both"/>
@@ -6238,7 +6236,7 @@
           <w:u w:val="single"/>
         </w:rPr>
       </w:pPr>
-      <w:bookmarkStart w:id="14" w:name="Slack"/>
+      <w:bookmarkStart w:id="13" w:name="Slack"/>
       <w:r>
         <w:rPr>
           <w:rFonts w:ascii="Myriad Pro" w:hAnsi="Myriad Pro"/>
@@ -6250,6 +6248,200 @@
         <w:t>Slack</w:t>
       </w:r>
     </w:p>
+    <w:bookmarkEnd w:id="13"/>
+    <w:p>
+      <w:pPr>
+        <w:jc w:val="both"/>
+        <w:rPr>
+          <w:rFonts w:ascii="Myriad Pro" w:hAnsi="Myriad Pro"/>
+          <w:color w:val="000000" w:themeColor="text1"/>
+          <w:sz w:val="22"/>
+          <w:szCs w:val="22"/>
+          <w:u w:val="single"/>
+        </w:rPr>
+      </w:pPr>
+    </w:p>
+    <w:p>
+      <w:pPr>
+        <w:jc w:val="both"/>
+        <w:rPr>
+          <w:rFonts w:ascii="Myriad Pro" w:hAnsi="Myriad Pro"/>
+          <w:color w:val="595959" w:themeColor="text1" w:themeTint="A6"/>
+          <w:sz w:val="22"/>
+          <w:szCs w:val="22"/>
+        </w:rPr>
+      </w:pPr>
+      <w:r>
+        <w:rPr>
+          <w:rFonts w:ascii="Myriad Pro" w:hAnsi="Myriad Pro"/>
+          <w:color w:val="595959" w:themeColor="text1" w:themeTint="A6"/>
+          <w:sz w:val="22"/>
+          <w:szCs w:val="22"/>
+        </w:rPr>
+        <w:t>Slack (</w:t>
+      </w:r>
+      <w:r>
+        <w:rPr>
+          <w:rFonts w:ascii="Myriad Pro" w:hAnsi="Myriad Pro"/>
+          <w:color w:val="00B0F0"/>
+          <w:sz w:val="22"/>
+          <w:szCs w:val="22"/>
+        </w:rPr>
+        <w:t>alylab.slack.com</w:t>
+      </w:r>
+      <w:r>
+        <w:rPr>
+          <w:rFonts w:ascii="Myriad Pro" w:hAnsi="Myriad Pro"/>
+          <w:color w:val="595959" w:themeColor="text1" w:themeTint="A6"/>
+          <w:sz w:val="22"/>
+          <w:szCs w:val="22"/>
+        </w:rPr>
+        <w:t xml:space="preserve">) will be used as the primary means of lab communication. </w:t>
+      </w:r>
+      <w:r>
+        <w:rPr>
+          <w:rFonts w:ascii="Myriad Pro" w:hAnsi="Myriad Pro"/>
+          <w:color w:val="595959" w:themeColor="text1" w:themeTint="A6"/>
+          <w:sz w:val="22"/>
+          <w:szCs w:val="22"/>
+        </w:rPr>
+        <w:t>When posting messages or looking for updates, check the appropriate channel: #general for lab announcements, #lab-meetings for notes or communication related to lab meetings, #papers for sharing links to lab-relevant papers and discussing them, #code-tips for sharing wisdom on code writing or asking (and answering) the coding questions of others, #fmri-methods for sharing wisdom on fMRI data collection / analysis or asking (and answering) the fMRI questions of others</w:t>
+      </w:r>
+      <w:r>
+        <w:rPr>
+          <w:rFonts w:ascii="Myriad Pro" w:hAnsi="Myriad Pro"/>
+          <w:color w:val="595959" w:themeColor="text1" w:themeTint="A6"/>
+          <w:sz w:val="22"/>
+          <w:szCs w:val="22"/>
+        </w:rPr>
+        <w:t>, #stats to ask and answer questions about statistical analyses, and #random for non-work-related chatting that is best kept out of the work-related channels.</w:t>
+      </w:r>
+    </w:p>
+    <w:p>
+      <w:pPr>
+        <w:jc w:val="both"/>
+        <w:rPr>
+          <w:rFonts w:ascii="Myriad Pro" w:hAnsi="Myriad Pro"/>
+          <w:color w:val="595959" w:themeColor="text1" w:themeTint="A6"/>
+          <w:sz w:val="22"/>
+          <w:szCs w:val="22"/>
+        </w:rPr>
+      </w:pPr>
+    </w:p>
+    <w:p>
+      <w:pPr>
+        <w:jc w:val="both"/>
+        <w:rPr>
+          <w:rFonts w:ascii="Myriad Pro" w:hAnsi="Myriad Pro"/>
+          <w:color w:val="595959" w:themeColor="text1" w:themeTint="A6"/>
+          <w:sz w:val="22"/>
+          <w:szCs w:val="22"/>
+        </w:rPr>
+      </w:pPr>
+      <w:r>
+        <w:rPr>
+          <w:rFonts w:ascii="Myriad Pro" w:hAnsi="Myriad Pro"/>
+          <w:color w:val="595959" w:themeColor="text1" w:themeTint="A6"/>
+          <w:sz w:val="22"/>
+          <w:szCs w:val="22"/>
+        </w:rPr>
+        <w:t xml:space="preserve">Try to keep each channel on topic, so that people can subscribe only to the channels that concern them. For messages to one person or a small group, </w:t>
+      </w:r>
+      <w:r>
+        <w:rPr>
+          <w:rFonts w:ascii="Myriad Pro" w:hAnsi="Myriad Pro"/>
+          <w:color w:val="595959" w:themeColor="text1" w:themeTint="A6"/>
+          <w:sz w:val="22"/>
+          <w:szCs w:val="22"/>
+        </w:rPr>
+        <w:t xml:space="preserve">use direct messages. If you have to send attachments (e.g., papers) or send messages that include out-of-lab recipients, use e-mail. </w:t>
+      </w:r>
+      <w:r>
+        <w:rPr>
+          <w:rFonts w:ascii="Myriad Pro" w:hAnsi="Myriad Pro"/>
+          <w:color w:val="595959" w:themeColor="text1" w:themeTint="A6"/>
+          <w:sz w:val="22"/>
+          <w:szCs w:val="22"/>
+        </w:rPr>
+        <w:t>If it’s an emergency and Mariam isn’t responding on Slack, e-mail her.</w:t>
+      </w:r>
+    </w:p>
+    <w:p>
+      <w:pPr>
+        <w:jc w:val="both"/>
+        <w:rPr>
+          <w:rFonts w:ascii="Myriad Pro" w:hAnsi="Myriad Pro"/>
+          <w:color w:val="595959" w:themeColor="text1" w:themeTint="A6"/>
+          <w:sz w:val="22"/>
+          <w:szCs w:val="22"/>
+        </w:rPr>
+      </w:pPr>
+    </w:p>
+    <w:p>
+      <w:pPr>
+        <w:jc w:val="both"/>
+        <w:rPr>
+          <w:rFonts w:ascii="Myriad Pro" w:hAnsi="Myriad Pro"/>
+          <w:color w:val="595959" w:themeColor="text1" w:themeTint="A6"/>
+          <w:sz w:val="22"/>
+          <w:szCs w:val="22"/>
+        </w:rPr>
+      </w:pPr>
+      <w:r>
+        <w:rPr>
+          <w:rFonts w:ascii="Myriad Pro" w:hAnsi="Myriad Pro"/>
+          <w:color w:val="595959" w:themeColor="text1" w:themeTint="A6"/>
+          <w:sz w:val="22"/>
+          <w:szCs w:val="22"/>
+        </w:rPr>
+        <w:t>Full-time lab members should install Slack on their computers and/or phones. Part-time lab members should also check Slack regularly. You should of course feel free to ignore Slack on evenings and weekends – and Mariam probably will, too!</w:t>
+      </w:r>
+    </w:p>
+    <w:p>
+      <w:pPr>
+        <w:jc w:val="both"/>
+        <w:rPr>
+          <w:rFonts w:ascii="Myriad Pro" w:hAnsi="Myriad Pro"/>
+          <w:color w:val="595959" w:themeColor="text1" w:themeTint="A6"/>
+          <w:sz w:val="22"/>
+          <w:szCs w:val="22"/>
+        </w:rPr>
+      </w:pPr>
+    </w:p>
+    <w:p>
+      <w:pPr>
+        <w:jc w:val="both"/>
+        <w:rPr>
+          <w:rFonts w:ascii="Myriad Pro" w:hAnsi="Myriad Pro"/>
+          <w:color w:val="595959" w:themeColor="text1" w:themeTint="A6"/>
+          <w:sz w:val="22"/>
+          <w:szCs w:val="22"/>
+        </w:rPr>
+      </w:pPr>
+    </w:p>
+    <w:p>
+      <w:pPr>
+        <w:jc w:val="both"/>
+        <w:rPr>
+          <w:rFonts w:ascii="Myriad Pro" w:hAnsi="Myriad Pro"/>
+          <w:color w:val="000000" w:themeColor="text1"/>
+          <w:sz w:val="22"/>
+          <w:szCs w:val="22"/>
+          <w:u w:val="single"/>
+        </w:rPr>
+      </w:pPr>
+      <w:bookmarkStart w:id="14" w:name="Dropbox"/>
+      <w:r>
+        <w:rPr>
+          <w:rFonts w:ascii="Myriad Pro" w:hAnsi="Myriad Pro"/>
+          <w:color w:val="000000" w:themeColor="text1"/>
+          <w:sz w:val="22"/>
+          <w:szCs w:val="22"/>
+          <w:u w:val="single"/>
+        </w:rPr>
+        <w:t>Dropbox</w:t>
+      </w:r>
+    </w:p>
     <w:bookmarkEnd w:id="14"/>
     <w:p>
       <w:pPr>
@@ -6280,135 +6472,143 @@
           <w:sz w:val="22"/>
           <w:szCs w:val="22"/>
         </w:rPr>
-        <w:t>Slack (</w:t>
-      </w:r>
-      <w:r>
-        <w:rPr>
-          <w:rFonts w:ascii="Myriad Pro" w:hAnsi="Myriad Pro"/>
-          <w:color w:val="00B0F0"/>
-          <w:sz w:val="22"/>
-          <w:szCs w:val="22"/>
-        </w:rPr>
-        <w:t>alylab.slack.com</w:t>
-      </w:r>
-      <w:r>
-        <w:rPr>
-          <w:rFonts w:ascii="Myriad Pro" w:hAnsi="Myriad Pro"/>
-          <w:color w:val="595959" w:themeColor="text1" w:themeTint="A6"/>
-          <w:sz w:val="22"/>
-          <w:szCs w:val="22"/>
-        </w:rPr>
-        <w:t xml:space="preserve">) will be used as the primary means of lab communication. </w:t>
-      </w:r>
-      <w:r>
-        <w:rPr>
-          <w:rFonts w:ascii="Myriad Pro" w:hAnsi="Myriad Pro"/>
-          <w:color w:val="595959" w:themeColor="text1" w:themeTint="A6"/>
-          <w:sz w:val="22"/>
-          <w:szCs w:val="22"/>
-        </w:rPr>
-        <w:t>When posting messages or looking for updates, check the appropriate channel: #general for lab announcements, #lab-meetings for notes or communication related to lab meetings, #papers for sharing links to lab-relevant papers and discussing them, #code-tips for sharing wisdom on code writing or asking (and answering) the coding questions of others, #fmri-methods for sharing wisdom on fMRI data collection / analysis or asking (and answering) the fMRI questions of others</w:t>
-      </w:r>
-      <w:r>
-        <w:rPr>
-          <w:rFonts w:ascii="Myriad Pro" w:hAnsi="Myriad Pro"/>
-          <w:color w:val="595959" w:themeColor="text1" w:themeTint="A6"/>
-          <w:sz w:val="22"/>
-          <w:szCs w:val="22"/>
-        </w:rPr>
-        <w:t>, #stats to ask and answer questions about statistical analyses, and #random for non-work-related chatting that is best kept out of the work-related channels.</w:t>
-      </w:r>
-    </w:p>
-    <w:p>
-      <w:pPr>
-        <w:jc w:val="both"/>
-        <w:rPr>
-          <w:rFonts w:ascii="Myriad Pro" w:hAnsi="Myriad Pro"/>
-          <w:color w:val="595959" w:themeColor="text1" w:themeTint="A6"/>
-          <w:sz w:val="22"/>
-          <w:szCs w:val="22"/>
-        </w:rPr>
-      </w:pPr>
-    </w:p>
-    <w:p>
-      <w:pPr>
-        <w:jc w:val="both"/>
-        <w:rPr>
-          <w:rFonts w:ascii="Myriad Pro" w:hAnsi="Myriad Pro"/>
-          <w:color w:val="595959" w:themeColor="text1" w:themeTint="A6"/>
-          <w:sz w:val="22"/>
-          <w:szCs w:val="22"/>
-        </w:rPr>
-      </w:pPr>
-      <w:r>
-        <w:rPr>
-          <w:rFonts w:ascii="Myriad Pro" w:hAnsi="Myriad Pro"/>
-          <w:color w:val="595959" w:themeColor="text1" w:themeTint="A6"/>
-          <w:sz w:val="22"/>
-          <w:szCs w:val="22"/>
-        </w:rPr>
-        <w:t xml:space="preserve">Try to keep each channel on topic, so that people can subscribe only to the channels that concern them. For messages to one person or a small group, </w:t>
-      </w:r>
-      <w:r>
-        <w:rPr>
-          <w:rFonts w:ascii="Myriad Pro" w:hAnsi="Myriad Pro"/>
-          <w:color w:val="595959" w:themeColor="text1" w:themeTint="A6"/>
-          <w:sz w:val="22"/>
-          <w:szCs w:val="22"/>
-        </w:rPr>
-        <w:t xml:space="preserve">use direct messages. If you have to send attachments (e.g., papers) or send messages that include out-of-lab recipients, use e-mail. </w:t>
-      </w:r>
-      <w:r>
-        <w:rPr>
-          <w:rFonts w:ascii="Myriad Pro" w:hAnsi="Myriad Pro"/>
-          <w:color w:val="595959" w:themeColor="text1" w:themeTint="A6"/>
-          <w:sz w:val="22"/>
-          <w:szCs w:val="22"/>
-        </w:rPr>
-        <w:t>If it’s an emergency and Mariam isn’t responding on Slack, e-mail her.</w:t>
-      </w:r>
-    </w:p>
-    <w:p>
-      <w:pPr>
-        <w:jc w:val="both"/>
-        <w:rPr>
-          <w:rFonts w:ascii="Myriad Pro" w:hAnsi="Myriad Pro"/>
-          <w:color w:val="595959" w:themeColor="text1" w:themeTint="A6"/>
-          <w:sz w:val="22"/>
-          <w:szCs w:val="22"/>
-        </w:rPr>
-      </w:pPr>
-    </w:p>
-    <w:p>
-      <w:pPr>
-        <w:jc w:val="both"/>
-        <w:rPr>
-          <w:rFonts w:ascii="Myriad Pro" w:hAnsi="Myriad Pro"/>
-          <w:color w:val="595959" w:themeColor="text1" w:themeTint="A6"/>
-          <w:sz w:val="22"/>
-          <w:szCs w:val="22"/>
-        </w:rPr>
-      </w:pPr>
-      <w:r>
-        <w:rPr>
-          <w:rFonts w:ascii="Myriad Pro" w:hAnsi="Myriad Pro"/>
-          <w:color w:val="595959" w:themeColor="text1" w:themeTint="A6"/>
-          <w:sz w:val="22"/>
-          <w:szCs w:val="22"/>
-        </w:rPr>
-        <w:t>Full-time lab members should install Slack on their computers and/or phones. Part-time lab members should also check Slack regularly. You should of course feel free to ignore Slack on evenings and weekends – and Mariam probably will, too!</w:t>
-      </w:r>
-    </w:p>
-    <w:p>
-      <w:pPr>
-        <w:jc w:val="both"/>
-        <w:rPr>
-          <w:rFonts w:ascii="Myriad Pro" w:hAnsi="Myriad Pro"/>
-          <w:color w:val="595959" w:themeColor="text1" w:themeTint="A6"/>
-          <w:sz w:val="22"/>
-          <w:szCs w:val="22"/>
-        </w:rPr>
-      </w:pPr>
+        <w:t xml:space="preserve">The lab </w:t>
+      </w:r>
+      <w:r>
+        <w:rPr>
+          <w:rFonts w:ascii="Myriad Pro" w:hAnsi="Myriad Pro"/>
+          <w:color w:val="595959" w:themeColor="text1" w:themeTint="A6"/>
+          <w:sz w:val="22"/>
+          <w:szCs w:val="22"/>
+        </w:rPr>
+        <w:t>has a</w:t>
+      </w:r>
+      <w:r>
+        <w:rPr>
+          <w:rFonts w:ascii="Myriad Pro" w:hAnsi="Myriad Pro"/>
+          <w:color w:val="595959" w:themeColor="text1" w:themeTint="A6"/>
+          <w:sz w:val="22"/>
+          <w:szCs w:val="22"/>
+        </w:rPr>
+        <w:t xml:space="preserve"> shared Dropbox </w:t>
+      </w:r>
+      <w:r>
+        <w:rPr>
+          <w:rFonts w:ascii="Myriad Pro" w:hAnsi="Myriad Pro"/>
+          <w:color w:val="595959" w:themeColor="text1" w:themeTint="A6"/>
+          <w:sz w:val="22"/>
+          <w:szCs w:val="22"/>
+        </w:rPr>
+        <w:t>account</w:t>
+      </w:r>
+      <w:r>
+        <w:rPr>
+          <w:rFonts w:ascii="Myriad Pro" w:hAnsi="Myriad Pro"/>
+          <w:color w:val="595959" w:themeColor="text1" w:themeTint="A6"/>
+          <w:sz w:val="22"/>
+          <w:szCs w:val="22"/>
+        </w:rPr>
+        <w:t xml:space="preserve"> that </w:t>
+      </w:r>
+      <w:r>
+        <w:rPr>
+          <w:rFonts w:ascii="Myriad Pro" w:hAnsi="Myriad Pro"/>
+          <w:color w:val="595959" w:themeColor="text1" w:themeTint="A6"/>
+          <w:sz w:val="22"/>
+          <w:szCs w:val="22"/>
+        </w:rPr>
+        <w:t>is</w:t>
+      </w:r>
+      <w:r>
+        <w:rPr>
+          <w:rFonts w:ascii="Myriad Pro" w:hAnsi="Myriad Pro"/>
+          <w:color w:val="595959" w:themeColor="text1" w:themeTint="A6"/>
+          <w:sz w:val="22"/>
+          <w:szCs w:val="22"/>
+        </w:rPr>
+        <w:t xml:space="preserve"> used to store </w:t>
+      </w:r>
+      <w:r>
+        <w:rPr>
+          <w:rFonts w:ascii="Myriad Pro" w:hAnsi="Myriad Pro"/>
+          <w:color w:val="595959" w:themeColor="text1" w:themeTint="A6"/>
+          <w:sz w:val="22"/>
+          <w:szCs w:val="22"/>
+        </w:rPr>
+        <w:t xml:space="preserve">experiment code, so that you can run your experiment on any computer that has access to the lab Dropbox folder. </w:t>
+      </w:r>
+      <w:r>
+        <w:rPr>
+          <w:rFonts w:ascii="Myriad Pro" w:hAnsi="Myriad Pro"/>
+          <w:color w:val="595959" w:themeColor="text1" w:themeTint="A6"/>
+          <w:sz w:val="22"/>
+          <w:szCs w:val="22"/>
+        </w:rPr>
+        <w:t>The lab Dropbox is also used</w:t>
+      </w:r>
+      <w:r>
+        <w:rPr>
+          <w:rFonts w:ascii="Myriad Pro" w:hAnsi="Myriad Pro"/>
+          <w:color w:val="595959" w:themeColor="text1" w:themeTint="A6"/>
+          <w:sz w:val="22"/>
+          <w:szCs w:val="22"/>
+        </w:rPr>
+        <w:t xml:space="preserve"> to store </w:t>
+      </w:r>
+      <w:r>
+        <w:rPr>
+          <w:rFonts w:ascii="Myriad Pro" w:hAnsi="Myriad Pro"/>
+          <w:color w:val="595959" w:themeColor="text1" w:themeTint="A6"/>
+          <w:sz w:val="22"/>
+          <w:szCs w:val="22"/>
+        </w:rPr>
+        <w:t>documents and files for general lab use (e.g., IRB documents, stimuli, demographics forms, etc)</w:t>
+      </w:r>
+      <w:r>
+        <w:rPr>
+          <w:rFonts w:ascii="Myriad Pro" w:hAnsi="Myriad Pro"/>
+          <w:color w:val="595959" w:themeColor="text1" w:themeTint="A6"/>
+          <w:sz w:val="22"/>
+          <w:szCs w:val="22"/>
+        </w:rPr>
+        <w:t>, though the lab wiki will also have that information</w:t>
+      </w:r>
+      <w:r>
+        <w:rPr>
+          <w:rFonts w:ascii="Myriad Pro" w:hAnsi="Myriad Pro"/>
+          <w:color w:val="595959" w:themeColor="text1" w:themeTint="A6"/>
+          <w:sz w:val="22"/>
+          <w:szCs w:val="22"/>
+        </w:rPr>
+        <w:t xml:space="preserve">. </w:t>
+      </w:r>
+      <w:r>
+        <w:rPr>
+          <w:rFonts w:ascii="Myriad Pro" w:hAnsi="Myriad Pro"/>
+          <w:color w:val="595959" w:themeColor="text1" w:themeTint="A6"/>
+          <w:sz w:val="22"/>
+          <w:szCs w:val="22"/>
+        </w:rPr>
+        <w:t>Contact the lab ma</w:t>
+      </w:r>
+      <w:r>
+        <w:rPr>
+          <w:rFonts w:ascii="Myriad Pro" w:hAnsi="Myriad Pro"/>
+          <w:color w:val="595959" w:themeColor="text1" w:themeTint="A6"/>
+          <w:sz w:val="22"/>
+          <w:szCs w:val="22"/>
+        </w:rPr>
+        <w:t xml:space="preserve">nager </w:t>
+      </w:r>
+      <w:r>
+        <w:rPr>
+          <w:rFonts w:ascii="Myriad Pro" w:hAnsi="Myriad Pro"/>
+          <w:color w:val="595959" w:themeColor="text1" w:themeTint="A6"/>
+          <w:sz w:val="22"/>
+          <w:szCs w:val="22"/>
+        </w:rPr>
+        <w:t>when you want to add something to the lab Dropbox.</w:t>
+      </w:r>
     </w:p>
     <w:p>
       <w:pPr>
@@ -6432,209 +6632,7 @@
           <w:u w:val="single"/>
         </w:rPr>
       </w:pPr>
-      <w:bookmarkStart w:id="15" w:name="Dropbox"/>
-      <w:r>
-        <w:rPr>
-          <w:rFonts w:ascii="Myriad Pro" w:hAnsi="Myriad Pro"/>
-          <w:color w:val="000000" w:themeColor="text1"/>
-          <w:sz w:val="22"/>
-          <w:szCs w:val="22"/>
-          <w:u w:val="single"/>
-        </w:rPr>
-        <w:t>Dropbox</w:t>
-      </w:r>
-    </w:p>
-    <w:bookmarkEnd w:id="15"/>
-    <w:p>
-      <w:pPr>
-        <w:jc w:val="both"/>
-        <w:rPr>
-          <w:rFonts w:ascii="Myriad Pro" w:hAnsi="Myriad Pro"/>
-          <w:color w:val="000000" w:themeColor="text1"/>
-          <w:sz w:val="22"/>
-          <w:szCs w:val="22"/>
-          <w:u w:val="single"/>
-        </w:rPr>
-      </w:pPr>
-    </w:p>
-    <w:p>
-      <w:pPr>
-        <w:jc w:val="both"/>
-        <w:rPr>
-          <w:rFonts w:ascii="Myriad Pro" w:hAnsi="Myriad Pro"/>
-          <w:color w:val="595959" w:themeColor="text1" w:themeTint="A6"/>
-          <w:sz w:val="22"/>
-          <w:szCs w:val="22"/>
-        </w:rPr>
-      </w:pPr>
-      <w:r>
-        <w:rPr>
-          <w:rFonts w:ascii="Myriad Pro" w:hAnsi="Myriad Pro"/>
-          <w:color w:val="595959" w:themeColor="text1" w:themeTint="A6"/>
-          <w:sz w:val="22"/>
-          <w:szCs w:val="22"/>
-        </w:rPr>
-        <w:t xml:space="preserve">The lab </w:t>
-      </w:r>
-      <w:r>
-        <w:rPr>
-          <w:rFonts w:ascii="Myriad Pro" w:hAnsi="Myriad Pro"/>
-          <w:color w:val="595959" w:themeColor="text1" w:themeTint="A6"/>
-          <w:sz w:val="22"/>
-          <w:szCs w:val="22"/>
-        </w:rPr>
-        <w:t>has a</w:t>
-      </w:r>
-      <w:r>
-        <w:rPr>
-          <w:rFonts w:ascii="Myriad Pro" w:hAnsi="Myriad Pro"/>
-          <w:color w:val="595959" w:themeColor="text1" w:themeTint="A6"/>
-          <w:sz w:val="22"/>
-          <w:szCs w:val="22"/>
-        </w:rPr>
-        <w:t xml:space="preserve"> shared Dropbox </w:t>
-      </w:r>
-      <w:r>
-        <w:rPr>
-          <w:rFonts w:ascii="Myriad Pro" w:hAnsi="Myriad Pro"/>
-          <w:color w:val="595959" w:themeColor="text1" w:themeTint="A6"/>
-          <w:sz w:val="22"/>
-          <w:szCs w:val="22"/>
-        </w:rPr>
-        <w:t>account</w:t>
-      </w:r>
-      <w:r>
-        <w:rPr>
-          <w:rFonts w:ascii="Myriad Pro" w:hAnsi="Myriad Pro"/>
-          <w:color w:val="595959" w:themeColor="text1" w:themeTint="A6"/>
-          <w:sz w:val="22"/>
-          <w:szCs w:val="22"/>
-        </w:rPr>
-        <w:t xml:space="preserve"> that </w:t>
-      </w:r>
-      <w:r>
-        <w:rPr>
-          <w:rFonts w:ascii="Myriad Pro" w:hAnsi="Myriad Pro"/>
-          <w:color w:val="595959" w:themeColor="text1" w:themeTint="A6"/>
-          <w:sz w:val="22"/>
-          <w:szCs w:val="22"/>
-        </w:rPr>
-        <w:t>is</w:t>
-      </w:r>
-      <w:r>
-        <w:rPr>
-          <w:rFonts w:ascii="Myriad Pro" w:hAnsi="Myriad Pro"/>
-          <w:color w:val="595959" w:themeColor="text1" w:themeTint="A6"/>
-          <w:sz w:val="22"/>
-          <w:szCs w:val="22"/>
-        </w:rPr>
-        <w:t xml:space="preserve"> used to store </w:t>
-      </w:r>
-      <w:r>
-        <w:rPr>
-          <w:rFonts w:ascii="Myriad Pro" w:hAnsi="Myriad Pro"/>
-          <w:color w:val="595959" w:themeColor="text1" w:themeTint="A6"/>
-          <w:sz w:val="22"/>
-          <w:szCs w:val="22"/>
-        </w:rPr>
-        <w:t xml:space="preserve">experiment code, so that you can run your experiment on any computer that has access to the lab Dropbox folder. </w:t>
-      </w:r>
-      <w:r>
-        <w:rPr>
-          <w:rFonts w:ascii="Myriad Pro" w:hAnsi="Myriad Pro"/>
-          <w:color w:val="595959" w:themeColor="text1" w:themeTint="A6"/>
-          <w:sz w:val="22"/>
-          <w:szCs w:val="22"/>
-        </w:rPr>
-        <w:t>The lab Dropbox is also used</w:t>
-      </w:r>
-      <w:r>
-        <w:rPr>
-          <w:rFonts w:ascii="Myriad Pro" w:hAnsi="Myriad Pro"/>
-          <w:color w:val="595959" w:themeColor="text1" w:themeTint="A6"/>
-          <w:sz w:val="22"/>
-          <w:szCs w:val="22"/>
-        </w:rPr>
-        <w:t xml:space="preserve"> to store </w:t>
-      </w:r>
-      <w:r>
-        <w:rPr>
-          <w:rFonts w:ascii="Myriad Pro" w:hAnsi="Myriad Pro"/>
-          <w:color w:val="595959" w:themeColor="text1" w:themeTint="A6"/>
-          <w:sz w:val="22"/>
-          <w:szCs w:val="22"/>
-        </w:rPr>
-        <w:t>documents and files for general lab use (e.g., IRB documents, stimuli, demographics forms, etc)</w:t>
-      </w:r>
-      <w:r>
-        <w:rPr>
-          <w:rFonts w:ascii="Myriad Pro" w:hAnsi="Myriad Pro"/>
-          <w:color w:val="595959" w:themeColor="text1" w:themeTint="A6"/>
-          <w:sz w:val="22"/>
-          <w:szCs w:val="22"/>
-        </w:rPr>
-        <w:t>, though the lab wiki will also have that information</w:t>
-      </w:r>
-      <w:r>
-        <w:rPr>
-          <w:rFonts w:ascii="Myriad Pro" w:hAnsi="Myriad Pro"/>
-          <w:color w:val="595959" w:themeColor="text1" w:themeTint="A6"/>
-          <w:sz w:val="22"/>
-          <w:szCs w:val="22"/>
-        </w:rPr>
-        <w:t xml:space="preserve">. </w:t>
-      </w:r>
-      <w:r>
-        <w:rPr>
-          <w:rFonts w:ascii="Myriad Pro" w:hAnsi="Myriad Pro"/>
-          <w:color w:val="595959" w:themeColor="text1" w:themeTint="A6"/>
-          <w:sz w:val="22"/>
-          <w:szCs w:val="22"/>
-        </w:rPr>
-        <w:t>Contact the lab ma</w:t>
-      </w:r>
-      <w:r>
-        <w:rPr>
-          <w:rFonts w:ascii="Myriad Pro" w:hAnsi="Myriad Pro"/>
-          <w:color w:val="595959" w:themeColor="text1" w:themeTint="A6"/>
-          <w:sz w:val="22"/>
-          <w:szCs w:val="22"/>
-        </w:rPr>
-        <w:t xml:space="preserve">nager </w:t>
-      </w:r>
-      <w:r>
-        <w:rPr>
-          <w:rFonts w:ascii="Myriad Pro" w:hAnsi="Myriad Pro"/>
-          <w:color w:val="595959" w:themeColor="text1" w:themeTint="A6"/>
-          <w:sz w:val="22"/>
-          <w:szCs w:val="22"/>
-        </w:rPr>
-        <w:t>when you want to add something to the lab Dropbox.</w:t>
-      </w:r>
-    </w:p>
-    <w:p>
-      <w:pPr>
-        <w:jc w:val="both"/>
-        <w:rPr>
-          <w:rFonts w:ascii="Myriad Pro" w:hAnsi="Myriad Pro"/>
-          <w:color w:val="595959" w:themeColor="text1" w:themeTint="A6"/>
-          <w:sz w:val="22"/>
-          <w:szCs w:val="22"/>
-        </w:rPr>
-      </w:pPr>
-    </w:p>
-    <w:p>
-      <w:pPr>
-        <w:jc w:val="both"/>
-        <w:rPr>
-          <w:rFonts w:ascii="Myriad Pro" w:hAnsi="Myriad Pro"/>
-          <w:color w:val="000000" w:themeColor="text1"/>
-          <w:sz w:val="22"/>
-          <w:szCs w:val="22"/>
-          <w:u w:val="single"/>
-        </w:rPr>
-      </w:pPr>
-      <w:bookmarkStart w:id="16" w:name="GitHub"/>
+      <w:bookmarkStart w:id="15" w:name="GitHub"/>
       <w:r>
         <w:rPr>
           <w:rFonts w:ascii="Myriad Pro" w:hAnsi="Myriad Pro"/>
@@ -6647,7 +6645,7 @@
         <w:t>GitHub</w:t>
       </w:r>
     </w:p>
-    <w:bookmarkEnd w:id="16"/>
+    <w:bookmarkEnd w:id="15"/>
     <w:p>
       <w:pPr>
         <w:jc w:val="both"/>
@@ -6763,7 +6761,7 @@
           <w:u w:val="single"/>
         </w:rPr>
       </w:pPr>
-      <w:bookmarkStart w:id="17" w:name="GoogleCalendar"/>
+      <w:bookmarkStart w:id="16" w:name="GoogleCalendar"/>
       <w:r>
         <w:rPr>
           <w:rFonts w:ascii="Myriad Pro" w:hAnsi="Myriad Pro"/>
@@ -6775,6 +6773,114 @@
         <w:t>Google Calendar</w:t>
       </w:r>
     </w:p>
+    <w:bookmarkEnd w:id="16"/>
+    <w:p>
+      <w:pPr>
+        <w:jc w:val="both"/>
+        <w:rPr>
+          <w:rFonts w:ascii="Myriad Pro" w:hAnsi="Myriad Pro"/>
+          <w:color w:val="000000" w:themeColor="text1"/>
+          <w:sz w:val="22"/>
+          <w:szCs w:val="22"/>
+          <w:u w:val="single"/>
+        </w:rPr>
+      </w:pPr>
+    </w:p>
+    <w:p>
+      <w:pPr>
+        <w:jc w:val="both"/>
+        <w:rPr>
+          <w:rFonts w:ascii="Myriad Pro" w:hAnsi="Myriad Pro"/>
+          <w:color w:val="000000" w:themeColor="text1"/>
+          <w:sz w:val="22"/>
+          <w:szCs w:val="22"/>
+          <w:u w:val="single"/>
+        </w:rPr>
+      </w:pPr>
+      <w:r>
+        <w:rPr>
+          <w:rFonts w:ascii="Myriad Pro" w:hAnsi="Myriad Pro"/>
+          <w:color w:val="595959" w:themeColor="text1" w:themeTint="A6"/>
+          <w:sz w:val="22"/>
+          <w:szCs w:val="22"/>
+        </w:rPr>
+        <w:t>The lab’s “general” Google calendar is used to keep track of lab meetings and lab events</w:t>
+      </w:r>
+      <w:r>
+        <w:rPr>
+          <w:rFonts w:ascii="Myriad Pro" w:hAnsi="Myriad Pro"/>
+          <w:color w:val="595959" w:themeColor="text1" w:themeTint="A6"/>
+          <w:sz w:val="22"/>
+          <w:szCs w:val="22"/>
+        </w:rPr>
+        <w:t xml:space="preserve"> (including birthdays!)</w:t>
+      </w:r>
+      <w:r>
+        <w:rPr>
+          <w:rFonts w:ascii="Myriad Pro" w:hAnsi="Myriad Pro"/>
+          <w:color w:val="595959" w:themeColor="text1" w:themeTint="A6"/>
+          <w:sz w:val="22"/>
+          <w:szCs w:val="22"/>
+        </w:rPr>
+        <w:t>. The lab’s “who’s around” calendar is used to indicate travel dates (e.g., “Mariam away” for August 1-14), so that other people know when you aren’t available. We will also have a “running room” calendar so that you can book time in the running rooms for your experiment.</w:t>
+      </w:r>
+      <w:r>
+        <w:rPr>
+          <w:rFonts w:ascii="Myriad Pro" w:hAnsi="Myriad Pro"/>
+          <w:color w:val="595959" w:themeColor="text1" w:themeTint="A6"/>
+          <w:sz w:val="22"/>
+          <w:szCs w:val="22"/>
+        </w:rPr>
+        <w:t xml:space="preserve"> Contact the lab manager to get access to the lab calendars.</w:t>
+      </w:r>
+    </w:p>
+    <w:p>
+      <w:pPr>
+        <w:jc w:val="both"/>
+        <w:rPr>
+          <w:rFonts w:ascii="Myriad Pro" w:hAnsi="Myriad Pro"/>
+          <w:color w:val="000000" w:themeColor="text1"/>
+          <w:sz w:val="22"/>
+          <w:szCs w:val="22"/>
+          <w:u w:val="single"/>
+        </w:rPr>
+      </w:pPr>
+    </w:p>
+    <w:p>
+      <w:pPr>
+        <w:jc w:val="both"/>
+        <w:rPr>
+          <w:rFonts w:ascii="Myriad Pro" w:hAnsi="Myriad Pro"/>
+          <w:color w:val="000000" w:themeColor="text1"/>
+          <w:sz w:val="22"/>
+          <w:szCs w:val="22"/>
+          <w:u w:val="single"/>
+        </w:rPr>
+      </w:pPr>
+    </w:p>
+    <w:p>
+      <w:pPr>
+        <w:jc w:val="both"/>
+        <w:rPr>
+          <w:rFonts w:ascii="Myriad Pro" w:hAnsi="Myriad Pro"/>
+          <w:color w:val="000000" w:themeColor="text1"/>
+          <w:sz w:val="22"/>
+          <w:szCs w:val="22"/>
+          <w:u w:val="single"/>
+        </w:rPr>
+      </w:pPr>
+      <w:bookmarkStart w:id="17" w:name="Email"/>
+      <w:r>
+        <w:rPr>
+          <w:rFonts w:ascii="Myriad Pro" w:hAnsi="Myriad Pro"/>
+          <w:color w:val="000000" w:themeColor="text1"/>
+          <w:sz w:val="22"/>
+          <w:szCs w:val="22"/>
+          <w:u w:val="single"/>
+        </w:rPr>
+        <w:t>E-mail</w:t>
+      </w:r>
+    </w:p>
     <w:bookmarkEnd w:id="17"/>
     <w:p>
       <w:pPr>
@@ -6793,147 +6899,90 @@
         <w:jc w:val="both"/>
         <w:rPr>
           <w:rFonts w:ascii="Myriad Pro" w:hAnsi="Myriad Pro"/>
-          <w:color w:val="000000" w:themeColor="text1"/>
-          <w:sz w:val="22"/>
-          <w:szCs w:val="22"/>
-          <w:u w:val="single"/>
-        </w:rPr>
-      </w:pPr>
-      <w:r>
-        <w:rPr>
-          <w:rFonts w:ascii="Myriad Pro" w:hAnsi="Myriad Pro"/>
-          <w:color w:val="595959" w:themeColor="text1" w:themeTint="A6"/>
-          <w:sz w:val="22"/>
-          <w:szCs w:val="22"/>
-        </w:rPr>
-        <w:t>The lab’s “general” Google calendar is used to keep track of lab meetings and lab events</w:t>
-      </w:r>
-      <w:r>
-        <w:rPr>
-          <w:rFonts w:ascii="Myriad Pro" w:hAnsi="Myriad Pro"/>
-          <w:color w:val="595959" w:themeColor="text1" w:themeTint="A6"/>
-          <w:sz w:val="22"/>
-          <w:szCs w:val="22"/>
-        </w:rPr>
-        <w:t xml:space="preserve"> (including birthdays!)</w:t>
-      </w:r>
-      <w:r>
-        <w:rPr>
-          <w:rFonts w:ascii="Myriad Pro" w:hAnsi="Myriad Pro"/>
-          <w:color w:val="595959" w:themeColor="text1" w:themeTint="A6"/>
-          <w:sz w:val="22"/>
-          <w:szCs w:val="22"/>
-        </w:rPr>
-        <w:t>. The lab’s “who’s around” calendar is used to indicate travel dates (e.g., “Mariam away” for August 1-14), so that other people know when you aren’t available. We will also have a “running room” calendar so that you can book time in the running rooms for your experiment.</w:t>
-      </w:r>
-      <w:r>
-        <w:rPr>
-          <w:rFonts w:ascii="Myriad Pro" w:hAnsi="Myriad Pro"/>
-          <w:color w:val="595959" w:themeColor="text1" w:themeTint="A6"/>
-          <w:sz w:val="22"/>
-          <w:szCs w:val="22"/>
-        </w:rPr>
-        <w:t xml:space="preserve"> Contact the lab manager to get access to the lab calendars.</w:t>
-      </w:r>
-    </w:p>
-    <w:p>
-      <w:pPr>
-        <w:jc w:val="both"/>
-        <w:rPr>
-          <w:rFonts w:ascii="Myriad Pro" w:hAnsi="Myriad Pro"/>
-          <w:color w:val="000000" w:themeColor="text1"/>
-          <w:sz w:val="22"/>
-          <w:szCs w:val="22"/>
-          <w:u w:val="single"/>
-        </w:rPr>
-      </w:pPr>
-    </w:p>
-    <w:p>
-      <w:pPr>
-        <w:jc w:val="both"/>
-        <w:rPr>
-          <w:rFonts w:ascii="Myriad Pro" w:hAnsi="Myriad Pro"/>
-          <w:color w:val="000000" w:themeColor="text1"/>
-          <w:sz w:val="22"/>
-          <w:szCs w:val="22"/>
-          <w:u w:val="single"/>
-        </w:rPr>
-      </w:pPr>
-    </w:p>
-    <w:p>
-      <w:pPr>
-        <w:jc w:val="both"/>
-        <w:rPr>
-          <w:rFonts w:ascii="Myriad Pro" w:hAnsi="Myriad Pro"/>
-          <w:color w:val="000000" w:themeColor="text1"/>
-          <w:sz w:val="22"/>
-          <w:szCs w:val="22"/>
-          <w:u w:val="single"/>
-        </w:rPr>
-      </w:pPr>
-      <w:bookmarkStart w:id="18" w:name="Email"/>
-      <w:r>
-        <w:rPr>
-          <w:rFonts w:ascii="Myriad Pro" w:hAnsi="Myriad Pro"/>
-          <w:color w:val="000000" w:themeColor="text1"/>
-          <w:sz w:val="22"/>
-          <w:szCs w:val="22"/>
-          <w:u w:val="single"/>
-        </w:rPr>
-        <w:t>E-mail</w:t>
-      </w:r>
-    </w:p>
-    <w:bookmarkEnd w:id="18"/>
-    <w:p>
-      <w:pPr>
-        <w:jc w:val="both"/>
-        <w:rPr>
-          <w:rFonts w:ascii="Myriad Pro" w:hAnsi="Myriad Pro"/>
-          <w:color w:val="000000" w:themeColor="text1"/>
-          <w:sz w:val="22"/>
-          <w:szCs w:val="22"/>
-          <w:u w:val="single"/>
-        </w:rPr>
-      </w:pPr>
-    </w:p>
-    <w:p>
-      <w:pPr>
-        <w:jc w:val="both"/>
-        <w:rPr>
-          <w:rFonts w:ascii="Myriad Pro" w:hAnsi="Myriad Pro"/>
-          <w:color w:val="595959" w:themeColor="text1" w:themeTint="A6"/>
-          <w:sz w:val="22"/>
-          <w:szCs w:val="22"/>
-        </w:rPr>
-      </w:pPr>
-      <w:r>
-        <w:rPr>
-          <w:rFonts w:ascii="Myriad Pro" w:hAnsi="Myriad Pro"/>
-          <w:color w:val="595959" w:themeColor="text1" w:themeTint="A6"/>
-          <w:sz w:val="22"/>
-          <w:szCs w:val="22"/>
-        </w:rPr>
-        <w:t>We will have a lab listserv for sending e-mails to the entire lab when necessary (</w:t>
-      </w:r>
-      <w:r>
-        <w:rPr>
-          <w:rFonts w:ascii="Myriad Pro" w:hAnsi="Myriad Pro"/>
-          <w:color w:val="00B0F0"/>
-          <w:sz w:val="22"/>
-          <w:szCs w:val="22"/>
-        </w:rPr>
-        <w:t>TBA</w:t>
-      </w:r>
-      <w:r>
-        <w:rPr>
-          <w:rFonts w:ascii="Myriad Pro" w:hAnsi="Myriad Pro"/>
-          <w:color w:val="595959" w:themeColor="text1" w:themeTint="A6"/>
-          <w:sz w:val="22"/>
-          <w:szCs w:val="22"/>
-        </w:rPr>
-        <w:t>). There is also a lab e-mail account that only the lab manager and Mariam can access (</w:t>
+          <w:color w:val="595959" w:themeColor="text1" w:themeTint="A6"/>
+          <w:sz w:val="22"/>
+          <w:szCs w:val="22"/>
+        </w:rPr>
+      </w:pPr>
+      <w:r>
+        <w:rPr>
+          <w:rFonts w:ascii="Myriad Pro" w:hAnsi="Myriad Pro"/>
+          <w:color w:val="595959" w:themeColor="text1" w:themeTint="A6"/>
+          <w:sz w:val="22"/>
+          <w:szCs w:val="22"/>
+        </w:rPr>
+        <w:t>We have a lab listserv for sending e-mails to the entire lab when necessary (</w:t>
       </w:r>
       <w:hyperlink r:id="rId19" w:history="1">
+        <w:r>
+          <w:rPr>
+            <w:rStyle w:val="Hyperlink"/>
+            <w:rFonts w:ascii="Myriad Pro" w:hAnsi="Myriad Pro"/>
+            <w:sz w:val="22"/>
+            <w:szCs w:val="22"/>
+          </w:rPr>
+          <w:t>alylab@columbia.edu)</w:t>
+        </w:r>
+      </w:hyperlink>
+      <w:r>
+        <w:rPr>
+          <w:rFonts w:ascii="Myriad Pro" w:hAnsi="Myriad Pro"/>
+          <w:color w:val="595959" w:themeColor="text1" w:themeTint="A6"/>
+          <w:sz w:val="22"/>
+          <w:szCs w:val="22"/>
+        </w:rPr>
+        <w:t xml:space="preserve">. </w:t>
+      </w:r>
+      <w:r>
+        <w:rPr>
+          <w:rFonts w:ascii="Myriad Pro" w:hAnsi="Myriad Pro"/>
+          <w:color w:val="595959" w:themeColor="text1" w:themeTint="A6"/>
+          <w:sz w:val="22"/>
+          <w:szCs w:val="22"/>
+        </w:rPr>
+        <w:t>Contact the lab manager to get added to the lab listserv.</w:t>
+      </w:r>
+      <w:r>
+        <w:rPr>
+          <w:rFonts w:ascii="Myriad Pro" w:hAnsi="Myriad Pro"/>
+          <w:color w:val="595959" w:themeColor="text1" w:themeTint="A6"/>
+          <w:sz w:val="22"/>
+          <w:szCs w:val="22"/>
+        </w:rPr>
+        <w:t xml:space="preserve"> </w:t>
+      </w:r>
+    </w:p>
+    <w:p>
+      <w:pPr>
+        <w:jc w:val="both"/>
+        <w:rPr>
+          <w:rFonts w:ascii="Myriad Pro" w:hAnsi="Myriad Pro"/>
+          <w:color w:val="595959" w:themeColor="text1" w:themeTint="A6"/>
+          <w:sz w:val="22"/>
+          <w:szCs w:val="22"/>
+        </w:rPr>
+      </w:pPr>
+    </w:p>
+    <w:p>
+      <w:pPr>
+        <w:jc w:val="both"/>
+        <w:rPr>
+          <w:rFonts w:ascii="Myriad Pro" w:hAnsi="Myriad Pro"/>
+          <w:color w:val="595959" w:themeColor="text1" w:themeTint="A6"/>
+          <w:sz w:val="22"/>
+          <w:szCs w:val="22"/>
+        </w:rPr>
+      </w:pPr>
+      <w:r>
+        <w:rPr>
+          <w:rFonts w:ascii="Myriad Pro" w:hAnsi="Myriad Pro"/>
+          <w:color w:val="595959" w:themeColor="text1" w:themeTint="A6"/>
+          <w:sz w:val="22"/>
+          <w:szCs w:val="22"/>
+        </w:rPr>
+        <w:t>There is also a lab e-mail account that only the lab manager and Mariam can access (</w:t>
+      </w:r>
+      <w:hyperlink r:id="rId20" w:history="1">
         <w:r>
           <w:rPr>
             <w:rStyle w:val="Hyperlink"/>
@@ -6951,16 +7000,34 @@
           <w:sz w:val="22"/>
           <w:szCs w:val="22"/>
         </w:rPr>
-        <w:t xml:space="preserve"> -- people sometimes contact the lab (e.g., if interested in participating in studies) through that email address.</w:t>
-      </w:r>
-      <w:r>
-        <w:rPr>
-          <w:rFonts w:ascii="Myriad Pro" w:hAnsi="Myriad Pro"/>
-          <w:color w:val="595959" w:themeColor="text1" w:themeTint="A6"/>
-          <w:sz w:val="22"/>
-          <w:szCs w:val="22"/>
-        </w:rPr>
-        <w:t xml:space="preserve"> Contact the lab manager to get added to the lab listserv.</w:t>
+        <w:t xml:space="preserve"> -- people </w:t>
+      </w:r>
+      <w:r>
+        <w:rPr>
+          <w:rFonts w:ascii="Myriad Pro" w:hAnsi="Myriad Pro"/>
+          <w:color w:val="595959" w:themeColor="text1" w:themeTint="A6"/>
+          <w:sz w:val="22"/>
+          <w:szCs w:val="22"/>
+        </w:rPr>
+        <w:t>often</w:t>
+      </w:r>
+      <w:r>
+        <w:rPr>
+          <w:rFonts w:ascii="Myriad Pro" w:hAnsi="Myriad Pro"/>
+          <w:color w:val="595959" w:themeColor="text1" w:themeTint="A6"/>
+          <w:sz w:val="22"/>
+          <w:szCs w:val="22"/>
+        </w:rPr>
+        <w:t xml:space="preserve"> contact the lab (e.g., if interested in participating in studies) through that email address.</w:t>
+      </w:r>
+      <w:r>
+        <w:rPr>
+          <w:rFonts w:ascii="Myriad Pro" w:hAnsi="Myriad Pro"/>
+          <w:color w:val="595959" w:themeColor="text1" w:themeTint="A6"/>
+          <w:sz w:val="22"/>
+          <w:szCs w:val="22"/>
+        </w:rPr>
+        <w:t xml:space="preserve"> </w:t>
       </w:r>
     </w:p>
     <w:p>
@@ -6995,7 +7062,7 @@
           <w:szCs w:val="22"/>
         </w:rPr>
       </w:pPr>
-      <w:bookmarkStart w:id="19" w:name="GeneralPolicies"/>
+      <w:bookmarkStart w:id="18" w:name="GeneralPolicies"/>
       <w:r>
         <w:rPr>
           <w:rFonts w:ascii="Myriad Pro" w:hAnsi="Myriad Pro"/>
@@ -7028,7 +7095,7 @@
           <w:u w:val="single"/>
         </w:rPr>
       </w:pPr>
-      <w:bookmarkStart w:id="20" w:name="Hours"/>
+      <w:bookmarkStart w:id="19" w:name="Hours"/>
       <w:r>
         <w:rPr>
           <w:rFonts w:ascii="Myriad Pro" w:hAnsi="Myriad Pro"/>
@@ -7068,7 +7135,27 @@
           <w:sz w:val="22"/>
           <w:szCs w:val="22"/>
         </w:rPr>
-        <w:t>Being in lab is a good way of learning from others, building camaraderie, having fast and easy access to resources (and people) you need, and being relatively free from distractions at home (e.g., your bed or Netflix). That said, h</w:t>
+        <w:t xml:space="preserve">Being in lab is a good way of learning from others, </w:t>
+      </w:r>
+      <w:r>
+        <w:rPr>
+          <w:rFonts w:ascii="Myriad Pro" w:hAnsi="Myriad Pro"/>
+          <w:color w:val="595959" w:themeColor="text1" w:themeTint="A6"/>
+          <w:sz w:val="22"/>
+          <w:szCs w:val="22"/>
+        </w:rPr>
+        <w:t xml:space="preserve">helping others, </w:t>
+      </w:r>
+      <w:bookmarkStart w:id="20" w:name="_GoBack"/>
+      <w:bookmarkEnd w:id="20"/>
+      <w:r>
+        <w:rPr>
+          <w:rFonts w:ascii="Myriad Pro" w:hAnsi="Myriad Pro"/>
+          <w:color w:val="595959" w:themeColor="text1" w:themeTint="A6"/>
+          <w:sz w:val="22"/>
+          <w:szCs w:val="22"/>
+        </w:rPr>
+        <w:t>building camaraderie, having fast and easy access to resources (and people) you need, and being relatively free from distractions at home (e.g., your bed or Netflix). That said, h</w:t>
       </w:r>
       <w:r>
         <w:rPr>
@@ -7330,19 +7417,19 @@
         <w:t xml:space="preserve"> or does not want to be disturbed – so please send a message (Slack or e-mail) rather than knocking.</w:t>
       </w:r>
     </w:p>
+    <w:bookmarkEnd w:id="18"/>
     <w:bookmarkEnd w:id="19"/>
-    <w:bookmarkEnd w:id="20"/>
-    <w:p>
-      <w:pPr>
-        <w:rPr>
-          <w:rFonts w:ascii="Myriad Pro" w:hAnsi="Myriad Pro"/>
-          <w:color w:val="595959" w:themeColor="text1" w:themeTint="A6"/>
-          <w:sz w:val="22"/>
-          <w:szCs w:val="22"/>
-        </w:rPr>
-      </w:pPr>
-    </w:p>
-    <w:bookmarkEnd w:id="12"/>
+    <w:p>
+      <w:pPr>
+        <w:rPr>
+          <w:rFonts w:ascii="Myriad Pro" w:hAnsi="Myriad Pro"/>
+          <w:color w:val="595959" w:themeColor="text1" w:themeTint="A6"/>
+          <w:sz w:val="22"/>
+          <w:szCs w:val="22"/>
+        </w:rPr>
+      </w:pPr>
+    </w:p>
+    <w:bookmarkEnd w:id="11"/>
     <w:p>
       <w:pPr>
         <w:rPr>
@@ -8938,7 +9025,7 @@
         </w:rPr>
         <w:t xml:space="preserve">If you have already run several independent projects and have a data organization structure that works well for you, feel free to use it. If not (or if you are looking for a change), the following structure is recommended (based on </w:t>
       </w:r>
-      <w:hyperlink r:id="rId20" w:history="1">
+      <w:hyperlink r:id="rId21" w:history="1">
         <w:r>
           <w:rPr>
             <w:rStyle w:val="Hyperlink"/>
@@ -10081,7 +10168,7 @@
         </w:rPr>
         <w:t xml:space="preserve">We’re all for open science, so lab members are encouraged (well, required) to share their code and data with others, whether they are in the lab or outside of it. Within lab, you can share your code and data whenever you like. But do not share your code or data with the outside world until you think (and Mariam agrees) that the lab has finished working with it. This gives us an opportunity to work with the data to meet our needs (including grant needs!) before releasing it for other people to use. Generally,  we will try to make our data and code publicly available within one year of publishing the results (longer if work on the dataset is ongoing).  Currently, the best option for sharing smaller datasets might be the </w:t>
       </w:r>
-      <w:hyperlink r:id="rId21" w:history="1">
+      <w:hyperlink r:id="rId22" w:history="1">
         <w:r>
           <w:rPr>
             <w:rStyle w:val="Hyperlink"/>
@@ -10102,7 +10189,7 @@
         </w:rPr>
         <w:t xml:space="preserve">, and the best option for sharing MRI datasets is </w:t>
       </w:r>
-      <w:hyperlink r:id="rId22" w:history="1">
+      <w:hyperlink r:id="rId23" w:history="1">
         <w:r>
           <w:rPr>
             <w:rStyle w:val="Hyperlink"/>
@@ -10163,7 +10250,7 @@
         </w:rPr>
         <w:t xml:space="preserve">The preferred preprint servers are </w:t>
       </w:r>
-      <w:hyperlink r:id="rId23" w:history="1">
+      <w:hyperlink r:id="rId24" w:history="1">
         <w:r>
           <w:rPr>
             <w:rStyle w:val="Hyperlink"/>
@@ -10184,7 +10271,7 @@
         </w:rPr>
         <w:t xml:space="preserve"> and </w:t>
       </w:r>
-      <w:hyperlink r:id="rId24" w:history="1">
+      <w:hyperlink r:id="rId25" w:history="1">
         <w:r>
           <w:rPr>
             <w:rStyle w:val="Hyperlink"/>
@@ -10392,7 +10479,7 @@
         </w:rPr>
       </w:pPr>
     </w:p>
-    <w:bookmarkEnd w:id="10"/>
+    <w:bookmarkEnd w:id="9"/>
     <w:p>
       <w:pPr>
         <w:rPr>
@@ -10405,10 +10492,10 @@
       </w:pPr>
     </w:p>
     <w:sectPr>
-      <w:headerReference w:type="even" r:id="rId25"/>
-      <w:headerReference w:type="default" r:id="rId26"/>
-      <w:footerReference w:type="even" r:id="rId27"/>
-      <w:footerReference w:type="default" r:id="rId28"/>
+      <w:headerReference w:type="even" r:id="rId26"/>
+      <w:headerReference w:type="default" r:id="rId27"/>
+      <w:footerReference w:type="even" r:id="rId28"/>
+      <w:footerReference w:type="default" r:id="rId29"/>
       <w:pgSz w:w="12240" w:h="15840"/>
       <w:pgMar w:top="1440" w:right="1440" w:bottom="1440" w:left="1440" w:header="720" w:footer="720" w:gutter="0"/>
       <w:cols w:space="720"/>
@@ -10522,7 +10609,7 @@
         <w:sz w:val="22"/>
         <w:szCs w:val="22"/>
       </w:rPr>
-      <w:t>2</w:t>
+      <w:t>9</w:t>
     </w:r>
     <w:r>
       <w:rPr>

</xml_diff>

<commit_message>
added new listserv info
</commit_message>
<xml_diff>
--- a/aly-lab-manual.docx
+++ b/aly-lab-manual.docx
@@ -4110,27 +4110,7 @@
           <w:sz w:val="22"/>
           <w:szCs w:val="22"/>
         </w:rPr>
-        <w:t xml:space="preserve">Prioritize time for research. Coursework and </w:t>
-      </w:r>
-      <w:proofErr w:type="spellStart"/>
-      <w:r>
-        <w:rPr>
-          <w:rFonts w:ascii="Myriad Pro" w:hAnsi="Myriad Pro"/>
-          <w:color w:val="595959" w:themeColor="text1" w:themeTint="A6"/>
-          <w:sz w:val="22"/>
-          <w:szCs w:val="22"/>
-        </w:rPr>
-        <w:t>TAing</w:t>
-      </w:r>
-      <w:proofErr w:type="spellEnd"/>
-      <w:r>
-        <w:rPr>
-          <w:rFonts w:ascii="Myriad Pro" w:hAnsi="Myriad Pro"/>
-          <w:color w:val="595959" w:themeColor="text1" w:themeTint="A6"/>
-          <w:sz w:val="22"/>
-          <w:szCs w:val="22"/>
-        </w:rPr>
-        <w:t xml:space="preserve"> are important, but ultimately your research gets you your PhD and prepares you for the next stage of your career.</w:t>
+        <w:t>Prioritize time for research. Coursework and TAing are important, but ultimately your research gets you your PhD and prepares you for the next stage of your career.</w:t>
       </w:r>
     </w:p>
     <w:p>
@@ -6325,27 +6305,7 @@
           <w:sz w:val="22"/>
           <w:szCs w:val="22"/>
         </w:rPr>
-        <w:t>When posting messages or looking for updates, check the appropriate channel: #general for lab announcements, #lab-meetings for notes or communication related to lab meetings, #papers for sharing links to lab-relevant papers and discussing them, #code-tips for sharing wisdom on code writing or asking (and answering) the coding questions of others, #</w:t>
-      </w:r>
-      <w:proofErr w:type="spellStart"/>
-      <w:r>
-        <w:rPr>
-          <w:rFonts w:ascii="Myriad Pro" w:hAnsi="Myriad Pro"/>
-          <w:color w:val="595959" w:themeColor="text1" w:themeTint="A6"/>
-          <w:sz w:val="22"/>
-          <w:szCs w:val="22"/>
-        </w:rPr>
-        <w:t>fmri</w:t>
-      </w:r>
-      <w:proofErr w:type="spellEnd"/>
-      <w:r>
-        <w:rPr>
-          <w:rFonts w:ascii="Myriad Pro" w:hAnsi="Myriad Pro"/>
-          <w:color w:val="595959" w:themeColor="text1" w:themeTint="A6"/>
-          <w:sz w:val="22"/>
-          <w:szCs w:val="22"/>
-        </w:rPr>
-        <w:t>-methods for sharing wisdom on fMRI data collection / analysis or asking (and answering) the fMRI questions of others</w:t>
+        <w:t>When posting messages or looking for updates, check the appropriate channel: #general for lab announcements, #lab-meetings for notes or communication related to lab meetings, #papers for sharing links to lab-relevant papers and discussing them, #code-tips for sharing wisdom on code writing or asking (and answering) the coding questions of others, #fmri-methods for sharing wisdom on fMRI data collection / analysis or asking (and answering) the fMRI questions of others</w:t>
       </w:r>
       <w:r>
         <w:rPr>
@@ -6602,27 +6562,7 @@
           <w:sz w:val="22"/>
           <w:szCs w:val="22"/>
         </w:rPr>
-        <w:t xml:space="preserve">documents and files for general lab use (e.g., IRB documents, stimuli, demographics forms, </w:t>
-      </w:r>
-      <w:proofErr w:type="spellStart"/>
-      <w:r>
-        <w:rPr>
-          <w:rFonts w:ascii="Myriad Pro" w:hAnsi="Myriad Pro"/>
-          <w:color w:val="595959" w:themeColor="text1" w:themeTint="A6"/>
-          <w:sz w:val="22"/>
-          <w:szCs w:val="22"/>
-        </w:rPr>
-        <w:t>etc</w:t>
-      </w:r>
-      <w:proofErr w:type="spellEnd"/>
-      <w:r>
-        <w:rPr>
-          <w:rFonts w:ascii="Myriad Pro" w:hAnsi="Myriad Pro"/>
-          <w:color w:val="595959" w:themeColor="text1" w:themeTint="A6"/>
-          <w:sz w:val="22"/>
-          <w:szCs w:val="22"/>
-        </w:rPr>
-        <w:t>)</w:t>
+        <w:t>documents and files for general lab use (e.g., IRB documents, stimuli, demographics forms, etc)</w:t>
       </w:r>
       <w:r>
         <w:rPr>
@@ -6945,27 +6885,7 @@
           <w:sz w:val="22"/>
           <w:szCs w:val="22"/>
         </w:rPr>
-        <w:t xml:space="preserve"> if no one is around; or if she is writing a grant, it helps to know if you will or won’t be available to provide data, </w:t>
-      </w:r>
-      <w:proofErr w:type="spellStart"/>
-      <w:r>
-        <w:rPr>
-          <w:rFonts w:ascii="Myriad Pro" w:hAnsi="Myriad Pro"/>
-          <w:color w:val="595959" w:themeColor="text1" w:themeTint="A6"/>
-          <w:sz w:val="22"/>
-          <w:szCs w:val="22"/>
-        </w:rPr>
-        <w:t>etc</w:t>
-      </w:r>
-      <w:proofErr w:type="spellEnd"/>
-      <w:r>
-        <w:rPr>
-          <w:rFonts w:ascii="Myriad Pro" w:hAnsi="Myriad Pro"/>
-          <w:color w:val="595959" w:themeColor="text1" w:themeTint="A6"/>
-          <w:sz w:val="22"/>
-          <w:szCs w:val="22"/>
-        </w:rPr>
-        <w:t xml:space="preserve">). </w:t>
+        <w:t xml:space="preserve"> if no one is around; or if she is writing a grant, it helps to know if you will or won’t be available to provide data, etc). </w:t>
       </w:r>
       <w:r>
         <w:rPr>
@@ -7170,27 +7090,7 @@
           <w:sz w:val="22"/>
           <w:szCs w:val="22"/>
         </w:rPr>
-        <w:t xml:space="preserve"> </w:t>
-      </w:r>
-      <w:bookmarkStart w:id="18" w:name="_GoBack"/>
-      <w:r>
-        <w:rPr>
-          <w:rFonts w:ascii="Myriad Pro" w:hAnsi="Myriad Pro"/>
-          <w:color w:val="595959" w:themeColor="text1" w:themeTint="A6"/>
-          <w:sz w:val="22"/>
-          <w:szCs w:val="22"/>
-        </w:rPr>
-        <w:t xml:space="preserve">also </w:t>
-      </w:r>
-      <w:bookmarkEnd w:id="18"/>
-      <w:r>
-        <w:rPr>
-          <w:rFonts w:ascii="Myriad Pro" w:hAnsi="Myriad Pro"/>
-          <w:color w:val="595959" w:themeColor="text1" w:themeTint="A6"/>
-          <w:sz w:val="22"/>
-          <w:szCs w:val="22"/>
-        </w:rPr>
-        <w:t xml:space="preserve">on </w:t>
+        <w:t xml:space="preserve"> also on </w:t>
       </w:r>
       <w:hyperlink r:id="rId21" w:history="1">
         <w:r>
@@ -7250,9 +7150,82 @@
           <w:sz w:val="22"/>
           <w:szCs w:val="22"/>
         </w:rPr>
+        <w:t xml:space="preserve">Everyone on </w:t>
+      </w:r>
+      <w:hyperlink r:id="rId22" w:history="1">
+        <w:r>
+          <w:rPr>
+            <w:rStyle w:val="Hyperlink"/>
+            <w:rFonts w:ascii="Myriad Pro" w:hAnsi="Myriad Pro"/>
+            <w:sz w:val="22"/>
+            <w:szCs w:val="22"/>
+          </w:rPr>
+          <w:t>alylabmeetings@columbia.edu</w:t>
+        </w:r>
+      </w:hyperlink>
+      <w:r>
+        <w:rPr>
+          <w:rFonts w:ascii="Myriad Pro" w:hAnsi="Myriad Pro"/>
+          <w:color w:val="595959" w:themeColor="text1" w:themeTint="A6"/>
+          <w:sz w:val="22"/>
+          <w:szCs w:val="22"/>
+        </w:rPr>
+        <w:t xml:space="preserve"> is also on </w:t>
+      </w:r>
+      <w:hyperlink r:id="rId23" w:history="1">
+        <w:r>
+          <w:rPr>
+            <w:rStyle w:val="Hyperlink"/>
+            <w:rFonts w:ascii="Myriad Pro" w:hAnsi="Myriad Pro"/>
+            <w:sz w:val="22"/>
+            <w:szCs w:val="22"/>
+          </w:rPr>
+          <w:t>alyssano@columbia.edu</w:t>
+        </w:r>
+      </w:hyperlink>
+      <w:r>
+        <w:rPr>
+          <w:rFonts w:ascii="Myriad Pro" w:hAnsi="Myriad Pro"/>
+          <w:color w:val="595959" w:themeColor="text1" w:themeTint="A6"/>
+          <w:sz w:val="22"/>
+          <w:szCs w:val="22"/>
+        </w:rPr>
+        <w:t>. This latter listserv is for joint lab meetings between the Aly Lab and Chris Baldassano’s lab.</w:t>
+      </w:r>
+      <w:bookmarkStart w:id="18" w:name="_GoBack"/>
+      <w:bookmarkEnd w:id="18"/>
+    </w:p>
+    <w:p>
+      <w:pPr>
+        <w:jc w:val="both"/>
+        <w:rPr>
+          <w:rFonts w:ascii="Myriad Pro" w:hAnsi="Myriad Pro"/>
+          <w:color w:val="595959" w:themeColor="text1" w:themeTint="A6"/>
+          <w:sz w:val="22"/>
+          <w:szCs w:val="22"/>
+        </w:rPr>
+      </w:pPr>
+    </w:p>
+    <w:p>
+      <w:pPr>
+        <w:jc w:val="both"/>
+        <w:rPr>
+          <w:rFonts w:ascii="Myriad Pro" w:hAnsi="Myriad Pro"/>
+          <w:color w:val="595959" w:themeColor="text1" w:themeTint="A6"/>
+          <w:sz w:val="22"/>
+          <w:szCs w:val="22"/>
+        </w:rPr>
+      </w:pPr>
+      <w:r>
+        <w:rPr>
+          <w:rFonts w:ascii="Myriad Pro" w:hAnsi="Myriad Pro"/>
+          <w:color w:val="595959" w:themeColor="text1" w:themeTint="A6"/>
+          <w:sz w:val="22"/>
+          <w:szCs w:val="22"/>
+        </w:rPr>
         <w:t>There is also a lab e-mail account that only the lab manager and Mariam can access (</w:t>
       </w:r>
-      <w:hyperlink r:id="rId22" w:history="1">
+      <w:hyperlink r:id="rId24" w:history="1">
         <w:r>
           <w:rPr>
             <w:rStyle w:val="Hyperlink"/>
@@ -7468,30 +7441,8 @@
           <w:sz w:val="22"/>
           <w:szCs w:val="22"/>
         </w:rPr>
-        <w:t xml:space="preserve">, feel free to work at home occasionally. If you have no meetings, no participants, and no other obligations that day, it might be a good day to work at home – but you can’t do this all the time, and I expect to see everyone in the lab on a regular basis. </w:t>
-      </w:r>
-    </w:p>
-    <w:p>
-      <w:pPr>
-        <w:jc w:val="both"/>
-        <w:rPr>
-          <w:rFonts w:ascii="Myriad Pro" w:hAnsi="Myriad Pro"/>
-          <w:color w:val="595959" w:themeColor="text1" w:themeTint="A6"/>
-          <w:sz w:val="22"/>
-          <w:szCs w:val="22"/>
-        </w:rPr>
-      </w:pPr>
-    </w:p>
-    <w:p>
-      <w:pPr>
-        <w:jc w:val="both"/>
-        <w:rPr>
-          <w:rFonts w:ascii="Myriad Pro" w:hAnsi="Myriad Pro"/>
-          <w:color w:val="595959" w:themeColor="text1" w:themeTint="A6"/>
-          <w:sz w:val="22"/>
-          <w:szCs w:val="22"/>
-        </w:rPr>
-      </w:pPr>
+        <w:t xml:space="preserve">, feel free to work at home occasionally. If you have no meetings, no participants, and no other </w:t>
+      </w:r>
       <w:r>
         <w:rPr>
           <w:rFonts w:ascii="Myriad Pro" w:hAnsi="Myriad Pro"/>
@@ -7500,78 +7451,69 @@
           <w:szCs w:val="22"/>
         </w:rPr>
         <w:lastRenderedPageBreak/>
-        <w:t xml:space="preserve">The only exception to this is lab managers / research assistants, who must keep more regular hours and be in lab 5 days a week (excluding vacations, doctor appointments, family issues, </w:t>
-      </w:r>
-      <w:proofErr w:type="spellStart"/>
-      <w:r>
-        <w:rPr>
-          <w:rFonts w:ascii="Myriad Pro" w:hAnsi="Myriad Pro"/>
-          <w:color w:val="595959" w:themeColor="text1" w:themeTint="A6"/>
-          <w:sz w:val="22"/>
-          <w:szCs w:val="22"/>
-        </w:rPr>
-        <w:t>etc</w:t>
-      </w:r>
-      <w:proofErr w:type="spellEnd"/>
-      <w:r>
-        <w:rPr>
-          <w:rFonts w:ascii="Myriad Pro" w:hAnsi="Myriad Pro"/>
-          <w:color w:val="595959" w:themeColor="text1" w:themeTint="A6"/>
-          <w:sz w:val="22"/>
-          <w:szCs w:val="22"/>
-        </w:rPr>
-        <w:t xml:space="preserve">). I expect lab managers / research assistants to be in about 8 hours a day, starting around 9am or 10am and ending around 5pm or 6pm. </w:t>
-      </w:r>
-    </w:p>
-    <w:p>
-      <w:pPr>
-        <w:jc w:val="both"/>
-        <w:rPr>
-          <w:rFonts w:ascii="Myriad Pro" w:hAnsi="Myriad Pro"/>
-          <w:color w:val="595959" w:themeColor="text1" w:themeTint="A6"/>
-          <w:sz w:val="22"/>
-          <w:szCs w:val="22"/>
-        </w:rPr>
-      </w:pPr>
-    </w:p>
-    <w:p>
-      <w:pPr>
-        <w:jc w:val="both"/>
-        <w:rPr>
-          <w:rFonts w:ascii="Myriad Pro" w:hAnsi="Myriad Pro"/>
-          <w:color w:val="595959" w:themeColor="text1" w:themeTint="A6"/>
-          <w:sz w:val="22"/>
-          <w:szCs w:val="22"/>
-        </w:rPr>
-      </w:pPr>
-      <w:r>
-        <w:rPr>
-          <w:rFonts w:ascii="Myriad Pro" w:hAnsi="Myriad Pro"/>
-          <w:color w:val="595959" w:themeColor="text1" w:themeTint="A6"/>
-          <w:sz w:val="22"/>
-          <w:szCs w:val="22"/>
-        </w:rPr>
-        <w:t>For graduate students, I understand having to be away for classes and TA-</w:t>
-      </w:r>
-      <w:proofErr w:type="spellStart"/>
-      <w:r>
-        <w:rPr>
-          <w:rFonts w:ascii="Myriad Pro" w:hAnsi="Myriad Pro"/>
-          <w:color w:val="595959" w:themeColor="text1" w:themeTint="A6"/>
-          <w:sz w:val="22"/>
-          <w:szCs w:val="22"/>
-        </w:rPr>
-        <w:t>ing</w:t>
-      </w:r>
-      <w:proofErr w:type="spellEnd"/>
-      <w:r>
-        <w:rPr>
-          <w:rFonts w:ascii="Myriad Pro" w:hAnsi="Myriad Pro"/>
-          <w:color w:val="595959" w:themeColor="text1" w:themeTint="A6"/>
-          <w:sz w:val="22"/>
-          <w:szCs w:val="22"/>
-        </w:rPr>
-        <w:t>, but show up to the lab on a regular basis when you don’t have those obligations.</w:t>
+        <w:t xml:space="preserve">obligations that day, it might be a good day to work at home – but you can’t do this all the time, and I expect to see everyone in the lab on a regular basis. </w:t>
+      </w:r>
+    </w:p>
+    <w:p>
+      <w:pPr>
+        <w:jc w:val="both"/>
+        <w:rPr>
+          <w:rFonts w:ascii="Myriad Pro" w:hAnsi="Myriad Pro"/>
+          <w:color w:val="595959" w:themeColor="text1" w:themeTint="A6"/>
+          <w:sz w:val="22"/>
+          <w:szCs w:val="22"/>
+        </w:rPr>
+      </w:pPr>
+    </w:p>
+    <w:p>
+      <w:pPr>
+        <w:jc w:val="both"/>
+        <w:rPr>
+          <w:rFonts w:ascii="Myriad Pro" w:hAnsi="Myriad Pro"/>
+          <w:color w:val="595959" w:themeColor="text1" w:themeTint="A6"/>
+          <w:sz w:val="22"/>
+          <w:szCs w:val="22"/>
+        </w:rPr>
+      </w:pPr>
+      <w:r>
+        <w:rPr>
+          <w:rFonts w:ascii="Myriad Pro" w:hAnsi="Myriad Pro"/>
+          <w:color w:val="595959" w:themeColor="text1" w:themeTint="A6"/>
+          <w:sz w:val="22"/>
+          <w:szCs w:val="22"/>
+        </w:rPr>
+        <w:t xml:space="preserve">The only exception to this is lab managers / research assistants, who must keep more regular hours and be in lab 5 days a week (excluding vacations, doctor appointments, family issues, etc). I expect lab managers / research assistants to be in about 8 hours a day, starting around 9am or 10am and ending around 5pm or 6pm. </w:t>
+      </w:r>
+    </w:p>
+    <w:p>
+      <w:pPr>
+        <w:jc w:val="both"/>
+        <w:rPr>
+          <w:rFonts w:ascii="Myriad Pro" w:hAnsi="Myriad Pro"/>
+          <w:color w:val="595959" w:themeColor="text1" w:themeTint="A6"/>
+          <w:sz w:val="22"/>
+          <w:szCs w:val="22"/>
+        </w:rPr>
+      </w:pPr>
+    </w:p>
+    <w:p>
+      <w:pPr>
+        <w:jc w:val="both"/>
+        <w:rPr>
+          <w:rFonts w:ascii="Myriad Pro" w:hAnsi="Myriad Pro"/>
+          <w:color w:val="595959" w:themeColor="text1" w:themeTint="A6"/>
+          <w:sz w:val="22"/>
+          <w:szCs w:val="22"/>
+        </w:rPr>
+      </w:pPr>
+      <w:r>
+        <w:rPr>
+          <w:rFonts w:ascii="Myriad Pro" w:hAnsi="Myriad Pro"/>
+          <w:color w:val="595959" w:themeColor="text1" w:themeTint="A6"/>
+          <w:sz w:val="22"/>
+          <w:szCs w:val="22"/>
+        </w:rPr>
+        <w:t>For graduate students, I understand having to be away for classes and TA-ing, but show up to the lab on a regular basis when you don’t have those obligations.</w:t>
       </w:r>
     </w:p>
     <w:p>
@@ -8023,27 +7965,7 @@
           <w:sz w:val="22"/>
           <w:szCs w:val="22"/>
         </w:rPr>
-        <w:t xml:space="preserve">o what you wish with your slot – just be prepared to contribute something substantive. Lab members are also expected to attend every meeting (obviously, illnesses, doctor appointments, family issues, </w:t>
-      </w:r>
-      <w:proofErr w:type="spellStart"/>
-      <w:r>
-        <w:rPr>
-          <w:rFonts w:ascii="Myriad Pro" w:hAnsi="Myriad Pro"/>
-          <w:color w:val="595959" w:themeColor="text1" w:themeTint="A6"/>
-          <w:sz w:val="22"/>
-          <w:szCs w:val="22"/>
-        </w:rPr>
-        <w:t>etc</w:t>
-      </w:r>
-      <w:proofErr w:type="spellEnd"/>
-      <w:r>
-        <w:rPr>
-          <w:rFonts w:ascii="Myriad Pro" w:hAnsi="Myriad Pro"/>
-          <w:color w:val="595959" w:themeColor="text1" w:themeTint="A6"/>
-          <w:sz w:val="22"/>
-          <w:szCs w:val="22"/>
-        </w:rPr>
-        <w:t xml:space="preserve"> are a valid reason for missing a meeting). Undergraduate students are encouraged to attend as often as possible (assuming it fits in their course schedule).</w:t>
+        <w:t>o what you wish with your slot – just be prepared to contribute something substantive. Lab members are also expected to attend every meeting (obviously, illnesses, doctor appointments, family issues, etc are a valid reason for missing a meeting). Undergraduate students are encouraged to attend as often as possible (assuming it fits in their course schedule).</w:t>
       </w:r>
     </w:p>
     <w:p>
@@ -8174,575 +8096,524 @@
           <w:sz w:val="22"/>
           <w:szCs w:val="22"/>
         </w:rPr>
+        <w:t>At the beginning of each semester, we will set a schedule for weekly meetings. Each full-time lab member (RAs, graduate students, post-docs) will have a one</w:t>
+      </w:r>
+      <w:r>
+        <w:rPr>
+          <w:rFonts w:ascii="Myriad Pro" w:hAnsi="Myriad Pro"/>
+          <w:color w:val="595959" w:themeColor="text1" w:themeTint="A6"/>
+          <w:sz w:val="22"/>
+          <w:szCs w:val="22"/>
+        </w:rPr>
+        <w:t xml:space="preserve">-hour slot set aside to meet with Mariam. </w:t>
+      </w:r>
+      <w:r>
+        <w:rPr>
+          <w:rFonts w:ascii="Myriad Pro" w:hAnsi="Myriad Pro"/>
+          <w:color w:val="595959" w:themeColor="text1" w:themeTint="A6"/>
+          <w:sz w:val="22"/>
+          <w:szCs w:val="22"/>
+        </w:rPr>
+        <w:t>If scheduling conflicts arise (e.g., because of travel), we can try to reschedule for another day that week. If there is nothing to discuss, feel free to cancel the meeting or just drop by for a brief chat.</w:t>
+      </w:r>
+    </w:p>
+    <w:p>
+      <w:pPr>
+        <w:jc w:val="both"/>
+        <w:rPr>
+          <w:rFonts w:ascii="Myriad Pro" w:hAnsi="Myriad Pro"/>
+          <w:color w:val="595959" w:themeColor="text1" w:themeTint="A6"/>
+          <w:sz w:val="22"/>
+          <w:szCs w:val="22"/>
+        </w:rPr>
+      </w:pPr>
+    </w:p>
+    <w:p>
+      <w:pPr>
+        <w:jc w:val="both"/>
+        <w:rPr>
+          <w:rFonts w:ascii="Myriad Pro" w:hAnsi="Myriad Pro"/>
+          <w:i/>
+          <w:color w:val="000000" w:themeColor="text1"/>
+          <w:sz w:val="22"/>
+          <w:szCs w:val="22"/>
+        </w:rPr>
+      </w:pPr>
+      <w:r>
+        <w:rPr>
+          <w:rFonts w:ascii="Myriad Pro" w:hAnsi="Myriad Pro"/>
+          <w:color w:val="595959" w:themeColor="text1" w:themeTint="A6"/>
+          <w:sz w:val="22"/>
+          <w:szCs w:val="22"/>
+        </w:rPr>
+        <w:t>Mariam will meet with undergraduate students every other week (or according to need)</w:t>
+      </w:r>
+      <w:r>
+        <w:rPr>
+          <w:rFonts w:ascii="Myriad Pro" w:hAnsi="Myriad Pro"/>
+          <w:color w:val="595959" w:themeColor="text1" w:themeTint="A6"/>
+          <w:sz w:val="22"/>
+          <w:szCs w:val="22"/>
+        </w:rPr>
+        <w:t xml:space="preserve">; </w:t>
+      </w:r>
+      <w:r>
+        <w:rPr>
+          <w:rFonts w:ascii="Myriad Pro" w:hAnsi="Myriad Pro"/>
+          <w:color w:val="595959" w:themeColor="text1" w:themeTint="A6"/>
+          <w:sz w:val="22"/>
+          <w:szCs w:val="22"/>
+        </w:rPr>
+        <w:t>post-docs and graduate students should meet with their undergraduate mentee on a regular basis.</w:t>
+      </w:r>
+    </w:p>
+    <w:p>
+      <w:pPr>
+        <w:rPr>
+          <w:rFonts w:ascii="Myriad Pro" w:hAnsi="Myriad Pro"/>
+          <w:i/>
+          <w:color w:val="000000" w:themeColor="text1"/>
+          <w:sz w:val="22"/>
+          <w:szCs w:val="22"/>
+        </w:rPr>
+      </w:pPr>
+    </w:p>
+    <w:p>
+      <w:pPr>
+        <w:rPr>
+          <w:rFonts w:ascii="Myriad Pro" w:hAnsi="Myriad Pro"/>
+          <w:i/>
+          <w:color w:val="000000" w:themeColor="text1"/>
+          <w:sz w:val="22"/>
+          <w:szCs w:val="22"/>
+        </w:rPr>
+      </w:pPr>
+    </w:p>
+    <w:p>
+      <w:pPr>
+        <w:rPr>
+          <w:rFonts w:ascii="Myriad Pro" w:hAnsi="Myriad Pro"/>
+          <w:color w:val="000000" w:themeColor="text1"/>
+          <w:sz w:val="22"/>
+          <w:szCs w:val="22"/>
+          <w:u w:val="single"/>
+        </w:rPr>
+      </w:pPr>
+      <w:bookmarkStart w:id="23" w:name="Deadlines"/>
+      <w:r>
+        <w:rPr>
+          <w:rFonts w:ascii="Myriad Pro" w:hAnsi="Myriad Pro"/>
+          <w:color w:val="000000" w:themeColor="text1"/>
+          <w:sz w:val="22"/>
+          <w:szCs w:val="22"/>
+          <w:u w:val="single"/>
+        </w:rPr>
+        <w:t>Deadlines</w:t>
+      </w:r>
+    </w:p>
+    <w:bookmarkEnd w:id="23"/>
+    <w:p>
+      <w:pPr>
+        <w:rPr>
+          <w:rFonts w:ascii="Myriad Pro" w:hAnsi="Myriad Pro"/>
+          <w:color w:val="000000" w:themeColor="text1"/>
+          <w:sz w:val="22"/>
+          <w:szCs w:val="22"/>
+          <w:u w:val="single"/>
+        </w:rPr>
+      </w:pPr>
+    </w:p>
+    <w:p>
+      <w:pPr>
+        <w:jc w:val="both"/>
+        <w:rPr>
+          <w:rFonts w:ascii="Myriad Pro" w:hAnsi="Myriad Pro"/>
+          <w:color w:val="595959" w:themeColor="text1" w:themeTint="A6"/>
+          <w:sz w:val="22"/>
+          <w:szCs w:val="22"/>
+        </w:rPr>
+      </w:pPr>
+      <w:r>
+        <w:rPr>
+          <w:rFonts w:ascii="Myriad Pro" w:hAnsi="Myriad Pro"/>
+          <w:color w:val="595959" w:themeColor="text1" w:themeTint="A6"/>
+          <w:sz w:val="22"/>
+          <w:szCs w:val="22"/>
+        </w:rPr>
+        <w:t xml:space="preserve">One way of maintaining sanity in the academic work is to be as organized as possible. This is essential because disorganization doesn’t just hurt you, it hurts your collaborators and people </w:t>
+      </w:r>
+      <w:r>
+        <w:rPr>
+          <w:rFonts w:ascii="Myriad Pro" w:hAnsi="Myriad Pro"/>
+          <w:color w:val="595959" w:themeColor="text1" w:themeTint="A6"/>
+          <w:sz w:val="22"/>
+          <w:szCs w:val="22"/>
+        </w:rPr>
+        <w:t>whose help you need</w:t>
+      </w:r>
+      <w:r>
+        <w:rPr>
+          <w:rFonts w:ascii="Myriad Pro" w:hAnsi="Myriad Pro"/>
+          <w:color w:val="595959" w:themeColor="text1" w:themeTint="A6"/>
+          <w:sz w:val="22"/>
+          <w:szCs w:val="22"/>
+        </w:rPr>
+        <w:t xml:space="preserve">. When it comes to deadlines, tell your collaborators as soon as possible when you know </w:t>
+      </w:r>
+      <w:r>
+        <w:rPr>
+          <w:rFonts w:ascii="Myriad Pro" w:hAnsi="Myriad Pro"/>
+          <w:color w:val="595959" w:themeColor="text1" w:themeTint="A6"/>
+          <w:sz w:val="22"/>
+          <w:szCs w:val="22"/>
+        </w:rPr>
+        <w:t>when</w:t>
+      </w:r>
+      <w:r>
+        <w:rPr>
+          <w:rFonts w:ascii="Myriad Pro" w:hAnsi="Myriad Pro"/>
+          <w:color w:val="595959" w:themeColor="text1" w:themeTint="A6"/>
+          <w:sz w:val="22"/>
+          <w:szCs w:val="22"/>
+        </w:rPr>
+        <w:t xml:space="preserve"> a deadline is, and make sure they are aware of it the closer it gets. Don’t be afraid to bug them about it (yes, bug Mariam as well). </w:t>
+      </w:r>
+    </w:p>
+    <w:p>
+      <w:pPr>
+        <w:jc w:val="both"/>
+        <w:rPr>
+          <w:rFonts w:ascii="Myriad Pro" w:hAnsi="Myriad Pro"/>
+          <w:color w:val="595959" w:themeColor="text1" w:themeTint="A6"/>
+          <w:sz w:val="22"/>
+          <w:szCs w:val="22"/>
+        </w:rPr>
+      </w:pPr>
+    </w:p>
+    <w:p>
+      <w:pPr>
+        <w:jc w:val="both"/>
+        <w:rPr>
+          <w:rFonts w:ascii="Myriad Pro" w:hAnsi="Myriad Pro"/>
+          <w:color w:val="595959" w:themeColor="text1" w:themeTint="A6"/>
+          <w:sz w:val="22"/>
+          <w:szCs w:val="22"/>
+        </w:rPr>
+      </w:pPr>
+      <w:r>
+        <w:rPr>
+          <w:rFonts w:ascii="Myriad Pro" w:hAnsi="Myriad Pro"/>
+          <w:color w:val="595959" w:themeColor="text1" w:themeTint="A6"/>
+          <w:sz w:val="22"/>
+          <w:szCs w:val="22"/>
+        </w:rPr>
+        <w:t xml:space="preserve">Give Mariam at least one week’s notice to do something with a hard deadline that doesn’t require a lot of time (e.g., reading/commenting on conference abstracts, filling out paperwork, etc). Give Mariam </w:t>
+      </w:r>
+      <w:r>
+        <w:rPr>
+          <w:rFonts w:ascii="Myriad Pro" w:hAnsi="Myriad Pro"/>
+          <w:i/>
+          <w:color w:val="595959" w:themeColor="text1" w:themeTint="A6"/>
+          <w:sz w:val="22"/>
+          <w:szCs w:val="22"/>
+        </w:rPr>
+        <w:t>at least</w:t>
+      </w:r>
+      <w:r>
+        <w:rPr>
+          <w:rFonts w:ascii="Myriad Pro" w:hAnsi="Myriad Pro"/>
+          <w:color w:val="595959" w:themeColor="text1" w:themeTint="A6"/>
+          <w:sz w:val="22"/>
+          <w:szCs w:val="22"/>
+        </w:rPr>
+        <w:t xml:space="preserve"> two weeks</w:t>
+      </w:r>
+      <w:r>
+        <w:rPr>
+          <w:rFonts w:ascii="Myriad Pro" w:hAnsi="Myriad Pro"/>
+          <w:color w:val="595959" w:themeColor="text1" w:themeTint="A6"/>
+          <w:sz w:val="22"/>
+          <w:szCs w:val="22"/>
+        </w:rPr>
+        <w:t>’</w:t>
+      </w:r>
+      <w:r>
+        <w:rPr>
+          <w:rFonts w:ascii="Myriad Pro" w:hAnsi="Myriad Pro"/>
+          <w:color w:val="595959" w:themeColor="text1" w:themeTint="A6"/>
+          <w:sz w:val="22"/>
+          <w:szCs w:val="22"/>
+        </w:rPr>
+        <w:t xml:space="preserve"> notice </w:t>
+      </w:r>
+      <w:r>
+        <w:rPr>
+          <w:rFonts w:ascii="Myriad Pro" w:hAnsi="Myriad Pro"/>
+          <w:color w:val="595959" w:themeColor="text1" w:themeTint="A6"/>
+          <w:sz w:val="22"/>
+          <w:szCs w:val="22"/>
+        </w:rPr>
+        <w:t>to do something with a hard deadline that requires a lot of time (e.g., a letter of recommendation).</w:t>
+      </w:r>
+      <w:r>
+        <w:rPr>
+          <w:rFonts w:ascii="Myriad Pro" w:hAnsi="Myriad Pro"/>
+          <w:color w:val="595959" w:themeColor="text1" w:themeTint="A6"/>
+          <w:sz w:val="22"/>
+          <w:szCs w:val="22"/>
+        </w:rPr>
+        <w:t xml:space="preserve"> For manuscript revisions and invited paper submissions (which have hard</w:t>
+      </w:r>
+      <w:r>
+        <w:rPr>
+          <w:rFonts w:ascii="Myriad Pro" w:hAnsi="Myriad Pro"/>
+          <w:color w:val="595959" w:themeColor="text1" w:themeTint="A6"/>
+          <w:sz w:val="22"/>
+          <w:szCs w:val="22"/>
+        </w:rPr>
+        <w:t>-ish</w:t>
+      </w:r>
+      <w:r>
+        <w:rPr>
+          <w:rFonts w:ascii="Myriad Pro" w:hAnsi="Myriad Pro"/>
+          <w:color w:val="595959" w:themeColor="text1" w:themeTint="A6"/>
+          <w:sz w:val="22"/>
+          <w:szCs w:val="22"/>
+        </w:rPr>
+        <w:t xml:space="preserve"> deadlines), give her as much time as you can, because these will require multiple back-and-forths.</w:t>
+      </w:r>
+    </w:p>
+    <w:p>
+      <w:pPr>
+        <w:jc w:val="both"/>
+        <w:rPr>
+          <w:rFonts w:ascii="Myriad Pro" w:hAnsi="Myriad Pro"/>
+          <w:color w:val="595959" w:themeColor="text1" w:themeTint="A6"/>
+          <w:sz w:val="22"/>
+          <w:szCs w:val="22"/>
+        </w:rPr>
+      </w:pPr>
+    </w:p>
+    <w:p>
+      <w:pPr>
+        <w:jc w:val="both"/>
+        <w:rPr>
+          <w:rFonts w:ascii="Myriad Pro" w:hAnsi="Myriad Pro"/>
+          <w:color w:val="595959" w:themeColor="text1" w:themeTint="A6"/>
+          <w:sz w:val="22"/>
+          <w:szCs w:val="22"/>
+        </w:rPr>
+      </w:pPr>
+      <w:r>
+        <w:rPr>
+          <w:rFonts w:ascii="Myriad Pro" w:hAnsi="Myriad Pro"/>
+          <w:color w:val="595959" w:themeColor="text1" w:themeTint="A6"/>
+          <w:sz w:val="22"/>
+          <w:szCs w:val="22"/>
+        </w:rPr>
+        <w:t>For manuscript submissions (i.e., no hard deadline), you can still bug Mariam to give you feedback if she hasn’t responded in a week or two – papers are important!</w:t>
+      </w:r>
+    </w:p>
+    <w:p>
+      <w:pPr>
+        <w:jc w:val="both"/>
+        <w:rPr>
+          <w:rFonts w:ascii="Myriad Pro" w:hAnsi="Myriad Pro"/>
+          <w:color w:val="595959" w:themeColor="text1" w:themeTint="A6"/>
+          <w:sz w:val="22"/>
+          <w:szCs w:val="22"/>
+        </w:rPr>
+      </w:pPr>
+    </w:p>
+    <w:p>
+      <w:pPr>
+        <w:jc w:val="both"/>
+        <w:rPr>
+          <w:rFonts w:ascii="Myriad Pro" w:hAnsi="Myriad Pro"/>
+          <w:color w:val="595959" w:themeColor="text1" w:themeTint="A6"/>
+          <w:sz w:val="22"/>
+          <w:szCs w:val="22"/>
+        </w:rPr>
+      </w:pPr>
+    </w:p>
+    <w:p>
+      <w:pPr>
+        <w:rPr>
+          <w:rFonts w:ascii="Myriad Pro" w:hAnsi="Myriad Pro"/>
+          <w:color w:val="000000" w:themeColor="text1"/>
+          <w:sz w:val="22"/>
+          <w:szCs w:val="22"/>
+          <w:u w:val="single"/>
+        </w:rPr>
+      </w:pPr>
+      <w:bookmarkStart w:id="24" w:name="Presentations"/>
+      <w:r>
+        <w:rPr>
+          <w:rFonts w:ascii="Myriad Pro" w:hAnsi="Myriad Pro"/>
+          <w:color w:val="000000" w:themeColor="text1"/>
+          <w:sz w:val="22"/>
+          <w:szCs w:val="22"/>
+          <w:u w:val="single"/>
+        </w:rPr>
+        <w:t>Presentations</w:t>
+      </w:r>
+    </w:p>
+    <w:bookmarkEnd w:id="24"/>
+    <w:p>
+      <w:pPr>
+        <w:rPr>
+          <w:rFonts w:ascii="Myriad Pro" w:hAnsi="Myriad Pro"/>
+          <w:color w:val="000000" w:themeColor="text1"/>
+          <w:sz w:val="22"/>
+          <w:szCs w:val="22"/>
+          <w:u w:val="single"/>
+        </w:rPr>
+      </w:pPr>
+    </w:p>
+    <w:p>
+      <w:pPr>
+        <w:jc w:val="both"/>
+        <w:rPr>
+          <w:rFonts w:ascii="Myriad Pro" w:hAnsi="Myriad Pro"/>
+          <w:color w:val="595959" w:themeColor="text1" w:themeTint="A6"/>
+          <w:sz w:val="22"/>
+          <w:szCs w:val="22"/>
+        </w:rPr>
+      </w:pPr>
+      <w:r>
+        <w:rPr>
+          <w:rFonts w:ascii="Myriad Pro" w:hAnsi="Myriad Pro"/>
+          <w:color w:val="595959" w:themeColor="text1" w:themeTint="A6"/>
+          <w:sz w:val="22"/>
+          <w:szCs w:val="22"/>
+        </w:rPr>
+        <w:t xml:space="preserve">Learning to present your research is important. Very few people will read your papers carefully (sad, but true) but you can reach a lot of people at conference talks and posters. Also, if you plan on staying in academia, getting a post-doc position and getting a faculty position both significantly depend on your ability to present your data. Even if you want to leave academia, presentations are likely to be an important part of your job. </w:t>
+      </w:r>
+      <w:r>
+        <w:rPr>
+          <w:rFonts w:ascii="Myriad Pro" w:hAnsi="Myriad Pro"/>
+          <w:color w:val="595959" w:themeColor="text1" w:themeTint="A6"/>
+          <w:sz w:val="22"/>
+          <w:szCs w:val="22"/>
+        </w:rPr>
+        <w:t>Additionally, every time you present your work, you are representing not just yourself but the entire lab.</w:t>
+      </w:r>
+    </w:p>
+    <w:p>
+      <w:pPr>
+        <w:jc w:val="both"/>
+        <w:rPr>
+          <w:rFonts w:ascii="Myriad Pro" w:hAnsi="Myriad Pro"/>
+          <w:color w:val="595959" w:themeColor="text1" w:themeTint="A6"/>
+          <w:sz w:val="22"/>
+          <w:szCs w:val="22"/>
+        </w:rPr>
+      </w:pPr>
+    </w:p>
+    <w:p>
+      <w:pPr>
+        <w:jc w:val="both"/>
+        <w:rPr>
+          <w:rFonts w:ascii="Myriad Pro" w:hAnsi="Myriad Pro"/>
+          <w:color w:val="595959" w:themeColor="text1" w:themeTint="A6"/>
+          <w:sz w:val="22"/>
+          <w:szCs w:val="22"/>
+        </w:rPr>
+      </w:pPr>
+      <w:r>
+        <w:rPr>
+          <w:rFonts w:ascii="Myriad Pro" w:hAnsi="Myriad Pro"/>
+          <w:color w:val="595959" w:themeColor="text1" w:themeTint="A6"/>
+          <w:sz w:val="22"/>
+          <w:szCs w:val="22"/>
+        </w:rPr>
+        <w:t xml:space="preserve">It is </w:t>
+      </w:r>
+      <w:r>
+        <w:rPr>
+          <w:rFonts w:ascii="Myriad Pro" w:hAnsi="Myriad Pro"/>
+          <w:color w:val="595959" w:themeColor="text1" w:themeTint="A6"/>
+          <w:sz w:val="22"/>
+          <w:szCs w:val="22"/>
+        </w:rPr>
+        <w:t xml:space="preserve">therefore </w:t>
+      </w:r>
+      <w:r>
+        <w:rPr>
+          <w:rFonts w:ascii="Myriad Pro" w:hAnsi="Myriad Pro"/>
+          <w:color w:val="595959" w:themeColor="text1" w:themeTint="A6"/>
+          <w:sz w:val="22"/>
+          <w:szCs w:val="22"/>
+        </w:rPr>
+        <w:t xml:space="preserve">highly encouraged that you seek out opportunities to present your research, whether it is at departmental talk series and events, to other labs (within or outside of Columbia), at conferences, or to the general public. </w:t>
+      </w:r>
+      <w:r>
+        <w:rPr>
+          <w:rFonts w:ascii="Myriad Pro" w:hAnsi="Myriad Pro"/>
+          <w:color w:val="595959" w:themeColor="text1" w:themeTint="A6"/>
+          <w:sz w:val="22"/>
+          <w:szCs w:val="22"/>
+        </w:rPr>
+        <w:t xml:space="preserve">If you are going to give a presentation (a poster or a talk), be prepared to give a practice presentation to the lab at least one week ahead of time (two weeks or more are advisable for conference presentations, and </w:t>
+      </w:r>
+      <w:r>
+        <w:rPr>
+          <w:rFonts w:ascii="Myriad Pro" w:hAnsi="Myriad Pro"/>
+          <w:i/>
+          <w:color w:val="595959" w:themeColor="text1" w:themeTint="A6"/>
+          <w:sz w:val="22"/>
+          <w:szCs w:val="22"/>
+        </w:rPr>
+        <w:t>many</w:t>
+      </w:r>
+      <w:r>
+        <w:rPr>
+          <w:rFonts w:ascii="Myriad Pro" w:hAnsi="Myriad Pro"/>
+          <w:color w:val="595959" w:themeColor="text1" w:themeTint="A6"/>
+          <w:sz w:val="22"/>
+          <w:szCs w:val="22"/>
+        </w:rPr>
+        <w:t xml:space="preserve"> weeks ahead of time are advisable for job talks, which require much refining).  </w:t>
+      </w:r>
+      <w:r>
+        <w:rPr>
+          <w:rFonts w:ascii="Myriad Pro" w:hAnsi="Myriad Pro"/>
+          <w:color w:val="595959" w:themeColor="text1" w:themeTint="A6"/>
+          <w:sz w:val="22"/>
+          <w:szCs w:val="22"/>
+        </w:rPr>
+        <w:t xml:space="preserve">Practice talks will help you feel comfortable with your presentation, and will also allow you to get feedback from the lab and implement those changes well in advance of your real presentation. </w:t>
+      </w:r>
+    </w:p>
+    <w:p>
+      <w:pPr>
+        <w:jc w:val="both"/>
+        <w:rPr>
+          <w:rFonts w:ascii="Myriad Pro" w:hAnsi="Myriad Pro"/>
+          <w:color w:val="595959" w:themeColor="text1" w:themeTint="A6"/>
+          <w:sz w:val="22"/>
+          <w:szCs w:val="22"/>
+        </w:rPr>
+      </w:pPr>
+    </w:p>
+    <w:p>
+      <w:pPr>
+        <w:jc w:val="both"/>
+        <w:rPr>
+          <w:rFonts w:ascii="Myriad Pro" w:hAnsi="Myriad Pro"/>
+          <w:color w:val="595959" w:themeColor="text1" w:themeTint="A6"/>
+          <w:sz w:val="22"/>
+          <w:szCs w:val="22"/>
+        </w:rPr>
+      </w:pPr>
+      <w:r>
+        <w:rPr>
+          <w:rFonts w:ascii="Myriad Pro" w:hAnsi="Myriad Pro"/>
+          <w:color w:val="595959" w:themeColor="text1" w:themeTint="A6"/>
+          <w:sz w:val="22"/>
+          <w:szCs w:val="22"/>
+        </w:rPr>
         <w:lastRenderedPageBreak/>
-        <w:t>At the beginning of each semester, we will set a schedule for weekly meetings. Each full-time lab member (RAs, graduate students, post-docs) will have a one</w:t>
-      </w:r>
-      <w:r>
-        <w:rPr>
-          <w:rFonts w:ascii="Myriad Pro" w:hAnsi="Myriad Pro"/>
-          <w:color w:val="595959" w:themeColor="text1" w:themeTint="A6"/>
-          <w:sz w:val="22"/>
-          <w:szCs w:val="22"/>
-        </w:rPr>
-        <w:t xml:space="preserve">-hour slot set aside to meet with Mariam. </w:t>
-      </w:r>
-      <w:r>
-        <w:rPr>
-          <w:rFonts w:ascii="Myriad Pro" w:hAnsi="Myriad Pro"/>
-          <w:color w:val="595959" w:themeColor="text1" w:themeTint="A6"/>
-          <w:sz w:val="22"/>
-          <w:szCs w:val="22"/>
-        </w:rPr>
-        <w:t>If scheduling conflicts arise (e.g., because of travel), we can try to reschedule for another day that week. If there is nothing to discuss, feel free to cancel the meeting or just drop by for a brief chat.</w:t>
-      </w:r>
-    </w:p>
-    <w:p>
-      <w:pPr>
-        <w:jc w:val="both"/>
-        <w:rPr>
-          <w:rFonts w:ascii="Myriad Pro" w:hAnsi="Myriad Pro"/>
-          <w:color w:val="595959" w:themeColor="text1" w:themeTint="A6"/>
-          <w:sz w:val="22"/>
-          <w:szCs w:val="22"/>
-        </w:rPr>
-      </w:pPr>
-    </w:p>
-    <w:p>
-      <w:pPr>
-        <w:jc w:val="both"/>
-        <w:rPr>
-          <w:rFonts w:ascii="Myriad Pro" w:hAnsi="Myriad Pro"/>
-          <w:i/>
-          <w:color w:val="000000" w:themeColor="text1"/>
-          <w:sz w:val="22"/>
-          <w:szCs w:val="22"/>
-        </w:rPr>
-      </w:pPr>
-      <w:r>
-        <w:rPr>
-          <w:rFonts w:ascii="Myriad Pro" w:hAnsi="Myriad Pro"/>
-          <w:color w:val="595959" w:themeColor="text1" w:themeTint="A6"/>
-          <w:sz w:val="22"/>
-          <w:szCs w:val="22"/>
-        </w:rPr>
-        <w:t>Mariam will meet with undergraduate students every other week (or according to need)</w:t>
-      </w:r>
-      <w:r>
-        <w:rPr>
-          <w:rFonts w:ascii="Myriad Pro" w:hAnsi="Myriad Pro"/>
-          <w:color w:val="595959" w:themeColor="text1" w:themeTint="A6"/>
-          <w:sz w:val="22"/>
-          <w:szCs w:val="22"/>
-        </w:rPr>
-        <w:t xml:space="preserve">; </w:t>
-      </w:r>
-      <w:r>
-        <w:rPr>
-          <w:rFonts w:ascii="Myriad Pro" w:hAnsi="Myriad Pro"/>
-          <w:color w:val="595959" w:themeColor="text1" w:themeTint="A6"/>
-          <w:sz w:val="22"/>
-          <w:szCs w:val="22"/>
-        </w:rPr>
-        <w:t>post-docs and graduate students should meet with their undergraduate mentee on a regular basis.</w:t>
-      </w:r>
-    </w:p>
-    <w:p>
-      <w:pPr>
-        <w:rPr>
-          <w:rFonts w:ascii="Myriad Pro" w:hAnsi="Myriad Pro"/>
-          <w:i/>
-          <w:color w:val="000000" w:themeColor="text1"/>
-          <w:sz w:val="22"/>
-          <w:szCs w:val="22"/>
-        </w:rPr>
-      </w:pPr>
-    </w:p>
-    <w:p>
-      <w:pPr>
-        <w:rPr>
-          <w:rFonts w:ascii="Myriad Pro" w:hAnsi="Myriad Pro"/>
-          <w:i/>
-          <w:color w:val="000000" w:themeColor="text1"/>
-          <w:sz w:val="22"/>
-          <w:szCs w:val="22"/>
-        </w:rPr>
-      </w:pPr>
-    </w:p>
-    <w:p>
-      <w:pPr>
-        <w:rPr>
-          <w:rFonts w:ascii="Myriad Pro" w:hAnsi="Myriad Pro"/>
-          <w:color w:val="000000" w:themeColor="text1"/>
-          <w:sz w:val="22"/>
-          <w:szCs w:val="22"/>
-          <w:u w:val="single"/>
-        </w:rPr>
-      </w:pPr>
-      <w:bookmarkStart w:id="23" w:name="Deadlines"/>
-      <w:r>
-        <w:rPr>
-          <w:rFonts w:ascii="Myriad Pro" w:hAnsi="Myriad Pro"/>
-          <w:color w:val="000000" w:themeColor="text1"/>
-          <w:sz w:val="22"/>
-          <w:szCs w:val="22"/>
-          <w:u w:val="single"/>
-        </w:rPr>
-        <w:t>Deadlines</w:t>
-      </w:r>
-    </w:p>
-    <w:bookmarkEnd w:id="23"/>
-    <w:p>
-      <w:pPr>
-        <w:rPr>
-          <w:rFonts w:ascii="Myriad Pro" w:hAnsi="Myriad Pro"/>
-          <w:color w:val="000000" w:themeColor="text1"/>
-          <w:sz w:val="22"/>
-          <w:szCs w:val="22"/>
-          <w:u w:val="single"/>
-        </w:rPr>
-      </w:pPr>
-    </w:p>
-    <w:p>
-      <w:pPr>
-        <w:jc w:val="both"/>
-        <w:rPr>
-          <w:rFonts w:ascii="Myriad Pro" w:hAnsi="Myriad Pro"/>
-          <w:color w:val="595959" w:themeColor="text1" w:themeTint="A6"/>
-          <w:sz w:val="22"/>
-          <w:szCs w:val="22"/>
-        </w:rPr>
-      </w:pPr>
-      <w:r>
-        <w:rPr>
-          <w:rFonts w:ascii="Myriad Pro" w:hAnsi="Myriad Pro"/>
-          <w:color w:val="595959" w:themeColor="text1" w:themeTint="A6"/>
-          <w:sz w:val="22"/>
-          <w:szCs w:val="22"/>
-        </w:rPr>
-        <w:t xml:space="preserve">One way of maintaining sanity in the academic work is to be as organized as possible. This is essential because disorganization doesn’t just hurt you, it hurts your collaborators and people </w:t>
-      </w:r>
-      <w:r>
-        <w:rPr>
-          <w:rFonts w:ascii="Myriad Pro" w:hAnsi="Myriad Pro"/>
-          <w:color w:val="595959" w:themeColor="text1" w:themeTint="A6"/>
-          <w:sz w:val="22"/>
-          <w:szCs w:val="22"/>
-        </w:rPr>
-        <w:t>whose help you need</w:t>
-      </w:r>
-      <w:r>
-        <w:rPr>
-          <w:rFonts w:ascii="Myriad Pro" w:hAnsi="Myriad Pro"/>
-          <w:color w:val="595959" w:themeColor="text1" w:themeTint="A6"/>
-          <w:sz w:val="22"/>
-          <w:szCs w:val="22"/>
-        </w:rPr>
-        <w:t xml:space="preserve">. When it comes to deadlines, tell your collaborators as soon as possible when you know </w:t>
-      </w:r>
-      <w:r>
-        <w:rPr>
-          <w:rFonts w:ascii="Myriad Pro" w:hAnsi="Myriad Pro"/>
-          <w:color w:val="595959" w:themeColor="text1" w:themeTint="A6"/>
-          <w:sz w:val="22"/>
-          <w:szCs w:val="22"/>
-        </w:rPr>
-        <w:t>when</w:t>
-      </w:r>
-      <w:r>
-        <w:rPr>
-          <w:rFonts w:ascii="Myriad Pro" w:hAnsi="Myriad Pro"/>
-          <w:color w:val="595959" w:themeColor="text1" w:themeTint="A6"/>
-          <w:sz w:val="22"/>
-          <w:szCs w:val="22"/>
-        </w:rPr>
-        <w:t xml:space="preserve"> a deadline is, and make sure they are aware of it the closer it gets. Don’t be afraid to bug them about it (yes, bug Mariam as well). </w:t>
-      </w:r>
-    </w:p>
-    <w:p>
-      <w:pPr>
-        <w:jc w:val="both"/>
-        <w:rPr>
-          <w:rFonts w:ascii="Myriad Pro" w:hAnsi="Myriad Pro"/>
-          <w:color w:val="595959" w:themeColor="text1" w:themeTint="A6"/>
-          <w:sz w:val="22"/>
-          <w:szCs w:val="22"/>
-        </w:rPr>
-      </w:pPr>
-    </w:p>
-    <w:p>
-      <w:pPr>
-        <w:jc w:val="both"/>
-        <w:rPr>
-          <w:rFonts w:ascii="Myriad Pro" w:hAnsi="Myriad Pro"/>
-          <w:color w:val="595959" w:themeColor="text1" w:themeTint="A6"/>
-          <w:sz w:val="22"/>
-          <w:szCs w:val="22"/>
-        </w:rPr>
-      </w:pPr>
-      <w:r>
-        <w:rPr>
-          <w:rFonts w:ascii="Myriad Pro" w:hAnsi="Myriad Pro"/>
-          <w:color w:val="595959" w:themeColor="text1" w:themeTint="A6"/>
-          <w:sz w:val="22"/>
-          <w:szCs w:val="22"/>
-        </w:rPr>
-        <w:t xml:space="preserve">Give Mariam at least one week’s notice to do something with a hard deadline that doesn’t require a lot of time (e.g., reading/commenting on conference abstracts, filling out paperwork, </w:t>
-      </w:r>
-      <w:proofErr w:type="spellStart"/>
-      <w:r>
-        <w:rPr>
-          <w:rFonts w:ascii="Myriad Pro" w:hAnsi="Myriad Pro"/>
-          <w:color w:val="595959" w:themeColor="text1" w:themeTint="A6"/>
-          <w:sz w:val="22"/>
-          <w:szCs w:val="22"/>
-        </w:rPr>
-        <w:t>etc</w:t>
-      </w:r>
-      <w:proofErr w:type="spellEnd"/>
-      <w:r>
-        <w:rPr>
-          <w:rFonts w:ascii="Myriad Pro" w:hAnsi="Myriad Pro"/>
-          <w:color w:val="595959" w:themeColor="text1" w:themeTint="A6"/>
-          <w:sz w:val="22"/>
-          <w:szCs w:val="22"/>
-        </w:rPr>
-        <w:t xml:space="preserve">). Give Mariam </w:t>
-      </w:r>
-      <w:r>
-        <w:rPr>
-          <w:rFonts w:ascii="Myriad Pro" w:hAnsi="Myriad Pro"/>
-          <w:i/>
-          <w:color w:val="595959" w:themeColor="text1" w:themeTint="A6"/>
-          <w:sz w:val="22"/>
-          <w:szCs w:val="22"/>
-        </w:rPr>
-        <w:t>at least</w:t>
-      </w:r>
-      <w:r>
-        <w:rPr>
-          <w:rFonts w:ascii="Myriad Pro" w:hAnsi="Myriad Pro"/>
-          <w:color w:val="595959" w:themeColor="text1" w:themeTint="A6"/>
-          <w:sz w:val="22"/>
-          <w:szCs w:val="22"/>
-        </w:rPr>
-        <w:t xml:space="preserve"> two weeks</w:t>
-      </w:r>
-      <w:r>
-        <w:rPr>
-          <w:rFonts w:ascii="Myriad Pro" w:hAnsi="Myriad Pro"/>
-          <w:color w:val="595959" w:themeColor="text1" w:themeTint="A6"/>
-          <w:sz w:val="22"/>
-          <w:szCs w:val="22"/>
-        </w:rPr>
-        <w:t>’</w:t>
-      </w:r>
-      <w:r>
-        <w:rPr>
-          <w:rFonts w:ascii="Myriad Pro" w:hAnsi="Myriad Pro"/>
-          <w:color w:val="595959" w:themeColor="text1" w:themeTint="A6"/>
-          <w:sz w:val="22"/>
-          <w:szCs w:val="22"/>
-        </w:rPr>
-        <w:t xml:space="preserve"> notice </w:t>
-      </w:r>
-      <w:r>
-        <w:rPr>
-          <w:rFonts w:ascii="Myriad Pro" w:hAnsi="Myriad Pro"/>
-          <w:color w:val="595959" w:themeColor="text1" w:themeTint="A6"/>
-          <w:sz w:val="22"/>
-          <w:szCs w:val="22"/>
-        </w:rPr>
-        <w:t>to do something with a hard deadline that requires a lot of time (e.g., a letter of recommendation).</w:t>
-      </w:r>
-      <w:r>
-        <w:rPr>
-          <w:rFonts w:ascii="Myriad Pro" w:hAnsi="Myriad Pro"/>
-          <w:color w:val="595959" w:themeColor="text1" w:themeTint="A6"/>
-          <w:sz w:val="22"/>
-          <w:szCs w:val="22"/>
-        </w:rPr>
-        <w:t xml:space="preserve"> For manuscript revisions and invited paper submissions (which have hard</w:t>
-      </w:r>
-      <w:r>
-        <w:rPr>
-          <w:rFonts w:ascii="Myriad Pro" w:hAnsi="Myriad Pro"/>
-          <w:color w:val="595959" w:themeColor="text1" w:themeTint="A6"/>
-          <w:sz w:val="22"/>
-          <w:szCs w:val="22"/>
-        </w:rPr>
-        <w:t>-</w:t>
-      </w:r>
-      <w:proofErr w:type="spellStart"/>
-      <w:r>
-        <w:rPr>
-          <w:rFonts w:ascii="Myriad Pro" w:hAnsi="Myriad Pro"/>
-          <w:color w:val="595959" w:themeColor="text1" w:themeTint="A6"/>
-          <w:sz w:val="22"/>
-          <w:szCs w:val="22"/>
-        </w:rPr>
-        <w:t>ish</w:t>
-      </w:r>
-      <w:proofErr w:type="spellEnd"/>
-      <w:r>
-        <w:rPr>
-          <w:rFonts w:ascii="Myriad Pro" w:hAnsi="Myriad Pro"/>
-          <w:color w:val="595959" w:themeColor="text1" w:themeTint="A6"/>
-          <w:sz w:val="22"/>
-          <w:szCs w:val="22"/>
-        </w:rPr>
-        <w:t xml:space="preserve"> deadlines), give her as much time as you can, because these will require multiple back-and-</w:t>
-      </w:r>
-      <w:proofErr w:type="spellStart"/>
-      <w:r>
-        <w:rPr>
-          <w:rFonts w:ascii="Myriad Pro" w:hAnsi="Myriad Pro"/>
-          <w:color w:val="595959" w:themeColor="text1" w:themeTint="A6"/>
-          <w:sz w:val="22"/>
-          <w:szCs w:val="22"/>
-        </w:rPr>
-        <w:t>forths</w:t>
-      </w:r>
-      <w:proofErr w:type="spellEnd"/>
-      <w:r>
-        <w:rPr>
-          <w:rFonts w:ascii="Myriad Pro" w:hAnsi="Myriad Pro"/>
-          <w:color w:val="595959" w:themeColor="text1" w:themeTint="A6"/>
-          <w:sz w:val="22"/>
-          <w:szCs w:val="22"/>
-        </w:rPr>
-        <w:t>.</w:t>
-      </w:r>
-    </w:p>
-    <w:p>
-      <w:pPr>
-        <w:jc w:val="both"/>
-        <w:rPr>
-          <w:rFonts w:ascii="Myriad Pro" w:hAnsi="Myriad Pro"/>
-          <w:color w:val="595959" w:themeColor="text1" w:themeTint="A6"/>
-          <w:sz w:val="22"/>
-          <w:szCs w:val="22"/>
-        </w:rPr>
-      </w:pPr>
-    </w:p>
-    <w:p>
-      <w:pPr>
-        <w:jc w:val="both"/>
-        <w:rPr>
-          <w:rFonts w:ascii="Myriad Pro" w:hAnsi="Myriad Pro"/>
-          <w:color w:val="595959" w:themeColor="text1" w:themeTint="A6"/>
-          <w:sz w:val="22"/>
-          <w:szCs w:val="22"/>
-        </w:rPr>
-      </w:pPr>
-      <w:r>
-        <w:rPr>
-          <w:rFonts w:ascii="Myriad Pro" w:hAnsi="Myriad Pro"/>
-          <w:color w:val="595959" w:themeColor="text1" w:themeTint="A6"/>
-          <w:sz w:val="22"/>
-          <w:szCs w:val="22"/>
-        </w:rPr>
-        <w:t>For manuscript submissions (i.e., no hard deadline), you can still bug Mariam to give you feedback if she hasn’t responded in a week or two – papers are important!</w:t>
-      </w:r>
-    </w:p>
-    <w:p>
-      <w:pPr>
-        <w:jc w:val="both"/>
-        <w:rPr>
-          <w:rFonts w:ascii="Myriad Pro" w:hAnsi="Myriad Pro"/>
-          <w:color w:val="595959" w:themeColor="text1" w:themeTint="A6"/>
-          <w:sz w:val="22"/>
-          <w:szCs w:val="22"/>
-        </w:rPr>
-      </w:pPr>
-    </w:p>
-    <w:p>
-      <w:pPr>
-        <w:jc w:val="both"/>
-        <w:rPr>
-          <w:rFonts w:ascii="Myriad Pro" w:hAnsi="Myriad Pro"/>
-          <w:color w:val="595959" w:themeColor="text1" w:themeTint="A6"/>
-          <w:sz w:val="22"/>
-          <w:szCs w:val="22"/>
-        </w:rPr>
-      </w:pPr>
-    </w:p>
-    <w:p>
-      <w:pPr>
-        <w:rPr>
-          <w:rFonts w:ascii="Myriad Pro" w:hAnsi="Myriad Pro"/>
-          <w:color w:val="000000" w:themeColor="text1"/>
-          <w:sz w:val="22"/>
-          <w:szCs w:val="22"/>
-          <w:u w:val="single"/>
-        </w:rPr>
-      </w:pPr>
-      <w:bookmarkStart w:id="24" w:name="Presentations"/>
-      <w:r>
-        <w:rPr>
-          <w:rFonts w:ascii="Myriad Pro" w:hAnsi="Myriad Pro"/>
-          <w:color w:val="000000" w:themeColor="text1"/>
-          <w:sz w:val="22"/>
-          <w:szCs w:val="22"/>
-          <w:u w:val="single"/>
-        </w:rPr>
-        <w:t>Presentations</w:t>
-      </w:r>
-    </w:p>
-    <w:bookmarkEnd w:id="24"/>
-    <w:p>
-      <w:pPr>
-        <w:rPr>
-          <w:rFonts w:ascii="Myriad Pro" w:hAnsi="Myriad Pro"/>
-          <w:color w:val="000000" w:themeColor="text1"/>
-          <w:sz w:val="22"/>
-          <w:szCs w:val="22"/>
-          <w:u w:val="single"/>
-        </w:rPr>
-      </w:pPr>
-    </w:p>
-    <w:p>
-      <w:pPr>
-        <w:jc w:val="both"/>
-        <w:rPr>
-          <w:rFonts w:ascii="Myriad Pro" w:hAnsi="Myriad Pro"/>
-          <w:color w:val="595959" w:themeColor="text1" w:themeTint="A6"/>
-          <w:sz w:val="22"/>
-          <w:szCs w:val="22"/>
-        </w:rPr>
-      </w:pPr>
-      <w:r>
-        <w:rPr>
-          <w:rFonts w:ascii="Myriad Pro" w:hAnsi="Myriad Pro"/>
-          <w:color w:val="595959" w:themeColor="text1" w:themeTint="A6"/>
-          <w:sz w:val="22"/>
-          <w:szCs w:val="22"/>
-        </w:rPr>
-        <w:t xml:space="preserve">Learning to present your research is important. Very few people will read your papers carefully (sad, but true) but you can reach a lot of people at conference talks and posters. Also, if you plan on staying in academia, getting a post-doc position and getting a faculty position both significantly depend on your ability to present your data. Even if you want to leave academia, presentations are likely to be an important part of your job. </w:t>
-      </w:r>
-      <w:r>
-        <w:rPr>
-          <w:rFonts w:ascii="Myriad Pro" w:hAnsi="Myriad Pro"/>
-          <w:color w:val="595959" w:themeColor="text1" w:themeTint="A6"/>
-          <w:sz w:val="22"/>
-          <w:szCs w:val="22"/>
-        </w:rPr>
-        <w:t>Additionally, every time you present your work, you are representing not just yourself but the entire lab.</w:t>
-      </w:r>
-    </w:p>
-    <w:p>
-      <w:pPr>
-        <w:jc w:val="both"/>
-        <w:rPr>
-          <w:rFonts w:ascii="Myriad Pro" w:hAnsi="Myriad Pro"/>
-          <w:color w:val="595959" w:themeColor="text1" w:themeTint="A6"/>
-          <w:sz w:val="22"/>
-          <w:szCs w:val="22"/>
-        </w:rPr>
-      </w:pPr>
-    </w:p>
-    <w:p>
-      <w:pPr>
-        <w:jc w:val="both"/>
-        <w:rPr>
-          <w:rFonts w:ascii="Myriad Pro" w:hAnsi="Myriad Pro"/>
-          <w:color w:val="595959" w:themeColor="text1" w:themeTint="A6"/>
-          <w:sz w:val="22"/>
-          <w:szCs w:val="22"/>
-        </w:rPr>
-      </w:pPr>
-      <w:r>
-        <w:rPr>
-          <w:rFonts w:ascii="Myriad Pro" w:hAnsi="Myriad Pro"/>
-          <w:color w:val="595959" w:themeColor="text1" w:themeTint="A6"/>
-          <w:sz w:val="22"/>
-          <w:szCs w:val="22"/>
-        </w:rPr>
-        <w:t xml:space="preserve">It is </w:t>
-      </w:r>
-      <w:r>
-        <w:rPr>
-          <w:rFonts w:ascii="Myriad Pro" w:hAnsi="Myriad Pro"/>
-          <w:color w:val="595959" w:themeColor="text1" w:themeTint="A6"/>
-          <w:sz w:val="22"/>
-          <w:szCs w:val="22"/>
-        </w:rPr>
-        <w:t xml:space="preserve">therefore </w:t>
-      </w:r>
-      <w:r>
-        <w:rPr>
-          <w:rFonts w:ascii="Myriad Pro" w:hAnsi="Myriad Pro"/>
-          <w:color w:val="595959" w:themeColor="text1" w:themeTint="A6"/>
-          <w:sz w:val="22"/>
-          <w:szCs w:val="22"/>
-        </w:rPr>
-        <w:t xml:space="preserve">highly encouraged that you seek out opportunities to present your research, whether it is at departmental talk series and events, to other labs (within or outside of Columbia), at conferences, or to the general public. </w:t>
-      </w:r>
-      <w:r>
-        <w:rPr>
-          <w:rFonts w:ascii="Myriad Pro" w:hAnsi="Myriad Pro"/>
-          <w:color w:val="595959" w:themeColor="text1" w:themeTint="A6"/>
-          <w:sz w:val="22"/>
-          <w:szCs w:val="22"/>
-        </w:rPr>
-        <w:t xml:space="preserve">If you are going to give a presentation (a poster or a talk), be prepared to give a practice presentation to the lab at least one week ahead of time (two weeks or more are advisable for conference presentations, and </w:t>
-      </w:r>
-      <w:r>
-        <w:rPr>
-          <w:rFonts w:ascii="Myriad Pro" w:hAnsi="Myriad Pro"/>
-          <w:i/>
-          <w:color w:val="595959" w:themeColor="text1" w:themeTint="A6"/>
-          <w:sz w:val="22"/>
-          <w:szCs w:val="22"/>
-        </w:rPr>
-        <w:t>many</w:t>
-      </w:r>
-      <w:r>
-        <w:rPr>
-          <w:rFonts w:ascii="Myriad Pro" w:hAnsi="Myriad Pro"/>
-          <w:color w:val="595959" w:themeColor="text1" w:themeTint="A6"/>
-          <w:sz w:val="22"/>
-          <w:szCs w:val="22"/>
-        </w:rPr>
-        <w:t xml:space="preserve"> weeks ahead of time are advisable for job talks, which require much refining).  </w:t>
-      </w:r>
-      <w:r>
-        <w:rPr>
-          <w:rFonts w:ascii="Myriad Pro" w:hAnsi="Myriad Pro"/>
-          <w:color w:val="595959" w:themeColor="text1" w:themeTint="A6"/>
-          <w:sz w:val="22"/>
-          <w:szCs w:val="22"/>
-        </w:rPr>
-        <w:t xml:space="preserve">Practice talks will help you feel comfortable with your presentation, and will also allow you to get feedback from the lab and implement those changes well in advance of your real presentation. </w:t>
-      </w:r>
-    </w:p>
-    <w:p>
-      <w:pPr>
-        <w:jc w:val="both"/>
-        <w:rPr>
-          <w:rFonts w:ascii="Myriad Pro" w:hAnsi="Myriad Pro"/>
-          <w:color w:val="595959" w:themeColor="text1" w:themeTint="A6"/>
-          <w:sz w:val="22"/>
-          <w:szCs w:val="22"/>
-        </w:rPr>
-      </w:pPr>
-    </w:p>
-    <w:p>
-      <w:pPr>
-        <w:jc w:val="both"/>
-        <w:rPr>
-          <w:rFonts w:ascii="Myriad Pro" w:hAnsi="Myriad Pro"/>
-          <w:color w:val="595959" w:themeColor="text1" w:themeTint="A6"/>
-          <w:sz w:val="22"/>
-          <w:szCs w:val="22"/>
-        </w:rPr>
-      </w:pPr>
-      <w:r>
-        <w:rPr>
-          <w:rFonts w:ascii="Myriad Pro" w:hAnsi="Myriad Pro"/>
-          <w:color w:val="595959" w:themeColor="text1" w:themeTint="A6"/>
-          <w:sz w:val="22"/>
-          <w:szCs w:val="22"/>
-        </w:rPr>
         <w:t>Templates for posters will be available, and you can use those as much or as little as you’d like. Some general rules for posters should be followed: minimize text as much as possible (if you wrote a paragraph, you’re doing it wrong)</w:t>
       </w:r>
       <w:r>
@@ -9464,10 +9335,10 @@
           <w:sz w:val="22"/>
           <w:szCs w:val="22"/>
         </w:rPr>
+        <w:lastRenderedPageBreak/>
         <w:t xml:space="preserve">If you have already run several independent projects and have a data organization structure that works well for you, feel free to use it. If not (or if you are looking for a change), the following structure is recommended (based on </w:t>
       </w:r>
-      <w:hyperlink r:id="rId23" w:history="1">
-        <w:proofErr w:type="spellStart"/>
+      <w:hyperlink r:id="rId25" w:history="1">
         <w:r>
           <w:rPr>
             <w:rStyle w:val="Hyperlink"/>
@@ -9478,7 +9349,6 @@
           </w:rPr>
           <w:t>Neuropipe</w:t>
         </w:r>
-        <w:proofErr w:type="spellEnd"/>
       </w:hyperlink>
       <w:r>
         <w:rPr>
@@ -9516,26 +9386,14 @@
           <w:szCs w:val="22"/>
         </w:rPr>
       </w:pPr>
-      <w:proofErr w:type="spellStart"/>
-      <w:r>
-        <w:rPr>
-          <w:rFonts w:ascii="Myriad Pro" w:hAnsi="Myriad Pro"/>
-          <w:color w:val="595959" w:themeColor="text1" w:themeTint="A6"/>
-          <w:sz w:val="22"/>
-          <w:szCs w:val="22"/>
-        </w:rPr>
-        <w:lastRenderedPageBreak/>
-        <w:t>projectName</w:t>
-      </w:r>
-      <w:proofErr w:type="spellEnd"/>
-      <w:r>
-        <w:rPr>
-          <w:rFonts w:ascii="Myriad Pro" w:hAnsi="Myriad Pro"/>
-          <w:color w:val="595959" w:themeColor="text1" w:themeTint="A6"/>
-          <w:sz w:val="22"/>
-          <w:szCs w:val="22"/>
-        </w:rPr>
-        <w:t>/subjects</w:t>
+      <w:r>
+        <w:rPr>
+          <w:rFonts w:ascii="Myriad Pro" w:hAnsi="Myriad Pro"/>
+          <w:color w:val="595959" w:themeColor="text1" w:themeTint="A6"/>
+          <w:sz w:val="22"/>
+          <w:szCs w:val="22"/>
+        </w:rPr>
+        <w:t>projectName/subjects</w:t>
       </w:r>
     </w:p>
     <w:p>
@@ -9578,25 +9436,14 @@
           <w:szCs w:val="22"/>
         </w:rPr>
       </w:pPr>
-      <w:proofErr w:type="spellStart"/>
-      <w:r>
-        <w:rPr>
-          <w:rFonts w:ascii="Myriad Pro" w:hAnsi="Myriad Pro"/>
-          <w:color w:val="595959" w:themeColor="text1" w:themeTint="A6"/>
-          <w:sz w:val="22"/>
-          <w:szCs w:val="22"/>
-        </w:rPr>
-        <w:t>projectName</w:t>
-      </w:r>
-      <w:proofErr w:type="spellEnd"/>
-      <w:r>
-        <w:rPr>
-          <w:rFonts w:ascii="Myriad Pro" w:hAnsi="Myriad Pro"/>
-          <w:color w:val="595959" w:themeColor="text1" w:themeTint="A6"/>
-          <w:sz w:val="22"/>
-          <w:szCs w:val="22"/>
-        </w:rPr>
-        <w:t>/subjects/{subj}/analysis</w:t>
+      <w:r>
+        <w:rPr>
+          <w:rFonts w:ascii="Myriad Pro" w:hAnsi="Myriad Pro"/>
+          <w:color w:val="595959" w:themeColor="text1" w:themeTint="A6"/>
+          <w:sz w:val="22"/>
+          <w:szCs w:val="22"/>
+        </w:rPr>
+        <w:t>projectName/subjects/{subj}/analysis</w:t>
       </w:r>
     </w:p>
     <w:p>
@@ -9677,25 +9524,14 @@
           <w:szCs w:val="22"/>
         </w:rPr>
       </w:pPr>
-      <w:proofErr w:type="spellStart"/>
-      <w:r>
-        <w:rPr>
-          <w:rFonts w:ascii="Myriad Pro" w:hAnsi="Myriad Pro"/>
-          <w:color w:val="595959" w:themeColor="text1" w:themeTint="A6"/>
-          <w:sz w:val="22"/>
-          <w:szCs w:val="22"/>
-        </w:rPr>
-        <w:t>projectName</w:t>
-      </w:r>
-      <w:proofErr w:type="spellEnd"/>
-      <w:r>
-        <w:rPr>
-          <w:rFonts w:ascii="Myriad Pro" w:hAnsi="Myriad Pro"/>
-          <w:color w:val="595959" w:themeColor="text1" w:themeTint="A6"/>
-          <w:sz w:val="22"/>
-          <w:szCs w:val="22"/>
-        </w:rPr>
-        <w:t>/subjects/{subj}/data</w:t>
+      <w:r>
+        <w:rPr>
+          <w:rFonts w:ascii="Myriad Pro" w:hAnsi="Myriad Pro"/>
+          <w:color w:val="595959" w:themeColor="text1" w:themeTint="A6"/>
+          <w:sz w:val="22"/>
+          <w:szCs w:val="22"/>
+        </w:rPr>
+        <w:t>projectName/subjects/{subj}/data</w:t>
       </w:r>
     </w:p>
     <w:p>
@@ -9765,25 +9601,14 @@
           <w:szCs w:val="22"/>
         </w:rPr>
       </w:pPr>
-      <w:proofErr w:type="spellStart"/>
-      <w:r>
-        <w:rPr>
-          <w:rFonts w:ascii="Myriad Pro" w:hAnsi="Myriad Pro"/>
-          <w:color w:val="595959" w:themeColor="text1" w:themeTint="A6"/>
-          <w:sz w:val="22"/>
-          <w:szCs w:val="22"/>
-        </w:rPr>
-        <w:t>behavioralData</w:t>
-      </w:r>
-      <w:proofErr w:type="spellEnd"/>
-      <w:r>
-        <w:rPr>
-          <w:rFonts w:ascii="Myriad Pro" w:hAnsi="Myriad Pro"/>
-          <w:color w:val="595959" w:themeColor="text1" w:themeTint="A6"/>
-          <w:sz w:val="22"/>
-          <w:szCs w:val="22"/>
-        </w:rPr>
-        <w:t xml:space="preserve"> (for, well, behavioral data)</w:t>
+      <w:r>
+        <w:rPr>
+          <w:rFonts w:ascii="Myriad Pro" w:hAnsi="Myriad Pro"/>
+          <w:color w:val="595959" w:themeColor="text1" w:themeTint="A6"/>
+          <w:sz w:val="22"/>
+          <w:szCs w:val="22"/>
+        </w:rPr>
+        <w:t>behavioralData (for, well, behavioral data)</w:t>
       </w:r>
     </w:p>
     <w:p>
@@ -9801,25 +9626,14 @@
           <w:szCs w:val="22"/>
         </w:rPr>
       </w:pPr>
-      <w:proofErr w:type="spellStart"/>
-      <w:r>
-        <w:rPr>
-          <w:rFonts w:ascii="Myriad Pro" w:hAnsi="Myriad Pro"/>
-          <w:color w:val="595959" w:themeColor="text1" w:themeTint="A6"/>
-          <w:sz w:val="22"/>
-          <w:szCs w:val="22"/>
-        </w:rPr>
-        <w:t>eyetrackingData</w:t>
-      </w:r>
-      <w:proofErr w:type="spellEnd"/>
-      <w:r>
-        <w:rPr>
-          <w:rFonts w:ascii="Myriad Pro" w:hAnsi="Myriad Pro"/>
-          <w:color w:val="595959" w:themeColor="text1" w:themeTint="A6"/>
-          <w:sz w:val="22"/>
-          <w:szCs w:val="22"/>
-        </w:rPr>
-        <w:t xml:space="preserve"> (if applicable)</w:t>
+      <w:r>
+        <w:rPr>
+          <w:rFonts w:ascii="Myriad Pro" w:hAnsi="Myriad Pro"/>
+          <w:color w:val="595959" w:themeColor="text1" w:themeTint="A6"/>
+          <w:sz w:val="22"/>
+          <w:szCs w:val="22"/>
+        </w:rPr>
+        <w:t>eyetrackingData (if applicable)</w:t>
       </w:r>
     </w:p>
     <w:p>
@@ -9837,45 +9651,14 @@
           <w:szCs w:val="22"/>
         </w:rPr>
       </w:pPr>
-      <w:proofErr w:type="spellStart"/>
-      <w:r>
-        <w:rPr>
-          <w:rFonts w:ascii="Myriad Pro" w:hAnsi="Myriad Pro"/>
-          <w:color w:val="595959" w:themeColor="text1" w:themeTint="A6"/>
-          <w:sz w:val="22"/>
-          <w:szCs w:val="22"/>
-        </w:rPr>
-        <w:t>nifti</w:t>
-      </w:r>
-      <w:proofErr w:type="spellEnd"/>
-      <w:r>
-        <w:rPr>
-          <w:rFonts w:ascii="Myriad Pro" w:hAnsi="Myriad Pro"/>
-          <w:color w:val="595959" w:themeColor="text1" w:themeTint="A6"/>
-          <w:sz w:val="22"/>
-          <w:szCs w:val="22"/>
-        </w:rPr>
-        <w:t xml:space="preserve"> (raw </w:t>
-      </w:r>
-      <w:proofErr w:type="spellStart"/>
-      <w:r>
-        <w:rPr>
-          <w:rFonts w:ascii="Myriad Pro" w:hAnsi="Myriad Pro"/>
-          <w:color w:val="595959" w:themeColor="text1" w:themeTint="A6"/>
-          <w:sz w:val="22"/>
-          <w:szCs w:val="22"/>
-        </w:rPr>
-        <w:t>nifti</w:t>
-      </w:r>
-      <w:proofErr w:type="spellEnd"/>
-      <w:r>
-        <w:rPr>
-          <w:rFonts w:ascii="Myriad Pro" w:hAnsi="Myriad Pro"/>
-          <w:color w:val="595959" w:themeColor="text1" w:themeTint="A6"/>
-          <w:sz w:val="22"/>
-          <w:szCs w:val="22"/>
-        </w:rPr>
-        <w:t xml:space="preserve"> </w:t>
+      <w:r>
+        <w:rPr>
+          <w:rFonts w:ascii="Myriad Pro" w:hAnsi="Myriad Pro"/>
+          <w:color w:val="595959" w:themeColor="text1" w:themeTint="A6"/>
+          <w:sz w:val="22"/>
+          <w:szCs w:val="22"/>
+        </w:rPr>
+        <w:t xml:space="preserve">nifti (raw nifti </w:t>
       </w:r>
       <w:r>
         <w:rPr>
@@ -9929,25 +9712,14 @@
           <w:szCs w:val="22"/>
         </w:rPr>
       </w:pPr>
-      <w:proofErr w:type="spellStart"/>
-      <w:r>
-        <w:rPr>
-          <w:rFonts w:ascii="Myriad Pro" w:hAnsi="Myriad Pro"/>
-          <w:color w:val="595959" w:themeColor="text1" w:themeTint="A6"/>
-          <w:sz w:val="22"/>
-          <w:szCs w:val="22"/>
-        </w:rPr>
-        <w:t>rois</w:t>
-      </w:r>
-      <w:proofErr w:type="spellEnd"/>
-      <w:r>
-        <w:rPr>
-          <w:rFonts w:ascii="Myriad Pro" w:hAnsi="Myriad Pro"/>
-          <w:color w:val="595959" w:themeColor="text1" w:themeTint="A6"/>
-          <w:sz w:val="22"/>
-          <w:szCs w:val="22"/>
-        </w:rPr>
-        <w:t xml:space="preserve"> (participant-specific ROIs)</w:t>
+      <w:r>
+        <w:rPr>
+          <w:rFonts w:ascii="Myriad Pro" w:hAnsi="Myriad Pro"/>
+          <w:color w:val="595959" w:themeColor="text1" w:themeTint="A6"/>
+          <w:sz w:val="22"/>
+          <w:szCs w:val="22"/>
+        </w:rPr>
+        <w:t>rois (participant-specific ROIs)</w:t>
       </w:r>
     </w:p>
     <w:p>
@@ -9965,25 +9737,14 @@
           <w:szCs w:val="22"/>
         </w:rPr>
       </w:pPr>
-      <w:proofErr w:type="spellStart"/>
-      <w:r>
-        <w:rPr>
-          <w:rFonts w:ascii="Myriad Pro" w:hAnsi="Myriad Pro"/>
-          <w:color w:val="595959" w:themeColor="text1" w:themeTint="A6"/>
-          <w:sz w:val="22"/>
-          <w:szCs w:val="22"/>
-        </w:rPr>
-        <w:t>projectName</w:t>
-      </w:r>
-      <w:proofErr w:type="spellEnd"/>
-      <w:r>
-        <w:rPr>
-          <w:rFonts w:ascii="Myriad Pro" w:hAnsi="Myriad Pro"/>
-          <w:color w:val="595959" w:themeColor="text1" w:themeTint="A6"/>
-          <w:sz w:val="22"/>
-          <w:szCs w:val="22"/>
-        </w:rPr>
-        <w:t>/subjects/{subj}/design</w:t>
+      <w:r>
+        <w:rPr>
+          <w:rFonts w:ascii="Myriad Pro" w:hAnsi="Myriad Pro"/>
+          <w:color w:val="595959" w:themeColor="text1" w:themeTint="A6"/>
+          <w:sz w:val="22"/>
+          <w:szCs w:val="22"/>
+        </w:rPr>
+        <w:t>projectName/subjects/{subj}/design</w:t>
       </w:r>
     </w:p>
     <w:p>
@@ -10026,37 +9787,15 @@
           <w:szCs w:val="22"/>
         </w:rPr>
       </w:pPr>
-      <w:proofErr w:type="spellStart"/>
-      <w:r>
-        <w:rPr>
-          <w:rFonts w:ascii="Myriad Pro" w:hAnsi="Myriad Pro"/>
-          <w:color w:val="595959" w:themeColor="text1" w:themeTint="A6"/>
-          <w:sz w:val="22"/>
-          <w:szCs w:val="22"/>
-        </w:rPr>
-        <w:t>projectName</w:t>
-      </w:r>
-      <w:proofErr w:type="spellEnd"/>
-      <w:r>
-        <w:rPr>
-          <w:rFonts w:ascii="Myriad Pro" w:hAnsi="Myriad Pro"/>
-          <w:color w:val="595959" w:themeColor="text1" w:themeTint="A6"/>
-          <w:sz w:val="22"/>
-          <w:szCs w:val="22"/>
-        </w:rPr>
-        <w:t>/subjects/{subj}/</w:t>
-      </w:r>
-      <w:proofErr w:type="spellStart"/>
-      <w:r>
-        <w:rPr>
-          <w:rFonts w:ascii="Myriad Pro" w:hAnsi="Myriad Pro"/>
-          <w:color w:val="595959" w:themeColor="text1" w:themeTint="A6"/>
-          <w:sz w:val="22"/>
-          <w:szCs w:val="22"/>
-        </w:rPr>
-        <w:t>fsf</w:t>
-      </w:r>
-      <w:proofErr w:type="spellEnd"/>
+      <w:r>
+        <w:rPr>
+          <w:rFonts w:ascii="Myriad Pro" w:hAnsi="Myriad Pro"/>
+          <w:color w:val="595959" w:themeColor="text1" w:themeTint="A6"/>
+          <w:sz w:val="22"/>
+          <w:szCs w:val="22"/>
+        </w:rPr>
+        <w:t>projectName/subjects/{subj}/fsf</w:t>
+      </w:r>
     </w:p>
     <w:p>
       <w:pPr>
@@ -10080,47 +9819,7 @@
           <w:sz w:val="22"/>
           <w:szCs w:val="22"/>
         </w:rPr>
-        <w:t>if you’re using FSL, put the .</w:t>
-      </w:r>
-      <w:proofErr w:type="spellStart"/>
-      <w:r>
-        <w:rPr>
-          <w:rFonts w:ascii="Myriad Pro" w:hAnsi="Myriad Pro"/>
-          <w:color w:val="595959" w:themeColor="text1" w:themeTint="A6"/>
-          <w:sz w:val="22"/>
-          <w:szCs w:val="22"/>
-        </w:rPr>
-        <w:t>fsf</w:t>
-      </w:r>
-      <w:proofErr w:type="spellEnd"/>
-      <w:r>
-        <w:rPr>
-          <w:rFonts w:ascii="Myriad Pro" w:hAnsi="Myriad Pro"/>
-          <w:color w:val="595959" w:themeColor="text1" w:themeTint="A6"/>
-          <w:sz w:val="22"/>
-          <w:szCs w:val="22"/>
-        </w:rPr>
-        <w:t xml:space="preserve"> </w:t>
-      </w:r>
-      <w:proofErr w:type="spellStart"/>
-      <w:r>
-        <w:rPr>
-          <w:rFonts w:ascii="Myriad Pro" w:hAnsi="Myriad Pro"/>
-          <w:color w:val="595959" w:themeColor="text1" w:themeTint="A6"/>
-          <w:sz w:val="22"/>
-          <w:szCs w:val="22"/>
-        </w:rPr>
-        <w:t>fies</w:t>
-      </w:r>
-      <w:proofErr w:type="spellEnd"/>
-      <w:r>
-        <w:rPr>
-          <w:rFonts w:ascii="Myriad Pro" w:hAnsi="Myriad Pro"/>
-          <w:color w:val="595959" w:themeColor="text1" w:themeTint="A6"/>
-          <w:sz w:val="22"/>
-          <w:szCs w:val="22"/>
-        </w:rPr>
-        <w:t xml:space="preserve"> here. If you’re using SPM or something else, save the files for setting up preprocessing and GLMs here</w:t>
+        <w:t>if you’re using FSL, put the .fsf fies here. If you’re using SPM or something else, save the files for setting up preprocessing and GLMs here</w:t>
       </w:r>
     </w:p>
     <w:p>
@@ -10138,25 +9837,14 @@
           <w:szCs w:val="22"/>
         </w:rPr>
       </w:pPr>
-      <w:proofErr w:type="spellStart"/>
-      <w:r>
-        <w:rPr>
-          <w:rFonts w:ascii="Myriad Pro" w:hAnsi="Myriad Pro"/>
-          <w:color w:val="595959" w:themeColor="text1" w:themeTint="A6"/>
-          <w:sz w:val="22"/>
-          <w:szCs w:val="22"/>
-        </w:rPr>
-        <w:t>projectName</w:t>
-      </w:r>
-      <w:proofErr w:type="spellEnd"/>
-      <w:r>
-        <w:rPr>
-          <w:rFonts w:ascii="Myriad Pro" w:hAnsi="Myriad Pro"/>
-          <w:color w:val="595959" w:themeColor="text1" w:themeTint="A6"/>
-          <w:sz w:val="22"/>
-          <w:szCs w:val="22"/>
-        </w:rPr>
-        <w:t>/subjects/{subj}/scripts</w:t>
+      <w:r>
+        <w:rPr>
+          <w:rFonts w:ascii="Myriad Pro" w:hAnsi="Myriad Pro"/>
+          <w:color w:val="595959" w:themeColor="text1" w:themeTint="A6"/>
+          <w:sz w:val="22"/>
+          <w:szCs w:val="22"/>
+        </w:rPr>
+        <w:t>projectName/subjects/{subj}/scripts</w:t>
       </w:r>
     </w:p>
     <w:p>
@@ -10174,25 +9862,14 @@
           <w:szCs w:val="22"/>
         </w:rPr>
       </w:pPr>
-      <w:proofErr w:type="spellStart"/>
-      <w:r>
-        <w:rPr>
-          <w:rFonts w:ascii="Myriad Pro" w:hAnsi="Myriad Pro"/>
-          <w:color w:val="595959" w:themeColor="text1" w:themeTint="A6"/>
-          <w:sz w:val="22"/>
-          <w:szCs w:val="22"/>
-        </w:rPr>
-        <w:t>Matlab</w:t>
-      </w:r>
-      <w:proofErr w:type="spellEnd"/>
-      <w:r>
-        <w:rPr>
-          <w:rFonts w:ascii="Myriad Pro" w:hAnsi="Myriad Pro"/>
-          <w:color w:val="595959" w:themeColor="text1" w:themeTint="A6"/>
-          <w:sz w:val="22"/>
-          <w:szCs w:val="22"/>
-        </w:rPr>
-        <w:t xml:space="preserve">, Python, </w:t>
+      <w:r>
+        <w:rPr>
+          <w:rFonts w:ascii="Myriad Pro" w:hAnsi="Myriad Pro"/>
+          <w:color w:val="595959" w:themeColor="text1" w:themeTint="A6"/>
+          <w:sz w:val="22"/>
+          <w:szCs w:val="22"/>
+        </w:rPr>
+        <w:t xml:space="preserve">Matlab, Python, </w:t>
       </w:r>
       <w:r>
         <w:rPr>
@@ -10228,25 +9905,14 @@
           <w:szCs w:val="22"/>
         </w:rPr>
       </w:pPr>
-      <w:proofErr w:type="spellStart"/>
-      <w:r>
-        <w:rPr>
-          <w:rFonts w:ascii="Myriad Pro" w:hAnsi="Myriad Pro"/>
-          <w:color w:val="595959" w:themeColor="text1" w:themeTint="A6"/>
-          <w:sz w:val="22"/>
-          <w:szCs w:val="22"/>
-        </w:rPr>
-        <w:t>projectName</w:t>
-      </w:r>
-      <w:proofErr w:type="spellEnd"/>
-      <w:r>
-        <w:rPr>
-          <w:rFonts w:ascii="Myriad Pro" w:hAnsi="Myriad Pro"/>
-          <w:color w:val="595959" w:themeColor="text1" w:themeTint="A6"/>
-          <w:sz w:val="22"/>
-          <w:szCs w:val="22"/>
-        </w:rPr>
-        <w:t>/scripts</w:t>
+      <w:r>
+        <w:rPr>
+          <w:rFonts w:ascii="Myriad Pro" w:hAnsi="Myriad Pro"/>
+          <w:color w:val="595959" w:themeColor="text1" w:themeTint="A6"/>
+          <w:sz w:val="22"/>
+          <w:szCs w:val="22"/>
+        </w:rPr>
+        <w:t>projectName/scripts</w:t>
       </w:r>
     </w:p>
     <w:p>
@@ -10339,25 +10005,14 @@
           <w:szCs w:val="22"/>
         </w:rPr>
       </w:pPr>
-      <w:proofErr w:type="spellStart"/>
-      <w:r>
-        <w:rPr>
-          <w:rFonts w:ascii="Myriad Pro" w:hAnsi="Myriad Pro"/>
-          <w:color w:val="595959" w:themeColor="text1" w:themeTint="A6"/>
-          <w:sz w:val="22"/>
-          <w:szCs w:val="22"/>
-        </w:rPr>
-        <w:t>projectName</w:t>
-      </w:r>
-      <w:proofErr w:type="spellEnd"/>
-      <w:r>
-        <w:rPr>
-          <w:rFonts w:ascii="Myriad Pro" w:hAnsi="Myriad Pro"/>
-          <w:color w:val="595959" w:themeColor="text1" w:themeTint="A6"/>
-          <w:sz w:val="22"/>
-          <w:szCs w:val="22"/>
-        </w:rPr>
-        <w:t>/results</w:t>
+      <w:r>
+        <w:rPr>
+          <w:rFonts w:ascii="Myriad Pro" w:hAnsi="Myriad Pro"/>
+          <w:color w:val="595959" w:themeColor="text1" w:themeTint="A6"/>
+          <w:sz w:val="22"/>
+          <w:szCs w:val="22"/>
+        </w:rPr>
+        <w:t>projectName/results</w:t>
       </w:r>
     </w:p>
     <w:p>
@@ -10382,27 +10037,7 @@
           <w:sz w:val="22"/>
           <w:szCs w:val="22"/>
         </w:rPr>
-        <w:t xml:space="preserve">figures with main results, </w:t>
-      </w:r>
-      <w:proofErr w:type="spellStart"/>
-      <w:r>
-        <w:rPr>
-          <w:rFonts w:ascii="Myriad Pro" w:hAnsi="Myriad Pro"/>
-          <w:color w:val="595959" w:themeColor="text1" w:themeTint="A6"/>
-          <w:sz w:val="22"/>
-          <w:szCs w:val="22"/>
-        </w:rPr>
-        <w:t>powerpoint</w:t>
-      </w:r>
-      <w:proofErr w:type="spellEnd"/>
-      <w:r>
-        <w:rPr>
-          <w:rFonts w:ascii="Myriad Pro" w:hAnsi="Myriad Pro"/>
-          <w:color w:val="595959" w:themeColor="text1" w:themeTint="A6"/>
-          <w:sz w:val="22"/>
-          <w:szCs w:val="22"/>
-        </w:rPr>
-        <w:t xml:space="preserve"> or keynote presentations, manuscripts if you wish</w:t>
+        <w:t>figures with main results, powerpoint or keynote presentations, manuscripts if you wish</w:t>
       </w:r>
     </w:p>
     <w:p>
@@ -10420,25 +10055,14 @@
           <w:szCs w:val="22"/>
         </w:rPr>
       </w:pPr>
-      <w:proofErr w:type="spellStart"/>
-      <w:r>
-        <w:rPr>
-          <w:rFonts w:ascii="Myriad Pro" w:hAnsi="Myriad Pro"/>
-          <w:color w:val="595959" w:themeColor="text1" w:themeTint="A6"/>
-          <w:sz w:val="22"/>
-          <w:szCs w:val="22"/>
-        </w:rPr>
-        <w:t>projectName</w:t>
-      </w:r>
-      <w:proofErr w:type="spellEnd"/>
-      <w:r>
-        <w:rPr>
-          <w:rFonts w:ascii="Myriad Pro" w:hAnsi="Myriad Pro"/>
-          <w:color w:val="595959" w:themeColor="text1" w:themeTint="A6"/>
-          <w:sz w:val="22"/>
-          <w:szCs w:val="22"/>
-        </w:rPr>
-        <w:t>/notes</w:t>
+      <w:r>
+        <w:rPr>
+          <w:rFonts w:ascii="Myriad Pro" w:hAnsi="Myriad Pro"/>
+          <w:color w:val="595959" w:themeColor="text1" w:themeTint="A6"/>
+          <w:sz w:val="22"/>
+          <w:szCs w:val="22"/>
+        </w:rPr>
+        <w:t>projectName/notes</w:t>
       </w:r>
     </w:p>
     <w:p>
@@ -10463,19 +10087,8 @@
           <w:sz w:val="22"/>
           <w:szCs w:val="22"/>
         </w:rPr>
-        <w:t xml:space="preserve">detailed notes about the design, analysis pipeline, relevant papers, </w:t>
-      </w:r>
-      <w:proofErr w:type="spellStart"/>
-      <w:r>
-        <w:rPr>
-          <w:rFonts w:ascii="Myriad Pro" w:hAnsi="Myriad Pro"/>
-          <w:color w:val="595959" w:themeColor="text1" w:themeTint="A6"/>
-          <w:sz w:val="22"/>
-          <w:szCs w:val="22"/>
-        </w:rPr>
-        <w:t>etc</w:t>
-      </w:r>
-      <w:proofErr w:type="spellEnd"/>
+        <w:t>detailed notes about the design, analysis pipeline, relevant papers, etc</w:t>
+      </w:r>
     </w:p>
     <w:p>
       <w:pPr>
@@ -10492,25 +10105,14 @@
           <w:szCs w:val="22"/>
         </w:rPr>
       </w:pPr>
-      <w:proofErr w:type="spellStart"/>
-      <w:r>
-        <w:rPr>
-          <w:rFonts w:ascii="Myriad Pro" w:hAnsi="Myriad Pro"/>
-          <w:color w:val="595959" w:themeColor="text1" w:themeTint="A6"/>
-          <w:sz w:val="22"/>
-          <w:szCs w:val="22"/>
-        </w:rPr>
-        <w:t>projectName</w:t>
-      </w:r>
-      <w:proofErr w:type="spellEnd"/>
-      <w:r>
-        <w:rPr>
-          <w:rFonts w:ascii="Myriad Pro" w:hAnsi="Myriad Pro"/>
-          <w:color w:val="595959" w:themeColor="text1" w:themeTint="A6"/>
-          <w:sz w:val="22"/>
-          <w:szCs w:val="22"/>
-        </w:rPr>
-        <w:t>/group</w:t>
+      <w:r>
+        <w:rPr>
+          <w:rFonts w:ascii="Myriad Pro" w:hAnsi="Myriad Pro"/>
+          <w:color w:val="595959" w:themeColor="text1" w:themeTint="A6"/>
+          <w:sz w:val="22"/>
+          <w:szCs w:val="22"/>
+        </w:rPr>
+        <w:t>projectName/group</w:t>
       </w:r>
     </w:p>
     <w:p>
@@ -10578,25 +10180,14 @@
           <w:szCs w:val="22"/>
         </w:rPr>
       </w:pPr>
-      <w:proofErr w:type="spellStart"/>
-      <w:r>
-        <w:rPr>
-          <w:rFonts w:ascii="Myriad Pro" w:hAnsi="Myriad Pro"/>
-          <w:color w:val="595959" w:themeColor="text1" w:themeTint="A6"/>
-          <w:sz w:val="22"/>
-          <w:szCs w:val="22"/>
-        </w:rPr>
-        <w:t>projectName</w:t>
-      </w:r>
-      <w:proofErr w:type="spellEnd"/>
-      <w:r>
-        <w:rPr>
-          <w:rFonts w:ascii="Myriad Pro" w:hAnsi="Myriad Pro"/>
-          <w:color w:val="595959" w:themeColor="text1" w:themeTint="A6"/>
-          <w:sz w:val="22"/>
-          <w:szCs w:val="22"/>
-        </w:rPr>
-        <w:t>/task</w:t>
+      <w:r>
+        <w:rPr>
+          <w:rFonts w:ascii="Myriad Pro" w:hAnsi="Myriad Pro"/>
+          <w:color w:val="595959" w:themeColor="text1" w:themeTint="A6"/>
+          <w:sz w:val="22"/>
+          <w:szCs w:val="22"/>
+        </w:rPr>
+        <w:t>projectName/task</w:t>
       </w:r>
     </w:p>
     <w:p>
@@ -10716,7 +10307,17 @@
           <w:sz w:val="22"/>
           <w:szCs w:val="22"/>
         </w:rPr>
-        <w:t xml:space="preserve"> do this, otherwise your analysis pipeline and data structure will be uninterpretable to others once you leave, and this will slow everyone down (and cause us to bug you repeatedly to clean up your project directory or answer questions about it). </w:t>
+        <w:t xml:space="preserve"> do this, otherwise your </w:t>
+      </w:r>
+      <w:r>
+        <w:rPr>
+          <w:rFonts w:ascii="Myriad Pro" w:hAnsi="Myriad Pro"/>
+          <w:color w:val="595959" w:themeColor="text1" w:themeTint="A6"/>
+          <w:sz w:val="22"/>
+          <w:szCs w:val="22"/>
+        </w:rPr>
+        <w:lastRenderedPageBreak/>
+        <w:t xml:space="preserve">analysis pipeline and data structure will be uninterpretable to others once you leave, and this will slow everyone down (and cause us to bug you repeatedly to clean up your project directory or answer questions about it). </w:t>
       </w:r>
     </w:p>
     <w:p>
@@ -10749,7 +10350,6 @@
           <w:sz w:val="22"/>
           <w:szCs w:val="22"/>
         </w:rPr>
-        <w:lastRenderedPageBreak/>
         <w:t>Archiving Inactive Datasets</w:t>
       </w:r>
     </w:p>
@@ -10889,7 +10489,7 @@
         </w:rPr>
         <w:t xml:space="preserve">We’re all for open science, so lab members are encouraged (well, required) to share their code and data with others, whether they are in the lab or outside of it. Within lab, you can share your code and data whenever you like. But do not share your code or data with the outside world until you think (and Mariam agrees) that the lab has finished working with it. This gives us an opportunity to work with the data to meet our needs (including grant needs!) before releasing it for other people to use. Generally,  we will try to make our data and code publicly available within one year of publishing the results (longer if work on the dataset is ongoing).  Currently, the best option for sharing smaller datasets might be the </w:t>
       </w:r>
-      <w:hyperlink r:id="rId24" w:history="1">
+      <w:hyperlink r:id="rId26" w:history="1">
         <w:r>
           <w:rPr>
             <w:rStyle w:val="Hyperlink"/>
@@ -10910,8 +10510,7 @@
         </w:rPr>
         <w:t xml:space="preserve">, and the best option for sharing MRI datasets is </w:t>
       </w:r>
-      <w:hyperlink r:id="rId25" w:history="1">
-        <w:proofErr w:type="spellStart"/>
+      <w:hyperlink r:id="rId27" w:history="1">
         <w:r>
           <w:rPr>
             <w:rStyle w:val="Hyperlink"/>
@@ -10922,7 +10521,6 @@
           </w:rPr>
           <w:t>OpenFMRI</w:t>
         </w:r>
-        <w:proofErr w:type="spellEnd"/>
       </w:hyperlink>
       <w:r>
         <w:rPr>
@@ -10973,8 +10571,7 @@
         </w:rPr>
         <w:t xml:space="preserve">The preferred preprint servers are </w:t>
       </w:r>
-      <w:hyperlink r:id="rId26" w:history="1">
-        <w:proofErr w:type="spellStart"/>
+      <w:hyperlink r:id="rId28" w:history="1">
         <w:r>
           <w:rPr>
             <w:rStyle w:val="Hyperlink"/>
@@ -10985,7 +10582,6 @@
           </w:rPr>
           <w:t>bioRxiv</w:t>
         </w:r>
-        <w:proofErr w:type="spellEnd"/>
       </w:hyperlink>
       <w:r>
         <w:rPr>
@@ -10996,8 +10592,7 @@
         </w:rPr>
         <w:t xml:space="preserve"> and </w:t>
       </w:r>
-      <w:hyperlink r:id="rId27" w:history="1">
-        <w:proofErr w:type="spellStart"/>
+      <w:hyperlink r:id="rId29" w:history="1">
         <w:r>
           <w:rPr>
             <w:rStyle w:val="Hyperlink"/>
@@ -11008,7 +10603,6 @@
           </w:rPr>
           <w:t>PsyArXiv</w:t>
         </w:r>
-        <w:proofErr w:type="spellEnd"/>
       </w:hyperlink>
       <w:r>
         <w:rPr>
@@ -11264,10 +10858,10 @@
       </w:pPr>
     </w:p>
     <w:sectPr>
-      <w:headerReference w:type="even" r:id="rId28"/>
-      <w:headerReference w:type="default" r:id="rId29"/>
-      <w:footerReference w:type="even" r:id="rId30"/>
-      <w:footerReference w:type="default" r:id="rId31"/>
+      <w:headerReference w:type="even" r:id="rId30"/>
+      <w:headerReference w:type="default" r:id="rId31"/>
+      <w:footerReference w:type="even" r:id="rId32"/>
+      <w:footerReference w:type="default" r:id="rId33"/>
       <w:pgSz w:w="12240" w:h="15840"/>
       <w:pgMar w:top="1440" w:right="1440" w:bottom="1440" w:left="1440" w:header="720" w:footer="720" w:gutter="0"/>
       <w:cols w:space="720"/>

</xml_diff>

<commit_message>
added new lab policy re consenting to photos
</commit_message>
<xml_diff>
--- a/aly-lab-manual.docx
+++ b/aly-lab-manual.docx
@@ -676,6 +676,42 @@
           <w:numId w:val="3"/>
         </w:numPr>
         <w:rPr>
+          <w:rFonts w:ascii="Myriad Pro" w:hAnsi="Myriad Pro"/>
+          <w:color w:val="404040" w:themeColor="text1" w:themeTint="BF"/>
+          <w:sz w:val="22"/>
+          <w:szCs w:val="22"/>
+        </w:rPr>
+      </w:pPr>
+      <w:r>
+        <w:rPr>
+          <w:rFonts w:ascii="Myriad Pro" w:hAnsi="Myriad Pro"/>
+          <w:color w:val="404040" w:themeColor="text1" w:themeTint="BF"/>
+          <w:sz w:val="22"/>
+          <w:szCs w:val="22"/>
+        </w:rPr>
+        <w:fldChar w:fldCharType="end"/>
+      </w:r>
+      <w:hyperlink w:anchor="TakingPhotosVideos" w:history="1">
+        <w:r>
+          <w:rPr>
+            <w:rStyle w:val="Hyperlink"/>
+            <w:rFonts w:ascii="Myriad Pro" w:hAnsi="Myriad Pro"/>
+            <w:color w:val="404040" w:themeColor="text1" w:themeTint="BF"/>
+            <w:sz w:val="22"/>
+            <w:szCs w:val="22"/>
+          </w:rPr>
+          <w:t>Taking Photos &amp; Videos</w:t>
+        </w:r>
+      </w:hyperlink>
+    </w:p>
+    <w:p>
+      <w:pPr>
+        <w:pStyle w:val="ListParagraph"/>
+        <w:numPr>
+          <w:ilvl w:val="0"/>
+          <w:numId w:val="3"/>
+        </w:numPr>
+        <w:rPr>
           <w:rStyle w:val="Hyperlink"/>
           <w:rFonts w:ascii="Myriad Pro" w:hAnsi="Myriad Pro"/>
           <w:color w:val="404040" w:themeColor="text1" w:themeTint="BF"/>
@@ -684,15 +720,6 @@
           <w:u w:val="none"/>
         </w:rPr>
       </w:pPr>
-      <w:r>
-        <w:rPr>
-          <w:rFonts w:ascii="Myriad Pro" w:hAnsi="Myriad Pro"/>
-          <w:color w:val="404040" w:themeColor="text1" w:themeTint="BF"/>
-          <w:sz w:val="22"/>
-          <w:szCs w:val="22"/>
-        </w:rPr>
-        <w:fldChar w:fldCharType="end"/>
-      </w:r>
       <w:r>
         <w:rPr>
           <w:rFonts w:ascii="Myriad Pro" w:hAnsi="Myriad Pro"/>
@@ -2009,36 +2036,6 @@
         </w:rPr>
         <w:t xml:space="preserve"> </w:t>
       </w:r>
-      <w:hyperlink r:id="rId7" w:history="1">
-        <w:r>
-          <w:rPr>
-            <w:rStyle w:val="Hyperlink"/>
-            <w:rFonts w:ascii="Myriad Pro" w:hAnsi="Myriad Pro"/>
-            <w:color w:val="00B0F0"/>
-            <w:sz w:val="22"/>
-            <w:szCs w:val="22"/>
-          </w:rPr>
-          <w:t>this one</w:t>
-        </w:r>
-      </w:hyperlink>
-      <w:r>
-        <w:rPr>
-          <w:rFonts w:ascii="Myriad Pro" w:hAnsi="Myriad Pro"/>
-          <w:color w:val="000000" w:themeColor="text1"/>
-          <w:sz w:val="22"/>
-          <w:szCs w:val="22"/>
-        </w:rPr>
-        <w:t xml:space="preserve"> </w:t>
-      </w:r>
-      <w:r>
-        <w:rPr>
-          <w:rFonts w:ascii="Myriad Pro" w:hAnsi="Myriad Pro"/>
-          <w:color w:val="595959" w:themeColor="text1" w:themeTint="A6"/>
-          <w:sz w:val="22"/>
-          <w:szCs w:val="22"/>
-        </w:rPr>
-        <w:t xml:space="preserve">and </w:t>
-      </w:r>
       <w:hyperlink r:id="rId8" w:history="1">
         <w:r>
           <w:rPr>
@@ -2054,6 +2051,36 @@
       <w:r>
         <w:rPr>
           <w:rFonts w:ascii="Myriad Pro" w:hAnsi="Myriad Pro"/>
+          <w:color w:val="000000" w:themeColor="text1"/>
+          <w:sz w:val="22"/>
+          <w:szCs w:val="22"/>
+        </w:rPr>
+        <w:t xml:space="preserve"> </w:t>
+      </w:r>
+      <w:r>
+        <w:rPr>
+          <w:rFonts w:ascii="Myriad Pro" w:hAnsi="Myriad Pro"/>
+          <w:color w:val="595959" w:themeColor="text1" w:themeTint="A6"/>
+          <w:sz w:val="22"/>
+          <w:szCs w:val="22"/>
+        </w:rPr>
+        <w:t xml:space="preserve">and </w:t>
+      </w:r>
+      <w:hyperlink r:id="rId9" w:history="1">
+        <w:r>
+          <w:rPr>
+            <w:rStyle w:val="Hyperlink"/>
+            <w:rFonts w:ascii="Myriad Pro" w:hAnsi="Myriad Pro"/>
+            <w:color w:val="00B0F0"/>
+            <w:sz w:val="22"/>
+            <w:szCs w:val="22"/>
+          </w:rPr>
+          <w:t>this one</w:t>
+        </w:r>
+      </w:hyperlink>
+      <w:r>
+        <w:rPr>
+          <w:rFonts w:ascii="Myriad Pro" w:hAnsi="Myriad Pro"/>
           <w:color w:val="595959" w:themeColor="text1" w:themeTint="A6"/>
           <w:sz w:val="22"/>
           <w:szCs w:val="22"/>
@@ -2136,7 +2163,7 @@
         </w:rPr>
         <w:t xml:space="preserve"> and </w:t>
       </w:r>
-      <w:hyperlink r:id="rId9" w:history="1">
+      <w:hyperlink r:id="rId10" w:history="1">
         <w:r>
           <w:rPr>
             <w:rStyle w:val="Hyperlink"/>
@@ -4123,7 +4150,27 @@
           <w:sz w:val="22"/>
           <w:szCs w:val="22"/>
         </w:rPr>
-        <w:t>Prioritize time for research. Coursework and TAing are important, but ultimately your research gets you your PhD and prepares you for the next stage of your career.</w:t>
+        <w:t xml:space="preserve">Prioritize time for research. Coursework and </w:t>
+      </w:r>
+      <w:proofErr w:type="spellStart"/>
+      <w:r>
+        <w:rPr>
+          <w:rFonts w:ascii="Myriad Pro" w:hAnsi="Myriad Pro"/>
+          <w:color w:val="595959" w:themeColor="text1" w:themeTint="A6"/>
+          <w:sz w:val="22"/>
+          <w:szCs w:val="22"/>
+        </w:rPr>
+        <w:t>TAing</w:t>
+      </w:r>
+      <w:proofErr w:type="spellEnd"/>
+      <w:r>
+        <w:rPr>
+          <w:rFonts w:ascii="Myriad Pro" w:hAnsi="Myriad Pro"/>
+          <w:color w:val="595959" w:themeColor="text1" w:themeTint="A6"/>
+          <w:sz w:val="22"/>
+          <w:szCs w:val="22"/>
+        </w:rPr>
+        <w:t xml:space="preserve"> are important, but ultimately your research gets you your PhD and prepares you for the next stage of your career.</w:t>
       </w:r>
     </w:p>
     <w:p>
@@ -4423,7 +4470,7 @@
         </w:rPr>
         <w:t>check the lab e-mail address (</w:t>
       </w:r>
-      <w:hyperlink r:id="rId10" w:history="1">
+      <w:hyperlink r:id="rId11" w:history="1">
         <w:r>
           <w:rPr>
             <w:rStyle w:val="Hyperlink"/>
@@ -4924,26 +4971,6 @@
         </w:rPr>
         <w:t xml:space="preserve">The lab, and the university, is an environment that must be free of harassment and discrimination. All lab members are expected to abide by the Columbia University policies on discrimination and harassment, which you can (and must) read about </w:t>
       </w:r>
-      <w:hyperlink r:id="rId11" w:history="1">
-        <w:r>
-          <w:rPr>
-            <w:rStyle w:val="Hyperlink"/>
-            <w:rFonts w:ascii="Myriad Pro" w:hAnsi="Myriad Pro"/>
-            <w:sz w:val="22"/>
-            <w:szCs w:val="22"/>
-          </w:rPr>
-          <w:t>here</w:t>
-        </w:r>
-      </w:hyperlink>
-      <w:r>
-        <w:rPr>
-          <w:rFonts w:ascii="Myriad Pro" w:hAnsi="Myriad Pro"/>
-          <w:color w:val="595959" w:themeColor="text1" w:themeTint="A6"/>
-          <w:sz w:val="22"/>
-          <w:szCs w:val="22"/>
-        </w:rPr>
-        <w:t xml:space="preserve">. Essential policies of Columbia University can be accessed </w:t>
-      </w:r>
       <w:hyperlink r:id="rId12" w:history="1">
         <w:r>
           <w:rPr>
@@ -4962,229 +4989,7 @@
           <w:sz w:val="22"/>
           <w:szCs w:val="22"/>
         </w:rPr>
-        <w:t xml:space="preserve">. </w:t>
-      </w:r>
-    </w:p>
-    <w:p>
-      <w:pPr>
-        <w:jc w:val="both"/>
-        <w:rPr>
-          <w:rFonts w:ascii="Myriad Pro" w:hAnsi="Myriad Pro"/>
-          <w:color w:val="595959" w:themeColor="text1" w:themeTint="A6"/>
-          <w:sz w:val="22"/>
-          <w:szCs w:val="22"/>
-        </w:rPr>
-      </w:pPr>
-    </w:p>
-    <w:p>
-      <w:pPr>
-        <w:jc w:val="both"/>
-        <w:rPr>
-          <w:rFonts w:ascii="Myriad Pro" w:hAnsi="Myriad Pro"/>
-          <w:color w:val="595959" w:themeColor="text1" w:themeTint="A6"/>
-          <w:sz w:val="22"/>
-          <w:szCs w:val="22"/>
-        </w:rPr>
-      </w:pPr>
-      <w:r>
-        <w:rPr>
-          <w:rFonts w:ascii="Myriad Pro" w:hAnsi="Myriad Pro"/>
-          <w:color w:val="595959" w:themeColor="text1" w:themeTint="A6"/>
-          <w:sz w:val="22"/>
-          <w:szCs w:val="22"/>
-        </w:rPr>
-        <w:lastRenderedPageBreak/>
-        <w:t xml:space="preserve">The lab is committed to ensuring a safe, friendly, and accepting environment for everybody. We will not tolerate any verbal or physical harassment or discrimination on the basis of gender, gender identity and expression, sexual orientation, disability, physical appearance, body size, race, or religion. </w:t>
-      </w:r>
-      <w:r>
-        <w:rPr>
-          <w:rFonts w:ascii="Myriad Pro" w:hAnsi="Myriad Pro"/>
-          <w:color w:val="595959" w:themeColor="text1" w:themeTint="A6"/>
-          <w:sz w:val="22"/>
-          <w:szCs w:val="22"/>
-        </w:rPr>
-        <w:t>We will not tolerate intimidation, stalking, following, unwanted photography or video recording, sustained disruption of talks or other events, inappropriate physical contact, and unwelcome sexual attention.</w:t>
-      </w:r>
-      <w:r>
-        <w:rPr>
-          <w:rFonts w:ascii="Myriad Pro" w:hAnsi="Myriad Pro"/>
-          <w:color w:val="595959" w:themeColor="text1" w:themeTint="A6"/>
-          <w:sz w:val="22"/>
-          <w:szCs w:val="22"/>
-        </w:rPr>
-        <w:t xml:space="preserve"> Finally, it should go without saying that lewd language and behavior have no place in the lab, including any lab outings.</w:t>
-      </w:r>
-      <w:r>
-        <w:rPr>
-          <w:rFonts w:ascii="Myriad Pro" w:hAnsi="Myriad Pro"/>
-          <w:color w:val="595959" w:themeColor="text1" w:themeTint="A6"/>
-          <w:sz w:val="22"/>
-          <w:szCs w:val="22"/>
-        </w:rPr>
-        <w:t xml:space="preserve"> </w:t>
-      </w:r>
-    </w:p>
-    <w:p>
-      <w:pPr>
-        <w:jc w:val="both"/>
-        <w:rPr>
-          <w:rFonts w:ascii="Myriad Pro" w:hAnsi="Myriad Pro"/>
-          <w:color w:val="595959" w:themeColor="text1" w:themeTint="A6"/>
-          <w:sz w:val="22"/>
-          <w:szCs w:val="22"/>
-        </w:rPr>
-      </w:pPr>
-    </w:p>
-    <w:p>
-      <w:pPr>
-        <w:jc w:val="both"/>
-        <w:rPr>
-          <w:rFonts w:ascii="Myriad Pro" w:hAnsi="Myriad Pro"/>
-          <w:color w:val="595959" w:themeColor="text1" w:themeTint="A6"/>
-          <w:sz w:val="22"/>
-          <w:szCs w:val="22"/>
-        </w:rPr>
-      </w:pPr>
-      <w:r>
-        <w:rPr>
-          <w:rFonts w:ascii="Myriad Pro" w:hAnsi="Myriad Pro"/>
-          <w:color w:val="595959" w:themeColor="text1" w:themeTint="A6"/>
-          <w:sz w:val="22"/>
-          <w:szCs w:val="22"/>
-        </w:rPr>
-        <w:t xml:space="preserve">If you notice someone being harassed, or are harassed yourself, tell Mariam immediately. If Mariam is the </w:t>
-      </w:r>
-      <w:r>
-        <w:rPr>
-          <w:rFonts w:ascii="Myriad Pro" w:hAnsi="Myriad Pro"/>
-          <w:color w:val="595959" w:themeColor="text1" w:themeTint="A6"/>
-          <w:sz w:val="22"/>
-          <w:szCs w:val="22"/>
-        </w:rPr>
-        <w:t>cause of your concern, then reach out to the department chair or another trusted faculty member in the department.</w:t>
-      </w:r>
-    </w:p>
-    <w:bookmarkEnd w:id="9"/>
-    <w:p>
-      <w:pPr>
-        <w:rPr>
-          <w:rFonts w:ascii="Myriad Pro" w:hAnsi="Myriad Pro"/>
-          <w:color w:val="595959" w:themeColor="text1" w:themeTint="A6"/>
-          <w:sz w:val="22"/>
-          <w:szCs w:val="22"/>
-          <w:u w:val="single"/>
-        </w:rPr>
-      </w:pPr>
-    </w:p>
-    <w:p>
-      <w:pPr>
-        <w:rPr>
-          <w:rFonts w:ascii="Myriad Pro" w:hAnsi="Myriad Pro"/>
-          <w:color w:val="595959" w:themeColor="text1" w:themeTint="A6"/>
-          <w:sz w:val="22"/>
-          <w:szCs w:val="22"/>
-          <w:u w:val="single"/>
-        </w:rPr>
-      </w:pPr>
-    </w:p>
-    <w:p>
-      <w:pPr>
-        <w:rPr>
-          <w:rFonts w:ascii="Myriad Pro" w:hAnsi="Myriad Pro"/>
-          <w:color w:val="000000" w:themeColor="text1"/>
-          <w:sz w:val="22"/>
-          <w:szCs w:val="22"/>
-        </w:rPr>
-      </w:pPr>
-      <w:bookmarkStart w:id="10" w:name="AcademicConduct"/>
-      <w:r>
-        <w:rPr>
-          <w:rFonts w:ascii="Myriad Pro" w:hAnsi="Myriad Pro"/>
-          <w:color w:val="000000" w:themeColor="text1"/>
-          <w:sz w:val="22"/>
-          <w:szCs w:val="22"/>
-          <w:u w:val="single"/>
-        </w:rPr>
-        <w:t>Scientific Integrity</w:t>
-      </w:r>
-      <w:r>
-        <w:rPr>
-          <w:rFonts w:ascii="Myriad Pro" w:hAnsi="Myriad Pro"/>
-          <w:color w:val="000000" w:themeColor="text1"/>
-          <w:sz w:val="22"/>
-          <w:szCs w:val="22"/>
-        </w:rPr>
-        <w:t xml:space="preserve"> </w:t>
-      </w:r>
-    </w:p>
-    <w:p>
-      <w:pPr>
-        <w:rPr>
-          <w:rFonts w:ascii="Myriad Pro" w:hAnsi="Myriad Pro"/>
-          <w:color w:val="000000" w:themeColor="text1"/>
-          <w:sz w:val="22"/>
-          <w:szCs w:val="22"/>
-        </w:rPr>
-      </w:pPr>
-    </w:p>
-    <w:p>
-      <w:pPr>
-        <w:rPr>
-          <w:rFonts w:ascii="Myriad Pro" w:hAnsi="Myriad Pro"/>
-          <w:i/>
-          <w:color w:val="000000" w:themeColor="text1"/>
-          <w:sz w:val="22"/>
-          <w:szCs w:val="22"/>
-        </w:rPr>
-      </w:pPr>
-      <w:r>
-        <w:rPr>
-          <w:rFonts w:ascii="Myriad Pro" w:hAnsi="Myriad Pro"/>
-          <w:i/>
-          <w:color w:val="000000" w:themeColor="text1"/>
-          <w:sz w:val="22"/>
-          <w:szCs w:val="22"/>
-        </w:rPr>
-        <w:t>Research (Mis)conduct</w:t>
-      </w:r>
-    </w:p>
-    <w:p>
-      <w:pPr>
-        <w:rPr>
-          <w:rFonts w:ascii="Myriad Pro" w:hAnsi="Myriad Pro"/>
-          <w:color w:val="595959" w:themeColor="text1" w:themeTint="A6"/>
-          <w:sz w:val="22"/>
-          <w:szCs w:val="22"/>
-        </w:rPr>
-      </w:pPr>
-    </w:p>
-    <w:p>
-      <w:pPr>
-        <w:jc w:val="both"/>
-        <w:rPr>
-          <w:rFonts w:ascii="Myriad Pro" w:hAnsi="Myriad Pro"/>
-          <w:color w:val="595959" w:themeColor="text1" w:themeTint="A6"/>
-          <w:sz w:val="22"/>
-          <w:szCs w:val="22"/>
-        </w:rPr>
-      </w:pPr>
-      <w:r>
-        <w:rPr>
-          <w:rFonts w:ascii="Myriad Pro" w:hAnsi="Myriad Pro"/>
-          <w:color w:val="595959" w:themeColor="text1" w:themeTint="A6"/>
-          <w:sz w:val="22"/>
-          <w:szCs w:val="22"/>
-        </w:rPr>
-        <w:t xml:space="preserve">The lab, and Columbia University, is committed to ensuring research integrity, and we take a hard line on research misconduct. We will not tolerate fabrication, falsification, or plagiarism. </w:t>
-      </w:r>
-      <w:r>
-        <w:rPr>
-          <w:rFonts w:ascii="Myriad Pro" w:hAnsi="Myriad Pro"/>
-          <w:color w:val="595959" w:themeColor="text1" w:themeTint="A6"/>
-          <w:sz w:val="22"/>
-          <w:szCs w:val="22"/>
-        </w:rPr>
-        <w:t xml:space="preserve">Read Columbia’s policies on the conduct of research carefully (main page </w:t>
+        <w:t xml:space="preserve">. Essential policies of Columbia University can be accessed </w:t>
       </w:r>
       <w:hyperlink r:id="rId13" w:history="1">
         <w:r>
@@ -5204,7 +5009,396 @@
           <w:sz w:val="22"/>
           <w:szCs w:val="22"/>
         </w:rPr>
-        <w:t xml:space="preserve">, institutional policy </w:t>
+        <w:t xml:space="preserve">. </w:t>
+      </w:r>
+    </w:p>
+    <w:p>
+      <w:pPr>
+        <w:jc w:val="both"/>
+        <w:rPr>
+          <w:rFonts w:ascii="Myriad Pro" w:hAnsi="Myriad Pro"/>
+          <w:color w:val="595959" w:themeColor="text1" w:themeTint="A6"/>
+          <w:sz w:val="22"/>
+          <w:szCs w:val="22"/>
+        </w:rPr>
+      </w:pPr>
+    </w:p>
+    <w:p>
+      <w:pPr>
+        <w:jc w:val="both"/>
+        <w:rPr>
+          <w:rFonts w:ascii="Myriad Pro" w:hAnsi="Myriad Pro"/>
+          <w:color w:val="595959" w:themeColor="text1" w:themeTint="A6"/>
+          <w:sz w:val="22"/>
+          <w:szCs w:val="22"/>
+        </w:rPr>
+      </w:pPr>
+      <w:r>
+        <w:rPr>
+          <w:rFonts w:ascii="Myriad Pro" w:hAnsi="Myriad Pro"/>
+          <w:color w:val="595959" w:themeColor="text1" w:themeTint="A6"/>
+          <w:sz w:val="22"/>
+          <w:szCs w:val="22"/>
+        </w:rPr>
+        <w:lastRenderedPageBreak/>
+        <w:t xml:space="preserve">The lab is committed to ensuring a safe, friendly, and accepting environment for everybody. We will not tolerate any verbal or physical harassment or discrimination on the basis of gender, gender identity and expression, sexual orientation, disability, physical appearance, body size, race, or religion. </w:t>
+      </w:r>
+      <w:r>
+        <w:rPr>
+          <w:rFonts w:ascii="Myriad Pro" w:hAnsi="Myriad Pro"/>
+          <w:color w:val="595959" w:themeColor="text1" w:themeTint="A6"/>
+          <w:sz w:val="22"/>
+          <w:szCs w:val="22"/>
+        </w:rPr>
+        <w:t>We will not tolerate intimidation, stalking, following, unwanted photography or video recording, sustained disruption of talks or other events, inappropriate physical contact, and unwelcome sexual attention.</w:t>
+      </w:r>
+      <w:r>
+        <w:rPr>
+          <w:rFonts w:ascii="Myriad Pro" w:hAnsi="Myriad Pro"/>
+          <w:color w:val="595959" w:themeColor="text1" w:themeTint="A6"/>
+          <w:sz w:val="22"/>
+          <w:szCs w:val="22"/>
+        </w:rPr>
+        <w:t xml:space="preserve"> Finally, it should go without saying that lewd language and behavior have no place in the lab, including any lab outings.</w:t>
+      </w:r>
+      <w:r>
+        <w:rPr>
+          <w:rFonts w:ascii="Myriad Pro" w:hAnsi="Myriad Pro"/>
+          <w:color w:val="595959" w:themeColor="text1" w:themeTint="A6"/>
+          <w:sz w:val="22"/>
+          <w:szCs w:val="22"/>
+        </w:rPr>
+        <w:t xml:space="preserve"> </w:t>
+      </w:r>
+    </w:p>
+    <w:p>
+      <w:pPr>
+        <w:jc w:val="both"/>
+        <w:rPr>
+          <w:rFonts w:ascii="Myriad Pro" w:hAnsi="Myriad Pro"/>
+          <w:color w:val="595959" w:themeColor="text1" w:themeTint="A6"/>
+          <w:sz w:val="22"/>
+          <w:szCs w:val="22"/>
+        </w:rPr>
+      </w:pPr>
+    </w:p>
+    <w:p>
+      <w:pPr>
+        <w:jc w:val="both"/>
+        <w:rPr>
+          <w:rFonts w:ascii="Myriad Pro" w:hAnsi="Myriad Pro"/>
+          <w:color w:val="595959" w:themeColor="text1" w:themeTint="A6"/>
+          <w:sz w:val="22"/>
+          <w:szCs w:val="22"/>
+        </w:rPr>
+      </w:pPr>
+      <w:r>
+        <w:rPr>
+          <w:rFonts w:ascii="Myriad Pro" w:hAnsi="Myriad Pro"/>
+          <w:color w:val="595959" w:themeColor="text1" w:themeTint="A6"/>
+          <w:sz w:val="22"/>
+          <w:szCs w:val="22"/>
+        </w:rPr>
+        <w:t xml:space="preserve">If you notice someone being harassed, or are harassed yourself, tell Mariam immediately. If Mariam is the </w:t>
+      </w:r>
+      <w:r>
+        <w:rPr>
+          <w:rFonts w:ascii="Myriad Pro" w:hAnsi="Myriad Pro"/>
+          <w:color w:val="595959" w:themeColor="text1" w:themeTint="A6"/>
+          <w:sz w:val="22"/>
+          <w:szCs w:val="22"/>
+        </w:rPr>
+        <w:t>cause of your concern, then reach out to the department chair or another trusted faculty member in the department.</w:t>
+      </w:r>
+    </w:p>
+    <w:bookmarkEnd w:id="9"/>
+    <w:p>
+      <w:pPr>
+        <w:rPr>
+          <w:rFonts w:ascii="Myriad Pro" w:hAnsi="Myriad Pro"/>
+          <w:color w:val="595959" w:themeColor="text1" w:themeTint="A6"/>
+          <w:sz w:val="22"/>
+          <w:szCs w:val="22"/>
+          <w:u w:val="single"/>
+        </w:rPr>
+      </w:pPr>
+    </w:p>
+    <w:p>
+      <w:pPr>
+        <w:rPr>
+          <w:rFonts w:ascii="Myriad Pro" w:hAnsi="Myriad Pro"/>
+          <w:color w:val="595959" w:themeColor="text1" w:themeTint="A6"/>
+          <w:sz w:val="22"/>
+          <w:szCs w:val="22"/>
+          <w:u w:val="single"/>
+        </w:rPr>
+      </w:pPr>
+    </w:p>
+    <w:p>
+      <w:pPr>
+        <w:rPr>
+          <w:rFonts w:ascii="Myriad Pro" w:hAnsi="Myriad Pro"/>
+          <w:color w:val="000000" w:themeColor="text1"/>
+          <w:sz w:val="22"/>
+          <w:szCs w:val="22"/>
+          <w:u w:val="single"/>
+        </w:rPr>
+      </w:pPr>
+      <w:bookmarkStart w:id="10" w:name="TakingPhotosVideos"/>
+      <w:r>
+        <w:rPr>
+          <w:rFonts w:ascii="Myriad Pro" w:hAnsi="Myriad Pro"/>
+          <w:color w:val="000000" w:themeColor="text1"/>
+          <w:sz w:val="22"/>
+          <w:szCs w:val="22"/>
+          <w:u w:val="single"/>
+        </w:rPr>
+        <w:t>Taking Photos &amp; Videos</w:t>
+      </w:r>
+    </w:p>
+    <w:bookmarkEnd w:id="10"/>
+    <w:p>
+      <w:pPr>
+        <w:rPr>
+          <w:rFonts w:ascii="Myriad Pro" w:hAnsi="Myriad Pro"/>
+          <w:b/>
+          <w:color w:val="000000" w:themeColor="text1"/>
+          <w:sz w:val="22"/>
+          <w:szCs w:val="22"/>
+          <w:u w:val="single"/>
+        </w:rPr>
+      </w:pPr>
+    </w:p>
+    <w:p>
+      <w:pPr>
+        <w:jc w:val="both"/>
+        <w:rPr>
+          <w:rFonts w:ascii="Myriad Pro" w:hAnsi="Myriad Pro"/>
+          <w:color w:val="595959" w:themeColor="text1" w:themeTint="A6"/>
+          <w:sz w:val="22"/>
+          <w:szCs w:val="22"/>
+        </w:rPr>
+      </w:pPr>
+      <w:r>
+        <w:rPr>
+          <w:rFonts w:ascii="Myriad Pro" w:hAnsi="Myriad Pro"/>
+          <w:color w:val="595959" w:themeColor="text1" w:themeTint="A6"/>
+          <w:sz w:val="22"/>
+          <w:szCs w:val="22"/>
+        </w:rPr>
+        <w:t>We respect the privacy and comfort of lab members by only taking photos or video recordings of them with their explicit knowledge and consent. This is especially important in situations where a lab member would otherwise not be aware of you taking a photo and therefore cannot object if they do not want you to – e.g., if they are wearing one of our VR headsets or are being scanned. To avoid ambiguity about when a lab member is vs is not aware of photos being taken, we ask that everyone obtain consent from lab members before taking photos or videos, and obtain consent again before posting any images on social media. This is done to respect others’ privacy and acknowledge that people have varying degrees of comfort related to being photographed and especially with having those photographs shared on social media.</w:t>
+      </w:r>
+    </w:p>
+    <w:p>
+      <w:pPr>
+        <w:jc w:val="both"/>
+        <w:rPr>
+          <w:rFonts w:ascii="Myriad Pro" w:hAnsi="Myriad Pro"/>
+          <w:color w:val="595959" w:themeColor="text1" w:themeTint="A6"/>
+          <w:sz w:val="22"/>
+          <w:szCs w:val="22"/>
+        </w:rPr>
+      </w:pPr>
+    </w:p>
+    <w:p>
+      <w:pPr>
+        <w:jc w:val="both"/>
+        <w:rPr>
+          <w:rFonts w:ascii="Myriad Pro" w:hAnsi="Myriad Pro"/>
+          <w:color w:val="595959" w:themeColor="text1" w:themeTint="A6"/>
+          <w:sz w:val="22"/>
+          <w:szCs w:val="22"/>
+        </w:rPr>
+      </w:pPr>
+      <w:r>
+        <w:rPr>
+          <w:rFonts w:ascii="Myriad Pro" w:hAnsi="Myriad Pro"/>
+          <w:color w:val="595959" w:themeColor="text1" w:themeTint="A6"/>
+          <w:sz w:val="22"/>
+          <w:szCs w:val="22"/>
+        </w:rPr>
+        <w:t>The goal of this is to foster an environment where everyone feels safe to be who they are, take risks, and have fun, without worry or self-consciousness. If someone wants to be photographed doing something fun or silly in lab events, and consents to be photographed, by all means go ahead! Just please respect the privacy of those who do not want that.</w:t>
+      </w:r>
+    </w:p>
+    <w:p>
+      <w:pPr>
+        <w:jc w:val="both"/>
+        <w:rPr>
+          <w:rFonts w:ascii="Myriad Pro" w:hAnsi="Myriad Pro"/>
+          <w:color w:val="595959" w:themeColor="text1" w:themeTint="A6"/>
+          <w:sz w:val="22"/>
+          <w:szCs w:val="22"/>
+        </w:rPr>
+      </w:pPr>
+    </w:p>
+    <w:p>
+      <w:pPr>
+        <w:jc w:val="both"/>
+        <w:rPr>
+          <w:rFonts w:ascii="Myriad Pro" w:hAnsi="Myriad Pro"/>
+          <w:color w:val="595959" w:themeColor="text1" w:themeTint="A6"/>
+          <w:sz w:val="22"/>
+          <w:szCs w:val="22"/>
+        </w:rPr>
+      </w:pPr>
+      <w:r>
+        <w:rPr>
+          <w:rFonts w:ascii="Myriad Pro" w:hAnsi="Myriad Pro"/>
+          <w:color w:val="595959" w:themeColor="text1" w:themeTint="A6"/>
+          <w:sz w:val="22"/>
+          <w:szCs w:val="22"/>
+        </w:rPr>
+        <w:t>On a related note</w:t>
+      </w:r>
+      <w:r>
+        <w:rPr>
+          <w:rFonts w:ascii="Myriad Pro" w:hAnsi="Myriad Pro"/>
+          <w:color w:val="595959" w:themeColor="text1" w:themeTint="A6"/>
+          <w:sz w:val="22"/>
+          <w:szCs w:val="22"/>
+        </w:rPr>
+        <w:t xml:space="preserve">, you </w:t>
+      </w:r>
+      <w:r>
+        <w:rPr>
+          <w:rFonts w:ascii="Myriad Pro" w:hAnsi="Myriad Pro"/>
+          <w:color w:val="595959" w:themeColor="text1" w:themeTint="A6"/>
+          <w:sz w:val="22"/>
+          <w:szCs w:val="22"/>
+          <w:u w:val="single"/>
+        </w:rPr>
+        <w:t>cannot</w:t>
+      </w:r>
+      <w:r>
+        <w:rPr>
+          <w:rFonts w:ascii="Myriad Pro" w:hAnsi="Myriad Pro"/>
+          <w:color w:val="595959" w:themeColor="text1" w:themeTint="A6"/>
+          <w:sz w:val="22"/>
+          <w:szCs w:val="22"/>
+        </w:rPr>
+        <w:t xml:space="preserve"> photograph your participants during an experiment. We do not have IRB approval to do this. If you would like a photograph of someone demonstrating your experiment, ask a lab member if they would feel comfortable being photographed while demonstrating what a participant does in an experiment.</w:t>
+      </w:r>
+    </w:p>
+    <w:p>
+      <w:pPr>
+        <w:jc w:val="both"/>
+        <w:rPr>
+          <w:rFonts w:ascii="Myriad Pro" w:hAnsi="Myriad Pro"/>
+          <w:color w:val="595959" w:themeColor="text1" w:themeTint="A6"/>
+          <w:sz w:val="22"/>
+          <w:szCs w:val="22"/>
+        </w:rPr>
+      </w:pPr>
+    </w:p>
+    <w:p>
+      <w:pPr>
+        <w:rPr>
+          <w:rFonts w:ascii="Myriad Pro" w:hAnsi="Myriad Pro"/>
+          <w:color w:val="595959" w:themeColor="text1" w:themeTint="A6"/>
+          <w:sz w:val="22"/>
+          <w:szCs w:val="22"/>
+          <w:u w:val="single"/>
+        </w:rPr>
+      </w:pPr>
+    </w:p>
+    <w:p>
+      <w:pPr>
+        <w:rPr>
+          <w:rFonts w:ascii="Myriad Pro" w:hAnsi="Myriad Pro"/>
+          <w:color w:val="000000" w:themeColor="text1"/>
+          <w:sz w:val="22"/>
+          <w:szCs w:val="22"/>
+        </w:rPr>
+      </w:pPr>
+      <w:bookmarkStart w:id="11" w:name="AcademicConduct"/>
+      <w:r>
+        <w:rPr>
+          <w:rFonts w:ascii="Myriad Pro" w:hAnsi="Myriad Pro"/>
+          <w:color w:val="000000" w:themeColor="text1"/>
+          <w:sz w:val="22"/>
+          <w:szCs w:val="22"/>
+          <w:u w:val="single"/>
+        </w:rPr>
+        <w:t>Scientific Integrity</w:t>
+      </w:r>
+      <w:r>
+        <w:rPr>
+          <w:rFonts w:ascii="Myriad Pro" w:hAnsi="Myriad Pro"/>
+          <w:color w:val="000000" w:themeColor="text1"/>
+          <w:sz w:val="22"/>
+          <w:szCs w:val="22"/>
+        </w:rPr>
+        <w:t xml:space="preserve"> </w:t>
+      </w:r>
+    </w:p>
+    <w:p>
+      <w:pPr>
+        <w:rPr>
+          <w:rFonts w:ascii="Myriad Pro" w:hAnsi="Myriad Pro"/>
+          <w:color w:val="000000" w:themeColor="text1"/>
+          <w:sz w:val="22"/>
+          <w:szCs w:val="22"/>
+        </w:rPr>
+      </w:pPr>
+    </w:p>
+    <w:p>
+      <w:pPr>
+        <w:rPr>
+          <w:rFonts w:ascii="Myriad Pro" w:hAnsi="Myriad Pro"/>
+          <w:i/>
+          <w:color w:val="000000" w:themeColor="text1"/>
+          <w:sz w:val="22"/>
+          <w:szCs w:val="22"/>
+        </w:rPr>
+      </w:pPr>
+      <w:r>
+        <w:rPr>
+          <w:rFonts w:ascii="Myriad Pro" w:hAnsi="Myriad Pro"/>
+          <w:i/>
+          <w:color w:val="000000" w:themeColor="text1"/>
+          <w:sz w:val="22"/>
+          <w:szCs w:val="22"/>
+        </w:rPr>
+        <w:t>Research (Mis)conduct</w:t>
+      </w:r>
+    </w:p>
+    <w:p>
+      <w:pPr>
+        <w:rPr>
+          <w:rFonts w:ascii="Myriad Pro" w:hAnsi="Myriad Pro"/>
+          <w:color w:val="595959" w:themeColor="text1" w:themeTint="A6"/>
+          <w:sz w:val="22"/>
+          <w:szCs w:val="22"/>
+        </w:rPr>
+      </w:pPr>
+    </w:p>
+    <w:p>
+      <w:pPr>
+        <w:jc w:val="both"/>
+        <w:rPr>
+          <w:rFonts w:ascii="Myriad Pro" w:hAnsi="Myriad Pro"/>
+          <w:color w:val="595959" w:themeColor="text1" w:themeTint="A6"/>
+          <w:sz w:val="22"/>
+          <w:szCs w:val="22"/>
+        </w:rPr>
+      </w:pPr>
+      <w:r>
+        <w:rPr>
+          <w:rFonts w:ascii="Myriad Pro" w:hAnsi="Myriad Pro"/>
+          <w:color w:val="595959" w:themeColor="text1" w:themeTint="A6"/>
+          <w:sz w:val="22"/>
+          <w:szCs w:val="22"/>
+        </w:rPr>
+        <w:t xml:space="preserve">The lab, and Columbia University, is committed to ensuring research integrity, and we take a hard line on research misconduct. We will not tolerate fabrication, falsification, or plagiarism. </w:t>
+      </w:r>
+      <w:r>
+        <w:rPr>
+          <w:rFonts w:ascii="Myriad Pro" w:hAnsi="Myriad Pro"/>
+          <w:color w:val="595959" w:themeColor="text1" w:themeTint="A6"/>
+          <w:sz w:val="22"/>
+          <w:szCs w:val="22"/>
+        </w:rPr>
+        <w:t xml:space="preserve">Read Columbia’s policies on the conduct of research carefully (main page </w:t>
       </w:r>
       <w:hyperlink r:id="rId14" w:history="1">
         <w:r>
@@ -5224,7 +5418,7 @@
           <w:sz w:val="22"/>
           <w:szCs w:val="22"/>
         </w:rPr>
-        <w:t xml:space="preserve">, more information </w:t>
+        <w:t xml:space="preserve">, institutional policy </w:t>
       </w:r>
       <w:hyperlink r:id="rId15" w:history="1">
         <w:r>
@@ -5244,6 +5438,26 @@
           <w:sz w:val="22"/>
           <w:szCs w:val="22"/>
         </w:rPr>
+        <w:t xml:space="preserve">, more information </w:t>
+      </w:r>
+      <w:hyperlink r:id="rId16" w:history="1">
+        <w:r>
+          <w:rPr>
+            <w:rStyle w:val="Hyperlink"/>
+            <w:rFonts w:ascii="Myriad Pro" w:hAnsi="Myriad Pro"/>
+            <w:sz w:val="22"/>
+            <w:szCs w:val="22"/>
+          </w:rPr>
+          <w:t>here</w:t>
+        </w:r>
+      </w:hyperlink>
+      <w:r>
+        <w:rPr>
+          <w:rFonts w:ascii="Myriad Pro" w:hAnsi="Myriad Pro"/>
+          <w:color w:val="595959" w:themeColor="text1" w:themeTint="A6"/>
+          <w:sz w:val="22"/>
+          <w:szCs w:val="22"/>
+        </w:rPr>
         <w:t>).</w:t>
       </w:r>
     </w:p>
@@ -5312,7 +5526,17 @@
           <w:sz w:val="22"/>
           <w:szCs w:val="22"/>
         </w:rPr>
-        <w:t xml:space="preserve"> an excuse to fabricate, falsify, or plagiarize. Also, think about the goal of science and why you are here: you’re here to arrive at the truth, to get as close as we can to facts about the brain and behavior. Not only is research misconduct doing you a disservice, it’s also a disservice to the field. And it risks your entire career. It is </w:t>
+        <w:t xml:space="preserve"> an excuse to fabricate, falsify, or plagiarize. Also, think about the goal of science and </w:t>
+      </w:r>
+      <w:r>
+        <w:rPr>
+          <w:rFonts w:ascii="Myriad Pro" w:hAnsi="Myriad Pro"/>
+          <w:color w:val="595959" w:themeColor="text1" w:themeTint="A6"/>
+          <w:sz w:val="22"/>
+          <w:szCs w:val="22"/>
+        </w:rPr>
+        <w:lastRenderedPageBreak/>
+        <w:t xml:space="preserve">why you are here: you’re here to arrive at the truth, to get as close as we can to facts about the brain and behavior. Not only is research misconduct doing you a disservice, it’s also a disservice to the field. And it risks your entire career. It is </w:t>
       </w:r>
       <w:r>
         <w:rPr>
@@ -5630,7 +5854,6 @@
           <w:sz w:val="22"/>
           <w:szCs w:val="22"/>
         </w:rPr>
-        <w:lastRenderedPageBreak/>
         <w:t xml:space="preserve">Reproducibility is related to replicability, which refers to whether your results can be obtained again with a </w:t>
       </w:r>
       <w:r>
@@ -5793,7 +6016,17 @@
           <w:sz w:val="22"/>
           <w:szCs w:val="22"/>
         </w:rPr>
-        <w:t>At the start of a new project, the student or post-doc taking on the lead role can expect to be first author (talk to Mariam about it if you aren’t sure). Mariam will typically be the last author, unless the project is primarily under the guidance of another PI and Mariam is involved as a secondary PI – then Mariam will be second to last and the main PI will be last. Students and post-docs who help over the course of the project may be added to the author list depending on their contribution, and their placement will be discussed with all parties involved in the paper. If a student or post-doc takes on a project but subsequently hands it off to another student or post-doc, they will most likely lose first-authorship to that student or post-doc, unless co-first-authorship is appropriate. All of these issues will be discussed openly, and you should feel free to bring them up if you are</w:t>
+        <w:t xml:space="preserve">At the start of a new project, the student or post-doc taking on the lead role can expect to be first author (talk to Mariam about it if you aren’t sure). Mariam will typically be the last author, unless the project is primarily under the guidance of another PI and Mariam is involved as a secondary PI – then Mariam will be second to last and the main PI will be last. Students and post-docs who help over the course of the project may be added to the author list depending on their contribution, and their placement will be discussed with all parties involved in the paper. If a student or post-doc takes on a project but subsequently hands it off to another student or post-doc, they will most likely lose first-authorship to </w:t>
+      </w:r>
+      <w:r>
+        <w:rPr>
+          <w:rFonts w:ascii="Myriad Pro" w:hAnsi="Myriad Pro"/>
+          <w:color w:val="595959" w:themeColor="text1" w:themeTint="A6"/>
+          <w:sz w:val="22"/>
+          <w:szCs w:val="22"/>
+        </w:rPr>
+        <w:lastRenderedPageBreak/>
+        <w:t>that student or post-doc, unless co-first-authorship is appropriate. All of these issues will be discussed openly, and you should feel free to bring them up if you are</w:t>
       </w:r>
       <w:r>
         <w:rPr>
@@ -5905,7 +6138,7 @@
           <w:u w:val="single"/>
         </w:rPr>
       </w:pPr>
-      <w:bookmarkStart w:id="11" w:name="HumanSubjectsResearch"/>
+      <w:bookmarkStart w:id="12" w:name="HumanSubjectsResearch"/>
       <w:r>
         <w:rPr>
           <w:rFonts w:ascii="Myriad Pro" w:hAnsi="Myriad Pro"/>
@@ -6005,10 +6238,9 @@
           <w:sz w:val="22"/>
           <w:szCs w:val="22"/>
         </w:rPr>
-        <w:lastRenderedPageBreak/>
         <w:t xml:space="preserve">Lab members must complete </w:t>
       </w:r>
-      <w:hyperlink r:id="rId16" w:history="1">
+      <w:hyperlink r:id="rId17" w:history="1">
         <w:r>
           <w:rPr>
             <w:rStyle w:val="Hyperlink"/>
@@ -6139,8 +6371,8 @@
           <w:szCs w:val="22"/>
         </w:rPr>
       </w:pPr>
-      <w:bookmarkStart w:id="12" w:name="LabResources"/>
-      <w:bookmarkEnd w:id="11"/>
+      <w:bookmarkStart w:id="13" w:name="LabResources"/>
+      <w:bookmarkEnd w:id="12"/>
       <w:r>
         <w:rPr>
           <w:rFonts w:ascii="Myriad Pro" w:hAnsi="Myriad Pro"/>
@@ -6174,7 +6406,7 @@
           <w:u w:val="single"/>
         </w:rPr>
       </w:pPr>
-      <w:bookmarkStart w:id="13" w:name="Wiki"/>
+      <w:bookmarkStart w:id="14" w:name="Wiki"/>
       <w:r>
         <w:rPr>
           <w:rFonts w:ascii="Myriad Pro" w:hAnsi="Myriad Pro"/>
@@ -6186,7 +6418,7 @@
         <w:t>Wiki</w:t>
       </w:r>
     </w:p>
-    <w:bookmarkEnd w:id="13"/>
+    <w:bookmarkEnd w:id="14"/>
     <w:p>
       <w:pPr>
         <w:jc w:val="both"/>
@@ -6207,7 +6439,7 @@
         </w:rPr>
         <w:t>The lab wiki (</w:t>
       </w:r>
-      <w:hyperlink r:id="rId17" w:history="1">
+      <w:hyperlink r:id="rId18" w:history="1">
         <w:r>
           <w:rPr>
             <w:rStyle w:val="Hyperlink"/>
@@ -6260,7 +6492,7 @@
           <w:u w:val="single"/>
         </w:rPr>
       </w:pPr>
-      <w:bookmarkStart w:id="14" w:name="Slack"/>
+      <w:bookmarkStart w:id="15" w:name="Slack"/>
       <w:r>
         <w:rPr>
           <w:rFonts w:ascii="Myriad Pro" w:hAnsi="Myriad Pro"/>
@@ -6271,35 +6503,26 @@
         </w:rPr>
         <w:t>Slack</w:t>
       </w:r>
-      <w:bookmarkEnd w:id="14"/>
-    </w:p>
-    <w:p>
-      <w:pPr>
-        <w:jc w:val="both"/>
-        <w:rPr>
-          <w:rFonts w:ascii="Myriad Pro" w:hAnsi="Myriad Pro"/>
-          <w:color w:val="595959" w:themeColor="text1" w:themeTint="A6"/>
-          <w:sz w:val="22"/>
-          <w:szCs w:val="22"/>
-        </w:rPr>
-      </w:pPr>
-      <w:r>
-        <w:rPr>
-          <w:rFonts w:ascii="Myriad Pro" w:hAnsi="Myriad Pro"/>
-          <w:color w:val="595959" w:themeColor="text1" w:themeTint="A6"/>
-          <w:sz w:val="22"/>
-          <w:szCs w:val="22"/>
-        </w:rPr>
-        <w:t>Slack will be used as the primary means of lab communication.</w:t>
-      </w:r>
-      <w:r>
-        <w:rPr>
-          <w:rFonts w:ascii="Myriad Pro" w:hAnsi="Myriad Pro"/>
-          <w:color w:val="595959" w:themeColor="text1" w:themeTint="A6"/>
-          <w:sz w:val="22"/>
-          <w:szCs w:val="22"/>
-        </w:rPr>
-        <w:t xml:space="preserve"> There are two Slack workspaces for the lab: one just for us (</w:t>
+      <w:bookmarkEnd w:id="15"/>
+    </w:p>
+    <w:p>
+      <w:pPr>
+        <w:jc w:val="both"/>
+        <w:rPr>
+          <w:rFonts w:ascii="Myriad Pro" w:hAnsi="Myriad Pro"/>
+          <w:color w:val="595959" w:themeColor="text1" w:themeTint="A6"/>
+          <w:sz w:val="22"/>
+          <w:szCs w:val="22"/>
+        </w:rPr>
+      </w:pPr>
+      <w:r>
+        <w:rPr>
+          <w:rFonts w:ascii="Myriad Pro" w:hAnsi="Myriad Pro"/>
+          <w:color w:val="595959" w:themeColor="text1" w:themeTint="A6"/>
+          <w:sz w:val="22"/>
+          <w:szCs w:val="22"/>
+        </w:rPr>
+        <w:t>Slack will be used as the primary means of lab communication. There are two Slack workspaces for the lab: one just for us (</w:t>
       </w:r>
       <w:r>
         <w:rPr>
@@ -6317,6 +6540,431 @@
           <w:sz w:val="22"/>
           <w:szCs w:val="22"/>
         </w:rPr>
+        <w:t xml:space="preserve">) and one shared with Chris </w:t>
+      </w:r>
+      <w:proofErr w:type="spellStart"/>
+      <w:r>
+        <w:rPr>
+          <w:rFonts w:ascii="Myriad Pro" w:hAnsi="Myriad Pro"/>
+          <w:color w:val="595959" w:themeColor="text1" w:themeTint="A6"/>
+          <w:sz w:val="22"/>
+          <w:szCs w:val="22"/>
+        </w:rPr>
+        <w:t>Baldassano’s</w:t>
+      </w:r>
+      <w:proofErr w:type="spellEnd"/>
+      <w:r>
+        <w:rPr>
+          <w:rFonts w:ascii="Myriad Pro" w:hAnsi="Myriad Pro"/>
+          <w:color w:val="595959" w:themeColor="text1" w:themeTint="A6"/>
+          <w:sz w:val="22"/>
+          <w:szCs w:val="22"/>
+        </w:rPr>
+        <w:t xml:space="preserve"> lab (</w:t>
+      </w:r>
+      <w:r>
+        <w:rPr>
+          <w:rFonts w:ascii="Myriad Pro" w:hAnsi="Myriad Pro"/>
+          <w:color w:val="00B0F0"/>
+          <w:sz w:val="22"/>
+          <w:szCs w:val="22"/>
+        </w:rPr>
+        <w:t>alyssano</w:t>
+      </w:r>
+      <w:r>
+        <w:rPr>
+          <w:rFonts w:ascii="Myriad Pro" w:hAnsi="Myriad Pro"/>
+          <w:color w:val="00B0F0"/>
+          <w:sz w:val="22"/>
+          <w:szCs w:val="22"/>
+        </w:rPr>
+        <w:t>.slack.com</w:t>
+      </w:r>
+      <w:r>
+        <w:rPr>
+          <w:rFonts w:ascii="Myriad Pro" w:hAnsi="Myriad Pro"/>
+          <w:color w:val="595959" w:themeColor="text1" w:themeTint="A6"/>
+          <w:sz w:val="22"/>
+          <w:szCs w:val="22"/>
+        </w:rPr>
+        <w:t xml:space="preserve">). Use the former if there are things to share that are only relevant with the Aly Lab. Use the latter if there are things to share with the broader </w:t>
+      </w:r>
+      <w:proofErr w:type="spellStart"/>
+      <w:r>
+        <w:rPr>
+          <w:rFonts w:ascii="Myriad Pro" w:hAnsi="Myriad Pro"/>
+          <w:color w:val="595959" w:themeColor="text1" w:themeTint="A6"/>
+          <w:sz w:val="22"/>
+          <w:szCs w:val="22"/>
+        </w:rPr>
+        <w:t>Alyssano</w:t>
+      </w:r>
+      <w:proofErr w:type="spellEnd"/>
+      <w:r>
+        <w:rPr>
+          <w:rFonts w:ascii="Myriad Pro" w:hAnsi="Myriad Pro"/>
+          <w:color w:val="595959" w:themeColor="text1" w:themeTint="A6"/>
+          <w:sz w:val="22"/>
+          <w:szCs w:val="22"/>
+        </w:rPr>
+        <w:t xml:space="preserve"> labs.</w:t>
+      </w:r>
+    </w:p>
+    <w:p>
+      <w:pPr>
+        <w:jc w:val="both"/>
+        <w:rPr>
+          <w:rFonts w:ascii="Myriad Pro" w:hAnsi="Myriad Pro"/>
+          <w:color w:val="000000" w:themeColor="text1"/>
+          <w:sz w:val="22"/>
+          <w:szCs w:val="22"/>
+          <w:u w:val="single"/>
+        </w:rPr>
+      </w:pPr>
+    </w:p>
+    <w:p>
+      <w:pPr>
+        <w:jc w:val="both"/>
+        <w:rPr>
+          <w:rFonts w:ascii="Myriad Pro" w:hAnsi="Myriad Pro"/>
+          <w:color w:val="595959" w:themeColor="text1" w:themeTint="A6"/>
+          <w:sz w:val="22"/>
+          <w:szCs w:val="22"/>
+        </w:rPr>
+      </w:pPr>
+      <w:r>
+        <w:rPr>
+          <w:rFonts w:ascii="Myriad Pro" w:hAnsi="Myriad Pro"/>
+          <w:i/>
+          <w:color w:val="595959" w:themeColor="text1" w:themeTint="A6"/>
+          <w:sz w:val="22"/>
+          <w:szCs w:val="22"/>
+        </w:rPr>
+        <w:lastRenderedPageBreak/>
+        <w:t>Notes for the Aly Lab Slack.</w:t>
+      </w:r>
+      <w:r>
+        <w:rPr>
+          <w:rFonts w:ascii="Myriad Pro" w:hAnsi="Myriad Pro"/>
+          <w:color w:val="595959" w:themeColor="text1" w:themeTint="A6"/>
+          <w:sz w:val="22"/>
+          <w:szCs w:val="22"/>
+        </w:rPr>
+        <w:t xml:space="preserve"> </w:t>
+      </w:r>
+      <w:r>
+        <w:rPr>
+          <w:rFonts w:ascii="Myriad Pro" w:hAnsi="Myriad Pro"/>
+          <w:color w:val="595959" w:themeColor="text1" w:themeTint="A6"/>
+          <w:sz w:val="22"/>
+          <w:szCs w:val="22"/>
+        </w:rPr>
+        <w:t xml:space="preserve">When </w:t>
+      </w:r>
+      <w:r>
+        <w:rPr>
+          <w:rFonts w:ascii="Myriad Pro" w:hAnsi="Myriad Pro"/>
+          <w:color w:val="595959" w:themeColor="text1" w:themeTint="A6"/>
+          <w:sz w:val="22"/>
+          <w:szCs w:val="22"/>
+        </w:rPr>
+        <w:t>posting messages or looking for updates, check the appropriate channel: #general for lab announcements, #lab-meetings for notes or communication related to lab meetings, #papers for sharing links to lab-relevant papers and discussing them, #code-tips for sharing wisdom on code writing or asking (and answering) the coding questions of others, #</w:t>
+      </w:r>
+      <w:proofErr w:type="spellStart"/>
+      <w:r>
+        <w:rPr>
+          <w:rFonts w:ascii="Myriad Pro" w:hAnsi="Myriad Pro"/>
+          <w:color w:val="595959" w:themeColor="text1" w:themeTint="A6"/>
+          <w:sz w:val="22"/>
+          <w:szCs w:val="22"/>
+        </w:rPr>
+        <w:t>fmri</w:t>
+      </w:r>
+      <w:proofErr w:type="spellEnd"/>
+      <w:r>
+        <w:rPr>
+          <w:rFonts w:ascii="Myriad Pro" w:hAnsi="Myriad Pro"/>
+          <w:color w:val="595959" w:themeColor="text1" w:themeTint="A6"/>
+          <w:sz w:val="22"/>
+          <w:szCs w:val="22"/>
+        </w:rPr>
+        <w:t>-methods for sharing wisdom on fMRI data collection / analysis or asking (and answering) the fMRI questions of others</w:t>
+      </w:r>
+      <w:r>
+        <w:rPr>
+          <w:rFonts w:ascii="Myriad Pro" w:hAnsi="Myriad Pro"/>
+          <w:color w:val="595959" w:themeColor="text1" w:themeTint="A6"/>
+          <w:sz w:val="22"/>
+          <w:szCs w:val="22"/>
+        </w:rPr>
+        <w:t>, #stats to ask and answer questions about statistical analyses, and #random for non-work-related chatting that is best kept out of the work-related channels.</w:t>
+      </w:r>
+    </w:p>
+    <w:p>
+      <w:pPr>
+        <w:jc w:val="both"/>
+        <w:rPr>
+          <w:rFonts w:ascii="Myriad Pro" w:hAnsi="Myriad Pro"/>
+          <w:color w:val="595959" w:themeColor="text1" w:themeTint="A6"/>
+          <w:sz w:val="22"/>
+          <w:szCs w:val="22"/>
+        </w:rPr>
+      </w:pPr>
+    </w:p>
+    <w:p>
+      <w:pPr>
+        <w:jc w:val="both"/>
+        <w:rPr>
+          <w:rFonts w:ascii="Myriad Pro" w:hAnsi="Myriad Pro"/>
+          <w:color w:val="595959" w:themeColor="text1" w:themeTint="A6"/>
+          <w:sz w:val="22"/>
+          <w:szCs w:val="22"/>
+        </w:rPr>
+      </w:pPr>
+      <w:r>
+        <w:rPr>
+          <w:rFonts w:ascii="Myriad Pro" w:hAnsi="Myriad Pro"/>
+          <w:color w:val="595959" w:themeColor="text1" w:themeTint="A6"/>
+          <w:sz w:val="22"/>
+          <w:szCs w:val="22"/>
+        </w:rPr>
+        <w:t xml:space="preserve">Try to keep each channel on topic, so that people can subscribe only to the channels that concern them. For messages to one person or a small group, </w:t>
+      </w:r>
+      <w:r>
+        <w:rPr>
+          <w:rFonts w:ascii="Myriad Pro" w:hAnsi="Myriad Pro"/>
+          <w:color w:val="595959" w:themeColor="text1" w:themeTint="A6"/>
+          <w:sz w:val="22"/>
+          <w:szCs w:val="22"/>
+        </w:rPr>
+        <w:t xml:space="preserve">use direct messages. If you have to send attachments (e.g., papers) or send messages that include out-of-lab recipients, use e-mail. </w:t>
+      </w:r>
+      <w:r>
+        <w:rPr>
+          <w:rFonts w:ascii="Myriad Pro" w:hAnsi="Myriad Pro"/>
+          <w:color w:val="595959" w:themeColor="text1" w:themeTint="A6"/>
+          <w:sz w:val="22"/>
+          <w:szCs w:val="22"/>
+        </w:rPr>
+        <w:t>If it’s an emergency and Mariam isn’t responding on Slack, e-mail her.</w:t>
+      </w:r>
+    </w:p>
+    <w:p>
+      <w:pPr>
+        <w:jc w:val="both"/>
+        <w:rPr>
+          <w:rFonts w:ascii="Myriad Pro" w:hAnsi="Myriad Pro"/>
+          <w:color w:val="595959" w:themeColor="text1" w:themeTint="A6"/>
+          <w:sz w:val="22"/>
+          <w:szCs w:val="22"/>
+        </w:rPr>
+      </w:pPr>
+    </w:p>
+    <w:p>
+      <w:pPr>
+        <w:jc w:val="both"/>
+        <w:rPr>
+          <w:rFonts w:ascii="Myriad Pro" w:hAnsi="Myriad Pro"/>
+          <w:color w:val="595959" w:themeColor="text1" w:themeTint="A6"/>
+          <w:sz w:val="22"/>
+          <w:szCs w:val="22"/>
+        </w:rPr>
+      </w:pPr>
+      <w:r>
+        <w:rPr>
+          <w:rFonts w:ascii="Myriad Pro" w:hAnsi="Myriad Pro"/>
+          <w:color w:val="595959" w:themeColor="text1" w:themeTint="A6"/>
+          <w:sz w:val="22"/>
+          <w:szCs w:val="22"/>
+        </w:rPr>
+        <w:t>Full-time lab members should install Slack on their computers and/or phones. Part-time lab members should also check Slack regularly. You should of course feel free to ignore Slack on evenings and weekends – and Mariam probably will, too!</w:t>
+      </w:r>
+    </w:p>
+    <w:p>
+      <w:pPr>
+        <w:jc w:val="both"/>
+        <w:rPr>
+          <w:rFonts w:ascii="Myriad Pro" w:hAnsi="Myriad Pro"/>
+          <w:color w:val="595959" w:themeColor="text1" w:themeTint="A6"/>
+          <w:sz w:val="22"/>
+          <w:szCs w:val="22"/>
+        </w:rPr>
+      </w:pPr>
+    </w:p>
+    <w:p>
+      <w:pPr>
+        <w:jc w:val="both"/>
+        <w:rPr>
+          <w:rFonts w:ascii="Myriad Pro" w:hAnsi="Myriad Pro"/>
+          <w:color w:val="595959" w:themeColor="text1" w:themeTint="A6"/>
+          <w:sz w:val="22"/>
+          <w:szCs w:val="22"/>
+        </w:rPr>
+      </w:pPr>
+    </w:p>
+    <w:p>
+      <w:pPr>
+        <w:jc w:val="both"/>
+        <w:rPr>
+          <w:rFonts w:ascii="Myriad Pro" w:hAnsi="Myriad Pro"/>
+          <w:color w:val="000000" w:themeColor="text1"/>
+          <w:sz w:val="22"/>
+          <w:szCs w:val="22"/>
+          <w:u w:val="single"/>
+        </w:rPr>
+      </w:pPr>
+      <w:bookmarkStart w:id="16" w:name="Dropbox"/>
+      <w:r>
+        <w:rPr>
+          <w:rFonts w:ascii="Myriad Pro" w:hAnsi="Myriad Pro"/>
+          <w:color w:val="000000" w:themeColor="text1"/>
+          <w:sz w:val="22"/>
+          <w:szCs w:val="22"/>
+          <w:u w:val="single"/>
+        </w:rPr>
+        <w:t>Dropbox</w:t>
+      </w:r>
+    </w:p>
+    <w:bookmarkEnd w:id="16"/>
+    <w:p>
+      <w:pPr>
+        <w:jc w:val="both"/>
+        <w:rPr>
+          <w:rFonts w:ascii="Myriad Pro" w:hAnsi="Myriad Pro"/>
+          <w:color w:val="000000" w:themeColor="text1"/>
+          <w:sz w:val="22"/>
+          <w:szCs w:val="22"/>
+          <w:u w:val="single"/>
+        </w:rPr>
+      </w:pPr>
+    </w:p>
+    <w:p>
+      <w:pPr>
+        <w:jc w:val="both"/>
+        <w:rPr>
+          <w:rFonts w:ascii="Myriad Pro" w:hAnsi="Myriad Pro"/>
+          <w:color w:val="595959" w:themeColor="text1" w:themeTint="A6"/>
+          <w:sz w:val="22"/>
+          <w:szCs w:val="22"/>
+        </w:rPr>
+      </w:pPr>
+      <w:r>
+        <w:rPr>
+          <w:rFonts w:ascii="Myriad Pro" w:hAnsi="Myriad Pro"/>
+          <w:color w:val="595959" w:themeColor="text1" w:themeTint="A6"/>
+          <w:sz w:val="22"/>
+          <w:szCs w:val="22"/>
+        </w:rPr>
+        <w:t xml:space="preserve">The lab </w:t>
+      </w:r>
+      <w:r>
+        <w:rPr>
+          <w:rFonts w:ascii="Myriad Pro" w:hAnsi="Myriad Pro"/>
+          <w:color w:val="595959" w:themeColor="text1" w:themeTint="A6"/>
+          <w:sz w:val="22"/>
+          <w:szCs w:val="22"/>
+        </w:rPr>
+        <w:t>has a</w:t>
+      </w:r>
+      <w:r>
+        <w:rPr>
+          <w:rFonts w:ascii="Myriad Pro" w:hAnsi="Myriad Pro"/>
+          <w:color w:val="595959" w:themeColor="text1" w:themeTint="A6"/>
+          <w:sz w:val="22"/>
+          <w:szCs w:val="22"/>
+        </w:rPr>
+        <w:t xml:space="preserve"> shared Dropbox </w:t>
+      </w:r>
+      <w:r>
+        <w:rPr>
+          <w:rFonts w:ascii="Myriad Pro" w:hAnsi="Myriad Pro"/>
+          <w:color w:val="595959" w:themeColor="text1" w:themeTint="A6"/>
+          <w:sz w:val="22"/>
+          <w:szCs w:val="22"/>
+        </w:rPr>
+        <w:t>account</w:t>
+      </w:r>
+      <w:r>
+        <w:rPr>
+          <w:rFonts w:ascii="Myriad Pro" w:hAnsi="Myriad Pro"/>
+          <w:color w:val="595959" w:themeColor="text1" w:themeTint="A6"/>
+          <w:sz w:val="22"/>
+          <w:szCs w:val="22"/>
+        </w:rPr>
+        <w:t xml:space="preserve"> that </w:t>
+      </w:r>
+      <w:r>
+        <w:rPr>
+          <w:rFonts w:ascii="Myriad Pro" w:hAnsi="Myriad Pro"/>
+          <w:color w:val="595959" w:themeColor="text1" w:themeTint="A6"/>
+          <w:sz w:val="22"/>
+          <w:szCs w:val="22"/>
+        </w:rPr>
+        <w:t>is</w:t>
+      </w:r>
+      <w:r>
+        <w:rPr>
+          <w:rFonts w:ascii="Myriad Pro" w:hAnsi="Myriad Pro"/>
+          <w:color w:val="595959" w:themeColor="text1" w:themeTint="A6"/>
+          <w:sz w:val="22"/>
+          <w:szCs w:val="22"/>
+        </w:rPr>
+        <w:t xml:space="preserve"> used to store </w:t>
+      </w:r>
+      <w:r>
+        <w:rPr>
+          <w:rFonts w:ascii="Myriad Pro" w:hAnsi="Myriad Pro"/>
+          <w:color w:val="595959" w:themeColor="text1" w:themeTint="A6"/>
+          <w:sz w:val="22"/>
+          <w:szCs w:val="22"/>
+        </w:rPr>
+        <w:t xml:space="preserve">experiment code, so that you can run your experiment on any computer that has access to the lab Dropbox folder. </w:t>
+      </w:r>
+      <w:r>
+        <w:rPr>
+          <w:rFonts w:ascii="Myriad Pro" w:hAnsi="Myriad Pro"/>
+          <w:color w:val="595959" w:themeColor="text1" w:themeTint="A6"/>
+          <w:sz w:val="22"/>
+          <w:szCs w:val="22"/>
+        </w:rPr>
+        <w:t>The lab Dropbox is also used</w:t>
+      </w:r>
+      <w:r>
+        <w:rPr>
+          <w:rFonts w:ascii="Myriad Pro" w:hAnsi="Myriad Pro"/>
+          <w:color w:val="595959" w:themeColor="text1" w:themeTint="A6"/>
+          <w:sz w:val="22"/>
+          <w:szCs w:val="22"/>
+        </w:rPr>
+        <w:t xml:space="preserve"> to store </w:t>
+      </w:r>
+      <w:r>
+        <w:rPr>
+          <w:rFonts w:ascii="Myriad Pro" w:hAnsi="Myriad Pro"/>
+          <w:color w:val="595959" w:themeColor="text1" w:themeTint="A6"/>
+          <w:sz w:val="22"/>
+          <w:szCs w:val="22"/>
+        </w:rPr>
+        <w:t xml:space="preserve">documents and files for general lab use (e.g., IRB documents, stimuli, demographics forms, </w:t>
+      </w:r>
+      <w:proofErr w:type="spellStart"/>
+      <w:r>
+        <w:rPr>
+          <w:rFonts w:ascii="Myriad Pro" w:hAnsi="Myriad Pro"/>
+          <w:color w:val="595959" w:themeColor="text1" w:themeTint="A6"/>
+          <w:sz w:val="22"/>
+          <w:szCs w:val="22"/>
+        </w:rPr>
+        <w:t>etc</w:t>
+      </w:r>
+      <w:proofErr w:type="spellEnd"/>
+      <w:r>
+        <w:rPr>
+          <w:rFonts w:ascii="Myriad Pro" w:hAnsi="Myriad Pro"/>
+          <w:color w:val="595959" w:themeColor="text1" w:themeTint="A6"/>
+          <w:sz w:val="22"/>
+          <w:szCs w:val="22"/>
+        </w:rPr>
         <w:t>)</w:t>
       </w:r>
       <w:r>
@@ -6326,44 +6974,55 @@
           <w:sz w:val="22"/>
           <w:szCs w:val="22"/>
         </w:rPr>
-        <w:t xml:space="preserve"> and one shared with Chris Baldassano’s lab (</w:t>
-      </w:r>
-      <w:r>
-        <w:rPr>
-          <w:rFonts w:ascii="Myriad Pro" w:hAnsi="Myriad Pro"/>
-          <w:color w:val="00B0F0"/>
-          <w:sz w:val="22"/>
-          <w:szCs w:val="22"/>
-        </w:rPr>
-        <w:t>alyssano</w:t>
-      </w:r>
-      <w:r>
-        <w:rPr>
-          <w:rFonts w:ascii="Myriad Pro" w:hAnsi="Myriad Pro"/>
-          <w:color w:val="00B0F0"/>
-          <w:sz w:val="22"/>
-          <w:szCs w:val="22"/>
-        </w:rPr>
-        <w:t>.slack.com</w:t>
-      </w:r>
-      <w:r>
-        <w:rPr>
-          <w:rFonts w:ascii="Myriad Pro" w:hAnsi="Myriad Pro"/>
-          <w:color w:val="595959" w:themeColor="text1" w:themeTint="A6"/>
-          <w:sz w:val="22"/>
-          <w:szCs w:val="22"/>
-        </w:rPr>
-        <w:t>)</w:t>
-      </w:r>
-      <w:r>
-        <w:rPr>
-          <w:rFonts w:ascii="Myriad Pro" w:hAnsi="Myriad Pro"/>
-          <w:color w:val="595959" w:themeColor="text1" w:themeTint="A6"/>
-          <w:sz w:val="22"/>
-          <w:szCs w:val="22"/>
-        </w:rPr>
-        <w:t>. Use the former if there are things to share that are only relevant with the Aly Lab. Use the latter if there are things to share with the broader Alyssano labs.</w:t>
-      </w:r>
+        <w:t>, though the lab wiki will also have that information</w:t>
+      </w:r>
+      <w:r>
+        <w:rPr>
+          <w:rFonts w:ascii="Myriad Pro" w:hAnsi="Myriad Pro"/>
+          <w:color w:val="595959" w:themeColor="text1" w:themeTint="A6"/>
+          <w:sz w:val="22"/>
+          <w:szCs w:val="22"/>
+        </w:rPr>
+        <w:t xml:space="preserve">. </w:t>
+      </w:r>
+      <w:r>
+        <w:rPr>
+          <w:rFonts w:ascii="Myriad Pro" w:hAnsi="Myriad Pro"/>
+          <w:color w:val="595959" w:themeColor="text1" w:themeTint="A6"/>
+          <w:sz w:val="22"/>
+          <w:szCs w:val="22"/>
+        </w:rPr>
+        <w:t>Contact the lab ma</w:t>
+      </w:r>
+      <w:r>
+        <w:rPr>
+          <w:rFonts w:ascii="Myriad Pro" w:hAnsi="Myriad Pro"/>
+          <w:color w:val="595959" w:themeColor="text1" w:themeTint="A6"/>
+          <w:sz w:val="22"/>
+          <w:szCs w:val="22"/>
+        </w:rPr>
+        <w:t xml:space="preserve">nager </w:t>
+      </w:r>
+      <w:r>
+        <w:rPr>
+          <w:rFonts w:ascii="Myriad Pro" w:hAnsi="Myriad Pro"/>
+          <w:color w:val="595959" w:themeColor="text1" w:themeTint="A6"/>
+          <w:sz w:val="22"/>
+          <w:szCs w:val="22"/>
+        </w:rPr>
+        <w:t>when you want to add something to the lab Dropbox.</w:t>
+      </w:r>
+    </w:p>
+    <w:p>
+      <w:pPr>
+        <w:jc w:val="both"/>
+        <w:rPr>
+          <w:rFonts w:ascii="Myriad Pro" w:hAnsi="Myriad Pro"/>
+          <w:color w:val="595959" w:themeColor="text1" w:themeTint="A6"/>
+          <w:sz w:val="22"/>
+          <w:szCs w:val="22"/>
+        </w:rPr>
+      </w:pPr>
     </w:p>
     <w:p>
       <w:pPr>
@@ -6376,171 +7035,8 @@
           <w:u w:val="single"/>
         </w:rPr>
       </w:pPr>
-    </w:p>
-    <w:p>
-      <w:pPr>
-        <w:jc w:val="both"/>
-        <w:rPr>
-          <w:rFonts w:ascii="Myriad Pro" w:hAnsi="Myriad Pro"/>
-          <w:color w:val="595959" w:themeColor="text1" w:themeTint="A6"/>
-          <w:sz w:val="22"/>
-          <w:szCs w:val="22"/>
-        </w:rPr>
-      </w:pPr>
-      <w:r>
-        <w:rPr>
-          <w:rFonts w:ascii="Myriad Pro" w:hAnsi="Myriad Pro"/>
-          <w:i/>
-          <w:color w:val="595959" w:themeColor="text1" w:themeTint="A6"/>
-          <w:sz w:val="22"/>
-          <w:szCs w:val="22"/>
-        </w:rPr>
-        <w:t>Notes for the Aly Lab Slack.</w:t>
-      </w:r>
-      <w:r>
-        <w:rPr>
-          <w:rFonts w:ascii="Myriad Pro" w:hAnsi="Myriad Pro"/>
-          <w:color w:val="595959" w:themeColor="text1" w:themeTint="A6"/>
-          <w:sz w:val="22"/>
-          <w:szCs w:val="22"/>
-        </w:rPr>
-        <w:t xml:space="preserve"> </w:t>
-      </w:r>
-      <w:r>
-        <w:rPr>
-          <w:rFonts w:ascii="Myriad Pro" w:hAnsi="Myriad Pro"/>
-          <w:color w:val="595959" w:themeColor="text1" w:themeTint="A6"/>
-          <w:sz w:val="22"/>
-          <w:szCs w:val="22"/>
-        </w:rPr>
-        <w:t xml:space="preserve">When </w:t>
-      </w:r>
-      <w:bookmarkStart w:id="15" w:name="_GoBack"/>
-      <w:bookmarkEnd w:id="15"/>
-      <w:r>
-        <w:rPr>
-          <w:rFonts w:ascii="Myriad Pro" w:hAnsi="Myriad Pro"/>
-          <w:color w:val="595959" w:themeColor="text1" w:themeTint="A6"/>
-          <w:sz w:val="22"/>
-          <w:szCs w:val="22"/>
-        </w:rPr>
-        <w:t>posting messages or looking for updates, check the appropriate channel: #general for lab announcements, #lab-meetings for notes or communication related to lab meetings, #papers for sharing links to lab-relevant papers and discussing them, #code-tips for sharing wisdom on code writing or asking (and answering) the coding questions of others, #fmri-methods for sharing wisdom on fMRI data collection / analysis or asking (and answering) the fMRI questions of others</w:t>
-      </w:r>
-      <w:r>
-        <w:rPr>
-          <w:rFonts w:ascii="Myriad Pro" w:hAnsi="Myriad Pro"/>
-          <w:color w:val="595959" w:themeColor="text1" w:themeTint="A6"/>
-          <w:sz w:val="22"/>
-          <w:szCs w:val="22"/>
-        </w:rPr>
-        <w:t>, #stats to ask and answer questions about statistical analyses, and #random for non-work-related chatting that is best kept out of the work-related channels.</w:t>
-      </w:r>
-    </w:p>
-    <w:p>
-      <w:pPr>
-        <w:jc w:val="both"/>
-        <w:rPr>
-          <w:rFonts w:ascii="Myriad Pro" w:hAnsi="Myriad Pro"/>
-          <w:color w:val="595959" w:themeColor="text1" w:themeTint="A6"/>
-          <w:sz w:val="22"/>
-          <w:szCs w:val="22"/>
-        </w:rPr>
-      </w:pPr>
-    </w:p>
-    <w:p>
-      <w:pPr>
-        <w:jc w:val="both"/>
-        <w:rPr>
-          <w:rFonts w:ascii="Myriad Pro" w:hAnsi="Myriad Pro"/>
-          <w:color w:val="595959" w:themeColor="text1" w:themeTint="A6"/>
-          <w:sz w:val="22"/>
-          <w:szCs w:val="22"/>
-        </w:rPr>
-      </w:pPr>
-      <w:r>
-        <w:rPr>
-          <w:rFonts w:ascii="Myriad Pro" w:hAnsi="Myriad Pro"/>
-          <w:color w:val="595959" w:themeColor="text1" w:themeTint="A6"/>
-          <w:sz w:val="22"/>
-          <w:szCs w:val="22"/>
-        </w:rPr>
-        <w:t xml:space="preserve">Try to keep each channel on topic, so that people can subscribe only to the channels that concern them. For messages to one person or a small group, </w:t>
-      </w:r>
-      <w:r>
-        <w:rPr>
-          <w:rFonts w:ascii="Myriad Pro" w:hAnsi="Myriad Pro"/>
-          <w:color w:val="595959" w:themeColor="text1" w:themeTint="A6"/>
-          <w:sz w:val="22"/>
-          <w:szCs w:val="22"/>
-        </w:rPr>
-        <w:t xml:space="preserve">use direct messages. If you have to send attachments (e.g., papers) or send messages that include out-of-lab recipients, use e-mail. </w:t>
-      </w:r>
-      <w:r>
-        <w:rPr>
-          <w:rFonts w:ascii="Myriad Pro" w:hAnsi="Myriad Pro"/>
-          <w:color w:val="595959" w:themeColor="text1" w:themeTint="A6"/>
-          <w:sz w:val="22"/>
-          <w:szCs w:val="22"/>
-        </w:rPr>
-        <w:t>If it’s an emergency and Mariam isn’t responding on Slack, e-mail her.</w:t>
-      </w:r>
-    </w:p>
-    <w:p>
-      <w:pPr>
-        <w:jc w:val="both"/>
-        <w:rPr>
-          <w:rFonts w:ascii="Myriad Pro" w:hAnsi="Myriad Pro"/>
-          <w:color w:val="595959" w:themeColor="text1" w:themeTint="A6"/>
-          <w:sz w:val="22"/>
-          <w:szCs w:val="22"/>
-        </w:rPr>
-      </w:pPr>
-    </w:p>
-    <w:p>
-      <w:pPr>
-        <w:jc w:val="both"/>
-        <w:rPr>
-          <w:rFonts w:ascii="Myriad Pro" w:hAnsi="Myriad Pro"/>
-          <w:color w:val="595959" w:themeColor="text1" w:themeTint="A6"/>
-          <w:sz w:val="22"/>
-          <w:szCs w:val="22"/>
-        </w:rPr>
-      </w:pPr>
-      <w:r>
-        <w:rPr>
-          <w:rFonts w:ascii="Myriad Pro" w:hAnsi="Myriad Pro"/>
-          <w:color w:val="595959" w:themeColor="text1" w:themeTint="A6"/>
-          <w:sz w:val="22"/>
-          <w:szCs w:val="22"/>
-        </w:rPr>
-        <w:t>Full-time lab members should install Slack on their computers and/or phones. Part-time lab members should also check Slack regularly. You should of course feel free to ignore Slack on evenings and weekends – and Mariam probably will, too!</w:t>
-      </w:r>
-    </w:p>
-    <w:p>
-      <w:pPr>
-        <w:jc w:val="both"/>
-        <w:rPr>
-          <w:rFonts w:ascii="Myriad Pro" w:hAnsi="Myriad Pro"/>
-          <w:color w:val="595959" w:themeColor="text1" w:themeTint="A6"/>
-          <w:sz w:val="22"/>
-          <w:szCs w:val="22"/>
-        </w:rPr>
-      </w:pPr>
-    </w:p>
-    <w:p>
-      <w:pPr>
-        <w:jc w:val="both"/>
-        <w:rPr>
-          <w:rFonts w:ascii="Myriad Pro" w:hAnsi="Myriad Pro"/>
-          <w:color w:val="595959" w:themeColor="text1" w:themeTint="A6"/>
-          <w:sz w:val="22"/>
-          <w:szCs w:val="22"/>
-        </w:rPr>
-      </w:pPr>
-    </w:p>
-    <w:p>
-      <w:pPr>
-        <w:jc w:val="both"/>
+      <w:bookmarkStart w:id="17" w:name="GitHub"/>
+      <w:r>
         <w:rPr>
           <w:rFonts w:ascii="Myriad Pro" w:hAnsi="Myriad Pro"/>
           <w:color w:val="000000" w:themeColor="text1"/>
@@ -6548,9 +7044,13 @@
           <w:szCs w:val="22"/>
           <w:u w:val="single"/>
         </w:rPr>
-      </w:pPr>
-      <w:bookmarkStart w:id="16" w:name="Dropbox"/>
-      <w:r>
+        <w:t>GitHub</w:t>
+      </w:r>
+    </w:p>
+    <w:bookmarkEnd w:id="17"/>
+    <w:p>
+      <w:pPr>
+        <w:jc w:val="both"/>
         <w:rPr>
           <w:rFonts w:ascii="Myriad Pro" w:hAnsi="Myriad Pro"/>
           <w:color w:val="000000" w:themeColor="text1"/>
@@ -6558,232 +7058,6 @@
           <w:szCs w:val="22"/>
           <w:u w:val="single"/>
         </w:rPr>
-        <w:t>Dropbox</w:t>
-      </w:r>
-    </w:p>
-    <w:bookmarkEnd w:id="16"/>
-    <w:p>
-      <w:pPr>
-        <w:jc w:val="both"/>
-        <w:rPr>
-          <w:rFonts w:ascii="Myriad Pro" w:hAnsi="Myriad Pro"/>
-          <w:color w:val="000000" w:themeColor="text1"/>
-          <w:sz w:val="22"/>
-          <w:szCs w:val="22"/>
-          <w:u w:val="single"/>
-        </w:rPr>
-      </w:pPr>
-    </w:p>
-    <w:p>
-      <w:pPr>
-        <w:jc w:val="both"/>
-        <w:rPr>
-          <w:rFonts w:ascii="Myriad Pro" w:hAnsi="Myriad Pro"/>
-          <w:color w:val="595959" w:themeColor="text1" w:themeTint="A6"/>
-          <w:sz w:val="22"/>
-          <w:szCs w:val="22"/>
-        </w:rPr>
-      </w:pPr>
-      <w:r>
-        <w:rPr>
-          <w:rFonts w:ascii="Myriad Pro" w:hAnsi="Myriad Pro"/>
-          <w:color w:val="595959" w:themeColor="text1" w:themeTint="A6"/>
-          <w:sz w:val="22"/>
-          <w:szCs w:val="22"/>
-        </w:rPr>
-        <w:t xml:space="preserve">The lab </w:t>
-      </w:r>
-      <w:r>
-        <w:rPr>
-          <w:rFonts w:ascii="Myriad Pro" w:hAnsi="Myriad Pro"/>
-          <w:color w:val="595959" w:themeColor="text1" w:themeTint="A6"/>
-          <w:sz w:val="22"/>
-          <w:szCs w:val="22"/>
-        </w:rPr>
-        <w:t>has a</w:t>
-      </w:r>
-      <w:r>
-        <w:rPr>
-          <w:rFonts w:ascii="Myriad Pro" w:hAnsi="Myriad Pro"/>
-          <w:color w:val="595959" w:themeColor="text1" w:themeTint="A6"/>
-          <w:sz w:val="22"/>
-          <w:szCs w:val="22"/>
-        </w:rPr>
-        <w:t xml:space="preserve"> shared Dropbox </w:t>
-      </w:r>
-      <w:r>
-        <w:rPr>
-          <w:rFonts w:ascii="Myriad Pro" w:hAnsi="Myriad Pro"/>
-          <w:color w:val="595959" w:themeColor="text1" w:themeTint="A6"/>
-          <w:sz w:val="22"/>
-          <w:szCs w:val="22"/>
-        </w:rPr>
-        <w:t>account</w:t>
-      </w:r>
-      <w:r>
-        <w:rPr>
-          <w:rFonts w:ascii="Myriad Pro" w:hAnsi="Myriad Pro"/>
-          <w:color w:val="595959" w:themeColor="text1" w:themeTint="A6"/>
-          <w:sz w:val="22"/>
-          <w:szCs w:val="22"/>
-        </w:rPr>
-        <w:t xml:space="preserve"> that </w:t>
-      </w:r>
-      <w:r>
-        <w:rPr>
-          <w:rFonts w:ascii="Myriad Pro" w:hAnsi="Myriad Pro"/>
-          <w:color w:val="595959" w:themeColor="text1" w:themeTint="A6"/>
-          <w:sz w:val="22"/>
-          <w:szCs w:val="22"/>
-        </w:rPr>
-        <w:t>is</w:t>
-      </w:r>
-      <w:r>
-        <w:rPr>
-          <w:rFonts w:ascii="Myriad Pro" w:hAnsi="Myriad Pro"/>
-          <w:color w:val="595959" w:themeColor="text1" w:themeTint="A6"/>
-          <w:sz w:val="22"/>
-          <w:szCs w:val="22"/>
-        </w:rPr>
-        <w:t xml:space="preserve"> used to store </w:t>
-      </w:r>
-      <w:r>
-        <w:rPr>
-          <w:rFonts w:ascii="Myriad Pro" w:hAnsi="Myriad Pro"/>
-          <w:color w:val="595959" w:themeColor="text1" w:themeTint="A6"/>
-          <w:sz w:val="22"/>
-          <w:szCs w:val="22"/>
-        </w:rPr>
-        <w:t xml:space="preserve">experiment code, so that you can run your experiment on any computer that has access to the lab Dropbox folder. </w:t>
-      </w:r>
-      <w:r>
-        <w:rPr>
-          <w:rFonts w:ascii="Myriad Pro" w:hAnsi="Myriad Pro"/>
-          <w:color w:val="595959" w:themeColor="text1" w:themeTint="A6"/>
-          <w:sz w:val="22"/>
-          <w:szCs w:val="22"/>
-        </w:rPr>
-        <w:t>The lab Dropbox is also used</w:t>
-      </w:r>
-      <w:r>
-        <w:rPr>
-          <w:rFonts w:ascii="Myriad Pro" w:hAnsi="Myriad Pro"/>
-          <w:color w:val="595959" w:themeColor="text1" w:themeTint="A6"/>
-          <w:sz w:val="22"/>
-          <w:szCs w:val="22"/>
-        </w:rPr>
-        <w:t xml:space="preserve"> to </w:t>
-      </w:r>
-      <w:r>
-        <w:rPr>
-          <w:rFonts w:ascii="Myriad Pro" w:hAnsi="Myriad Pro"/>
-          <w:color w:val="595959" w:themeColor="text1" w:themeTint="A6"/>
-          <w:sz w:val="22"/>
-          <w:szCs w:val="22"/>
-        </w:rPr>
-        <w:lastRenderedPageBreak/>
-        <w:t xml:space="preserve">store </w:t>
-      </w:r>
-      <w:r>
-        <w:rPr>
-          <w:rFonts w:ascii="Myriad Pro" w:hAnsi="Myriad Pro"/>
-          <w:color w:val="595959" w:themeColor="text1" w:themeTint="A6"/>
-          <w:sz w:val="22"/>
-          <w:szCs w:val="22"/>
-        </w:rPr>
-        <w:t>documents and files for general lab use (e.g., IRB documents, stimuli, demographics forms, etc)</w:t>
-      </w:r>
-      <w:r>
-        <w:rPr>
-          <w:rFonts w:ascii="Myriad Pro" w:hAnsi="Myriad Pro"/>
-          <w:color w:val="595959" w:themeColor="text1" w:themeTint="A6"/>
-          <w:sz w:val="22"/>
-          <w:szCs w:val="22"/>
-        </w:rPr>
-        <w:t>, though the lab wiki will also have that information</w:t>
-      </w:r>
-      <w:r>
-        <w:rPr>
-          <w:rFonts w:ascii="Myriad Pro" w:hAnsi="Myriad Pro"/>
-          <w:color w:val="595959" w:themeColor="text1" w:themeTint="A6"/>
-          <w:sz w:val="22"/>
-          <w:szCs w:val="22"/>
-        </w:rPr>
-        <w:t xml:space="preserve">. </w:t>
-      </w:r>
-      <w:r>
-        <w:rPr>
-          <w:rFonts w:ascii="Myriad Pro" w:hAnsi="Myriad Pro"/>
-          <w:color w:val="595959" w:themeColor="text1" w:themeTint="A6"/>
-          <w:sz w:val="22"/>
-          <w:szCs w:val="22"/>
-        </w:rPr>
-        <w:t>Contact the lab ma</w:t>
-      </w:r>
-      <w:r>
-        <w:rPr>
-          <w:rFonts w:ascii="Myriad Pro" w:hAnsi="Myriad Pro"/>
-          <w:color w:val="595959" w:themeColor="text1" w:themeTint="A6"/>
-          <w:sz w:val="22"/>
-          <w:szCs w:val="22"/>
-        </w:rPr>
-        <w:t xml:space="preserve">nager </w:t>
-      </w:r>
-      <w:r>
-        <w:rPr>
-          <w:rFonts w:ascii="Myriad Pro" w:hAnsi="Myriad Pro"/>
-          <w:color w:val="595959" w:themeColor="text1" w:themeTint="A6"/>
-          <w:sz w:val="22"/>
-          <w:szCs w:val="22"/>
-        </w:rPr>
-        <w:t>when you want to add something to the lab Dropbox.</w:t>
-      </w:r>
-    </w:p>
-    <w:p>
-      <w:pPr>
-        <w:jc w:val="both"/>
-        <w:rPr>
-          <w:rFonts w:ascii="Myriad Pro" w:hAnsi="Myriad Pro"/>
-          <w:color w:val="595959" w:themeColor="text1" w:themeTint="A6"/>
-          <w:sz w:val="22"/>
-          <w:szCs w:val="22"/>
-        </w:rPr>
-      </w:pPr>
-    </w:p>
-    <w:p>
-      <w:pPr>
-        <w:jc w:val="both"/>
-        <w:rPr>
-          <w:rFonts w:ascii="Myriad Pro" w:hAnsi="Myriad Pro"/>
-          <w:color w:val="000000" w:themeColor="text1"/>
-          <w:sz w:val="22"/>
-          <w:szCs w:val="22"/>
-          <w:u w:val="single"/>
-        </w:rPr>
-      </w:pPr>
-      <w:bookmarkStart w:id="17" w:name="GitHub"/>
-      <w:r>
-        <w:rPr>
-          <w:rFonts w:ascii="Myriad Pro" w:hAnsi="Myriad Pro"/>
-          <w:color w:val="000000" w:themeColor="text1"/>
-          <w:sz w:val="22"/>
-          <w:szCs w:val="22"/>
-          <w:u w:val="single"/>
-        </w:rPr>
-        <w:t>GitHub</w:t>
-      </w:r>
-    </w:p>
-    <w:bookmarkEnd w:id="17"/>
-    <w:p>
-      <w:pPr>
-        <w:jc w:val="both"/>
-        <w:rPr>
-          <w:rFonts w:ascii="Myriad Pro" w:hAnsi="Myriad Pro"/>
-          <w:color w:val="000000" w:themeColor="text1"/>
-          <w:sz w:val="22"/>
-          <w:szCs w:val="22"/>
-          <w:u w:val="single"/>
-        </w:rPr>
       </w:pPr>
     </w:p>
     <w:p>
@@ -6805,7 +7079,7 @@
         </w:rPr>
         <w:t>The lab’s GitHub (</w:t>
       </w:r>
-      <w:hyperlink r:id="rId18" w:history="1">
+      <w:hyperlink r:id="rId19" w:history="1">
         <w:r>
           <w:rPr>
             <w:rStyle w:val="Hyperlink"/>
@@ -7018,14 +7292,25 @@
           <w:szCs w:val="22"/>
         </w:rPr>
       </w:pPr>
-      <w:r>
-        <w:rPr>
-          <w:rFonts w:ascii="Myriad Pro" w:hAnsi="Myriad Pro"/>
-          <w:color w:val="595959" w:themeColor="text1" w:themeTint="A6"/>
-          <w:sz w:val="22"/>
-          <w:szCs w:val="22"/>
-        </w:rPr>
-        <w:t xml:space="preserve">Alyssano Lab Meeting calendar: </w:t>
+      <w:proofErr w:type="spellStart"/>
+      <w:r>
+        <w:rPr>
+          <w:rFonts w:ascii="Myriad Pro" w:hAnsi="Myriad Pro"/>
+          <w:color w:val="595959" w:themeColor="text1" w:themeTint="A6"/>
+          <w:sz w:val="22"/>
+          <w:szCs w:val="22"/>
+        </w:rPr>
+        <w:t>Alyssano</w:t>
+      </w:r>
+      <w:proofErr w:type="spellEnd"/>
+      <w:r>
+        <w:rPr>
+          <w:rFonts w:ascii="Myriad Pro" w:hAnsi="Myriad Pro"/>
+          <w:color w:val="595959" w:themeColor="text1" w:themeTint="A6"/>
+          <w:sz w:val="22"/>
+          <w:szCs w:val="22"/>
+        </w:rPr>
+        <w:t xml:space="preserve"> Lab Meeting calendar: </w:t>
       </w:r>
       <w:r>
         <w:rPr>
@@ -7035,7 +7320,29 @@
           <w:sz w:val="22"/>
           <w:szCs w:val="22"/>
         </w:rPr>
-        <w:t>used to keep track of joint lab meetings with the Baldassano lab.</w:t>
+        <w:t xml:space="preserve">used to keep track of joint lab meetings with the </w:t>
+      </w:r>
+      <w:proofErr w:type="spellStart"/>
+      <w:r>
+        <w:rPr>
+          <w:rFonts w:ascii="Myriad Pro" w:hAnsi="Myriad Pro"/>
+          <w:i/>
+          <w:color w:val="595959" w:themeColor="text1" w:themeTint="A6"/>
+          <w:sz w:val="22"/>
+          <w:szCs w:val="22"/>
+        </w:rPr>
+        <w:t>Baldassano</w:t>
+      </w:r>
+      <w:proofErr w:type="spellEnd"/>
+      <w:r>
+        <w:rPr>
+          <w:rFonts w:ascii="Myriad Pro" w:hAnsi="Myriad Pro"/>
+          <w:i/>
+          <w:color w:val="595959" w:themeColor="text1" w:themeTint="A6"/>
+          <w:sz w:val="22"/>
+          <w:szCs w:val="22"/>
+        </w:rPr>
+        <w:t xml:space="preserve"> lab.</w:t>
       </w:r>
     </w:p>
     <w:p>
@@ -7132,7 +7439,29 @@
           <w:sz w:val="22"/>
           <w:szCs w:val="22"/>
         </w:rPr>
-        <w:t xml:space="preserve"> if no one is around; or if she is writing a grant, it helps to know if you will or won’t be available to provide data, etc). </w:t>
+        <w:t xml:space="preserve"> if no one is around; or if she is writing a grant, it helps to know if you will or won’t be available to provide data, </w:t>
+      </w:r>
+      <w:proofErr w:type="spellStart"/>
+      <w:r>
+        <w:rPr>
+          <w:rFonts w:ascii="Myriad Pro" w:hAnsi="Myriad Pro"/>
+          <w:i/>
+          <w:color w:val="595959" w:themeColor="text1" w:themeTint="A6"/>
+          <w:sz w:val="22"/>
+          <w:szCs w:val="22"/>
+        </w:rPr>
+        <w:t>etc</w:t>
+      </w:r>
+      <w:proofErr w:type="spellEnd"/>
+      <w:r>
+        <w:rPr>
+          <w:rFonts w:ascii="Myriad Pro" w:hAnsi="Myriad Pro"/>
+          <w:i/>
+          <w:color w:val="595959" w:themeColor="text1" w:themeTint="A6"/>
+          <w:sz w:val="22"/>
+          <w:szCs w:val="22"/>
+        </w:rPr>
+        <w:t xml:space="preserve">). </w:t>
       </w:r>
     </w:p>
     <w:p>
@@ -7364,7 +7693,7 @@
         </w:rPr>
         <w:t>We have a lab listserv for sending e-mails to the entire lab when necessary (</w:t>
       </w:r>
-      <w:hyperlink r:id="rId19" w:history="1">
+      <w:hyperlink r:id="rId20" w:history="1">
         <w:r>
           <w:rPr>
             <w:rStyle w:val="Hyperlink"/>
@@ -7424,7 +7753,7 @@
         </w:rPr>
         <w:t xml:space="preserve">We also have a lab listserv for sending e-mails to the lab meeting group. Everyone on </w:t>
       </w:r>
-      <w:hyperlink r:id="rId20" w:history="1">
+      <w:hyperlink r:id="rId21" w:history="1">
         <w:r>
           <w:rPr>
             <w:rStyle w:val="Hyperlink"/>
@@ -7461,67 +7790,6 @@
           <w:szCs w:val="22"/>
         </w:rPr>
         <w:t xml:space="preserve"> also on </w:t>
-      </w:r>
-      <w:hyperlink r:id="rId21" w:history="1">
-        <w:r>
-          <w:rPr>
-            <w:rStyle w:val="Hyperlink"/>
-            <w:rFonts w:ascii="Myriad Pro" w:hAnsi="Myriad Pro"/>
-            <w:sz w:val="22"/>
-            <w:szCs w:val="22"/>
-          </w:rPr>
-          <w:t>alylabmeetings@columbia.edu</w:t>
-        </w:r>
-      </w:hyperlink>
-      <w:r>
-        <w:rPr>
-          <w:rFonts w:ascii="Myriad Pro" w:hAnsi="Myriad Pro"/>
-          <w:color w:val="595959" w:themeColor="text1" w:themeTint="A6"/>
-          <w:sz w:val="22"/>
-          <w:szCs w:val="22"/>
-        </w:rPr>
-        <w:t>; but there are some people on the lab meeting listserv that aren’t members of the lab, and are just interested in attending our lab meetings.</w:t>
-      </w:r>
-      <w:r>
-        <w:rPr>
-          <w:rFonts w:ascii="Myriad Pro" w:hAnsi="Myriad Pro"/>
-          <w:color w:val="595959" w:themeColor="text1" w:themeTint="A6"/>
-          <w:sz w:val="22"/>
-          <w:szCs w:val="22"/>
-        </w:rPr>
-        <w:t xml:space="preserve"> Talk to the lab manager if you want to be added to the lab meeting listserv. </w:t>
-      </w:r>
-    </w:p>
-    <w:p>
-      <w:pPr>
-        <w:jc w:val="both"/>
-        <w:rPr>
-          <w:rFonts w:ascii="Myriad Pro" w:hAnsi="Myriad Pro"/>
-          <w:color w:val="595959" w:themeColor="text1" w:themeTint="A6"/>
-          <w:sz w:val="22"/>
-          <w:szCs w:val="22"/>
-        </w:rPr>
-      </w:pPr>
-    </w:p>
-    <w:p>
-      <w:pPr>
-        <w:jc w:val="both"/>
-        <w:rPr>
-          <w:rFonts w:ascii="Myriad Pro" w:hAnsi="Myriad Pro"/>
-          <w:color w:val="595959" w:themeColor="text1" w:themeTint="A6"/>
-          <w:sz w:val="22"/>
-          <w:szCs w:val="22"/>
-        </w:rPr>
-      </w:pPr>
-      <w:r>
-        <w:rPr>
-          <w:rFonts w:ascii="Myriad Pro" w:hAnsi="Myriad Pro"/>
-          <w:color w:val="595959" w:themeColor="text1" w:themeTint="A6"/>
-          <w:sz w:val="22"/>
-          <w:szCs w:val="22"/>
-        </w:rPr>
-        <w:lastRenderedPageBreak/>
-        <w:t xml:space="preserve">Everyone on </w:t>
       </w:r>
       <w:hyperlink r:id="rId22" w:history="1">
         <w:r>
@@ -7541,9 +7809,69 @@
           <w:sz w:val="22"/>
           <w:szCs w:val="22"/>
         </w:rPr>
+        <w:t>; but there are some people on the lab meeting listserv that aren’t members of the lab, and are just interested in attending our lab meetings.</w:t>
+      </w:r>
+      <w:r>
+        <w:rPr>
+          <w:rFonts w:ascii="Myriad Pro" w:hAnsi="Myriad Pro"/>
+          <w:color w:val="595959" w:themeColor="text1" w:themeTint="A6"/>
+          <w:sz w:val="22"/>
+          <w:szCs w:val="22"/>
+        </w:rPr>
+        <w:t xml:space="preserve"> Talk to the lab manager if you want to be added to the lab meeting listserv. </w:t>
+      </w:r>
+    </w:p>
+    <w:p>
+      <w:pPr>
+        <w:jc w:val="both"/>
+        <w:rPr>
+          <w:rFonts w:ascii="Myriad Pro" w:hAnsi="Myriad Pro"/>
+          <w:color w:val="595959" w:themeColor="text1" w:themeTint="A6"/>
+          <w:sz w:val="22"/>
+          <w:szCs w:val="22"/>
+        </w:rPr>
+      </w:pPr>
+    </w:p>
+    <w:p>
+      <w:pPr>
+        <w:jc w:val="both"/>
+        <w:rPr>
+          <w:rFonts w:ascii="Myriad Pro" w:hAnsi="Myriad Pro"/>
+          <w:color w:val="595959" w:themeColor="text1" w:themeTint="A6"/>
+          <w:sz w:val="22"/>
+          <w:szCs w:val="22"/>
+        </w:rPr>
+      </w:pPr>
+      <w:r>
+        <w:rPr>
+          <w:rFonts w:ascii="Myriad Pro" w:hAnsi="Myriad Pro"/>
+          <w:color w:val="595959" w:themeColor="text1" w:themeTint="A6"/>
+          <w:sz w:val="22"/>
+          <w:szCs w:val="22"/>
+        </w:rPr>
+        <w:t xml:space="preserve">Everyone on </w:t>
+      </w:r>
+      <w:hyperlink r:id="rId23" w:history="1">
+        <w:r>
+          <w:rPr>
+            <w:rStyle w:val="Hyperlink"/>
+            <w:rFonts w:ascii="Myriad Pro" w:hAnsi="Myriad Pro"/>
+            <w:sz w:val="22"/>
+            <w:szCs w:val="22"/>
+          </w:rPr>
+          <w:t>alylabmeetings@columbia.edu</w:t>
+        </w:r>
+      </w:hyperlink>
+      <w:r>
+        <w:rPr>
+          <w:rFonts w:ascii="Myriad Pro" w:hAnsi="Myriad Pro"/>
+          <w:color w:val="595959" w:themeColor="text1" w:themeTint="A6"/>
+          <w:sz w:val="22"/>
+          <w:szCs w:val="22"/>
+        </w:rPr>
         <w:t xml:space="preserve"> is also on </w:t>
       </w:r>
-      <w:hyperlink r:id="rId23" w:history="1">
+      <w:hyperlink r:id="rId24" w:history="1">
         <w:r>
           <w:rPr>
             <w:rStyle w:val="Hyperlink"/>
@@ -7561,7 +7889,27 @@
           <w:sz w:val="22"/>
           <w:szCs w:val="22"/>
         </w:rPr>
-        <w:t>. This latter listserv is for joint lab meetings between the Aly Lab and Chris Baldassano’s lab.</w:t>
+        <w:t xml:space="preserve">. This latter listserv is for joint lab meetings between the Aly Lab and Chris </w:t>
+      </w:r>
+      <w:proofErr w:type="spellStart"/>
+      <w:r>
+        <w:rPr>
+          <w:rFonts w:ascii="Myriad Pro" w:hAnsi="Myriad Pro"/>
+          <w:color w:val="595959" w:themeColor="text1" w:themeTint="A6"/>
+          <w:sz w:val="22"/>
+          <w:szCs w:val="22"/>
+        </w:rPr>
+        <w:t>Baldassano’s</w:t>
+      </w:r>
+      <w:proofErr w:type="spellEnd"/>
+      <w:r>
+        <w:rPr>
+          <w:rFonts w:ascii="Myriad Pro" w:hAnsi="Myriad Pro"/>
+          <w:color w:val="595959" w:themeColor="text1" w:themeTint="A6"/>
+          <w:sz w:val="22"/>
+          <w:szCs w:val="22"/>
+        </w:rPr>
+        <w:t xml:space="preserve"> lab.</w:t>
       </w:r>
     </w:p>
     <w:p>
@@ -7594,7 +7942,7 @@
         </w:rPr>
         <w:t>There is also a lab e-mail account that only the lab manager and Mariam can access (</w:t>
       </w:r>
-      <w:hyperlink r:id="rId24" w:history="1">
+      <w:hyperlink r:id="rId25" w:history="1">
         <w:r>
           <w:rPr>
             <w:rStyle w:val="Hyperlink"/>
@@ -7841,38 +8189,78 @@
           <w:sz w:val="22"/>
           <w:szCs w:val="22"/>
         </w:rPr>
-        <w:t xml:space="preserve">The only exception to this is lab managers / research assistants, who must keep more regular hours and be in lab 5 days a week (excluding vacations, doctor appointments, family issues, etc). I expect lab managers / research assistants to be in about 8 hours a day, starting around 9am or 10am and ending around 5pm or 6pm. </w:t>
-      </w:r>
-    </w:p>
-    <w:p>
-      <w:pPr>
-        <w:jc w:val="both"/>
-        <w:rPr>
-          <w:rFonts w:ascii="Myriad Pro" w:hAnsi="Myriad Pro"/>
-          <w:color w:val="595959" w:themeColor="text1" w:themeTint="A6"/>
-          <w:sz w:val="22"/>
-          <w:szCs w:val="22"/>
-        </w:rPr>
-      </w:pPr>
-    </w:p>
-    <w:p>
-      <w:pPr>
-        <w:jc w:val="both"/>
-        <w:rPr>
-          <w:rFonts w:ascii="Myriad Pro" w:hAnsi="Myriad Pro"/>
-          <w:color w:val="595959" w:themeColor="text1" w:themeTint="A6"/>
-          <w:sz w:val="22"/>
-          <w:szCs w:val="22"/>
-        </w:rPr>
-      </w:pPr>
-      <w:r>
-        <w:rPr>
-          <w:rFonts w:ascii="Myriad Pro" w:hAnsi="Myriad Pro"/>
-          <w:color w:val="595959" w:themeColor="text1" w:themeTint="A6"/>
-          <w:sz w:val="22"/>
-          <w:szCs w:val="22"/>
-        </w:rPr>
-        <w:t>For graduate students, I understand having to be away for classes and TA-ing, but show up to the lab on a regular basis when you don’t have those obligations.</w:t>
+        <w:t xml:space="preserve">The only exception to this is lab managers / research assistants, who must keep more regular hours and be in lab 5 days a week (excluding vacations, doctor appointments, family issues, </w:t>
+      </w:r>
+      <w:proofErr w:type="spellStart"/>
+      <w:r>
+        <w:rPr>
+          <w:rFonts w:ascii="Myriad Pro" w:hAnsi="Myriad Pro"/>
+          <w:color w:val="595959" w:themeColor="text1" w:themeTint="A6"/>
+          <w:sz w:val="22"/>
+          <w:szCs w:val="22"/>
+        </w:rPr>
+        <w:t>etc</w:t>
+      </w:r>
+      <w:proofErr w:type="spellEnd"/>
+      <w:r>
+        <w:rPr>
+          <w:rFonts w:ascii="Myriad Pro" w:hAnsi="Myriad Pro"/>
+          <w:color w:val="595959" w:themeColor="text1" w:themeTint="A6"/>
+          <w:sz w:val="22"/>
+          <w:szCs w:val="22"/>
+        </w:rPr>
+        <w:t xml:space="preserve">). I expect lab managers / research assistants to be in about 8 hours a day, starting around 9am or 10am and ending around 5pm or 6pm. </w:t>
+      </w:r>
+    </w:p>
+    <w:p>
+      <w:pPr>
+        <w:jc w:val="both"/>
+        <w:rPr>
+          <w:rFonts w:ascii="Myriad Pro" w:hAnsi="Myriad Pro"/>
+          <w:color w:val="595959" w:themeColor="text1" w:themeTint="A6"/>
+          <w:sz w:val="22"/>
+          <w:szCs w:val="22"/>
+        </w:rPr>
+      </w:pPr>
+    </w:p>
+    <w:p>
+      <w:pPr>
+        <w:jc w:val="both"/>
+        <w:rPr>
+          <w:rFonts w:ascii="Myriad Pro" w:hAnsi="Myriad Pro"/>
+          <w:color w:val="595959" w:themeColor="text1" w:themeTint="A6"/>
+          <w:sz w:val="22"/>
+          <w:szCs w:val="22"/>
+        </w:rPr>
+      </w:pPr>
+      <w:r>
+        <w:rPr>
+          <w:rFonts w:ascii="Myriad Pro" w:hAnsi="Myriad Pro"/>
+          <w:color w:val="595959" w:themeColor="text1" w:themeTint="A6"/>
+          <w:sz w:val="22"/>
+          <w:szCs w:val="22"/>
+        </w:rPr>
+        <w:t>For graduate students, I understand having to be away for classes and TA-</w:t>
+      </w:r>
+      <w:proofErr w:type="spellStart"/>
+      <w:r>
+        <w:rPr>
+          <w:rFonts w:ascii="Myriad Pro" w:hAnsi="Myriad Pro"/>
+          <w:color w:val="595959" w:themeColor="text1" w:themeTint="A6"/>
+          <w:sz w:val="22"/>
+          <w:szCs w:val="22"/>
+        </w:rPr>
+        <w:t>ing</w:t>
+      </w:r>
+      <w:proofErr w:type="spellEnd"/>
+      <w:r>
+        <w:rPr>
+          <w:rFonts w:ascii="Myriad Pro" w:hAnsi="Myriad Pro"/>
+          <w:color w:val="595959" w:themeColor="text1" w:themeTint="A6"/>
+          <w:sz w:val="22"/>
+          <w:szCs w:val="22"/>
+        </w:rPr>
+        <w:t>, but show up to the lab on a regular basis when you don’t have those obligations.</w:t>
       </w:r>
     </w:p>
     <w:p>
@@ -8100,7 +8488,7 @@
         </w:rPr>
       </w:pPr>
     </w:p>
-    <w:bookmarkEnd w:id="12"/>
+    <w:bookmarkEnd w:id="13"/>
     <w:p>
       <w:pPr>
         <w:rPr>
@@ -8230,17 +8618,7 @@
           <w:sz w:val="22"/>
           <w:szCs w:val="22"/>
         </w:rPr>
-        <w:t xml:space="preserve"> to get feedback from the rest of the group. Projects at any level of completion (or even not </w:t>
-      </w:r>
-      <w:r>
-        <w:rPr>
-          <w:rFonts w:ascii="Myriad Pro" w:hAnsi="Myriad Pro"/>
-          <w:color w:val="595959" w:themeColor="text1" w:themeTint="A6"/>
-          <w:sz w:val="22"/>
-          <w:szCs w:val="22"/>
-        </w:rPr>
-        <w:lastRenderedPageBreak/>
-        <w:t xml:space="preserve">yet started!) can benefit from being presented. These lab meetings can also be used to talk about methods, statistical analyses, new papers, and career development. </w:t>
+        <w:t xml:space="preserve"> to get feedback from the rest of the group. Projects at any level of completion (or even not yet started!) can benefit from being presented. These lab meetings can also be used to talk about methods, statistical analyses, new papers, and career development. </w:t>
       </w:r>
       <w:r>
         <w:rPr>
@@ -8334,7 +8712,27 @@
           <w:sz w:val="22"/>
           <w:szCs w:val="22"/>
         </w:rPr>
-        <w:t>o what you wish with your slot – just be prepared to contribute something substantive. Lab members are also expected to attend every meeting (obviously, illnesses, doctor appointments, family issues, etc are a valid reason for missing a meeting). Undergraduate students are encouraged to attend as often as possible (assuming it fits in their course schedule).</w:t>
+        <w:t xml:space="preserve">o what you wish with your slot – just be prepared to contribute something substantive. Lab members are also expected to attend every meeting (obviously, illnesses, doctor appointments, family issues, </w:t>
+      </w:r>
+      <w:proofErr w:type="spellStart"/>
+      <w:r>
+        <w:rPr>
+          <w:rFonts w:ascii="Myriad Pro" w:hAnsi="Myriad Pro"/>
+          <w:color w:val="595959" w:themeColor="text1" w:themeTint="A6"/>
+          <w:sz w:val="22"/>
+          <w:szCs w:val="22"/>
+        </w:rPr>
+        <w:t>etc</w:t>
+      </w:r>
+      <w:proofErr w:type="spellEnd"/>
+      <w:r>
+        <w:rPr>
+          <w:rFonts w:ascii="Myriad Pro" w:hAnsi="Myriad Pro"/>
+          <w:color w:val="595959" w:themeColor="text1" w:themeTint="A6"/>
+          <w:sz w:val="22"/>
+          <w:szCs w:val="22"/>
+        </w:rPr>
+        <w:t xml:space="preserve"> are a valid reason for missing a meeting). Undergraduate students are encouraged to attend as often as possible (assuming it fits in their course schedule).</w:t>
       </w:r>
     </w:p>
     <w:p>
@@ -8676,7 +9074,27 @@
           <w:sz w:val="22"/>
           <w:szCs w:val="22"/>
         </w:rPr>
-        <w:t xml:space="preserve">Give Mariam at least one week’s notice to do something with a hard deadline that doesn’t require a lot of time (e.g., reading/commenting on conference abstracts, filling out paperwork, etc). Give Mariam </w:t>
+        <w:t xml:space="preserve">Give Mariam at least one week’s notice to do something with a hard deadline that doesn’t require a lot of time (e.g., reading/commenting on conference abstracts, filling out paperwork, </w:t>
+      </w:r>
+      <w:proofErr w:type="spellStart"/>
+      <w:r>
+        <w:rPr>
+          <w:rFonts w:ascii="Myriad Pro" w:hAnsi="Myriad Pro"/>
+          <w:color w:val="595959" w:themeColor="text1" w:themeTint="A6"/>
+          <w:sz w:val="22"/>
+          <w:szCs w:val="22"/>
+        </w:rPr>
+        <w:t>etc</w:t>
+      </w:r>
+      <w:proofErr w:type="spellEnd"/>
+      <w:r>
+        <w:rPr>
+          <w:rFonts w:ascii="Myriad Pro" w:hAnsi="Myriad Pro"/>
+          <w:color w:val="595959" w:themeColor="text1" w:themeTint="A6"/>
+          <w:sz w:val="22"/>
+          <w:szCs w:val="22"/>
+        </w:rPr>
+        <w:t xml:space="preserve">). Give Mariam </w:t>
       </w:r>
       <w:r>
         <w:rPr>
@@ -8740,16 +9158,47 @@
           <w:sz w:val="22"/>
           <w:szCs w:val="22"/>
         </w:rPr>
-        <w:t>-ish</w:t>
-      </w:r>
-      <w:r>
-        <w:rPr>
-          <w:rFonts w:ascii="Myriad Pro" w:hAnsi="Myriad Pro"/>
-          <w:color w:val="595959" w:themeColor="text1" w:themeTint="A6"/>
-          <w:sz w:val="22"/>
-          <w:szCs w:val="22"/>
-        </w:rPr>
-        <w:t xml:space="preserve"> deadlines), give her as much time as you can, because these will require multiple back-and-forths.</w:t>
+        <w:t>-</w:t>
+      </w:r>
+      <w:proofErr w:type="spellStart"/>
+      <w:r>
+        <w:rPr>
+          <w:rFonts w:ascii="Myriad Pro" w:hAnsi="Myriad Pro"/>
+          <w:color w:val="595959" w:themeColor="text1" w:themeTint="A6"/>
+          <w:sz w:val="22"/>
+          <w:szCs w:val="22"/>
+        </w:rPr>
+        <w:t>ish</w:t>
+      </w:r>
+      <w:proofErr w:type="spellEnd"/>
+      <w:r>
+        <w:rPr>
+          <w:rFonts w:ascii="Myriad Pro" w:hAnsi="Myriad Pro"/>
+          <w:color w:val="595959" w:themeColor="text1" w:themeTint="A6"/>
+          <w:sz w:val="22"/>
+          <w:szCs w:val="22"/>
+        </w:rPr>
+        <w:t xml:space="preserve"> deadlines), give her as much time as you can, because these will require multiple back-and-</w:t>
+      </w:r>
+      <w:proofErr w:type="spellStart"/>
+      <w:r>
+        <w:rPr>
+          <w:rFonts w:ascii="Myriad Pro" w:hAnsi="Myriad Pro"/>
+          <w:color w:val="595959" w:themeColor="text1" w:themeTint="A6"/>
+          <w:sz w:val="22"/>
+          <w:szCs w:val="22"/>
+        </w:rPr>
+        <w:t>forths</w:t>
+      </w:r>
+      <w:proofErr w:type="spellEnd"/>
+      <w:r>
+        <w:rPr>
+          <w:rFonts w:ascii="Myriad Pro" w:hAnsi="Myriad Pro"/>
+          <w:color w:val="595959" w:themeColor="text1" w:themeTint="A6"/>
+          <w:sz w:val="22"/>
+          <w:szCs w:val="22"/>
+        </w:rPr>
+        <w:t>.</w:t>
       </w:r>
     </w:p>
     <w:p>
@@ -9705,7 +10154,8 @@
         </w:rPr>
         <w:t xml:space="preserve">If you have already run several independent projects and have a data organization structure that works well for you, feel free to use it. If not (or if you are looking for a change), the following structure is recommended (based on </w:t>
       </w:r>
-      <w:hyperlink r:id="rId25" w:history="1">
+      <w:hyperlink r:id="rId26" w:history="1">
+        <w:proofErr w:type="spellStart"/>
         <w:r>
           <w:rPr>
             <w:rStyle w:val="Hyperlink"/>
@@ -9716,6 +10166,7 @@
           </w:rPr>
           <w:t>Neuropipe</w:t>
         </w:r>
+        <w:proofErr w:type="spellEnd"/>
       </w:hyperlink>
       <w:r>
         <w:rPr>
@@ -9753,14 +10204,25 @@
           <w:szCs w:val="22"/>
         </w:rPr>
       </w:pPr>
-      <w:r>
-        <w:rPr>
-          <w:rFonts w:ascii="Myriad Pro" w:hAnsi="Myriad Pro"/>
-          <w:color w:val="595959" w:themeColor="text1" w:themeTint="A6"/>
-          <w:sz w:val="22"/>
-          <w:szCs w:val="22"/>
-        </w:rPr>
-        <w:t>projectName/subjects</w:t>
+      <w:proofErr w:type="spellStart"/>
+      <w:r>
+        <w:rPr>
+          <w:rFonts w:ascii="Myriad Pro" w:hAnsi="Myriad Pro"/>
+          <w:color w:val="595959" w:themeColor="text1" w:themeTint="A6"/>
+          <w:sz w:val="22"/>
+          <w:szCs w:val="22"/>
+        </w:rPr>
+        <w:t>projectName</w:t>
+      </w:r>
+      <w:proofErr w:type="spellEnd"/>
+      <w:r>
+        <w:rPr>
+          <w:rFonts w:ascii="Myriad Pro" w:hAnsi="Myriad Pro"/>
+          <w:color w:val="595959" w:themeColor="text1" w:themeTint="A6"/>
+          <w:sz w:val="22"/>
+          <w:szCs w:val="22"/>
+        </w:rPr>
+        <w:t>/subjects</w:t>
       </w:r>
     </w:p>
     <w:p>
@@ -9803,14 +10265,25 @@
           <w:szCs w:val="22"/>
         </w:rPr>
       </w:pPr>
-      <w:r>
-        <w:rPr>
-          <w:rFonts w:ascii="Myriad Pro" w:hAnsi="Myriad Pro"/>
-          <w:color w:val="595959" w:themeColor="text1" w:themeTint="A6"/>
-          <w:sz w:val="22"/>
-          <w:szCs w:val="22"/>
-        </w:rPr>
-        <w:t>projectName/subjects/{subj}/analysis</w:t>
+      <w:proofErr w:type="spellStart"/>
+      <w:r>
+        <w:rPr>
+          <w:rFonts w:ascii="Myriad Pro" w:hAnsi="Myriad Pro"/>
+          <w:color w:val="595959" w:themeColor="text1" w:themeTint="A6"/>
+          <w:sz w:val="22"/>
+          <w:szCs w:val="22"/>
+        </w:rPr>
+        <w:t>projectName</w:t>
+      </w:r>
+      <w:proofErr w:type="spellEnd"/>
+      <w:r>
+        <w:rPr>
+          <w:rFonts w:ascii="Myriad Pro" w:hAnsi="Myriad Pro"/>
+          <w:color w:val="595959" w:themeColor="text1" w:themeTint="A6"/>
+          <w:sz w:val="22"/>
+          <w:szCs w:val="22"/>
+        </w:rPr>
+        <w:t>/subjects/{subj}/analysis</w:t>
       </w:r>
     </w:p>
     <w:p>
@@ -9891,14 +10364,25 @@
           <w:szCs w:val="22"/>
         </w:rPr>
       </w:pPr>
-      <w:r>
-        <w:rPr>
-          <w:rFonts w:ascii="Myriad Pro" w:hAnsi="Myriad Pro"/>
-          <w:color w:val="595959" w:themeColor="text1" w:themeTint="A6"/>
-          <w:sz w:val="22"/>
-          <w:szCs w:val="22"/>
-        </w:rPr>
-        <w:t>projectName/subjects/{subj}/data</w:t>
+      <w:proofErr w:type="spellStart"/>
+      <w:r>
+        <w:rPr>
+          <w:rFonts w:ascii="Myriad Pro" w:hAnsi="Myriad Pro"/>
+          <w:color w:val="595959" w:themeColor="text1" w:themeTint="A6"/>
+          <w:sz w:val="22"/>
+          <w:szCs w:val="22"/>
+        </w:rPr>
+        <w:t>projectName</w:t>
+      </w:r>
+      <w:proofErr w:type="spellEnd"/>
+      <w:r>
+        <w:rPr>
+          <w:rFonts w:ascii="Myriad Pro" w:hAnsi="Myriad Pro"/>
+          <w:color w:val="595959" w:themeColor="text1" w:themeTint="A6"/>
+          <w:sz w:val="22"/>
+          <w:szCs w:val="22"/>
+        </w:rPr>
+        <w:t>/subjects/{subj}/data</w:t>
       </w:r>
     </w:p>
     <w:p>
@@ -9968,14 +10452,26 @@
           <w:szCs w:val="22"/>
         </w:rPr>
       </w:pPr>
-      <w:r>
-        <w:rPr>
-          <w:rFonts w:ascii="Myriad Pro" w:hAnsi="Myriad Pro"/>
-          <w:color w:val="595959" w:themeColor="text1" w:themeTint="A6"/>
-          <w:sz w:val="22"/>
-          <w:szCs w:val="22"/>
-        </w:rPr>
-        <w:t>behavioralData (for, well, behavioral data)</w:t>
+      <w:proofErr w:type="spellStart"/>
+      <w:r>
+        <w:rPr>
+          <w:rFonts w:ascii="Myriad Pro" w:hAnsi="Myriad Pro"/>
+          <w:color w:val="595959" w:themeColor="text1" w:themeTint="A6"/>
+          <w:sz w:val="22"/>
+          <w:szCs w:val="22"/>
+        </w:rPr>
+        <w:lastRenderedPageBreak/>
+        <w:t>behavioralData</w:t>
+      </w:r>
+      <w:proofErr w:type="spellEnd"/>
+      <w:r>
+        <w:rPr>
+          <w:rFonts w:ascii="Myriad Pro" w:hAnsi="Myriad Pro"/>
+          <w:color w:val="595959" w:themeColor="text1" w:themeTint="A6"/>
+          <w:sz w:val="22"/>
+          <w:szCs w:val="22"/>
+        </w:rPr>
+        <w:t xml:space="preserve"> (for, well, behavioral data)</w:t>
       </w:r>
     </w:p>
     <w:p>
@@ -9993,14 +10489,25 @@
           <w:szCs w:val="22"/>
         </w:rPr>
       </w:pPr>
-      <w:r>
-        <w:rPr>
-          <w:rFonts w:ascii="Myriad Pro" w:hAnsi="Myriad Pro"/>
-          <w:color w:val="595959" w:themeColor="text1" w:themeTint="A6"/>
-          <w:sz w:val="22"/>
-          <w:szCs w:val="22"/>
-        </w:rPr>
-        <w:t>eyetrackingData (if applicable)</w:t>
+      <w:proofErr w:type="spellStart"/>
+      <w:r>
+        <w:rPr>
+          <w:rFonts w:ascii="Myriad Pro" w:hAnsi="Myriad Pro"/>
+          <w:color w:val="595959" w:themeColor="text1" w:themeTint="A6"/>
+          <w:sz w:val="22"/>
+          <w:szCs w:val="22"/>
+        </w:rPr>
+        <w:t>eyetrackingData</w:t>
+      </w:r>
+      <w:proofErr w:type="spellEnd"/>
+      <w:r>
+        <w:rPr>
+          <w:rFonts w:ascii="Myriad Pro" w:hAnsi="Myriad Pro"/>
+          <w:color w:val="595959" w:themeColor="text1" w:themeTint="A6"/>
+          <w:sz w:val="22"/>
+          <w:szCs w:val="22"/>
+        </w:rPr>
+        <w:t xml:space="preserve"> (if applicable)</w:t>
       </w:r>
     </w:p>
     <w:p>
@@ -10018,14 +10525,45 @@
           <w:szCs w:val="22"/>
         </w:rPr>
       </w:pPr>
-      <w:r>
-        <w:rPr>
-          <w:rFonts w:ascii="Myriad Pro" w:hAnsi="Myriad Pro"/>
-          <w:color w:val="595959" w:themeColor="text1" w:themeTint="A6"/>
-          <w:sz w:val="22"/>
-          <w:szCs w:val="22"/>
-        </w:rPr>
-        <w:t xml:space="preserve">nifti (raw nifti </w:t>
+      <w:proofErr w:type="spellStart"/>
+      <w:r>
+        <w:rPr>
+          <w:rFonts w:ascii="Myriad Pro" w:hAnsi="Myriad Pro"/>
+          <w:color w:val="595959" w:themeColor="text1" w:themeTint="A6"/>
+          <w:sz w:val="22"/>
+          <w:szCs w:val="22"/>
+        </w:rPr>
+        <w:t>nifti</w:t>
+      </w:r>
+      <w:proofErr w:type="spellEnd"/>
+      <w:r>
+        <w:rPr>
+          <w:rFonts w:ascii="Myriad Pro" w:hAnsi="Myriad Pro"/>
+          <w:color w:val="595959" w:themeColor="text1" w:themeTint="A6"/>
+          <w:sz w:val="22"/>
+          <w:szCs w:val="22"/>
+        </w:rPr>
+        <w:t xml:space="preserve"> (raw </w:t>
+      </w:r>
+      <w:proofErr w:type="spellStart"/>
+      <w:r>
+        <w:rPr>
+          <w:rFonts w:ascii="Myriad Pro" w:hAnsi="Myriad Pro"/>
+          <w:color w:val="595959" w:themeColor="text1" w:themeTint="A6"/>
+          <w:sz w:val="22"/>
+          <w:szCs w:val="22"/>
+        </w:rPr>
+        <w:t>nifti</w:t>
+      </w:r>
+      <w:proofErr w:type="spellEnd"/>
+      <w:r>
+        <w:rPr>
+          <w:rFonts w:ascii="Myriad Pro" w:hAnsi="Myriad Pro"/>
+          <w:color w:val="595959" w:themeColor="text1" w:themeTint="A6"/>
+          <w:sz w:val="22"/>
+          <w:szCs w:val="22"/>
+        </w:rPr>
+        <w:t xml:space="preserve"> </w:t>
       </w:r>
       <w:r>
         <w:rPr>
@@ -10079,14 +10617,25 @@
           <w:szCs w:val="22"/>
         </w:rPr>
       </w:pPr>
-      <w:r>
-        <w:rPr>
-          <w:rFonts w:ascii="Myriad Pro" w:hAnsi="Myriad Pro"/>
-          <w:color w:val="595959" w:themeColor="text1" w:themeTint="A6"/>
-          <w:sz w:val="22"/>
-          <w:szCs w:val="22"/>
-        </w:rPr>
-        <w:t>rois (participant-specific ROIs)</w:t>
+      <w:proofErr w:type="spellStart"/>
+      <w:r>
+        <w:rPr>
+          <w:rFonts w:ascii="Myriad Pro" w:hAnsi="Myriad Pro"/>
+          <w:color w:val="595959" w:themeColor="text1" w:themeTint="A6"/>
+          <w:sz w:val="22"/>
+          <w:szCs w:val="22"/>
+        </w:rPr>
+        <w:t>rois</w:t>
+      </w:r>
+      <w:proofErr w:type="spellEnd"/>
+      <w:r>
+        <w:rPr>
+          <w:rFonts w:ascii="Myriad Pro" w:hAnsi="Myriad Pro"/>
+          <w:color w:val="595959" w:themeColor="text1" w:themeTint="A6"/>
+          <w:sz w:val="22"/>
+          <w:szCs w:val="22"/>
+        </w:rPr>
+        <w:t xml:space="preserve"> (participant-specific ROIs)</w:t>
       </w:r>
     </w:p>
     <w:p>
@@ -10104,14 +10653,25 @@
           <w:szCs w:val="22"/>
         </w:rPr>
       </w:pPr>
-      <w:r>
-        <w:rPr>
-          <w:rFonts w:ascii="Myriad Pro" w:hAnsi="Myriad Pro"/>
-          <w:color w:val="595959" w:themeColor="text1" w:themeTint="A6"/>
-          <w:sz w:val="22"/>
-          <w:szCs w:val="22"/>
-        </w:rPr>
-        <w:t>projectName/subjects/{subj}/design</w:t>
+      <w:proofErr w:type="spellStart"/>
+      <w:r>
+        <w:rPr>
+          <w:rFonts w:ascii="Myriad Pro" w:hAnsi="Myriad Pro"/>
+          <w:color w:val="595959" w:themeColor="text1" w:themeTint="A6"/>
+          <w:sz w:val="22"/>
+          <w:szCs w:val="22"/>
+        </w:rPr>
+        <w:t>projectName</w:t>
+      </w:r>
+      <w:proofErr w:type="spellEnd"/>
+      <w:r>
+        <w:rPr>
+          <w:rFonts w:ascii="Myriad Pro" w:hAnsi="Myriad Pro"/>
+          <w:color w:val="595959" w:themeColor="text1" w:themeTint="A6"/>
+          <w:sz w:val="22"/>
+          <w:szCs w:val="22"/>
+        </w:rPr>
+        <w:t>/subjects/{subj}/design</w:t>
       </w:r>
     </w:p>
     <w:p>
@@ -10154,15 +10714,37 @@
           <w:szCs w:val="22"/>
         </w:rPr>
       </w:pPr>
-      <w:r>
-        <w:rPr>
-          <w:rFonts w:ascii="Myriad Pro" w:hAnsi="Myriad Pro"/>
-          <w:color w:val="595959" w:themeColor="text1" w:themeTint="A6"/>
-          <w:sz w:val="22"/>
-          <w:szCs w:val="22"/>
-        </w:rPr>
-        <w:t>projectName/subjects/{subj}/fsf</w:t>
-      </w:r>
+      <w:proofErr w:type="spellStart"/>
+      <w:r>
+        <w:rPr>
+          <w:rFonts w:ascii="Myriad Pro" w:hAnsi="Myriad Pro"/>
+          <w:color w:val="595959" w:themeColor="text1" w:themeTint="A6"/>
+          <w:sz w:val="22"/>
+          <w:szCs w:val="22"/>
+        </w:rPr>
+        <w:t>projectName</w:t>
+      </w:r>
+      <w:proofErr w:type="spellEnd"/>
+      <w:r>
+        <w:rPr>
+          <w:rFonts w:ascii="Myriad Pro" w:hAnsi="Myriad Pro"/>
+          <w:color w:val="595959" w:themeColor="text1" w:themeTint="A6"/>
+          <w:sz w:val="22"/>
+          <w:szCs w:val="22"/>
+        </w:rPr>
+        <w:t>/subjects/{subj}/</w:t>
+      </w:r>
+      <w:proofErr w:type="spellStart"/>
+      <w:r>
+        <w:rPr>
+          <w:rFonts w:ascii="Myriad Pro" w:hAnsi="Myriad Pro"/>
+          <w:color w:val="595959" w:themeColor="text1" w:themeTint="A6"/>
+          <w:sz w:val="22"/>
+          <w:szCs w:val="22"/>
+        </w:rPr>
+        <w:t>fsf</w:t>
+      </w:r>
+      <w:proofErr w:type="spellEnd"/>
     </w:p>
     <w:p>
       <w:pPr>
@@ -10186,7 +10768,47 @@
           <w:sz w:val="22"/>
           <w:szCs w:val="22"/>
         </w:rPr>
-        <w:t>if you’re using FSL, put the .fsf fies here. If you’re using SPM or something else, save the files for setting up preprocessing and GLMs here</w:t>
+        <w:t>if you’re using FSL, put the .</w:t>
+      </w:r>
+      <w:proofErr w:type="spellStart"/>
+      <w:r>
+        <w:rPr>
+          <w:rFonts w:ascii="Myriad Pro" w:hAnsi="Myriad Pro"/>
+          <w:color w:val="595959" w:themeColor="text1" w:themeTint="A6"/>
+          <w:sz w:val="22"/>
+          <w:szCs w:val="22"/>
+        </w:rPr>
+        <w:t>fsf</w:t>
+      </w:r>
+      <w:proofErr w:type="spellEnd"/>
+      <w:r>
+        <w:rPr>
+          <w:rFonts w:ascii="Myriad Pro" w:hAnsi="Myriad Pro"/>
+          <w:color w:val="595959" w:themeColor="text1" w:themeTint="A6"/>
+          <w:sz w:val="22"/>
+          <w:szCs w:val="22"/>
+        </w:rPr>
+        <w:t xml:space="preserve"> </w:t>
+      </w:r>
+      <w:proofErr w:type="spellStart"/>
+      <w:r>
+        <w:rPr>
+          <w:rFonts w:ascii="Myriad Pro" w:hAnsi="Myriad Pro"/>
+          <w:color w:val="595959" w:themeColor="text1" w:themeTint="A6"/>
+          <w:sz w:val="22"/>
+          <w:szCs w:val="22"/>
+        </w:rPr>
+        <w:t>fies</w:t>
+      </w:r>
+      <w:proofErr w:type="spellEnd"/>
+      <w:r>
+        <w:rPr>
+          <w:rFonts w:ascii="Myriad Pro" w:hAnsi="Myriad Pro"/>
+          <w:color w:val="595959" w:themeColor="text1" w:themeTint="A6"/>
+          <w:sz w:val="22"/>
+          <w:szCs w:val="22"/>
+        </w:rPr>
+        <w:t xml:space="preserve"> here. If you’re using SPM or something else, save the files for setting up preprocessing and GLMs here</w:t>
       </w:r>
     </w:p>
     <w:p>
@@ -10204,14 +10826,25 @@
           <w:szCs w:val="22"/>
         </w:rPr>
       </w:pPr>
-      <w:r>
-        <w:rPr>
-          <w:rFonts w:ascii="Myriad Pro" w:hAnsi="Myriad Pro"/>
-          <w:color w:val="595959" w:themeColor="text1" w:themeTint="A6"/>
-          <w:sz w:val="22"/>
-          <w:szCs w:val="22"/>
-        </w:rPr>
-        <w:t>projectName/subjects/{subj}/scripts</w:t>
+      <w:proofErr w:type="spellStart"/>
+      <w:r>
+        <w:rPr>
+          <w:rFonts w:ascii="Myriad Pro" w:hAnsi="Myriad Pro"/>
+          <w:color w:val="595959" w:themeColor="text1" w:themeTint="A6"/>
+          <w:sz w:val="22"/>
+          <w:szCs w:val="22"/>
+        </w:rPr>
+        <w:t>projectName</w:t>
+      </w:r>
+      <w:proofErr w:type="spellEnd"/>
+      <w:r>
+        <w:rPr>
+          <w:rFonts w:ascii="Myriad Pro" w:hAnsi="Myriad Pro"/>
+          <w:color w:val="595959" w:themeColor="text1" w:themeTint="A6"/>
+          <w:sz w:val="22"/>
+          <w:szCs w:val="22"/>
+        </w:rPr>
+        <w:t>/subjects/{subj}/scripts</w:t>
       </w:r>
     </w:p>
     <w:p>
@@ -10229,14 +10862,25 @@
           <w:szCs w:val="22"/>
         </w:rPr>
       </w:pPr>
-      <w:r>
-        <w:rPr>
-          <w:rFonts w:ascii="Myriad Pro" w:hAnsi="Myriad Pro"/>
-          <w:color w:val="595959" w:themeColor="text1" w:themeTint="A6"/>
-          <w:sz w:val="22"/>
-          <w:szCs w:val="22"/>
-        </w:rPr>
-        <w:t xml:space="preserve">Matlab, Python, </w:t>
+      <w:proofErr w:type="spellStart"/>
+      <w:r>
+        <w:rPr>
+          <w:rFonts w:ascii="Myriad Pro" w:hAnsi="Myriad Pro"/>
+          <w:color w:val="595959" w:themeColor="text1" w:themeTint="A6"/>
+          <w:sz w:val="22"/>
+          <w:szCs w:val="22"/>
+        </w:rPr>
+        <w:t>Matlab</w:t>
+      </w:r>
+      <w:proofErr w:type="spellEnd"/>
+      <w:r>
+        <w:rPr>
+          <w:rFonts w:ascii="Myriad Pro" w:hAnsi="Myriad Pro"/>
+          <w:color w:val="595959" w:themeColor="text1" w:themeTint="A6"/>
+          <w:sz w:val="22"/>
+          <w:szCs w:val="22"/>
+        </w:rPr>
+        <w:t xml:space="preserve">, Python, </w:t>
       </w:r>
       <w:r>
         <w:rPr>
@@ -10272,14 +10916,25 @@
           <w:szCs w:val="22"/>
         </w:rPr>
       </w:pPr>
-      <w:r>
-        <w:rPr>
-          <w:rFonts w:ascii="Myriad Pro" w:hAnsi="Myriad Pro"/>
-          <w:color w:val="595959" w:themeColor="text1" w:themeTint="A6"/>
-          <w:sz w:val="22"/>
-          <w:szCs w:val="22"/>
-        </w:rPr>
-        <w:t>projectName/scripts</w:t>
+      <w:proofErr w:type="spellStart"/>
+      <w:r>
+        <w:rPr>
+          <w:rFonts w:ascii="Myriad Pro" w:hAnsi="Myriad Pro"/>
+          <w:color w:val="595959" w:themeColor="text1" w:themeTint="A6"/>
+          <w:sz w:val="22"/>
+          <w:szCs w:val="22"/>
+        </w:rPr>
+        <w:t>projectName</w:t>
+      </w:r>
+      <w:proofErr w:type="spellEnd"/>
+      <w:r>
+        <w:rPr>
+          <w:rFonts w:ascii="Myriad Pro" w:hAnsi="Myriad Pro"/>
+          <w:color w:val="595959" w:themeColor="text1" w:themeTint="A6"/>
+          <w:sz w:val="22"/>
+          <w:szCs w:val="22"/>
+        </w:rPr>
+        <w:t>/scripts</w:t>
       </w:r>
     </w:p>
     <w:p>
@@ -10354,7 +11009,6 @@
           <w:sz w:val="22"/>
           <w:szCs w:val="22"/>
         </w:rPr>
-        <w:lastRenderedPageBreak/>
         <w:t>if you have scripts that are the same for each participant, you can have symbolic links for them in your participant-specific scripts directories</w:t>
       </w:r>
     </w:p>
@@ -10373,14 +11027,25 @@
           <w:szCs w:val="22"/>
         </w:rPr>
       </w:pPr>
-      <w:r>
-        <w:rPr>
-          <w:rFonts w:ascii="Myriad Pro" w:hAnsi="Myriad Pro"/>
-          <w:color w:val="595959" w:themeColor="text1" w:themeTint="A6"/>
-          <w:sz w:val="22"/>
-          <w:szCs w:val="22"/>
-        </w:rPr>
-        <w:t>projectName/results</w:t>
+      <w:proofErr w:type="spellStart"/>
+      <w:r>
+        <w:rPr>
+          <w:rFonts w:ascii="Myriad Pro" w:hAnsi="Myriad Pro"/>
+          <w:color w:val="595959" w:themeColor="text1" w:themeTint="A6"/>
+          <w:sz w:val="22"/>
+          <w:szCs w:val="22"/>
+        </w:rPr>
+        <w:t>projectName</w:t>
+      </w:r>
+      <w:proofErr w:type="spellEnd"/>
+      <w:r>
+        <w:rPr>
+          <w:rFonts w:ascii="Myriad Pro" w:hAnsi="Myriad Pro"/>
+          <w:color w:val="595959" w:themeColor="text1" w:themeTint="A6"/>
+          <w:sz w:val="22"/>
+          <w:szCs w:val="22"/>
+        </w:rPr>
+        <w:t>/results</w:t>
       </w:r>
     </w:p>
     <w:p>
@@ -10405,7 +11070,27 @@
           <w:sz w:val="22"/>
           <w:szCs w:val="22"/>
         </w:rPr>
-        <w:t>figures with main results, powerpoint or keynote presentations, manuscripts if you wish</w:t>
+        <w:t xml:space="preserve">figures with main results, </w:t>
+      </w:r>
+      <w:proofErr w:type="spellStart"/>
+      <w:r>
+        <w:rPr>
+          <w:rFonts w:ascii="Myriad Pro" w:hAnsi="Myriad Pro"/>
+          <w:color w:val="595959" w:themeColor="text1" w:themeTint="A6"/>
+          <w:sz w:val="22"/>
+          <w:szCs w:val="22"/>
+        </w:rPr>
+        <w:t>powerpoint</w:t>
+      </w:r>
+      <w:proofErr w:type="spellEnd"/>
+      <w:r>
+        <w:rPr>
+          <w:rFonts w:ascii="Myriad Pro" w:hAnsi="Myriad Pro"/>
+          <w:color w:val="595959" w:themeColor="text1" w:themeTint="A6"/>
+          <w:sz w:val="22"/>
+          <w:szCs w:val="22"/>
+        </w:rPr>
+        <w:t xml:space="preserve"> or keynote presentations, manuscripts if you wish</w:t>
       </w:r>
     </w:p>
     <w:p>
@@ -10423,14 +11108,25 @@
           <w:szCs w:val="22"/>
         </w:rPr>
       </w:pPr>
-      <w:r>
-        <w:rPr>
-          <w:rFonts w:ascii="Myriad Pro" w:hAnsi="Myriad Pro"/>
-          <w:color w:val="595959" w:themeColor="text1" w:themeTint="A6"/>
-          <w:sz w:val="22"/>
-          <w:szCs w:val="22"/>
-        </w:rPr>
-        <w:t>projectName/notes</w:t>
+      <w:proofErr w:type="spellStart"/>
+      <w:r>
+        <w:rPr>
+          <w:rFonts w:ascii="Myriad Pro" w:hAnsi="Myriad Pro"/>
+          <w:color w:val="595959" w:themeColor="text1" w:themeTint="A6"/>
+          <w:sz w:val="22"/>
+          <w:szCs w:val="22"/>
+        </w:rPr>
+        <w:t>projectName</w:t>
+      </w:r>
+      <w:proofErr w:type="spellEnd"/>
+      <w:r>
+        <w:rPr>
+          <w:rFonts w:ascii="Myriad Pro" w:hAnsi="Myriad Pro"/>
+          <w:color w:val="595959" w:themeColor="text1" w:themeTint="A6"/>
+          <w:sz w:val="22"/>
+          <w:szCs w:val="22"/>
+        </w:rPr>
+        <w:t>/notes</w:t>
       </w:r>
     </w:p>
     <w:p>
@@ -10455,8 +11151,19 @@
           <w:sz w:val="22"/>
           <w:szCs w:val="22"/>
         </w:rPr>
-        <w:t>detailed notes about the design, analysis pipeline, relevant papers, etc</w:t>
-      </w:r>
+        <w:t xml:space="preserve">detailed notes about the design, analysis pipeline, relevant papers, </w:t>
+      </w:r>
+      <w:proofErr w:type="spellStart"/>
+      <w:r>
+        <w:rPr>
+          <w:rFonts w:ascii="Myriad Pro" w:hAnsi="Myriad Pro"/>
+          <w:color w:val="595959" w:themeColor="text1" w:themeTint="A6"/>
+          <w:sz w:val="22"/>
+          <w:szCs w:val="22"/>
+        </w:rPr>
+        <w:t>etc</w:t>
+      </w:r>
+      <w:proofErr w:type="spellEnd"/>
     </w:p>
     <w:p>
       <w:pPr>
@@ -10473,14 +11180,25 @@
           <w:szCs w:val="22"/>
         </w:rPr>
       </w:pPr>
-      <w:r>
-        <w:rPr>
-          <w:rFonts w:ascii="Myriad Pro" w:hAnsi="Myriad Pro"/>
-          <w:color w:val="595959" w:themeColor="text1" w:themeTint="A6"/>
-          <w:sz w:val="22"/>
-          <w:szCs w:val="22"/>
-        </w:rPr>
-        <w:t>projectName/group</w:t>
+      <w:proofErr w:type="spellStart"/>
+      <w:r>
+        <w:rPr>
+          <w:rFonts w:ascii="Myriad Pro" w:hAnsi="Myriad Pro"/>
+          <w:color w:val="595959" w:themeColor="text1" w:themeTint="A6"/>
+          <w:sz w:val="22"/>
+          <w:szCs w:val="22"/>
+        </w:rPr>
+        <w:t>projectName</w:t>
+      </w:r>
+      <w:proofErr w:type="spellEnd"/>
+      <w:r>
+        <w:rPr>
+          <w:rFonts w:ascii="Myriad Pro" w:hAnsi="Myriad Pro"/>
+          <w:color w:val="595959" w:themeColor="text1" w:themeTint="A6"/>
+          <w:sz w:val="22"/>
+          <w:szCs w:val="22"/>
+        </w:rPr>
+        <w:t>/group</w:t>
       </w:r>
     </w:p>
     <w:p>
@@ -10548,14 +11266,25 @@
           <w:szCs w:val="22"/>
         </w:rPr>
       </w:pPr>
-      <w:r>
-        <w:rPr>
-          <w:rFonts w:ascii="Myriad Pro" w:hAnsi="Myriad Pro"/>
-          <w:color w:val="595959" w:themeColor="text1" w:themeTint="A6"/>
-          <w:sz w:val="22"/>
-          <w:szCs w:val="22"/>
-        </w:rPr>
-        <w:t>projectName/task</w:t>
+      <w:proofErr w:type="spellStart"/>
+      <w:r>
+        <w:rPr>
+          <w:rFonts w:ascii="Myriad Pro" w:hAnsi="Myriad Pro"/>
+          <w:color w:val="595959" w:themeColor="text1" w:themeTint="A6"/>
+          <w:sz w:val="22"/>
+          <w:szCs w:val="22"/>
+        </w:rPr>
+        <w:t>projectName</w:t>
+      </w:r>
+      <w:proofErr w:type="spellEnd"/>
+      <w:r>
+        <w:rPr>
+          <w:rFonts w:ascii="Myriad Pro" w:hAnsi="Myriad Pro"/>
+          <w:color w:val="595959" w:themeColor="text1" w:themeTint="A6"/>
+          <w:sz w:val="22"/>
+          <w:szCs w:val="22"/>
+        </w:rPr>
+        <w:t>/task</w:t>
       </w:r>
     </w:p>
     <w:p>
@@ -10813,6 +11542,7 @@
           <w:szCs w:val="22"/>
           <w:u w:val="single"/>
         </w:rPr>
+        <w:lastRenderedPageBreak/>
         <w:t>Open Science</w:t>
       </w:r>
     </w:p>
@@ -10847,7 +11577,7 @@
         </w:rPr>
         <w:t xml:space="preserve">We’re all for open science, so lab members are encouraged (well, required) to share their code and data with others, whether they are in the lab or outside of it. Within lab, you can share your code and data whenever you like. But do not share your code or data with the outside world until you think (and Mariam agrees) that the lab has finished working with it. This gives us an opportunity to work with the data to meet our needs (including grant needs!) before releasing it for other people to use. Generally,  we will try to make our data and code publicly available within one year of publishing the results (longer if work on the dataset is ongoing).  Currently, the best option for sharing smaller datasets might be the </w:t>
       </w:r>
-      <w:hyperlink r:id="rId26" w:history="1">
+      <w:hyperlink r:id="rId27" w:history="1">
         <w:r>
           <w:rPr>
             <w:rStyle w:val="Hyperlink"/>
@@ -10868,7 +11598,8 @@
         </w:rPr>
         <w:t xml:space="preserve">, and the best option for sharing MRI datasets is </w:t>
       </w:r>
-      <w:hyperlink r:id="rId27" w:history="1">
+      <w:hyperlink r:id="rId28" w:history="1">
+        <w:proofErr w:type="spellStart"/>
         <w:r>
           <w:rPr>
             <w:rStyle w:val="Hyperlink"/>
@@ -10879,6 +11610,7 @@
           </w:rPr>
           <w:t>OpenFMRI</w:t>
         </w:r>
+        <w:proofErr w:type="spellEnd"/>
       </w:hyperlink>
       <w:r>
         <w:rPr>
@@ -10929,7 +11661,8 @@
         </w:rPr>
         <w:t xml:space="preserve">The preferred preprint servers are </w:t>
       </w:r>
-      <w:hyperlink r:id="rId28" w:history="1">
+      <w:hyperlink r:id="rId29" w:history="1">
+        <w:proofErr w:type="spellStart"/>
         <w:r>
           <w:rPr>
             <w:rStyle w:val="Hyperlink"/>
@@ -10940,6 +11673,7 @@
           </w:rPr>
           <w:t>bioRxiv</w:t>
         </w:r>
+        <w:proofErr w:type="spellEnd"/>
       </w:hyperlink>
       <w:r>
         <w:rPr>
@@ -10950,7 +11684,8 @@
         </w:rPr>
         <w:t xml:space="preserve"> and </w:t>
       </w:r>
-      <w:hyperlink r:id="rId29" w:history="1">
+      <w:hyperlink r:id="rId30" w:history="1">
+        <w:proofErr w:type="spellStart"/>
         <w:r>
           <w:rPr>
             <w:rStyle w:val="Hyperlink"/>
@@ -10961,6 +11696,7 @@
           </w:rPr>
           <w:t>PsyArXiv</w:t>
         </w:r>
+        <w:proofErr w:type="spellEnd"/>
       </w:hyperlink>
       <w:r>
         <w:rPr>
@@ -11008,6 +11744,7 @@
     <w:bookmarkEnd w:id="29"/>
     <w:p>
       <w:pPr>
+        <w:jc w:val="both"/>
         <w:rPr>
           <w:rFonts w:ascii="Myriad Pro" w:hAnsi="Myriad Pro"/>
           <w:b/>
@@ -11019,21 +11756,21 @@
     </w:p>
     <w:p>
       <w:pPr>
-        <w:rPr>
-          <w:rFonts w:ascii="Myriad Pro" w:hAnsi="Myriad Pro"/>
-          <w:color w:val="595959" w:themeColor="text1" w:themeTint="A6"/>
-          <w:sz w:val="22"/>
-          <w:szCs w:val="22"/>
-        </w:rPr>
-      </w:pPr>
-      <w:r>
-        <w:rPr>
-          <w:rFonts w:ascii="Myriad Pro" w:hAnsi="Myriad Pro"/>
-          <w:color w:val="595959" w:themeColor="text1" w:themeTint="A6"/>
-          <w:sz w:val="22"/>
-          <w:szCs w:val="22"/>
-        </w:rPr>
-        <w:lastRenderedPageBreak/>
+        <w:jc w:val="both"/>
+        <w:rPr>
+          <w:rFonts w:ascii="Myriad Pro" w:hAnsi="Myriad Pro"/>
+          <w:color w:val="595959" w:themeColor="text1" w:themeTint="A6"/>
+          <w:sz w:val="22"/>
+          <w:szCs w:val="22"/>
+        </w:rPr>
+      </w:pPr>
+      <w:r>
+        <w:rPr>
+          <w:rFonts w:ascii="Myriad Pro" w:hAnsi="Myriad Pro"/>
+          <w:color w:val="595959" w:themeColor="text1" w:themeTint="A6"/>
+          <w:sz w:val="22"/>
+          <w:szCs w:val="22"/>
+        </w:rPr>
         <w:t>Funding for the lab currently comes from Mariam’s start-up package from Columbia University</w:t>
       </w:r>
       <w:r>
@@ -11052,22 +11789,269 @@
           <w:sz w:val="22"/>
           <w:szCs w:val="22"/>
         </w:rPr>
+        <w:t xml:space="preserve">. If you need to buy something, or have to charge a grant for </w:t>
+      </w:r>
+      <w:r>
+        <w:rPr>
+          <w:rFonts w:ascii="Myriad Pro" w:hAnsi="Myriad Pro"/>
+          <w:color w:val="595959" w:themeColor="text1" w:themeTint="A6"/>
+          <w:sz w:val="22"/>
+          <w:szCs w:val="22"/>
+        </w:rPr>
+        <w:t>something</w:t>
+      </w:r>
+      <w:r>
+        <w:rPr>
+          <w:rFonts w:ascii="Myriad Pro" w:hAnsi="Myriad Pro"/>
+          <w:color w:val="595959" w:themeColor="text1" w:themeTint="A6"/>
+          <w:sz w:val="22"/>
+          <w:szCs w:val="22"/>
+        </w:rPr>
+        <w:t xml:space="preserve">, let Mariam know and she will oversee </w:t>
+      </w:r>
+      <w:r>
+        <w:rPr>
+          <w:rFonts w:ascii="Myriad Pro" w:hAnsi="Myriad Pro"/>
+          <w:color w:val="595959" w:themeColor="text1" w:themeTint="A6"/>
+          <w:sz w:val="22"/>
+          <w:szCs w:val="22"/>
+        </w:rPr>
+        <w:t>the process.</w:t>
+      </w:r>
+    </w:p>
+    <w:p>
+      <w:pPr>
+        <w:jc w:val="both"/>
+        <w:rPr>
+          <w:rFonts w:ascii="Myriad Pro" w:hAnsi="Myriad Pro"/>
+          <w:color w:val="595959" w:themeColor="text1" w:themeTint="A6"/>
+          <w:sz w:val="22"/>
+          <w:szCs w:val="22"/>
+        </w:rPr>
+      </w:pPr>
+    </w:p>
+    <w:p>
+      <w:pPr>
+        <w:jc w:val="both"/>
+        <w:rPr>
+          <w:rFonts w:ascii="Myriad Pro" w:hAnsi="Myriad Pro"/>
+          <w:color w:val="595959" w:themeColor="text1" w:themeTint="A6"/>
+          <w:sz w:val="22"/>
+          <w:szCs w:val="22"/>
+        </w:rPr>
+      </w:pPr>
+      <w:r>
+        <w:rPr>
+          <w:rFonts w:ascii="Myriad Pro" w:hAnsi="Myriad Pro"/>
+          <w:color w:val="595959" w:themeColor="text1" w:themeTint="A6"/>
+          <w:sz w:val="22"/>
+          <w:szCs w:val="22"/>
+        </w:rPr>
+        <w:t xml:space="preserve">At some point, you will likely be asked to provide a figure or two for a grant </w:t>
+      </w:r>
+      <w:r>
+        <w:rPr>
+          <w:rFonts w:ascii="Myriad Pro" w:hAnsi="Myriad Pro"/>
+          <w:color w:val="595959" w:themeColor="text1" w:themeTint="A6"/>
+          <w:sz w:val="22"/>
+          <w:szCs w:val="22"/>
+        </w:rPr>
+        <w:t>Mariam</w:t>
+      </w:r>
+      <w:r>
+        <w:rPr>
+          <w:rFonts w:ascii="Myriad Pro" w:hAnsi="Myriad Pro"/>
+          <w:color w:val="595959" w:themeColor="text1" w:themeTint="A6"/>
+          <w:sz w:val="22"/>
+          <w:szCs w:val="22"/>
+        </w:rPr>
+        <w:t xml:space="preserve"> is writing, and/or </w:t>
+      </w:r>
+      <w:r>
+        <w:rPr>
+          <w:rFonts w:ascii="Myriad Pro" w:hAnsi="Myriad Pro"/>
+          <w:color w:val="595959" w:themeColor="text1" w:themeTint="A6"/>
+          <w:sz w:val="22"/>
+          <w:szCs w:val="22"/>
+        </w:rPr>
+        <w:t>provide</w:t>
+      </w:r>
+      <w:r>
+        <w:rPr>
+          <w:rFonts w:ascii="Myriad Pro" w:hAnsi="Myriad Pro"/>
+          <w:color w:val="595959" w:themeColor="text1" w:themeTint="A6"/>
+          <w:sz w:val="22"/>
+          <w:szCs w:val="22"/>
+        </w:rPr>
+        <w:t xml:space="preserve"> feedback on </w:t>
+      </w:r>
+      <w:r>
+        <w:rPr>
+          <w:rFonts w:ascii="Myriad Pro" w:hAnsi="Myriad Pro"/>
+          <w:color w:val="595959" w:themeColor="text1" w:themeTint="A6"/>
+          <w:sz w:val="22"/>
+          <w:szCs w:val="22"/>
+        </w:rPr>
+        <w:t>the grant</w:t>
+      </w:r>
+      <w:r>
+        <w:rPr>
+          <w:rFonts w:ascii="Myriad Pro" w:hAnsi="Myriad Pro"/>
+          <w:color w:val="595959" w:themeColor="text1" w:themeTint="A6"/>
+          <w:sz w:val="22"/>
+          <w:szCs w:val="22"/>
+        </w:rPr>
         <w:t xml:space="preserve">. </w:t>
       </w:r>
-    </w:p>
-    <w:p>
-      <w:pPr>
-        <w:rPr>
-          <w:rFonts w:ascii="Myriad Pro" w:hAnsi="Myriad Pro"/>
-          <w:color w:val="595959" w:themeColor="text1" w:themeTint="A6"/>
-          <w:sz w:val="22"/>
-          <w:szCs w:val="22"/>
-        </w:rPr>
-      </w:pPr>
-    </w:p>
-    <w:p>
-      <w:pPr>
-        <w:jc w:val="both"/>
+      <w:r>
+        <w:rPr>
+          <w:rFonts w:ascii="Myriad Pro" w:hAnsi="Myriad Pro"/>
+          <w:color w:val="595959" w:themeColor="text1" w:themeTint="A6"/>
+          <w:sz w:val="22"/>
+          <w:szCs w:val="22"/>
+        </w:rPr>
+        <w:t>Relatedly, y</w:t>
+      </w:r>
+      <w:r>
+        <w:rPr>
+          <w:rFonts w:ascii="Myriad Pro" w:hAnsi="Myriad Pro"/>
+          <w:color w:val="595959" w:themeColor="text1" w:themeTint="A6"/>
+          <w:sz w:val="22"/>
+          <w:szCs w:val="22"/>
+        </w:rPr>
+        <w:t xml:space="preserve">ou are entitled to </w:t>
+      </w:r>
+      <w:r>
+        <w:rPr>
+          <w:rFonts w:ascii="Myriad Pro" w:hAnsi="Myriad Pro"/>
+          <w:color w:val="595959" w:themeColor="text1" w:themeTint="A6"/>
+          <w:sz w:val="22"/>
+          <w:szCs w:val="22"/>
+        </w:rPr>
+        <w:t>read</w:t>
+      </w:r>
+      <w:r>
+        <w:rPr>
+          <w:rFonts w:ascii="Myriad Pro" w:hAnsi="Myriad Pro"/>
+          <w:color w:val="595959" w:themeColor="text1" w:themeTint="A6"/>
+          <w:sz w:val="22"/>
+          <w:szCs w:val="22"/>
+        </w:rPr>
+        <w:t xml:space="preserve"> any grant </w:t>
+      </w:r>
+      <w:r>
+        <w:rPr>
+          <w:rFonts w:ascii="Myriad Pro" w:hAnsi="Myriad Pro"/>
+          <w:color w:val="595959" w:themeColor="text1" w:themeTint="A6"/>
+          <w:sz w:val="22"/>
+          <w:szCs w:val="22"/>
+        </w:rPr>
+        <w:t>Mariam</w:t>
+      </w:r>
+      <w:r>
+        <w:rPr>
+          <w:rFonts w:ascii="Myriad Pro" w:hAnsi="Myriad Pro"/>
+          <w:color w:val="595959" w:themeColor="text1" w:themeTint="A6"/>
+          <w:sz w:val="22"/>
+          <w:szCs w:val="22"/>
+        </w:rPr>
+        <w:t xml:space="preserve"> has submitted, whether it is ultimately funded or not. Aside from being a good opportunity to learn how grants are written, this will also allow you to see her vision for the lab in the years ahead.</w:t>
+      </w:r>
+      <w:r>
+        <w:rPr>
+          <w:rFonts w:ascii="Myriad Pro" w:hAnsi="Myriad Pro"/>
+          <w:color w:val="595959" w:themeColor="text1" w:themeTint="A6"/>
+          <w:sz w:val="22"/>
+          <w:szCs w:val="22"/>
+        </w:rPr>
+        <w:t xml:space="preserve"> Feel free to ask Mariam to see any of her grants.</w:t>
+      </w:r>
+      <w:bookmarkStart w:id="30" w:name="_GoBack"/>
+      <w:bookmarkEnd w:id="30"/>
+    </w:p>
+    <w:p>
+      <w:pPr>
+        <w:jc w:val="both"/>
+        <w:rPr>
+          <w:rFonts w:ascii="Myriad Pro" w:hAnsi="Myriad Pro"/>
+          <w:color w:val="595959" w:themeColor="text1" w:themeTint="A6"/>
+          <w:sz w:val="22"/>
+          <w:szCs w:val="22"/>
+        </w:rPr>
+      </w:pPr>
+    </w:p>
+    <w:p>
+      <w:pPr>
+        <w:jc w:val="both"/>
+        <w:rPr>
+          <w:rFonts w:ascii="Myriad Pro" w:hAnsi="Myriad Pro"/>
+          <w:i/>
+          <w:color w:val="000000" w:themeColor="text1"/>
+          <w:sz w:val="22"/>
+          <w:szCs w:val="22"/>
+        </w:rPr>
+      </w:pPr>
+    </w:p>
+    <w:p>
+      <w:pPr>
+        <w:jc w:val="both"/>
+        <w:rPr>
+          <w:rFonts w:ascii="Myriad Pro" w:hAnsi="Myriad Pro"/>
+          <w:color w:val="595959" w:themeColor="text1" w:themeTint="A6"/>
+          <w:sz w:val="22"/>
+          <w:szCs w:val="22"/>
+        </w:rPr>
+      </w:pPr>
+    </w:p>
+    <w:p>
+      <w:pPr>
+        <w:jc w:val="both"/>
+        <w:rPr>
+          <w:rFonts w:ascii="Myriad Pro" w:hAnsi="Myriad Pro"/>
+          <w:color w:val="595959" w:themeColor="text1" w:themeTint="A6"/>
+          <w:sz w:val="22"/>
+          <w:szCs w:val="22"/>
+        </w:rPr>
+      </w:pPr>
+    </w:p>
+    <w:p>
+      <w:pPr>
+        <w:jc w:val="both"/>
+        <w:rPr>
+          <w:rFonts w:ascii="Myriad Pro" w:hAnsi="Myriad Pro"/>
+          <w:color w:val="000000" w:themeColor="text1"/>
+          <w:sz w:val="22"/>
+          <w:szCs w:val="22"/>
+          <w:u w:val="single"/>
+        </w:rPr>
+      </w:pPr>
+    </w:p>
+    <w:p>
+      <w:pPr>
+        <w:jc w:val="both"/>
+        <w:rPr>
+          <w:rFonts w:ascii="Myriad Pro" w:hAnsi="Myriad Pro"/>
+          <w:color w:val="000000" w:themeColor="text1"/>
+          <w:sz w:val="22"/>
+          <w:szCs w:val="22"/>
+          <w:u w:val="single"/>
+        </w:rPr>
+      </w:pPr>
+    </w:p>
+    <w:p>
+      <w:pPr>
+        <w:rPr>
+          <w:rFonts w:ascii="Myriad Pro" w:hAnsi="Myriad Pro"/>
+          <w:i/>
+          <w:color w:val="000000" w:themeColor="text1"/>
+          <w:sz w:val="22"/>
+          <w:szCs w:val="22"/>
+        </w:rPr>
+      </w:pPr>
+    </w:p>
+    <w:bookmarkEnd w:id="11"/>
+    <w:p>
+      <w:pPr>
         <w:rPr>
           <w:rFonts w:ascii="Myriad Pro" w:hAnsi="Myriad Pro"/>
           <w:b/>
@@ -11076,151 +12060,12 @@
           <w:szCs w:val="22"/>
         </w:rPr>
       </w:pPr>
-      <w:r>
-        <w:rPr>
-          <w:rFonts w:ascii="Myriad Pro" w:hAnsi="Myriad Pro"/>
-          <w:color w:val="595959" w:themeColor="text1" w:themeTint="A6"/>
-          <w:sz w:val="22"/>
-          <w:szCs w:val="22"/>
-        </w:rPr>
-        <w:t xml:space="preserve">If you need to buy something, or have to charge a grant for </w:t>
-      </w:r>
-      <w:r>
-        <w:rPr>
-          <w:rFonts w:ascii="Myriad Pro" w:hAnsi="Myriad Pro"/>
-          <w:color w:val="595959" w:themeColor="text1" w:themeTint="A6"/>
-          <w:sz w:val="22"/>
-          <w:szCs w:val="22"/>
-        </w:rPr>
-        <w:t>something</w:t>
-      </w:r>
-      <w:r>
-        <w:rPr>
-          <w:rFonts w:ascii="Myriad Pro" w:hAnsi="Myriad Pro"/>
-          <w:color w:val="595959" w:themeColor="text1" w:themeTint="A6"/>
-          <w:sz w:val="22"/>
-          <w:szCs w:val="22"/>
-        </w:rPr>
-        <w:t xml:space="preserve">, let Mariam know and she will oversee </w:t>
-      </w:r>
-      <w:r>
-        <w:rPr>
-          <w:rFonts w:ascii="Myriad Pro" w:hAnsi="Myriad Pro"/>
-          <w:color w:val="595959" w:themeColor="text1" w:themeTint="A6"/>
-          <w:sz w:val="22"/>
-          <w:szCs w:val="22"/>
-        </w:rPr>
-        <w:t>the process.</w:t>
-      </w:r>
-    </w:p>
-    <w:p>
-      <w:pPr>
-        <w:jc w:val="both"/>
-        <w:rPr>
-          <w:rFonts w:ascii="Myriad Pro" w:hAnsi="Myriad Pro"/>
-          <w:color w:val="595959" w:themeColor="text1" w:themeTint="A6"/>
-          <w:sz w:val="22"/>
-          <w:szCs w:val="22"/>
-        </w:rPr>
-      </w:pPr>
-    </w:p>
-    <w:p>
-      <w:pPr>
-        <w:jc w:val="both"/>
-        <w:rPr>
-          <w:rFonts w:ascii="Myriad Pro" w:hAnsi="Myriad Pro"/>
-          <w:color w:val="595959" w:themeColor="text1" w:themeTint="A6"/>
-          <w:sz w:val="22"/>
-          <w:szCs w:val="22"/>
-        </w:rPr>
-      </w:pPr>
-    </w:p>
-    <w:p>
-      <w:pPr>
-        <w:jc w:val="both"/>
-        <w:rPr>
-          <w:rFonts w:ascii="Myriad Pro" w:hAnsi="Myriad Pro"/>
-          <w:i/>
-          <w:color w:val="000000" w:themeColor="text1"/>
-          <w:sz w:val="22"/>
-          <w:szCs w:val="22"/>
-        </w:rPr>
-      </w:pPr>
-    </w:p>
-    <w:p>
-      <w:pPr>
-        <w:jc w:val="both"/>
-        <w:rPr>
-          <w:rFonts w:ascii="Myriad Pro" w:hAnsi="Myriad Pro"/>
-          <w:color w:val="595959" w:themeColor="text1" w:themeTint="A6"/>
-          <w:sz w:val="22"/>
-          <w:szCs w:val="22"/>
-        </w:rPr>
-      </w:pPr>
-    </w:p>
-    <w:p>
-      <w:pPr>
-        <w:jc w:val="both"/>
-        <w:rPr>
-          <w:rFonts w:ascii="Myriad Pro" w:hAnsi="Myriad Pro"/>
-          <w:color w:val="595959" w:themeColor="text1" w:themeTint="A6"/>
-          <w:sz w:val="22"/>
-          <w:szCs w:val="22"/>
-        </w:rPr>
-      </w:pPr>
-    </w:p>
-    <w:p>
-      <w:pPr>
-        <w:jc w:val="both"/>
-        <w:rPr>
-          <w:rFonts w:ascii="Myriad Pro" w:hAnsi="Myriad Pro"/>
-          <w:color w:val="000000" w:themeColor="text1"/>
-          <w:sz w:val="22"/>
-          <w:szCs w:val="22"/>
-          <w:u w:val="single"/>
-        </w:rPr>
-      </w:pPr>
-    </w:p>
-    <w:p>
-      <w:pPr>
-        <w:jc w:val="both"/>
-        <w:rPr>
-          <w:rFonts w:ascii="Myriad Pro" w:hAnsi="Myriad Pro"/>
-          <w:color w:val="000000" w:themeColor="text1"/>
-          <w:sz w:val="22"/>
-          <w:szCs w:val="22"/>
-          <w:u w:val="single"/>
-        </w:rPr>
-      </w:pPr>
-    </w:p>
-    <w:p>
-      <w:pPr>
-        <w:rPr>
-          <w:rFonts w:ascii="Myriad Pro" w:hAnsi="Myriad Pro"/>
-          <w:i/>
-          <w:color w:val="000000" w:themeColor="text1"/>
-          <w:sz w:val="22"/>
-          <w:szCs w:val="22"/>
-        </w:rPr>
-      </w:pPr>
-    </w:p>
-    <w:bookmarkEnd w:id="10"/>
-    <w:p>
-      <w:pPr>
-        <w:rPr>
-          <w:rFonts w:ascii="Myriad Pro" w:hAnsi="Myriad Pro"/>
-          <w:b/>
-          <w:color w:val="000000" w:themeColor="text1"/>
-          <w:sz w:val="22"/>
-          <w:szCs w:val="22"/>
-        </w:rPr>
-      </w:pPr>
     </w:p>
     <w:sectPr>
-      <w:headerReference w:type="even" r:id="rId30"/>
-      <w:headerReference w:type="default" r:id="rId31"/>
-      <w:footerReference w:type="even" r:id="rId32"/>
-      <w:footerReference w:type="default" r:id="rId33"/>
+      <w:headerReference w:type="even" r:id="rId31"/>
+      <w:headerReference w:type="default" r:id="rId32"/>
+      <w:footerReference w:type="even" r:id="rId33"/>
+      <w:footerReference w:type="default" r:id="rId34"/>
       <w:pgSz w:w="12240" w:h="15840"/>
       <w:pgMar w:top="1440" w:right="1440" w:bottom="1440" w:left="1440" w:header="720" w:footer="720" w:gutter="0"/>
       <w:cols w:space="720"/>
@@ -11511,6 +12356,191 @@
 <file path=word/numbering.xml><?xml version="1.0" encoding="utf-8"?>
 <w:numbering xmlns:wpc="http://schemas.microsoft.com/office/word/2010/wordprocessingCanvas" xmlns:cx="http://schemas.microsoft.com/office/drawing/2014/chartex" xmlns:cx1="http://schemas.microsoft.com/office/drawing/2015/9/8/chartex" xmlns:cx2="http://schemas.microsoft.com/office/drawing/2015/10/21/chartex" xmlns:cx3="http://schemas.microsoft.com/office/drawing/2016/5/9/chartex" xmlns:cx4="http://schemas.microsoft.com/office/drawing/2016/5/10/chartex" xmlns:cx5="http://schemas.microsoft.com/office/drawing/2016/5/11/chartex" xmlns:cx6="http://schemas.microsoft.com/office/drawing/2016/5/12/chartex" xmlns:cx7="http://schemas.microsoft.com/office/drawing/2016/5/13/chartex" xmlns:cx8="http://schemas.microsoft.com/office/drawing/2016/5/14/chartex" xmlns:mc="http://schemas.openxmlformats.org/markup-compatibility/2006" xmlns:aink="http://schemas.microsoft.com/office/drawing/2016/ink" xmlns:am3d="http://schemas.microsoft.com/office/drawing/2017/model3d" xmlns:o="urn:schemas-microsoft-com:office:office" xmlns:r="http://schemas.openxmlformats.org/officeDocument/2006/relationships" xmlns:m="http://schemas.openxmlformats.org/officeDocument/2006/math" xmlns:v="urn:schemas-microsoft-com:vml" xmlns:wp14="http://schemas.microsoft.com/office/word/2010/wordprocessingDrawing" xmlns:wp="http://schemas.openxmlformats.org/drawingml/2006/wordprocessingDrawing" xmlns:w10="urn:schemas-microsoft-com:office:word" xmlns:w="http://schemas.openxmlformats.org/wordprocessingml/2006/main" xmlns:w14="http://schemas.microsoft.com/office/word/2010/wordml" xmlns:w15="http://schemas.microsoft.com/office/word/2012/wordml" xmlns:w16cid="http://schemas.microsoft.com/office/word/2016/wordml/cid" xmlns:w16se="http://schemas.microsoft.com/office/word/2015/wordml/symex" xmlns:wpg="http://schemas.microsoft.com/office/word/2010/wordprocessingGroup" xmlns:wpi="http://schemas.microsoft.com/office/word/2010/wordprocessingInk" xmlns:wne="http://schemas.microsoft.com/office/word/2006/wordml" xmlns:wps="http://schemas.microsoft.com/office/word/2010/wordprocessingShape" mc:Ignorable="w14 w15 w16se w16cid wp14">
   <w:abstractNum w:abstractNumId="0" w15:restartNumberingAfterBreak="0">
+    <w:nsid w:val="FFFFFF7C"/>
+    <w:multiLevelType w:val="singleLevel"/>
+    <w:tmpl w:val="28689D24"/>
+    <w:lvl w:ilvl="0">
+      <w:start w:val="1"/>
+      <w:numFmt w:val="decimal"/>
+      <w:lvlText w:val="%1."/>
+      <w:lvlJc w:val="left"/>
+      <w:pPr>
+        <w:tabs>
+          <w:tab w:val="num" w:pos="1800"/>
+        </w:tabs>
+        <w:ind w:left="1800" w:hanging="360"/>
+      </w:pPr>
+    </w:lvl>
+  </w:abstractNum>
+  <w:abstractNum w:abstractNumId="1" w15:restartNumberingAfterBreak="0">
+    <w:nsid w:val="FFFFFF7D"/>
+    <w:multiLevelType w:val="singleLevel"/>
+    <w:tmpl w:val="0FE2B998"/>
+    <w:lvl w:ilvl="0">
+      <w:start w:val="1"/>
+      <w:numFmt w:val="decimal"/>
+      <w:lvlText w:val="%1."/>
+      <w:lvlJc w:val="left"/>
+      <w:pPr>
+        <w:tabs>
+          <w:tab w:val="num" w:pos="1440"/>
+        </w:tabs>
+        <w:ind w:left="1440" w:hanging="360"/>
+      </w:pPr>
+    </w:lvl>
+  </w:abstractNum>
+  <w:abstractNum w:abstractNumId="2" w15:restartNumberingAfterBreak="0">
+    <w:nsid w:val="FFFFFF7E"/>
+    <w:multiLevelType w:val="singleLevel"/>
+    <w:tmpl w:val="8B245916"/>
+    <w:lvl w:ilvl="0">
+      <w:start w:val="1"/>
+      <w:numFmt w:val="decimal"/>
+      <w:lvlText w:val="%1."/>
+      <w:lvlJc w:val="left"/>
+      <w:pPr>
+        <w:tabs>
+          <w:tab w:val="num" w:pos="1080"/>
+        </w:tabs>
+        <w:ind w:left="1080" w:hanging="360"/>
+      </w:pPr>
+    </w:lvl>
+  </w:abstractNum>
+  <w:abstractNum w:abstractNumId="3" w15:restartNumberingAfterBreak="0">
+    <w:nsid w:val="FFFFFF7F"/>
+    <w:multiLevelType w:val="singleLevel"/>
+    <w:tmpl w:val="F278AE0A"/>
+    <w:lvl w:ilvl="0">
+      <w:start w:val="1"/>
+      <w:numFmt w:val="decimal"/>
+      <w:lvlText w:val="%1."/>
+      <w:lvlJc w:val="left"/>
+      <w:pPr>
+        <w:tabs>
+          <w:tab w:val="num" w:pos="720"/>
+        </w:tabs>
+        <w:ind w:left="720" w:hanging="360"/>
+      </w:pPr>
+    </w:lvl>
+  </w:abstractNum>
+  <w:abstractNum w:abstractNumId="4" w15:restartNumberingAfterBreak="0">
+    <w:nsid w:val="FFFFFF80"/>
+    <w:multiLevelType w:val="singleLevel"/>
+    <w:tmpl w:val="B8A63DEA"/>
+    <w:lvl w:ilvl="0">
+      <w:start w:val="1"/>
+      <w:numFmt w:val="bullet"/>
+      <w:lvlText w:val=""/>
+      <w:lvlJc w:val="left"/>
+      <w:pPr>
+        <w:tabs>
+          <w:tab w:val="num" w:pos="1800"/>
+        </w:tabs>
+        <w:ind w:left="1800" w:hanging="360"/>
+      </w:pPr>
+      <w:rPr>
+        <w:rFonts w:ascii="Symbol" w:hAnsi="Symbol" w:hint="default"/>
+      </w:rPr>
+    </w:lvl>
+  </w:abstractNum>
+  <w:abstractNum w:abstractNumId="5" w15:restartNumberingAfterBreak="0">
+    <w:nsid w:val="FFFFFF81"/>
+    <w:multiLevelType w:val="singleLevel"/>
+    <w:tmpl w:val="A39E61EC"/>
+    <w:lvl w:ilvl="0">
+      <w:start w:val="1"/>
+      <w:numFmt w:val="bullet"/>
+      <w:lvlText w:val=""/>
+      <w:lvlJc w:val="left"/>
+      <w:pPr>
+        <w:tabs>
+          <w:tab w:val="num" w:pos="1440"/>
+        </w:tabs>
+        <w:ind w:left="1440" w:hanging="360"/>
+      </w:pPr>
+      <w:rPr>
+        <w:rFonts w:ascii="Symbol" w:hAnsi="Symbol" w:hint="default"/>
+      </w:rPr>
+    </w:lvl>
+  </w:abstractNum>
+  <w:abstractNum w:abstractNumId="6" w15:restartNumberingAfterBreak="0">
+    <w:nsid w:val="FFFFFF82"/>
+    <w:multiLevelType w:val="singleLevel"/>
+    <w:tmpl w:val="F8A69198"/>
+    <w:lvl w:ilvl="0">
+      <w:start w:val="1"/>
+      <w:numFmt w:val="bullet"/>
+      <w:lvlText w:val=""/>
+      <w:lvlJc w:val="left"/>
+      <w:pPr>
+        <w:tabs>
+          <w:tab w:val="num" w:pos="1080"/>
+        </w:tabs>
+        <w:ind w:left="1080" w:hanging="360"/>
+      </w:pPr>
+      <w:rPr>
+        <w:rFonts w:ascii="Symbol" w:hAnsi="Symbol" w:hint="default"/>
+      </w:rPr>
+    </w:lvl>
+  </w:abstractNum>
+  <w:abstractNum w:abstractNumId="7" w15:restartNumberingAfterBreak="0">
+    <w:nsid w:val="FFFFFF83"/>
+    <w:multiLevelType w:val="singleLevel"/>
+    <w:tmpl w:val="1A48841A"/>
+    <w:lvl w:ilvl="0">
+      <w:start w:val="1"/>
+      <w:numFmt w:val="bullet"/>
+      <w:lvlText w:val=""/>
+      <w:lvlJc w:val="left"/>
+      <w:pPr>
+        <w:tabs>
+          <w:tab w:val="num" w:pos="720"/>
+        </w:tabs>
+        <w:ind w:left="720" w:hanging="360"/>
+      </w:pPr>
+      <w:rPr>
+        <w:rFonts w:ascii="Symbol" w:hAnsi="Symbol" w:hint="default"/>
+      </w:rPr>
+    </w:lvl>
+  </w:abstractNum>
+  <w:abstractNum w:abstractNumId="8" w15:restartNumberingAfterBreak="0">
+    <w:nsid w:val="FFFFFF88"/>
+    <w:multiLevelType w:val="singleLevel"/>
+    <w:tmpl w:val="468000C4"/>
+    <w:lvl w:ilvl="0">
+      <w:start w:val="1"/>
+      <w:numFmt w:val="decimal"/>
+      <w:lvlText w:val="%1."/>
+      <w:lvlJc w:val="left"/>
+      <w:pPr>
+        <w:tabs>
+          <w:tab w:val="num" w:pos="360"/>
+        </w:tabs>
+        <w:ind w:left="360" w:hanging="360"/>
+      </w:pPr>
+    </w:lvl>
+  </w:abstractNum>
+  <w:abstractNum w:abstractNumId="9" w15:restartNumberingAfterBreak="0">
+    <w:nsid w:val="FFFFFF89"/>
+    <w:multiLevelType w:val="singleLevel"/>
+    <w:tmpl w:val="80827FD6"/>
+    <w:lvl w:ilvl="0">
+      <w:start w:val="1"/>
+      <w:numFmt w:val="bullet"/>
+      <w:lvlText w:val=""/>
+      <w:lvlJc w:val="left"/>
+      <w:pPr>
+        <w:tabs>
+          <w:tab w:val="num" w:pos="360"/>
+        </w:tabs>
+        <w:ind w:left="360" w:hanging="360"/>
+      </w:pPr>
+      <w:rPr>
+        <w:rFonts w:ascii="Symbol" w:hAnsi="Symbol" w:hint="default"/>
+      </w:rPr>
+    </w:lvl>
+  </w:abstractNum>
+  <w:abstractNum w:abstractNumId="10" w15:restartNumberingAfterBreak="0">
     <w:nsid w:val="1A794DF9"/>
     <w:multiLevelType w:val="hybridMultilevel"/>
     <w:tmpl w:val="6318300E"/>
@@ -11599,7 +12629,7 @@
       </w:pPr>
     </w:lvl>
   </w:abstractNum>
-  <w:abstractNum w:abstractNumId="1" w15:restartNumberingAfterBreak="0">
+  <w:abstractNum w:abstractNumId="11" w15:restartNumberingAfterBreak="0">
     <w:nsid w:val="1E8B6197"/>
     <w:multiLevelType w:val="hybridMultilevel"/>
     <w:tmpl w:val="DD8A8068"/>
@@ -11688,7 +12718,7 @@
       </w:pPr>
     </w:lvl>
   </w:abstractNum>
-  <w:abstractNum w:abstractNumId="2" w15:restartNumberingAfterBreak="0">
+  <w:abstractNum w:abstractNumId="12" w15:restartNumberingAfterBreak="0">
     <w:nsid w:val="42EB6B74"/>
     <w:multiLevelType w:val="hybridMultilevel"/>
     <w:tmpl w:val="C2E0B082"/>
@@ -11801,7 +12831,7 @@
       </w:rPr>
     </w:lvl>
   </w:abstractNum>
-  <w:abstractNum w:abstractNumId="3" w15:restartNumberingAfterBreak="0">
+  <w:abstractNum w:abstractNumId="13" w15:restartNumberingAfterBreak="0">
     <w:nsid w:val="4922545B"/>
     <w:multiLevelType w:val="hybridMultilevel"/>
     <w:tmpl w:val="DF960E14"/>
@@ -11891,7 +12921,7 @@
       </w:pPr>
     </w:lvl>
   </w:abstractNum>
-  <w:abstractNum w:abstractNumId="4" w15:restartNumberingAfterBreak="0">
+  <w:abstractNum w:abstractNumId="14" w15:restartNumberingAfterBreak="0">
     <w:nsid w:val="4D6D10CF"/>
     <w:multiLevelType w:val="hybridMultilevel"/>
     <w:tmpl w:val="6E7040F0"/>
@@ -12005,19 +13035,49 @@
     </w:lvl>
   </w:abstractNum>
   <w:num w:numId="1">
+    <w:abstractNumId w:val="12"/>
+  </w:num>
+  <w:num w:numId="2">
+    <w:abstractNumId w:val="10"/>
+  </w:num>
+  <w:num w:numId="3">
+    <w:abstractNumId w:val="14"/>
+  </w:num>
+  <w:num w:numId="4">
+    <w:abstractNumId w:val="11"/>
+  </w:num>
+  <w:num w:numId="5">
+    <w:abstractNumId w:val="13"/>
+  </w:num>
+  <w:num w:numId="6">
+    <w:abstractNumId w:val="0"/>
+  </w:num>
+  <w:num w:numId="7">
+    <w:abstractNumId w:val="1"/>
+  </w:num>
+  <w:num w:numId="8">
     <w:abstractNumId w:val="2"/>
   </w:num>
-  <w:num w:numId="2">
-    <w:abstractNumId w:val="0"/>
+  <w:num w:numId="9">
+    <w:abstractNumId w:val="3"/>
   </w:num>
-  <w:num w:numId="3">
+  <w:num w:numId="10">
+    <w:abstractNumId w:val="8"/>
+  </w:num>
+  <w:num w:numId="11">
     <w:abstractNumId w:val="4"/>
   </w:num>
-  <w:num w:numId="4">
-    <w:abstractNumId w:val="1"/>
+  <w:num w:numId="12">
+    <w:abstractNumId w:val="5"/>
   </w:num>
-  <w:num w:numId="5">
-    <w:abstractNumId w:val="3"/>
+  <w:num w:numId="13">
+    <w:abstractNumId w:val="6"/>
+  </w:num>
+  <w:num w:numId="14">
+    <w:abstractNumId w:val="7"/>
+  </w:num>
+  <w:num w:numId="15">
+    <w:abstractNumId w:val="9"/>
   </w:num>
 </w:numbering>
 </file>
@@ -12519,9 +13579,9 @@
     <w:uiPriority w:val="99"/>
     <w:semiHidden/>
     <w:unhideWhenUsed/>
-    <w:rsid w:val="00213389"/>
+    <w:rsid w:val="00E63AF4"/>
     <w:rPr>
-      <w:color w:val="954F72" w:themeColor="followedHyperlink"/>
+      <w:color w:val="404040" w:themeColor="text1" w:themeTint="BF"/>
       <w:u w:val="single"/>
     </w:rPr>
   </w:style>
@@ -12834,4 +13894,16 @@
     </a:ext>
   </a:extLst>
 </a:theme>
+</file>
+
+<file path=customXml/item1.xml><?xml version="1.0" encoding="utf-8"?>
+<b:Sources xmlns:b="http://schemas.openxmlformats.org/officeDocument/2006/bibliography" xmlns="http://schemas.openxmlformats.org/officeDocument/2006/bibliography" SelectedStyle="/APASixthEditionOfficeOnline.xsl" StyleName="APA" Version="6"/>
+</file>
+
+<file path=customXml/itemProps1.xml><?xml version="1.0" encoding="utf-8"?>
+<ds:datastoreItem xmlns:ds="http://schemas.openxmlformats.org/officeDocument/2006/customXml" ds:itemID="{59CB7D8E-1B9C-6749-9C24-09ACC036CD29}">
+  <ds:schemaRefs>
+    <ds:schemaRef ds:uri="http://schemas.openxmlformats.org/officeDocument/2006/bibliography"/>
+  </ds:schemaRefs>
+</ds:datastoreItem>
 </file>
</xml_diff>

<commit_message>
added permission to re-use
</commit_message>
<xml_diff>
--- a/aly-lab-manual.docx
+++ b/aly-lab-manual.docx
@@ -2198,6 +2198,57 @@
     </w:p>
     <w:p>
       <w:pPr>
+        <w:jc w:val="both"/>
+        <w:rPr>
+          <w:rFonts w:ascii="Myriad Pro" w:hAnsi="Myriad Pro"/>
+          <w:color w:val="595959" w:themeColor="text1" w:themeTint="A6"/>
+          <w:sz w:val="22"/>
+          <w:szCs w:val="22"/>
+        </w:rPr>
+      </w:pPr>
+      <w:r>
+        <w:rPr>
+          <w:rFonts w:ascii="Myriad Pro" w:hAnsi="Myriad Pro"/>
+          <w:color w:val="595959" w:themeColor="text1" w:themeTint="A6"/>
+          <w:sz w:val="22"/>
+          <w:szCs w:val="22"/>
+        </w:rPr>
+        <w:t xml:space="preserve">If you’re a PI </w:t>
+      </w:r>
+      <w:r>
+        <w:rPr>
+          <w:rFonts w:ascii="Myriad Pro" w:hAnsi="Myriad Pro"/>
+          <w:color w:val="595959" w:themeColor="text1" w:themeTint="A6"/>
+          <w:sz w:val="22"/>
+          <w:szCs w:val="22"/>
+        </w:rPr>
+        <w:t>or a trainee in a different lab</w:t>
+      </w:r>
+      <w:bookmarkStart w:id="1" w:name="_GoBack"/>
+      <w:bookmarkEnd w:id="1"/>
+      <w:r>
+        <w:rPr>
+          <w:rFonts w:ascii="Myriad Pro" w:hAnsi="Myriad Pro"/>
+          <w:color w:val="595959" w:themeColor="text1" w:themeTint="A6"/>
+          <w:sz w:val="22"/>
+          <w:szCs w:val="22"/>
+        </w:rPr>
+        <w:t xml:space="preserve"> and want to write your own lab manual, feel free to take inspiration from this one (but please cite us!)</w:t>
+      </w:r>
+    </w:p>
+    <w:p>
+      <w:pPr>
+        <w:jc w:val="both"/>
+        <w:rPr>
+          <w:rFonts w:ascii="Myriad Pro" w:hAnsi="Myriad Pro"/>
+          <w:color w:val="000000" w:themeColor="text1"/>
+          <w:sz w:val="22"/>
+          <w:szCs w:val="22"/>
+        </w:rPr>
+      </w:pPr>
+    </w:p>
+    <w:p>
+      <w:pPr>
         <w:jc w:val="center"/>
         <w:rPr>
           <w:rFonts w:ascii="Myriad Pro" w:hAnsi="Myriad Pro"/>
@@ -2218,7 +2269,7 @@
           <w:szCs w:val="22"/>
         </w:rPr>
       </w:pPr>
-      <w:bookmarkStart w:id="1" w:name="Expectations"/>
+      <w:bookmarkStart w:id="2" w:name="Expectations"/>
       <w:r>
         <w:rPr>
           <w:rFonts w:ascii="Myriad Pro" w:hAnsi="Myriad Pro"/>
@@ -2230,7 +2281,7 @@
         <w:t>Expectations and Responsibilities</w:t>
       </w:r>
     </w:p>
-    <w:bookmarkEnd w:id="1"/>
+    <w:bookmarkEnd w:id="2"/>
     <w:p>
       <w:pPr>
         <w:jc w:val="both"/>
@@ -2254,7 +2305,7 @@
           <w:u w:val="single"/>
         </w:rPr>
       </w:pPr>
-      <w:bookmarkStart w:id="2" w:name="Everyone"/>
+      <w:bookmarkStart w:id="3" w:name="Everyone"/>
       <w:r>
         <w:rPr>
           <w:rFonts w:ascii="Myriad Pro" w:hAnsi="Myriad Pro"/>
@@ -2265,7 +2316,7 @@
         </w:rPr>
         <w:t>Everyone</w:t>
       </w:r>
-      <w:bookmarkEnd w:id="2"/>
+      <w:bookmarkEnd w:id="3"/>
     </w:p>
     <w:p>
       <w:pPr>
@@ -2684,6 +2735,7 @@
           <w:sz w:val="22"/>
           <w:szCs w:val="22"/>
         </w:rPr>
+        <w:lastRenderedPageBreak/>
         <w:t>If you’re struggling, tell someone (feel free to tell Mariam</w:t>
       </w:r>
       <w:r>
@@ -2745,7 +2797,6 @@
           <w:sz w:val="22"/>
           <w:szCs w:val="22"/>
         </w:rPr>
-        <w:lastRenderedPageBreak/>
         <w:t>If there is any tension or hostility in the lab, something has to be done about it immediately. We can’t thrive in an environment we aren’t comfortable in, and disrespect or rudeness will not be tolerated in the lab. If you don’t feel comfortable confronting the person in question, tell Mariam. In any case, tell Mariam.</w:t>
       </w:r>
     </w:p>
@@ -3248,7 +3299,7 @@
           <w:u w:val="single"/>
         </w:rPr>
       </w:pPr>
-      <w:bookmarkStart w:id="3" w:name="PI"/>
+      <w:bookmarkStart w:id="4" w:name="PI"/>
       <w:r>
         <w:rPr>
           <w:rFonts w:ascii="Myriad Pro" w:hAnsi="Myriad Pro"/>
@@ -3260,7 +3311,7 @@
         <w:t>Principal Investigator</w:t>
       </w:r>
     </w:p>
-    <w:bookmarkEnd w:id="3"/>
+    <w:bookmarkEnd w:id="4"/>
     <w:p>
       <w:pPr>
         <w:pStyle w:val="ListParagraph"/>
@@ -3372,6 +3423,7 @@
           <w:sz w:val="22"/>
           <w:szCs w:val="22"/>
         </w:rPr>
+        <w:lastRenderedPageBreak/>
         <w:t>Give you feedback on a timely basis, including feedback on project ideas, conference posters, talks, manuscripts, figures, grants</w:t>
       </w:r>
     </w:p>
@@ -3422,7 +3474,6 @@
           <w:sz w:val="22"/>
           <w:szCs w:val="22"/>
         </w:rPr>
-        <w:lastRenderedPageBreak/>
         <w:t>Give my perspective on where the lab is going, where the field is going, and tips about surviving and thriving in academia</w:t>
       </w:r>
     </w:p>
@@ -3538,7 +3589,7 @@
           <w:u w:val="single"/>
         </w:rPr>
       </w:pPr>
-      <w:bookmarkStart w:id="4" w:name="Postdocs"/>
+      <w:bookmarkStart w:id="5" w:name="Postdocs"/>
       <w:r>
         <w:rPr>
           <w:rFonts w:ascii="Myriad Pro" w:hAnsi="Myriad Pro"/>
@@ -3559,7 +3610,7 @@
         </w:rPr>
         <w:t>ocs</w:t>
       </w:r>
-      <w:bookmarkEnd w:id="4"/>
+      <w:bookmarkEnd w:id="5"/>
     </w:p>
     <w:p>
       <w:pPr>
@@ -3875,7 +3926,7 @@
           <w:u w:val="single"/>
         </w:rPr>
       </w:pPr>
-      <w:bookmarkStart w:id="5" w:name="GradStudents"/>
+      <w:bookmarkStart w:id="6" w:name="GradStudents"/>
       <w:r>
         <w:rPr>
           <w:rFonts w:ascii="Myriad Pro" w:hAnsi="Myriad Pro"/>
@@ -3916,7 +3967,7 @@
         </w:rPr>
         <w:t>tudents</w:t>
       </w:r>
-      <w:bookmarkEnd w:id="5"/>
+      <w:bookmarkEnd w:id="6"/>
     </w:p>
     <w:p>
       <w:pPr>
@@ -4125,6 +4176,7 @@
           <w:sz w:val="22"/>
           <w:szCs w:val="22"/>
         </w:rPr>
+        <w:lastRenderedPageBreak/>
         <w:t>Make sure you meet all departmental deadlines (e.g., for your exams and thesis) -- and make sure Mariam is aware of them!</w:t>
       </w:r>
     </w:p>
@@ -4195,7 +4247,7 @@
           <w:u w:val="single"/>
         </w:rPr>
       </w:pPr>
-      <w:bookmarkStart w:id="6" w:name="LabManagers"/>
+      <w:bookmarkStart w:id="7" w:name="LabManagers"/>
       <w:r>
         <w:rPr>
           <w:rFonts w:ascii="Myriad Pro" w:hAnsi="Myriad Pro"/>
@@ -4204,7 +4256,6 @@
           <w:szCs w:val="22"/>
           <w:u w:val="single"/>
         </w:rPr>
-        <w:lastRenderedPageBreak/>
         <w:t>Lab M</w:t>
       </w:r>
       <w:r>
@@ -4218,7 +4269,7 @@
         <w:t>anagers</w:t>
       </w:r>
     </w:p>
-    <w:bookmarkEnd w:id="6"/>
+    <w:bookmarkEnd w:id="7"/>
     <w:p>
       <w:pPr>
         <w:jc w:val="both"/>
@@ -4675,7 +4726,7 @@
           <w:u w:val="single"/>
         </w:rPr>
       </w:pPr>
-      <w:bookmarkStart w:id="7" w:name="Undergrads"/>
+      <w:bookmarkStart w:id="8" w:name="Undergrads"/>
       <w:r>
         <w:rPr>
           <w:rFonts w:ascii="Myriad Pro" w:hAnsi="Myriad Pro"/>
@@ -4697,7 +4748,7 @@
         <w:t>tudents</w:t>
       </w:r>
     </w:p>
-    <w:bookmarkEnd w:id="7"/>
+    <w:bookmarkEnd w:id="8"/>
     <w:p>
       <w:pPr>
         <w:jc w:val="both"/>
@@ -4863,7 +4914,7 @@
           <w:szCs w:val="22"/>
         </w:rPr>
       </w:pPr>
-      <w:bookmarkStart w:id="8" w:name="CodeofConduct"/>
+      <w:bookmarkStart w:id="9" w:name="CodeofConduct"/>
       <w:r>
         <w:rPr>
           <w:rFonts w:ascii="Myriad Pro" w:hAnsi="Myriad Pro"/>
@@ -4874,7 +4925,7 @@
         </w:rPr>
         <w:t>Code of Conduct</w:t>
       </w:r>
-      <w:bookmarkEnd w:id="8"/>
+      <w:bookmarkEnd w:id="9"/>
       <w:r>
         <w:rPr>
           <w:rStyle w:val="FootnoteReference"/>
@@ -4929,7 +4980,7 @@
           <w:u w:val="single"/>
         </w:rPr>
       </w:pPr>
-      <w:bookmarkStart w:id="9" w:name="EssentialPolicies"/>
+      <w:bookmarkStart w:id="10" w:name="EssentialPolicies"/>
       <w:r>
         <w:rPr>
           <w:rFonts w:ascii="Myriad Pro" w:hAnsi="Myriad Pro"/>
@@ -4969,6 +5020,7 @@
           <w:sz w:val="22"/>
           <w:szCs w:val="22"/>
         </w:rPr>
+        <w:lastRenderedPageBreak/>
         <w:t xml:space="preserve">The lab, and the university, is an environment that must be free of harassment and discrimination. All lab members are expected to abide by the Columbia University policies on discrimination and harassment, which you can (and must) read about </w:t>
       </w:r>
       <w:hyperlink r:id="rId12" w:history="1">
@@ -5040,7 +5092,6 @@
           <w:sz w:val="22"/>
           <w:szCs w:val="22"/>
         </w:rPr>
-        <w:lastRenderedPageBreak/>
         <w:t xml:space="preserve">The lab is committed to ensuring a safe, friendly, and accepting environment for everybody. We will not tolerate any verbal or physical harassment or discrimination on the basis of gender, gender identity and expression, sexual orientation, disability, physical appearance, body size, race, or religion. </w:t>
       </w:r>
       <w:r>
@@ -5111,7 +5162,7 @@
         <w:t>cause of your concern, then reach out to the department chair or another trusted faculty member in the department.</w:t>
       </w:r>
     </w:p>
-    <w:bookmarkEnd w:id="9"/>
+    <w:bookmarkEnd w:id="10"/>
     <w:p>
       <w:pPr>
         <w:rPr>
@@ -5144,7 +5195,7 @@
           <w:u w:val="single"/>
         </w:rPr>
       </w:pPr>
-      <w:bookmarkStart w:id="10" w:name="TakingPhotosVideos"/>
+      <w:bookmarkStart w:id="11" w:name="TakingPhotosVideos"/>
       <w:r>
         <w:rPr>
           <w:rFonts w:ascii="Myriad Pro" w:hAnsi="Myriad Pro"/>
@@ -5156,7 +5207,7 @@
         <w:t>Taking Photos &amp; Videos</w:t>
       </w:r>
     </w:p>
-    <w:bookmarkEnd w:id="10"/>
+    <w:bookmarkEnd w:id="11"/>
     <w:p>
       <w:pPr>
         <w:rPr>
@@ -5310,7 +5361,7 @@
           <w:szCs w:val="22"/>
         </w:rPr>
       </w:pPr>
-      <w:bookmarkStart w:id="11" w:name="AcademicConduct"/>
+      <w:bookmarkStart w:id="12" w:name="AcademicConduct"/>
       <w:r>
         <w:rPr>
           <w:rFonts w:ascii="Myriad Pro" w:hAnsi="Myriad Pro"/>
@@ -5526,17 +5577,7 @@
           <w:sz w:val="22"/>
           <w:szCs w:val="22"/>
         </w:rPr>
-        <w:t xml:space="preserve"> an excuse to fabricate, falsify, or plagiarize. Also, think about the goal of science and </w:t>
-      </w:r>
-      <w:r>
-        <w:rPr>
-          <w:rFonts w:ascii="Myriad Pro" w:hAnsi="Myriad Pro"/>
-          <w:color w:val="595959" w:themeColor="text1" w:themeTint="A6"/>
-          <w:sz w:val="22"/>
-          <w:szCs w:val="22"/>
-        </w:rPr>
-        <w:lastRenderedPageBreak/>
-        <w:t xml:space="preserve">why you are here: you’re here to arrive at the truth, to get as close as we can to facts about the brain and behavior. Not only is research misconduct doing you a disservice, it’s also a disservice to the field. And it risks your entire career. It is </w:t>
+        <w:t xml:space="preserve"> an excuse to fabricate, falsify, or plagiarize. Also, think about the goal of science and why you are here: you’re here to arrive at the truth, to get as close as we can to facts about the brain and behavior. Not only is research misconduct doing you a disservice, it’s also a disservice to the field. And it risks your entire career. It is </w:t>
       </w:r>
       <w:r>
         <w:rPr>
@@ -6016,7 +6057,7 @@
           <w:sz w:val="22"/>
           <w:szCs w:val="22"/>
         </w:rPr>
-        <w:t xml:space="preserve">At the start of a new project, the student or post-doc taking on the lead role can expect to be first author (talk to Mariam about it if you aren’t sure). Mariam will typically be the last author, unless the project is primarily under the guidance of another PI and Mariam is involved as a secondary PI – then Mariam will be second to last and the main PI will be last. Students and post-docs who help over the course of the project may be added to the author list depending on their contribution, and their placement will be discussed with all parties involved in the paper. If a student or post-doc takes on a project but subsequently hands it off to another student or post-doc, they will most likely lose first-authorship to </w:t>
+        <w:t xml:space="preserve">At the start of a new project, the student or post-doc taking on the lead role can expect to be first author (talk to Mariam about it if you aren’t sure). Mariam will typically be the last author, unless the project is </w:t>
       </w:r>
       <w:r>
         <w:rPr>
@@ -6026,7 +6067,7 @@
           <w:szCs w:val="22"/>
         </w:rPr>
         <w:lastRenderedPageBreak/>
-        <w:t>that student or post-doc, unless co-first-authorship is appropriate. All of these issues will be discussed openly, and you should feel free to bring them up if you are</w:t>
+        <w:t>primarily under the guidance of another PI and Mariam is involved as a secondary PI – then Mariam will be second to last and the main PI will be last. Students and post-docs who help over the course of the project may be added to the author list depending on their contribution, and their placement will be discussed with all parties involved in the paper. If a student or post-doc takes on a project but subsequently hands it off to another student or post-doc, they will most likely lose first-authorship to that student or post-doc, unless co-first-authorship is appropriate. All of these issues will be discussed openly, and you should feel free to bring them up if you are</w:t>
       </w:r>
       <w:r>
         <w:rPr>
@@ -6138,7 +6179,7 @@
           <w:u w:val="single"/>
         </w:rPr>
       </w:pPr>
-      <w:bookmarkStart w:id="12" w:name="HumanSubjectsResearch"/>
+      <w:bookmarkStart w:id="13" w:name="HumanSubjectsResearch"/>
       <w:r>
         <w:rPr>
           <w:rFonts w:ascii="Myriad Pro" w:hAnsi="Myriad Pro"/>
@@ -6371,8 +6412,8 @@
           <w:szCs w:val="22"/>
         </w:rPr>
       </w:pPr>
-      <w:bookmarkStart w:id="13" w:name="LabResources"/>
-      <w:bookmarkEnd w:id="12"/>
+      <w:bookmarkStart w:id="14" w:name="LabResources"/>
+      <w:bookmarkEnd w:id="13"/>
       <w:r>
         <w:rPr>
           <w:rFonts w:ascii="Myriad Pro" w:hAnsi="Myriad Pro"/>
@@ -6406,7 +6447,7 @@
           <w:u w:val="single"/>
         </w:rPr>
       </w:pPr>
-      <w:bookmarkStart w:id="14" w:name="Wiki"/>
+      <w:bookmarkStart w:id="15" w:name="Wiki"/>
       <w:r>
         <w:rPr>
           <w:rFonts w:ascii="Myriad Pro" w:hAnsi="Myriad Pro"/>
@@ -6418,7 +6459,7 @@
         <w:t>Wiki</w:t>
       </w:r>
     </w:p>
-    <w:bookmarkEnd w:id="14"/>
+    <w:bookmarkEnd w:id="15"/>
     <w:p>
       <w:pPr>
         <w:jc w:val="both"/>
@@ -6492,7 +6533,7 @@
           <w:u w:val="single"/>
         </w:rPr>
       </w:pPr>
-      <w:bookmarkStart w:id="15" w:name="Slack"/>
+      <w:bookmarkStart w:id="16" w:name="Slack"/>
       <w:r>
         <w:rPr>
           <w:rFonts w:ascii="Myriad Pro" w:hAnsi="Myriad Pro"/>
@@ -6503,25 +6544,26 @@
         </w:rPr>
         <w:t>Slack</w:t>
       </w:r>
-      <w:bookmarkEnd w:id="15"/>
-    </w:p>
-    <w:p>
-      <w:pPr>
-        <w:jc w:val="both"/>
-        <w:rPr>
-          <w:rFonts w:ascii="Myriad Pro" w:hAnsi="Myriad Pro"/>
-          <w:color w:val="595959" w:themeColor="text1" w:themeTint="A6"/>
-          <w:sz w:val="22"/>
-          <w:szCs w:val="22"/>
-        </w:rPr>
-      </w:pPr>
-      <w:r>
-        <w:rPr>
-          <w:rFonts w:ascii="Myriad Pro" w:hAnsi="Myriad Pro"/>
-          <w:color w:val="595959" w:themeColor="text1" w:themeTint="A6"/>
-          <w:sz w:val="22"/>
-          <w:szCs w:val="22"/>
-        </w:rPr>
+      <w:bookmarkEnd w:id="16"/>
+    </w:p>
+    <w:p>
+      <w:pPr>
+        <w:jc w:val="both"/>
+        <w:rPr>
+          <w:rFonts w:ascii="Myriad Pro" w:hAnsi="Myriad Pro"/>
+          <w:color w:val="595959" w:themeColor="text1" w:themeTint="A6"/>
+          <w:sz w:val="22"/>
+          <w:szCs w:val="22"/>
+        </w:rPr>
+      </w:pPr>
+      <w:r>
+        <w:rPr>
+          <w:rFonts w:ascii="Myriad Pro" w:hAnsi="Myriad Pro"/>
+          <w:color w:val="595959" w:themeColor="text1" w:themeTint="A6"/>
+          <w:sz w:val="22"/>
+          <w:szCs w:val="22"/>
+        </w:rPr>
+        <w:lastRenderedPageBreak/>
         <w:t>Slack will be used as the primary means of lab communication. There are two Slack workspaces for the lab: one just for us (</w:t>
       </w:r>
       <w:r>
@@ -6640,7 +6682,6 @@
           <w:sz w:val="22"/>
           <w:szCs w:val="22"/>
         </w:rPr>
-        <w:lastRenderedPageBreak/>
         <w:t>Notes for the Aly Lab Slack.</w:t>
       </w:r>
       <w:r>
@@ -6813,7 +6854,7 @@
           <w:u w:val="single"/>
         </w:rPr>
       </w:pPr>
-      <w:bookmarkStart w:id="16" w:name="Dropbox"/>
+      <w:bookmarkStart w:id="17" w:name="Dropbox"/>
       <w:r>
         <w:rPr>
           <w:rFonts w:ascii="Myriad Pro" w:hAnsi="Myriad Pro"/>
@@ -6825,7 +6866,7 @@
         <w:t>Dropbox</w:t>
       </w:r>
     </w:p>
-    <w:bookmarkEnd w:id="16"/>
+    <w:bookmarkEnd w:id="17"/>
     <w:p>
       <w:pPr>
         <w:jc w:val="both"/>
@@ -7035,7 +7076,7 @@
           <w:u w:val="single"/>
         </w:rPr>
       </w:pPr>
-      <w:bookmarkStart w:id="17" w:name="GitHub"/>
+      <w:bookmarkStart w:id="18" w:name="GitHub"/>
       <w:r>
         <w:rPr>
           <w:rFonts w:ascii="Myriad Pro" w:hAnsi="Myriad Pro"/>
@@ -7047,7 +7088,7 @@
         <w:t>GitHub</w:t>
       </w:r>
     </w:p>
-    <w:bookmarkEnd w:id="17"/>
+    <w:bookmarkEnd w:id="18"/>
     <w:p>
       <w:pPr>
         <w:jc w:val="both"/>
@@ -7163,7 +7204,7 @@
           <w:u w:val="single"/>
         </w:rPr>
       </w:pPr>
-      <w:bookmarkStart w:id="18" w:name="GoogleCalendar"/>
+      <w:bookmarkStart w:id="19" w:name="GoogleCalendar"/>
       <w:r>
         <w:rPr>
           <w:rFonts w:ascii="Myriad Pro" w:hAnsi="Myriad Pro"/>
@@ -7185,7 +7226,7 @@
         <w:t>s</w:t>
       </w:r>
     </w:p>
-    <w:bookmarkEnd w:id="18"/>
+    <w:bookmarkEnd w:id="19"/>
     <w:p>
       <w:pPr>
         <w:jc w:val="both"/>
@@ -7379,6 +7420,7 @@
           <w:sz w:val="22"/>
           <w:szCs w:val="22"/>
         </w:rPr>
+        <w:lastRenderedPageBreak/>
         <w:t xml:space="preserve">Aly Lab – Travel Schedules calendar: </w:t>
       </w:r>
       <w:r>
@@ -7649,7 +7691,7 @@
           <w:u w:val="single"/>
         </w:rPr>
       </w:pPr>
-      <w:bookmarkStart w:id="19" w:name="Email"/>
+      <w:bookmarkStart w:id="20" w:name="Email"/>
       <w:r>
         <w:rPr>
           <w:rFonts w:ascii="Myriad Pro" w:hAnsi="Myriad Pro"/>
@@ -7661,7 +7703,7 @@
         <w:t>E-mail</w:t>
       </w:r>
     </w:p>
-    <w:bookmarkEnd w:id="19"/>
+    <w:bookmarkEnd w:id="20"/>
     <w:p>
       <w:pPr>
         <w:jc w:val="both"/>
@@ -8022,7 +8064,7 @@
           <w:szCs w:val="22"/>
         </w:rPr>
       </w:pPr>
-      <w:bookmarkStart w:id="20" w:name="GeneralPolicies"/>
+      <w:bookmarkStart w:id="21" w:name="GeneralPolicies"/>
       <w:r>
         <w:rPr>
           <w:rFonts w:ascii="Myriad Pro" w:hAnsi="Myriad Pro"/>
@@ -8055,7 +8097,7 @@
           <w:u w:val="single"/>
         </w:rPr>
       </w:pPr>
-      <w:bookmarkStart w:id="21" w:name="Hours"/>
+      <w:bookmarkStart w:id="22" w:name="Hours"/>
       <w:r>
         <w:rPr>
           <w:rFonts w:ascii="Myriad Pro" w:hAnsi="Myriad Pro"/>
@@ -8209,7 +8251,17 @@
           <w:sz w:val="22"/>
           <w:szCs w:val="22"/>
         </w:rPr>
-        <w:t xml:space="preserve">). I expect lab managers / research assistants to be in about 8 hours a day, starting around 9am or 10am and ending around 5pm or 6pm. </w:t>
+        <w:t xml:space="preserve">). I expect lab </w:t>
+      </w:r>
+      <w:r>
+        <w:rPr>
+          <w:rFonts w:ascii="Myriad Pro" w:hAnsi="Myriad Pro"/>
+          <w:color w:val="595959" w:themeColor="text1" w:themeTint="A6"/>
+          <w:sz w:val="22"/>
+          <w:szCs w:val="22"/>
+        </w:rPr>
+        <w:lastRenderedPageBreak/>
+        <w:t xml:space="preserve">managers / research assistants to be in about 8 hours a day, starting around 9am or 10am and ending around 5pm or 6pm. </w:t>
       </w:r>
     </w:p>
     <w:p>
@@ -8342,7 +8394,7 @@
           <w:u w:val="single"/>
         </w:rPr>
       </w:pPr>
-      <w:bookmarkStart w:id="22" w:name="PIOfficeHours"/>
+      <w:bookmarkStart w:id="23" w:name="PIOfficeHours"/>
       <w:r>
         <w:rPr>
           <w:rFonts w:ascii="Myriad Pro" w:hAnsi="Myriad Pro"/>
@@ -8354,72 +8406,525 @@
         <w:t>PI Office Hours</w:t>
       </w:r>
     </w:p>
+    <w:bookmarkEnd w:id="23"/>
+    <w:p>
+      <w:pPr>
+        <w:rPr>
+          <w:rFonts w:ascii="Myriad Pro" w:hAnsi="Myriad Pro"/>
+          <w:color w:val="000000" w:themeColor="text1"/>
+          <w:sz w:val="22"/>
+          <w:szCs w:val="22"/>
+          <w:u w:val="single"/>
+        </w:rPr>
+      </w:pPr>
+    </w:p>
+    <w:p>
+      <w:pPr>
+        <w:jc w:val="both"/>
+        <w:rPr>
+          <w:rFonts w:ascii="Myriad Pro" w:hAnsi="Myriad Pro"/>
+          <w:color w:val="595959" w:themeColor="text1" w:themeTint="A6"/>
+          <w:sz w:val="22"/>
+          <w:szCs w:val="22"/>
+        </w:rPr>
+      </w:pPr>
+      <w:r>
+        <w:rPr>
+          <w:rFonts w:ascii="Myriad Pro" w:hAnsi="Myriad Pro"/>
+          <w:color w:val="595959" w:themeColor="text1" w:themeTint="A6"/>
+          <w:sz w:val="22"/>
+          <w:szCs w:val="22"/>
+        </w:rPr>
+        <w:t>In addition to weekly meetings (see below), and occasional</w:t>
+      </w:r>
+      <w:r>
+        <w:rPr>
+          <w:rFonts w:ascii="Myriad Pro" w:hAnsi="Myriad Pro"/>
+          <w:color w:val="595959" w:themeColor="text1" w:themeTint="A6"/>
+          <w:sz w:val="22"/>
+          <w:szCs w:val="22"/>
+        </w:rPr>
+        <w:t xml:space="preserve">ly dropping by the lab, you can find Mariam in her office. </w:t>
+      </w:r>
+      <w:r>
+        <w:rPr>
+          <w:rFonts w:ascii="Myriad Pro" w:hAnsi="Myriad Pro"/>
+          <w:color w:val="595959" w:themeColor="text1" w:themeTint="A6"/>
+          <w:sz w:val="22"/>
+          <w:szCs w:val="22"/>
+        </w:rPr>
+        <w:t>Her</w:t>
+      </w:r>
+      <w:r>
+        <w:rPr>
+          <w:rFonts w:ascii="Myriad Pro" w:hAnsi="Myriad Pro"/>
+          <w:color w:val="595959" w:themeColor="text1" w:themeTint="A6"/>
+          <w:sz w:val="22"/>
+          <w:szCs w:val="22"/>
+        </w:rPr>
+        <w:t xml:space="preserve"> door</w:t>
+      </w:r>
+      <w:r>
+        <w:rPr>
+          <w:rFonts w:ascii="Myriad Pro" w:hAnsi="Myriad Pro"/>
+          <w:color w:val="595959" w:themeColor="text1" w:themeTint="A6"/>
+          <w:sz w:val="22"/>
+          <w:szCs w:val="22"/>
+        </w:rPr>
+        <w:t xml:space="preserve"> is almost always open; if it is, feel free to ask for a chat. She will always say yes, though sometimes she can only spare a couple of minutes. </w:t>
+      </w:r>
+      <w:r>
+        <w:rPr>
+          <w:rFonts w:ascii="Myriad Pro" w:hAnsi="Myriad Pro"/>
+          <w:color w:val="595959" w:themeColor="text1" w:themeTint="A6"/>
+          <w:sz w:val="22"/>
+          <w:szCs w:val="22"/>
+        </w:rPr>
+        <w:t xml:space="preserve">If </w:t>
+      </w:r>
+      <w:r>
+        <w:rPr>
+          <w:rFonts w:ascii="Myriad Pro" w:hAnsi="Myriad Pro"/>
+          <w:color w:val="595959" w:themeColor="text1" w:themeTint="A6"/>
+          <w:sz w:val="22"/>
+          <w:szCs w:val="22"/>
+        </w:rPr>
+        <w:t>her</w:t>
+      </w:r>
+      <w:r>
+        <w:rPr>
+          <w:rFonts w:ascii="Myriad Pro" w:hAnsi="Myriad Pro"/>
+          <w:color w:val="595959" w:themeColor="text1" w:themeTint="A6"/>
+          <w:sz w:val="22"/>
+          <w:szCs w:val="22"/>
+        </w:rPr>
+        <w:t xml:space="preserve"> door is closed, assume that Mariam is either gone</w:t>
+      </w:r>
+      <w:r>
+        <w:rPr>
+          <w:rFonts w:ascii="Myriad Pro" w:hAnsi="Myriad Pro"/>
+          <w:color w:val="595959" w:themeColor="text1" w:themeTint="A6"/>
+          <w:sz w:val="22"/>
+          <w:szCs w:val="22"/>
+        </w:rPr>
+        <w:t>, in a meeting in her office,</w:t>
+      </w:r>
+      <w:r>
+        <w:rPr>
+          <w:rFonts w:ascii="Myriad Pro" w:hAnsi="Myriad Pro"/>
+          <w:color w:val="595959" w:themeColor="text1" w:themeTint="A6"/>
+          <w:sz w:val="22"/>
+          <w:szCs w:val="22"/>
+        </w:rPr>
+        <w:t xml:space="preserve"> or does not want to be disturbed – so please send a message (Slack or e-mail) rather than knocking.</w:t>
+      </w:r>
+      <w:r>
+        <w:rPr>
+          <w:rFonts w:ascii="Myriad Pro" w:hAnsi="Myriad Pro"/>
+          <w:color w:val="595959" w:themeColor="text1" w:themeTint="A6"/>
+          <w:sz w:val="22"/>
+          <w:szCs w:val="22"/>
+        </w:rPr>
+        <w:t xml:space="preserve"> </w:t>
+      </w:r>
+    </w:p>
+    <w:bookmarkEnd w:id="21"/>
     <w:bookmarkEnd w:id="22"/>
     <w:p>
       <w:pPr>
         <w:rPr>
           <w:rFonts w:ascii="Myriad Pro" w:hAnsi="Myriad Pro"/>
+          <w:color w:val="595959" w:themeColor="text1" w:themeTint="A6"/>
+          <w:sz w:val="22"/>
+          <w:szCs w:val="22"/>
+        </w:rPr>
+      </w:pPr>
+    </w:p>
+    <w:bookmarkEnd w:id="14"/>
+    <w:p>
+      <w:pPr>
+        <w:rPr>
+          <w:rFonts w:ascii="Myriad Pro" w:hAnsi="Myriad Pro"/>
+          <w:color w:val="595959" w:themeColor="text1" w:themeTint="A6"/>
+          <w:sz w:val="22"/>
+          <w:szCs w:val="22"/>
+        </w:rPr>
+      </w:pPr>
+    </w:p>
+    <w:p>
+      <w:pPr>
+        <w:rPr>
+          <w:rFonts w:ascii="Myriad Pro" w:hAnsi="Myriad Pro"/>
           <w:color w:val="000000" w:themeColor="text1"/>
           <w:sz w:val="22"/>
           <w:szCs w:val="22"/>
           <w:u w:val="single"/>
         </w:rPr>
       </w:pPr>
-    </w:p>
-    <w:p>
-      <w:pPr>
-        <w:jc w:val="both"/>
-        <w:rPr>
-          <w:rFonts w:ascii="Myriad Pro" w:hAnsi="Myriad Pro"/>
-          <w:color w:val="595959" w:themeColor="text1" w:themeTint="A6"/>
-          <w:sz w:val="22"/>
-          <w:szCs w:val="22"/>
-        </w:rPr>
-      </w:pPr>
-      <w:r>
-        <w:rPr>
-          <w:rFonts w:ascii="Myriad Pro" w:hAnsi="Myriad Pro"/>
-          <w:color w:val="595959" w:themeColor="text1" w:themeTint="A6"/>
-          <w:sz w:val="22"/>
-          <w:szCs w:val="22"/>
-        </w:rPr>
-        <w:t>In addition to weekly meetings (see below), and occasional</w:t>
-      </w:r>
-      <w:r>
-        <w:rPr>
-          <w:rFonts w:ascii="Myriad Pro" w:hAnsi="Myriad Pro"/>
-          <w:color w:val="595959" w:themeColor="text1" w:themeTint="A6"/>
-          <w:sz w:val="22"/>
-          <w:szCs w:val="22"/>
-        </w:rPr>
-        <w:t xml:space="preserve">ly dropping by the lab, you can find Mariam in her office. </w:t>
-      </w:r>
-      <w:r>
-        <w:rPr>
-          <w:rFonts w:ascii="Myriad Pro" w:hAnsi="Myriad Pro"/>
-          <w:color w:val="595959" w:themeColor="text1" w:themeTint="A6"/>
-          <w:sz w:val="22"/>
-          <w:szCs w:val="22"/>
-        </w:rPr>
-        <w:t>Her</w:t>
-      </w:r>
-      <w:r>
-        <w:rPr>
-          <w:rFonts w:ascii="Myriad Pro" w:hAnsi="Myriad Pro"/>
-          <w:color w:val="595959" w:themeColor="text1" w:themeTint="A6"/>
-          <w:sz w:val="22"/>
-          <w:szCs w:val="22"/>
-        </w:rPr>
-        <w:t xml:space="preserve"> door</w:t>
-      </w:r>
-      <w:r>
-        <w:rPr>
-          <w:rFonts w:ascii="Myriad Pro" w:hAnsi="Myriad Pro"/>
-          <w:color w:val="595959" w:themeColor="text1" w:themeTint="A6"/>
-          <w:sz w:val="22"/>
-          <w:szCs w:val="22"/>
-        </w:rPr>
-        <w:t xml:space="preserve"> is almost always open; if it is, feel free to ask for a chat. She will always say yes, though sometimes she can only spare a couple of minutes. </w:t>
+      <w:bookmarkStart w:id="24" w:name="Meetings"/>
+      <w:r>
+        <w:rPr>
+          <w:rFonts w:ascii="Myriad Pro" w:hAnsi="Myriad Pro"/>
+          <w:color w:val="000000" w:themeColor="text1"/>
+          <w:sz w:val="22"/>
+          <w:szCs w:val="22"/>
+          <w:u w:val="single"/>
+        </w:rPr>
+        <w:t>Meetings</w:t>
+      </w:r>
+    </w:p>
+    <w:bookmarkEnd w:id="24"/>
+    <w:p>
+      <w:pPr>
+        <w:rPr>
+          <w:rFonts w:ascii="Myriad Pro" w:hAnsi="Myriad Pro"/>
+          <w:color w:val="000000" w:themeColor="text1"/>
+          <w:sz w:val="22"/>
+          <w:szCs w:val="22"/>
+          <w:u w:val="single"/>
+        </w:rPr>
+      </w:pPr>
+    </w:p>
+    <w:p>
+      <w:pPr>
+        <w:rPr>
+          <w:rFonts w:ascii="Myriad Pro" w:hAnsi="Myriad Pro"/>
+          <w:i/>
+          <w:color w:val="000000" w:themeColor="text1"/>
+          <w:sz w:val="22"/>
+          <w:szCs w:val="22"/>
+        </w:rPr>
+      </w:pPr>
+      <w:r>
+        <w:rPr>
+          <w:rFonts w:ascii="Myriad Pro" w:hAnsi="Myriad Pro"/>
+          <w:i/>
+          <w:color w:val="000000" w:themeColor="text1"/>
+          <w:sz w:val="22"/>
+          <w:szCs w:val="22"/>
+        </w:rPr>
+        <w:t>Weekly Lab Meetings</w:t>
+      </w:r>
+    </w:p>
+    <w:p>
+      <w:pPr>
+        <w:rPr>
+          <w:rFonts w:ascii="Myriad Pro" w:hAnsi="Myriad Pro"/>
+          <w:i/>
+          <w:color w:val="000000" w:themeColor="text1"/>
+          <w:sz w:val="22"/>
+          <w:szCs w:val="22"/>
+        </w:rPr>
+      </w:pPr>
+    </w:p>
+    <w:p>
+      <w:pPr>
+        <w:jc w:val="both"/>
+        <w:rPr>
+          <w:rFonts w:ascii="Myriad Pro" w:hAnsi="Myriad Pro"/>
+          <w:color w:val="595959" w:themeColor="text1" w:themeTint="A6"/>
+          <w:sz w:val="22"/>
+          <w:szCs w:val="22"/>
+        </w:rPr>
+      </w:pPr>
+      <w:r>
+        <w:rPr>
+          <w:rFonts w:ascii="Myriad Pro" w:hAnsi="Myriad Pro"/>
+          <w:color w:val="595959" w:themeColor="text1" w:themeTint="A6"/>
+          <w:sz w:val="22"/>
+          <w:szCs w:val="22"/>
+        </w:rPr>
+        <w:t xml:space="preserve">Weekly lab meetings </w:t>
+      </w:r>
+      <w:r>
+        <w:rPr>
+          <w:rFonts w:ascii="Myriad Pro" w:hAnsi="Myriad Pro"/>
+          <w:color w:val="595959" w:themeColor="text1" w:themeTint="A6"/>
+          <w:sz w:val="22"/>
+          <w:szCs w:val="22"/>
+        </w:rPr>
+        <w:t xml:space="preserve">(~1.5 hours each) </w:t>
+      </w:r>
+      <w:r>
+        <w:rPr>
+          <w:rFonts w:ascii="Myriad Pro" w:hAnsi="Myriad Pro"/>
+          <w:color w:val="595959" w:themeColor="text1" w:themeTint="A6"/>
+          <w:sz w:val="22"/>
+          <w:szCs w:val="22"/>
+        </w:rPr>
+        <w:t>are meant to be a forum for trainees to pr</w:t>
+      </w:r>
+      <w:r>
+        <w:rPr>
+          <w:rFonts w:ascii="Myriad Pro" w:hAnsi="Myriad Pro"/>
+          <w:color w:val="595959" w:themeColor="text1" w:themeTint="A6"/>
+          <w:sz w:val="22"/>
+          <w:szCs w:val="22"/>
+        </w:rPr>
+        <w:t>esent project ideas and/or data</w:t>
+      </w:r>
+      <w:r>
+        <w:rPr>
+          <w:rFonts w:ascii="Myriad Pro" w:hAnsi="Myriad Pro"/>
+          <w:color w:val="595959" w:themeColor="text1" w:themeTint="A6"/>
+          <w:sz w:val="22"/>
+          <w:szCs w:val="22"/>
+        </w:rPr>
+        <w:t xml:space="preserve"> to get feedback from the rest of the group. Projects at any level of completion (or even not yet started!) can benefit from being presented. These lab meetings can also be used to talk about methods, statistical analyses, new papers, and career development. </w:t>
+      </w:r>
+      <w:r>
+        <w:rPr>
+          <w:rFonts w:ascii="Myriad Pro" w:hAnsi="Myriad Pro"/>
+          <w:color w:val="595959" w:themeColor="text1" w:themeTint="A6"/>
+          <w:sz w:val="22"/>
+          <w:szCs w:val="22"/>
+        </w:rPr>
+        <w:t xml:space="preserve">For paper discussions, </w:t>
+      </w:r>
+      <w:r>
+        <w:rPr>
+          <w:rFonts w:ascii="Myriad Pro" w:hAnsi="Myriad Pro"/>
+          <w:color w:val="595959" w:themeColor="text1" w:themeTint="A6"/>
+          <w:sz w:val="22"/>
+          <w:szCs w:val="22"/>
+        </w:rPr>
+        <w:t>everyone</w:t>
+      </w:r>
+      <w:r>
+        <w:rPr>
+          <w:rFonts w:ascii="Myriad Pro" w:hAnsi="Myriad Pro"/>
+          <w:color w:val="595959" w:themeColor="text1" w:themeTint="A6"/>
+          <w:sz w:val="22"/>
+          <w:szCs w:val="22"/>
+        </w:rPr>
+        <w:t xml:space="preserve"> must come to lab meeting having read the paper and </w:t>
+      </w:r>
+      <w:r>
+        <w:rPr>
+          <w:rFonts w:ascii="Myriad Pro" w:hAnsi="Myriad Pro"/>
+          <w:color w:val="595959" w:themeColor="text1" w:themeTint="A6"/>
+          <w:sz w:val="22"/>
+          <w:szCs w:val="22"/>
+        </w:rPr>
+        <w:t>prepared</w:t>
+      </w:r>
+      <w:r>
+        <w:rPr>
+          <w:rFonts w:ascii="Myriad Pro" w:hAnsi="Myriad Pro"/>
+          <w:color w:val="595959" w:themeColor="text1" w:themeTint="A6"/>
+          <w:sz w:val="22"/>
+          <w:szCs w:val="22"/>
+        </w:rPr>
+        <w:t xml:space="preserve"> with comments and questions to contribute. </w:t>
+      </w:r>
+      <w:r>
+        <w:rPr>
+          <w:rFonts w:ascii="Myriad Pro" w:hAnsi="Myriad Pro"/>
+          <w:color w:val="595959" w:themeColor="text1" w:themeTint="A6"/>
+          <w:sz w:val="22"/>
+          <w:szCs w:val="22"/>
+        </w:rPr>
+        <w:t>Some weeks we may explore a particular issue and have people read different papers – in that case, come to lab meeting having read your paper and be prepared to summarize it for the group.</w:t>
+      </w:r>
+    </w:p>
+    <w:p>
+      <w:pPr>
+        <w:jc w:val="both"/>
+        <w:rPr>
+          <w:rFonts w:ascii="Myriad Pro" w:hAnsi="Myriad Pro"/>
+          <w:color w:val="595959" w:themeColor="text1" w:themeTint="A6"/>
+          <w:sz w:val="22"/>
+          <w:szCs w:val="22"/>
+        </w:rPr>
+      </w:pPr>
+    </w:p>
+    <w:p>
+      <w:pPr>
+        <w:jc w:val="both"/>
+        <w:rPr>
+          <w:rFonts w:ascii="Myriad Pro" w:hAnsi="Myriad Pro"/>
+          <w:color w:val="595959" w:themeColor="text1" w:themeTint="A6"/>
+          <w:sz w:val="22"/>
+          <w:szCs w:val="22"/>
+        </w:rPr>
+      </w:pPr>
+      <w:r>
+        <w:rPr>
+          <w:rFonts w:ascii="Myriad Pro" w:hAnsi="Myriad Pro"/>
+          <w:color w:val="595959" w:themeColor="text1" w:themeTint="A6"/>
+          <w:sz w:val="22"/>
+          <w:szCs w:val="22"/>
+        </w:rPr>
+        <w:t>Each trainee (RA, students, post-docs) is expected to present at least once every semester. These meetings are informal, and you can d</w:t>
+      </w:r>
+      <w:r>
+        <w:rPr>
+          <w:rFonts w:ascii="Myriad Pro" w:hAnsi="Myriad Pro"/>
+          <w:color w:val="595959" w:themeColor="text1" w:themeTint="A6"/>
+          <w:sz w:val="22"/>
+          <w:szCs w:val="22"/>
+        </w:rPr>
+        <w:t xml:space="preserve">o what you wish with your slot – just be prepared to contribute something substantive. Lab members are also expected to attend every meeting (obviously, illnesses, doctor appointments, family issues, </w:t>
+      </w:r>
+      <w:proofErr w:type="spellStart"/>
+      <w:r>
+        <w:rPr>
+          <w:rFonts w:ascii="Myriad Pro" w:hAnsi="Myriad Pro"/>
+          <w:color w:val="595959" w:themeColor="text1" w:themeTint="A6"/>
+          <w:sz w:val="22"/>
+          <w:szCs w:val="22"/>
+        </w:rPr>
+        <w:t>etc</w:t>
+      </w:r>
+      <w:proofErr w:type="spellEnd"/>
+      <w:r>
+        <w:rPr>
+          <w:rFonts w:ascii="Myriad Pro" w:hAnsi="Myriad Pro"/>
+          <w:color w:val="595959" w:themeColor="text1" w:themeTint="A6"/>
+          <w:sz w:val="22"/>
+          <w:szCs w:val="22"/>
+        </w:rPr>
+        <w:t xml:space="preserve"> are a valid reason for missing a meeting). Undergraduate students are encouraged to attend as often as possible (assuming it fits in their course schedule).</w:t>
+      </w:r>
+    </w:p>
+    <w:p>
+      <w:pPr>
+        <w:jc w:val="both"/>
+        <w:rPr>
+          <w:rFonts w:ascii="Myriad Pro" w:hAnsi="Myriad Pro"/>
+          <w:color w:val="595959" w:themeColor="text1" w:themeTint="A6"/>
+          <w:sz w:val="22"/>
+          <w:szCs w:val="22"/>
+        </w:rPr>
+      </w:pPr>
+    </w:p>
+    <w:p>
+      <w:pPr>
+        <w:jc w:val="both"/>
+        <w:rPr>
+          <w:rFonts w:ascii="Myriad Pro" w:hAnsi="Myriad Pro"/>
+          <w:color w:val="595959" w:themeColor="text1" w:themeTint="A6"/>
+          <w:sz w:val="22"/>
+          <w:szCs w:val="22"/>
+        </w:rPr>
+      </w:pPr>
+      <w:r>
+        <w:rPr>
+          <w:rFonts w:ascii="Myriad Pro" w:hAnsi="Myriad Pro"/>
+          <w:color w:val="595959" w:themeColor="text1" w:themeTint="A6"/>
+          <w:sz w:val="22"/>
+          <w:szCs w:val="22"/>
+        </w:rPr>
+        <w:t>Occasionally, we may have joint lab meetings with other faculty in the department – these may be combined with our weekly lab meeting or an additional meeting.</w:t>
+      </w:r>
+      <w:r>
+        <w:rPr>
+          <w:rFonts w:ascii="Myriad Pro" w:hAnsi="Myriad Pro"/>
+          <w:color w:val="595959" w:themeColor="text1" w:themeTint="A6"/>
+          <w:sz w:val="22"/>
+          <w:szCs w:val="22"/>
+        </w:rPr>
+        <w:t xml:space="preserve"> </w:t>
+      </w:r>
+      <w:r>
+        <w:rPr>
+          <w:rFonts w:ascii="Myriad Pro" w:hAnsi="Myriad Pro"/>
+          <w:color w:val="595959" w:themeColor="text1" w:themeTint="A6"/>
+          <w:sz w:val="22"/>
+          <w:szCs w:val="22"/>
+        </w:rPr>
+        <w:t>We will also use lab meetings (or ad-hoc scheduled meetings) to prepare for conference presentations and give people feedback on job talks or other external presentations.</w:t>
+      </w:r>
+      <w:r>
+        <w:rPr>
+          <w:rFonts w:ascii="Myriad Pro" w:hAnsi="Myriad Pro"/>
+          <w:color w:val="595959" w:themeColor="text1" w:themeTint="A6"/>
+          <w:sz w:val="22"/>
+          <w:szCs w:val="22"/>
+        </w:rPr>
+        <w:t xml:space="preserve"> Lab meeting agendas and notes will be kept in the #lab-meetings channel on Slack.</w:t>
+      </w:r>
+    </w:p>
+    <w:p>
+      <w:pPr>
+        <w:rPr>
+          <w:rFonts w:ascii="Myriad Pro" w:hAnsi="Myriad Pro"/>
+          <w:color w:val="000000" w:themeColor="text1"/>
+          <w:sz w:val="22"/>
+          <w:szCs w:val="22"/>
+        </w:rPr>
+      </w:pPr>
+    </w:p>
+    <w:p>
+      <w:pPr>
+        <w:rPr>
+          <w:rFonts w:ascii="Myriad Pro" w:hAnsi="Myriad Pro"/>
+          <w:i/>
+          <w:color w:val="000000" w:themeColor="text1"/>
+          <w:sz w:val="22"/>
+          <w:szCs w:val="22"/>
+        </w:rPr>
+      </w:pPr>
+    </w:p>
+    <w:p>
+      <w:pPr>
+        <w:rPr>
+          <w:rFonts w:ascii="Myriad Pro" w:hAnsi="Myriad Pro"/>
+          <w:i/>
+          <w:color w:val="000000" w:themeColor="text1"/>
+          <w:sz w:val="22"/>
+          <w:szCs w:val="22"/>
+        </w:rPr>
+      </w:pPr>
+      <w:r>
+        <w:rPr>
+          <w:rFonts w:ascii="Myriad Pro" w:hAnsi="Myriad Pro"/>
+          <w:i/>
+          <w:color w:val="000000" w:themeColor="text1"/>
+          <w:sz w:val="22"/>
+          <w:szCs w:val="22"/>
+        </w:rPr>
+        <w:t>Individual Meetings</w:t>
+      </w:r>
+    </w:p>
+    <w:p>
+      <w:pPr>
+        <w:rPr>
+          <w:rFonts w:ascii="Myriad Pro" w:hAnsi="Myriad Pro"/>
+          <w:i/>
+          <w:color w:val="000000" w:themeColor="text1"/>
+          <w:sz w:val="22"/>
+          <w:szCs w:val="22"/>
+        </w:rPr>
+      </w:pPr>
+    </w:p>
+    <w:p>
+      <w:pPr>
+        <w:jc w:val="both"/>
+        <w:rPr>
+          <w:rFonts w:ascii="Myriad Pro" w:hAnsi="Myriad Pro"/>
+          <w:color w:val="595959" w:themeColor="text1" w:themeTint="A6"/>
+          <w:sz w:val="22"/>
+          <w:szCs w:val="22"/>
+        </w:rPr>
+      </w:pPr>
+      <w:r>
+        <w:rPr>
+          <w:rFonts w:ascii="Myriad Pro" w:hAnsi="Myriad Pro"/>
+          <w:color w:val="595959" w:themeColor="text1" w:themeTint="A6"/>
+          <w:sz w:val="22"/>
+          <w:szCs w:val="22"/>
+        </w:rPr>
+        <w:t>At the beginning of each semester, we will set a schedule for weekly meetings. Each full-time lab member (RAs, graduate students, post-docs) will have a one</w:t>
+      </w:r>
+      <w:r>
+        <w:rPr>
+          <w:rFonts w:ascii="Myriad Pro" w:hAnsi="Myriad Pro"/>
+          <w:color w:val="595959" w:themeColor="text1" w:themeTint="A6"/>
+          <w:sz w:val="22"/>
+          <w:szCs w:val="22"/>
+        </w:rPr>
+        <w:t xml:space="preserve">-hour slot set aside to meet with Mariam. </w:t>
       </w:r>
       <w:r>
         <w:rPr>
@@ -8437,63 +8942,77 @@
           <w:sz w:val="22"/>
           <w:szCs w:val="22"/>
         </w:rPr>
-        <w:t>her</w:t>
-      </w:r>
-      <w:r>
-        <w:rPr>
-          <w:rFonts w:ascii="Myriad Pro" w:hAnsi="Myriad Pro"/>
-          <w:color w:val="595959" w:themeColor="text1" w:themeTint="A6"/>
-          <w:sz w:val="22"/>
-          <w:szCs w:val="22"/>
-        </w:rPr>
-        <w:t xml:space="preserve"> door is closed, assume that Mariam is either gone</w:t>
-      </w:r>
-      <w:r>
-        <w:rPr>
-          <w:rFonts w:ascii="Myriad Pro" w:hAnsi="Myriad Pro"/>
-          <w:color w:val="595959" w:themeColor="text1" w:themeTint="A6"/>
-          <w:sz w:val="22"/>
-          <w:szCs w:val="22"/>
-        </w:rPr>
-        <w:t>, in a meeting in her office,</w:t>
-      </w:r>
-      <w:r>
-        <w:rPr>
-          <w:rFonts w:ascii="Myriad Pro" w:hAnsi="Myriad Pro"/>
-          <w:color w:val="595959" w:themeColor="text1" w:themeTint="A6"/>
-          <w:sz w:val="22"/>
-          <w:szCs w:val="22"/>
-        </w:rPr>
-        <w:t xml:space="preserve"> or does not want to be disturbed – so please send a message (Slack or e-mail) rather than knocking.</w:t>
-      </w:r>
-      <w:r>
-        <w:rPr>
-          <w:rFonts w:ascii="Myriad Pro" w:hAnsi="Myriad Pro"/>
-          <w:color w:val="595959" w:themeColor="text1" w:themeTint="A6"/>
-          <w:sz w:val="22"/>
-          <w:szCs w:val="22"/>
-        </w:rPr>
-        <w:t xml:space="preserve"> </w:t>
-      </w:r>
-    </w:p>
-    <w:bookmarkEnd w:id="20"/>
-    <w:bookmarkEnd w:id="21"/>
-    <w:p>
-      <w:pPr>
-        <w:rPr>
-          <w:rFonts w:ascii="Myriad Pro" w:hAnsi="Myriad Pro"/>
-          <w:color w:val="595959" w:themeColor="text1" w:themeTint="A6"/>
-          <w:sz w:val="22"/>
-          <w:szCs w:val="22"/>
-        </w:rPr>
-      </w:pPr>
-    </w:p>
-    <w:bookmarkEnd w:id="13"/>
-    <w:p>
-      <w:pPr>
-        <w:rPr>
-          <w:rFonts w:ascii="Myriad Pro" w:hAnsi="Myriad Pro"/>
-          <w:color w:val="595959" w:themeColor="text1" w:themeTint="A6"/>
+        <w:lastRenderedPageBreak/>
+        <w:t>scheduling conflicts arise (e.g., because of travel), we can try to reschedule for another day that week. If there is nothing to discuss, feel free to cancel the meeting or just drop by for a brief chat.</w:t>
+      </w:r>
+    </w:p>
+    <w:p>
+      <w:pPr>
+        <w:jc w:val="both"/>
+        <w:rPr>
+          <w:rFonts w:ascii="Myriad Pro" w:hAnsi="Myriad Pro"/>
+          <w:color w:val="595959" w:themeColor="text1" w:themeTint="A6"/>
+          <w:sz w:val="22"/>
+          <w:szCs w:val="22"/>
+        </w:rPr>
+      </w:pPr>
+    </w:p>
+    <w:p>
+      <w:pPr>
+        <w:jc w:val="both"/>
+        <w:rPr>
+          <w:rFonts w:ascii="Myriad Pro" w:hAnsi="Myriad Pro"/>
+          <w:i/>
+          <w:color w:val="000000" w:themeColor="text1"/>
+          <w:sz w:val="22"/>
+          <w:szCs w:val="22"/>
+        </w:rPr>
+      </w:pPr>
+      <w:r>
+        <w:rPr>
+          <w:rFonts w:ascii="Myriad Pro" w:hAnsi="Myriad Pro"/>
+          <w:color w:val="595959" w:themeColor="text1" w:themeTint="A6"/>
+          <w:sz w:val="22"/>
+          <w:szCs w:val="22"/>
+        </w:rPr>
+        <w:t>Mariam will meet with undergraduate students every other week (or according to need)</w:t>
+      </w:r>
+      <w:r>
+        <w:rPr>
+          <w:rFonts w:ascii="Myriad Pro" w:hAnsi="Myriad Pro"/>
+          <w:color w:val="595959" w:themeColor="text1" w:themeTint="A6"/>
+          <w:sz w:val="22"/>
+          <w:szCs w:val="22"/>
+        </w:rPr>
+        <w:t xml:space="preserve">; </w:t>
+      </w:r>
+      <w:r>
+        <w:rPr>
+          <w:rFonts w:ascii="Myriad Pro" w:hAnsi="Myriad Pro"/>
+          <w:color w:val="595959" w:themeColor="text1" w:themeTint="A6"/>
+          <w:sz w:val="22"/>
+          <w:szCs w:val="22"/>
+        </w:rPr>
+        <w:t>post-docs and graduate students should meet with their undergraduate mentee on a regular basis.</w:t>
+      </w:r>
+    </w:p>
+    <w:p>
+      <w:pPr>
+        <w:rPr>
+          <w:rFonts w:ascii="Myriad Pro" w:hAnsi="Myriad Pro"/>
+          <w:i/>
+          <w:color w:val="000000" w:themeColor="text1"/>
+          <w:sz w:val="22"/>
+          <w:szCs w:val="22"/>
+        </w:rPr>
+      </w:pPr>
+    </w:p>
+    <w:p>
+      <w:pPr>
+        <w:rPr>
+          <w:rFonts w:ascii="Myriad Pro" w:hAnsi="Myriad Pro"/>
+          <w:i/>
+          <w:color w:val="000000" w:themeColor="text1"/>
           <w:sz w:val="22"/>
           <w:szCs w:val="22"/>
         </w:rPr>
@@ -8509,7 +9028,7 @@
           <w:u w:val="single"/>
         </w:rPr>
       </w:pPr>
-      <w:bookmarkStart w:id="23" w:name="Meetings"/>
+      <w:bookmarkStart w:id="25" w:name="Deadlines"/>
       <w:r>
         <w:rPr>
           <w:rFonts w:ascii="Myriad Pro" w:hAnsi="Myriad Pro"/>
@@ -8518,10 +9037,10 @@
           <w:szCs w:val="22"/>
           <w:u w:val="single"/>
         </w:rPr>
-        <w:t>Meetings</w:t>
-      </w:r>
-    </w:p>
-    <w:bookmarkEnd w:id="23"/>
+        <w:t>Deadlines</w:t>
+      </w:r>
+    </w:p>
+    <w:bookmarkEnd w:id="25"/>
     <w:p>
       <w:pPr>
         <w:rPr>
@@ -8535,422 +9054,580 @@
     </w:p>
     <w:p>
       <w:pPr>
+        <w:jc w:val="both"/>
+        <w:rPr>
+          <w:rFonts w:ascii="Myriad Pro" w:hAnsi="Myriad Pro"/>
+          <w:color w:val="595959" w:themeColor="text1" w:themeTint="A6"/>
+          <w:sz w:val="22"/>
+          <w:szCs w:val="22"/>
+        </w:rPr>
+      </w:pPr>
+      <w:r>
+        <w:rPr>
+          <w:rFonts w:ascii="Myriad Pro" w:hAnsi="Myriad Pro"/>
+          <w:color w:val="595959" w:themeColor="text1" w:themeTint="A6"/>
+          <w:sz w:val="22"/>
+          <w:szCs w:val="22"/>
+        </w:rPr>
+        <w:t xml:space="preserve">One way of maintaining sanity in the academic work is to be as organized as possible. This is essential because disorganization doesn’t just hurt you, it hurts your collaborators and people </w:t>
+      </w:r>
+      <w:r>
+        <w:rPr>
+          <w:rFonts w:ascii="Myriad Pro" w:hAnsi="Myriad Pro"/>
+          <w:color w:val="595959" w:themeColor="text1" w:themeTint="A6"/>
+          <w:sz w:val="22"/>
+          <w:szCs w:val="22"/>
+        </w:rPr>
+        <w:t>whose help you need</w:t>
+      </w:r>
+      <w:r>
+        <w:rPr>
+          <w:rFonts w:ascii="Myriad Pro" w:hAnsi="Myriad Pro"/>
+          <w:color w:val="595959" w:themeColor="text1" w:themeTint="A6"/>
+          <w:sz w:val="22"/>
+          <w:szCs w:val="22"/>
+        </w:rPr>
+        <w:t xml:space="preserve">. When it comes to deadlines, tell your collaborators as soon as possible when you know </w:t>
+      </w:r>
+      <w:r>
+        <w:rPr>
+          <w:rFonts w:ascii="Myriad Pro" w:hAnsi="Myriad Pro"/>
+          <w:color w:val="595959" w:themeColor="text1" w:themeTint="A6"/>
+          <w:sz w:val="22"/>
+          <w:szCs w:val="22"/>
+        </w:rPr>
+        <w:t>when</w:t>
+      </w:r>
+      <w:r>
+        <w:rPr>
+          <w:rFonts w:ascii="Myriad Pro" w:hAnsi="Myriad Pro"/>
+          <w:color w:val="595959" w:themeColor="text1" w:themeTint="A6"/>
+          <w:sz w:val="22"/>
+          <w:szCs w:val="22"/>
+        </w:rPr>
+        <w:t xml:space="preserve"> a deadline is, and make sure they are aware of it the closer it gets. Don’t be afraid to bug them about it (yes, bug Mariam as well). </w:t>
+      </w:r>
+    </w:p>
+    <w:p>
+      <w:pPr>
+        <w:jc w:val="both"/>
+        <w:rPr>
+          <w:rFonts w:ascii="Myriad Pro" w:hAnsi="Myriad Pro"/>
+          <w:color w:val="595959" w:themeColor="text1" w:themeTint="A6"/>
+          <w:sz w:val="22"/>
+          <w:szCs w:val="22"/>
+        </w:rPr>
+      </w:pPr>
+    </w:p>
+    <w:p>
+      <w:pPr>
+        <w:jc w:val="both"/>
+        <w:rPr>
+          <w:rFonts w:ascii="Myriad Pro" w:hAnsi="Myriad Pro"/>
+          <w:color w:val="595959" w:themeColor="text1" w:themeTint="A6"/>
+          <w:sz w:val="22"/>
+          <w:szCs w:val="22"/>
+        </w:rPr>
+      </w:pPr>
+      <w:r>
+        <w:rPr>
+          <w:rFonts w:ascii="Myriad Pro" w:hAnsi="Myriad Pro"/>
+          <w:color w:val="595959" w:themeColor="text1" w:themeTint="A6"/>
+          <w:sz w:val="22"/>
+          <w:szCs w:val="22"/>
+        </w:rPr>
+        <w:t xml:space="preserve">Give Mariam at least one week’s notice to do something with a hard deadline that doesn’t require a lot of time (e.g., reading/commenting on conference abstracts, filling out paperwork, </w:t>
+      </w:r>
+      <w:proofErr w:type="spellStart"/>
+      <w:r>
+        <w:rPr>
+          <w:rFonts w:ascii="Myriad Pro" w:hAnsi="Myriad Pro"/>
+          <w:color w:val="595959" w:themeColor="text1" w:themeTint="A6"/>
+          <w:sz w:val="22"/>
+          <w:szCs w:val="22"/>
+        </w:rPr>
+        <w:t>etc</w:t>
+      </w:r>
+      <w:proofErr w:type="spellEnd"/>
+      <w:r>
+        <w:rPr>
+          <w:rFonts w:ascii="Myriad Pro" w:hAnsi="Myriad Pro"/>
+          <w:color w:val="595959" w:themeColor="text1" w:themeTint="A6"/>
+          <w:sz w:val="22"/>
+          <w:szCs w:val="22"/>
+        </w:rPr>
+        <w:t xml:space="preserve">). Give Mariam </w:t>
+      </w:r>
+      <w:r>
         <w:rPr>
           <w:rFonts w:ascii="Myriad Pro" w:hAnsi="Myriad Pro"/>
           <w:i/>
-          <w:color w:val="000000" w:themeColor="text1"/>
-          <w:sz w:val="22"/>
-          <w:szCs w:val="22"/>
-        </w:rPr>
-      </w:pPr>
+          <w:color w:val="595959" w:themeColor="text1" w:themeTint="A6"/>
+          <w:sz w:val="22"/>
+          <w:szCs w:val="22"/>
+        </w:rPr>
+        <w:t>at least</w:t>
+      </w:r>
+      <w:r>
+        <w:rPr>
+          <w:rFonts w:ascii="Myriad Pro" w:hAnsi="Myriad Pro"/>
+          <w:color w:val="595959" w:themeColor="text1" w:themeTint="A6"/>
+          <w:sz w:val="22"/>
+          <w:szCs w:val="22"/>
+        </w:rPr>
+        <w:t xml:space="preserve"> two weeks</w:t>
+      </w:r>
+      <w:r>
+        <w:rPr>
+          <w:rFonts w:ascii="Myriad Pro" w:hAnsi="Myriad Pro"/>
+          <w:color w:val="595959" w:themeColor="text1" w:themeTint="A6"/>
+          <w:sz w:val="22"/>
+          <w:szCs w:val="22"/>
+        </w:rPr>
+        <w:t>’</w:t>
+      </w:r>
+      <w:r>
+        <w:rPr>
+          <w:rFonts w:ascii="Myriad Pro" w:hAnsi="Myriad Pro"/>
+          <w:color w:val="595959" w:themeColor="text1" w:themeTint="A6"/>
+          <w:sz w:val="22"/>
+          <w:szCs w:val="22"/>
+        </w:rPr>
+        <w:t xml:space="preserve"> notice </w:t>
+      </w:r>
+      <w:r>
+        <w:rPr>
+          <w:rFonts w:ascii="Myriad Pro" w:hAnsi="Myriad Pro"/>
+          <w:color w:val="595959" w:themeColor="text1" w:themeTint="A6"/>
+          <w:sz w:val="22"/>
+          <w:szCs w:val="22"/>
+        </w:rPr>
+        <w:t>to do something with a hard deadline that requires a lot of time (e.g., a letter of recommendation).</w:t>
+      </w:r>
+      <w:r>
+        <w:rPr>
+          <w:rFonts w:ascii="Myriad Pro" w:hAnsi="Myriad Pro"/>
+          <w:color w:val="595959" w:themeColor="text1" w:themeTint="A6"/>
+          <w:sz w:val="22"/>
+          <w:szCs w:val="22"/>
+        </w:rPr>
+        <w:t xml:space="preserve"> For manuscript revisions and invited paper submissions (which have hard</w:t>
+      </w:r>
+      <w:r>
+        <w:rPr>
+          <w:rFonts w:ascii="Myriad Pro" w:hAnsi="Myriad Pro"/>
+          <w:color w:val="595959" w:themeColor="text1" w:themeTint="A6"/>
+          <w:sz w:val="22"/>
+          <w:szCs w:val="22"/>
+        </w:rPr>
+        <w:t>-</w:t>
+      </w:r>
+      <w:proofErr w:type="spellStart"/>
+      <w:r>
+        <w:rPr>
+          <w:rFonts w:ascii="Myriad Pro" w:hAnsi="Myriad Pro"/>
+          <w:color w:val="595959" w:themeColor="text1" w:themeTint="A6"/>
+          <w:sz w:val="22"/>
+          <w:szCs w:val="22"/>
+        </w:rPr>
+        <w:t>ish</w:t>
+      </w:r>
+      <w:proofErr w:type="spellEnd"/>
+      <w:r>
+        <w:rPr>
+          <w:rFonts w:ascii="Myriad Pro" w:hAnsi="Myriad Pro"/>
+          <w:color w:val="595959" w:themeColor="text1" w:themeTint="A6"/>
+          <w:sz w:val="22"/>
+          <w:szCs w:val="22"/>
+        </w:rPr>
+        <w:t xml:space="preserve"> deadlines), give her as much time as you can, because these will require multiple back-and-</w:t>
+      </w:r>
+      <w:proofErr w:type="spellStart"/>
+      <w:r>
+        <w:rPr>
+          <w:rFonts w:ascii="Myriad Pro" w:hAnsi="Myriad Pro"/>
+          <w:color w:val="595959" w:themeColor="text1" w:themeTint="A6"/>
+          <w:sz w:val="22"/>
+          <w:szCs w:val="22"/>
+        </w:rPr>
+        <w:t>forths</w:t>
+      </w:r>
+      <w:proofErr w:type="spellEnd"/>
+      <w:r>
+        <w:rPr>
+          <w:rFonts w:ascii="Myriad Pro" w:hAnsi="Myriad Pro"/>
+          <w:color w:val="595959" w:themeColor="text1" w:themeTint="A6"/>
+          <w:sz w:val="22"/>
+          <w:szCs w:val="22"/>
+        </w:rPr>
+        <w:t>.</w:t>
+      </w:r>
+    </w:p>
+    <w:p>
+      <w:pPr>
+        <w:jc w:val="both"/>
+        <w:rPr>
+          <w:rFonts w:ascii="Myriad Pro" w:hAnsi="Myriad Pro"/>
+          <w:color w:val="595959" w:themeColor="text1" w:themeTint="A6"/>
+          <w:sz w:val="22"/>
+          <w:szCs w:val="22"/>
+        </w:rPr>
+      </w:pPr>
+    </w:p>
+    <w:p>
+      <w:pPr>
+        <w:jc w:val="both"/>
+        <w:rPr>
+          <w:rFonts w:ascii="Myriad Pro" w:hAnsi="Myriad Pro"/>
+          <w:color w:val="595959" w:themeColor="text1" w:themeTint="A6"/>
+          <w:sz w:val="22"/>
+          <w:szCs w:val="22"/>
+        </w:rPr>
+      </w:pPr>
+      <w:r>
+        <w:rPr>
+          <w:rFonts w:ascii="Myriad Pro" w:hAnsi="Myriad Pro"/>
+          <w:color w:val="595959" w:themeColor="text1" w:themeTint="A6"/>
+          <w:sz w:val="22"/>
+          <w:szCs w:val="22"/>
+        </w:rPr>
+        <w:t>For manuscript submissions (i.e., no hard deadline), you can still bug Mariam to give you feedback if she hasn’t responded in a week or two – papers are important!</w:t>
+      </w:r>
+    </w:p>
+    <w:p>
+      <w:pPr>
+        <w:jc w:val="both"/>
+        <w:rPr>
+          <w:rFonts w:ascii="Myriad Pro" w:hAnsi="Myriad Pro"/>
+          <w:color w:val="595959" w:themeColor="text1" w:themeTint="A6"/>
+          <w:sz w:val="22"/>
+          <w:szCs w:val="22"/>
+        </w:rPr>
+      </w:pPr>
+    </w:p>
+    <w:p>
+      <w:pPr>
+        <w:jc w:val="both"/>
+        <w:rPr>
+          <w:rFonts w:ascii="Myriad Pro" w:hAnsi="Myriad Pro"/>
+          <w:color w:val="595959" w:themeColor="text1" w:themeTint="A6"/>
+          <w:sz w:val="22"/>
+          <w:szCs w:val="22"/>
+        </w:rPr>
+      </w:pPr>
+    </w:p>
+    <w:p>
+      <w:pPr>
+        <w:rPr>
+          <w:rFonts w:ascii="Myriad Pro" w:hAnsi="Myriad Pro"/>
+          <w:color w:val="000000" w:themeColor="text1"/>
+          <w:sz w:val="22"/>
+          <w:szCs w:val="22"/>
+          <w:u w:val="single"/>
+        </w:rPr>
+      </w:pPr>
+      <w:bookmarkStart w:id="26" w:name="Presentations"/>
+      <w:r>
+        <w:rPr>
+          <w:rFonts w:ascii="Myriad Pro" w:hAnsi="Myriad Pro"/>
+          <w:color w:val="000000" w:themeColor="text1"/>
+          <w:sz w:val="22"/>
+          <w:szCs w:val="22"/>
+          <w:u w:val="single"/>
+        </w:rPr>
+        <w:t>Presentations</w:t>
+      </w:r>
+    </w:p>
+    <w:bookmarkEnd w:id="26"/>
+    <w:p>
+      <w:pPr>
+        <w:rPr>
+          <w:rFonts w:ascii="Myriad Pro" w:hAnsi="Myriad Pro"/>
+          <w:color w:val="000000" w:themeColor="text1"/>
+          <w:sz w:val="22"/>
+          <w:szCs w:val="22"/>
+          <w:u w:val="single"/>
+        </w:rPr>
+      </w:pPr>
+    </w:p>
+    <w:p>
+      <w:pPr>
+        <w:jc w:val="both"/>
+        <w:rPr>
+          <w:rFonts w:ascii="Myriad Pro" w:hAnsi="Myriad Pro"/>
+          <w:color w:val="595959" w:themeColor="text1" w:themeTint="A6"/>
+          <w:sz w:val="22"/>
+          <w:szCs w:val="22"/>
+        </w:rPr>
+      </w:pPr>
+      <w:r>
+        <w:rPr>
+          <w:rFonts w:ascii="Myriad Pro" w:hAnsi="Myriad Pro"/>
+          <w:color w:val="595959" w:themeColor="text1" w:themeTint="A6"/>
+          <w:sz w:val="22"/>
+          <w:szCs w:val="22"/>
+        </w:rPr>
+        <w:t xml:space="preserve">Learning to present your research is important. Very few people will read your papers carefully (sad, but true) but you can reach a lot of people at conference talks and posters. Also, if you plan on staying in academia, getting a post-doc position and getting a faculty position both significantly depend on your ability to present your data. Even if you want to leave academia, presentations are likely to be an important part of your job. </w:t>
+      </w:r>
+      <w:r>
+        <w:rPr>
+          <w:rFonts w:ascii="Myriad Pro" w:hAnsi="Myriad Pro"/>
+          <w:color w:val="595959" w:themeColor="text1" w:themeTint="A6"/>
+          <w:sz w:val="22"/>
+          <w:szCs w:val="22"/>
+        </w:rPr>
+        <w:t>Additionally, every time you present your work, you are representing not just yourself but the entire lab.</w:t>
+      </w:r>
+    </w:p>
+    <w:p>
+      <w:pPr>
+        <w:jc w:val="both"/>
+        <w:rPr>
+          <w:rFonts w:ascii="Myriad Pro" w:hAnsi="Myriad Pro"/>
+          <w:color w:val="595959" w:themeColor="text1" w:themeTint="A6"/>
+          <w:sz w:val="22"/>
+          <w:szCs w:val="22"/>
+        </w:rPr>
+      </w:pPr>
+    </w:p>
+    <w:p>
+      <w:pPr>
+        <w:jc w:val="both"/>
+        <w:rPr>
+          <w:rFonts w:ascii="Myriad Pro" w:hAnsi="Myriad Pro"/>
+          <w:color w:val="595959" w:themeColor="text1" w:themeTint="A6"/>
+          <w:sz w:val="22"/>
+          <w:szCs w:val="22"/>
+        </w:rPr>
+      </w:pPr>
+      <w:r>
+        <w:rPr>
+          <w:rFonts w:ascii="Myriad Pro" w:hAnsi="Myriad Pro"/>
+          <w:color w:val="595959" w:themeColor="text1" w:themeTint="A6"/>
+          <w:sz w:val="22"/>
+          <w:szCs w:val="22"/>
+        </w:rPr>
+        <w:t xml:space="preserve">It is </w:t>
+      </w:r>
+      <w:r>
+        <w:rPr>
+          <w:rFonts w:ascii="Myriad Pro" w:hAnsi="Myriad Pro"/>
+          <w:color w:val="595959" w:themeColor="text1" w:themeTint="A6"/>
+          <w:sz w:val="22"/>
+          <w:szCs w:val="22"/>
+        </w:rPr>
+        <w:t xml:space="preserve">therefore </w:t>
+      </w:r>
+      <w:r>
+        <w:rPr>
+          <w:rFonts w:ascii="Myriad Pro" w:hAnsi="Myriad Pro"/>
+          <w:color w:val="595959" w:themeColor="text1" w:themeTint="A6"/>
+          <w:sz w:val="22"/>
+          <w:szCs w:val="22"/>
+        </w:rPr>
+        <w:t xml:space="preserve">highly encouraged that you seek out opportunities to present your research, whether it is at departmental talk series and events, to other labs (within or outside of Columbia), at conferences, or to the general public. </w:t>
+      </w:r>
+      <w:r>
+        <w:rPr>
+          <w:rFonts w:ascii="Myriad Pro" w:hAnsi="Myriad Pro"/>
+          <w:color w:val="595959" w:themeColor="text1" w:themeTint="A6"/>
+          <w:sz w:val="22"/>
+          <w:szCs w:val="22"/>
+        </w:rPr>
+        <w:t xml:space="preserve">If you are going to give a presentation (a poster or a talk), be prepared to give a practice presentation to the lab at least one week ahead of time (two weeks or more are advisable for conference presentations, and </w:t>
+      </w:r>
       <w:r>
         <w:rPr>
           <w:rFonts w:ascii="Myriad Pro" w:hAnsi="Myriad Pro"/>
           <w:i/>
-          <w:color w:val="000000" w:themeColor="text1"/>
-          <w:sz w:val="22"/>
-          <w:szCs w:val="22"/>
-        </w:rPr>
-        <w:t>Weekly Lab Meetings</w:t>
-      </w:r>
-    </w:p>
-    <w:p>
-      <w:pPr>
-        <w:rPr>
-          <w:rFonts w:ascii="Myriad Pro" w:hAnsi="Myriad Pro"/>
-          <w:i/>
-          <w:color w:val="000000" w:themeColor="text1"/>
-          <w:sz w:val="22"/>
-          <w:szCs w:val="22"/>
-        </w:rPr>
-      </w:pPr>
-    </w:p>
-    <w:p>
-      <w:pPr>
-        <w:jc w:val="both"/>
-        <w:rPr>
-          <w:rFonts w:ascii="Myriad Pro" w:hAnsi="Myriad Pro"/>
-          <w:color w:val="595959" w:themeColor="text1" w:themeTint="A6"/>
-          <w:sz w:val="22"/>
-          <w:szCs w:val="22"/>
-        </w:rPr>
-      </w:pPr>
-      <w:r>
-        <w:rPr>
-          <w:rFonts w:ascii="Myriad Pro" w:hAnsi="Myriad Pro"/>
-          <w:color w:val="595959" w:themeColor="text1" w:themeTint="A6"/>
-          <w:sz w:val="22"/>
-          <w:szCs w:val="22"/>
-        </w:rPr>
-        <w:t xml:space="preserve">Weekly lab meetings </w:t>
-      </w:r>
-      <w:r>
-        <w:rPr>
-          <w:rFonts w:ascii="Myriad Pro" w:hAnsi="Myriad Pro"/>
-          <w:color w:val="595959" w:themeColor="text1" w:themeTint="A6"/>
-          <w:sz w:val="22"/>
-          <w:szCs w:val="22"/>
-        </w:rPr>
-        <w:t xml:space="preserve">(~1.5 hours each) </w:t>
-      </w:r>
-      <w:r>
-        <w:rPr>
-          <w:rFonts w:ascii="Myriad Pro" w:hAnsi="Myriad Pro"/>
-          <w:color w:val="595959" w:themeColor="text1" w:themeTint="A6"/>
-          <w:sz w:val="22"/>
-          <w:szCs w:val="22"/>
-        </w:rPr>
-        <w:t>are meant to be a forum for trainees to pr</w:t>
-      </w:r>
-      <w:r>
-        <w:rPr>
-          <w:rFonts w:ascii="Myriad Pro" w:hAnsi="Myriad Pro"/>
-          <w:color w:val="595959" w:themeColor="text1" w:themeTint="A6"/>
-          <w:sz w:val="22"/>
-          <w:szCs w:val="22"/>
-        </w:rPr>
-        <w:t>esent project ideas and/or data</w:t>
-      </w:r>
-      <w:r>
-        <w:rPr>
-          <w:rFonts w:ascii="Myriad Pro" w:hAnsi="Myriad Pro"/>
-          <w:color w:val="595959" w:themeColor="text1" w:themeTint="A6"/>
-          <w:sz w:val="22"/>
-          <w:szCs w:val="22"/>
-        </w:rPr>
-        <w:t xml:space="preserve"> to get feedback from the rest of the group. Projects at any level of completion (or even not yet started!) can benefit from being presented. These lab meetings can also be used to talk about methods, statistical analyses, new papers, and career development. </w:t>
-      </w:r>
-      <w:r>
-        <w:rPr>
-          <w:rFonts w:ascii="Myriad Pro" w:hAnsi="Myriad Pro"/>
-          <w:color w:val="595959" w:themeColor="text1" w:themeTint="A6"/>
-          <w:sz w:val="22"/>
-          <w:szCs w:val="22"/>
-        </w:rPr>
-        <w:t xml:space="preserve">For paper discussions, </w:t>
-      </w:r>
-      <w:r>
-        <w:rPr>
-          <w:rFonts w:ascii="Myriad Pro" w:hAnsi="Myriad Pro"/>
-          <w:color w:val="595959" w:themeColor="text1" w:themeTint="A6"/>
-          <w:sz w:val="22"/>
-          <w:szCs w:val="22"/>
-        </w:rPr>
-        <w:t>everyone</w:t>
-      </w:r>
-      <w:r>
-        <w:rPr>
-          <w:rFonts w:ascii="Myriad Pro" w:hAnsi="Myriad Pro"/>
-          <w:color w:val="595959" w:themeColor="text1" w:themeTint="A6"/>
-          <w:sz w:val="22"/>
-          <w:szCs w:val="22"/>
-        </w:rPr>
-        <w:t xml:space="preserve"> must come to lab meeting having read the paper and </w:t>
-      </w:r>
-      <w:r>
-        <w:rPr>
-          <w:rFonts w:ascii="Myriad Pro" w:hAnsi="Myriad Pro"/>
-          <w:color w:val="595959" w:themeColor="text1" w:themeTint="A6"/>
-          <w:sz w:val="22"/>
-          <w:szCs w:val="22"/>
-        </w:rPr>
-        <w:t>prepared</w:t>
-      </w:r>
-      <w:r>
-        <w:rPr>
-          <w:rFonts w:ascii="Myriad Pro" w:hAnsi="Myriad Pro"/>
-          <w:color w:val="595959" w:themeColor="text1" w:themeTint="A6"/>
-          <w:sz w:val="22"/>
-          <w:szCs w:val="22"/>
-        </w:rPr>
-        <w:t xml:space="preserve"> with comments and questions to contribute. </w:t>
-      </w:r>
-      <w:r>
-        <w:rPr>
-          <w:rFonts w:ascii="Myriad Pro" w:hAnsi="Myriad Pro"/>
-          <w:color w:val="595959" w:themeColor="text1" w:themeTint="A6"/>
-          <w:sz w:val="22"/>
-          <w:szCs w:val="22"/>
-        </w:rPr>
-        <w:t>Some weeks we may explore a particular issue and have people read different papers – in that case, come to lab meeting having read your paper and be prepared to summarize it for the group.</w:t>
-      </w:r>
-    </w:p>
-    <w:p>
-      <w:pPr>
-        <w:jc w:val="both"/>
-        <w:rPr>
-          <w:rFonts w:ascii="Myriad Pro" w:hAnsi="Myriad Pro"/>
-          <w:color w:val="595959" w:themeColor="text1" w:themeTint="A6"/>
-          <w:sz w:val="22"/>
-          <w:szCs w:val="22"/>
-        </w:rPr>
-      </w:pPr>
-    </w:p>
-    <w:p>
-      <w:pPr>
-        <w:jc w:val="both"/>
-        <w:rPr>
-          <w:rFonts w:ascii="Myriad Pro" w:hAnsi="Myriad Pro"/>
-          <w:color w:val="595959" w:themeColor="text1" w:themeTint="A6"/>
-          <w:sz w:val="22"/>
-          <w:szCs w:val="22"/>
-        </w:rPr>
-      </w:pPr>
-      <w:r>
-        <w:rPr>
-          <w:rFonts w:ascii="Myriad Pro" w:hAnsi="Myriad Pro"/>
-          <w:color w:val="595959" w:themeColor="text1" w:themeTint="A6"/>
-          <w:sz w:val="22"/>
-          <w:szCs w:val="22"/>
-        </w:rPr>
-        <w:t>Each trainee (RA, students, post-docs) is expected to present at least once every semester. These meetings are informal, and you can d</w:t>
-      </w:r>
-      <w:r>
-        <w:rPr>
-          <w:rFonts w:ascii="Myriad Pro" w:hAnsi="Myriad Pro"/>
-          <w:color w:val="595959" w:themeColor="text1" w:themeTint="A6"/>
-          <w:sz w:val="22"/>
-          <w:szCs w:val="22"/>
-        </w:rPr>
-        <w:t xml:space="preserve">o what you wish with your slot – just be prepared to contribute something substantive. Lab members are also expected to attend every meeting (obviously, illnesses, doctor appointments, family issues, </w:t>
-      </w:r>
-      <w:proofErr w:type="spellStart"/>
-      <w:r>
-        <w:rPr>
-          <w:rFonts w:ascii="Myriad Pro" w:hAnsi="Myriad Pro"/>
-          <w:color w:val="595959" w:themeColor="text1" w:themeTint="A6"/>
-          <w:sz w:val="22"/>
-          <w:szCs w:val="22"/>
-        </w:rPr>
-        <w:t>etc</w:t>
-      </w:r>
-      <w:proofErr w:type="spellEnd"/>
-      <w:r>
-        <w:rPr>
-          <w:rFonts w:ascii="Myriad Pro" w:hAnsi="Myriad Pro"/>
-          <w:color w:val="595959" w:themeColor="text1" w:themeTint="A6"/>
-          <w:sz w:val="22"/>
-          <w:szCs w:val="22"/>
-        </w:rPr>
-        <w:t xml:space="preserve"> are a valid reason for missing a meeting). Undergraduate students are encouraged to attend as often as possible (assuming it fits in their course schedule).</w:t>
-      </w:r>
-    </w:p>
-    <w:p>
-      <w:pPr>
-        <w:jc w:val="both"/>
-        <w:rPr>
-          <w:rFonts w:ascii="Myriad Pro" w:hAnsi="Myriad Pro"/>
-          <w:color w:val="595959" w:themeColor="text1" w:themeTint="A6"/>
-          <w:sz w:val="22"/>
-          <w:szCs w:val="22"/>
-        </w:rPr>
-      </w:pPr>
-    </w:p>
-    <w:p>
-      <w:pPr>
-        <w:jc w:val="both"/>
-        <w:rPr>
-          <w:rFonts w:ascii="Myriad Pro" w:hAnsi="Myriad Pro"/>
-          <w:color w:val="595959" w:themeColor="text1" w:themeTint="A6"/>
-          <w:sz w:val="22"/>
-          <w:szCs w:val="22"/>
-        </w:rPr>
-      </w:pPr>
-      <w:r>
-        <w:rPr>
-          <w:rFonts w:ascii="Myriad Pro" w:hAnsi="Myriad Pro"/>
-          <w:color w:val="595959" w:themeColor="text1" w:themeTint="A6"/>
-          <w:sz w:val="22"/>
-          <w:szCs w:val="22"/>
-        </w:rPr>
-        <w:t>Occasionally, we may have joint lab meetings with other faculty in the department – these may be combined with our weekly lab meeting or an additional meeting.</w:t>
-      </w:r>
-      <w:r>
-        <w:rPr>
-          <w:rFonts w:ascii="Myriad Pro" w:hAnsi="Myriad Pro"/>
-          <w:color w:val="595959" w:themeColor="text1" w:themeTint="A6"/>
-          <w:sz w:val="22"/>
-          <w:szCs w:val="22"/>
-        </w:rPr>
-        <w:t xml:space="preserve"> </w:t>
-      </w:r>
-      <w:r>
-        <w:rPr>
-          <w:rFonts w:ascii="Myriad Pro" w:hAnsi="Myriad Pro"/>
-          <w:color w:val="595959" w:themeColor="text1" w:themeTint="A6"/>
-          <w:sz w:val="22"/>
-          <w:szCs w:val="22"/>
-        </w:rPr>
-        <w:t>We will also use lab meetings (or ad-hoc scheduled meetings) to prepare for conference presentations and give people feedback on job talks or other external presentations.</w:t>
-      </w:r>
-      <w:r>
-        <w:rPr>
-          <w:rFonts w:ascii="Myriad Pro" w:hAnsi="Myriad Pro"/>
-          <w:color w:val="595959" w:themeColor="text1" w:themeTint="A6"/>
-          <w:sz w:val="22"/>
-          <w:szCs w:val="22"/>
-        </w:rPr>
-        <w:t xml:space="preserve"> Lab meeting agendas and notes will be kept in the #lab-meetings channel on Slack.</w:t>
-      </w:r>
-    </w:p>
-    <w:p>
-      <w:pPr>
-        <w:rPr>
-          <w:rFonts w:ascii="Myriad Pro" w:hAnsi="Myriad Pro"/>
-          <w:color w:val="000000" w:themeColor="text1"/>
-          <w:sz w:val="22"/>
-          <w:szCs w:val="22"/>
-        </w:rPr>
-      </w:pPr>
-    </w:p>
-    <w:p>
-      <w:pPr>
-        <w:rPr>
-          <w:rFonts w:ascii="Myriad Pro" w:hAnsi="Myriad Pro"/>
-          <w:i/>
-          <w:color w:val="000000" w:themeColor="text1"/>
-          <w:sz w:val="22"/>
-          <w:szCs w:val="22"/>
-        </w:rPr>
-      </w:pPr>
-    </w:p>
-    <w:p>
-      <w:pPr>
-        <w:rPr>
-          <w:rFonts w:ascii="Myriad Pro" w:hAnsi="Myriad Pro"/>
-          <w:i/>
-          <w:color w:val="000000" w:themeColor="text1"/>
-          <w:sz w:val="22"/>
-          <w:szCs w:val="22"/>
-        </w:rPr>
-      </w:pPr>
-      <w:r>
-        <w:rPr>
-          <w:rFonts w:ascii="Myriad Pro" w:hAnsi="Myriad Pro"/>
-          <w:i/>
-          <w:color w:val="000000" w:themeColor="text1"/>
-          <w:sz w:val="22"/>
-          <w:szCs w:val="22"/>
-        </w:rPr>
-        <w:t>Individual Meetings</w:t>
-      </w:r>
-    </w:p>
-    <w:p>
-      <w:pPr>
-        <w:rPr>
-          <w:rFonts w:ascii="Myriad Pro" w:hAnsi="Myriad Pro"/>
-          <w:i/>
-          <w:color w:val="000000" w:themeColor="text1"/>
-          <w:sz w:val="22"/>
-          <w:szCs w:val="22"/>
-        </w:rPr>
-      </w:pPr>
-    </w:p>
-    <w:p>
-      <w:pPr>
-        <w:jc w:val="both"/>
-        <w:rPr>
-          <w:rFonts w:ascii="Myriad Pro" w:hAnsi="Myriad Pro"/>
-          <w:color w:val="595959" w:themeColor="text1" w:themeTint="A6"/>
-          <w:sz w:val="22"/>
-          <w:szCs w:val="22"/>
-        </w:rPr>
-      </w:pPr>
-      <w:r>
-        <w:rPr>
-          <w:rFonts w:ascii="Myriad Pro" w:hAnsi="Myriad Pro"/>
-          <w:color w:val="595959" w:themeColor="text1" w:themeTint="A6"/>
-          <w:sz w:val="22"/>
-          <w:szCs w:val="22"/>
-        </w:rPr>
-        <w:t>At the beginning of each semester, we will set a schedule for weekly meetings. Each full-time lab member (RAs, graduate students, post-docs) will have a one</w:t>
-      </w:r>
-      <w:r>
-        <w:rPr>
-          <w:rFonts w:ascii="Myriad Pro" w:hAnsi="Myriad Pro"/>
-          <w:color w:val="595959" w:themeColor="text1" w:themeTint="A6"/>
-          <w:sz w:val="22"/>
-          <w:szCs w:val="22"/>
-        </w:rPr>
-        <w:t xml:space="preserve">-hour slot set aside to meet with Mariam. </w:t>
-      </w:r>
-      <w:r>
-        <w:rPr>
-          <w:rFonts w:ascii="Myriad Pro" w:hAnsi="Myriad Pro"/>
-          <w:color w:val="595959" w:themeColor="text1" w:themeTint="A6"/>
-          <w:sz w:val="22"/>
-          <w:szCs w:val="22"/>
-        </w:rPr>
-        <w:t>If scheduling conflicts arise (e.g., because of travel), we can try to reschedule for another day that week. If there is nothing to discuss, feel free to cancel the meeting or just drop by for a brief chat.</w:t>
-      </w:r>
-    </w:p>
-    <w:p>
-      <w:pPr>
-        <w:jc w:val="both"/>
-        <w:rPr>
-          <w:rFonts w:ascii="Myriad Pro" w:hAnsi="Myriad Pro"/>
-          <w:color w:val="595959" w:themeColor="text1" w:themeTint="A6"/>
-          <w:sz w:val="22"/>
-          <w:szCs w:val="22"/>
-        </w:rPr>
-      </w:pPr>
-    </w:p>
-    <w:p>
-      <w:pPr>
-        <w:jc w:val="both"/>
-        <w:rPr>
-          <w:rFonts w:ascii="Myriad Pro" w:hAnsi="Myriad Pro"/>
-          <w:i/>
-          <w:color w:val="000000" w:themeColor="text1"/>
-          <w:sz w:val="22"/>
-          <w:szCs w:val="22"/>
-        </w:rPr>
-      </w:pPr>
-      <w:r>
-        <w:rPr>
-          <w:rFonts w:ascii="Myriad Pro" w:hAnsi="Myriad Pro"/>
-          <w:color w:val="595959" w:themeColor="text1" w:themeTint="A6"/>
-          <w:sz w:val="22"/>
-          <w:szCs w:val="22"/>
-        </w:rPr>
-        <w:t>Mariam will meet with undergraduate students every other week (or according to need)</w:t>
-      </w:r>
-      <w:r>
-        <w:rPr>
-          <w:rFonts w:ascii="Myriad Pro" w:hAnsi="Myriad Pro"/>
-          <w:color w:val="595959" w:themeColor="text1" w:themeTint="A6"/>
-          <w:sz w:val="22"/>
-          <w:szCs w:val="22"/>
-        </w:rPr>
-        <w:t xml:space="preserve">; </w:t>
-      </w:r>
-      <w:r>
-        <w:rPr>
-          <w:rFonts w:ascii="Myriad Pro" w:hAnsi="Myriad Pro"/>
-          <w:color w:val="595959" w:themeColor="text1" w:themeTint="A6"/>
-          <w:sz w:val="22"/>
-          <w:szCs w:val="22"/>
-        </w:rPr>
-        <w:t>post-docs and graduate students should meet with their undergraduate mentee on a regular basis.</w:t>
-      </w:r>
-    </w:p>
-    <w:p>
-      <w:pPr>
-        <w:rPr>
-          <w:rFonts w:ascii="Myriad Pro" w:hAnsi="Myriad Pro"/>
-          <w:i/>
-          <w:color w:val="000000" w:themeColor="text1"/>
-          <w:sz w:val="22"/>
-          <w:szCs w:val="22"/>
-        </w:rPr>
-      </w:pPr>
-    </w:p>
-    <w:p>
-      <w:pPr>
-        <w:rPr>
-          <w:rFonts w:ascii="Myriad Pro" w:hAnsi="Myriad Pro"/>
-          <w:i/>
-          <w:color w:val="000000" w:themeColor="text1"/>
+          <w:color w:val="595959" w:themeColor="text1" w:themeTint="A6"/>
+          <w:sz w:val="22"/>
+          <w:szCs w:val="22"/>
+        </w:rPr>
+        <w:t>many</w:t>
+      </w:r>
+      <w:r>
+        <w:rPr>
+          <w:rFonts w:ascii="Myriad Pro" w:hAnsi="Myriad Pro"/>
+          <w:color w:val="595959" w:themeColor="text1" w:themeTint="A6"/>
+          <w:sz w:val="22"/>
+          <w:szCs w:val="22"/>
+        </w:rPr>
+        <w:t xml:space="preserve"> weeks ahead of time are advisable for job talks, which require much refining).  </w:t>
+      </w:r>
+      <w:r>
+        <w:rPr>
+          <w:rFonts w:ascii="Myriad Pro" w:hAnsi="Myriad Pro"/>
+          <w:color w:val="595959" w:themeColor="text1" w:themeTint="A6"/>
+          <w:sz w:val="22"/>
+          <w:szCs w:val="22"/>
+        </w:rPr>
+        <w:t xml:space="preserve">Practice talks will help you feel comfortable with your presentation, and will also allow you to get feedback from the lab and implement those changes well in advance of your real presentation. </w:t>
+      </w:r>
+    </w:p>
+    <w:p>
+      <w:pPr>
+        <w:jc w:val="both"/>
+        <w:rPr>
+          <w:rFonts w:ascii="Myriad Pro" w:hAnsi="Myriad Pro"/>
+          <w:color w:val="595959" w:themeColor="text1" w:themeTint="A6"/>
+          <w:sz w:val="22"/>
+          <w:szCs w:val="22"/>
+        </w:rPr>
+      </w:pPr>
+    </w:p>
+    <w:p>
+      <w:pPr>
+        <w:jc w:val="both"/>
+        <w:rPr>
+          <w:rFonts w:ascii="Myriad Pro" w:hAnsi="Myriad Pro"/>
+          <w:color w:val="595959" w:themeColor="text1" w:themeTint="A6"/>
+          <w:sz w:val="22"/>
+          <w:szCs w:val="22"/>
+        </w:rPr>
+      </w:pPr>
+      <w:r>
+        <w:rPr>
+          <w:rFonts w:ascii="Myriad Pro" w:hAnsi="Myriad Pro"/>
+          <w:color w:val="595959" w:themeColor="text1" w:themeTint="A6"/>
+          <w:sz w:val="22"/>
+          <w:szCs w:val="22"/>
+        </w:rPr>
+        <w:t>Templates for posters will be available, and you can use those as much or as little as you’d like. Some general rules for posters should be followed: minimize text as much as possible (if you wrote a paragraph, you’re doing it wrong)</w:t>
+      </w:r>
+      <w:r>
+        <w:rPr>
+          <w:rFonts w:ascii="Myriad Pro" w:hAnsi="Myriad Pro"/>
+          <w:color w:val="595959" w:themeColor="text1" w:themeTint="A6"/>
+          <w:sz w:val="22"/>
+          <w:szCs w:val="22"/>
+        </w:rPr>
+        <w:t>,</w:t>
+      </w:r>
+      <w:r>
+        <w:rPr>
+          <w:rFonts w:ascii="Myriad Pro" w:hAnsi="Myriad Pro"/>
+          <w:color w:val="595959" w:themeColor="text1" w:themeTint="A6"/>
+          <w:sz w:val="22"/>
+          <w:szCs w:val="22"/>
+        </w:rPr>
+        <w:t xml:space="preserve"> make figures and text large and easy to see at a distance</w:t>
+      </w:r>
+      <w:r>
+        <w:rPr>
+          <w:rFonts w:ascii="Myriad Pro" w:hAnsi="Myriad Pro"/>
+          <w:color w:val="595959" w:themeColor="text1" w:themeTint="A6"/>
+          <w:sz w:val="22"/>
+          <w:szCs w:val="22"/>
+        </w:rPr>
+        <w:t xml:space="preserve">, </w:t>
+      </w:r>
+      <w:r>
+        <w:rPr>
+          <w:rFonts w:ascii="Myriad Pro" w:hAnsi="Myriad Pro"/>
+          <w:color w:val="595959" w:themeColor="text1" w:themeTint="A6"/>
+          <w:sz w:val="22"/>
+          <w:szCs w:val="22"/>
+        </w:rPr>
+        <w:t xml:space="preserve">label your axes, and </w:t>
+      </w:r>
+      <w:r>
+        <w:rPr>
+          <w:rFonts w:ascii="Myriad Pro" w:hAnsi="Myriad Pro"/>
+          <w:color w:val="595959" w:themeColor="text1" w:themeTint="A6"/>
+          <w:sz w:val="22"/>
+          <w:szCs w:val="22"/>
+        </w:rPr>
+        <w:t>make sure different colors are easily discriminable</w:t>
+      </w:r>
+      <w:r>
+        <w:rPr>
+          <w:rFonts w:ascii="Myriad Pro" w:hAnsi="Myriad Pro"/>
+          <w:color w:val="595959" w:themeColor="text1" w:themeTint="A6"/>
+          <w:sz w:val="22"/>
+          <w:szCs w:val="22"/>
+        </w:rPr>
+        <w:t xml:space="preserve">. </w:t>
+      </w:r>
+      <w:r>
+        <w:rPr>
+          <w:rFonts w:ascii="Myriad Pro" w:hAnsi="Myriad Pro"/>
+          <w:color w:val="595959" w:themeColor="text1" w:themeTint="A6"/>
+          <w:sz w:val="22"/>
+          <w:szCs w:val="22"/>
+        </w:rPr>
+        <w:t>Other than that, go with your own style.</w:t>
+      </w:r>
+    </w:p>
+    <w:p>
+      <w:pPr>
+        <w:jc w:val="both"/>
+        <w:rPr>
+          <w:rFonts w:ascii="Myriad Pro" w:hAnsi="Myriad Pro"/>
+          <w:color w:val="595959" w:themeColor="text1" w:themeTint="A6"/>
+          <w:sz w:val="22"/>
+          <w:szCs w:val="22"/>
+        </w:rPr>
+      </w:pPr>
+    </w:p>
+    <w:p>
+      <w:pPr>
+        <w:jc w:val="both"/>
+        <w:rPr>
+          <w:rFonts w:ascii="Myriad Pro" w:hAnsi="Myriad Pro"/>
+          <w:color w:val="595959" w:themeColor="text1" w:themeTint="A6"/>
+          <w:sz w:val="22"/>
+          <w:szCs w:val="22"/>
+        </w:rPr>
+      </w:pPr>
+      <w:r>
+        <w:rPr>
+          <w:rFonts w:ascii="Myriad Pro" w:hAnsi="Myriad Pro"/>
+          <w:color w:val="595959" w:themeColor="text1" w:themeTint="A6"/>
+          <w:sz w:val="22"/>
+          <w:szCs w:val="22"/>
+        </w:rPr>
+        <w:lastRenderedPageBreak/>
+        <w:t xml:space="preserve">Mariam is also happy to share slides from some of her talks if you would like to use a similar style. </w:t>
+      </w:r>
+      <w:r>
+        <w:rPr>
+          <w:rFonts w:ascii="Myriad Pro" w:hAnsi="Myriad Pro"/>
+          <w:color w:val="595959" w:themeColor="text1" w:themeTint="A6"/>
+          <w:sz w:val="22"/>
+          <w:szCs w:val="22"/>
+        </w:rPr>
+        <w:t>You’ll get a lot of feedback on your talks in any case, but other people’s slides might be helpful to you as you are setting up your talk. As with posters, feel free to go with your own style as long as it is polished and clear.</w:t>
+      </w:r>
+    </w:p>
+    <w:p>
+      <w:pPr>
+        <w:jc w:val="both"/>
+        <w:rPr>
+          <w:rFonts w:ascii="Myriad Pro" w:hAnsi="Myriad Pro"/>
+          <w:color w:val="595959" w:themeColor="text1" w:themeTint="A6"/>
+          <w:sz w:val="22"/>
+          <w:szCs w:val="22"/>
+        </w:rPr>
+      </w:pPr>
+    </w:p>
+    <w:p>
+      <w:pPr>
+        <w:jc w:val="both"/>
+        <w:rPr>
+          <w:rFonts w:ascii="Myriad Pro" w:hAnsi="Myriad Pro"/>
+          <w:color w:val="595959" w:themeColor="text1" w:themeTint="A6"/>
+          <w:sz w:val="22"/>
+          <w:szCs w:val="22"/>
+        </w:rPr>
+      </w:pPr>
+    </w:p>
+    <w:p>
+      <w:pPr>
+        <w:jc w:val="both"/>
+        <w:rPr>
+          <w:rFonts w:ascii="Myriad Pro" w:hAnsi="Myriad Pro"/>
+          <w:color w:val="595959" w:themeColor="text1" w:themeTint="A6"/>
           <w:sz w:val="22"/>
           <w:szCs w:val="22"/>
         </w:rPr>
@@ -8966,7 +9643,7 @@
           <w:u w:val="single"/>
         </w:rPr>
       </w:pPr>
-      <w:bookmarkStart w:id="24" w:name="Deadlines"/>
+      <w:bookmarkStart w:id="27" w:name="RecommendationLetters"/>
       <w:r>
         <w:rPr>
           <w:rFonts w:ascii="Myriad Pro" w:hAnsi="Myriad Pro"/>
@@ -8975,624 +9652,10 @@
           <w:szCs w:val="22"/>
           <w:u w:val="single"/>
         </w:rPr>
-        <w:t>Deadlines</w:t>
-      </w:r>
-    </w:p>
-    <w:bookmarkEnd w:id="24"/>
-    <w:p>
-      <w:pPr>
-        <w:rPr>
-          <w:rFonts w:ascii="Myriad Pro" w:hAnsi="Myriad Pro"/>
-          <w:color w:val="000000" w:themeColor="text1"/>
-          <w:sz w:val="22"/>
-          <w:szCs w:val="22"/>
-          <w:u w:val="single"/>
-        </w:rPr>
-      </w:pPr>
-    </w:p>
-    <w:p>
-      <w:pPr>
-        <w:jc w:val="both"/>
-        <w:rPr>
-          <w:rFonts w:ascii="Myriad Pro" w:hAnsi="Myriad Pro"/>
-          <w:color w:val="595959" w:themeColor="text1" w:themeTint="A6"/>
-          <w:sz w:val="22"/>
-          <w:szCs w:val="22"/>
-        </w:rPr>
-      </w:pPr>
-      <w:r>
-        <w:rPr>
-          <w:rFonts w:ascii="Myriad Pro" w:hAnsi="Myriad Pro"/>
-          <w:color w:val="595959" w:themeColor="text1" w:themeTint="A6"/>
-          <w:sz w:val="22"/>
-          <w:szCs w:val="22"/>
-        </w:rPr>
-        <w:t xml:space="preserve">One way of maintaining sanity in the academic work is to be as organized as possible. This is essential because disorganization doesn’t just hurt you, it hurts your collaborators and people </w:t>
-      </w:r>
-      <w:r>
-        <w:rPr>
-          <w:rFonts w:ascii="Myriad Pro" w:hAnsi="Myriad Pro"/>
-          <w:color w:val="595959" w:themeColor="text1" w:themeTint="A6"/>
-          <w:sz w:val="22"/>
-          <w:szCs w:val="22"/>
-        </w:rPr>
-        <w:t>whose help you need</w:t>
-      </w:r>
-      <w:r>
-        <w:rPr>
-          <w:rFonts w:ascii="Myriad Pro" w:hAnsi="Myriad Pro"/>
-          <w:color w:val="595959" w:themeColor="text1" w:themeTint="A6"/>
-          <w:sz w:val="22"/>
-          <w:szCs w:val="22"/>
-        </w:rPr>
-        <w:t xml:space="preserve">. When it comes to deadlines, tell your collaborators as soon as possible when you know </w:t>
-      </w:r>
-      <w:r>
-        <w:rPr>
-          <w:rFonts w:ascii="Myriad Pro" w:hAnsi="Myriad Pro"/>
-          <w:color w:val="595959" w:themeColor="text1" w:themeTint="A6"/>
-          <w:sz w:val="22"/>
-          <w:szCs w:val="22"/>
-        </w:rPr>
-        <w:t>when</w:t>
-      </w:r>
-      <w:r>
-        <w:rPr>
-          <w:rFonts w:ascii="Myriad Pro" w:hAnsi="Myriad Pro"/>
-          <w:color w:val="595959" w:themeColor="text1" w:themeTint="A6"/>
-          <w:sz w:val="22"/>
-          <w:szCs w:val="22"/>
-        </w:rPr>
-        <w:t xml:space="preserve"> a deadline is, and make sure they are aware of it the closer it gets. Don’t be afraid to bug them about it (yes, bug Mariam as well). </w:t>
-      </w:r>
-    </w:p>
-    <w:p>
-      <w:pPr>
-        <w:jc w:val="both"/>
-        <w:rPr>
-          <w:rFonts w:ascii="Myriad Pro" w:hAnsi="Myriad Pro"/>
-          <w:color w:val="595959" w:themeColor="text1" w:themeTint="A6"/>
-          <w:sz w:val="22"/>
-          <w:szCs w:val="22"/>
-        </w:rPr>
-      </w:pPr>
-    </w:p>
-    <w:p>
-      <w:pPr>
-        <w:jc w:val="both"/>
-        <w:rPr>
-          <w:rFonts w:ascii="Myriad Pro" w:hAnsi="Myriad Pro"/>
-          <w:color w:val="595959" w:themeColor="text1" w:themeTint="A6"/>
-          <w:sz w:val="22"/>
-          <w:szCs w:val="22"/>
-        </w:rPr>
-      </w:pPr>
-      <w:r>
-        <w:rPr>
-          <w:rFonts w:ascii="Myriad Pro" w:hAnsi="Myriad Pro"/>
-          <w:color w:val="595959" w:themeColor="text1" w:themeTint="A6"/>
-          <w:sz w:val="22"/>
-          <w:szCs w:val="22"/>
-        </w:rPr>
-        <w:t xml:space="preserve">Give Mariam at least one week’s notice to do something with a hard deadline that doesn’t require a lot of time (e.g., reading/commenting on conference abstracts, filling out paperwork, </w:t>
-      </w:r>
-      <w:proofErr w:type="spellStart"/>
-      <w:r>
-        <w:rPr>
-          <w:rFonts w:ascii="Myriad Pro" w:hAnsi="Myriad Pro"/>
-          <w:color w:val="595959" w:themeColor="text1" w:themeTint="A6"/>
-          <w:sz w:val="22"/>
-          <w:szCs w:val="22"/>
-        </w:rPr>
-        <w:t>etc</w:t>
-      </w:r>
-      <w:proofErr w:type="spellEnd"/>
-      <w:r>
-        <w:rPr>
-          <w:rFonts w:ascii="Myriad Pro" w:hAnsi="Myriad Pro"/>
-          <w:color w:val="595959" w:themeColor="text1" w:themeTint="A6"/>
-          <w:sz w:val="22"/>
-          <w:szCs w:val="22"/>
-        </w:rPr>
-        <w:t xml:space="preserve">). Give Mariam </w:t>
-      </w:r>
-      <w:r>
-        <w:rPr>
-          <w:rFonts w:ascii="Myriad Pro" w:hAnsi="Myriad Pro"/>
-          <w:i/>
-          <w:color w:val="595959" w:themeColor="text1" w:themeTint="A6"/>
-          <w:sz w:val="22"/>
-          <w:szCs w:val="22"/>
-        </w:rPr>
-        <w:t>at least</w:t>
-      </w:r>
-      <w:r>
-        <w:rPr>
-          <w:rFonts w:ascii="Myriad Pro" w:hAnsi="Myriad Pro"/>
-          <w:color w:val="595959" w:themeColor="text1" w:themeTint="A6"/>
-          <w:sz w:val="22"/>
-          <w:szCs w:val="22"/>
-        </w:rPr>
-        <w:t xml:space="preserve"> two weeks</w:t>
-      </w:r>
-      <w:r>
-        <w:rPr>
-          <w:rFonts w:ascii="Myriad Pro" w:hAnsi="Myriad Pro"/>
-          <w:color w:val="595959" w:themeColor="text1" w:themeTint="A6"/>
-          <w:sz w:val="22"/>
-          <w:szCs w:val="22"/>
-        </w:rPr>
-        <w:t>’</w:t>
-      </w:r>
-      <w:r>
-        <w:rPr>
-          <w:rFonts w:ascii="Myriad Pro" w:hAnsi="Myriad Pro"/>
-          <w:color w:val="595959" w:themeColor="text1" w:themeTint="A6"/>
-          <w:sz w:val="22"/>
-          <w:szCs w:val="22"/>
-        </w:rPr>
-        <w:t xml:space="preserve"> notice </w:t>
-      </w:r>
-      <w:r>
-        <w:rPr>
-          <w:rFonts w:ascii="Myriad Pro" w:hAnsi="Myriad Pro"/>
-          <w:color w:val="595959" w:themeColor="text1" w:themeTint="A6"/>
-          <w:sz w:val="22"/>
-          <w:szCs w:val="22"/>
-        </w:rPr>
-        <w:t>to do something with a hard deadline that requires a lot of time (e.g., a letter of recommendation).</w:t>
-      </w:r>
-      <w:r>
-        <w:rPr>
-          <w:rFonts w:ascii="Myriad Pro" w:hAnsi="Myriad Pro"/>
-          <w:color w:val="595959" w:themeColor="text1" w:themeTint="A6"/>
-          <w:sz w:val="22"/>
-          <w:szCs w:val="22"/>
-        </w:rPr>
-        <w:t xml:space="preserve"> For manuscript revisions and invited paper submissions (which have hard</w:t>
-      </w:r>
-      <w:r>
-        <w:rPr>
-          <w:rFonts w:ascii="Myriad Pro" w:hAnsi="Myriad Pro"/>
-          <w:color w:val="595959" w:themeColor="text1" w:themeTint="A6"/>
-          <w:sz w:val="22"/>
-          <w:szCs w:val="22"/>
-        </w:rPr>
-        <w:t>-</w:t>
-      </w:r>
-      <w:proofErr w:type="spellStart"/>
-      <w:r>
-        <w:rPr>
-          <w:rFonts w:ascii="Myriad Pro" w:hAnsi="Myriad Pro"/>
-          <w:color w:val="595959" w:themeColor="text1" w:themeTint="A6"/>
-          <w:sz w:val="22"/>
-          <w:szCs w:val="22"/>
-        </w:rPr>
-        <w:t>ish</w:t>
-      </w:r>
-      <w:proofErr w:type="spellEnd"/>
-      <w:r>
-        <w:rPr>
-          <w:rFonts w:ascii="Myriad Pro" w:hAnsi="Myriad Pro"/>
-          <w:color w:val="595959" w:themeColor="text1" w:themeTint="A6"/>
-          <w:sz w:val="22"/>
-          <w:szCs w:val="22"/>
-        </w:rPr>
-        <w:t xml:space="preserve"> deadlines), give her as much time as you can, because these will require multiple back-and-</w:t>
-      </w:r>
-      <w:proofErr w:type="spellStart"/>
-      <w:r>
-        <w:rPr>
-          <w:rFonts w:ascii="Myriad Pro" w:hAnsi="Myriad Pro"/>
-          <w:color w:val="595959" w:themeColor="text1" w:themeTint="A6"/>
-          <w:sz w:val="22"/>
-          <w:szCs w:val="22"/>
-        </w:rPr>
-        <w:t>forths</w:t>
-      </w:r>
-      <w:proofErr w:type="spellEnd"/>
-      <w:r>
-        <w:rPr>
-          <w:rFonts w:ascii="Myriad Pro" w:hAnsi="Myriad Pro"/>
-          <w:color w:val="595959" w:themeColor="text1" w:themeTint="A6"/>
-          <w:sz w:val="22"/>
-          <w:szCs w:val="22"/>
-        </w:rPr>
-        <w:t>.</w:t>
-      </w:r>
-    </w:p>
-    <w:p>
-      <w:pPr>
-        <w:jc w:val="both"/>
-        <w:rPr>
-          <w:rFonts w:ascii="Myriad Pro" w:hAnsi="Myriad Pro"/>
-          <w:color w:val="595959" w:themeColor="text1" w:themeTint="A6"/>
-          <w:sz w:val="22"/>
-          <w:szCs w:val="22"/>
-        </w:rPr>
-      </w:pPr>
-    </w:p>
-    <w:p>
-      <w:pPr>
-        <w:jc w:val="both"/>
-        <w:rPr>
-          <w:rFonts w:ascii="Myriad Pro" w:hAnsi="Myriad Pro"/>
-          <w:color w:val="595959" w:themeColor="text1" w:themeTint="A6"/>
-          <w:sz w:val="22"/>
-          <w:szCs w:val="22"/>
-        </w:rPr>
-      </w:pPr>
-      <w:r>
-        <w:rPr>
-          <w:rFonts w:ascii="Myriad Pro" w:hAnsi="Myriad Pro"/>
-          <w:color w:val="595959" w:themeColor="text1" w:themeTint="A6"/>
-          <w:sz w:val="22"/>
-          <w:szCs w:val="22"/>
-        </w:rPr>
-        <w:t>For manuscript submissions (i.e., no hard deadline), you can still bug Mariam to give you feedback if she hasn’t responded in a week or two – papers are important!</w:t>
-      </w:r>
-    </w:p>
-    <w:p>
-      <w:pPr>
-        <w:jc w:val="both"/>
-        <w:rPr>
-          <w:rFonts w:ascii="Myriad Pro" w:hAnsi="Myriad Pro"/>
-          <w:color w:val="595959" w:themeColor="text1" w:themeTint="A6"/>
-          <w:sz w:val="22"/>
-          <w:szCs w:val="22"/>
-        </w:rPr>
-      </w:pPr>
-    </w:p>
-    <w:p>
-      <w:pPr>
-        <w:jc w:val="both"/>
-        <w:rPr>
-          <w:rFonts w:ascii="Myriad Pro" w:hAnsi="Myriad Pro"/>
-          <w:color w:val="595959" w:themeColor="text1" w:themeTint="A6"/>
-          <w:sz w:val="22"/>
-          <w:szCs w:val="22"/>
-        </w:rPr>
-      </w:pPr>
-    </w:p>
-    <w:p>
-      <w:pPr>
-        <w:rPr>
-          <w:rFonts w:ascii="Myriad Pro" w:hAnsi="Myriad Pro"/>
-          <w:color w:val="000000" w:themeColor="text1"/>
-          <w:sz w:val="22"/>
-          <w:szCs w:val="22"/>
-          <w:u w:val="single"/>
-        </w:rPr>
-      </w:pPr>
-      <w:bookmarkStart w:id="25" w:name="Presentations"/>
-      <w:r>
-        <w:rPr>
-          <w:rFonts w:ascii="Myriad Pro" w:hAnsi="Myriad Pro"/>
-          <w:color w:val="000000" w:themeColor="text1"/>
-          <w:sz w:val="22"/>
-          <w:szCs w:val="22"/>
-          <w:u w:val="single"/>
-        </w:rPr>
-        <w:t>Presentations</w:t>
-      </w:r>
-    </w:p>
-    <w:bookmarkEnd w:id="25"/>
-    <w:p>
-      <w:pPr>
-        <w:rPr>
-          <w:rFonts w:ascii="Myriad Pro" w:hAnsi="Myriad Pro"/>
-          <w:color w:val="000000" w:themeColor="text1"/>
-          <w:sz w:val="22"/>
-          <w:szCs w:val="22"/>
-          <w:u w:val="single"/>
-        </w:rPr>
-      </w:pPr>
-    </w:p>
-    <w:p>
-      <w:pPr>
-        <w:jc w:val="both"/>
-        <w:rPr>
-          <w:rFonts w:ascii="Myriad Pro" w:hAnsi="Myriad Pro"/>
-          <w:color w:val="595959" w:themeColor="text1" w:themeTint="A6"/>
-          <w:sz w:val="22"/>
-          <w:szCs w:val="22"/>
-        </w:rPr>
-      </w:pPr>
-      <w:r>
-        <w:rPr>
-          <w:rFonts w:ascii="Myriad Pro" w:hAnsi="Myriad Pro"/>
-          <w:color w:val="595959" w:themeColor="text1" w:themeTint="A6"/>
-          <w:sz w:val="22"/>
-          <w:szCs w:val="22"/>
-        </w:rPr>
-        <w:t xml:space="preserve">Learning to present your research is important. Very few people will read your papers carefully (sad, but true) but you can reach a lot of people at conference talks and posters. Also, if you plan on staying in academia, getting a post-doc position and getting a faculty position both significantly depend on your ability to present your data. Even if you want to leave academia, presentations are likely to be an important part of your job. </w:t>
-      </w:r>
-      <w:r>
-        <w:rPr>
-          <w:rFonts w:ascii="Myriad Pro" w:hAnsi="Myriad Pro"/>
-          <w:color w:val="595959" w:themeColor="text1" w:themeTint="A6"/>
-          <w:sz w:val="22"/>
-          <w:szCs w:val="22"/>
-        </w:rPr>
-        <w:t>Additionally, every time you present your work, you are representing not just yourself but the entire lab.</w:t>
-      </w:r>
-    </w:p>
-    <w:p>
-      <w:pPr>
-        <w:jc w:val="both"/>
-        <w:rPr>
-          <w:rFonts w:ascii="Myriad Pro" w:hAnsi="Myriad Pro"/>
-          <w:color w:val="595959" w:themeColor="text1" w:themeTint="A6"/>
-          <w:sz w:val="22"/>
-          <w:szCs w:val="22"/>
-        </w:rPr>
-      </w:pPr>
-    </w:p>
-    <w:p>
-      <w:pPr>
-        <w:jc w:val="both"/>
-        <w:rPr>
-          <w:rFonts w:ascii="Myriad Pro" w:hAnsi="Myriad Pro"/>
-          <w:color w:val="595959" w:themeColor="text1" w:themeTint="A6"/>
-          <w:sz w:val="22"/>
-          <w:szCs w:val="22"/>
-        </w:rPr>
-      </w:pPr>
-      <w:r>
-        <w:rPr>
-          <w:rFonts w:ascii="Myriad Pro" w:hAnsi="Myriad Pro"/>
-          <w:color w:val="595959" w:themeColor="text1" w:themeTint="A6"/>
-          <w:sz w:val="22"/>
-          <w:szCs w:val="22"/>
-        </w:rPr>
-        <w:t xml:space="preserve">It is </w:t>
-      </w:r>
-      <w:r>
-        <w:rPr>
-          <w:rFonts w:ascii="Myriad Pro" w:hAnsi="Myriad Pro"/>
-          <w:color w:val="595959" w:themeColor="text1" w:themeTint="A6"/>
-          <w:sz w:val="22"/>
-          <w:szCs w:val="22"/>
-        </w:rPr>
-        <w:t xml:space="preserve">therefore </w:t>
-      </w:r>
-      <w:r>
-        <w:rPr>
-          <w:rFonts w:ascii="Myriad Pro" w:hAnsi="Myriad Pro"/>
-          <w:color w:val="595959" w:themeColor="text1" w:themeTint="A6"/>
-          <w:sz w:val="22"/>
-          <w:szCs w:val="22"/>
-        </w:rPr>
-        <w:t xml:space="preserve">highly encouraged that you seek out opportunities to present your research, whether it is at departmental talk series and events, to other labs (within or outside of Columbia), at conferences, or to the general public. </w:t>
-      </w:r>
-      <w:r>
-        <w:rPr>
-          <w:rFonts w:ascii="Myriad Pro" w:hAnsi="Myriad Pro"/>
-          <w:color w:val="595959" w:themeColor="text1" w:themeTint="A6"/>
-          <w:sz w:val="22"/>
-          <w:szCs w:val="22"/>
-        </w:rPr>
-        <w:t xml:space="preserve">If you are going to give a presentation (a poster or a talk), be prepared to give a practice presentation to the lab at least one week ahead of time (two weeks or more are advisable for conference presentations, and </w:t>
-      </w:r>
-      <w:r>
-        <w:rPr>
-          <w:rFonts w:ascii="Myriad Pro" w:hAnsi="Myriad Pro"/>
-          <w:i/>
-          <w:color w:val="595959" w:themeColor="text1" w:themeTint="A6"/>
-          <w:sz w:val="22"/>
-          <w:szCs w:val="22"/>
-        </w:rPr>
-        <w:t>many</w:t>
-      </w:r>
-      <w:r>
-        <w:rPr>
-          <w:rFonts w:ascii="Myriad Pro" w:hAnsi="Myriad Pro"/>
-          <w:color w:val="595959" w:themeColor="text1" w:themeTint="A6"/>
-          <w:sz w:val="22"/>
-          <w:szCs w:val="22"/>
-        </w:rPr>
-        <w:t xml:space="preserve"> weeks ahead of time are advisable for job talks, which require much refining).  </w:t>
-      </w:r>
-      <w:r>
-        <w:rPr>
-          <w:rFonts w:ascii="Myriad Pro" w:hAnsi="Myriad Pro"/>
-          <w:color w:val="595959" w:themeColor="text1" w:themeTint="A6"/>
-          <w:sz w:val="22"/>
-          <w:szCs w:val="22"/>
-        </w:rPr>
-        <w:t xml:space="preserve">Practice talks will help you feel comfortable with your presentation, and will also allow you to get feedback from the lab and implement those changes well in advance of your real presentation. </w:t>
-      </w:r>
-    </w:p>
-    <w:p>
-      <w:pPr>
-        <w:jc w:val="both"/>
-        <w:rPr>
-          <w:rFonts w:ascii="Myriad Pro" w:hAnsi="Myriad Pro"/>
-          <w:color w:val="595959" w:themeColor="text1" w:themeTint="A6"/>
-          <w:sz w:val="22"/>
-          <w:szCs w:val="22"/>
-        </w:rPr>
-      </w:pPr>
-    </w:p>
-    <w:p>
-      <w:pPr>
-        <w:jc w:val="both"/>
-        <w:rPr>
-          <w:rFonts w:ascii="Myriad Pro" w:hAnsi="Myriad Pro"/>
-          <w:color w:val="595959" w:themeColor="text1" w:themeTint="A6"/>
-          <w:sz w:val="22"/>
-          <w:szCs w:val="22"/>
-        </w:rPr>
-      </w:pPr>
-      <w:r>
-        <w:rPr>
-          <w:rFonts w:ascii="Myriad Pro" w:hAnsi="Myriad Pro"/>
-          <w:color w:val="595959" w:themeColor="text1" w:themeTint="A6"/>
-          <w:sz w:val="22"/>
-          <w:szCs w:val="22"/>
-        </w:rPr>
-        <w:t>Templates for posters will be available, and you can use those as much or as little as you’d like. Some general rules for posters should be followed: minimize text as much as possible (if you wrote a paragraph, you’re doing it wrong)</w:t>
-      </w:r>
-      <w:r>
-        <w:rPr>
-          <w:rFonts w:ascii="Myriad Pro" w:hAnsi="Myriad Pro"/>
-          <w:color w:val="595959" w:themeColor="text1" w:themeTint="A6"/>
-          <w:sz w:val="22"/>
-          <w:szCs w:val="22"/>
-        </w:rPr>
-        <w:t>,</w:t>
-      </w:r>
-      <w:r>
-        <w:rPr>
-          <w:rFonts w:ascii="Myriad Pro" w:hAnsi="Myriad Pro"/>
-          <w:color w:val="595959" w:themeColor="text1" w:themeTint="A6"/>
-          <w:sz w:val="22"/>
-          <w:szCs w:val="22"/>
-        </w:rPr>
-        <w:t xml:space="preserve"> make figures and text large and easy to see at a distance</w:t>
-      </w:r>
-      <w:r>
-        <w:rPr>
-          <w:rFonts w:ascii="Myriad Pro" w:hAnsi="Myriad Pro"/>
-          <w:color w:val="595959" w:themeColor="text1" w:themeTint="A6"/>
-          <w:sz w:val="22"/>
-          <w:szCs w:val="22"/>
-        </w:rPr>
-        <w:t xml:space="preserve">, </w:t>
-      </w:r>
-      <w:r>
-        <w:rPr>
-          <w:rFonts w:ascii="Myriad Pro" w:hAnsi="Myriad Pro"/>
-          <w:color w:val="595959" w:themeColor="text1" w:themeTint="A6"/>
-          <w:sz w:val="22"/>
-          <w:szCs w:val="22"/>
-        </w:rPr>
-        <w:t xml:space="preserve">label your axes, and </w:t>
-      </w:r>
-      <w:r>
-        <w:rPr>
-          <w:rFonts w:ascii="Myriad Pro" w:hAnsi="Myriad Pro"/>
-          <w:color w:val="595959" w:themeColor="text1" w:themeTint="A6"/>
-          <w:sz w:val="22"/>
-          <w:szCs w:val="22"/>
-        </w:rPr>
-        <w:t>make sure different colors are easily discriminable</w:t>
-      </w:r>
-      <w:r>
-        <w:rPr>
-          <w:rFonts w:ascii="Myriad Pro" w:hAnsi="Myriad Pro"/>
-          <w:color w:val="595959" w:themeColor="text1" w:themeTint="A6"/>
-          <w:sz w:val="22"/>
-          <w:szCs w:val="22"/>
-        </w:rPr>
-        <w:t xml:space="preserve">. </w:t>
-      </w:r>
-      <w:r>
-        <w:rPr>
-          <w:rFonts w:ascii="Myriad Pro" w:hAnsi="Myriad Pro"/>
-          <w:color w:val="595959" w:themeColor="text1" w:themeTint="A6"/>
-          <w:sz w:val="22"/>
-          <w:szCs w:val="22"/>
-        </w:rPr>
-        <w:t>Other than that, go with your own style.</w:t>
-      </w:r>
-    </w:p>
-    <w:p>
-      <w:pPr>
-        <w:jc w:val="both"/>
-        <w:rPr>
-          <w:rFonts w:ascii="Myriad Pro" w:hAnsi="Myriad Pro"/>
-          <w:color w:val="595959" w:themeColor="text1" w:themeTint="A6"/>
-          <w:sz w:val="22"/>
-          <w:szCs w:val="22"/>
-        </w:rPr>
-      </w:pPr>
-    </w:p>
-    <w:p>
-      <w:pPr>
-        <w:jc w:val="both"/>
-        <w:rPr>
-          <w:rFonts w:ascii="Myriad Pro" w:hAnsi="Myriad Pro"/>
-          <w:color w:val="595959" w:themeColor="text1" w:themeTint="A6"/>
-          <w:sz w:val="22"/>
-          <w:szCs w:val="22"/>
-        </w:rPr>
-      </w:pPr>
-      <w:r>
-        <w:rPr>
-          <w:rFonts w:ascii="Myriad Pro" w:hAnsi="Myriad Pro"/>
-          <w:color w:val="595959" w:themeColor="text1" w:themeTint="A6"/>
-          <w:sz w:val="22"/>
-          <w:szCs w:val="22"/>
-        </w:rPr>
-        <w:t xml:space="preserve">Mariam is also happy to share slides from some of her talks if you would like to use a similar style. </w:t>
-      </w:r>
-      <w:r>
-        <w:rPr>
-          <w:rFonts w:ascii="Myriad Pro" w:hAnsi="Myriad Pro"/>
-          <w:color w:val="595959" w:themeColor="text1" w:themeTint="A6"/>
-          <w:sz w:val="22"/>
-          <w:szCs w:val="22"/>
-        </w:rPr>
-        <w:t>You’ll get a lot of feedback on your talks in any case, but other people’s slides might be helpful to you as you are setting up your talk. As with posters, feel free to go with your own style as long as it is polished and clear.</w:t>
-      </w:r>
-    </w:p>
-    <w:p>
-      <w:pPr>
-        <w:jc w:val="both"/>
-        <w:rPr>
-          <w:rFonts w:ascii="Myriad Pro" w:hAnsi="Myriad Pro"/>
-          <w:color w:val="595959" w:themeColor="text1" w:themeTint="A6"/>
-          <w:sz w:val="22"/>
-          <w:szCs w:val="22"/>
-        </w:rPr>
-      </w:pPr>
-    </w:p>
-    <w:p>
-      <w:pPr>
-        <w:jc w:val="both"/>
-        <w:rPr>
-          <w:rFonts w:ascii="Myriad Pro" w:hAnsi="Myriad Pro"/>
-          <w:color w:val="595959" w:themeColor="text1" w:themeTint="A6"/>
-          <w:sz w:val="22"/>
-          <w:szCs w:val="22"/>
-        </w:rPr>
-      </w:pPr>
-    </w:p>
-    <w:p>
-      <w:pPr>
-        <w:jc w:val="both"/>
-        <w:rPr>
-          <w:rFonts w:ascii="Myriad Pro" w:hAnsi="Myriad Pro"/>
-          <w:color w:val="595959" w:themeColor="text1" w:themeTint="A6"/>
-          <w:sz w:val="22"/>
-          <w:szCs w:val="22"/>
-        </w:rPr>
-      </w:pPr>
-    </w:p>
-    <w:p>
-      <w:pPr>
-        <w:rPr>
-          <w:rFonts w:ascii="Myriad Pro" w:hAnsi="Myriad Pro"/>
-          <w:color w:val="000000" w:themeColor="text1"/>
-          <w:sz w:val="22"/>
-          <w:szCs w:val="22"/>
-          <w:u w:val="single"/>
-        </w:rPr>
-      </w:pPr>
-      <w:bookmarkStart w:id="26" w:name="RecommendationLetters"/>
-      <w:r>
-        <w:rPr>
-          <w:rFonts w:ascii="Myriad Pro" w:hAnsi="Myriad Pro"/>
-          <w:color w:val="000000" w:themeColor="text1"/>
-          <w:sz w:val="22"/>
-          <w:szCs w:val="22"/>
-          <w:u w:val="single"/>
-        </w:rPr>
         <w:t>Recommendation Letters</w:t>
       </w:r>
     </w:p>
-    <w:bookmarkEnd w:id="26"/>
+    <w:bookmarkEnd w:id="27"/>
     <w:p>
       <w:pPr>
         <w:jc w:val="both"/>
@@ -9753,7 +9816,7 @@
           <w:u w:val="single"/>
         </w:rPr>
       </w:pPr>
-      <w:bookmarkStart w:id="27" w:name="DataManagement"/>
+      <w:bookmarkStart w:id="28" w:name="DataManagement"/>
       <w:r>
         <w:rPr>
           <w:rFonts w:ascii="Myriad Pro" w:hAnsi="Myriad Pro"/>
@@ -9765,7 +9828,7 @@
         <w:t>Data Management</w:t>
       </w:r>
     </w:p>
-    <w:bookmarkEnd w:id="27"/>
+    <w:bookmarkEnd w:id="28"/>
     <w:p>
       <w:pPr>
         <w:jc w:val="both"/>
@@ -10247,6 +10310,7 @@
           <w:sz w:val="22"/>
           <w:szCs w:val="22"/>
         </w:rPr>
+        <w:lastRenderedPageBreak/>
         <w:t>individual directories for each of your participants</w:t>
       </w:r>
     </w:p>
@@ -10460,7 +10524,6 @@
           <w:sz w:val="22"/>
           <w:szCs w:val="22"/>
         </w:rPr>
-        <w:lastRenderedPageBreak/>
         <w:t>behavioralData</w:t>
       </w:r>
       <w:proofErr w:type="spellEnd"/>
@@ -11533,7 +11596,7 @@
           <w:u w:val="single"/>
         </w:rPr>
       </w:pPr>
-      <w:bookmarkStart w:id="28" w:name="OpenScience"/>
+      <w:bookmarkStart w:id="29" w:name="OpenScience"/>
       <w:r>
         <w:rPr>
           <w:rFonts w:ascii="Myriad Pro" w:hAnsi="Myriad Pro"/>
@@ -11542,11 +11605,10 @@
           <w:szCs w:val="22"/>
           <w:u w:val="single"/>
         </w:rPr>
-        <w:lastRenderedPageBreak/>
         <w:t>Open Science</w:t>
       </w:r>
     </w:p>
-    <w:bookmarkEnd w:id="28"/>
+    <w:bookmarkEnd w:id="29"/>
     <w:p>
       <w:pPr>
         <w:jc w:val="both"/>
@@ -11729,7 +11791,7 @@
           <w:szCs w:val="22"/>
         </w:rPr>
       </w:pPr>
-      <w:bookmarkStart w:id="29" w:name="Funding"/>
+      <w:bookmarkStart w:id="30" w:name="Funding"/>
       <w:r>
         <w:rPr>
           <w:rFonts w:ascii="Myriad Pro" w:hAnsi="Myriad Pro"/>
@@ -11741,7 +11803,7 @@
         <w:t>Funding</w:t>
       </w:r>
     </w:p>
-    <w:bookmarkEnd w:id="29"/>
+    <w:bookmarkEnd w:id="30"/>
     <w:p>
       <w:pPr>
         <w:jc w:val="both"/>
@@ -11966,8 +12028,6 @@
         </w:rPr>
         <w:t xml:space="preserve"> Feel free to ask Mariam to see any of her grants.</w:t>
       </w:r>
-      <w:bookmarkStart w:id="30" w:name="_GoBack"/>
-      <w:bookmarkEnd w:id="30"/>
     </w:p>
     <w:p>
       <w:pPr>
@@ -12049,7 +12109,7 @@
         </w:rPr>
       </w:pPr>
     </w:p>
-    <w:bookmarkEnd w:id="11"/>
+    <w:bookmarkEnd w:id="12"/>
     <w:p>
       <w:pPr>
         <w:rPr>
@@ -13901,7 +13961,7 @@
 </file>
 
 <file path=customXml/itemProps1.xml><?xml version="1.0" encoding="utf-8"?>
-<ds:datastoreItem xmlns:ds="http://schemas.openxmlformats.org/officeDocument/2006/customXml" ds:itemID="{59CB7D8E-1B9C-6749-9C24-09ACC036CD29}">
+<ds:datastoreItem xmlns:ds="http://schemas.openxmlformats.org/officeDocument/2006/customXml" ds:itemID="{5B9526C2-EB42-3A40-8DFF-A90A150F35FB}">
   <ds:schemaRefs>
     <ds:schemaRef ds:uri="http://schemas.openxmlformats.org/officeDocument/2006/bibliography"/>
   </ds:schemaRefs>

</xml_diff>

<commit_message>
updated link to license
</commit_message>
<xml_diff>
--- a/aly-lab-manual.docx
+++ b/aly-lab-manual.docx
@@ -2067,7 +2067,6 @@
         <w:t xml:space="preserve">and </w:t>
       </w:r>
       <w:hyperlink r:id="rId9" w:history="1">
-        <w:bookmarkStart w:id="1" w:name="_GoBack"/>
         <w:r>
           <w:rPr>
             <w:rStyle w:val="Hyperlink"/>
@@ -2076,18 +2075,7 @@
             <w:sz w:val="22"/>
             <w:szCs w:val="22"/>
           </w:rPr>
-          <w:t xml:space="preserve">this </w:t>
-        </w:r>
-        <w:bookmarkEnd w:id="1"/>
-        <w:r>
-          <w:rPr>
-            <w:rStyle w:val="Hyperlink"/>
-            <w:rFonts w:ascii="Myriad Pro" w:hAnsi="Myriad Pro"/>
-            <w:color w:val="00B0F0"/>
-            <w:sz w:val="22"/>
-            <w:szCs w:val="22"/>
-          </w:rPr>
-          <w:t>one</w:t>
+          <w:t>this one</w:t>
         </w:r>
       </w:hyperlink>
       <w:r>
@@ -2106,7 +2094,27 @@
           <w:sz w:val="22"/>
           <w:szCs w:val="22"/>
         </w:rPr>
-        <w:t xml:space="preserve"> a work in progress. If you have ideas on things to add, or what to clarify, talk to me (Mariam, the PI) or the </w:t>
+        <w:t xml:space="preserve"> a work in progress. If you have ideas </w:t>
+      </w:r>
+      <w:r>
+        <w:rPr>
+          <w:rFonts w:ascii="Myriad Pro" w:hAnsi="Myriad Pro"/>
+          <w:color w:val="595959" w:themeColor="text1" w:themeTint="A6"/>
+          <w:sz w:val="22"/>
+          <w:szCs w:val="22"/>
+        </w:rPr>
+        <w:t>about</w:t>
+      </w:r>
+      <w:bookmarkStart w:id="1" w:name="_GoBack"/>
+      <w:bookmarkEnd w:id="1"/>
+      <w:r>
+        <w:rPr>
+          <w:rFonts w:ascii="Myriad Pro" w:hAnsi="Myriad Pro"/>
+          <w:color w:val="595959" w:themeColor="text1" w:themeTint="A6"/>
+          <w:sz w:val="22"/>
+          <w:szCs w:val="22"/>
+        </w:rPr>
+        <w:t xml:space="preserve"> things to add, or what to clarify, talk to me (Mariam, the PI) or the </w:t>
       </w:r>
       <w:r>
         <w:rPr>
@@ -2245,29 +2253,7 @@
             <w:sz w:val="22"/>
             <w:szCs w:val="22"/>
           </w:rPr>
-          <w:t>Creative Commons Attribution-</w:t>
-        </w:r>
-        <w:proofErr w:type="spellStart"/>
-        <w:r>
-          <w:rPr>
-            <w:rStyle w:val="Hyperlink"/>
-            <w:rFonts w:ascii="Myriad Pro" w:hAnsi="Myriad Pro"/>
-            <w:color w:val="00B0F0"/>
-            <w:sz w:val="22"/>
-            <w:szCs w:val="22"/>
-          </w:rPr>
-          <w:t>NonCommercial</w:t>
-        </w:r>
-        <w:proofErr w:type="spellEnd"/>
-        <w:r>
-          <w:rPr>
-            <w:rStyle w:val="Hyperlink"/>
-            <w:rFonts w:ascii="Myriad Pro" w:hAnsi="Myriad Pro"/>
-            <w:color w:val="00B0F0"/>
-            <w:sz w:val="22"/>
-            <w:szCs w:val="22"/>
-          </w:rPr>
-          <w:t xml:space="preserve"> 4.0 International License</w:t>
+          <w:t>Creative Commons Attribution-NonCommercial 4.0 International License</w:t>
         </w:r>
       </w:hyperlink>
       <w:r>
@@ -2286,16 +2272,25 @@
           <w:sz w:val="22"/>
           <w:szCs w:val="22"/>
         </w:rPr>
-        <w:t xml:space="preserve"> </w:t>
-      </w:r>
-      <w:r>
-        <w:rPr>
-          <w:rFonts w:ascii="Myriad Pro" w:hAnsi="Myriad Pro"/>
-          <w:color w:val="595959" w:themeColor="text1" w:themeTint="A6"/>
-          <w:sz w:val="22"/>
-          <w:szCs w:val="22"/>
-        </w:rPr>
-        <w:t>If you’re a PI or a trainee in a different lab and want to write your own lab manual, feel free to take inspiration from this one (but please cite us!).</w:t>
+        <w:t xml:space="preserve"> If you’re a PI or a trainee in a different lab and want to write your own lab manual, feel free to take inspiration from this one (</w:t>
+      </w:r>
+      <w:r>
+        <w:rPr>
+          <w:rFonts w:ascii="Myriad Pro" w:hAnsi="Myriad Pro"/>
+          <w:color w:val="595959" w:themeColor="text1" w:themeTint="A6"/>
+          <w:sz w:val="22"/>
+          <w:szCs w:val="22"/>
+        </w:rPr>
+        <w:t>and</w:t>
+      </w:r>
+      <w:r>
+        <w:rPr>
+          <w:rFonts w:ascii="Myriad Pro" w:hAnsi="Myriad Pro"/>
+          <w:color w:val="595959" w:themeColor="text1" w:themeTint="A6"/>
+          <w:sz w:val="22"/>
+          <w:szCs w:val="22"/>
+        </w:rPr>
+        <w:t xml:space="preserve"> cite us!).</w:t>
       </w:r>
     </w:p>
     <w:p>
@@ -4264,27 +4259,7 @@
           <w:sz w:val="22"/>
           <w:szCs w:val="22"/>
         </w:rPr>
-        <w:t xml:space="preserve">Prioritize time for research. Coursework and </w:t>
-      </w:r>
-      <w:proofErr w:type="spellStart"/>
-      <w:r>
-        <w:rPr>
-          <w:rFonts w:ascii="Myriad Pro" w:hAnsi="Myriad Pro"/>
-          <w:color w:val="595959" w:themeColor="text1" w:themeTint="A6"/>
-          <w:sz w:val="22"/>
-          <w:szCs w:val="22"/>
-        </w:rPr>
-        <w:t>TAing</w:t>
-      </w:r>
-      <w:proofErr w:type="spellEnd"/>
-      <w:r>
-        <w:rPr>
-          <w:rFonts w:ascii="Myriad Pro" w:hAnsi="Myriad Pro"/>
-          <w:color w:val="595959" w:themeColor="text1" w:themeTint="A6"/>
-          <w:sz w:val="22"/>
-          <w:szCs w:val="22"/>
-        </w:rPr>
-        <w:t xml:space="preserve"> are important, but ultimately your research gets you your PhD and prepares you for the next stage of your career.</w:t>
+        <w:t>Prioritize time for research. Coursework and TAing are important, but ultimately your research gets you your PhD and prepares you for the next stage of your career.</w:t>
       </w:r>
     </w:p>
     <w:p>
@@ -6644,27 +6619,7 @@
           <w:sz w:val="22"/>
           <w:szCs w:val="22"/>
         </w:rPr>
-        <w:t xml:space="preserve">) and one shared with Chris </w:t>
-      </w:r>
-      <w:proofErr w:type="spellStart"/>
-      <w:r>
-        <w:rPr>
-          <w:rFonts w:ascii="Myriad Pro" w:hAnsi="Myriad Pro"/>
-          <w:color w:val="595959" w:themeColor="text1" w:themeTint="A6"/>
-          <w:sz w:val="22"/>
-          <w:szCs w:val="22"/>
-        </w:rPr>
-        <w:t>Baldassano’s</w:t>
-      </w:r>
-      <w:proofErr w:type="spellEnd"/>
-      <w:r>
-        <w:rPr>
-          <w:rFonts w:ascii="Myriad Pro" w:hAnsi="Myriad Pro"/>
-          <w:color w:val="595959" w:themeColor="text1" w:themeTint="A6"/>
-          <w:sz w:val="22"/>
-          <w:szCs w:val="22"/>
-        </w:rPr>
-        <w:t xml:space="preserve"> lab (</w:t>
+        <w:t>) and one shared with Chris Baldassano’s lab (</w:t>
       </w:r>
       <w:r>
         <w:rPr>
@@ -6691,27 +6646,7 @@
           <w:sz w:val="22"/>
           <w:szCs w:val="22"/>
         </w:rPr>
-        <w:t xml:space="preserve">). Use the former if there are things to share that are only relevant with the Aly Lab. Use the latter if there are things to share with the broader </w:t>
-      </w:r>
-      <w:proofErr w:type="spellStart"/>
-      <w:r>
-        <w:rPr>
-          <w:rFonts w:ascii="Myriad Pro" w:hAnsi="Myriad Pro"/>
-          <w:color w:val="595959" w:themeColor="text1" w:themeTint="A6"/>
-          <w:sz w:val="22"/>
-          <w:szCs w:val="22"/>
-        </w:rPr>
-        <w:t>Alyssano</w:t>
-      </w:r>
-      <w:proofErr w:type="spellEnd"/>
-      <w:r>
-        <w:rPr>
-          <w:rFonts w:ascii="Myriad Pro" w:hAnsi="Myriad Pro"/>
-          <w:color w:val="595959" w:themeColor="text1" w:themeTint="A6"/>
-          <w:sz w:val="22"/>
-          <w:szCs w:val="22"/>
-        </w:rPr>
-        <w:t xml:space="preserve"> labs.</w:t>
+        <w:t>). Use the former if there are things to share that are only relevant with the Aly Lab. Use the latter if there are things to share with the broader Alyssano labs.</w:t>
       </w:r>
     </w:p>
     <w:p>
@@ -6771,27 +6706,7 @@
           <w:sz w:val="22"/>
           <w:szCs w:val="22"/>
         </w:rPr>
-        <w:t>posting messages or looking for updates, check the appropriate channel: #general for lab announcements, #lab-meetings for notes or communication related to lab meetings, #papers for sharing links to lab-relevant papers and discussing them, #code-tips for sharing wisdom on code writing or asking (and answering) the coding questions of others, #</w:t>
-      </w:r>
-      <w:proofErr w:type="spellStart"/>
-      <w:r>
-        <w:rPr>
-          <w:rFonts w:ascii="Myriad Pro" w:hAnsi="Myriad Pro"/>
-          <w:color w:val="595959" w:themeColor="text1" w:themeTint="A6"/>
-          <w:sz w:val="22"/>
-          <w:szCs w:val="22"/>
-        </w:rPr>
-        <w:t>fmri</w:t>
-      </w:r>
-      <w:proofErr w:type="spellEnd"/>
-      <w:r>
-        <w:rPr>
-          <w:rFonts w:ascii="Myriad Pro" w:hAnsi="Myriad Pro"/>
-          <w:color w:val="595959" w:themeColor="text1" w:themeTint="A6"/>
-          <w:sz w:val="22"/>
-          <w:szCs w:val="22"/>
-        </w:rPr>
-        <w:t>-methods for sharing wisdom on fMRI data collection / analysis or asking (and answering) the fMRI questions of others</w:t>
+        <w:t>posting messages or looking for updates, check the appropriate channel: #general for lab announcements, #lab-meetings for notes or communication related to lab meetings, #papers for sharing links to lab-relevant papers and discussing them, #code-tips for sharing wisdom on code writing or asking (and answering) the coding questions of others, #fmri-methods for sharing wisdom on fMRI data collection / analysis or asking (and answering) the fMRI questions of others</w:t>
       </w:r>
       <w:r>
         <w:rPr>
@@ -7048,27 +6963,7 @@
           <w:sz w:val="22"/>
           <w:szCs w:val="22"/>
         </w:rPr>
-        <w:t xml:space="preserve">documents and files for general lab use (e.g., IRB documents, stimuli, demographics forms, </w:t>
-      </w:r>
-      <w:proofErr w:type="spellStart"/>
-      <w:r>
-        <w:rPr>
-          <w:rFonts w:ascii="Myriad Pro" w:hAnsi="Myriad Pro"/>
-          <w:color w:val="595959" w:themeColor="text1" w:themeTint="A6"/>
-          <w:sz w:val="22"/>
-          <w:szCs w:val="22"/>
-        </w:rPr>
-        <w:t>etc</w:t>
-      </w:r>
-      <w:proofErr w:type="spellEnd"/>
-      <w:r>
-        <w:rPr>
-          <w:rFonts w:ascii="Myriad Pro" w:hAnsi="Myriad Pro"/>
-          <w:color w:val="595959" w:themeColor="text1" w:themeTint="A6"/>
-          <w:sz w:val="22"/>
-          <w:szCs w:val="22"/>
-        </w:rPr>
-        <w:t>)</w:t>
+        <w:t>documents and files for general lab use (e.g., IRB documents, stimuli, demographics forms, etc)</w:t>
       </w:r>
       <w:r>
         <w:rPr>
@@ -7395,25 +7290,14 @@
           <w:szCs w:val="22"/>
         </w:rPr>
       </w:pPr>
-      <w:proofErr w:type="spellStart"/>
-      <w:r>
-        <w:rPr>
-          <w:rFonts w:ascii="Myriad Pro" w:hAnsi="Myriad Pro"/>
-          <w:color w:val="595959" w:themeColor="text1" w:themeTint="A6"/>
-          <w:sz w:val="22"/>
-          <w:szCs w:val="22"/>
-        </w:rPr>
-        <w:t>Alyssano</w:t>
-      </w:r>
-      <w:proofErr w:type="spellEnd"/>
-      <w:r>
-        <w:rPr>
-          <w:rFonts w:ascii="Myriad Pro" w:hAnsi="Myriad Pro"/>
-          <w:color w:val="595959" w:themeColor="text1" w:themeTint="A6"/>
-          <w:sz w:val="22"/>
-          <w:szCs w:val="22"/>
-        </w:rPr>
-        <w:t xml:space="preserve"> Lab Meeting calendar: </w:t>
+      <w:r>
+        <w:rPr>
+          <w:rFonts w:ascii="Myriad Pro" w:hAnsi="Myriad Pro"/>
+          <w:color w:val="595959" w:themeColor="text1" w:themeTint="A6"/>
+          <w:sz w:val="22"/>
+          <w:szCs w:val="22"/>
+        </w:rPr>
+        <w:t xml:space="preserve">Alyssano Lab Meeting calendar: </w:t>
       </w:r>
       <w:r>
         <w:rPr>
@@ -7423,29 +7307,7 @@
           <w:sz w:val="22"/>
           <w:szCs w:val="22"/>
         </w:rPr>
-        <w:t xml:space="preserve">used to keep track of joint lab meetings with the </w:t>
-      </w:r>
-      <w:proofErr w:type="spellStart"/>
-      <w:r>
-        <w:rPr>
-          <w:rFonts w:ascii="Myriad Pro" w:hAnsi="Myriad Pro"/>
-          <w:i/>
-          <w:color w:val="595959" w:themeColor="text1" w:themeTint="A6"/>
-          <w:sz w:val="22"/>
-          <w:szCs w:val="22"/>
-        </w:rPr>
-        <w:t>Baldassano</w:t>
-      </w:r>
-      <w:proofErr w:type="spellEnd"/>
-      <w:r>
-        <w:rPr>
-          <w:rFonts w:ascii="Myriad Pro" w:hAnsi="Myriad Pro"/>
-          <w:i/>
-          <w:color w:val="595959" w:themeColor="text1" w:themeTint="A6"/>
-          <w:sz w:val="22"/>
-          <w:szCs w:val="22"/>
-        </w:rPr>
-        <w:t xml:space="preserve"> lab.</w:t>
+        <w:t>used to keep track of joint lab meetings with the Baldassano lab.</w:t>
       </w:r>
     </w:p>
     <w:p>
@@ -7543,29 +7405,7 @@
           <w:sz w:val="22"/>
           <w:szCs w:val="22"/>
         </w:rPr>
-        <w:t xml:space="preserve"> if no one is around; or if she is writing a grant, it helps to know if you will or won’t be available to provide data, </w:t>
-      </w:r>
-      <w:proofErr w:type="spellStart"/>
-      <w:r>
-        <w:rPr>
-          <w:rFonts w:ascii="Myriad Pro" w:hAnsi="Myriad Pro"/>
-          <w:i/>
-          <w:color w:val="595959" w:themeColor="text1" w:themeTint="A6"/>
-          <w:sz w:val="22"/>
-          <w:szCs w:val="22"/>
-        </w:rPr>
-        <w:t>etc</w:t>
-      </w:r>
-      <w:proofErr w:type="spellEnd"/>
-      <w:r>
-        <w:rPr>
-          <w:rFonts w:ascii="Myriad Pro" w:hAnsi="Myriad Pro"/>
-          <w:i/>
-          <w:color w:val="595959" w:themeColor="text1" w:themeTint="A6"/>
-          <w:sz w:val="22"/>
-          <w:szCs w:val="22"/>
-        </w:rPr>
-        <w:t xml:space="preserve">). </w:t>
+        <w:t xml:space="preserve"> if no one is around; or if she is writing a grant, it helps to know if you will or won’t be available to provide data, etc). </w:t>
       </w:r>
     </w:p>
     <w:p>
@@ -7993,27 +7833,7 @@
           <w:sz w:val="22"/>
           <w:szCs w:val="22"/>
         </w:rPr>
-        <w:t xml:space="preserve">. This latter listserv is for joint lab meetings between the Aly Lab and Chris </w:t>
-      </w:r>
-      <w:proofErr w:type="spellStart"/>
-      <w:r>
-        <w:rPr>
-          <w:rFonts w:ascii="Myriad Pro" w:hAnsi="Myriad Pro"/>
-          <w:color w:val="595959" w:themeColor="text1" w:themeTint="A6"/>
-          <w:sz w:val="22"/>
-          <w:szCs w:val="22"/>
-        </w:rPr>
-        <w:t>Baldassano’s</w:t>
-      </w:r>
-      <w:proofErr w:type="spellEnd"/>
-      <w:r>
-        <w:rPr>
-          <w:rFonts w:ascii="Myriad Pro" w:hAnsi="Myriad Pro"/>
-          <w:color w:val="595959" w:themeColor="text1" w:themeTint="A6"/>
-          <w:sz w:val="22"/>
-          <w:szCs w:val="22"/>
-        </w:rPr>
-        <w:t xml:space="preserve"> lab.</w:t>
+        <w:t>. This latter listserv is for joint lab meetings between the Aly Lab and Chris Baldassano’s lab.</w:t>
       </w:r>
     </w:p>
     <w:p>
@@ -8293,27 +8113,7 @@
           <w:sz w:val="22"/>
           <w:szCs w:val="22"/>
         </w:rPr>
-        <w:t xml:space="preserve">The only exception to this is lab managers / research assistants, who must keep more regular hours and be in lab 5 days a week (excluding vacations, doctor appointments, family issues, </w:t>
-      </w:r>
-      <w:proofErr w:type="spellStart"/>
-      <w:r>
-        <w:rPr>
-          <w:rFonts w:ascii="Myriad Pro" w:hAnsi="Myriad Pro"/>
-          <w:color w:val="595959" w:themeColor="text1" w:themeTint="A6"/>
-          <w:sz w:val="22"/>
-          <w:szCs w:val="22"/>
-        </w:rPr>
-        <w:t>etc</w:t>
-      </w:r>
-      <w:proofErr w:type="spellEnd"/>
-      <w:r>
-        <w:rPr>
-          <w:rFonts w:ascii="Myriad Pro" w:hAnsi="Myriad Pro"/>
-          <w:color w:val="595959" w:themeColor="text1" w:themeTint="A6"/>
-          <w:sz w:val="22"/>
-          <w:szCs w:val="22"/>
-        </w:rPr>
-        <w:t xml:space="preserve">). I expect lab </w:t>
+        <w:t xml:space="preserve">The only exception to this is lab managers / research assistants, who must keep more regular hours and be in lab 5 days a week (excluding vacations, doctor appointments, family issues, etc). I expect lab </w:t>
       </w:r>
       <w:r>
         <w:rPr>
@@ -8354,27 +8154,7 @@
           <w:sz w:val="22"/>
           <w:szCs w:val="22"/>
         </w:rPr>
-        <w:t>For graduate students, I understand having to be away for classes and TA-</w:t>
-      </w:r>
-      <w:proofErr w:type="spellStart"/>
-      <w:r>
-        <w:rPr>
-          <w:rFonts w:ascii="Myriad Pro" w:hAnsi="Myriad Pro"/>
-          <w:color w:val="595959" w:themeColor="text1" w:themeTint="A6"/>
-          <w:sz w:val="22"/>
-          <w:szCs w:val="22"/>
-        </w:rPr>
-        <w:t>ing</w:t>
-      </w:r>
-      <w:proofErr w:type="spellEnd"/>
-      <w:r>
-        <w:rPr>
-          <w:rFonts w:ascii="Myriad Pro" w:hAnsi="Myriad Pro"/>
-          <w:color w:val="595959" w:themeColor="text1" w:themeTint="A6"/>
-          <w:sz w:val="22"/>
-          <w:szCs w:val="22"/>
-        </w:rPr>
-        <w:t>, but show up to the lab on a regular basis when you don’t have those obligations.</w:t>
+        <w:t>For graduate students, I understand having to be away for classes and TA-ing, but show up to the lab on a regular basis when you don’t have those obligations.</w:t>
       </w:r>
     </w:p>
     <w:p>
@@ -8826,27 +8606,7 @@
           <w:sz w:val="22"/>
           <w:szCs w:val="22"/>
         </w:rPr>
-        <w:t xml:space="preserve">o what you wish with your slot – just be prepared to contribute something substantive. Lab members are also expected to attend every meeting (obviously, illnesses, doctor appointments, family issues, </w:t>
-      </w:r>
-      <w:proofErr w:type="spellStart"/>
-      <w:r>
-        <w:rPr>
-          <w:rFonts w:ascii="Myriad Pro" w:hAnsi="Myriad Pro"/>
-          <w:color w:val="595959" w:themeColor="text1" w:themeTint="A6"/>
-          <w:sz w:val="22"/>
-          <w:szCs w:val="22"/>
-        </w:rPr>
-        <w:t>etc</w:t>
-      </w:r>
-      <w:proofErr w:type="spellEnd"/>
-      <w:r>
-        <w:rPr>
-          <w:rFonts w:ascii="Myriad Pro" w:hAnsi="Myriad Pro"/>
-          <w:color w:val="595959" w:themeColor="text1" w:themeTint="A6"/>
-          <w:sz w:val="22"/>
-          <w:szCs w:val="22"/>
-        </w:rPr>
-        <w:t xml:space="preserve"> are a valid reason for missing a meeting). Undergraduate students are encouraged to attend as often as possible (assuming it fits in their course schedule).</w:t>
+        <w:t>o what you wish with your slot – just be prepared to contribute something substantive. Lab members are also expected to attend every meeting (obviously, illnesses, doctor appointments, family issues, etc are a valid reason for missing a meeting). Undergraduate students are encouraged to attend as often as possible (assuming it fits in their course schedule).</w:t>
       </w:r>
     </w:p>
     <w:p>
@@ -9198,27 +8958,7 @@
           <w:sz w:val="22"/>
           <w:szCs w:val="22"/>
         </w:rPr>
-        <w:t xml:space="preserve">Give Mariam at least one week’s notice to do something with a hard deadline that doesn’t require a lot of time (e.g., reading/commenting on conference abstracts, filling out paperwork, </w:t>
-      </w:r>
-      <w:proofErr w:type="spellStart"/>
-      <w:r>
-        <w:rPr>
-          <w:rFonts w:ascii="Myriad Pro" w:hAnsi="Myriad Pro"/>
-          <w:color w:val="595959" w:themeColor="text1" w:themeTint="A6"/>
-          <w:sz w:val="22"/>
-          <w:szCs w:val="22"/>
-        </w:rPr>
-        <w:t>etc</w:t>
-      </w:r>
-      <w:proofErr w:type="spellEnd"/>
-      <w:r>
-        <w:rPr>
-          <w:rFonts w:ascii="Myriad Pro" w:hAnsi="Myriad Pro"/>
-          <w:color w:val="595959" w:themeColor="text1" w:themeTint="A6"/>
-          <w:sz w:val="22"/>
-          <w:szCs w:val="22"/>
-        </w:rPr>
-        <w:t xml:space="preserve">). Give Mariam </w:t>
+        <w:t xml:space="preserve">Give Mariam at least one week’s notice to do something with a hard deadline that doesn’t require a lot of time (e.g., reading/commenting on conference abstracts, filling out paperwork, etc). Give Mariam </w:t>
       </w:r>
       <w:r>
         <w:rPr>
@@ -9282,47 +9022,16 @@
           <w:sz w:val="22"/>
           <w:szCs w:val="22"/>
         </w:rPr>
-        <w:t>-</w:t>
-      </w:r>
-      <w:proofErr w:type="spellStart"/>
-      <w:r>
-        <w:rPr>
-          <w:rFonts w:ascii="Myriad Pro" w:hAnsi="Myriad Pro"/>
-          <w:color w:val="595959" w:themeColor="text1" w:themeTint="A6"/>
-          <w:sz w:val="22"/>
-          <w:szCs w:val="22"/>
-        </w:rPr>
-        <w:t>ish</w:t>
-      </w:r>
-      <w:proofErr w:type="spellEnd"/>
-      <w:r>
-        <w:rPr>
-          <w:rFonts w:ascii="Myriad Pro" w:hAnsi="Myriad Pro"/>
-          <w:color w:val="595959" w:themeColor="text1" w:themeTint="A6"/>
-          <w:sz w:val="22"/>
-          <w:szCs w:val="22"/>
-        </w:rPr>
-        <w:t xml:space="preserve"> deadlines), give her as much time as you can, because these will require multiple back-and-</w:t>
-      </w:r>
-      <w:proofErr w:type="spellStart"/>
-      <w:r>
-        <w:rPr>
-          <w:rFonts w:ascii="Myriad Pro" w:hAnsi="Myriad Pro"/>
-          <w:color w:val="595959" w:themeColor="text1" w:themeTint="A6"/>
-          <w:sz w:val="22"/>
-          <w:szCs w:val="22"/>
-        </w:rPr>
-        <w:t>forths</w:t>
-      </w:r>
-      <w:proofErr w:type="spellEnd"/>
-      <w:r>
-        <w:rPr>
-          <w:rFonts w:ascii="Myriad Pro" w:hAnsi="Myriad Pro"/>
-          <w:color w:val="595959" w:themeColor="text1" w:themeTint="A6"/>
-          <w:sz w:val="22"/>
-          <w:szCs w:val="22"/>
-        </w:rPr>
-        <w:t>.</w:t>
+        <w:t>-ish</w:t>
+      </w:r>
+      <w:r>
+        <w:rPr>
+          <w:rFonts w:ascii="Myriad Pro" w:hAnsi="Myriad Pro"/>
+          <w:color w:val="595959" w:themeColor="text1" w:themeTint="A6"/>
+          <w:sz w:val="22"/>
+          <w:szCs w:val="22"/>
+        </w:rPr>
+        <w:t xml:space="preserve"> deadlines), give her as much time as you can, because these will require multiple back-and-forths.</w:t>
       </w:r>
     </w:p>
     <w:p>
@@ -10280,7 +9989,6 @@
         <w:t xml:space="preserve">If you have already run several independent projects and have a data organization structure that works well for you, feel free to use it. If not (or if you are looking for a change), the following structure is recommended (based on </w:t>
       </w:r>
       <w:hyperlink r:id="rId27" w:history="1">
-        <w:proofErr w:type="spellStart"/>
         <w:r>
           <w:rPr>
             <w:rStyle w:val="Hyperlink"/>
@@ -10291,7 +9999,6 @@
           </w:rPr>
           <w:t>Neuropipe</w:t>
         </w:r>
-        <w:proofErr w:type="spellEnd"/>
       </w:hyperlink>
       <w:r>
         <w:rPr>
@@ -10329,25 +10036,14 @@
           <w:szCs w:val="22"/>
         </w:rPr>
       </w:pPr>
-      <w:proofErr w:type="spellStart"/>
-      <w:r>
-        <w:rPr>
-          <w:rFonts w:ascii="Myriad Pro" w:hAnsi="Myriad Pro"/>
-          <w:color w:val="595959" w:themeColor="text1" w:themeTint="A6"/>
-          <w:sz w:val="22"/>
-          <w:szCs w:val="22"/>
-        </w:rPr>
-        <w:t>projectName</w:t>
-      </w:r>
-      <w:proofErr w:type="spellEnd"/>
-      <w:r>
-        <w:rPr>
-          <w:rFonts w:ascii="Myriad Pro" w:hAnsi="Myriad Pro"/>
-          <w:color w:val="595959" w:themeColor="text1" w:themeTint="A6"/>
-          <w:sz w:val="22"/>
-          <w:szCs w:val="22"/>
-        </w:rPr>
-        <w:t>/subjects</w:t>
+      <w:r>
+        <w:rPr>
+          <w:rFonts w:ascii="Myriad Pro" w:hAnsi="Myriad Pro"/>
+          <w:color w:val="595959" w:themeColor="text1" w:themeTint="A6"/>
+          <w:sz w:val="22"/>
+          <w:szCs w:val="22"/>
+        </w:rPr>
+        <w:t>projectName/subjects</w:t>
       </w:r>
     </w:p>
     <w:p>
@@ -10391,25 +10087,14 @@
           <w:szCs w:val="22"/>
         </w:rPr>
       </w:pPr>
-      <w:proofErr w:type="spellStart"/>
-      <w:r>
-        <w:rPr>
-          <w:rFonts w:ascii="Myriad Pro" w:hAnsi="Myriad Pro"/>
-          <w:color w:val="595959" w:themeColor="text1" w:themeTint="A6"/>
-          <w:sz w:val="22"/>
-          <w:szCs w:val="22"/>
-        </w:rPr>
-        <w:t>projectName</w:t>
-      </w:r>
-      <w:proofErr w:type="spellEnd"/>
-      <w:r>
-        <w:rPr>
-          <w:rFonts w:ascii="Myriad Pro" w:hAnsi="Myriad Pro"/>
-          <w:color w:val="595959" w:themeColor="text1" w:themeTint="A6"/>
-          <w:sz w:val="22"/>
-          <w:szCs w:val="22"/>
-        </w:rPr>
-        <w:t>/subjects/{subj}/analysis</w:t>
+      <w:r>
+        <w:rPr>
+          <w:rFonts w:ascii="Myriad Pro" w:hAnsi="Myriad Pro"/>
+          <w:color w:val="595959" w:themeColor="text1" w:themeTint="A6"/>
+          <w:sz w:val="22"/>
+          <w:szCs w:val="22"/>
+        </w:rPr>
+        <w:t>projectName/subjects/{subj}/analysis</w:t>
       </w:r>
     </w:p>
     <w:p>
@@ -10490,25 +10175,14 @@
           <w:szCs w:val="22"/>
         </w:rPr>
       </w:pPr>
-      <w:proofErr w:type="spellStart"/>
-      <w:r>
-        <w:rPr>
-          <w:rFonts w:ascii="Myriad Pro" w:hAnsi="Myriad Pro"/>
-          <w:color w:val="595959" w:themeColor="text1" w:themeTint="A6"/>
-          <w:sz w:val="22"/>
-          <w:szCs w:val="22"/>
-        </w:rPr>
-        <w:t>projectName</w:t>
-      </w:r>
-      <w:proofErr w:type="spellEnd"/>
-      <w:r>
-        <w:rPr>
-          <w:rFonts w:ascii="Myriad Pro" w:hAnsi="Myriad Pro"/>
-          <w:color w:val="595959" w:themeColor="text1" w:themeTint="A6"/>
-          <w:sz w:val="22"/>
-          <w:szCs w:val="22"/>
-        </w:rPr>
-        <w:t>/subjects/{subj}/data</w:t>
+      <w:r>
+        <w:rPr>
+          <w:rFonts w:ascii="Myriad Pro" w:hAnsi="Myriad Pro"/>
+          <w:color w:val="595959" w:themeColor="text1" w:themeTint="A6"/>
+          <w:sz w:val="22"/>
+          <w:szCs w:val="22"/>
+        </w:rPr>
+        <w:t>projectName/subjects/{subj}/data</w:t>
       </w:r>
     </w:p>
     <w:p>
@@ -10578,25 +10252,14 @@
           <w:szCs w:val="22"/>
         </w:rPr>
       </w:pPr>
-      <w:proofErr w:type="spellStart"/>
-      <w:r>
-        <w:rPr>
-          <w:rFonts w:ascii="Myriad Pro" w:hAnsi="Myriad Pro"/>
-          <w:color w:val="595959" w:themeColor="text1" w:themeTint="A6"/>
-          <w:sz w:val="22"/>
-          <w:szCs w:val="22"/>
-        </w:rPr>
-        <w:t>behavioralData</w:t>
-      </w:r>
-      <w:proofErr w:type="spellEnd"/>
-      <w:r>
-        <w:rPr>
-          <w:rFonts w:ascii="Myriad Pro" w:hAnsi="Myriad Pro"/>
-          <w:color w:val="595959" w:themeColor="text1" w:themeTint="A6"/>
-          <w:sz w:val="22"/>
-          <w:szCs w:val="22"/>
-        </w:rPr>
-        <w:t xml:space="preserve"> (for, well, behavioral data)</w:t>
+      <w:r>
+        <w:rPr>
+          <w:rFonts w:ascii="Myriad Pro" w:hAnsi="Myriad Pro"/>
+          <w:color w:val="595959" w:themeColor="text1" w:themeTint="A6"/>
+          <w:sz w:val="22"/>
+          <w:szCs w:val="22"/>
+        </w:rPr>
+        <w:t>behavioralData (for, well, behavioral data)</w:t>
       </w:r>
     </w:p>
     <w:p>
@@ -10614,25 +10277,14 @@
           <w:szCs w:val="22"/>
         </w:rPr>
       </w:pPr>
-      <w:proofErr w:type="spellStart"/>
-      <w:r>
-        <w:rPr>
-          <w:rFonts w:ascii="Myriad Pro" w:hAnsi="Myriad Pro"/>
-          <w:color w:val="595959" w:themeColor="text1" w:themeTint="A6"/>
-          <w:sz w:val="22"/>
-          <w:szCs w:val="22"/>
-        </w:rPr>
-        <w:t>eyetrackingData</w:t>
-      </w:r>
-      <w:proofErr w:type="spellEnd"/>
-      <w:r>
-        <w:rPr>
-          <w:rFonts w:ascii="Myriad Pro" w:hAnsi="Myriad Pro"/>
-          <w:color w:val="595959" w:themeColor="text1" w:themeTint="A6"/>
-          <w:sz w:val="22"/>
-          <w:szCs w:val="22"/>
-        </w:rPr>
-        <w:t xml:space="preserve"> (if applicable)</w:t>
+      <w:r>
+        <w:rPr>
+          <w:rFonts w:ascii="Myriad Pro" w:hAnsi="Myriad Pro"/>
+          <w:color w:val="595959" w:themeColor="text1" w:themeTint="A6"/>
+          <w:sz w:val="22"/>
+          <w:szCs w:val="22"/>
+        </w:rPr>
+        <w:t>eyetrackingData (if applicable)</w:t>
       </w:r>
     </w:p>
     <w:p>
@@ -10650,45 +10302,14 @@
           <w:szCs w:val="22"/>
         </w:rPr>
       </w:pPr>
-      <w:proofErr w:type="spellStart"/>
-      <w:r>
-        <w:rPr>
-          <w:rFonts w:ascii="Myriad Pro" w:hAnsi="Myriad Pro"/>
-          <w:color w:val="595959" w:themeColor="text1" w:themeTint="A6"/>
-          <w:sz w:val="22"/>
-          <w:szCs w:val="22"/>
-        </w:rPr>
-        <w:t>nifti</w:t>
-      </w:r>
-      <w:proofErr w:type="spellEnd"/>
-      <w:r>
-        <w:rPr>
-          <w:rFonts w:ascii="Myriad Pro" w:hAnsi="Myriad Pro"/>
-          <w:color w:val="595959" w:themeColor="text1" w:themeTint="A6"/>
-          <w:sz w:val="22"/>
-          <w:szCs w:val="22"/>
-        </w:rPr>
-        <w:t xml:space="preserve"> (raw </w:t>
-      </w:r>
-      <w:proofErr w:type="spellStart"/>
-      <w:r>
-        <w:rPr>
-          <w:rFonts w:ascii="Myriad Pro" w:hAnsi="Myriad Pro"/>
-          <w:color w:val="595959" w:themeColor="text1" w:themeTint="A6"/>
-          <w:sz w:val="22"/>
-          <w:szCs w:val="22"/>
-        </w:rPr>
-        <w:t>nifti</w:t>
-      </w:r>
-      <w:proofErr w:type="spellEnd"/>
-      <w:r>
-        <w:rPr>
-          <w:rFonts w:ascii="Myriad Pro" w:hAnsi="Myriad Pro"/>
-          <w:color w:val="595959" w:themeColor="text1" w:themeTint="A6"/>
-          <w:sz w:val="22"/>
-          <w:szCs w:val="22"/>
-        </w:rPr>
-        <w:t xml:space="preserve"> </w:t>
+      <w:r>
+        <w:rPr>
+          <w:rFonts w:ascii="Myriad Pro" w:hAnsi="Myriad Pro"/>
+          <w:color w:val="595959" w:themeColor="text1" w:themeTint="A6"/>
+          <w:sz w:val="22"/>
+          <w:szCs w:val="22"/>
+        </w:rPr>
+        <w:t xml:space="preserve">nifti (raw nifti </w:t>
       </w:r>
       <w:r>
         <w:rPr>
@@ -10742,25 +10363,14 @@
           <w:szCs w:val="22"/>
         </w:rPr>
       </w:pPr>
-      <w:proofErr w:type="spellStart"/>
-      <w:r>
-        <w:rPr>
-          <w:rFonts w:ascii="Myriad Pro" w:hAnsi="Myriad Pro"/>
-          <w:color w:val="595959" w:themeColor="text1" w:themeTint="A6"/>
-          <w:sz w:val="22"/>
-          <w:szCs w:val="22"/>
-        </w:rPr>
-        <w:t>rois</w:t>
-      </w:r>
-      <w:proofErr w:type="spellEnd"/>
-      <w:r>
-        <w:rPr>
-          <w:rFonts w:ascii="Myriad Pro" w:hAnsi="Myriad Pro"/>
-          <w:color w:val="595959" w:themeColor="text1" w:themeTint="A6"/>
-          <w:sz w:val="22"/>
-          <w:szCs w:val="22"/>
-        </w:rPr>
-        <w:t xml:space="preserve"> (participant-specific ROIs)</w:t>
+      <w:r>
+        <w:rPr>
+          <w:rFonts w:ascii="Myriad Pro" w:hAnsi="Myriad Pro"/>
+          <w:color w:val="595959" w:themeColor="text1" w:themeTint="A6"/>
+          <w:sz w:val="22"/>
+          <w:szCs w:val="22"/>
+        </w:rPr>
+        <w:t>rois (participant-specific ROIs)</w:t>
       </w:r>
     </w:p>
     <w:p>
@@ -10778,25 +10388,14 @@
           <w:szCs w:val="22"/>
         </w:rPr>
       </w:pPr>
-      <w:proofErr w:type="spellStart"/>
-      <w:r>
-        <w:rPr>
-          <w:rFonts w:ascii="Myriad Pro" w:hAnsi="Myriad Pro"/>
-          <w:color w:val="595959" w:themeColor="text1" w:themeTint="A6"/>
-          <w:sz w:val="22"/>
-          <w:szCs w:val="22"/>
-        </w:rPr>
-        <w:t>projectName</w:t>
-      </w:r>
-      <w:proofErr w:type="spellEnd"/>
-      <w:r>
-        <w:rPr>
-          <w:rFonts w:ascii="Myriad Pro" w:hAnsi="Myriad Pro"/>
-          <w:color w:val="595959" w:themeColor="text1" w:themeTint="A6"/>
-          <w:sz w:val="22"/>
-          <w:szCs w:val="22"/>
-        </w:rPr>
-        <w:t>/subjects/{subj}/design</w:t>
+      <w:r>
+        <w:rPr>
+          <w:rFonts w:ascii="Myriad Pro" w:hAnsi="Myriad Pro"/>
+          <w:color w:val="595959" w:themeColor="text1" w:themeTint="A6"/>
+          <w:sz w:val="22"/>
+          <w:szCs w:val="22"/>
+        </w:rPr>
+        <w:t>projectName/subjects/{subj}/design</w:t>
       </w:r>
     </w:p>
     <w:p>
@@ -10839,37 +10438,15 @@
           <w:szCs w:val="22"/>
         </w:rPr>
       </w:pPr>
-      <w:proofErr w:type="spellStart"/>
-      <w:r>
-        <w:rPr>
-          <w:rFonts w:ascii="Myriad Pro" w:hAnsi="Myriad Pro"/>
-          <w:color w:val="595959" w:themeColor="text1" w:themeTint="A6"/>
-          <w:sz w:val="22"/>
-          <w:szCs w:val="22"/>
-        </w:rPr>
-        <w:t>projectName</w:t>
-      </w:r>
-      <w:proofErr w:type="spellEnd"/>
-      <w:r>
-        <w:rPr>
-          <w:rFonts w:ascii="Myriad Pro" w:hAnsi="Myriad Pro"/>
-          <w:color w:val="595959" w:themeColor="text1" w:themeTint="A6"/>
-          <w:sz w:val="22"/>
-          <w:szCs w:val="22"/>
-        </w:rPr>
-        <w:t>/subjects/{subj}/</w:t>
-      </w:r>
-      <w:proofErr w:type="spellStart"/>
-      <w:r>
-        <w:rPr>
-          <w:rFonts w:ascii="Myriad Pro" w:hAnsi="Myriad Pro"/>
-          <w:color w:val="595959" w:themeColor="text1" w:themeTint="A6"/>
-          <w:sz w:val="22"/>
-          <w:szCs w:val="22"/>
-        </w:rPr>
-        <w:t>fsf</w:t>
-      </w:r>
-      <w:proofErr w:type="spellEnd"/>
+      <w:r>
+        <w:rPr>
+          <w:rFonts w:ascii="Myriad Pro" w:hAnsi="Myriad Pro"/>
+          <w:color w:val="595959" w:themeColor="text1" w:themeTint="A6"/>
+          <w:sz w:val="22"/>
+          <w:szCs w:val="22"/>
+        </w:rPr>
+        <w:t>projectName/subjects/{subj}/fsf</w:t>
+      </w:r>
     </w:p>
     <w:p>
       <w:pPr>
@@ -10893,47 +10470,7 @@
           <w:sz w:val="22"/>
           <w:szCs w:val="22"/>
         </w:rPr>
-        <w:t>if you’re using FSL, put the .</w:t>
-      </w:r>
-      <w:proofErr w:type="spellStart"/>
-      <w:r>
-        <w:rPr>
-          <w:rFonts w:ascii="Myriad Pro" w:hAnsi="Myriad Pro"/>
-          <w:color w:val="595959" w:themeColor="text1" w:themeTint="A6"/>
-          <w:sz w:val="22"/>
-          <w:szCs w:val="22"/>
-        </w:rPr>
-        <w:t>fsf</w:t>
-      </w:r>
-      <w:proofErr w:type="spellEnd"/>
-      <w:r>
-        <w:rPr>
-          <w:rFonts w:ascii="Myriad Pro" w:hAnsi="Myriad Pro"/>
-          <w:color w:val="595959" w:themeColor="text1" w:themeTint="A6"/>
-          <w:sz w:val="22"/>
-          <w:szCs w:val="22"/>
-        </w:rPr>
-        <w:t xml:space="preserve"> </w:t>
-      </w:r>
-      <w:proofErr w:type="spellStart"/>
-      <w:r>
-        <w:rPr>
-          <w:rFonts w:ascii="Myriad Pro" w:hAnsi="Myriad Pro"/>
-          <w:color w:val="595959" w:themeColor="text1" w:themeTint="A6"/>
-          <w:sz w:val="22"/>
-          <w:szCs w:val="22"/>
-        </w:rPr>
-        <w:t>fies</w:t>
-      </w:r>
-      <w:proofErr w:type="spellEnd"/>
-      <w:r>
-        <w:rPr>
-          <w:rFonts w:ascii="Myriad Pro" w:hAnsi="Myriad Pro"/>
-          <w:color w:val="595959" w:themeColor="text1" w:themeTint="A6"/>
-          <w:sz w:val="22"/>
-          <w:szCs w:val="22"/>
-        </w:rPr>
-        <w:t xml:space="preserve"> here. If you’re using SPM or something else, save the files for setting up preprocessing and GLMs here</w:t>
+        <w:t>if you’re using FSL, put the .fsf fies here. If you’re using SPM or something else, save the files for setting up preprocessing and GLMs here</w:t>
       </w:r>
     </w:p>
     <w:p>
@@ -10951,25 +10488,14 @@
           <w:szCs w:val="22"/>
         </w:rPr>
       </w:pPr>
-      <w:proofErr w:type="spellStart"/>
-      <w:r>
-        <w:rPr>
-          <w:rFonts w:ascii="Myriad Pro" w:hAnsi="Myriad Pro"/>
-          <w:color w:val="595959" w:themeColor="text1" w:themeTint="A6"/>
-          <w:sz w:val="22"/>
-          <w:szCs w:val="22"/>
-        </w:rPr>
-        <w:t>projectName</w:t>
-      </w:r>
-      <w:proofErr w:type="spellEnd"/>
-      <w:r>
-        <w:rPr>
-          <w:rFonts w:ascii="Myriad Pro" w:hAnsi="Myriad Pro"/>
-          <w:color w:val="595959" w:themeColor="text1" w:themeTint="A6"/>
-          <w:sz w:val="22"/>
-          <w:szCs w:val="22"/>
-        </w:rPr>
-        <w:t>/subjects/{subj}/scripts</w:t>
+      <w:r>
+        <w:rPr>
+          <w:rFonts w:ascii="Myriad Pro" w:hAnsi="Myriad Pro"/>
+          <w:color w:val="595959" w:themeColor="text1" w:themeTint="A6"/>
+          <w:sz w:val="22"/>
+          <w:szCs w:val="22"/>
+        </w:rPr>
+        <w:t>projectName/subjects/{subj}/scripts</w:t>
       </w:r>
     </w:p>
     <w:p>
@@ -10987,25 +10513,14 @@
           <w:szCs w:val="22"/>
         </w:rPr>
       </w:pPr>
-      <w:proofErr w:type="spellStart"/>
-      <w:r>
-        <w:rPr>
-          <w:rFonts w:ascii="Myriad Pro" w:hAnsi="Myriad Pro"/>
-          <w:color w:val="595959" w:themeColor="text1" w:themeTint="A6"/>
-          <w:sz w:val="22"/>
-          <w:szCs w:val="22"/>
-        </w:rPr>
-        <w:t>Matlab</w:t>
-      </w:r>
-      <w:proofErr w:type="spellEnd"/>
-      <w:r>
-        <w:rPr>
-          <w:rFonts w:ascii="Myriad Pro" w:hAnsi="Myriad Pro"/>
-          <w:color w:val="595959" w:themeColor="text1" w:themeTint="A6"/>
-          <w:sz w:val="22"/>
-          <w:szCs w:val="22"/>
-        </w:rPr>
-        <w:t xml:space="preserve">, Python, </w:t>
+      <w:r>
+        <w:rPr>
+          <w:rFonts w:ascii="Myriad Pro" w:hAnsi="Myriad Pro"/>
+          <w:color w:val="595959" w:themeColor="text1" w:themeTint="A6"/>
+          <w:sz w:val="22"/>
+          <w:szCs w:val="22"/>
+        </w:rPr>
+        <w:t xml:space="preserve">Matlab, Python, </w:t>
       </w:r>
       <w:r>
         <w:rPr>
@@ -11041,25 +10556,14 @@
           <w:szCs w:val="22"/>
         </w:rPr>
       </w:pPr>
-      <w:proofErr w:type="spellStart"/>
-      <w:r>
-        <w:rPr>
-          <w:rFonts w:ascii="Myriad Pro" w:hAnsi="Myriad Pro"/>
-          <w:color w:val="595959" w:themeColor="text1" w:themeTint="A6"/>
-          <w:sz w:val="22"/>
-          <w:szCs w:val="22"/>
-        </w:rPr>
-        <w:t>projectName</w:t>
-      </w:r>
-      <w:proofErr w:type="spellEnd"/>
-      <w:r>
-        <w:rPr>
-          <w:rFonts w:ascii="Myriad Pro" w:hAnsi="Myriad Pro"/>
-          <w:color w:val="595959" w:themeColor="text1" w:themeTint="A6"/>
-          <w:sz w:val="22"/>
-          <w:szCs w:val="22"/>
-        </w:rPr>
-        <w:t>/scripts</w:t>
+      <w:r>
+        <w:rPr>
+          <w:rFonts w:ascii="Myriad Pro" w:hAnsi="Myriad Pro"/>
+          <w:color w:val="595959" w:themeColor="text1" w:themeTint="A6"/>
+          <w:sz w:val="22"/>
+          <w:szCs w:val="22"/>
+        </w:rPr>
+        <w:t>projectName/scripts</w:t>
       </w:r>
     </w:p>
     <w:p>
@@ -11152,25 +10656,14 @@
           <w:szCs w:val="22"/>
         </w:rPr>
       </w:pPr>
-      <w:proofErr w:type="spellStart"/>
-      <w:r>
-        <w:rPr>
-          <w:rFonts w:ascii="Myriad Pro" w:hAnsi="Myriad Pro"/>
-          <w:color w:val="595959" w:themeColor="text1" w:themeTint="A6"/>
-          <w:sz w:val="22"/>
-          <w:szCs w:val="22"/>
-        </w:rPr>
-        <w:t>projectName</w:t>
-      </w:r>
-      <w:proofErr w:type="spellEnd"/>
-      <w:r>
-        <w:rPr>
-          <w:rFonts w:ascii="Myriad Pro" w:hAnsi="Myriad Pro"/>
-          <w:color w:val="595959" w:themeColor="text1" w:themeTint="A6"/>
-          <w:sz w:val="22"/>
-          <w:szCs w:val="22"/>
-        </w:rPr>
-        <w:t>/results</w:t>
+      <w:r>
+        <w:rPr>
+          <w:rFonts w:ascii="Myriad Pro" w:hAnsi="Myriad Pro"/>
+          <w:color w:val="595959" w:themeColor="text1" w:themeTint="A6"/>
+          <w:sz w:val="22"/>
+          <w:szCs w:val="22"/>
+        </w:rPr>
+        <w:t>projectName/results</w:t>
       </w:r>
     </w:p>
     <w:p>
@@ -11195,27 +10688,7 @@
           <w:sz w:val="22"/>
           <w:szCs w:val="22"/>
         </w:rPr>
-        <w:t xml:space="preserve">figures with main results, </w:t>
-      </w:r>
-      <w:proofErr w:type="spellStart"/>
-      <w:r>
-        <w:rPr>
-          <w:rFonts w:ascii="Myriad Pro" w:hAnsi="Myriad Pro"/>
-          <w:color w:val="595959" w:themeColor="text1" w:themeTint="A6"/>
-          <w:sz w:val="22"/>
-          <w:szCs w:val="22"/>
-        </w:rPr>
-        <w:t>powerpoint</w:t>
-      </w:r>
-      <w:proofErr w:type="spellEnd"/>
-      <w:r>
-        <w:rPr>
-          <w:rFonts w:ascii="Myriad Pro" w:hAnsi="Myriad Pro"/>
-          <w:color w:val="595959" w:themeColor="text1" w:themeTint="A6"/>
-          <w:sz w:val="22"/>
-          <w:szCs w:val="22"/>
-        </w:rPr>
-        <w:t xml:space="preserve"> or keynote presentations, manuscripts if you wish</w:t>
+        <w:t>figures with main results, powerpoint or keynote presentations, manuscripts if you wish</w:t>
       </w:r>
     </w:p>
     <w:p>
@@ -11233,25 +10706,14 @@
           <w:szCs w:val="22"/>
         </w:rPr>
       </w:pPr>
-      <w:proofErr w:type="spellStart"/>
-      <w:r>
-        <w:rPr>
-          <w:rFonts w:ascii="Myriad Pro" w:hAnsi="Myriad Pro"/>
-          <w:color w:val="595959" w:themeColor="text1" w:themeTint="A6"/>
-          <w:sz w:val="22"/>
-          <w:szCs w:val="22"/>
-        </w:rPr>
-        <w:t>projectName</w:t>
-      </w:r>
-      <w:proofErr w:type="spellEnd"/>
-      <w:r>
-        <w:rPr>
-          <w:rFonts w:ascii="Myriad Pro" w:hAnsi="Myriad Pro"/>
-          <w:color w:val="595959" w:themeColor="text1" w:themeTint="A6"/>
-          <w:sz w:val="22"/>
-          <w:szCs w:val="22"/>
-        </w:rPr>
-        <w:t>/notes</w:t>
+      <w:r>
+        <w:rPr>
+          <w:rFonts w:ascii="Myriad Pro" w:hAnsi="Myriad Pro"/>
+          <w:color w:val="595959" w:themeColor="text1" w:themeTint="A6"/>
+          <w:sz w:val="22"/>
+          <w:szCs w:val="22"/>
+        </w:rPr>
+        <w:t>projectName/notes</w:t>
       </w:r>
     </w:p>
     <w:p>
@@ -11276,19 +10738,8 @@
           <w:sz w:val="22"/>
           <w:szCs w:val="22"/>
         </w:rPr>
-        <w:t xml:space="preserve">detailed notes about the design, analysis pipeline, relevant papers, </w:t>
-      </w:r>
-      <w:proofErr w:type="spellStart"/>
-      <w:r>
-        <w:rPr>
-          <w:rFonts w:ascii="Myriad Pro" w:hAnsi="Myriad Pro"/>
-          <w:color w:val="595959" w:themeColor="text1" w:themeTint="A6"/>
-          <w:sz w:val="22"/>
-          <w:szCs w:val="22"/>
-        </w:rPr>
-        <w:t>etc</w:t>
-      </w:r>
-      <w:proofErr w:type="spellEnd"/>
+        <w:t>detailed notes about the design, analysis pipeline, relevant papers, etc</w:t>
+      </w:r>
     </w:p>
     <w:p>
       <w:pPr>
@@ -11305,25 +10756,14 @@
           <w:szCs w:val="22"/>
         </w:rPr>
       </w:pPr>
-      <w:proofErr w:type="spellStart"/>
-      <w:r>
-        <w:rPr>
-          <w:rFonts w:ascii="Myriad Pro" w:hAnsi="Myriad Pro"/>
-          <w:color w:val="595959" w:themeColor="text1" w:themeTint="A6"/>
-          <w:sz w:val="22"/>
-          <w:szCs w:val="22"/>
-        </w:rPr>
-        <w:t>projectName</w:t>
-      </w:r>
-      <w:proofErr w:type="spellEnd"/>
-      <w:r>
-        <w:rPr>
-          <w:rFonts w:ascii="Myriad Pro" w:hAnsi="Myriad Pro"/>
-          <w:color w:val="595959" w:themeColor="text1" w:themeTint="A6"/>
-          <w:sz w:val="22"/>
-          <w:szCs w:val="22"/>
-        </w:rPr>
-        <w:t>/group</w:t>
+      <w:r>
+        <w:rPr>
+          <w:rFonts w:ascii="Myriad Pro" w:hAnsi="Myriad Pro"/>
+          <w:color w:val="595959" w:themeColor="text1" w:themeTint="A6"/>
+          <w:sz w:val="22"/>
+          <w:szCs w:val="22"/>
+        </w:rPr>
+        <w:t>projectName/group</w:t>
       </w:r>
     </w:p>
     <w:p>
@@ -11391,25 +10831,14 @@
           <w:szCs w:val="22"/>
         </w:rPr>
       </w:pPr>
-      <w:proofErr w:type="spellStart"/>
-      <w:r>
-        <w:rPr>
-          <w:rFonts w:ascii="Myriad Pro" w:hAnsi="Myriad Pro"/>
-          <w:color w:val="595959" w:themeColor="text1" w:themeTint="A6"/>
-          <w:sz w:val="22"/>
-          <w:szCs w:val="22"/>
-        </w:rPr>
-        <w:t>projectName</w:t>
-      </w:r>
-      <w:proofErr w:type="spellEnd"/>
-      <w:r>
-        <w:rPr>
-          <w:rFonts w:ascii="Myriad Pro" w:hAnsi="Myriad Pro"/>
-          <w:color w:val="595959" w:themeColor="text1" w:themeTint="A6"/>
-          <w:sz w:val="22"/>
-          <w:szCs w:val="22"/>
-        </w:rPr>
-        <w:t>/task</w:t>
+      <w:r>
+        <w:rPr>
+          <w:rFonts w:ascii="Myriad Pro" w:hAnsi="Myriad Pro"/>
+          <w:color w:val="595959" w:themeColor="text1" w:themeTint="A6"/>
+          <w:sz w:val="22"/>
+          <w:szCs w:val="22"/>
+        </w:rPr>
+        <w:t>projectName/task</w:t>
       </w:r>
     </w:p>
     <w:p>
@@ -11723,7 +11152,6 @@
         <w:t xml:space="preserve">, and the best option for sharing MRI datasets is </w:t>
       </w:r>
       <w:hyperlink r:id="rId29" w:history="1">
-        <w:proofErr w:type="spellStart"/>
         <w:r>
           <w:rPr>
             <w:rStyle w:val="Hyperlink"/>
@@ -11734,7 +11162,6 @@
           </w:rPr>
           <w:t>OpenFMRI</w:t>
         </w:r>
-        <w:proofErr w:type="spellEnd"/>
       </w:hyperlink>
       <w:r>
         <w:rPr>
@@ -11786,7 +11213,6 @@
         <w:t xml:space="preserve">The preferred preprint servers are </w:t>
       </w:r>
       <w:hyperlink r:id="rId30" w:history="1">
-        <w:proofErr w:type="spellStart"/>
         <w:r>
           <w:rPr>
             <w:rStyle w:val="Hyperlink"/>
@@ -11797,7 +11223,6 @@
           </w:rPr>
           <w:t>bioRxiv</w:t>
         </w:r>
-        <w:proofErr w:type="spellEnd"/>
       </w:hyperlink>
       <w:r>
         <w:rPr>
@@ -11809,7 +11234,6 @@
         <w:t xml:space="preserve"> and </w:t>
       </w:r>
       <w:hyperlink r:id="rId31" w:history="1">
-        <w:proofErr w:type="spellStart"/>
         <w:r>
           <w:rPr>
             <w:rStyle w:val="Hyperlink"/>
@@ -11820,7 +11244,6 @@
           </w:rPr>
           <w:t>PsyArXiv</w:t>
         </w:r>
-        <w:proofErr w:type="spellEnd"/>
       </w:hyperlink>
       <w:r>
         <w:rPr>
@@ -14023,7 +13446,7 @@
 </file>
 
 <file path=customXml/itemProps1.xml><?xml version="1.0" encoding="utf-8"?>
-<ds:datastoreItem xmlns:ds="http://schemas.openxmlformats.org/officeDocument/2006/customXml" ds:itemID="{C5B23854-2B50-154E-89CE-A6A6E71DD1B8}">
+<ds:datastoreItem xmlns:ds="http://schemas.openxmlformats.org/officeDocument/2006/customXml" ds:itemID="{038F1772-E823-F04D-AD6B-31715DD3CAE1}">
   <ds:schemaRefs>
     <ds:schemaRef ds:uri="http://schemas.openxmlformats.org/officeDocument/2006/bibliography"/>
   </ds:schemaRefs>

</xml_diff>

<commit_message>
several links to fix (so embarrassed)
</commit_message>
<xml_diff>
--- a/aly-lab-manual.docx
+++ b/aly-lab-manual.docx
@@ -2062,8 +2062,6 @@
         </w:rPr>
         <w:t>out</w:t>
       </w:r>
-      <w:bookmarkStart w:id="1" w:name="_GoBack"/>
-      <w:bookmarkEnd w:id="1"/>
       <w:r>
         <w:rPr>
           <w:rFonts w:ascii="Myriad Pro" w:hAnsi="Myriad Pro"/>
@@ -2378,6 +2376,7 @@
           </w:rPr>
           <w:t xml:space="preserve"> </w:t>
         </w:r>
+        <w:proofErr w:type="spellStart"/>
         <w:r>
           <w:rPr>
             <w:rStyle w:val="Hyperlink"/>
@@ -2386,7 +2385,18 @@
             <w:sz w:val="22"/>
             <w:szCs w:val="22"/>
           </w:rPr>
-          <w:t>NonCommercial 4.0 International License</w:t>
+          <w:t>NonCommercial</w:t>
+        </w:r>
+        <w:proofErr w:type="spellEnd"/>
+        <w:r>
+          <w:rPr>
+            <w:rStyle w:val="Hyperlink"/>
+            <w:rFonts w:ascii="Myriad Pro" w:hAnsi="Myriad Pro"/>
+            <w:color w:val="00B0F0"/>
+            <w:sz w:val="22"/>
+            <w:szCs w:val="22"/>
+          </w:rPr>
+          <w:t xml:space="preserve"> 4.0 International License</w:t>
         </w:r>
       </w:hyperlink>
       <w:r>
@@ -2459,7 +2469,7 @@
           <w:szCs w:val="22"/>
         </w:rPr>
       </w:pPr>
-      <w:bookmarkStart w:id="2" w:name="Expectations"/>
+      <w:bookmarkStart w:id="1" w:name="Expectations"/>
       <w:r>
         <w:rPr>
           <w:rFonts w:ascii="Myriad Pro" w:hAnsi="Myriad Pro"/>
@@ -2471,7 +2481,7 @@
         <w:t>Expectations and Responsibilities</w:t>
       </w:r>
     </w:p>
-    <w:bookmarkEnd w:id="2"/>
+    <w:bookmarkEnd w:id="1"/>
     <w:p>
       <w:pPr>
         <w:jc w:val="both"/>
@@ -2495,7 +2505,7 @@
           <w:u w:val="single"/>
         </w:rPr>
       </w:pPr>
-      <w:bookmarkStart w:id="3" w:name="Everyone"/>
+      <w:bookmarkStart w:id="2" w:name="Everyone"/>
       <w:r>
         <w:rPr>
           <w:rFonts w:ascii="Myriad Pro" w:hAnsi="Myriad Pro"/>
@@ -2506,7 +2516,7 @@
         </w:rPr>
         <w:t>Everyone</w:t>
       </w:r>
-      <w:bookmarkEnd w:id="3"/>
+      <w:bookmarkEnd w:id="2"/>
     </w:p>
     <w:p>
       <w:pPr>
@@ -3489,7 +3499,7 @@
           <w:u w:val="single"/>
         </w:rPr>
       </w:pPr>
-      <w:bookmarkStart w:id="4" w:name="PI"/>
+      <w:bookmarkStart w:id="3" w:name="PI"/>
       <w:r>
         <w:rPr>
           <w:rFonts w:ascii="Myriad Pro" w:hAnsi="Myriad Pro"/>
@@ -3501,7 +3511,7 @@
         <w:t>Principal Investigator</w:t>
       </w:r>
     </w:p>
-    <w:bookmarkEnd w:id="4"/>
+    <w:bookmarkEnd w:id="3"/>
     <w:p>
       <w:pPr>
         <w:pStyle w:val="ListParagraph"/>
@@ -3779,7 +3789,7 @@
           <w:u w:val="single"/>
         </w:rPr>
       </w:pPr>
-      <w:bookmarkStart w:id="5" w:name="Postdocs"/>
+      <w:bookmarkStart w:id="4" w:name="Postdocs"/>
       <w:r>
         <w:rPr>
           <w:rFonts w:ascii="Myriad Pro" w:hAnsi="Myriad Pro"/>
@@ -3800,7 +3810,7 @@
         </w:rPr>
         <w:t>ocs</w:t>
       </w:r>
-      <w:bookmarkEnd w:id="5"/>
+      <w:bookmarkEnd w:id="4"/>
     </w:p>
     <w:p>
       <w:pPr>
@@ -4117,7 +4127,7 @@
           <w:u w:val="single"/>
         </w:rPr>
       </w:pPr>
-      <w:bookmarkStart w:id="6" w:name="GradStudents"/>
+      <w:bookmarkStart w:id="5" w:name="GradStudents"/>
       <w:r>
         <w:rPr>
           <w:rFonts w:ascii="Myriad Pro" w:hAnsi="Myriad Pro"/>
@@ -4158,7 +4168,7 @@
         </w:rPr>
         <w:t>tudents</w:t>
       </w:r>
-      <w:bookmarkEnd w:id="6"/>
+      <w:bookmarkEnd w:id="5"/>
     </w:p>
     <w:p>
       <w:pPr>
@@ -4394,7 +4404,27 @@
           <w:sz w:val="22"/>
           <w:szCs w:val="22"/>
         </w:rPr>
-        <w:t>Prioritize time for research. Coursework and TAing are important, but ultimately your research gets you your PhD and prepares you for the next stage of your career.</w:t>
+        <w:t xml:space="preserve">Prioritize time for research. Coursework and </w:t>
+      </w:r>
+      <w:proofErr w:type="spellStart"/>
+      <w:r>
+        <w:rPr>
+          <w:rFonts w:ascii="Myriad Pro" w:hAnsi="Myriad Pro"/>
+          <w:color w:val="595959" w:themeColor="text1" w:themeTint="A6"/>
+          <w:sz w:val="22"/>
+          <w:szCs w:val="22"/>
+        </w:rPr>
+        <w:t>TAing</w:t>
+      </w:r>
+      <w:proofErr w:type="spellEnd"/>
+      <w:r>
+        <w:rPr>
+          <w:rFonts w:ascii="Myriad Pro" w:hAnsi="Myriad Pro"/>
+          <w:color w:val="595959" w:themeColor="text1" w:themeTint="A6"/>
+          <w:sz w:val="22"/>
+          <w:szCs w:val="22"/>
+        </w:rPr>
+        <w:t xml:space="preserve"> are important, but ultimately your research gets you your PhD and prepares you for the next stage of your career.</w:t>
       </w:r>
     </w:p>
     <w:p>
@@ -4419,7 +4449,7 @@
           <w:u w:val="single"/>
         </w:rPr>
       </w:pPr>
-      <w:bookmarkStart w:id="7" w:name="LabManagers"/>
+      <w:bookmarkStart w:id="6" w:name="LabManagers"/>
       <w:r>
         <w:rPr>
           <w:rFonts w:ascii="Myriad Pro" w:hAnsi="Myriad Pro"/>
@@ -4441,7 +4471,7 @@
         <w:t>anagers</w:t>
       </w:r>
     </w:p>
-    <w:bookmarkEnd w:id="7"/>
+    <w:bookmarkEnd w:id="6"/>
     <w:p>
       <w:pPr>
         <w:jc w:val="both"/>
@@ -4900,7 +4930,7 @@
           <w:u w:val="single"/>
         </w:rPr>
       </w:pPr>
-      <w:bookmarkStart w:id="8" w:name="Undergrads"/>
+      <w:bookmarkStart w:id="7" w:name="Undergrads"/>
       <w:r>
         <w:rPr>
           <w:rFonts w:ascii="Myriad Pro" w:hAnsi="Myriad Pro"/>
@@ -4922,7 +4952,7 @@
         <w:t>tudents</w:t>
       </w:r>
     </w:p>
-    <w:bookmarkEnd w:id="8"/>
+    <w:bookmarkEnd w:id="7"/>
     <w:p>
       <w:pPr>
         <w:jc w:val="both"/>
@@ -5089,7 +5119,7 @@
           <w:szCs w:val="22"/>
         </w:rPr>
       </w:pPr>
-      <w:bookmarkStart w:id="9" w:name="CodeofConduct"/>
+      <w:bookmarkStart w:id="8" w:name="CodeofConduct"/>
       <w:r>
         <w:rPr>
           <w:rFonts w:ascii="Myriad Pro" w:hAnsi="Myriad Pro"/>
@@ -5100,7 +5130,7 @@
         </w:rPr>
         <w:t>Code of Conduct</w:t>
       </w:r>
-      <w:bookmarkEnd w:id="9"/>
+      <w:bookmarkEnd w:id="8"/>
       <w:r>
         <w:rPr>
           <w:rStyle w:val="FootnoteReference"/>
@@ -5155,7 +5185,7 @@
           <w:u w:val="single"/>
         </w:rPr>
       </w:pPr>
-      <w:bookmarkStart w:id="10" w:name="EssentialPolicies"/>
+      <w:bookmarkStart w:id="9" w:name="EssentialPolicies"/>
       <w:r>
         <w:rPr>
           <w:rFonts w:ascii="Myriad Pro" w:hAnsi="Myriad Pro"/>
@@ -5339,12 +5369,58 @@
         <w:t>cause of your concern, then reach out to the department chair or another trusted faculty member in the department.</w:t>
       </w:r>
     </w:p>
+    <w:bookmarkEnd w:id="9"/>
+    <w:p>
+      <w:pPr>
+        <w:rPr>
+          <w:rFonts w:ascii="Myriad Pro" w:hAnsi="Myriad Pro"/>
+          <w:color w:val="595959" w:themeColor="text1" w:themeTint="A6"/>
+          <w:sz w:val="22"/>
+          <w:szCs w:val="22"/>
+          <w:u w:val="single"/>
+        </w:rPr>
+      </w:pPr>
+    </w:p>
+    <w:p>
+      <w:pPr>
+        <w:rPr>
+          <w:rFonts w:ascii="Myriad Pro" w:hAnsi="Myriad Pro"/>
+          <w:color w:val="595959" w:themeColor="text1" w:themeTint="A6"/>
+          <w:sz w:val="22"/>
+          <w:szCs w:val="22"/>
+          <w:u w:val="single"/>
+        </w:rPr>
+      </w:pPr>
+    </w:p>
+    <w:p>
+      <w:pPr>
+        <w:rPr>
+          <w:rFonts w:ascii="Myriad Pro" w:hAnsi="Myriad Pro"/>
+          <w:color w:val="000000" w:themeColor="text1"/>
+          <w:sz w:val="22"/>
+          <w:szCs w:val="22"/>
+          <w:u w:val="single"/>
+        </w:rPr>
+      </w:pPr>
+      <w:bookmarkStart w:id="10" w:name="TakingPhotosVideos"/>
+      <w:r>
+        <w:rPr>
+          <w:rFonts w:ascii="Myriad Pro" w:hAnsi="Myriad Pro"/>
+          <w:color w:val="000000" w:themeColor="text1"/>
+          <w:sz w:val="22"/>
+          <w:szCs w:val="22"/>
+          <w:u w:val="single"/>
+        </w:rPr>
+        <w:t>Taking Photos &amp; Videos</w:t>
+      </w:r>
+    </w:p>
     <w:bookmarkEnd w:id="10"/>
     <w:p>
       <w:pPr>
         <w:rPr>
           <w:rFonts w:ascii="Myriad Pro" w:hAnsi="Myriad Pro"/>
-          <w:color w:val="595959" w:themeColor="text1" w:themeTint="A6"/>
+          <w:b/>
+          <w:color w:val="000000" w:themeColor="text1"/>
           <w:sz w:val="22"/>
           <w:szCs w:val="22"/>
           <w:u w:val="single"/>
@@ -5353,6 +5429,95 @@
     </w:p>
     <w:p>
       <w:pPr>
+        <w:jc w:val="both"/>
+        <w:rPr>
+          <w:rFonts w:ascii="Myriad Pro" w:hAnsi="Myriad Pro"/>
+          <w:color w:val="595959" w:themeColor="text1" w:themeTint="A6"/>
+          <w:sz w:val="22"/>
+          <w:szCs w:val="22"/>
+        </w:rPr>
+      </w:pPr>
+      <w:r>
+        <w:rPr>
+          <w:rFonts w:ascii="Myriad Pro" w:hAnsi="Myriad Pro"/>
+          <w:color w:val="595959" w:themeColor="text1" w:themeTint="A6"/>
+          <w:sz w:val="22"/>
+          <w:szCs w:val="22"/>
+        </w:rPr>
+        <w:t>We respect the privacy and comfort of lab members by only taking photos or video recordings of them with their explicit knowledge and consent. This is especially important in situations where a lab member would otherwise not be aware of you taking a photo and therefore cannot object if they do not want you to – e.g., if they are wearing one of our VR headsets or are being scanned. To avoid ambiguity about when a lab member is vs is not aware of photos being taken, we ask that everyone obtain consent from lab members before taking photos or videos, and obtain consent again before posting any images on social media. This is done to respect others’ privacy and acknowledge that people have varying degrees of comfort related to being photographed and especially with having those photographs shared on social media.</w:t>
+      </w:r>
+    </w:p>
+    <w:p>
+      <w:pPr>
+        <w:jc w:val="both"/>
+        <w:rPr>
+          <w:rFonts w:ascii="Myriad Pro" w:hAnsi="Myriad Pro"/>
+          <w:color w:val="595959" w:themeColor="text1" w:themeTint="A6"/>
+          <w:sz w:val="22"/>
+          <w:szCs w:val="22"/>
+        </w:rPr>
+      </w:pPr>
+    </w:p>
+    <w:p>
+      <w:pPr>
+        <w:jc w:val="both"/>
+        <w:rPr>
+          <w:rFonts w:ascii="Myriad Pro" w:hAnsi="Myriad Pro"/>
+          <w:color w:val="595959" w:themeColor="text1" w:themeTint="A6"/>
+          <w:sz w:val="22"/>
+          <w:szCs w:val="22"/>
+        </w:rPr>
+      </w:pPr>
+      <w:r>
+        <w:rPr>
+          <w:rFonts w:ascii="Myriad Pro" w:hAnsi="Myriad Pro"/>
+          <w:color w:val="595959" w:themeColor="text1" w:themeTint="A6"/>
+          <w:sz w:val="22"/>
+          <w:szCs w:val="22"/>
+        </w:rPr>
+        <w:t>The goal of this is to foster an environment where everyone feels safe to be who they are, take risks, and have fun, without worry or self-consciousness. If someone wants to be photographed doing something fun or silly in lab events, and consents to be photographed, by all means go ahead! Just please respect the privacy of those who do not want that.</w:t>
+      </w:r>
+    </w:p>
+    <w:p>
+      <w:pPr>
+        <w:jc w:val="both"/>
+        <w:rPr>
+          <w:rFonts w:ascii="Myriad Pro" w:hAnsi="Myriad Pro"/>
+          <w:color w:val="595959" w:themeColor="text1" w:themeTint="A6"/>
+          <w:sz w:val="22"/>
+          <w:szCs w:val="22"/>
+        </w:rPr>
+      </w:pPr>
+    </w:p>
+    <w:p>
+      <w:pPr>
+        <w:jc w:val="both"/>
+        <w:rPr>
+          <w:rFonts w:ascii="Myriad Pro" w:hAnsi="Myriad Pro"/>
+          <w:color w:val="595959" w:themeColor="text1" w:themeTint="A6"/>
+          <w:sz w:val="22"/>
+          <w:szCs w:val="22"/>
+        </w:rPr>
+      </w:pPr>
+      <w:r>
+        <w:rPr>
+          <w:rFonts w:ascii="Myriad Pro" w:hAnsi="Myriad Pro"/>
+          <w:color w:val="595959" w:themeColor="text1" w:themeTint="A6"/>
+          <w:sz w:val="22"/>
+          <w:szCs w:val="22"/>
+        </w:rPr>
+        <w:t>On a related note</w:t>
+      </w:r>
+      <w:r>
+        <w:rPr>
+          <w:rFonts w:ascii="Myriad Pro" w:hAnsi="Myriad Pro"/>
+          <w:color w:val="595959" w:themeColor="text1" w:themeTint="A6"/>
+          <w:sz w:val="22"/>
+          <w:szCs w:val="22"/>
+        </w:rPr>
+        <w:t xml:space="preserve">, you </w:t>
+      </w:r>
+      <w:r>
         <w:rPr>
           <w:rFonts w:ascii="Myriad Pro" w:hAnsi="Myriad Pro"/>
           <w:color w:val="595959" w:themeColor="text1" w:themeTint="A6"/>
@@ -5360,185 +5525,50 @@
           <w:szCs w:val="22"/>
           <w:u w:val="single"/>
         </w:rPr>
-      </w:pPr>
-    </w:p>
-    <w:p>
-      <w:pPr>
-        <w:rPr>
-          <w:rFonts w:ascii="Myriad Pro" w:hAnsi="Myriad Pro"/>
-          <w:color w:val="000000" w:themeColor="text1"/>
+        <w:t>cannot</w:t>
+      </w:r>
+      <w:r>
+        <w:rPr>
+          <w:rFonts w:ascii="Myriad Pro" w:hAnsi="Myriad Pro"/>
+          <w:color w:val="595959" w:themeColor="text1" w:themeTint="A6"/>
+          <w:sz w:val="22"/>
+          <w:szCs w:val="22"/>
+        </w:rPr>
+        <w:t xml:space="preserve"> photograph your participants during an experiment. We do not have IRB approval to do this. If you would like a photograph of someone demonstrating your experiment, ask a lab member if they would feel comfortable being photographed while demonstrating what a participant does in an experiment.</w:t>
+      </w:r>
+    </w:p>
+    <w:p>
+      <w:pPr>
+        <w:jc w:val="both"/>
+        <w:rPr>
+          <w:rFonts w:ascii="Myriad Pro" w:hAnsi="Myriad Pro"/>
+          <w:color w:val="595959" w:themeColor="text1" w:themeTint="A6"/>
+          <w:sz w:val="22"/>
+          <w:szCs w:val="22"/>
+        </w:rPr>
+      </w:pPr>
+    </w:p>
+    <w:p>
+      <w:pPr>
+        <w:rPr>
+          <w:rFonts w:ascii="Myriad Pro" w:hAnsi="Myriad Pro"/>
+          <w:color w:val="595959" w:themeColor="text1" w:themeTint="A6"/>
           <w:sz w:val="22"/>
           <w:szCs w:val="22"/>
           <w:u w:val="single"/>
         </w:rPr>
       </w:pPr>
-      <w:bookmarkStart w:id="11" w:name="TakingPhotosVideos"/>
-      <w:r>
-        <w:rPr>
-          <w:rFonts w:ascii="Myriad Pro" w:hAnsi="Myriad Pro"/>
-          <w:color w:val="000000" w:themeColor="text1"/>
-          <w:sz w:val="22"/>
-          <w:szCs w:val="22"/>
-          <w:u w:val="single"/>
-        </w:rPr>
-        <w:t>Taking Photos &amp; Videos</w:t>
-      </w:r>
-    </w:p>
-    <w:bookmarkEnd w:id="11"/>
-    <w:p>
-      <w:pPr>
-        <w:rPr>
-          <w:rFonts w:ascii="Myriad Pro" w:hAnsi="Myriad Pro"/>
-          <w:b/>
-          <w:color w:val="000000" w:themeColor="text1"/>
-          <w:sz w:val="22"/>
-          <w:szCs w:val="22"/>
-          <w:u w:val="single"/>
-        </w:rPr>
-      </w:pPr>
-    </w:p>
-    <w:p>
-      <w:pPr>
-        <w:jc w:val="both"/>
-        <w:rPr>
-          <w:rFonts w:ascii="Myriad Pro" w:hAnsi="Myriad Pro"/>
-          <w:color w:val="595959" w:themeColor="text1" w:themeTint="A6"/>
-          <w:sz w:val="22"/>
-          <w:szCs w:val="22"/>
-        </w:rPr>
-      </w:pPr>
-      <w:r>
-        <w:rPr>
-          <w:rFonts w:ascii="Myriad Pro" w:hAnsi="Myriad Pro"/>
-          <w:color w:val="595959" w:themeColor="text1" w:themeTint="A6"/>
-          <w:sz w:val="22"/>
-          <w:szCs w:val="22"/>
-        </w:rPr>
-        <w:t>We respect the privacy and comfort of lab members by only taking photos or video recordings of them with their explicit knowledge and consent. This is especially important in situations where a lab member would otherwise not be aware of you taking a photo and therefore cannot object if they do not want you to – e.g., if they are wearing one of our VR headsets or are being scanned. To avoid ambiguity about when a lab member is vs is not aware of photos being taken, we ask that everyone obtain consent from lab members before taking photos or videos, and obtain consent again before posting any images on social media. This is done to respect others’ privacy and acknowledge that people have varying degrees of comfort related to being photographed and especially with having those photographs shared on social media.</w:t>
-      </w:r>
-    </w:p>
-    <w:p>
-      <w:pPr>
-        <w:jc w:val="both"/>
-        <w:rPr>
-          <w:rFonts w:ascii="Myriad Pro" w:hAnsi="Myriad Pro"/>
-          <w:color w:val="595959" w:themeColor="text1" w:themeTint="A6"/>
-          <w:sz w:val="22"/>
-          <w:szCs w:val="22"/>
-        </w:rPr>
-      </w:pPr>
-    </w:p>
-    <w:p>
-      <w:pPr>
-        <w:jc w:val="both"/>
-        <w:rPr>
-          <w:rFonts w:ascii="Myriad Pro" w:hAnsi="Myriad Pro"/>
-          <w:color w:val="595959" w:themeColor="text1" w:themeTint="A6"/>
-          <w:sz w:val="22"/>
-          <w:szCs w:val="22"/>
-        </w:rPr>
-      </w:pPr>
-      <w:r>
-        <w:rPr>
-          <w:rFonts w:ascii="Myriad Pro" w:hAnsi="Myriad Pro"/>
-          <w:color w:val="595959" w:themeColor="text1" w:themeTint="A6"/>
-          <w:sz w:val="22"/>
-          <w:szCs w:val="22"/>
-        </w:rPr>
-        <w:t>The goal of this is to foster an environment where everyone feels safe to be who they are, take risks, and have fun, without worry or self-consciousness. If someone wants to be photographed doing something fun or silly in lab events, and consents to be photographed, by all means go ahead! Just please respect the privacy of those who do not want that.</w:t>
-      </w:r>
-    </w:p>
-    <w:p>
-      <w:pPr>
-        <w:jc w:val="both"/>
-        <w:rPr>
-          <w:rFonts w:ascii="Myriad Pro" w:hAnsi="Myriad Pro"/>
-          <w:color w:val="595959" w:themeColor="text1" w:themeTint="A6"/>
-          <w:sz w:val="22"/>
-          <w:szCs w:val="22"/>
-        </w:rPr>
-      </w:pPr>
-    </w:p>
-    <w:p>
-      <w:pPr>
-        <w:jc w:val="both"/>
-        <w:rPr>
-          <w:rFonts w:ascii="Myriad Pro" w:hAnsi="Myriad Pro"/>
-          <w:color w:val="595959" w:themeColor="text1" w:themeTint="A6"/>
-          <w:sz w:val="22"/>
-          <w:szCs w:val="22"/>
-        </w:rPr>
-      </w:pPr>
-      <w:r>
-        <w:rPr>
-          <w:rFonts w:ascii="Myriad Pro" w:hAnsi="Myriad Pro"/>
-          <w:color w:val="595959" w:themeColor="text1" w:themeTint="A6"/>
-          <w:sz w:val="22"/>
-          <w:szCs w:val="22"/>
-        </w:rPr>
-        <w:t>On a related note</w:t>
-      </w:r>
-      <w:r>
-        <w:rPr>
-          <w:rFonts w:ascii="Myriad Pro" w:hAnsi="Myriad Pro"/>
-          <w:color w:val="595959" w:themeColor="text1" w:themeTint="A6"/>
-          <w:sz w:val="22"/>
-          <w:szCs w:val="22"/>
-        </w:rPr>
-        <w:t xml:space="preserve">, you </w:t>
-      </w:r>
-      <w:r>
-        <w:rPr>
-          <w:rFonts w:ascii="Myriad Pro" w:hAnsi="Myriad Pro"/>
-          <w:color w:val="595959" w:themeColor="text1" w:themeTint="A6"/>
-          <w:sz w:val="22"/>
-          <w:szCs w:val="22"/>
-          <w:u w:val="single"/>
-        </w:rPr>
-        <w:t>cannot</w:t>
-      </w:r>
-      <w:r>
-        <w:rPr>
-          <w:rFonts w:ascii="Myriad Pro" w:hAnsi="Myriad Pro"/>
-          <w:color w:val="595959" w:themeColor="text1" w:themeTint="A6"/>
-          <w:sz w:val="22"/>
-          <w:szCs w:val="22"/>
-        </w:rPr>
-        <w:t xml:space="preserve"> photograph your participants during an experiment. We do not have IRB approval to do this. If you would like a photograph of someone demonstrating your experiment, ask a lab member if they would feel comfortable being photographed while demonstrating what a participant does in an experiment.</w:t>
-      </w:r>
-    </w:p>
-    <w:p>
-      <w:pPr>
-        <w:jc w:val="both"/>
-        <w:rPr>
-          <w:rFonts w:ascii="Myriad Pro" w:hAnsi="Myriad Pro"/>
-          <w:color w:val="595959" w:themeColor="text1" w:themeTint="A6"/>
-          <w:sz w:val="22"/>
-          <w:szCs w:val="22"/>
-        </w:rPr>
-      </w:pPr>
-    </w:p>
-    <w:p>
-      <w:pPr>
-        <w:rPr>
-          <w:rFonts w:ascii="Myriad Pro" w:hAnsi="Myriad Pro"/>
-          <w:color w:val="595959" w:themeColor="text1" w:themeTint="A6"/>
-          <w:sz w:val="22"/>
-          <w:szCs w:val="22"/>
-          <w:u w:val="single"/>
-        </w:rPr>
-      </w:pPr>
-    </w:p>
-    <w:p>
-      <w:pPr>
-        <w:rPr>
-          <w:rFonts w:ascii="Myriad Pro" w:hAnsi="Myriad Pro"/>
-          <w:color w:val="000000" w:themeColor="text1"/>
-          <w:sz w:val="22"/>
-          <w:szCs w:val="22"/>
-        </w:rPr>
-      </w:pPr>
-      <w:bookmarkStart w:id="12" w:name="AcademicConduct"/>
+    </w:p>
+    <w:p>
+      <w:pPr>
+        <w:rPr>
+          <w:rFonts w:ascii="Myriad Pro" w:hAnsi="Myriad Pro"/>
+          <w:color w:val="000000" w:themeColor="text1"/>
+          <w:sz w:val="22"/>
+          <w:szCs w:val="22"/>
+        </w:rPr>
+      </w:pPr>
+      <w:bookmarkStart w:id="11" w:name="AcademicConduct"/>
       <w:r>
         <w:rPr>
           <w:rFonts w:ascii="Myriad Pro" w:hAnsi="Myriad Pro"/>
@@ -6360,7 +6390,7 @@
           <w:u w:val="single"/>
         </w:rPr>
       </w:pPr>
-      <w:bookmarkStart w:id="13" w:name="HumanSubjectsResearch"/>
+      <w:bookmarkStart w:id="12" w:name="HumanSubjectsResearch"/>
       <w:r>
         <w:rPr>
           <w:rFonts w:ascii="Myriad Pro" w:hAnsi="Myriad Pro"/>
@@ -6549,6 +6579,8 @@
           <w:szCs w:val="22"/>
         </w:rPr>
       </w:pPr>
+      <w:bookmarkStart w:id="13" w:name="_GoBack"/>
+      <w:bookmarkEnd w:id="13"/>
     </w:p>
     <w:p>
       <w:pPr>
@@ -6604,7 +6636,7 @@
         </w:rPr>
       </w:pPr>
       <w:bookmarkStart w:id="14" w:name="LabResources"/>
-      <w:bookmarkEnd w:id="13"/>
+      <w:bookmarkEnd w:id="12"/>
       <w:r>
         <w:rPr>
           <w:rFonts w:ascii="Myriad Pro" w:hAnsi="Myriad Pro"/>
@@ -6680,16 +6712,7 @@
             <w:sz w:val="22"/>
             <w:szCs w:val="22"/>
           </w:rPr>
-          <w:t>https://alylabwiki.wikischolars.columbia.edu</w:t>
-        </w:r>
-        <w:r>
-          <w:rPr>
-            <w:rStyle w:val="Hyperlink"/>
-            <w:rFonts w:ascii="Myriad Pro" w:hAnsi="Myriad Pro"/>
-            <w:sz w:val="22"/>
-            <w:szCs w:val="22"/>
-          </w:rPr>
-          <w:t>)</w:t>
+          <w:t>https://alylabwiki.wikischolars.columbia.edu/</w:t>
         </w:r>
       </w:hyperlink>
       <w:r>
@@ -6699,7 +6722,25 @@
           <w:sz w:val="22"/>
           <w:szCs w:val="22"/>
         </w:rPr>
-        <w:t xml:space="preserve"> is, well, a wiki for the lab. It has all of the information you need to get started, including tasks that need to be done upon arrival, day-to-day housekeeping duties, forms and flyers, programming and stats tips, information about accessing the high-performance computing cluster and lab servers. Edit it when you obtain information that will be useful for others to know! Ask the lab manager to be added as a member.</w:t>
+        <w:t>)</w:t>
+      </w:r>
+      <w:r>
+        <w:rPr>
+          <w:rFonts w:ascii="Myriad Pro" w:hAnsi="Myriad Pro"/>
+          <w:color w:val="595959" w:themeColor="text1" w:themeTint="A6"/>
+          <w:sz w:val="22"/>
+          <w:szCs w:val="22"/>
+        </w:rPr>
+        <w:t xml:space="preserve"> </w:t>
+      </w:r>
+      <w:r>
+        <w:rPr>
+          <w:rFonts w:ascii="Myriad Pro" w:hAnsi="Myriad Pro"/>
+          <w:color w:val="595959" w:themeColor="text1" w:themeTint="A6"/>
+          <w:sz w:val="22"/>
+          <w:szCs w:val="22"/>
+        </w:rPr>
+        <w:t>is, well, a wiki for the lab. It has all of the information you need to get started, including tasks that need to be done upon arrival, day-to-day housekeeping duties, forms and flyers, programming and stats tips, information about accessing the high-performance computing cluster and lab servers. Edit it when you obtain information that will be useful for others to know! Ask the lab manager to be added as a member.</w:t>
       </w:r>
     </w:p>
     <w:p>
@@ -6763,42 +6804,281 @@
           <w:color w:val="00B0F0"/>
           <w:sz w:val="22"/>
           <w:szCs w:val="22"/>
+        </w:rPr>
+        <w:t>alylab.slack.com</w:t>
+      </w:r>
+      <w:r>
+        <w:rPr>
+          <w:rFonts w:ascii="Myriad Pro" w:hAnsi="Myriad Pro"/>
+          <w:color w:val="595959" w:themeColor="text1" w:themeTint="A6"/>
+          <w:sz w:val="22"/>
+          <w:szCs w:val="22"/>
+        </w:rPr>
+        <w:t xml:space="preserve">) and one shared with Chris </w:t>
+      </w:r>
+      <w:proofErr w:type="spellStart"/>
+      <w:r>
+        <w:rPr>
+          <w:rFonts w:ascii="Myriad Pro" w:hAnsi="Myriad Pro"/>
+          <w:color w:val="595959" w:themeColor="text1" w:themeTint="A6"/>
+          <w:sz w:val="22"/>
+          <w:szCs w:val="22"/>
+        </w:rPr>
+        <w:t>Baldassano’s</w:t>
+      </w:r>
+      <w:proofErr w:type="spellEnd"/>
+      <w:r>
+        <w:rPr>
+          <w:rFonts w:ascii="Myriad Pro" w:hAnsi="Myriad Pro"/>
+          <w:color w:val="595959" w:themeColor="text1" w:themeTint="A6"/>
+          <w:sz w:val="22"/>
+          <w:szCs w:val="22"/>
+        </w:rPr>
+        <w:t xml:space="preserve"> lab (</w:t>
+      </w:r>
+      <w:r>
+        <w:rPr>
+          <w:rFonts w:ascii="Myriad Pro" w:hAnsi="Myriad Pro"/>
+          <w:color w:val="00B0F0"/>
+          <w:sz w:val="22"/>
+          <w:szCs w:val="22"/>
+        </w:rPr>
+        <w:t>alyssano.slack.com</w:t>
+      </w:r>
+      <w:r>
+        <w:rPr>
+          <w:rFonts w:ascii="Myriad Pro" w:hAnsi="Myriad Pro"/>
+          <w:color w:val="595959" w:themeColor="text1" w:themeTint="A6"/>
+          <w:sz w:val="22"/>
+          <w:szCs w:val="22"/>
+        </w:rPr>
+        <w:t xml:space="preserve">). Use the former if there are things to share that are only relevant with the Aly Lab. Use the latter if there are things to share with the broader </w:t>
+      </w:r>
+      <w:proofErr w:type="spellStart"/>
+      <w:r>
+        <w:rPr>
+          <w:rFonts w:ascii="Myriad Pro" w:hAnsi="Myriad Pro"/>
+          <w:color w:val="595959" w:themeColor="text1" w:themeTint="A6"/>
+          <w:sz w:val="22"/>
+          <w:szCs w:val="22"/>
+        </w:rPr>
+        <w:t>Alyssano</w:t>
+      </w:r>
+      <w:proofErr w:type="spellEnd"/>
+      <w:r>
+        <w:rPr>
+          <w:rFonts w:ascii="Myriad Pro" w:hAnsi="Myriad Pro"/>
+          <w:color w:val="595959" w:themeColor="text1" w:themeTint="A6"/>
+          <w:sz w:val="22"/>
+          <w:szCs w:val="22"/>
+        </w:rPr>
+        <w:t xml:space="preserve"> labs.</w:t>
+      </w:r>
+    </w:p>
+    <w:p>
+      <w:pPr>
+        <w:jc w:val="both"/>
+        <w:rPr>
+          <w:rFonts w:ascii="Myriad Pro" w:hAnsi="Myriad Pro"/>
+          <w:color w:val="000000" w:themeColor="text1"/>
+          <w:sz w:val="22"/>
+          <w:szCs w:val="22"/>
           <w:u w:val="single"/>
         </w:rPr>
-        <w:t>alylab.slack.com</w:t>
-      </w:r>
-      <w:r>
-        <w:rPr>
-          <w:rFonts w:ascii="Myriad Pro" w:hAnsi="Myriad Pro"/>
-          <w:color w:val="595959" w:themeColor="text1" w:themeTint="A6"/>
-          <w:sz w:val="22"/>
-          <w:szCs w:val="22"/>
-        </w:rPr>
-        <w:t>) and one shared with Chris Baldassano’s lab (</w:t>
-      </w:r>
-      <w:r>
-        <w:rPr>
-          <w:rFonts w:ascii="Myriad Pro" w:hAnsi="Myriad Pro"/>
-          <w:color w:val="00B0F0"/>
+      </w:pPr>
+    </w:p>
+    <w:p>
+      <w:pPr>
+        <w:jc w:val="both"/>
+        <w:rPr>
+          <w:rFonts w:ascii="Myriad Pro" w:hAnsi="Myriad Pro"/>
+          <w:color w:val="595959" w:themeColor="text1" w:themeTint="A6"/>
+          <w:sz w:val="22"/>
+          <w:szCs w:val="22"/>
+        </w:rPr>
+      </w:pPr>
+      <w:r>
+        <w:rPr>
+          <w:rFonts w:ascii="Myriad Pro" w:hAnsi="Myriad Pro"/>
+          <w:i/>
+          <w:color w:val="595959" w:themeColor="text1" w:themeTint="A6"/>
+          <w:sz w:val="22"/>
+          <w:szCs w:val="22"/>
+        </w:rPr>
+        <w:t>Notes for the Aly Lab Slack.</w:t>
+      </w:r>
+      <w:r>
+        <w:rPr>
+          <w:rFonts w:ascii="Myriad Pro" w:hAnsi="Myriad Pro"/>
+          <w:color w:val="595959" w:themeColor="text1" w:themeTint="A6"/>
+          <w:sz w:val="22"/>
+          <w:szCs w:val="22"/>
+        </w:rPr>
+        <w:t xml:space="preserve"> </w:t>
+      </w:r>
+      <w:r>
+        <w:rPr>
+          <w:rFonts w:ascii="Myriad Pro" w:hAnsi="Myriad Pro"/>
+          <w:color w:val="595959" w:themeColor="text1" w:themeTint="A6"/>
+          <w:sz w:val="22"/>
+          <w:szCs w:val="22"/>
+        </w:rPr>
+        <w:t xml:space="preserve">When </w:t>
+      </w:r>
+      <w:r>
+        <w:rPr>
+          <w:rFonts w:ascii="Myriad Pro" w:hAnsi="Myriad Pro"/>
+          <w:color w:val="595959" w:themeColor="text1" w:themeTint="A6"/>
+          <w:sz w:val="22"/>
+          <w:szCs w:val="22"/>
+        </w:rPr>
+        <w:t>posting messages or looking for updates, check the appropriate channel: #general for lab announcements, #lab-meetings for notes or communication related to lab meetings, #papers for sharing links to lab-relevant papers and discussing them, #code-tips for sharing wisdom on code writing or asking (and answering) the coding questions of others, #</w:t>
+      </w:r>
+      <w:proofErr w:type="spellStart"/>
+      <w:r>
+        <w:rPr>
+          <w:rFonts w:ascii="Myriad Pro" w:hAnsi="Myriad Pro"/>
+          <w:color w:val="595959" w:themeColor="text1" w:themeTint="A6"/>
+          <w:sz w:val="22"/>
+          <w:szCs w:val="22"/>
+        </w:rPr>
+        <w:t>fmri</w:t>
+      </w:r>
+      <w:proofErr w:type="spellEnd"/>
+      <w:r>
+        <w:rPr>
+          <w:rFonts w:ascii="Myriad Pro" w:hAnsi="Myriad Pro"/>
+          <w:color w:val="595959" w:themeColor="text1" w:themeTint="A6"/>
+          <w:sz w:val="22"/>
+          <w:szCs w:val="22"/>
+        </w:rPr>
+        <w:t>-methods for sharing wisdom on fMRI data collection / analysis or asking (and answering) the fMRI questions of others</w:t>
+      </w:r>
+      <w:r>
+        <w:rPr>
+          <w:rFonts w:ascii="Myriad Pro" w:hAnsi="Myriad Pro"/>
+          <w:color w:val="595959" w:themeColor="text1" w:themeTint="A6"/>
+          <w:sz w:val="22"/>
+          <w:szCs w:val="22"/>
+        </w:rPr>
+        <w:t>, #stats to ask and answer questions about statistical analyses, and #random for non-work-related chatting that is best kept out of the work-related channels.</w:t>
+      </w:r>
+    </w:p>
+    <w:p>
+      <w:pPr>
+        <w:jc w:val="both"/>
+        <w:rPr>
+          <w:rFonts w:ascii="Myriad Pro" w:hAnsi="Myriad Pro"/>
+          <w:color w:val="595959" w:themeColor="text1" w:themeTint="A6"/>
+          <w:sz w:val="22"/>
+          <w:szCs w:val="22"/>
+        </w:rPr>
+      </w:pPr>
+    </w:p>
+    <w:p>
+      <w:pPr>
+        <w:jc w:val="both"/>
+        <w:rPr>
+          <w:rFonts w:ascii="Myriad Pro" w:hAnsi="Myriad Pro"/>
+          <w:color w:val="595959" w:themeColor="text1" w:themeTint="A6"/>
+          <w:sz w:val="22"/>
+          <w:szCs w:val="22"/>
+        </w:rPr>
+      </w:pPr>
+      <w:r>
+        <w:rPr>
+          <w:rFonts w:ascii="Myriad Pro" w:hAnsi="Myriad Pro"/>
+          <w:color w:val="595959" w:themeColor="text1" w:themeTint="A6"/>
+          <w:sz w:val="22"/>
+          <w:szCs w:val="22"/>
+        </w:rPr>
+        <w:t xml:space="preserve">Try to keep each channel on topic, so that people can subscribe only to the channels that concern them. For messages to one person or a small group, </w:t>
+      </w:r>
+      <w:r>
+        <w:rPr>
+          <w:rFonts w:ascii="Myriad Pro" w:hAnsi="Myriad Pro"/>
+          <w:color w:val="595959" w:themeColor="text1" w:themeTint="A6"/>
+          <w:sz w:val="22"/>
+          <w:szCs w:val="22"/>
+        </w:rPr>
+        <w:t xml:space="preserve">use direct messages. If you have to send attachments (e.g., papers) or send messages that include out-of-lab recipients, use e-mail. </w:t>
+      </w:r>
+      <w:r>
+        <w:rPr>
+          <w:rFonts w:ascii="Myriad Pro" w:hAnsi="Myriad Pro"/>
+          <w:color w:val="595959" w:themeColor="text1" w:themeTint="A6"/>
+          <w:sz w:val="22"/>
+          <w:szCs w:val="22"/>
+        </w:rPr>
+        <w:t>If it’s an emergency and Mariam isn’t responding on Slack, e-mail her.</w:t>
+      </w:r>
+    </w:p>
+    <w:p>
+      <w:pPr>
+        <w:jc w:val="both"/>
+        <w:rPr>
+          <w:rFonts w:ascii="Myriad Pro" w:hAnsi="Myriad Pro"/>
+          <w:color w:val="595959" w:themeColor="text1" w:themeTint="A6"/>
+          <w:sz w:val="22"/>
+          <w:szCs w:val="22"/>
+        </w:rPr>
+      </w:pPr>
+    </w:p>
+    <w:p>
+      <w:pPr>
+        <w:jc w:val="both"/>
+        <w:rPr>
+          <w:rFonts w:ascii="Myriad Pro" w:hAnsi="Myriad Pro"/>
+          <w:color w:val="595959" w:themeColor="text1" w:themeTint="A6"/>
+          <w:sz w:val="22"/>
+          <w:szCs w:val="22"/>
+        </w:rPr>
+      </w:pPr>
+      <w:r>
+        <w:rPr>
+          <w:rFonts w:ascii="Myriad Pro" w:hAnsi="Myriad Pro"/>
+          <w:color w:val="595959" w:themeColor="text1" w:themeTint="A6"/>
+          <w:sz w:val="22"/>
+          <w:szCs w:val="22"/>
+        </w:rPr>
+        <w:t>Full-time lab members should install Slack on their computers and/or phones. Part-time lab members should also check Slack regularly. You should of course feel free to ignore Slack on evenings and weekends – and Mariam probably will, too!</w:t>
+      </w:r>
+    </w:p>
+    <w:p>
+      <w:pPr>
+        <w:jc w:val="both"/>
+        <w:rPr>
+          <w:rFonts w:ascii="Myriad Pro" w:hAnsi="Myriad Pro"/>
+          <w:color w:val="595959" w:themeColor="text1" w:themeTint="A6"/>
+          <w:sz w:val="22"/>
+          <w:szCs w:val="22"/>
+        </w:rPr>
+      </w:pPr>
+    </w:p>
+    <w:p>
+      <w:pPr>
+        <w:jc w:val="both"/>
+        <w:rPr>
+          <w:rFonts w:ascii="Myriad Pro" w:hAnsi="Myriad Pro"/>
+          <w:color w:val="595959" w:themeColor="text1" w:themeTint="A6"/>
+          <w:sz w:val="22"/>
+          <w:szCs w:val="22"/>
+        </w:rPr>
+      </w:pPr>
+    </w:p>
+    <w:p>
+      <w:pPr>
+        <w:jc w:val="both"/>
+        <w:rPr>
+          <w:rFonts w:ascii="Myriad Pro" w:hAnsi="Myriad Pro"/>
+          <w:color w:val="000000" w:themeColor="text1"/>
           <w:sz w:val="22"/>
           <w:szCs w:val="22"/>
           <w:u w:val="single"/>
         </w:rPr>
-        <w:t>alyssano.slack.com</w:t>
-      </w:r>
-      <w:r>
-        <w:rPr>
-          <w:rFonts w:ascii="Myriad Pro" w:hAnsi="Myriad Pro"/>
-          <w:color w:val="595959" w:themeColor="text1" w:themeTint="A6"/>
-          <w:sz w:val="22"/>
-          <w:szCs w:val="22"/>
-        </w:rPr>
-        <w:t>). Use the former if there are things to share that are only relevant with the Aly Lab. Use the latter if there are things to share with the broader Alyssano labs.</w:t>
-      </w:r>
-    </w:p>
-    <w:p>
-      <w:pPr>
-        <w:jc w:val="both"/>
+      </w:pPr>
+      <w:bookmarkStart w:id="17" w:name="Dropbox"/>
+      <w:r>
         <w:rPr>
           <w:rFonts w:ascii="Myriad Pro" w:hAnsi="Myriad Pro"/>
           <w:color w:val="000000" w:themeColor="text1"/>
@@ -6806,167 +7086,10 @@
           <w:szCs w:val="22"/>
           <w:u w:val="single"/>
         </w:rPr>
-      </w:pPr>
-    </w:p>
-    <w:p>
-      <w:pPr>
-        <w:jc w:val="both"/>
-        <w:rPr>
-          <w:rFonts w:ascii="Myriad Pro" w:hAnsi="Myriad Pro"/>
-          <w:color w:val="595959" w:themeColor="text1" w:themeTint="A6"/>
-          <w:sz w:val="22"/>
-          <w:szCs w:val="22"/>
-        </w:rPr>
-      </w:pPr>
-      <w:r>
-        <w:rPr>
-          <w:rFonts w:ascii="Myriad Pro" w:hAnsi="Myriad Pro"/>
-          <w:i/>
-          <w:color w:val="595959" w:themeColor="text1" w:themeTint="A6"/>
-          <w:sz w:val="22"/>
-          <w:szCs w:val="22"/>
-        </w:rPr>
-        <w:t>Notes for the Aly Lab Slack.</w:t>
-      </w:r>
-      <w:r>
-        <w:rPr>
-          <w:rFonts w:ascii="Myriad Pro" w:hAnsi="Myriad Pro"/>
-          <w:color w:val="595959" w:themeColor="text1" w:themeTint="A6"/>
-          <w:sz w:val="22"/>
-          <w:szCs w:val="22"/>
-        </w:rPr>
-        <w:t xml:space="preserve"> </w:t>
-      </w:r>
-      <w:r>
-        <w:rPr>
-          <w:rFonts w:ascii="Myriad Pro" w:hAnsi="Myriad Pro"/>
-          <w:color w:val="595959" w:themeColor="text1" w:themeTint="A6"/>
-          <w:sz w:val="22"/>
-          <w:szCs w:val="22"/>
-        </w:rPr>
-        <w:t xml:space="preserve">When </w:t>
-      </w:r>
-      <w:r>
-        <w:rPr>
-          <w:rFonts w:ascii="Myriad Pro" w:hAnsi="Myriad Pro"/>
-          <w:color w:val="595959" w:themeColor="text1" w:themeTint="A6"/>
-          <w:sz w:val="22"/>
-          <w:szCs w:val="22"/>
-        </w:rPr>
-        <w:t>posting messages or looking for updates, check the appropriate channel: #general for lab announcements, #lab-meetings for notes or communication related to lab meetings, #papers for sharing links to lab-relevant papers and discussing them, #code-tips for sharing wisdom on code writing or asking (and answering) the coding questions of others, #fmri-methods for sharing wisdom on fMRI data collection / analysis or asking (and answering) the fMRI questions of others</w:t>
-      </w:r>
-      <w:r>
-        <w:rPr>
-          <w:rFonts w:ascii="Myriad Pro" w:hAnsi="Myriad Pro"/>
-          <w:color w:val="595959" w:themeColor="text1" w:themeTint="A6"/>
-          <w:sz w:val="22"/>
-          <w:szCs w:val="22"/>
-        </w:rPr>
-        <w:t>, #stats to ask and answer questions about statistical analyses, and #random for non-work-related chatting that is best kept out of the work-related channels.</w:t>
-      </w:r>
-    </w:p>
-    <w:p>
-      <w:pPr>
-        <w:jc w:val="both"/>
-        <w:rPr>
-          <w:rFonts w:ascii="Myriad Pro" w:hAnsi="Myriad Pro"/>
-          <w:color w:val="595959" w:themeColor="text1" w:themeTint="A6"/>
-          <w:sz w:val="22"/>
-          <w:szCs w:val="22"/>
-        </w:rPr>
-      </w:pPr>
-    </w:p>
-    <w:p>
-      <w:pPr>
-        <w:jc w:val="both"/>
-        <w:rPr>
-          <w:rFonts w:ascii="Myriad Pro" w:hAnsi="Myriad Pro"/>
-          <w:color w:val="595959" w:themeColor="text1" w:themeTint="A6"/>
-          <w:sz w:val="22"/>
-          <w:szCs w:val="22"/>
-        </w:rPr>
-      </w:pPr>
-      <w:r>
-        <w:rPr>
-          <w:rFonts w:ascii="Myriad Pro" w:hAnsi="Myriad Pro"/>
-          <w:color w:val="595959" w:themeColor="text1" w:themeTint="A6"/>
-          <w:sz w:val="22"/>
-          <w:szCs w:val="22"/>
-        </w:rPr>
-        <w:t xml:space="preserve">Try to keep each channel on topic, so that people can subscribe only to the channels that concern them. For messages to one person or a small group, </w:t>
-      </w:r>
-      <w:r>
-        <w:rPr>
-          <w:rFonts w:ascii="Myriad Pro" w:hAnsi="Myriad Pro"/>
-          <w:color w:val="595959" w:themeColor="text1" w:themeTint="A6"/>
-          <w:sz w:val="22"/>
-          <w:szCs w:val="22"/>
-        </w:rPr>
-        <w:t xml:space="preserve">use direct messages. If you have to send attachments (e.g., papers) or send messages that include out-of-lab recipients, use e-mail. </w:t>
-      </w:r>
-      <w:r>
-        <w:rPr>
-          <w:rFonts w:ascii="Myriad Pro" w:hAnsi="Myriad Pro"/>
-          <w:color w:val="595959" w:themeColor="text1" w:themeTint="A6"/>
-          <w:sz w:val="22"/>
-          <w:szCs w:val="22"/>
-        </w:rPr>
-        <w:t>If it’s an emergency and Mariam isn’t responding on Slack, e-mail her.</w:t>
-      </w:r>
-    </w:p>
-    <w:p>
-      <w:pPr>
-        <w:jc w:val="both"/>
-        <w:rPr>
-          <w:rFonts w:ascii="Myriad Pro" w:hAnsi="Myriad Pro"/>
-          <w:color w:val="595959" w:themeColor="text1" w:themeTint="A6"/>
-          <w:sz w:val="22"/>
-          <w:szCs w:val="22"/>
-        </w:rPr>
-      </w:pPr>
-    </w:p>
-    <w:p>
-      <w:pPr>
-        <w:jc w:val="both"/>
-        <w:rPr>
-          <w:rFonts w:ascii="Myriad Pro" w:hAnsi="Myriad Pro"/>
-          <w:color w:val="595959" w:themeColor="text1" w:themeTint="A6"/>
-          <w:sz w:val="22"/>
-          <w:szCs w:val="22"/>
-        </w:rPr>
-      </w:pPr>
-      <w:r>
-        <w:rPr>
-          <w:rFonts w:ascii="Myriad Pro" w:hAnsi="Myriad Pro"/>
-          <w:color w:val="595959" w:themeColor="text1" w:themeTint="A6"/>
-          <w:sz w:val="22"/>
-          <w:szCs w:val="22"/>
-        </w:rPr>
-        <w:t>Full-time lab members should install Slack on their computers and/or phones. Part-time lab members should also check Slack regularly. You should of course feel free to ignore Slack on evenings and weekends – and Mariam probably will, too!</w:t>
-      </w:r>
-    </w:p>
-    <w:p>
-      <w:pPr>
-        <w:jc w:val="both"/>
-        <w:rPr>
-          <w:rFonts w:ascii="Myriad Pro" w:hAnsi="Myriad Pro"/>
-          <w:color w:val="595959" w:themeColor="text1" w:themeTint="A6"/>
-          <w:sz w:val="22"/>
-          <w:szCs w:val="22"/>
-        </w:rPr>
-      </w:pPr>
-    </w:p>
-    <w:p>
-      <w:pPr>
-        <w:jc w:val="both"/>
-        <w:rPr>
-          <w:rFonts w:ascii="Myriad Pro" w:hAnsi="Myriad Pro"/>
-          <w:color w:val="595959" w:themeColor="text1" w:themeTint="A6"/>
-          <w:sz w:val="22"/>
-          <w:szCs w:val="22"/>
-        </w:rPr>
-      </w:pPr>
-    </w:p>
+        <w:t>Dropbox</w:t>
+      </w:r>
+    </w:p>
+    <w:bookmarkEnd w:id="17"/>
     <w:p>
       <w:pPr>
         <w:jc w:val="both"/>
@@ -6978,30 +7101,6 @@
           <w:u w:val="single"/>
         </w:rPr>
       </w:pPr>
-      <w:bookmarkStart w:id="17" w:name="Dropbox"/>
-      <w:r>
-        <w:rPr>
-          <w:rFonts w:ascii="Myriad Pro" w:hAnsi="Myriad Pro"/>
-          <w:color w:val="000000" w:themeColor="text1"/>
-          <w:sz w:val="22"/>
-          <w:szCs w:val="22"/>
-          <w:u w:val="single"/>
-        </w:rPr>
-        <w:t>Dropbox</w:t>
-      </w:r>
-    </w:p>
-    <w:bookmarkEnd w:id="17"/>
-    <w:p>
-      <w:pPr>
-        <w:jc w:val="both"/>
-        <w:rPr>
-          <w:rFonts w:ascii="Myriad Pro" w:hAnsi="Myriad Pro"/>
-          <w:color w:val="000000" w:themeColor="text1"/>
-          <w:sz w:val="22"/>
-          <w:szCs w:val="22"/>
-          <w:u w:val="single"/>
-        </w:rPr>
-      </w:pPr>
     </w:p>
     <w:p>
       <w:pPr>
@@ -7110,7 +7209,27 @@
           <w:sz w:val="22"/>
           <w:szCs w:val="22"/>
         </w:rPr>
-        <w:t>documents and files for general lab use (e.g., IRB documents, stimuli, demographics forms, etc)</w:t>
+        <w:t xml:space="preserve">documents and files for general lab use (e.g., IRB documents, stimuli, demographics forms, </w:t>
+      </w:r>
+      <w:proofErr w:type="spellStart"/>
+      <w:r>
+        <w:rPr>
+          <w:rFonts w:ascii="Myriad Pro" w:hAnsi="Myriad Pro"/>
+          <w:color w:val="595959" w:themeColor="text1" w:themeTint="A6"/>
+          <w:sz w:val="22"/>
+          <w:szCs w:val="22"/>
+        </w:rPr>
+        <w:t>etc</w:t>
+      </w:r>
+      <w:proofErr w:type="spellEnd"/>
+      <w:r>
+        <w:rPr>
+          <w:rFonts w:ascii="Myriad Pro" w:hAnsi="Myriad Pro"/>
+          <w:color w:val="595959" w:themeColor="text1" w:themeTint="A6"/>
+          <w:sz w:val="22"/>
+          <w:szCs w:val="22"/>
+        </w:rPr>
+        <w:t>)</w:t>
       </w:r>
       <w:r>
         <w:rPr>
@@ -7235,16 +7354,6 @@
           </w:rPr>
           <w:t>https://github.com/alylab</w:t>
         </w:r>
-        <w:r>
-          <w:rPr>
-            <w:rStyle w:val="Hyperlink"/>
-            <w:rFonts w:ascii="Myriad Pro" w:hAnsi="Myriad Pro"/>
-            <w:color w:val="595959" w:themeColor="text1" w:themeTint="A6"/>
-            <w:sz w:val="22"/>
-            <w:szCs w:val="22"/>
-          </w:rPr>
-          <w:t>)</w:t>
-        </w:r>
       </w:hyperlink>
       <w:r>
         <w:rPr>
@@ -7253,7 +7362,16 @@
           <w:sz w:val="22"/>
           <w:szCs w:val="22"/>
         </w:rPr>
-        <w:t xml:space="preserve"> should be used to share code, stimuli, and data with the world. Only share data after you’ve spoken to Mariam (we don’t want to share the data too soon, before you’ve had a chance to look at it thoroughly yourself). When you share code, make sure it’s </w:t>
+        <w:t xml:space="preserve">) </w:t>
+      </w:r>
+      <w:r>
+        <w:rPr>
+          <w:rFonts w:ascii="Myriad Pro" w:hAnsi="Myriad Pro"/>
+          <w:color w:val="595959" w:themeColor="text1" w:themeTint="A6"/>
+          <w:sz w:val="22"/>
+          <w:szCs w:val="22"/>
+        </w:rPr>
+        <w:t xml:space="preserve">should be used to share code, stimuli, and data with the world. Only share data after you’ve spoken to Mariam (we don’t want to share the data too soon, before you’ve had a chance to look at it thoroughly yourself). When you share code, make sure it’s </w:t>
       </w:r>
       <w:r>
         <w:rPr>
@@ -7437,14 +7555,25 @@
           <w:szCs w:val="22"/>
         </w:rPr>
       </w:pPr>
-      <w:r>
-        <w:rPr>
-          <w:rFonts w:ascii="Myriad Pro" w:hAnsi="Myriad Pro"/>
-          <w:color w:val="595959" w:themeColor="text1" w:themeTint="A6"/>
-          <w:sz w:val="22"/>
-          <w:szCs w:val="22"/>
-        </w:rPr>
-        <w:t xml:space="preserve">Alyssano Lab Meeting calendar: </w:t>
+      <w:proofErr w:type="spellStart"/>
+      <w:r>
+        <w:rPr>
+          <w:rFonts w:ascii="Myriad Pro" w:hAnsi="Myriad Pro"/>
+          <w:color w:val="595959" w:themeColor="text1" w:themeTint="A6"/>
+          <w:sz w:val="22"/>
+          <w:szCs w:val="22"/>
+        </w:rPr>
+        <w:t>Alyssano</w:t>
+      </w:r>
+      <w:proofErr w:type="spellEnd"/>
+      <w:r>
+        <w:rPr>
+          <w:rFonts w:ascii="Myriad Pro" w:hAnsi="Myriad Pro"/>
+          <w:color w:val="595959" w:themeColor="text1" w:themeTint="A6"/>
+          <w:sz w:val="22"/>
+          <w:szCs w:val="22"/>
+        </w:rPr>
+        <w:t xml:space="preserve"> Lab Meeting calendar: </w:t>
       </w:r>
       <w:r>
         <w:rPr>
@@ -7454,7 +7583,29 @@
           <w:sz w:val="22"/>
           <w:szCs w:val="22"/>
         </w:rPr>
-        <w:t>used to keep track of joint lab meetings with the Baldassano lab.</w:t>
+        <w:t xml:space="preserve">used to keep track of joint lab meetings with the </w:t>
+      </w:r>
+      <w:proofErr w:type="spellStart"/>
+      <w:r>
+        <w:rPr>
+          <w:rFonts w:ascii="Myriad Pro" w:hAnsi="Myriad Pro"/>
+          <w:i/>
+          <w:color w:val="595959" w:themeColor="text1" w:themeTint="A6"/>
+          <w:sz w:val="22"/>
+          <w:szCs w:val="22"/>
+        </w:rPr>
+        <w:t>Baldassano</w:t>
+      </w:r>
+      <w:proofErr w:type="spellEnd"/>
+      <w:r>
+        <w:rPr>
+          <w:rFonts w:ascii="Myriad Pro" w:hAnsi="Myriad Pro"/>
+          <w:i/>
+          <w:color w:val="595959" w:themeColor="text1" w:themeTint="A6"/>
+          <w:sz w:val="22"/>
+          <w:szCs w:val="22"/>
+        </w:rPr>
+        <w:t xml:space="preserve"> lab.</w:t>
       </w:r>
     </w:p>
     <w:p>
@@ -7552,7 +7703,29 @@
           <w:sz w:val="22"/>
           <w:szCs w:val="22"/>
         </w:rPr>
-        <w:t xml:space="preserve"> if no one is around; or if she is writing a grant, it helps to know if you will or won’t be available to provide data, etc). </w:t>
+        <w:t xml:space="preserve"> if no one is around; or if she is writing a grant, it helps to know if you will or won’t be available to provide data, </w:t>
+      </w:r>
+      <w:proofErr w:type="spellStart"/>
+      <w:r>
+        <w:rPr>
+          <w:rFonts w:ascii="Myriad Pro" w:hAnsi="Myriad Pro"/>
+          <w:i/>
+          <w:color w:val="595959" w:themeColor="text1" w:themeTint="A6"/>
+          <w:sz w:val="22"/>
+          <w:szCs w:val="22"/>
+        </w:rPr>
+        <w:t>etc</w:t>
+      </w:r>
+      <w:proofErr w:type="spellEnd"/>
+      <w:r>
+        <w:rPr>
+          <w:rFonts w:ascii="Myriad Pro" w:hAnsi="Myriad Pro"/>
+          <w:i/>
+          <w:color w:val="595959" w:themeColor="text1" w:themeTint="A6"/>
+          <w:sz w:val="22"/>
+          <w:szCs w:val="22"/>
+        </w:rPr>
+        <w:t xml:space="preserve">). </w:t>
       </w:r>
     </w:p>
     <w:p>
@@ -7795,15 +7968,6 @@
           </w:rPr>
           <w:t>alylab@columbia.edu</w:t>
         </w:r>
-        <w:r>
-          <w:rPr>
-            <w:rStyle w:val="Hyperlink"/>
-            <w:rFonts w:ascii="Myriad Pro" w:hAnsi="Myriad Pro"/>
-            <w:sz w:val="22"/>
-            <w:szCs w:val="22"/>
-          </w:rPr>
-          <w:t>)</w:t>
-        </w:r>
       </w:hyperlink>
       <w:r>
         <w:rPr>
@@ -7812,7 +7976,16 @@
           <w:sz w:val="22"/>
           <w:szCs w:val="22"/>
         </w:rPr>
-        <w:t xml:space="preserve">. </w:t>
+        <w:t>).</w:t>
+      </w:r>
+      <w:r>
+        <w:rPr>
+          <w:rFonts w:ascii="Myriad Pro" w:hAnsi="Myriad Pro"/>
+          <w:color w:val="595959" w:themeColor="text1" w:themeTint="A6"/>
+          <w:sz w:val="22"/>
+          <w:szCs w:val="22"/>
+        </w:rPr>
+        <w:t xml:space="preserve"> </w:t>
       </w:r>
       <w:r>
         <w:rPr>
@@ -7994,7 +8167,27 @@
           <w:sz w:val="22"/>
           <w:szCs w:val="22"/>
         </w:rPr>
-        <w:t>. This latter listserv is for joint lab meetings between the Aly Lab and Chris Baldassano’s lab.</w:t>
+        <w:t xml:space="preserve">. This latter listserv is for joint lab meetings between the Aly Lab and Chris </w:t>
+      </w:r>
+      <w:proofErr w:type="spellStart"/>
+      <w:r>
+        <w:rPr>
+          <w:rFonts w:ascii="Myriad Pro" w:hAnsi="Myriad Pro"/>
+          <w:color w:val="595959" w:themeColor="text1" w:themeTint="A6"/>
+          <w:sz w:val="22"/>
+          <w:szCs w:val="22"/>
+        </w:rPr>
+        <w:t>Baldassano’s</w:t>
+      </w:r>
+      <w:proofErr w:type="spellEnd"/>
+      <w:r>
+        <w:rPr>
+          <w:rFonts w:ascii="Myriad Pro" w:hAnsi="Myriad Pro"/>
+          <w:color w:val="595959" w:themeColor="text1" w:themeTint="A6"/>
+          <w:sz w:val="22"/>
+          <w:szCs w:val="22"/>
+        </w:rPr>
+        <w:t xml:space="preserve"> lab.</w:t>
       </w:r>
     </w:p>
     <w:p>
@@ -8036,16 +8229,7 @@
             <w:sz w:val="22"/>
             <w:szCs w:val="22"/>
           </w:rPr>
-          <w:t>aly.lab.columbia@gmail.com</w:t>
-        </w:r>
-        <w:r>
-          <w:rPr>
-            <w:rStyle w:val="Hyperlink"/>
-            <w:rFonts w:ascii="Myriad Pro" w:hAnsi="Myriad Pro"/>
-            <w:sz w:val="22"/>
-            <w:szCs w:val="22"/>
-          </w:rPr>
-          <w:t>)</w:t>
+          <w:t>alylabcolumbia@gmail.com</w:t>
         </w:r>
       </w:hyperlink>
       <w:r>
@@ -8055,7 +8239,16 @@
           <w:sz w:val="22"/>
           <w:szCs w:val="22"/>
         </w:rPr>
-        <w:t xml:space="preserve"> -- people </w:t>
+        <w:t xml:space="preserve">) </w:t>
+      </w:r>
+      <w:r>
+        <w:rPr>
+          <w:rFonts w:ascii="Myriad Pro" w:hAnsi="Myriad Pro"/>
+          <w:color w:val="595959" w:themeColor="text1" w:themeTint="A6"/>
+          <w:sz w:val="22"/>
+          <w:szCs w:val="22"/>
+        </w:rPr>
+        <w:t xml:space="preserve">-- people </w:t>
       </w:r>
       <w:r>
         <w:rPr>
@@ -8284,7 +8477,27 @@
           <w:sz w:val="22"/>
           <w:szCs w:val="22"/>
         </w:rPr>
-        <w:t xml:space="preserve">The only exception to this is lab managers / research assistants, who must keep more regular hours and be in lab 5 days a week (excluding vacations, doctor appointments, family issues, etc). I expect lab </w:t>
+        <w:t xml:space="preserve">The only exception to this is lab managers / research assistants, who must keep more regular hours and be in lab 5 days a week (excluding vacations, doctor appointments, family issues, </w:t>
+      </w:r>
+      <w:proofErr w:type="spellStart"/>
+      <w:r>
+        <w:rPr>
+          <w:rFonts w:ascii="Myriad Pro" w:hAnsi="Myriad Pro"/>
+          <w:color w:val="595959" w:themeColor="text1" w:themeTint="A6"/>
+          <w:sz w:val="22"/>
+          <w:szCs w:val="22"/>
+        </w:rPr>
+        <w:t>etc</w:t>
+      </w:r>
+      <w:proofErr w:type="spellEnd"/>
+      <w:r>
+        <w:rPr>
+          <w:rFonts w:ascii="Myriad Pro" w:hAnsi="Myriad Pro"/>
+          <w:color w:val="595959" w:themeColor="text1" w:themeTint="A6"/>
+          <w:sz w:val="22"/>
+          <w:szCs w:val="22"/>
+        </w:rPr>
+        <w:t xml:space="preserve">). I expect lab </w:t>
       </w:r>
       <w:r>
         <w:rPr>
@@ -8325,7 +8538,27 @@
           <w:sz w:val="22"/>
           <w:szCs w:val="22"/>
         </w:rPr>
-        <w:t>For graduate students, I understand having to be away for classes and TA-ing, but show up to the lab on a regular basis when you don’t have those obligations.</w:t>
+        <w:t>For graduate students, I understand having to be away for classes and TA-</w:t>
+      </w:r>
+      <w:proofErr w:type="spellStart"/>
+      <w:r>
+        <w:rPr>
+          <w:rFonts w:ascii="Myriad Pro" w:hAnsi="Myriad Pro"/>
+          <w:color w:val="595959" w:themeColor="text1" w:themeTint="A6"/>
+          <w:sz w:val="22"/>
+          <w:szCs w:val="22"/>
+        </w:rPr>
+        <w:t>ing</w:t>
+      </w:r>
+      <w:proofErr w:type="spellEnd"/>
+      <w:r>
+        <w:rPr>
+          <w:rFonts w:ascii="Myriad Pro" w:hAnsi="Myriad Pro"/>
+          <w:color w:val="595959" w:themeColor="text1" w:themeTint="A6"/>
+          <w:sz w:val="22"/>
+          <w:szCs w:val="22"/>
+        </w:rPr>
+        <w:t>, but show up to the lab on a regular basis when you don’t have those obligations.</w:t>
       </w:r>
     </w:p>
     <w:p>
@@ -8777,7 +9010,27 @@
           <w:sz w:val="22"/>
           <w:szCs w:val="22"/>
         </w:rPr>
-        <w:t>o what you wish with your slot – just be prepared to contribute something substantive. Lab members are also expected to attend every meeting (obviously, illnesses, doctor appointments, family issues, etc are a valid reason for missing a meeting). Undergraduate students are encouraged to attend as often as possible (assuming it fits in their course schedule).</w:t>
+        <w:t xml:space="preserve">o what you wish with your slot – just be prepared to contribute something substantive. Lab members are also expected to attend every meeting (obviously, illnesses, doctor appointments, family issues, </w:t>
+      </w:r>
+      <w:proofErr w:type="spellStart"/>
+      <w:r>
+        <w:rPr>
+          <w:rFonts w:ascii="Myriad Pro" w:hAnsi="Myriad Pro"/>
+          <w:color w:val="595959" w:themeColor="text1" w:themeTint="A6"/>
+          <w:sz w:val="22"/>
+          <w:szCs w:val="22"/>
+        </w:rPr>
+        <w:t>etc</w:t>
+      </w:r>
+      <w:proofErr w:type="spellEnd"/>
+      <w:r>
+        <w:rPr>
+          <w:rFonts w:ascii="Myriad Pro" w:hAnsi="Myriad Pro"/>
+          <w:color w:val="595959" w:themeColor="text1" w:themeTint="A6"/>
+          <w:sz w:val="22"/>
+          <w:szCs w:val="22"/>
+        </w:rPr>
+        <w:t xml:space="preserve"> are a valid reason for missing a meeting). Undergraduate students are encouraged to attend as often as possible (assuming it fits in their course schedule).</w:t>
       </w:r>
     </w:p>
     <w:p>
@@ -9129,7 +9382,27 @@
           <w:sz w:val="22"/>
           <w:szCs w:val="22"/>
         </w:rPr>
-        <w:t xml:space="preserve">Give Mariam at least one week’s notice to do something with a hard deadline that doesn’t require a lot of time (e.g., reading/commenting on conference abstracts, filling out paperwork, etc). Give Mariam </w:t>
+        <w:t xml:space="preserve">Give Mariam at least one week’s notice to do something with a hard deadline that doesn’t require a lot of time (e.g., reading/commenting on conference abstracts, filling out paperwork, </w:t>
+      </w:r>
+      <w:proofErr w:type="spellStart"/>
+      <w:r>
+        <w:rPr>
+          <w:rFonts w:ascii="Myriad Pro" w:hAnsi="Myriad Pro"/>
+          <w:color w:val="595959" w:themeColor="text1" w:themeTint="A6"/>
+          <w:sz w:val="22"/>
+          <w:szCs w:val="22"/>
+        </w:rPr>
+        <w:t>etc</w:t>
+      </w:r>
+      <w:proofErr w:type="spellEnd"/>
+      <w:r>
+        <w:rPr>
+          <w:rFonts w:ascii="Myriad Pro" w:hAnsi="Myriad Pro"/>
+          <w:color w:val="595959" w:themeColor="text1" w:themeTint="A6"/>
+          <w:sz w:val="22"/>
+          <w:szCs w:val="22"/>
+        </w:rPr>
+        <w:t xml:space="preserve">). Give Mariam </w:t>
       </w:r>
       <w:r>
         <w:rPr>
@@ -9193,16 +9466,47 @@
           <w:sz w:val="22"/>
           <w:szCs w:val="22"/>
         </w:rPr>
-        <w:t>-ish</w:t>
-      </w:r>
-      <w:r>
-        <w:rPr>
-          <w:rFonts w:ascii="Myriad Pro" w:hAnsi="Myriad Pro"/>
-          <w:color w:val="595959" w:themeColor="text1" w:themeTint="A6"/>
-          <w:sz w:val="22"/>
-          <w:szCs w:val="22"/>
-        </w:rPr>
-        <w:t xml:space="preserve"> deadlines), give her as much time as you can, because these will require multiple back-and-forths.</w:t>
+        <w:t>-</w:t>
+      </w:r>
+      <w:proofErr w:type="spellStart"/>
+      <w:r>
+        <w:rPr>
+          <w:rFonts w:ascii="Myriad Pro" w:hAnsi="Myriad Pro"/>
+          <w:color w:val="595959" w:themeColor="text1" w:themeTint="A6"/>
+          <w:sz w:val="22"/>
+          <w:szCs w:val="22"/>
+        </w:rPr>
+        <w:t>ish</w:t>
+      </w:r>
+      <w:proofErr w:type="spellEnd"/>
+      <w:r>
+        <w:rPr>
+          <w:rFonts w:ascii="Myriad Pro" w:hAnsi="Myriad Pro"/>
+          <w:color w:val="595959" w:themeColor="text1" w:themeTint="A6"/>
+          <w:sz w:val="22"/>
+          <w:szCs w:val="22"/>
+        </w:rPr>
+        <w:t xml:space="preserve"> deadlines), give her as much time as you can, because these will require multiple back-and-</w:t>
+      </w:r>
+      <w:proofErr w:type="spellStart"/>
+      <w:r>
+        <w:rPr>
+          <w:rFonts w:ascii="Myriad Pro" w:hAnsi="Myriad Pro"/>
+          <w:color w:val="595959" w:themeColor="text1" w:themeTint="A6"/>
+          <w:sz w:val="22"/>
+          <w:szCs w:val="22"/>
+        </w:rPr>
+        <w:t>forths</w:t>
+      </w:r>
+      <w:proofErr w:type="spellEnd"/>
+      <w:r>
+        <w:rPr>
+          <w:rFonts w:ascii="Myriad Pro" w:hAnsi="Myriad Pro"/>
+          <w:color w:val="595959" w:themeColor="text1" w:themeTint="A6"/>
+          <w:sz w:val="22"/>
+          <w:szCs w:val="22"/>
+        </w:rPr>
+        <w:t>.</w:t>
       </w:r>
     </w:p>
     <w:p>
@@ -10160,6 +10464,7 @@
         <w:t xml:space="preserve">If you have already run several independent projects and have a data organization structure that works well for you, feel free to use it. If not (or if you are looking for a change), the following structure is recommended (based on </w:t>
       </w:r>
       <w:hyperlink r:id="rId28" w:history="1">
+        <w:proofErr w:type="spellStart"/>
         <w:r>
           <w:rPr>
             <w:rStyle w:val="Hyperlink"/>
@@ -10170,6 +10475,7 @@
           </w:rPr>
           <w:t>Neuropipe</w:t>
         </w:r>
+        <w:proofErr w:type="spellEnd"/>
       </w:hyperlink>
       <w:r>
         <w:rPr>
@@ -10207,14 +10513,25 @@
           <w:szCs w:val="22"/>
         </w:rPr>
       </w:pPr>
-      <w:r>
-        <w:rPr>
-          <w:rFonts w:ascii="Myriad Pro" w:hAnsi="Myriad Pro"/>
-          <w:color w:val="595959" w:themeColor="text1" w:themeTint="A6"/>
-          <w:sz w:val="22"/>
-          <w:szCs w:val="22"/>
-        </w:rPr>
-        <w:t>projectName/subjects</w:t>
+      <w:proofErr w:type="spellStart"/>
+      <w:r>
+        <w:rPr>
+          <w:rFonts w:ascii="Myriad Pro" w:hAnsi="Myriad Pro"/>
+          <w:color w:val="595959" w:themeColor="text1" w:themeTint="A6"/>
+          <w:sz w:val="22"/>
+          <w:szCs w:val="22"/>
+        </w:rPr>
+        <w:t>projectName</w:t>
+      </w:r>
+      <w:proofErr w:type="spellEnd"/>
+      <w:r>
+        <w:rPr>
+          <w:rFonts w:ascii="Myriad Pro" w:hAnsi="Myriad Pro"/>
+          <w:color w:val="595959" w:themeColor="text1" w:themeTint="A6"/>
+          <w:sz w:val="22"/>
+          <w:szCs w:val="22"/>
+        </w:rPr>
+        <w:t>/subjects</w:t>
       </w:r>
     </w:p>
     <w:p>
@@ -10258,14 +10575,25 @@
           <w:szCs w:val="22"/>
         </w:rPr>
       </w:pPr>
-      <w:r>
-        <w:rPr>
-          <w:rFonts w:ascii="Myriad Pro" w:hAnsi="Myriad Pro"/>
-          <w:color w:val="595959" w:themeColor="text1" w:themeTint="A6"/>
-          <w:sz w:val="22"/>
-          <w:szCs w:val="22"/>
-        </w:rPr>
-        <w:t>projectName/subjects/{subj}/analysis</w:t>
+      <w:proofErr w:type="spellStart"/>
+      <w:r>
+        <w:rPr>
+          <w:rFonts w:ascii="Myriad Pro" w:hAnsi="Myriad Pro"/>
+          <w:color w:val="595959" w:themeColor="text1" w:themeTint="A6"/>
+          <w:sz w:val="22"/>
+          <w:szCs w:val="22"/>
+        </w:rPr>
+        <w:t>projectName</w:t>
+      </w:r>
+      <w:proofErr w:type="spellEnd"/>
+      <w:r>
+        <w:rPr>
+          <w:rFonts w:ascii="Myriad Pro" w:hAnsi="Myriad Pro"/>
+          <w:color w:val="595959" w:themeColor="text1" w:themeTint="A6"/>
+          <w:sz w:val="22"/>
+          <w:szCs w:val="22"/>
+        </w:rPr>
+        <w:t>/subjects/{subj}/analysis</w:t>
       </w:r>
     </w:p>
     <w:p>
@@ -10346,14 +10674,25 @@
           <w:szCs w:val="22"/>
         </w:rPr>
       </w:pPr>
-      <w:r>
-        <w:rPr>
-          <w:rFonts w:ascii="Myriad Pro" w:hAnsi="Myriad Pro"/>
-          <w:color w:val="595959" w:themeColor="text1" w:themeTint="A6"/>
-          <w:sz w:val="22"/>
-          <w:szCs w:val="22"/>
-        </w:rPr>
-        <w:t>projectName/subjects/{subj}/data</w:t>
+      <w:proofErr w:type="spellStart"/>
+      <w:r>
+        <w:rPr>
+          <w:rFonts w:ascii="Myriad Pro" w:hAnsi="Myriad Pro"/>
+          <w:color w:val="595959" w:themeColor="text1" w:themeTint="A6"/>
+          <w:sz w:val="22"/>
+          <w:szCs w:val="22"/>
+        </w:rPr>
+        <w:t>projectName</w:t>
+      </w:r>
+      <w:proofErr w:type="spellEnd"/>
+      <w:r>
+        <w:rPr>
+          <w:rFonts w:ascii="Myriad Pro" w:hAnsi="Myriad Pro"/>
+          <w:color w:val="595959" w:themeColor="text1" w:themeTint="A6"/>
+          <w:sz w:val="22"/>
+          <w:szCs w:val="22"/>
+        </w:rPr>
+        <w:t>/subjects/{subj}/data</w:t>
       </w:r>
     </w:p>
     <w:p>
@@ -10423,14 +10762,25 @@
           <w:szCs w:val="22"/>
         </w:rPr>
       </w:pPr>
-      <w:r>
-        <w:rPr>
-          <w:rFonts w:ascii="Myriad Pro" w:hAnsi="Myriad Pro"/>
-          <w:color w:val="595959" w:themeColor="text1" w:themeTint="A6"/>
-          <w:sz w:val="22"/>
-          <w:szCs w:val="22"/>
-        </w:rPr>
-        <w:t>behavioralData (for, well, behavioral data)</w:t>
+      <w:proofErr w:type="spellStart"/>
+      <w:r>
+        <w:rPr>
+          <w:rFonts w:ascii="Myriad Pro" w:hAnsi="Myriad Pro"/>
+          <w:color w:val="595959" w:themeColor="text1" w:themeTint="A6"/>
+          <w:sz w:val="22"/>
+          <w:szCs w:val="22"/>
+        </w:rPr>
+        <w:t>behavioralData</w:t>
+      </w:r>
+      <w:proofErr w:type="spellEnd"/>
+      <w:r>
+        <w:rPr>
+          <w:rFonts w:ascii="Myriad Pro" w:hAnsi="Myriad Pro"/>
+          <w:color w:val="595959" w:themeColor="text1" w:themeTint="A6"/>
+          <w:sz w:val="22"/>
+          <w:szCs w:val="22"/>
+        </w:rPr>
+        <w:t xml:space="preserve"> (for, well, behavioral data)</w:t>
       </w:r>
     </w:p>
     <w:p>
@@ -10448,14 +10798,25 @@
           <w:szCs w:val="22"/>
         </w:rPr>
       </w:pPr>
-      <w:r>
-        <w:rPr>
-          <w:rFonts w:ascii="Myriad Pro" w:hAnsi="Myriad Pro"/>
-          <w:color w:val="595959" w:themeColor="text1" w:themeTint="A6"/>
-          <w:sz w:val="22"/>
-          <w:szCs w:val="22"/>
-        </w:rPr>
-        <w:t>eyetrackingData (if applicable)</w:t>
+      <w:proofErr w:type="spellStart"/>
+      <w:r>
+        <w:rPr>
+          <w:rFonts w:ascii="Myriad Pro" w:hAnsi="Myriad Pro"/>
+          <w:color w:val="595959" w:themeColor="text1" w:themeTint="A6"/>
+          <w:sz w:val="22"/>
+          <w:szCs w:val="22"/>
+        </w:rPr>
+        <w:t>eyetrackingData</w:t>
+      </w:r>
+      <w:proofErr w:type="spellEnd"/>
+      <w:r>
+        <w:rPr>
+          <w:rFonts w:ascii="Myriad Pro" w:hAnsi="Myriad Pro"/>
+          <w:color w:val="595959" w:themeColor="text1" w:themeTint="A6"/>
+          <w:sz w:val="22"/>
+          <w:szCs w:val="22"/>
+        </w:rPr>
+        <w:t xml:space="preserve"> (if applicable)</w:t>
       </w:r>
     </w:p>
     <w:p>
@@ -10473,14 +10834,45 @@
           <w:szCs w:val="22"/>
         </w:rPr>
       </w:pPr>
-      <w:r>
-        <w:rPr>
-          <w:rFonts w:ascii="Myriad Pro" w:hAnsi="Myriad Pro"/>
-          <w:color w:val="595959" w:themeColor="text1" w:themeTint="A6"/>
-          <w:sz w:val="22"/>
-          <w:szCs w:val="22"/>
-        </w:rPr>
-        <w:t xml:space="preserve">nifti (raw nifti </w:t>
+      <w:proofErr w:type="spellStart"/>
+      <w:r>
+        <w:rPr>
+          <w:rFonts w:ascii="Myriad Pro" w:hAnsi="Myriad Pro"/>
+          <w:color w:val="595959" w:themeColor="text1" w:themeTint="A6"/>
+          <w:sz w:val="22"/>
+          <w:szCs w:val="22"/>
+        </w:rPr>
+        <w:t>nifti</w:t>
+      </w:r>
+      <w:proofErr w:type="spellEnd"/>
+      <w:r>
+        <w:rPr>
+          <w:rFonts w:ascii="Myriad Pro" w:hAnsi="Myriad Pro"/>
+          <w:color w:val="595959" w:themeColor="text1" w:themeTint="A6"/>
+          <w:sz w:val="22"/>
+          <w:szCs w:val="22"/>
+        </w:rPr>
+        <w:t xml:space="preserve"> (raw </w:t>
+      </w:r>
+      <w:proofErr w:type="spellStart"/>
+      <w:r>
+        <w:rPr>
+          <w:rFonts w:ascii="Myriad Pro" w:hAnsi="Myriad Pro"/>
+          <w:color w:val="595959" w:themeColor="text1" w:themeTint="A6"/>
+          <w:sz w:val="22"/>
+          <w:szCs w:val="22"/>
+        </w:rPr>
+        <w:t>nifti</w:t>
+      </w:r>
+      <w:proofErr w:type="spellEnd"/>
+      <w:r>
+        <w:rPr>
+          <w:rFonts w:ascii="Myriad Pro" w:hAnsi="Myriad Pro"/>
+          <w:color w:val="595959" w:themeColor="text1" w:themeTint="A6"/>
+          <w:sz w:val="22"/>
+          <w:szCs w:val="22"/>
+        </w:rPr>
+        <w:t xml:space="preserve"> </w:t>
       </w:r>
       <w:r>
         <w:rPr>
@@ -10534,14 +10926,25 @@
           <w:szCs w:val="22"/>
         </w:rPr>
       </w:pPr>
-      <w:r>
-        <w:rPr>
-          <w:rFonts w:ascii="Myriad Pro" w:hAnsi="Myriad Pro"/>
-          <w:color w:val="595959" w:themeColor="text1" w:themeTint="A6"/>
-          <w:sz w:val="22"/>
-          <w:szCs w:val="22"/>
-        </w:rPr>
-        <w:t>rois (participant-specific ROIs)</w:t>
+      <w:proofErr w:type="spellStart"/>
+      <w:r>
+        <w:rPr>
+          <w:rFonts w:ascii="Myriad Pro" w:hAnsi="Myriad Pro"/>
+          <w:color w:val="595959" w:themeColor="text1" w:themeTint="A6"/>
+          <w:sz w:val="22"/>
+          <w:szCs w:val="22"/>
+        </w:rPr>
+        <w:t>rois</w:t>
+      </w:r>
+      <w:proofErr w:type="spellEnd"/>
+      <w:r>
+        <w:rPr>
+          <w:rFonts w:ascii="Myriad Pro" w:hAnsi="Myriad Pro"/>
+          <w:color w:val="595959" w:themeColor="text1" w:themeTint="A6"/>
+          <w:sz w:val="22"/>
+          <w:szCs w:val="22"/>
+        </w:rPr>
+        <w:t xml:space="preserve"> (participant-specific ROIs)</w:t>
       </w:r>
     </w:p>
     <w:p>
@@ -10559,14 +10962,25 @@
           <w:szCs w:val="22"/>
         </w:rPr>
       </w:pPr>
-      <w:r>
-        <w:rPr>
-          <w:rFonts w:ascii="Myriad Pro" w:hAnsi="Myriad Pro"/>
-          <w:color w:val="595959" w:themeColor="text1" w:themeTint="A6"/>
-          <w:sz w:val="22"/>
-          <w:szCs w:val="22"/>
-        </w:rPr>
-        <w:t>projectName/subjects/{subj}/design</w:t>
+      <w:proofErr w:type="spellStart"/>
+      <w:r>
+        <w:rPr>
+          <w:rFonts w:ascii="Myriad Pro" w:hAnsi="Myriad Pro"/>
+          <w:color w:val="595959" w:themeColor="text1" w:themeTint="A6"/>
+          <w:sz w:val="22"/>
+          <w:szCs w:val="22"/>
+        </w:rPr>
+        <w:t>projectName</w:t>
+      </w:r>
+      <w:proofErr w:type="spellEnd"/>
+      <w:r>
+        <w:rPr>
+          <w:rFonts w:ascii="Myriad Pro" w:hAnsi="Myriad Pro"/>
+          <w:color w:val="595959" w:themeColor="text1" w:themeTint="A6"/>
+          <w:sz w:val="22"/>
+          <w:szCs w:val="22"/>
+        </w:rPr>
+        <w:t>/subjects/{subj}/design</w:t>
       </w:r>
     </w:p>
     <w:p>
@@ -10609,15 +11023,37 @@
           <w:szCs w:val="22"/>
         </w:rPr>
       </w:pPr>
-      <w:r>
-        <w:rPr>
-          <w:rFonts w:ascii="Myriad Pro" w:hAnsi="Myriad Pro"/>
-          <w:color w:val="595959" w:themeColor="text1" w:themeTint="A6"/>
-          <w:sz w:val="22"/>
-          <w:szCs w:val="22"/>
-        </w:rPr>
-        <w:t>projectName/subjects/{subj}/fsf</w:t>
-      </w:r>
+      <w:proofErr w:type="spellStart"/>
+      <w:r>
+        <w:rPr>
+          <w:rFonts w:ascii="Myriad Pro" w:hAnsi="Myriad Pro"/>
+          <w:color w:val="595959" w:themeColor="text1" w:themeTint="A6"/>
+          <w:sz w:val="22"/>
+          <w:szCs w:val="22"/>
+        </w:rPr>
+        <w:t>projectName</w:t>
+      </w:r>
+      <w:proofErr w:type="spellEnd"/>
+      <w:r>
+        <w:rPr>
+          <w:rFonts w:ascii="Myriad Pro" w:hAnsi="Myriad Pro"/>
+          <w:color w:val="595959" w:themeColor="text1" w:themeTint="A6"/>
+          <w:sz w:val="22"/>
+          <w:szCs w:val="22"/>
+        </w:rPr>
+        <w:t>/subjects/{subj}/</w:t>
+      </w:r>
+      <w:proofErr w:type="spellStart"/>
+      <w:r>
+        <w:rPr>
+          <w:rFonts w:ascii="Myriad Pro" w:hAnsi="Myriad Pro"/>
+          <w:color w:val="595959" w:themeColor="text1" w:themeTint="A6"/>
+          <w:sz w:val="22"/>
+          <w:szCs w:val="22"/>
+        </w:rPr>
+        <w:t>fsf</w:t>
+      </w:r>
+      <w:proofErr w:type="spellEnd"/>
     </w:p>
     <w:p>
       <w:pPr>
@@ -10641,7 +11077,47 @@
           <w:sz w:val="22"/>
           <w:szCs w:val="22"/>
         </w:rPr>
-        <w:t>if you’re using FSL, put the .fsf fies here. If you’re using SPM or something else, save the files for setting up preprocessing and GLMs here</w:t>
+        <w:t>if you’re using FSL, put the .</w:t>
+      </w:r>
+      <w:proofErr w:type="spellStart"/>
+      <w:r>
+        <w:rPr>
+          <w:rFonts w:ascii="Myriad Pro" w:hAnsi="Myriad Pro"/>
+          <w:color w:val="595959" w:themeColor="text1" w:themeTint="A6"/>
+          <w:sz w:val="22"/>
+          <w:szCs w:val="22"/>
+        </w:rPr>
+        <w:t>fsf</w:t>
+      </w:r>
+      <w:proofErr w:type="spellEnd"/>
+      <w:r>
+        <w:rPr>
+          <w:rFonts w:ascii="Myriad Pro" w:hAnsi="Myriad Pro"/>
+          <w:color w:val="595959" w:themeColor="text1" w:themeTint="A6"/>
+          <w:sz w:val="22"/>
+          <w:szCs w:val="22"/>
+        </w:rPr>
+        <w:t xml:space="preserve"> </w:t>
+      </w:r>
+      <w:proofErr w:type="spellStart"/>
+      <w:r>
+        <w:rPr>
+          <w:rFonts w:ascii="Myriad Pro" w:hAnsi="Myriad Pro"/>
+          <w:color w:val="595959" w:themeColor="text1" w:themeTint="A6"/>
+          <w:sz w:val="22"/>
+          <w:szCs w:val="22"/>
+        </w:rPr>
+        <w:t>fies</w:t>
+      </w:r>
+      <w:proofErr w:type="spellEnd"/>
+      <w:r>
+        <w:rPr>
+          <w:rFonts w:ascii="Myriad Pro" w:hAnsi="Myriad Pro"/>
+          <w:color w:val="595959" w:themeColor="text1" w:themeTint="A6"/>
+          <w:sz w:val="22"/>
+          <w:szCs w:val="22"/>
+        </w:rPr>
+        <w:t xml:space="preserve"> here. If you’re using SPM or something else, save the files for setting up preprocessing and GLMs here</w:t>
       </w:r>
     </w:p>
     <w:p>
@@ -10659,14 +11135,25 @@
           <w:szCs w:val="22"/>
         </w:rPr>
       </w:pPr>
-      <w:r>
-        <w:rPr>
-          <w:rFonts w:ascii="Myriad Pro" w:hAnsi="Myriad Pro"/>
-          <w:color w:val="595959" w:themeColor="text1" w:themeTint="A6"/>
-          <w:sz w:val="22"/>
-          <w:szCs w:val="22"/>
-        </w:rPr>
-        <w:t>projectName/subjects/{subj}/scripts</w:t>
+      <w:proofErr w:type="spellStart"/>
+      <w:r>
+        <w:rPr>
+          <w:rFonts w:ascii="Myriad Pro" w:hAnsi="Myriad Pro"/>
+          <w:color w:val="595959" w:themeColor="text1" w:themeTint="A6"/>
+          <w:sz w:val="22"/>
+          <w:szCs w:val="22"/>
+        </w:rPr>
+        <w:t>projectName</w:t>
+      </w:r>
+      <w:proofErr w:type="spellEnd"/>
+      <w:r>
+        <w:rPr>
+          <w:rFonts w:ascii="Myriad Pro" w:hAnsi="Myriad Pro"/>
+          <w:color w:val="595959" w:themeColor="text1" w:themeTint="A6"/>
+          <w:sz w:val="22"/>
+          <w:szCs w:val="22"/>
+        </w:rPr>
+        <w:t>/subjects/{subj}/scripts</w:t>
       </w:r>
     </w:p>
     <w:p>
@@ -10684,14 +11171,25 @@
           <w:szCs w:val="22"/>
         </w:rPr>
       </w:pPr>
-      <w:r>
-        <w:rPr>
-          <w:rFonts w:ascii="Myriad Pro" w:hAnsi="Myriad Pro"/>
-          <w:color w:val="595959" w:themeColor="text1" w:themeTint="A6"/>
-          <w:sz w:val="22"/>
-          <w:szCs w:val="22"/>
-        </w:rPr>
-        <w:t xml:space="preserve">Matlab, Python, </w:t>
+      <w:proofErr w:type="spellStart"/>
+      <w:r>
+        <w:rPr>
+          <w:rFonts w:ascii="Myriad Pro" w:hAnsi="Myriad Pro"/>
+          <w:color w:val="595959" w:themeColor="text1" w:themeTint="A6"/>
+          <w:sz w:val="22"/>
+          <w:szCs w:val="22"/>
+        </w:rPr>
+        <w:t>Matlab</w:t>
+      </w:r>
+      <w:proofErr w:type="spellEnd"/>
+      <w:r>
+        <w:rPr>
+          <w:rFonts w:ascii="Myriad Pro" w:hAnsi="Myriad Pro"/>
+          <w:color w:val="595959" w:themeColor="text1" w:themeTint="A6"/>
+          <w:sz w:val="22"/>
+          <w:szCs w:val="22"/>
+        </w:rPr>
+        <w:t xml:space="preserve">, Python, </w:t>
       </w:r>
       <w:r>
         <w:rPr>
@@ -10727,14 +11225,25 @@
           <w:szCs w:val="22"/>
         </w:rPr>
       </w:pPr>
-      <w:r>
-        <w:rPr>
-          <w:rFonts w:ascii="Myriad Pro" w:hAnsi="Myriad Pro"/>
-          <w:color w:val="595959" w:themeColor="text1" w:themeTint="A6"/>
-          <w:sz w:val="22"/>
-          <w:szCs w:val="22"/>
-        </w:rPr>
-        <w:t>projectName/scripts</w:t>
+      <w:proofErr w:type="spellStart"/>
+      <w:r>
+        <w:rPr>
+          <w:rFonts w:ascii="Myriad Pro" w:hAnsi="Myriad Pro"/>
+          <w:color w:val="595959" w:themeColor="text1" w:themeTint="A6"/>
+          <w:sz w:val="22"/>
+          <w:szCs w:val="22"/>
+        </w:rPr>
+        <w:t>projectName</w:t>
+      </w:r>
+      <w:proofErr w:type="spellEnd"/>
+      <w:r>
+        <w:rPr>
+          <w:rFonts w:ascii="Myriad Pro" w:hAnsi="Myriad Pro"/>
+          <w:color w:val="595959" w:themeColor="text1" w:themeTint="A6"/>
+          <w:sz w:val="22"/>
+          <w:szCs w:val="22"/>
+        </w:rPr>
+        <w:t>/scripts</w:t>
       </w:r>
     </w:p>
     <w:p>
@@ -10827,14 +11336,25 @@
           <w:szCs w:val="22"/>
         </w:rPr>
       </w:pPr>
-      <w:r>
-        <w:rPr>
-          <w:rFonts w:ascii="Myriad Pro" w:hAnsi="Myriad Pro"/>
-          <w:color w:val="595959" w:themeColor="text1" w:themeTint="A6"/>
-          <w:sz w:val="22"/>
-          <w:szCs w:val="22"/>
-        </w:rPr>
-        <w:t>projectName/results</w:t>
+      <w:proofErr w:type="spellStart"/>
+      <w:r>
+        <w:rPr>
+          <w:rFonts w:ascii="Myriad Pro" w:hAnsi="Myriad Pro"/>
+          <w:color w:val="595959" w:themeColor="text1" w:themeTint="A6"/>
+          <w:sz w:val="22"/>
+          <w:szCs w:val="22"/>
+        </w:rPr>
+        <w:t>projectName</w:t>
+      </w:r>
+      <w:proofErr w:type="spellEnd"/>
+      <w:r>
+        <w:rPr>
+          <w:rFonts w:ascii="Myriad Pro" w:hAnsi="Myriad Pro"/>
+          <w:color w:val="595959" w:themeColor="text1" w:themeTint="A6"/>
+          <w:sz w:val="22"/>
+          <w:szCs w:val="22"/>
+        </w:rPr>
+        <w:t>/results</w:t>
       </w:r>
     </w:p>
     <w:p>
@@ -10859,7 +11379,27 @@
           <w:sz w:val="22"/>
           <w:szCs w:val="22"/>
         </w:rPr>
-        <w:t>figures with main results, powerpoint or keynote presentations, manuscripts if you wish</w:t>
+        <w:t xml:space="preserve">figures with main results, </w:t>
+      </w:r>
+      <w:proofErr w:type="spellStart"/>
+      <w:r>
+        <w:rPr>
+          <w:rFonts w:ascii="Myriad Pro" w:hAnsi="Myriad Pro"/>
+          <w:color w:val="595959" w:themeColor="text1" w:themeTint="A6"/>
+          <w:sz w:val="22"/>
+          <w:szCs w:val="22"/>
+        </w:rPr>
+        <w:t>powerpoint</w:t>
+      </w:r>
+      <w:proofErr w:type="spellEnd"/>
+      <w:r>
+        <w:rPr>
+          <w:rFonts w:ascii="Myriad Pro" w:hAnsi="Myriad Pro"/>
+          <w:color w:val="595959" w:themeColor="text1" w:themeTint="A6"/>
+          <w:sz w:val="22"/>
+          <w:szCs w:val="22"/>
+        </w:rPr>
+        <w:t xml:space="preserve"> or keynote presentations, manuscripts if you wish</w:t>
       </w:r>
     </w:p>
     <w:p>
@@ -10877,14 +11417,25 @@
           <w:szCs w:val="22"/>
         </w:rPr>
       </w:pPr>
-      <w:r>
-        <w:rPr>
-          <w:rFonts w:ascii="Myriad Pro" w:hAnsi="Myriad Pro"/>
-          <w:color w:val="595959" w:themeColor="text1" w:themeTint="A6"/>
-          <w:sz w:val="22"/>
-          <w:szCs w:val="22"/>
-        </w:rPr>
-        <w:t>projectName/notes</w:t>
+      <w:proofErr w:type="spellStart"/>
+      <w:r>
+        <w:rPr>
+          <w:rFonts w:ascii="Myriad Pro" w:hAnsi="Myriad Pro"/>
+          <w:color w:val="595959" w:themeColor="text1" w:themeTint="A6"/>
+          <w:sz w:val="22"/>
+          <w:szCs w:val="22"/>
+        </w:rPr>
+        <w:t>projectName</w:t>
+      </w:r>
+      <w:proofErr w:type="spellEnd"/>
+      <w:r>
+        <w:rPr>
+          <w:rFonts w:ascii="Myriad Pro" w:hAnsi="Myriad Pro"/>
+          <w:color w:val="595959" w:themeColor="text1" w:themeTint="A6"/>
+          <w:sz w:val="22"/>
+          <w:szCs w:val="22"/>
+        </w:rPr>
+        <w:t>/notes</w:t>
       </w:r>
     </w:p>
     <w:p>
@@ -10909,8 +11460,19 @@
           <w:sz w:val="22"/>
           <w:szCs w:val="22"/>
         </w:rPr>
-        <w:t>detailed notes about the design, analysis pipeline, relevant papers, etc</w:t>
-      </w:r>
+        <w:t xml:space="preserve">detailed notes about the design, analysis pipeline, relevant papers, </w:t>
+      </w:r>
+      <w:proofErr w:type="spellStart"/>
+      <w:r>
+        <w:rPr>
+          <w:rFonts w:ascii="Myriad Pro" w:hAnsi="Myriad Pro"/>
+          <w:color w:val="595959" w:themeColor="text1" w:themeTint="A6"/>
+          <w:sz w:val="22"/>
+          <w:szCs w:val="22"/>
+        </w:rPr>
+        <w:t>etc</w:t>
+      </w:r>
+      <w:proofErr w:type="spellEnd"/>
     </w:p>
     <w:p>
       <w:pPr>
@@ -10927,14 +11489,25 @@
           <w:szCs w:val="22"/>
         </w:rPr>
       </w:pPr>
-      <w:r>
-        <w:rPr>
-          <w:rFonts w:ascii="Myriad Pro" w:hAnsi="Myriad Pro"/>
-          <w:color w:val="595959" w:themeColor="text1" w:themeTint="A6"/>
-          <w:sz w:val="22"/>
-          <w:szCs w:val="22"/>
-        </w:rPr>
-        <w:t>projectName/group</w:t>
+      <w:proofErr w:type="spellStart"/>
+      <w:r>
+        <w:rPr>
+          <w:rFonts w:ascii="Myriad Pro" w:hAnsi="Myriad Pro"/>
+          <w:color w:val="595959" w:themeColor="text1" w:themeTint="A6"/>
+          <w:sz w:val="22"/>
+          <w:szCs w:val="22"/>
+        </w:rPr>
+        <w:t>projectName</w:t>
+      </w:r>
+      <w:proofErr w:type="spellEnd"/>
+      <w:r>
+        <w:rPr>
+          <w:rFonts w:ascii="Myriad Pro" w:hAnsi="Myriad Pro"/>
+          <w:color w:val="595959" w:themeColor="text1" w:themeTint="A6"/>
+          <w:sz w:val="22"/>
+          <w:szCs w:val="22"/>
+        </w:rPr>
+        <w:t>/group</w:t>
       </w:r>
     </w:p>
     <w:p>
@@ -11002,14 +11575,25 @@
           <w:szCs w:val="22"/>
         </w:rPr>
       </w:pPr>
-      <w:r>
-        <w:rPr>
-          <w:rFonts w:ascii="Myriad Pro" w:hAnsi="Myriad Pro"/>
-          <w:color w:val="595959" w:themeColor="text1" w:themeTint="A6"/>
-          <w:sz w:val="22"/>
-          <w:szCs w:val="22"/>
-        </w:rPr>
-        <w:t>projectName/task</w:t>
+      <w:proofErr w:type="spellStart"/>
+      <w:r>
+        <w:rPr>
+          <w:rFonts w:ascii="Myriad Pro" w:hAnsi="Myriad Pro"/>
+          <w:color w:val="595959" w:themeColor="text1" w:themeTint="A6"/>
+          <w:sz w:val="22"/>
+          <w:szCs w:val="22"/>
+        </w:rPr>
+        <w:t>projectName</w:t>
+      </w:r>
+      <w:proofErr w:type="spellEnd"/>
+      <w:r>
+        <w:rPr>
+          <w:rFonts w:ascii="Myriad Pro" w:hAnsi="Myriad Pro"/>
+          <w:color w:val="595959" w:themeColor="text1" w:themeTint="A6"/>
+          <w:sz w:val="22"/>
+          <w:szCs w:val="22"/>
+        </w:rPr>
+        <w:t>/task</w:t>
       </w:r>
     </w:p>
     <w:p>
@@ -11323,6 +11907,7 @@
         <w:t xml:space="preserve">, and the best option for sharing MRI datasets is </w:t>
       </w:r>
       <w:hyperlink r:id="rId30" w:history="1">
+        <w:proofErr w:type="spellStart"/>
         <w:r>
           <w:rPr>
             <w:rStyle w:val="Hyperlink"/>
@@ -11333,6 +11918,7 @@
           </w:rPr>
           <w:t>OpenFMRI</w:t>
         </w:r>
+        <w:proofErr w:type="spellEnd"/>
       </w:hyperlink>
       <w:r>
         <w:rPr>
@@ -11402,6 +11988,7 @@
         <w:t xml:space="preserve">The preferred preprint servers are </w:t>
       </w:r>
       <w:hyperlink r:id="rId31" w:history="1">
+        <w:proofErr w:type="spellStart"/>
         <w:r>
           <w:rPr>
             <w:rStyle w:val="Hyperlink"/>
@@ -11412,6 +11999,7 @@
           </w:rPr>
           <w:t>bioRxiv</w:t>
         </w:r>
+        <w:proofErr w:type="spellEnd"/>
       </w:hyperlink>
       <w:r>
         <w:rPr>
@@ -11423,6 +12011,7 @@
         <w:t xml:space="preserve"> and </w:t>
       </w:r>
       <w:hyperlink r:id="rId32" w:history="1">
+        <w:proofErr w:type="spellStart"/>
         <w:r>
           <w:rPr>
             <w:rStyle w:val="Hyperlink"/>
@@ -11433,6 +12022,7 @@
           </w:rPr>
           <w:t>PsyArXiv</w:t>
         </w:r>
+        <w:proofErr w:type="spellEnd"/>
       </w:hyperlink>
       <w:r>
         <w:rPr>
@@ -11783,7 +12373,7 @@
         </w:rPr>
       </w:pPr>
     </w:p>
-    <w:bookmarkEnd w:id="12"/>
+    <w:bookmarkEnd w:id="11"/>
     <w:p>
       <w:pPr>
         <w:rPr>
@@ -13644,7 +14234,7 @@
 </file>
 
 <file path=customXml/itemProps1.xml><?xml version="1.0" encoding="utf-8"?>
-<ds:datastoreItem xmlns:ds="http://schemas.openxmlformats.org/officeDocument/2006/customXml" ds:itemID="{E3D28ADD-640D-8C4F-9B64-9C175F1111DF}">
+<ds:datastoreItem xmlns:ds="http://schemas.openxmlformats.org/officeDocument/2006/customXml" ds:itemID="{8C154A58-1056-B442-A07F-DE46B426C7C7}">
   <ds:schemaRefs>
     <ds:schemaRef ds:uri="http://schemas.openxmlformats.org/officeDocument/2006/bibliography"/>
   </ds:schemaRefs>

</xml_diff>

<commit_message>
updated lab wiki link after moving it to OSF
</commit_message>
<xml_diff>
--- a/aly-lab-manual.docx
+++ b/aly-lab-manual.docx
@@ -4668,8 +4668,19 @@
           <w:sz w:val="22"/>
           <w:szCs w:val="22"/>
         </w:rPr>
-        <w:t xml:space="preserve"> and lab wiki</w:t>
-      </w:r>
+        <w:t xml:space="preserve"> and lab </w:t>
+      </w:r>
+      <w:bookmarkStart w:id="7" w:name="_GoBack"/>
+      <w:r>
+        <w:rPr>
+          <w:rFonts w:ascii="Myriad Pro" w:hAnsi="Myriad Pro"/>
+          <w:color w:val="595959" w:themeColor="text1" w:themeTint="A6"/>
+          <w:sz w:val="22"/>
+          <w:szCs w:val="22"/>
+        </w:rPr>
+        <w:t>wiki</w:t>
+      </w:r>
+      <w:bookmarkEnd w:id="7"/>
       <w:r>
         <w:rPr>
           <w:rFonts w:ascii="Myriad Pro" w:hAnsi="Myriad Pro"/>
@@ -4930,7 +4941,7 @@
           <w:u w:val="single"/>
         </w:rPr>
       </w:pPr>
-      <w:bookmarkStart w:id="7" w:name="Undergrads"/>
+      <w:bookmarkStart w:id="8" w:name="Undergrads"/>
       <w:r>
         <w:rPr>
           <w:rFonts w:ascii="Myriad Pro" w:hAnsi="Myriad Pro"/>
@@ -4952,7 +4963,7 @@
         <w:t>tudents</w:t>
       </w:r>
     </w:p>
-    <w:bookmarkEnd w:id="7"/>
+    <w:bookmarkEnd w:id="8"/>
     <w:p>
       <w:pPr>
         <w:jc w:val="both"/>
@@ -5119,7 +5130,7 @@
           <w:szCs w:val="22"/>
         </w:rPr>
       </w:pPr>
-      <w:bookmarkStart w:id="8" w:name="CodeofConduct"/>
+      <w:bookmarkStart w:id="9" w:name="CodeofConduct"/>
       <w:r>
         <w:rPr>
           <w:rFonts w:ascii="Myriad Pro" w:hAnsi="Myriad Pro"/>
@@ -5130,7 +5141,7 @@
         </w:rPr>
         <w:t>Code of Conduct</w:t>
       </w:r>
-      <w:bookmarkEnd w:id="8"/>
+      <w:bookmarkEnd w:id="9"/>
       <w:r>
         <w:rPr>
           <w:rStyle w:val="FootnoteReference"/>
@@ -5185,7 +5196,7 @@
           <w:u w:val="single"/>
         </w:rPr>
       </w:pPr>
-      <w:bookmarkStart w:id="9" w:name="EssentialPolicies"/>
+      <w:bookmarkStart w:id="10" w:name="EssentialPolicies"/>
       <w:r>
         <w:rPr>
           <w:rFonts w:ascii="Myriad Pro" w:hAnsi="Myriad Pro"/>
@@ -5369,7 +5380,7 @@
         <w:t>cause of your concern, then reach out to the department chair or another trusted faculty member in the department.</w:t>
       </w:r>
     </w:p>
-    <w:bookmarkEnd w:id="9"/>
+    <w:bookmarkEnd w:id="10"/>
     <w:p>
       <w:pPr>
         <w:rPr>
@@ -5402,7 +5413,7 @@
           <w:u w:val="single"/>
         </w:rPr>
       </w:pPr>
-      <w:bookmarkStart w:id="10" w:name="TakingPhotosVideos"/>
+      <w:bookmarkStart w:id="11" w:name="TakingPhotosVideos"/>
       <w:r>
         <w:rPr>
           <w:rFonts w:ascii="Myriad Pro" w:hAnsi="Myriad Pro"/>
@@ -5414,7 +5425,7 @@
         <w:t>Taking Photos &amp; Videos</w:t>
       </w:r>
     </w:p>
-    <w:bookmarkEnd w:id="10"/>
+    <w:bookmarkEnd w:id="11"/>
     <w:p>
       <w:pPr>
         <w:rPr>
@@ -5568,7 +5579,7 @@
           <w:szCs w:val="22"/>
         </w:rPr>
       </w:pPr>
-      <w:bookmarkStart w:id="11" w:name="AcademicConduct"/>
+      <w:bookmarkStart w:id="12" w:name="AcademicConduct"/>
       <w:r>
         <w:rPr>
           <w:rFonts w:ascii="Myriad Pro" w:hAnsi="Myriad Pro"/>
@@ -6390,7 +6401,7 @@
           <w:u w:val="single"/>
         </w:rPr>
       </w:pPr>
-      <w:bookmarkStart w:id="12" w:name="HumanSubjectsResearch"/>
+      <w:bookmarkStart w:id="13" w:name="HumanSubjectsResearch"/>
       <w:r>
         <w:rPr>
           <w:rFonts w:ascii="Myriad Pro" w:hAnsi="Myriad Pro"/>
@@ -6579,54 +6590,111 @@
           <w:szCs w:val="22"/>
         </w:rPr>
       </w:pPr>
-      <w:bookmarkStart w:id="13" w:name="_GoBack"/>
+    </w:p>
+    <w:p>
+      <w:pPr>
+        <w:jc w:val="both"/>
+        <w:rPr>
+          <w:rFonts w:ascii="Myriad Pro" w:hAnsi="Myriad Pro"/>
+          <w:color w:val="595959" w:themeColor="text1" w:themeTint="A6"/>
+          <w:sz w:val="22"/>
+          <w:szCs w:val="22"/>
+        </w:rPr>
+      </w:pPr>
+      <w:r>
+        <w:rPr>
+          <w:rFonts w:ascii="Myriad Pro" w:hAnsi="Myriad Pro"/>
+          <w:color w:val="595959" w:themeColor="text1" w:themeTint="A6"/>
+          <w:sz w:val="22"/>
+          <w:szCs w:val="22"/>
+        </w:rPr>
+        <w:t>If a participant falls ill, becomes upset, has an accident with lab equipment, or experiences any problems while you are conducting your research, you must notify me and the lab manager as soon as possible. We may need to report this information to the IRB and/or funding agencies.</w:t>
+      </w:r>
+    </w:p>
+    <w:p>
+      <w:pPr>
+        <w:jc w:val="both"/>
+        <w:rPr>
+          <w:rFonts w:ascii="Myriad Pro" w:hAnsi="Myriad Pro"/>
+          <w:color w:val="595959" w:themeColor="text1" w:themeTint="A6"/>
+          <w:sz w:val="22"/>
+          <w:szCs w:val="22"/>
+        </w:rPr>
+      </w:pPr>
+    </w:p>
+    <w:p>
+      <w:pPr>
+        <w:jc w:val="both"/>
+        <w:rPr>
+          <w:rFonts w:ascii="Myriad Pro" w:hAnsi="Myriad Pro"/>
+          <w:color w:val="595959" w:themeColor="text1" w:themeTint="A6"/>
+          <w:sz w:val="22"/>
+          <w:szCs w:val="22"/>
+          <w:u w:val="single"/>
+        </w:rPr>
+      </w:pPr>
+    </w:p>
+    <w:p>
+      <w:pPr>
+        <w:rPr>
+          <w:rFonts w:ascii="Myriad Pro" w:hAnsi="Myriad Pro"/>
+          <w:b/>
+          <w:color w:val="000000" w:themeColor="text1"/>
+          <w:sz w:val="22"/>
+          <w:szCs w:val="22"/>
+        </w:rPr>
+      </w:pPr>
+      <w:bookmarkStart w:id="14" w:name="LabResources"/>
       <w:bookmarkEnd w:id="13"/>
-    </w:p>
-    <w:p>
-      <w:pPr>
-        <w:jc w:val="both"/>
-        <w:rPr>
-          <w:rFonts w:ascii="Myriad Pro" w:hAnsi="Myriad Pro"/>
-          <w:color w:val="595959" w:themeColor="text1" w:themeTint="A6"/>
-          <w:sz w:val="22"/>
-          <w:szCs w:val="22"/>
-        </w:rPr>
-      </w:pPr>
-      <w:r>
-        <w:rPr>
-          <w:rFonts w:ascii="Myriad Pro" w:hAnsi="Myriad Pro"/>
-          <w:color w:val="595959" w:themeColor="text1" w:themeTint="A6"/>
-          <w:sz w:val="22"/>
-          <w:szCs w:val="22"/>
-        </w:rPr>
-        <w:t>If a participant falls ill, becomes upset, has an accident with lab equipment, or experiences any problems while you are conducting your research, you must notify me and the lab manager as soon as possible. We may need to report this information to the IRB and/or funding agencies.</w:t>
-      </w:r>
-    </w:p>
-    <w:p>
-      <w:pPr>
-        <w:jc w:val="both"/>
-        <w:rPr>
-          <w:rFonts w:ascii="Myriad Pro" w:hAnsi="Myriad Pro"/>
-          <w:color w:val="595959" w:themeColor="text1" w:themeTint="A6"/>
-          <w:sz w:val="22"/>
-          <w:szCs w:val="22"/>
-        </w:rPr>
-      </w:pPr>
-    </w:p>
-    <w:p>
-      <w:pPr>
-        <w:jc w:val="both"/>
-        <w:rPr>
-          <w:rFonts w:ascii="Myriad Pro" w:hAnsi="Myriad Pro"/>
-          <w:color w:val="595959" w:themeColor="text1" w:themeTint="A6"/>
+      <w:r>
+        <w:rPr>
+          <w:rFonts w:ascii="Myriad Pro" w:hAnsi="Myriad Pro"/>
+          <w:b/>
+          <w:color w:val="000000" w:themeColor="text1"/>
+          <w:sz w:val="22"/>
+          <w:szCs w:val="22"/>
+        </w:rPr>
+        <w:t>Lab Resources</w:t>
+      </w:r>
+    </w:p>
+    <w:p>
+      <w:pPr>
+        <w:rPr>
+          <w:rFonts w:ascii="Myriad Pro" w:hAnsi="Myriad Pro"/>
+          <w:b/>
+          <w:color w:val="000000" w:themeColor="text1"/>
+          <w:sz w:val="22"/>
+          <w:szCs w:val="22"/>
+        </w:rPr>
+      </w:pPr>
+    </w:p>
+    <w:p>
+      <w:pPr>
+        <w:jc w:val="both"/>
+        <w:rPr>
+          <w:rFonts w:ascii="Myriad Pro" w:hAnsi="Myriad Pro"/>
+          <w:color w:val="000000" w:themeColor="text1"/>
           <w:sz w:val="22"/>
           <w:szCs w:val="22"/>
           <w:u w:val="single"/>
         </w:rPr>
       </w:pPr>
-    </w:p>
-    <w:p>
-      <w:pPr>
+      <w:bookmarkStart w:id="15" w:name="Wiki"/>
+      <w:r>
+        <w:rPr>
+          <w:rFonts w:ascii="Myriad Pro" w:hAnsi="Myriad Pro"/>
+          <w:color w:val="000000" w:themeColor="text1"/>
+          <w:sz w:val="22"/>
+          <w:szCs w:val="22"/>
+          <w:u w:val="single"/>
+        </w:rPr>
+        <w:t>Wiki</w:t>
+      </w:r>
+    </w:p>
+    <w:bookmarkEnd w:id="15"/>
+    <w:p>
+      <w:pPr>
+        <w:jc w:val="both"/>
         <w:rPr>
           <w:rFonts w:ascii="Myriad Pro" w:hAnsi="Myriad Pro"/>
           <w:b/>
@@ -6635,65 +6703,6 @@
           <w:szCs w:val="22"/>
         </w:rPr>
       </w:pPr>
-      <w:bookmarkStart w:id="14" w:name="LabResources"/>
-      <w:bookmarkEnd w:id="12"/>
-      <w:r>
-        <w:rPr>
-          <w:rFonts w:ascii="Myriad Pro" w:hAnsi="Myriad Pro"/>
-          <w:b/>
-          <w:color w:val="000000" w:themeColor="text1"/>
-          <w:sz w:val="22"/>
-          <w:szCs w:val="22"/>
-        </w:rPr>
-        <w:t>Lab Resources</w:t>
-      </w:r>
-    </w:p>
-    <w:p>
-      <w:pPr>
-        <w:rPr>
-          <w:rFonts w:ascii="Myriad Pro" w:hAnsi="Myriad Pro"/>
-          <w:b/>
-          <w:color w:val="000000" w:themeColor="text1"/>
-          <w:sz w:val="22"/>
-          <w:szCs w:val="22"/>
-        </w:rPr>
-      </w:pPr>
-    </w:p>
-    <w:p>
-      <w:pPr>
-        <w:jc w:val="both"/>
-        <w:rPr>
-          <w:rFonts w:ascii="Myriad Pro" w:hAnsi="Myriad Pro"/>
-          <w:color w:val="000000" w:themeColor="text1"/>
-          <w:sz w:val="22"/>
-          <w:szCs w:val="22"/>
-          <w:u w:val="single"/>
-        </w:rPr>
-      </w:pPr>
-      <w:bookmarkStart w:id="15" w:name="Wiki"/>
-      <w:r>
-        <w:rPr>
-          <w:rFonts w:ascii="Myriad Pro" w:hAnsi="Myriad Pro"/>
-          <w:color w:val="000000" w:themeColor="text1"/>
-          <w:sz w:val="22"/>
-          <w:szCs w:val="22"/>
-          <w:u w:val="single"/>
-        </w:rPr>
-        <w:t>Wiki</w:t>
-      </w:r>
-    </w:p>
-    <w:bookmarkEnd w:id="15"/>
-    <w:p>
-      <w:pPr>
-        <w:jc w:val="both"/>
-        <w:rPr>
-          <w:rFonts w:ascii="Myriad Pro" w:hAnsi="Myriad Pro"/>
-          <w:b/>
-          <w:color w:val="000000" w:themeColor="text1"/>
-          <w:sz w:val="22"/>
-          <w:szCs w:val="22"/>
-        </w:rPr>
-      </w:pPr>
       <w:r>
         <w:rPr>
           <w:rFonts w:ascii="Myriad Pro" w:hAnsi="Myriad Pro"/>
@@ -6703,18 +6712,16 @@
         </w:rPr>
         <w:t>The lab wiki (</w:t>
       </w:r>
-      <w:hyperlink r:id="rId20" w:history="1">
-        <w:r>
-          <w:rPr>
-            <w:rStyle w:val="Hyperlink"/>
-            <w:rFonts w:ascii="Myriad Pro" w:hAnsi="Myriad Pro"/>
-            <w:color w:val="00B0F0"/>
-            <w:sz w:val="22"/>
-            <w:szCs w:val="22"/>
-          </w:rPr>
-          <w:t>https://alylabwiki.wikischolars.columbia.edu/</w:t>
-        </w:r>
-      </w:hyperlink>
+      <w:r>
+        <w:rPr>
+          <w:rStyle w:val="Hyperlink"/>
+          <w:rFonts w:ascii="Myriad Pro" w:hAnsi="Myriad Pro"/>
+          <w:color w:val="00B0F0"/>
+          <w:sz w:val="22"/>
+          <w:szCs w:val="22"/>
+        </w:rPr>
+        <w:t>https://osf.io/mdh87/wiki/home/</w:t>
+      </w:r>
       <w:r>
         <w:rPr>
           <w:rFonts w:ascii="Myriad Pro" w:hAnsi="Myriad Pro"/>
@@ -7343,7 +7350,7 @@
         </w:rPr>
         <w:t>The lab’s GitHub (</w:t>
       </w:r>
-      <w:hyperlink r:id="rId21" w:history="1">
+      <w:hyperlink r:id="rId20" w:history="1">
         <w:r>
           <w:rPr>
             <w:rStyle w:val="Hyperlink"/>
@@ -7956,6 +7963,76 @@
           <w:szCs w:val="22"/>
         </w:rPr>
         <w:t>We have a lab listserv for sending e-mails to the entire lab when necessary (</w:t>
+      </w:r>
+      <w:hyperlink r:id="rId21" w:history="1">
+        <w:r>
+          <w:rPr>
+            <w:rStyle w:val="Hyperlink"/>
+            <w:rFonts w:ascii="Myriad Pro" w:hAnsi="Myriad Pro"/>
+            <w:color w:val="00B0F0"/>
+            <w:sz w:val="22"/>
+            <w:szCs w:val="22"/>
+          </w:rPr>
+          <w:t>alylab@columbia.edu</w:t>
+        </w:r>
+      </w:hyperlink>
+      <w:r>
+        <w:rPr>
+          <w:rFonts w:ascii="Myriad Pro" w:hAnsi="Myriad Pro"/>
+          <w:color w:val="595959" w:themeColor="text1" w:themeTint="A6"/>
+          <w:sz w:val="22"/>
+          <w:szCs w:val="22"/>
+        </w:rPr>
+        <w:t>).</w:t>
+      </w:r>
+      <w:r>
+        <w:rPr>
+          <w:rFonts w:ascii="Myriad Pro" w:hAnsi="Myriad Pro"/>
+          <w:color w:val="595959" w:themeColor="text1" w:themeTint="A6"/>
+          <w:sz w:val="22"/>
+          <w:szCs w:val="22"/>
+        </w:rPr>
+        <w:t xml:space="preserve"> </w:t>
+      </w:r>
+      <w:r>
+        <w:rPr>
+          <w:rFonts w:ascii="Myriad Pro" w:hAnsi="Myriad Pro"/>
+          <w:color w:val="595959" w:themeColor="text1" w:themeTint="A6"/>
+          <w:sz w:val="22"/>
+          <w:szCs w:val="22"/>
+        </w:rPr>
+        <w:t xml:space="preserve">Contact the lab manager to get added to the lab listserv. </w:t>
+      </w:r>
+    </w:p>
+    <w:p>
+      <w:pPr>
+        <w:jc w:val="both"/>
+        <w:rPr>
+          <w:rFonts w:ascii="Myriad Pro" w:hAnsi="Myriad Pro"/>
+          <w:color w:val="595959" w:themeColor="text1" w:themeTint="A6"/>
+          <w:sz w:val="22"/>
+          <w:szCs w:val="22"/>
+        </w:rPr>
+      </w:pPr>
+    </w:p>
+    <w:p>
+      <w:pPr>
+        <w:jc w:val="both"/>
+        <w:rPr>
+          <w:rFonts w:ascii="Myriad Pro" w:hAnsi="Myriad Pro"/>
+          <w:color w:val="595959" w:themeColor="text1" w:themeTint="A6"/>
+          <w:sz w:val="22"/>
+          <w:szCs w:val="22"/>
+        </w:rPr>
+      </w:pPr>
+      <w:r>
+        <w:rPr>
+          <w:rFonts w:ascii="Myriad Pro" w:hAnsi="Myriad Pro"/>
+          <w:color w:val="595959" w:themeColor="text1" w:themeTint="A6"/>
+          <w:sz w:val="22"/>
+          <w:szCs w:val="22"/>
+        </w:rPr>
+        <w:t xml:space="preserve">We also have a lab listserv for sending e-mails to the lab meeting group. Everyone on </w:t>
       </w:r>
       <w:hyperlink r:id="rId22" w:history="1">
         <w:r>
@@ -7976,15 +8053,6 @@
           <w:sz w:val="22"/>
           <w:szCs w:val="22"/>
         </w:rPr>
-        <w:t>).</w:t>
-      </w:r>
-      <w:r>
-        <w:rPr>
-          <w:rFonts w:ascii="Myriad Pro" w:hAnsi="Myriad Pro"/>
-          <w:color w:val="595959" w:themeColor="text1" w:themeTint="A6"/>
-          <w:sz w:val="22"/>
-          <w:szCs w:val="22"/>
-        </w:rPr>
         <w:t xml:space="preserve"> </w:t>
       </w:r>
       <w:r>
@@ -7994,38 +8062,16 @@
           <w:sz w:val="22"/>
           <w:szCs w:val="22"/>
         </w:rPr>
-        <w:t xml:space="preserve">Contact the lab manager to get added to the lab listserv. </w:t>
-      </w:r>
-    </w:p>
-    <w:p>
-      <w:pPr>
-        <w:jc w:val="both"/>
-        <w:rPr>
-          <w:rFonts w:ascii="Myriad Pro" w:hAnsi="Myriad Pro"/>
-          <w:color w:val="595959" w:themeColor="text1" w:themeTint="A6"/>
-          <w:sz w:val="22"/>
-          <w:szCs w:val="22"/>
-        </w:rPr>
-      </w:pPr>
-    </w:p>
-    <w:p>
-      <w:pPr>
-        <w:jc w:val="both"/>
-        <w:rPr>
-          <w:rFonts w:ascii="Myriad Pro" w:hAnsi="Myriad Pro"/>
-          <w:color w:val="595959" w:themeColor="text1" w:themeTint="A6"/>
-          <w:sz w:val="22"/>
-          <w:szCs w:val="22"/>
-        </w:rPr>
-      </w:pPr>
-      <w:r>
-        <w:rPr>
-          <w:rFonts w:ascii="Myriad Pro" w:hAnsi="Myriad Pro"/>
-          <w:color w:val="595959" w:themeColor="text1" w:themeTint="A6"/>
-          <w:sz w:val="22"/>
-          <w:szCs w:val="22"/>
-        </w:rPr>
-        <w:t xml:space="preserve">We also have a lab listserv for sending e-mails to the lab meeting group. Everyone on </w:t>
+        <w:t>is</w:t>
+      </w:r>
+      <w:r>
+        <w:rPr>
+          <w:rFonts w:ascii="Myriad Pro" w:hAnsi="Myriad Pro"/>
+          <w:color w:val="595959" w:themeColor="text1" w:themeTint="A6"/>
+          <w:sz w:val="22"/>
+          <w:szCs w:val="22"/>
+        </w:rPr>
+        <w:t xml:space="preserve"> also on </w:t>
       </w:r>
       <w:hyperlink r:id="rId23" w:history="1">
         <w:r>
@@ -8036,7 +8082,7 @@
             <w:sz w:val="22"/>
             <w:szCs w:val="22"/>
           </w:rPr>
-          <w:t>alylab@columbia.edu</w:t>
+          <w:t>alylabmeetings@columbia.edu</w:t>
         </w:r>
       </w:hyperlink>
       <w:r>
@@ -8046,25 +8092,47 @@
           <w:sz w:val="22"/>
           <w:szCs w:val="22"/>
         </w:rPr>
-        <w:t xml:space="preserve"> </w:t>
-      </w:r>
-      <w:r>
-        <w:rPr>
-          <w:rFonts w:ascii="Myriad Pro" w:hAnsi="Myriad Pro"/>
-          <w:color w:val="595959" w:themeColor="text1" w:themeTint="A6"/>
-          <w:sz w:val="22"/>
-          <w:szCs w:val="22"/>
-        </w:rPr>
-        <w:t>is</w:t>
-      </w:r>
-      <w:r>
-        <w:rPr>
-          <w:rFonts w:ascii="Myriad Pro" w:hAnsi="Myriad Pro"/>
-          <w:color w:val="595959" w:themeColor="text1" w:themeTint="A6"/>
-          <w:sz w:val="22"/>
-          <w:szCs w:val="22"/>
-        </w:rPr>
-        <w:t xml:space="preserve"> also on </w:t>
+        <w:t>; but there are some people on the lab meeting listserv that aren’t members of the lab, and are just interested in attending our lab meetings.</w:t>
+      </w:r>
+      <w:r>
+        <w:rPr>
+          <w:rFonts w:ascii="Myriad Pro" w:hAnsi="Myriad Pro"/>
+          <w:color w:val="595959" w:themeColor="text1" w:themeTint="A6"/>
+          <w:sz w:val="22"/>
+          <w:szCs w:val="22"/>
+        </w:rPr>
+        <w:t xml:space="preserve"> Talk to the lab manager if you want to be added to the lab meeting listserv. </w:t>
+      </w:r>
+    </w:p>
+    <w:p>
+      <w:pPr>
+        <w:jc w:val="both"/>
+        <w:rPr>
+          <w:rFonts w:ascii="Myriad Pro" w:hAnsi="Myriad Pro"/>
+          <w:color w:val="595959" w:themeColor="text1" w:themeTint="A6"/>
+          <w:sz w:val="22"/>
+          <w:szCs w:val="22"/>
+        </w:rPr>
+      </w:pPr>
+    </w:p>
+    <w:p>
+      <w:pPr>
+        <w:jc w:val="both"/>
+        <w:rPr>
+          <w:rFonts w:ascii="Myriad Pro" w:hAnsi="Myriad Pro"/>
+          <w:color w:val="595959" w:themeColor="text1" w:themeTint="A6"/>
+          <w:sz w:val="22"/>
+          <w:szCs w:val="22"/>
+        </w:rPr>
+      </w:pPr>
+      <w:r>
+        <w:rPr>
+          <w:rFonts w:ascii="Myriad Pro" w:hAnsi="Myriad Pro"/>
+          <w:color w:val="595959" w:themeColor="text1" w:themeTint="A6"/>
+          <w:sz w:val="22"/>
+          <w:szCs w:val="22"/>
+        </w:rPr>
+        <w:t xml:space="preserve">Everyone on </w:t>
       </w:r>
       <w:hyperlink r:id="rId24" w:history="1">
         <w:r>
@@ -8085,70 +8153,9 @@
           <w:sz w:val="22"/>
           <w:szCs w:val="22"/>
         </w:rPr>
-        <w:t>; but there are some people on the lab meeting listserv that aren’t members of the lab, and are just interested in attending our lab meetings.</w:t>
-      </w:r>
-      <w:r>
-        <w:rPr>
-          <w:rFonts w:ascii="Myriad Pro" w:hAnsi="Myriad Pro"/>
-          <w:color w:val="595959" w:themeColor="text1" w:themeTint="A6"/>
-          <w:sz w:val="22"/>
-          <w:szCs w:val="22"/>
-        </w:rPr>
-        <w:t xml:space="preserve"> Talk to the lab manager if you want to be added to the lab meeting listserv. </w:t>
-      </w:r>
-    </w:p>
-    <w:p>
-      <w:pPr>
-        <w:jc w:val="both"/>
-        <w:rPr>
-          <w:rFonts w:ascii="Myriad Pro" w:hAnsi="Myriad Pro"/>
-          <w:color w:val="595959" w:themeColor="text1" w:themeTint="A6"/>
-          <w:sz w:val="22"/>
-          <w:szCs w:val="22"/>
-        </w:rPr>
-      </w:pPr>
-    </w:p>
-    <w:p>
-      <w:pPr>
-        <w:jc w:val="both"/>
-        <w:rPr>
-          <w:rFonts w:ascii="Myriad Pro" w:hAnsi="Myriad Pro"/>
-          <w:color w:val="595959" w:themeColor="text1" w:themeTint="A6"/>
-          <w:sz w:val="22"/>
-          <w:szCs w:val="22"/>
-        </w:rPr>
-      </w:pPr>
-      <w:r>
-        <w:rPr>
-          <w:rFonts w:ascii="Myriad Pro" w:hAnsi="Myriad Pro"/>
-          <w:color w:val="595959" w:themeColor="text1" w:themeTint="A6"/>
-          <w:sz w:val="22"/>
-          <w:szCs w:val="22"/>
-        </w:rPr>
-        <w:t xml:space="preserve">Everyone on </w:t>
+        <w:t xml:space="preserve"> is also on </w:t>
       </w:r>
       <w:hyperlink r:id="rId25" w:history="1">
-        <w:r>
-          <w:rPr>
-            <w:rStyle w:val="Hyperlink"/>
-            <w:rFonts w:ascii="Myriad Pro" w:hAnsi="Myriad Pro"/>
-            <w:color w:val="00B0F0"/>
-            <w:sz w:val="22"/>
-            <w:szCs w:val="22"/>
-          </w:rPr>
-          <w:t>alylabmeetings@columbia.edu</w:t>
-        </w:r>
-      </w:hyperlink>
-      <w:r>
-        <w:rPr>
-          <w:rFonts w:ascii="Myriad Pro" w:hAnsi="Myriad Pro"/>
-          <w:color w:val="595959" w:themeColor="text1" w:themeTint="A6"/>
-          <w:sz w:val="22"/>
-          <w:szCs w:val="22"/>
-        </w:rPr>
-        <w:t xml:space="preserve"> is also on </w:t>
-      </w:r>
-      <w:hyperlink r:id="rId26" w:history="1">
         <w:r>
           <w:rPr>
             <w:rStyle w:val="Hyperlink"/>
@@ -8220,7 +8227,7 @@
         </w:rPr>
         <w:t>There is also a lab e-mail account that only the lab manager and Mariam can access (</w:t>
       </w:r>
-      <w:hyperlink r:id="rId27" w:history="1">
+      <w:hyperlink r:id="rId26" w:history="1">
         <w:r>
           <w:rPr>
             <w:rStyle w:val="Hyperlink"/>
@@ -10463,7 +10470,7 @@
         </w:rPr>
         <w:t xml:space="preserve">If you have already run several independent projects and have a data organization structure that works well for you, feel free to use it. If not (or if you are looking for a change), the following structure is recommended (based on </w:t>
       </w:r>
-      <w:hyperlink r:id="rId28" w:history="1">
+      <w:hyperlink r:id="rId27" w:history="1">
         <w:proofErr w:type="spellStart"/>
         <w:r>
           <w:rPr>
@@ -11885,7 +11892,7 @@
         </w:rPr>
         <w:t xml:space="preserve">We’re all for open science, so lab members are encouraged (well, required) to share their code and data with others, whether they are in the lab or outside of it. Within lab, you can share your code and data whenever you like. But do not share your code or data with the outside world until you think (and Mariam agrees) that the lab has finished working with it. This gives us an opportunity to work with the data to meet our needs (including grant needs!) before releasing it for other people to use. Generally,  we will try to make our data and code publicly available within one year of publishing the results (longer if work on the dataset is ongoing).  Currently, the best option for sharing smaller datasets might be the </w:t>
       </w:r>
-      <w:hyperlink r:id="rId29" w:history="1">
+      <w:hyperlink r:id="rId28" w:history="1">
         <w:r>
           <w:rPr>
             <w:rStyle w:val="Hyperlink"/>
@@ -11906,7 +11913,7 @@
         </w:rPr>
         <w:t xml:space="preserve">, and the best option for sharing MRI datasets is </w:t>
       </w:r>
-      <w:hyperlink r:id="rId30" w:history="1">
+      <w:hyperlink r:id="rId29" w:history="1">
         <w:proofErr w:type="spellStart"/>
         <w:r>
           <w:rPr>
@@ -11987,7 +11994,7 @@
         </w:rPr>
         <w:t xml:space="preserve">The preferred preprint servers are </w:t>
       </w:r>
-      <w:hyperlink r:id="rId31" w:history="1">
+      <w:hyperlink r:id="rId30" w:history="1">
         <w:proofErr w:type="spellStart"/>
         <w:r>
           <w:rPr>
@@ -12010,7 +12017,7 @@
         </w:rPr>
         <w:t xml:space="preserve"> and </w:t>
       </w:r>
-      <w:hyperlink r:id="rId32" w:history="1">
+      <w:hyperlink r:id="rId31" w:history="1">
         <w:proofErr w:type="spellStart"/>
         <w:r>
           <w:rPr>
@@ -12373,7 +12380,7 @@
         </w:rPr>
       </w:pPr>
     </w:p>
-    <w:bookmarkEnd w:id="11"/>
+    <w:bookmarkEnd w:id="12"/>
     <w:p>
       <w:pPr>
         <w:rPr>
@@ -12386,10 +12393,10 @@
       </w:pPr>
     </w:p>
     <w:sectPr>
-      <w:headerReference w:type="even" r:id="rId33"/>
-      <w:headerReference w:type="default" r:id="rId34"/>
-      <w:footerReference w:type="even" r:id="rId35"/>
-      <w:footerReference w:type="default" r:id="rId36"/>
+      <w:headerReference w:type="even" r:id="rId32"/>
+      <w:headerReference w:type="default" r:id="rId33"/>
+      <w:footerReference w:type="even" r:id="rId34"/>
+      <w:footerReference w:type="default" r:id="rId35"/>
       <w:pgSz w:w="12240" w:h="15840"/>
       <w:pgMar w:top="1440" w:right="1440" w:bottom="1440" w:left="1440" w:header="720" w:footer="720" w:gutter="0"/>
       <w:cols w:space="720"/>
@@ -14234,7 +14241,7 @@
 </file>
 
 <file path=customXml/itemProps1.xml><?xml version="1.0" encoding="utf-8"?>
-<ds:datastoreItem xmlns:ds="http://schemas.openxmlformats.org/officeDocument/2006/customXml" ds:itemID="{8C154A58-1056-B442-A07F-DE46B426C7C7}">
+<ds:datastoreItem xmlns:ds="http://schemas.openxmlformats.org/officeDocument/2006/customXml" ds:itemID="{44AF4F1C-5CAC-3D4B-8FB6-B81EB44F2CDD}">
   <ds:schemaRefs>
     <ds:schemaRef ds:uri="http://schemas.openxmlformats.org/officeDocument/2006/bibliography"/>
   </ds:schemaRefs>

</xml_diff>

<commit_message>
updated deadlines section to be more explicit
</commit_message>
<xml_diff>
--- a/aly-lab-manual.docx
+++ b/aly-lab-manual.docx
@@ -8634,25 +8634,7 @@
           <w:sz w:val="22"/>
           <w:szCs w:val="22"/>
         </w:rPr>
-        <w:t xml:space="preserve">I’m a night owl and sometimes work during the weekends. This means that </w:t>
-      </w:r>
-      <w:r>
-        <w:rPr>
-          <w:rFonts w:ascii="Myriad Pro" w:hAnsi="Myriad Pro"/>
-          <w:color w:val="595959" w:themeColor="text1" w:themeTint="A6"/>
-          <w:sz w:val="22"/>
-          <w:szCs w:val="22"/>
-        </w:rPr>
-        <w:t>I will sometimes send emails or Slack messages outside of normal working hours.</w:t>
-      </w:r>
-      <w:r>
-        <w:rPr>
-          <w:rFonts w:ascii="Myriad Pro" w:hAnsi="Myriad Pro"/>
-          <w:color w:val="595959" w:themeColor="text1" w:themeTint="A6"/>
-          <w:sz w:val="22"/>
-          <w:szCs w:val="22"/>
-        </w:rPr>
-        <w:t xml:space="preserve"> For the most part, I try not to, but sometimes I do. I do not expect you to respond un</w:t>
+        <w:t>I’m a night owl and sometimes work during the weekends. This means that I will sometimes send emails or Slack messages outside of normal working hours. For the most part, I try not to, but sometimes I do. I do not expect you to respond un</w:t>
       </w:r>
       <w:r>
         <w:rPr>
@@ -9496,14 +9478,25 @@
           <w:sz w:val="22"/>
           <w:szCs w:val="22"/>
         </w:rPr>
-        <w:t xml:space="preserve">. When it comes to deadlines, tell your collaborators as soon as possible when you know </w:t>
-      </w:r>
-      <w:r>
-        <w:rPr>
-          <w:rFonts w:ascii="Myriad Pro" w:hAnsi="Myriad Pro"/>
-          <w:color w:val="595959" w:themeColor="text1" w:themeTint="A6"/>
-          <w:sz w:val="22"/>
-          <w:szCs w:val="22"/>
+        <w:t xml:space="preserve">. When it comes to deadlines, tell your collaborators </w:t>
+      </w:r>
+      <w:r>
+        <w:rPr>
+          <w:rFonts w:ascii="Myriad Pro" w:hAnsi="Myriad Pro"/>
+          <w:color w:val="595959" w:themeColor="text1" w:themeTint="A6"/>
+          <w:sz w:val="22"/>
+          <w:szCs w:val="22"/>
+          <w:u w:val="single"/>
+        </w:rPr>
+        <w:t xml:space="preserve">as soon as you know </w:t>
+      </w:r>
+      <w:r>
+        <w:rPr>
+          <w:rFonts w:ascii="Myriad Pro" w:hAnsi="Myriad Pro"/>
+          <w:color w:val="595959" w:themeColor="text1" w:themeTint="A6"/>
+          <w:sz w:val="22"/>
+          <w:szCs w:val="22"/>
+          <w:u w:val="single"/>
         </w:rPr>
         <w:t>when</w:t>
       </w:r>
@@ -9513,8 +9506,18 @@
           <w:color w:val="595959" w:themeColor="text1" w:themeTint="A6"/>
           <w:sz w:val="22"/>
           <w:szCs w:val="22"/>
-        </w:rPr>
-        <w:t xml:space="preserve"> a deadline is, and make sure they are aware of it the closer it gets. Don’t be afraid to bug them about it (yes, bug Mariam as well). </w:t>
+          <w:u w:val="single"/>
+        </w:rPr>
+        <w:t xml:space="preserve"> a deadline is</w:t>
+      </w:r>
+      <w:r>
+        <w:rPr>
+          <w:rFonts w:ascii="Myriad Pro" w:hAnsi="Myriad Pro"/>
+          <w:color w:val="595959" w:themeColor="text1" w:themeTint="A6"/>
+          <w:sz w:val="22"/>
+          <w:szCs w:val="22"/>
+        </w:rPr>
+        <w:t xml:space="preserve">, and make sure they are aware of it the closer it gets. Don’t be afraid to bug them about it (yes, bug Mariam as well). </w:t>
       </w:r>
     </w:p>
     <w:p>
@@ -9565,7 +9568,38 @@
           <w:sz w:val="22"/>
           <w:szCs w:val="22"/>
         </w:rPr>
-        <w:t xml:space="preserve">). Give Mariam </w:t>
+        <w:t xml:space="preserve">). </w:t>
+      </w:r>
+    </w:p>
+    <w:p>
+      <w:pPr>
+        <w:jc w:val="both"/>
+        <w:rPr>
+          <w:rFonts w:ascii="Myriad Pro" w:hAnsi="Myriad Pro"/>
+          <w:color w:val="595959" w:themeColor="text1" w:themeTint="A6"/>
+          <w:sz w:val="22"/>
+          <w:szCs w:val="22"/>
+        </w:rPr>
+      </w:pPr>
+    </w:p>
+    <w:p>
+      <w:pPr>
+        <w:jc w:val="both"/>
+        <w:rPr>
+          <w:rFonts w:ascii="Myriad Pro" w:hAnsi="Myriad Pro"/>
+          <w:color w:val="595959" w:themeColor="text1" w:themeTint="A6"/>
+          <w:sz w:val="22"/>
+          <w:szCs w:val="22"/>
+        </w:rPr>
+      </w:pPr>
+      <w:r>
+        <w:rPr>
+          <w:rFonts w:ascii="Myriad Pro" w:hAnsi="Myriad Pro"/>
+          <w:color w:val="595959" w:themeColor="text1" w:themeTint="A6"/>
+          <w:sz w:val="22"/>
+          <w:szCs w:val="22"/>
+        </w:rPr>
+        <w:t xml:space="preserve">Give Mariam </w:t>
       </w:r>
       <w:r>
         <w:rPr>
@@ -9611,96 +9645,231 @@
           <w:sz w:val="22"/>
           <w:szCs w:val="22"/>
         </w:rPr>
-        <w:t>to do something with a hard deadline that requires a lot of time (e.g., a letter of recommendation).</w:t>
-      </w:r>
-      <w:r>
-        <w:rPr>
-          <w:rFonts w:ascii="Myriad Pro" w:hAnsi="Myriad Pro"/>
-          <w:color w:val="595959" w:themeColor="text1" w:themeTint="A6"/>
-          <w:sz w:val="22"/>
-          <w:szCs w:val="22"/>
-        </w:rPr>
-        <w:t xml:space="preserve"> For manuscript revisions and invited paper submissions (which have hard</w:t>
-      </w:r>
-      <w:r>
-        <w:rPr>
-          <w:rFonts w:ascii="Myriad Pro" w:hAnsi="Myriad Pro"/>
-          <w:color w:val="595959" w:themeColor="text1" w:themeTint="A6"/>
-          <w:sz w:val="22"/>
-          <w:szCs w:val="22"/>
-        </w:rPr>
-        <w:t>-</w:t>
-      </w:r>
-      <w:proofErr w:type="spellStart"/>
-      <w:r>
-        <w:rPr>
-          <w:rFonts w:ascii="Myriad Pro" w:hAnsi="Myriad Pro"/>
-          <w:color w:val="595959" w:themeColor="text1" w:themeTint="A6"/>
-          <w:sz w:val="22"/>
-          <w:szCs w:val="22"/>
-        </w:rPr>
-        <w:t>ish</w:t>
-      </w:r>
-      <w:proofErr w:type="spellEnd"/>
-      <w:r>
-        <w:rPr>
-          <w:rFonts w:ascii="Myriad Pro" w:hAnsi="Myriad Pro"/>
-          <w:color w:val="595959" w:themeColor="text1" w:themeTint="A6"/>
-          <w:sz w:val="22"/>
-          <w:szCs w:val="22"/>
-        </w:rPr>
-        <w:t xml:space="preserve"> deadlines), give her as much time as you can, because these will require multiple back-and-</w:t>
-      </w:r>
-      <w:proofErr w:type="spellStart"/>
-      <w:r>
-        <w:rPr>
-          <w:rFonts w:ascii="Myriad Pro" w:hAnsi="Myriad Pro"/>
-          <w:color w:val="595959" w:themeColor="text1" w:themeTint="A6"/>
-          <w:sz w:val="22"/>
-          <w:szCs w:val="22"/>
-        </w:rPr>
-        <w:t>forths</w:t>
-      </w:r>
-      <w:proofErr w:type="spellEnd"/>
-      <w:r>
-        <w:rPr>
-          <w:rFonts w:ascii="Myriad Pro" w:hAnsi="Myriad Pro"/>
-          <w:color w:val="595959" w:themeColor="text1" w:themeTint="A6"/>
-          <w:sz w:val="22"/>
-          <w:szCs w:val="22"/>
-        </w:rPr>
-        <w:t>.</w:t>
-      </w:r>
-    </w:p>
-    <w:p>
-      <w:pPr>
-        <w:jc w:val="both"/>
-        <w:rPr>
-          <w:rFonts w:ascii="Myriad Pro" w:hAnsi="Myriad Pro"/>
-          <w:color w:val="595959" w:themeColor="text1" w:themeTint="A6"/>
-          <w:sz w:val="22"/>
-          <w:szCs w:val="22"/>
-        </w:rPr>
-      </w:pPr>
-    </w:p>
-    <w:p>
-      <w:pPr>
-        <w:jc w:val="both"/>
-        <w:rPr>
-          <w:rFonts w:ascii="Myriad Pro" w:hAnsi="Myriad Pro"/>
-          <w:color w:val="595959" w:themeColor="text1" w:themeTint="A6"/>
-          <w:sz w:val="22"/>
-          <w:szCs w:val="22"/>
-        </w:rPr>
-      </w:pPr>
-      <w:r>
-        <w:rPr>
-          <w:rFonts w:ascii="Myriad Pro" w:hAnsi="Myriad Pro"/>
-          <w:color w:val="595959" w:themeColor="text1" w:themeTint="A6"/>
-          <w:sz w:val="22"/>
-          <w:szCs w:val="22"/>
-        </w:rPr>
-        <w:t>For manuscript submissions (i.e., no hard deadline), you can still bug Mariam to give you feedback if she hasn’t responded in a week or two – papers are important!</w:t>
+        <w:t xml:space="preserve">(preferably more) </w:t>
+      </w:r>
+      <w:r>
+        <w:rPr>
+          <w:rFonts w:ascii="Myriad Pro" w:hAnsi="Myriad Pro"/>
+          <w:color w:val="595959" w:themeColor="text1" w:themeTint="A6"/>
+          <w:sz w:val="22"/>
+          <w:szCs w:val="22"/>
+        </w:rPr>
+        <w:t xml:space="preserve">to do something with a hard deadline that requires a </w:t>
+      </w:r>
+      <w:r>
+        <w:rPr>
+          <w:rFonts w:ascii="Myriad Pro" w:hAnsi="Myriad Pro"/>
+          <w:color w:val="595959" w:themeColor="text1" w:themeTint="A6"/>
+          <w:sz w:val="22"/>
+          <w:szCs w:val="22"/>
+        </w:rPr>
+        <w:t>moderate amount</w:t>
+      </w:r>
+      <w:r>
+        <w:rPr>
+          <w:rFonts w:ascii="Myriad Pro" w:hAnsi="Myriad Pro"/>
+          <w:color w:val="595959" w:themeColor="text1" w:themeTint="A6"/>
+          <w:sz w:val="22"/>
+          <w:szCs w:val="22"/>
+        </w:rPr>
+        <w:t xml:space="preserve"> of time (e.g., a letter of recommendation).</w:t>
+      </w:r>
+      <w:r>
+        <w:rPr>
+          <w:rFonts w:ascii="Myriad Pro" w:hAnsi="Myriad Pro"/>
+          <w:color w:val="595959" w:themeColor="text1" w:themeTint="A6"/>
+          <w:sz w:val="22"/>
+          <w:szCs w:val="22"/>
+        </w:rPr>
+        <w:t xml:space="preserve"> </w:t>
+      </w:r>
+    </w:p>
+    <w:p>
+      <w:pPr>
+        <w:jc w:val="both"/>
+        <w:rPr>
+          <w:rFonts w:ascii="Myriad Pro" w:hAnsi="Myriad Pro"/>
+          <w:color w:val="595959" w:themeColor="text1" w:themeTint="A6"/>
+          <w:sz w:val="22"/>
+          <w:szCs w:val="22"/>
+        </w:rPr>
+      </w:pPr>
+    </w:p>
+    <w:p>
+      <w:pPr>
+        <w:jc w:val="both"/>
+        <w:rPr>
+          <w:rFonts w:ascii="Myriad Pro" w:hAnsi="Myriad Pro"/>
+          <w:color w:val="595959" w:themeColor="text1" w:themeTint="A6"/>
+          <w:sz w:val="22"/>
+          <w:szCs w:val="22"/>
+        </w:rPr>
+      </w:pPr>
+      <w:r>
+        <w:rPr>
+          <w:rFonts w:ascii="Myriad Pro" w:hAnsi="Myriad Pro"/>
+          <w:color w:val="595959" w:themeColor="text1" w:themeTint="A6"/>
+          <w:sz w:val="22"/>
+          <w:szCs w:val="22"/>
+        </w:rPr>
+        <w:t>If you want</w:t>
+      </w:r>
+      <w:r>
+        <w:rPr>
+          <w:rFonts w:ascii="Myriad Pro" w:hAnsi="Myriad Pro"/>
+          <w:color w:val="595959" w:themeColor="text1" w:themeTint="A6"/>
+          <w:sz w:val="22"/>
+          <w:szCs w:val="22"/>
+        </w:rPr>
+        <w:t xml:space="preserve"> </w:t>
+      </w:r>
+      <w:r>
+        <w:rPr>
+          <w:rFonts w:ascii="Myriad Pro" w:hAnsi="Myriad Pro"/>
+          <w:color w:val="595959" w:themeColor="text1" w:themeTint="A6"/>
+          <w:sz w:val="22"/>
+          <w:szCs w:val="22"/>
+        </w:rPr>
+        <w:t>feedback on research and teaching statements, or other work that requires multiple back-and-forth interactions between you and Mariam before a hard deadline, give her as much time as you can; at the very least</w:t>
+      </w:r>
+      <w:r>
+        <w:rPr>
+          <w:rFonts w:ascii="Myriad Pro" w:hAnsi="Myriad Pro"/>
+          <w:color w:val="595959" w:themeColor="text1" w:themeTint="A6"/>
+          <w:sz w:val="22"/>
+          <w:szCs w:val="22"/>
+        </w:rPr>
+        <w:t xml:space="preserve"> </w:t>
+      </w:r>
+      <w:r>
+        <w:rPr>
+          <w:rFonts w:ascii="Myriad Pro" w:hAnsi="Myriad Pro"/>
+          <w:color w:val="595959" w:themeColor="text1" w:themeTint="A6"/>
+          <w:sz w:val="22"/>
+          <w:szCs w:val="22"/>
+        </w:rPr>
+        <w:t>three weeks.</w:t>
+      </w:r>
+    </w:p>
+    <w:p>
+      <w:pPr>
+        <w:jc w:val="both"/>
+        <w:rPr>
+          <w:rFonts w:ascii="Myriad Pro" w:hAnsi="Myriad Pro"/>
+          <w:color w:val="595959" w:themeColor="text1" w:themeTint="A6"/>
+          <w:sz w:val="22"/>
+          <w:szCs w:val="22"/>
+        </w:rPr>
+      </w:pPr>
+    </w:p>
+    <w:p>
+      <w:pPr>
+        <w:jc w:val="both"/>
+        <w:rPr>
+          <w:rFonts w:ascii="Myriad Pro" w:hAnsi="Myriad Pro"/>
+          <w:color w:val="595959" w:themeColor="text1" w:themeTint="A6"/>
+          <w:sz w:val="22"/>
+          <w:szCs w:val="22"/>
+        </w:rPr>
+      </w:pPr>
+      <w:r>
+        <w:rPr>
+          <w:rFonts w:ascii="Myriad Pro" w:hAnsi="Myriad Pro"/>
+          <w:color w:val="595959" w:themeColor="text1" w:themeTint="A6"/>
+          <w:sz w:val="22"/>
+          <w:szCs w:val="22"/>
+        </w:rPr>
+        <w:t xml:space="preserve">For manuscript submissions </w:t>
+      </w:r>
+      <w:r>
+        <w:rPr>
+          <w:rFonts w:ascii="Myriad Pro" w:hAnsi="Myriad Pro"/>
+          <w:color w:val="595959" w:themeColor="text1" w:themeTint="A6"/>
+          <w:sz w:val="22"/>
+          <w:szCs w:val="22"/>
+        </w:rPr>
+        <w:t xml:space="preserve">and revisions </w:t>
+      </w:r>
+      <w:r>
+        <w:rPr>
+          <w:rFonts w:ascii="Myriad Pro" w:hAnsi="Myriad Pro"/>
+          <w:color w:val="595959" w:themeColor="text1" w:themeTint="A6"/>
+          <w:sz w:val="22"/>
+          <w:szCs w:val="22"/>
+        </w:rPr>
+        <w:t xml:space="preserve">(i.e., </w:t>
+      </w:r>
+      <w:r>
+        <w:rPr>
+          <w:rFonts w:ascii="Myriad Pro" w:hAnsi="Myriad Pro"/>
+          <w:color w:val="595959" w:themeColor="text1" w:themeTint="A6"/>
+          <w:sz w:val="22"/>
+          <w:szCs w:val="22"/>
+        </w:rPr>
+        <w:t>which either have no deadline at all or only a weak deadline</w:t>
+      </w:r>
+      <w:r>
+        <w:rPr>
+          <w:rFonts w:ascii="Myriad Pro" w:hAnsi="Myriad Pro"/>
+          <w:color w:val="595959" w:themeColor="text1" w:themeTint="A6"/>
+          <w:sz w:val="22"/>
+          <w:szCs w:val="22"/>
+        </w:rPr>
+        <w:t xml:space="preserve">), </w:t>
+      </w:r>
+      <w:r>
+        <w:rPr>
+          <w:rFonts w:ascii="Myriad Pro" w:hAnsi="Myriad Pro"/>
+          <w:color w:val="595959" w:themeColor="text1" w:themeTint="A6"/>
+          <w:sz w:val="22"/>
+          <w:szCs w:val="22"/>
+        </w:rPr>
+        <w:t>send drafts to Mariam as soon as you have them, and</w:t>
+      </w:r>
+      <w:r>
+        <w:rPr>
+          <w:rFonts w:ascii="Myriad Pro" w:hAnsi="Myriad Pro"/>
+          <w:color w:val="595959" w:themeColor="text1" w:themeTint="A6"/>
+          <w:sz w:val="22"/>
+          <w:szCs w:val="22"/>
+        </w:rPr>
+        <w:t xml:space="preserve"> bug </w:t>
+      </w:r>
+      <w:r>
+        <w:rPr>
+          <w:rFonts w:ascii="Myriad Pro" w:hAnsi="Myriad Pro"/>
+          <w:color w:val="595959" w:themeColor="text1" w:themeTint="A6"/>
+          <w:sz w:val="22"/>
+          <w:szCs w:val="22"/>
+        </w:rPr>
+        <w:t>her</w:t>
+      </w:r>
+      <w:r>
+        <w:rPr>
+          <w:rFonts w:ascii="Myriad Pro" w:hAnsi="Myriad Pro"/>
+          <w:color w:val="595959" w:themeColor="text1" w:themeTint="A6"/>
+          <w:sz w:val="22"/>
+          <w:szCs w:val="22"/>
+        </w:rPr>
+        <w:t xml:space="preserve"> to give you feedback if she hasn’t responded in </w:t>
+      </w:r>
+      <w:r>
+        <w:rPr>
+          <w:rFonts w:ascii="Myriad Pro" w:hAnsi="Myriad Pro"/>
+          <w:color w:val="595959" w:themeColor="text1" w:themeTint="A6"/>
+          <w:sz w:val="22"/>
+          <w:szCs w:val="22"/>
+        </w:rPr>
+        <w:t>two weeks</w:t>
+      </w:r>
+      <w:r>
+        <w:rPr>
+          <w:rFonts w:ascii="Myriad Pro" w:hAnsi="Myriad Pro"/>
+          <w:color w:val="595959" w:themeColor="text1" w:themeTint="A6"/>
+          <w:sz w:val="22"/>
+          <w:szCs w:val="22"/>
+        </w:rPr>
+        <w:t xml:space="preserve"> – papers are important!</w:t>
       </w:r>
     </w:p>
     <w:p>
@@ -9843,17 +10012,7 @@
           <w:sz w:val="22"/>
           <w:szCs w:val="22"/>
         </w:rPr>
-        <w:t xml:space="preserve">If you are going to give a presentation (a poster or a talk), be prepared to give a practice presentation to the lab at least one week ahead of time (two weeks or more are advisable for </w:t>
-      </w:r>
-      <w:r>
-        <w:rPr>
-          <w:rFonts w:ascii="Myriad Pro" w:hAnsi="Myriad Pro"/>
-          <w:color w:val="595959" w:themeColor="text1" w:themeTint="A6"/>
-          <w:sz w:val="22"/>
-          <w:szCs w:val="22"/>
-        </w:rPr>
-        <w:lastRenderedPageBreak/>
-        <w:t xml:space="preserve">conference presentations, and </w:t>
+        <w:t xml:space="preserve">If you are going to give a presentation (a poster or a talk), be prepared to give a practice presentation to the lab at least one week ahead of time (two weeks or more are advisable for conference presentations, and </w:t>
       </w:r>
       <w:r>
         <w:rPr>
@@ -10163,7 +10322,25 @@
           <w:sz w:val="22"/>
           <w:szCs w:val="22"/>
         </w:rPr>
-        <w:t xml:space="preserve"> for guidance), your CV, and any relevant instructions for the content of the letter. If the letter is for a grant, also include your specific aims. In some cases</w:t>
+        <w:t xml:space="preserve"> for guidance), your CV, and any relevant instructions for the content of the letter. If the letter is for a grant, also include your specific aims. </w:t>
+      </w:r>
+      <w:r>
+        <w:rPr>
+          <w:rFonts w:ascii="Myriad Pro" w:hAnsi="Myriad Pro"/>
+          <w:color w:val="595959" w:themeColor="text1" w:themeTint="A6"/>
+          <w:sz w:val="22"/>
+          <w:szCs w:val="22"/>
+        </w:rPr>
+        <w:t xml:space="preserve">If the letter is for a faculty position, also include your research and teaching statements. </w:t>
+      </w:r>
+      <w:r>
+        <w:rPr>
+          <w:rFonts w:ascii="Myriad Pro" w:hAnsi="Myriad Pro"/>
+          <w:color w:val="595959" w:themeColor="text1" w:themeTint="A6"/>
+          <w:sz w:val="22"/>
+          <w:szCs w:val="22"/>
+        </w:rPr>
+        <w:t>In some cases</w:t>
       </w:r>
       <w:r>
         <w:rPr>
@@ -10181,7 +10358,54 @@
           <w:sz w:val="22"/>
           <w:szCs w:val="22"/>
         </w:rPr>
-        <w:t xml:space="preserve">, you may also be asked to submit a draft of a letter, which will be modified based on Mariam’s experience with you and anything else that has to be added. This will ensure that the letter contains all the information you need, and that </w:t>
+        <w:t>, you may also be asked to submit a draft of a letter, which will be modified based on Mariam’s experience with you</w:t>
+      </w:r>
+      <w:r>
+        <w:rPr>
+          <w:rFonts w:ascii="Myriad Pro" w:hAnsi="Myriad Pro"/>
+          <w:color w:val="595959" w:themeColor="text1" w:themeTint="A6"/>
+          <w:sz w:val="22"/>
+          <w:szCs w:val="22"/>
+        </w:rPr>
+        <w:t>, made more glamorous (people are much too humble about themselves!)</w:t>
+      </w:r>
+      <w:r>
+        <w:rPr>
+          <w:rFonts w:ascii="Myriad Pro" w:hAnsi="Myriad Pro"/>
+          <w:color w:val="595959" w:themeColor="text1" w:themeTint="A6"/>
+          <w:sz w:val="22"/>
+          <w:szCs w:val="22"/>
+        </w:rPr>
+        <w:t xml:space="preserve">, </w:t>
+      </w:r>
+      <w:r>
+        <w:rPr>
+          <w:rFonts w:ascii="Myriad Pro" w:hAnsi="Myriad Pro"/>
+          <w:color w:val="595959" w:themeColor="text1" w:themeTint="A6"/>
+          <w:sz w:val="22"/>
+          <w:szCs w:val="22"/>
+        </w:rPr>
+        <w:t xml:space="preserve">and </w:t>
+      </w:r>
+      <w:r>
+        <w:rPr>
+          <w:rFonts w:ascii="Myriad Pro" w:hAnsi="Myriad Pro"/>
+          <w:color w:val="595959" w:themeColor="text1" w:themeTint="A6"/>
+          <w:sz w:val="22"/>
+          <w:szCs w:val="22"/>
+        </w:rPr>
+        <w:t>edited to add anything you left out that Mariam thinks is important</w:t>
+      </w:r>
+      <w:bookmarkStart w:id="27" w:name="_GoBack"/>
+      <w:bookmarkEnd w:id="27"/>
+      <w:r>
+        <w:rPr>
+          <w:rFonts w:ascii="Myriad Pro" w:hAnsi="Myriad Pro"/>
+          <w:color w:val="595959" w:themeColor="text1" w:themeTint="A6"/>
+          <w:sz w:val="22"/>
+          <w:szCs w:val="22"/>
+        </w:rPr>
+        <w:t xml:space="preserve">. This will ensure that the letter contains all the information you need, and that </w:t>
       </w:r>
       <w:r>
         <w:rPr>
@@ -10234,7 +10458,7 @@
           <w:u w:val="single"/>
         </w:rPr>
       </w:pPr>
-      <w:bookmarkStart w:id="27" w:name="DataManagement"/>
+      <w:bookmarkStart w:id="28" w:name="DataManagement"/>
       <w:r>
         <w:rPr>
           <w:rFonts w:ascii="Myriad Pro" w:hAnsi="Myriad Pro"/>
@@ -10246,7 +10470,7 @@
         <w:t>Data Management</w:t>
       </w:r>
     </w:p>
-    <w:bookmarkEnd w:id="27"/>
+    <w:bookmarkEnd w:id="28"/>
     <w:p>
       <w:pPr>
         <w:jc w:val="both"/>
@@ -10479,6 +10703,7 @@
           <w:sz w:val="22"/>
           <w:szCs w:val="22"/>
         </w:rPr>
+        <w:lastRenderedPageBreak/>
         <w:t xml:space="preserve">Habanero (Columbia’s new HPC cluster) can be used to store small amounts of data as you are running analyses on it – it is </w:t>
       </w:r>
       <w:r>
@@ -10538,17 +10763,7 @@
           <w:sz w:val="22"/>
           <w:szCs w:val="22"/>
         </w:rPr>
-        <w:t xml:space="preserve">lthough the servers are backed up, the backup is only on-site – so make extra backups! Each lab member should back up raw data on an external hard drive, as well as the code needed to reproduce </w:t>
-      </w:r>
-      <w:r>
-        <w:rPr>
-          <w:rFonts w:ascii="Myriad Pro" w:hAnsi="Myriad Pro"/>
-          <w:color w:val="595959" w:themeColor="text1" w:themeTint="A6"/>
-          <w:sz w:val="22"/>
-          <w:szCs w:val="22"/>
-        </w:rPr>
-        <w:lastRenderedPageBreak/>
-        <w:t>all analyses.</w:t>
+        <w:t>lthough the servers are backed up, the backup is only on-site – so make extra backups! Each lab member should back up raw data on an external hard drive, as well as the code needed to reproduce all analyses.</w:t>
       </w:r>
       <w:r>
         <w:rPr>
@@ -11678,6 +11893,7 @@
           <w:sz w:val="22"/>
           <w:szCs w:val="22"/>
         </w:rPr>
+        <w:lastRenderedPageBreak/>
         <w:t>projectName</w:t>
       </w:r>
       <w:proofErr w:type="spellEnd"/>
@@ -11824,7 +12040,6 @@
           <w:sz w:val="22"/>
           <w:szCs w:val="22"/>
         </w:rPr>
-        <w:lastRenderedPageBreak/>
         <w:t>if you are running your presentation code out of Dropbox, it will still be good to have a copy of the code here (but you can keep the stimuli only on Dropbox if you’d like)</w:t>
       </w:r>
     </w:p>
@@ -12013,7 +12228,7 @@
           <w:u w:val="single"/>
         </w:rPr>
       </w:pPr>
-      <w:bookmarkStart w:id="28" w:name="OpenScience"/>
+      <w:bookmarkStart w:id="29" w:name="OpenScience"/>
       <w:r>
         <w:rPr>
           <w:rFonts w:ascii="Myriad Pro" w:hAnsi="Myriad Pro"/>
@@ -12025,7 +12240,7 @@
         <w:t>Open Science</w:t>
       </w:r>
     </w:p>
-    <w:bookmarkEnd w:id="28"/>
+    <w:bookmarkEnd w:id="29"/>
     <w:p>
       <w:pPr>
         <w:jc w:val="both"/>
@@ -12226,7 +12441,7 @@
           <w:szCs w:val="22"/>
         </w:rPr>
       </w:pPr>
-      <w:bookmarkStart w:id="29" w:name="Funding"/>
+      <w:bookmarkStart w:id="30" w:name="Funding"/>
       <w:r>
         <w:rPr>
           <w:rFonts w:ascii="Myriad Pro" w:hAnsi="Myriad Pro"/>
@@ -12238,7 +12453,7 @@
         <w:t>Funding</w:t>
       </w:r>
     </w:p>
-    <w:bookmarkEnd w:id="29"/>
+    <w:bookmarkEnd w:id="30"/>
     <w:p>
       <w:pPr>
         <w:jc w:val="both"/>
@@ -12452,7 +12667,17 @@
           <w:sz w:val="22"/>
           <w:szCs w:val="22"/>
         </w:rPr>
-        <w:t xml:space="preserve"> has submitted, whether it is ultimately funded or not. Aside from being a good opportunity to learn how grants are written, this will also allow you to see her vision for the lab in the years ahead.</w:t>
+        <w:t xml:space="preserve"> has submitted, whether it is ultimately funded or not. Aside from being a good opportunity to learn how grants are </w:t>
+      </w:r>
+      <w:r>
+        <w:rPr>
+          <w:rFonts w:ascii="Myriad Pro" w:hAnsi="Myriad Pro"/>
+          <w:color w:val="595959" w:themeColor="text1" w:themeTint="A6"/>
+          <w:sz w:val="22"/>
+          <w:szCs w:val="22"/>
+        </w:rPr>
+        <w:lastRenderedPageBreak/>
+        <w:t>written, this will also allow you to see her vision for the lab in the years ahead.</w:t>
       </w:r>
       <w:r>
         <w:rPr>
@@ -12508,8 +12733,6 @@
           <w:szCs w:val="22"/>
         </w:rPr>
       </w:pPr>
-      <w:bookmarkStart w:id="30" w:name="_GoBack"/>
-      <w:bookmarkEnd w:id="30"/>
     </w:p>
     <w:bookmarkEnd w:id="11"/>
     <w:p>
@@ -14372,7 +14595,7 @@
 </file>
 
 <file path=customXml/itemProps1.xml><?xml version="1.0" encoding="utf-8"?>
-<ds:datastoreItem xmlns:ds="http://schemas.openxmlformats.org/officeDocument/2006/customXml" ds:itemID="{A101F4BB-8CA4-ED48-92DC-DD5CFF4FA486}">
+<ds:datastoreItem xmlns:ds="http://schemas.openxmlformats.org/officeDocument/2006/customXml" ds:itemID="{A00517B7-2BBE-D54F-8DE2-2D0751617008}">
   <ds:schemaRefs>
     <ds:schemaRef ds:uri="http://schemas.openxmlformats.org/officeDocument/2006/bibliography"/>
   </ds:schemaRefs>

</xml_diff>

<commit_message>
updated noise policy again
</commit_message>
<xml_diff>
--- a/aly-lab-manual.docx
+++ b/aly-lab-manual.docx
@@ -1381,34 +1381,7 @@
             <w:sz w:val="22"/>
             <w:szCs w:val="22"/>
           </w:rPr>
-          <w:t>Ho</w:t>
-        </w:r>
-        <w:r>
-          <w:rPr>
-            <w:rStyle w:val="Hyperlink"/>
-            <w:rFonts w:ascii="Myriad Pro" w:hAnsi="Myriad Pro"/>
-            <w:sz w:val="22"/>
-            <w:szCs w:val="22"/>
-          </w:rPr>
-          <w:t>u</w:t>
-        </w:r>
-        <w:r>
-          <w:rPr>
-            <w:rStyle w:val="Hyperlink"/>
-            <w:rFonts w:ascii="Myriad Pro" w:hAnsi="Myriad Pro"/>
-            <w:sz w:val="22"/>
-            <w:szCs w:val="22"/>
-          </w:rPr>
-          <w:t>r</w:t>
-        </w:r>
-        <w:r>
-          <w:rPr>
-            <w:rStyle w:val="Hyperlink"/>
-            <w:rFonts w:ascii="Myriad Pro" w:hAnsi="Myriad Pro"/>
-            <w:sz w:val="22"/>
-            <w:szCs w:val="22"/>
-          </w:rPr>
-          <w:t>s</w:t>
+          <w:t>Hours</w:t>
         </w:r>
       </w:hyperlink>
       <w:r>
@@ -1443,25 +1416,7 @@
             <w:sz w:val="22"/>
             <w:szCs w:val="22"/>
           </w:rPr>
-          <w:t>Noise Poli</w:t>
-        </w:r>
-        <w:r>
-          <w:rPr>
-            <w:rStyle w:val="Hyperlink"/>
-            <w:rFonts w:ascii="Myriad Pro" w:hAnsi="Myriad Pro"/>
-            <w:sz w:val="22"/>
-            <w:szCs w:val="22"/>
-          </w:rPr>
-          <w:t>c</w:t>
-        </w:r>
-        <w:r>
-          <w:rPr>
-            <w:rStyle w:val="Hyperlink"/>
-            <w:rFonts w:ascii="Myriad Pro" w:hAnsi="Myriad Pro"/>
-            <w:sz w:val="22"/>
-            <w:szCs w:val="22"/>
-          </w:rPr>
-          <w:t>y</w:t>
+          <w:t>Noise Policy</w:t>
         </w:r>
       </w:hyperlink>
     </w:p>
@@ -1964,6 +1919,7 @@
         </w:rPr>
         <w:fldChar w:fldCharType="end"/>
       </w:r>
+      <w:bookmarkStart w:id="0" w:name="Welcome"/>
       <w:r>
         <w:rPr>
           <w:rFonts w:ascii="Myriad Pro" w:hAnsi="Myriad Pro"/>
@@ -1986,7 +1942,6 @@
           <w:szCs w:val="22"/>
         </w:rPr>
       </w:pPr>
-      <w:bookmarkStart w:id="0" w:name="Welcome"/>
       <w:r>
         <w:rPr>
           <w:rFonts w:ascii="Myriad Pro" w:hAnsi="Myriad Pro"/>
@@ -8640,16 +8595,7 @@
           <w:sz w:val="22"/>
           <w:szCs w:val="22"/>
         </w:rPr>
-        <w:t xml:space="preserve"> </w:t>
-      </w:r>
-      <w:r>
-        <w:rPr>
-          <w:rFonts w:ascii="Myriad Pro" w:hAnsi="Myriad Pro"/>
-          <w:color w:val="595959" w:themeColor="text1" w:themeTint="A6"/>
-          <w:sz w:val="22"/>
-          <w:szCs w:val="22"/>
-        </w:rPr>
-        <w:t xml:space="preserve">(see </w:t>
+        <w:t xml:space="preserve"> (see </w:t>
       </w:r>
       <w:hyperlink w:anchor="NoiseLevels" w:history="1">
         <w:r>
@@ -9131,121 +9077,52 @@
     </w:p>
     <w:p>
       <w:pPr>
-        <w:jc w:val="both"/>
-        <w:rPr>
-          <w:rFonts w:ascii="Myriad Pro" w:eastAsia="Times New Roman" w:hAnsi="Myriad Pro" w:cs="Times New Roman"/>
-          <w:color w:val="595959" w:themeColor="text1" w:themeTint="A6"/>
-          <w:sz w:val="22"/>
-          <w:szCs w:val="22"/>
-        </w:rPr>
-      </w:pPr>
-      <w:r>
-        <w:rPr>
-          <w:rFonts w:ascii="Myriad Pro" w:eastAsia="Times New Roman" w:hAnsi="Myriad Pro" w:cs="Times New Roman"/>
-          <w:color w:val="595959" w:themeColor="text1" w:themeTint="A6"/>
-          <w:sz w:val="22"/>
-          <w:szCs w:val="22"/>
-        </w:rPr>
-        <w:t>3. </w:t>
-      </w:r>
-      <w:r>
-        <w:rPr>
-          <w:rFonts w:ascii="Myriad Pro" w:eastAsia="Times New Roman" w:hAnsi="Myriad Pro" w:cs="Times New Roman"/>
+        <w:shd w:val="clear" w:color="auto" w:fill="FFFFFF"/>
+        <w:jc w:val="both"/>
+        <w:rPr>
+          <w:rFonts w:ascii="Myriad Pro" w:eastAsia="Times New Roman" w:hAnsi="Myriad Pro" w:cs="Arial"/>
+          <w:color w:val="595959" w:themeColor="text1" w:themeTint="A6"/>
+          <w:sz w:val="22"/>
+          <w:szCs w:val="22"/>
+        </w:rPr>
+      </w:pPr>
+      <w:r>
+        <w:rPr>
+          <w:rFonts w:ascii="Myriad Pro" w:eastAsia="Times New Roman" w:hAnsi="Myriad Pro" w:cs="Arial"/>
+          <w:color w:val="595959" w:themeColor="text1" w:themeTint="A6"/>
+          <w:sz w:val="22"/>
+          <w:szCs w:val="22"/>
+        </w:rPr>
+        <w:t>3</w:t>
+      </w:r>
+      <w:r>
+        <w:rPr>
+          <w:rFonts w:ascii="Myriad Pro" w:eastAsia="Times New Roman" w:hAnsi="Myriad Pro" w:cs="Arial"/>
+          <w:color w:val="595959" w:themeColor="text1" w:themeTint="A6"/>
+          <w:sz w:val="22"/>
+          <w:szCs w:val="22"/>
+        </w:rPr>
+        <w:t>. </w:t>
+      </w:r>
+      <w:r>
+        <w:rPr>
+          <w:rFonts w:ascii="Myriad Pro" w:eastAsia="Times New Roman" w:hAnsi="Myriad Pro" w:cs="Arial"/>
           <w:color w:val="595959" w:themeColor="text1" w:themeTint="A6"/>
           <w:sz w:val="22"/>
           <w:szCs w:val="22"/>
           <w:u w:val="single"/>
         </w:rPr>
-        <w:t>Do not disturb</w:t>
-      </w:r>
-      <w:r>
-        <w:rPr>
-          <w:rFonts w:ascii="Myriad Pro" w:eastAsia="Times New Roman" w:hAnsi="Myriad Pro" w:cs="Times New Roman"/>
-          <w:color w:val="595959" w:themeColor="text1" w:themeTint="A6"/>
-          <w:sz w:val="22"/>
-          <w:szCs w:val="22"/>
-        </w:rPr>
-        <w:t>: Lab members have do-not-distu</w:t>
-      </w:r>
-      <w:r>
-        <w:rPr>
-          <w:rFonts w:ascii="Myriad Pro" w:eastAsia="Times New Roman" w:hAnsi="Myriad Pro" w:cs="Times New Roman"/>
-          <w:color w:val="595959" w:themeColor="text1" w:themeTint="A6"/>
-          <w:sz w:val="22"/>
-          <w:szCs w:val="22"/>
-        </w:rPr>
-        <w:t>r</w:t>
-      </w:r>
-      <w:r>
-        <w:rPr>
-          <w:rFonts w:ascii="Myriad Pro" w:eastAsia="Times New Roman" w:hAnsi="Myriad Pro" w:cs="Times New Roman"/>
-          <w:color w:val="595959" w:themeColor="text1" w:themeTint="A6"/>
-          <w:sz w:val="22"/>
-          <w:szCs w:val="22"/>
-        </w:rPr>
-        <w:t xml:space="preserve">b signs. If someone is displaying their do-not-disturb sign (on their desk, on their chair, </w:t>
-      </w:r>
-      <w:proofErr w:type="spellStart"/>
-      <w:r>
-        <w:rPr>
-          <w:rFonts w:ascii="Myriad Pro" w:eastAsia="Times New Roman" w:hAnsi="Myriad Pro" w:cs="Times New Roman"/>
-          <w:color w:val="595959" w:themeColor="text1" w:themeTint="A6"/>
-          <w:sz w:val="22"/>
-          <w:szCs w:val="22"/>
-        </w:rPr>
-        <w:t>etc</w:t>
-      </w:r>
-      <w:proofErr w:type="spellEnd"/>
-      <w:r>
-        <w:rPr>
-          <w:rFonts w:ascii="Myriad Pro" w:eastAsia="Times New Roman" w:hAnsi="Myriad Pro" w:cs="Times New Roman"/>
-          <w:color w:val="595959" w:themeColor="text1" w:themeTint="A6"/>
-          <w:sz w:val="22"/>
-          <w:szCs w:val="22"/>
-        </w:rPr>
-        <w:t>), do not bother them and be respectful of their need for quiet. This holds whether or no</w:t>
-      </w:r>
-      <w:r>
-        <w:rPr>
-          <w:rFonts w:ascii="Myriad Pro" w:eastAsia="Times New Roman" w:hAnsi="Myriad Pro" w:cs="Times New Roman"/>
-          <w:color w:val="595959" w:themeColor="text1" w:themeTint="A6"/>
-          <w:sz w:val="22"/>
-          <w:szCs w:val="22"/>
-        </w:rPr>
-        <w:t>t</w:t>
-      </w:r>
-      <w:r>
-        <w:rPr>
-          <w:rFonts w:ascii="Myriad Pro" w:eastAsia="Times New Roman" w:hAnsi="Myriad Pro" w:cs="Times New Roman"/>
-          <w:color w:val="595959" w:themeColor="text1" w:themeTint="A6"/>
-          <w:sz w:val="22"/>
-          <w:szCs w:val="22"/>
-        </w:rPr>
-        <w:t xml:space="preserve"> they are wearing headphones (Policy #2).</w:t>
-      </w:r>
-    </w:p>
-    <w:p>
-      <w:pPr>
-        <w:jc w:val="both"/>
-        <w:rPr>
-          <w:rFonts w:ascii="Myriad Pro" w:eastAsia="Times New Roman" w:hAnsi="Myriad Pro" w:cs="Times New Roman"/>
-          <w:color w:val="595959" w:themeColor="text1" w:themeTint="A6"/>
-          <w:sz w:val="22"/>
-          <w:szCs w:val="22"/>
-        </w:rPr>
-      </w:pPr>
-    </w:p>
-    <w:p>
-      <w:pPr>
-        <w:shd w:val="clear" w:color="auto" w:fill="FFFFFF"/>
-        <w:jc w:val="both"/>
+        <w:t>Flexible work locations</w:t>
+      </w:r>
+      <w:r>
         <w:rPr>
           <w:rFonts w:ascii="Myriad Pro" w:eastAsia="Times New Roman" w:hAnsi="Myriad Pro" w:cs="Arial"/>
           <w:color w:val="595959" w:themeColor="text1" w:themeTint="A6"/>
           <w:sz w:val="22"/>
           <w:szCs w:val="22"/>
         </w:rPr>
-      </w:pPr>
+        <w:t>: Feel free to work from home, a library, an unused running room, or anywhere else when Policies 1</w:t>
+      </w:r>
       <w:r>
         <w:rPr>
           <w:rFonts w:ascii="Myriad Pro" w:eastAsia="Times New Roman" w:hAnsi="Myriad Pro" w:cs="Arial"/>
@@ -9253,7 +9130,7 @@
           <w:sz w:val="22"/>
           <w:szCs w:val="22"/>
         </w:rPr>
-        <w:t>4. </w:t>
+        <w:t xml:space="preserve"> </w:t>
       </w:r>
       <w:r>
         <w:rPr>
@@ -9261,9 +9138,8 @@
           <w:color w:val="595959" w:themeColor="text1" w:themeTint="A6"/>
           <w:sz w:val="22"/>
           <w:szCs w:val="22"/>
-          <w:u w:val="single"/>
-        </w:rPr>
-        <w:t>Flexible work locations</w:t>
+        </w:rPr>
+        <w:t xml:space="preserve">&amp; </w:t>
       </w:r>
       <w:r>
         <w:rPr>
@@ -9272,7 +9148,7 @@
           <w:sz w:val="22"/>
           <w:szCs w:val="22"/>
         </w:rPr>
-        <w:t xml:space="preserve">: Feel free to work from home, a library, an unused running room, or anywhere else when Policies 1, 2, &amp; 3 aren't enough, or you just need a day of privacy. With respect to running rooms: if a running room is not in use for an experiment nor will be imminently used for an experiment </w:t>
+        <w:t>2</w:t>
       </w:r>
       <w:r>
         <w:rPr>
@@ -9281,8 +9157,7 @@
           <w:sz w:val="22"/>
           <w:szCs w:val="22"/>
         </w:rPr>
-        <w:lastRenderedPageBreak/>
-        <w:t xml:space="preserve">(check the running room calendars), you can take your laptop in there to use it as a quiet workspace if you would like to. Please book the running room on the </w:t>
+        <w:t xml:space="preserve"> aren't enough, or you just need a day of privacy. With respect to running rooms: if a running room is not in use for an experiment nor will be imminently used for an experiment (check the running room calendars), you can take your laptop in there to use it as a quiet workspace if you would like to. Please book the running room on the </w:t>
       </w:r>
       <w:hyperlink w:anchor="GoogleCalendar" w:history="1">
         <w:r>
@@ -9293,27 +9168,7 @@
             <w:sz w:val="22"/>
             <w:szCs w:val="22"/>
           </w:rPr>
-          <w:t>running room c</w:t>
-        </w:r>
-        <w:r>
-          <w:rPr>
-            <w:rStyle w:val="Hyperlink"/>
-            <w:rFonts w:ascii="Myriad Pro" w:eastAsia="Times New Roman" w:hAnsi="Myriad Pro" w:cs="Arial"/>
-            <w:color w:val="595959" w:themeColor="text1" w:themeTint="A6"/>
-            <w:sz w:val="22"/>
-            <w:szCs w:val="22"/>
-          </w:rPr>
-          <w:t>a</w:t>
-        </w:r>
-        <w:r>
-          <w:rPr>
-            <w:rStyle w:val="Hyperlink"/>
-            <w:rFonts w:ascii="Myriad Pro" w:eastAsia="Times New Roman" w:hAnsi="Myriad Pro" w:cs="Arial"/>
-            <w:color w:val="595959" w:themeColor="text1" w:themeTint="A6"/>
-            <w:sz w:val="22"/>
-            <w:szCs w:val="22"/>
-          </w:rPr>
-          <w:t>lendar</w:t>
+          <w:t>running room calendar</w:t>
         </w:r>
       </w:hyperlink>
       <w:r>
@@ -9323,7 +9178,55 @@
           <w:sz w:val="22"/>
           <w:szCs w:val="22"/>
         </w:rPr>
-        <w:t xml:space="preserve"> when you do that, so that lab members know not to barge in on you. With respect to working from home: no need to alert Mariam or Chris. We like having people around to help each other and for us to talk to in person, so do not work from home </w:t>
+        <w:t xml:space="preserve"> when you do that, so that lab members know not to barge in on you. With respect to working from home: no need to alert Maria</w:t>
+      </w:r>
+      <w:r>
+        <w:rPr>
+          <w:rFonts w:ascii="Myriad Pro" w:eastAsia="Times New Roman" w:hAnsi="Myriad Pro" w:cs="Arial"/>
+          <w:color w:val="595959" w:themeColor="text1" w:themeTint="A6"/>
+          <w:sz w:val="22"/>
+          <w:szCs w:val="22"/>
+        </w:rPr>
+        <w:t>m</w:t>
+      </w:r>
+      <w:r>
+        <w:rPr>
+          <w:rFonts w:ascii="Myriad Pro" w:eastAsia="Times New Roman" w:hAnsi="Myriad Pro" w:cs="Arial"/>
+          <w:color w:val="595959" w:themeColor="text1" w:themeTint="A6"/>
+          <w:sz w:val="22"/>
+          <w:szCs w:val="22"/>
+        </w:rPr>
+        <w:t xml:space="preserve">. </w:t>
+      </w:r>
+      <w:r>
+        <w:rPr>
+          <w:rFonts w:ascii="Myriad Pro" w:eastAsia="Times New Roman" w:hAnsi="Myriad Pro" w:cs="Arial"/>
+          <w:color w:val="595959" w:themeColor="text1" w:themeTint="A6"/>
+          <w:sz w:val="22"/>
+          <w:szCs w:val="22"/>
+        </w:rPr>
+        <w:lastRenderedPageBreak/>
+        <w:t>It’s nice</w:t>
+      </w:r>
+      <w:r>
+        <w:rPr>
+          <w:rFonts w:ascii="Myriad Pro" w:eastAsia="Times New Roman" w:hAnsi="Myriad Pro" w:cs="Arial"/>
+          <w:color w:val="595959" w:themeColor="text1" w:themeTint="A6"/>
+          <w:sz w:val="22"/>
+          <w:szCs w:val="22"/>
+        </w:rPr>
+        <w:t xml:space="preserve"> having people around to help each other and for us to talk </w:t>
+      </w:r>
+      <w:bookmarkStart w:id="23" w:name="_GoBack"/>
+      <w:bookmarkEnd w:id="23"/>
+      <w:r>
+        <w:rPr>
+          <w:rFonts w:ascii="Myriad Pro" w:eastAsia="Times New Roman" w:hAnsi="Myriad Pro" w:cs="Arial"/>
+          <w:color w:val="595959" w:themeColor="text1" w:themeTint="A6"/>
+          <w:sz w:val="22"/>
+          <w:szCs w:val="22"/>
+        </w:rPr>
+        <w:t>in person, so do not work from home </w:t>
       </w:r>
       <w:r>
         <w:rPr>
@@ -9386,7 +9289,7 @@
           <w:u w:val="single"/>
         </w:rPr>
       </w:pPr>
-      <w:bookmarkStart w:id="23" w:name="PIOfficeHours"/>
+      <w:bookmarkStart w:id="24" w:name="PIOfficeHours"/>
       <w:r>
         <w:rPr>
           <w:rFonts w:ascii="Myriad Pro" w:hAnsi="Myriad Pro"/>
@@ -9398,7 +9301,7 @@
         <w:t>PI Office Hours</w:t>
       </w:r>
     </w:p>
-    <w:bookmarkEnd w:id="23"/>
+    <w:bookmarkEnd w:id="24"/>
     <w:p>
       <w:pPr>
         <w:rPr>
@@ -9579,7 +9482,7 @@
           <w:u w:val="single"/>
         </w:rPr>
       </w:pPr>
-      <w:bookmarkStart w:id="24" w:name="Meetings"/>
+      <w:bookmarkStart w:id="25" w:name="Meetings"/>
       <w:r>
         <w:rPr>
           <w:rFonts w:ascii="Myriad Pro" w:hAnsi="Myriad Pro"/>
@@ -9591,7 +9494,7 @@
         <w:t>Meetings</w:t>
       </w:r>
     </w:p>
-    <w:bookmarkEnd w:id="24"/>
+    <w:bookmarkEnd w:id="25"/>
     <w:p>
       <w:pPr>
         <w:rPr>
@@ -9983,7 +9886,6 @@
           <w:sz w:val="22"/>
           <w:szCs w:val="22"/>
         </w:rPr>
-        <w:lastRenderedPageBreak/>
         <w:t xml:space="preserve">Mariam will meet with undergraduate students </w:t>
       </w:r>
       <w:r>
@@ -10055,7 +9957,7 @@
           <w:u w:val="single"/>
         </w:rPr>
       </w:pPr>
-      <w:bookmarkStart w:id="25" w:name="Deadlines"/>
+      <w:bookmarkStart w:id="26" w:name="Deadlines"/>
       <w:r>
         <w:rPr>
           <w:rFonts w:ascii="Myriad Pro" w:hAnsi="Myriad Pro"/>
@@ -10067,7 +9969,7 @@
         <w:t>Deadlines</w:t>
       </w:r>
     </w:p>
-    <w:bookmarkEnd w:id="25"/>
+    <w:bookmarkEnd w:id="26"/>
     <w:p>
       <w:pPr>
         <w:rPr>
@@ -10540,7 +10442,7 @@
           <w:u w:val="single"/>
         </w:rPr>
       </w:pPr>
-      <w:bookmarkStart w:id="26" w:name="Presentations"/>
+      <w:bookmarkStart w:id="27" w:name="Presentations"/>
       <w:r>
         <w:rPr>
           <w:rFonts w:ascii="Myriad Pro" w:hAnsi="Myriad Pro"/>
@@ -10552,7 +10454,7 @@
         <w:t>Presentations</w:t>
       </w:r>
     </w:p>
-    <w:bookmarkEnd w:id="26"/>
+    <w:bookmarkEnd w:id="27"/>
     <w:p>
       <w:pPr>
         <w:rPr>
@@ -10810,7 +10712,17 @@
           <w:sz w:val="22"/>
           <w:szCs w:val="22"/>
         </w:rPr>
-        <w:t>You’ll get a lot of feedback on your talks in any case, but other people’s slides might be helpful to you as you are setting up your talk. As with posters, feel free to go with your own style as long as it is polished and clear.</w:t>
+        <w:t xml:space="preserve">You’ll get a lot of feedback on your talks in any case, but other people’s slides might be helpful to you as you </w:t>
+      </w:r>
+      <w:r>
+        <w:rPr>
+          <w:rFonts w:ascii="Myriad Pro" w:hAnsi="Myriad Pro"/>
+          <w:color w:val="595959" w:themeColor="text1" w:themeTint="A6"/>
+          <w:sz w:val="22"/>
+          <w:szCs w:val="22"/>
+        </w:rPr>
+        <w:lastRenderedPageBreak/>
+        <w:t>are setting up your talk. As with posters, feel free to go with your own style as long as it is polished and clear.</w:t>
       </w:r>
     </w:p>
     <w:p>
@@ -10856,7 +10768,7 @@
           <w:u w:val="single"/>
         </w:rPr>
       </w:pPr>
-      <w:bookmarkStart w:id="27" w:name="RecommendationLetters"/>
+      <w:bookmarkStart w:id="28" w:name="RecommendationLetters"/>
       <w:r>
         <w:rPr>
           <w:rFonts w:ascii="Myriad Pro" w:hAnsi="Myriad Pro"/>
@@ -10868,7 +10780,7 @@
         <w:t>Recommendation Letters</w:t>
       </w:r>
     </w:p>
-    <w:bookmarkEnd w:id="27"/>
+    <w:bookmarkEnd w:id="28"/>
     <w:p>
       <w:pPr>
         <w:jc w:val="both"/>
@@ -11092,7 +11004,7 @@
           <w:u w:val="single"/>
         </w:rPr>
       </w:pPr>
-      <w:bookmarkStart w:id="28" w:name="DataManagement"/>
+      <w:bookmarkStart w:id="29" w:name="DataManagement"/>
       <w:r>
         <w:rPr>
           <w:rFonts w:ascii="Myriad Pro" w:hAnsi="Myriad Pro"/>
@@ -11104,7 +11016,7 @@
         <w:t>Data Management</w:t>
       </w:r>
     </w:p>
-    <w:bookmarkEnd w:id="28"/>
+    <w:bookmarkEnd w:id="29"/>
     <w:p>
       <w:pPr>
         <w:jc w:val="both"/>
@@ -11491,7 +11403,6 @@
           <w:sz w:val="22"/>
           <w:szCs w:val="22"/>
         </w:rPr>
-        <w:lastRenderedPageBreak/>
         <w:t xml:space="preserve">If you have already run several independent projects and have a data organization structure that works well for you, feel free to use it. If not (or if you are looking for a change), the following structure is recommended (based on </w:t>
       </w:r>
       <w:hyperlink r:id="rId27" w:history="1">
@@ -11587,6 +11498,7 @@
           <w:sz w:val="22"/>
           <w:szCs w:val="22"/>
         </w:rPr>
+        <w:lastRenderedPageBreak/>
         <w:t>individual directories for each of your participants</w:t>
       </w:r>
     </w:p>
@@ -12743,17 +12655,7 @@
           <w:sz w:val="22"/>
           <w:szCs w:val="22"/>
         </w:rPr>
-        <w:t xml:space="preserve"> do this, otherwise your </w:t>
-      </w:r>
-      <w:r>
-        <w:rPr>
-          <w:rFonts w:ascii="Myriad Pro" w:hAnsi="Myriad Pro"/>
-          <w:color w:val="595959" w:themeColor="text1" w:themeTint="A6"/>
-          <w:sz w:val="22"/>
-          <w:szCs w:val="22"/>
-        </w:rPr>
-        <w:lastRenderedPageBreak/>
-        <w:t xml:space="preserve">analysis pipeline and data structure will be uninterpretable to others once you leave, and this will slow everyone down (and cause us to bug you repeatedly to clean up your project directory or answer questions about it). </w:t>
+        <w:t xml:space="preserve"> do this, otherwise your analysis pipeline and data structure will be uninterpretable to others once you leave, and this will slow everyone down (and cause us to bug you repeatedly to clean up your project directory or answer questions about it). </w:t>
       </w:r>
     </w:p>
     <w:p>
@@ -12871,7 +12773,7 @@
           <w:u w:val="single"/>
         </w:rPr>
       </w:pPr>
-      <w:bookmarkStart w:id="29" w:name="OpenScience"/>
+      <w:bookmarkStart w:id="30" w:name="OpenScience"/>
       <w:r>
         <w:rPr>
           <w:rFonts w:ascii="Myriad Pro" w:hAnsi="Myriad Pro"/>
@@ -12883,7 +12785,7 @@
         <w:t>Open Science</w:t>
       </w:r>
     </w:p>
-    <w:bookmarkEnd w:id="29"/>
+    <w:bookmarkEnd w:id="30"/>
     <w:p>
       <w:pPr>
         <w:jc w:val="both"/>
@@ -13084,8 +12986,6 @@
           <w:szCs w:val="22"/>
         </w:rPr>
       </w:pPr>
-      <w:bookmarkStart w:id="30" w:name="_GoBack"/>
-      <w:bookmarkEnd w:id="30"/>
     </w:p>
     <w:p>
       <w:pPr>
@@ -15821,7 +15721,7 @@
 </file>
 
 <file path=customXml/itemProps1.xml><?xml version="1.0" encoding="utf-8"?>
-<ds:datastoreItem xmlns:ds="http://schemas.openxmlformats.org/officeDocument/2006/customXml" ds:itemID="{5DFAC3F7-C63E-5145-A7CE-08561F095E00}">
+<ds:datastoreItem xmlns:ds="http://schemas.openxmlformats.org/officeDocument/2006/customXml" ds:itemID="{0D7ACB4B-9CB3-8447-B852-E087A87968A6}">
   <ds:schemaRefs>
     <ds:schemaRef ds:uri="http://schemas.openxmlformats.org/officeDocument/2006/bibliography"/>
   </ds:schemaRefs>

</xml_diff>

<commit_message>
changed openfmri to openneuro
</commit_message>
<xml_diff>
--- a/aly-lab-manual.docx
+++ b/aly-lab-manual.docx
@@ -4357,7 +4357,27 @@
           <w:sz w:val="22"/>
           <w:szCs w:val="22"/>
         </w:rPr>
-        <w:t xml:space="preserve"> are important, but ultimately your research gets you your PhD and prepares you for the next stage of your career.</w:t>
+        <w:t xml:space="preserve"> are important, but ultimately your research </w:t>
+      </w:r>
+      <w:proofErr w:type="gramStart"/>
+      <w:r>
+        <w:rPr>
+          <w:rFonts w:ascii="Myriad Pro" w:hAnsi="Myriad Pro"/>
+          <w:color w:val="595959" w:themeColor="text1" w:themeTint="A6"/>
+          <w:sz w:val="22"/>
+          <w:szCs w:val="22"/>
+        </w:rPr>
+        <w:t>gets</w:t>
+      </w:r>
+      <w:proofErr w:type="gramEnd"/>
+      <w:r>
+        <w:rPr>
+          <w:rFonts w:ascii="Myriad Pro" w:hAnsi="Myriad Pro"/>
+          <w:color w:val="595959" w:themeColor="text1" w:themeTint="A6"/>
+          <w:sz w:val="22"/>
+          <w:szCs w:val="22"/>
+        </w:rPr>
+        <w:t xml:space="preserve"> you your PhD and prepares you for the next stage of your career.</w:t>
       </w:r>
     </w:p>
     <w:p>
@@ -9215,18 +9235,7 @@
           <w:sz w:val="22"/>
           <w:szCs w:val="22"/>
         </w:rPr>
-        <w:t xml:space="preserve"> having people around to help each other and for us to talk </w:t>
-      </w:r>
-      <w:bookmarkStart w:id="23" w:name="_GoBack"/>
-      <w:bookmarkEnd w:id="23"/>
-      <w:r>
-        <w:rPr>
-          <w:rFonts w:ascii="Myriad Pro" w:eastAsia="Times New Roman" w:hAnsi="Myriad Pro" w:cs="Arial"/>
-          <w:color w:val="595959" w:themeColor="text1" w:themeTint="A6"/>
-          <w:sz w:val="22"/>
-          <w:szCs w:val="22"/>
-        </w:rPr>
-        <w:t>in person, so do not work from home </w:t>
+        <w:t xml:space="preserve"> having people around to help each other and for us to talk in person, so do not work from home </w:t>
       </w:r>
       <w:r>
         <w:rPr>
@@ -9289,7 +9298,7 @@
           <w:u w:val="single"/>
         </w:rPr>
       </w:pPr>
-      <w:bookmarkStart w:id="24" w:name="PIOfficeHours"/>
+      <w:bookmarkStart w:id="23" w:name="PIOfficeHours"/>
       <w:r>
         <w:rPr>
           <w:rFonts w:ascii="Myriad Pro" w:hAnsi="Myriad Pro"/>
@@ -9301,200 +9310,200 @@
         <w:t>PI Office Hours</w:t>
       </w:r>
     </w:p>
+    <w:bookmarkEnd w:id="23"/>
+    <w:p>
+      <w:pPr>
+        <w:rPr>
+          <w:rFonts w:ascii="Myriad Pro" w:hAnsi="Myriad Pro"/>
+          <w:color w:val="000000" w:themeColor="text1"/>
+          <w:sz w:val="22"/>
+          <w:szCs w:val="22"/>
+          <w:u w:val="single"/>
+        </w:rPr>
+      </w:pPr>
+    </w:p>
+    <w:p>
+      <w:pPr>
+        <w:jc w:val="both"/>
+        <w:rPr>
+          <w:rFonts w:ascii="Myriad Pro" w:hAnsi="Myriad Pro"/>
+          <w:color w:val="595959" w:themeColor="text1" w:themeTint="A6"/>
+          <w:sz w:val="22"/>
+          <w:szCs w:val="22"/>
+        </w:rPr>
+      </w:pPr>
+      <w:r>
+        <w:rPr>
+          <w:rFonts w:ascii="Myriad Pro" w:hAnsi="Myriad Pro"/>
+          <w:color w:val="595959" w:themeColor="text1" w:themeTint="A6"/>
+          <w:sz w:val="22"/>
+          <w:szCs w:val="22"/>
+        </w:rPr>
+        <w:t>In addition to weekly meetings (see below), and occasional</w:t>
+      </w:r>
+      <w:r>
+        <w:rPr>
+          <w:rFonts w:ascii="Myriad Pro" w:hAnsi="Myriad Pro"/>
+          <w:color w:val="595959" w:themeColor="text1" w:themeTint="A6"/>
+          <w:sz w:val="22"/>
+          <w:szCs w:val="22"/>
+        </w:rPr>
+        <w:t xml:space="preserve">ly dropping by the lab, you can find Mariam in her office. </w:t>
+      </w:r>
+      <w:r>
+        <w:rPr>
+          <w:rFonts w:ascii="Myriad Pro" w:hAnsi="Myriad Pro"/>
+          <w:color w:val="595959" w:themeColor="text1" w:themeTint="A6"/>
+          <w:sz w:val="22"/>
+          <w:szCs w:val="22"/>
+        </w:rPr>
+        <w:t>Her</w:t>
+      </w:r>
+      <w:r>
+        <w:rPr>
+          <w:rFonts w:ascii="Myriad Pro" w:hAnsi="Myriad Pro"/>
+          <w:color w:val="595959" w:themeColor="text1" w:themeTint="A6"/>
+          <w:sz w:val="22"/>
+          <w:szCs w:val="22"/>
+        </w:rPr>
+        <w:t xml:space="preserve"> door</w:t>
+      </w:r>
+      <w:r>
+        <w:rPr>
+          <w:rFonts w:ascii="Myriad Pro" w:hAnsi="Myriad Pro"/>
+          <w:color w:val="595959" w:themeColor="text1" w:themeTint="A6"/>
+          <w:sz w:val="22"/>
+          <w:szCs w:val="22"/>
+        </w:rPr>
+        <w:t xml:space="preserve"> is almost always open; if it is, feel free to ask for a chat. She will always say yes, though sometimes she can only spare a couple of minutes</w:t>
+      </w:r>
+      <w:r>
+        <w:rPr>
+          <w:rFonts w:ascii="Myriad Pro" w:hAnsi="Myriad Pro"/>
+          <w:color w:val="595959" w:themeColor="text1" w:themeTint="A6"/>
+          <w:sz w:val="22"/>
+          <w:szCs w:val="22"/>
+        </w:rPr>
+        <w:t xml:space="preserve"> or might ask you to let her finish typing a </w:t>
+      </w:r>
+      <w:r>
+        <w:rPr>
+          <w:rFonts w:ascii="Myriad Pro" w:hAnsi="Myriad Pro"/>
+          <w:color w:val="595959" w:themeColor="text1" w:themeTint="A6"/>
+          <w:sz w:val="22"/>
+          <w:szCs w:val="22"/>
+        </w:rPr>
+        <w:t>sentence</w:t>
+      </w:r>
+      <w:r>
+        <w:rPr>
+          <w:rFonts w:ascii="Myriad Pro" w:hAnsi="Myriad Pro"/>
+          <w:color w:val="595959" w:themeColor="text1" w:themeTint="A6"/>
+          <w:sz w:val="22"/>
+          <w:szCs w:val="22"/>
+        </w:rPr>
+        <w:t xml:space="preserve">. </w:t>
+      </w:r>
+      <w:r>
+        <w:rPr>
+          <w:rFonts w:ascii="Myriad Pro" w:hAnsi="Myriad Pro"/>
+          <w:color w:val="595959" w:themeColor="text1" w:themeTint="A6"/>
+          <w:sz w:val="22"/>
+          <w:szCs w:val="22"/>
+        </w:rPr>
+        <w:t xml:space="preserve">If </w:t>
+      </w:r>
+      <w:r>
+        <w:rPr>
+          <w:rFonts w:ascii="Myriad Pro" w:hAnsi="Myriad Pro"/>
+          <w:color w:val="595959" w:themeColor="text1" w:themeTint="A6"/>
+          <w:sz w:val="22"/>
+          <w:szCs w:val="22"/>
+        </w:rPr>
+        <w:t>her</w:t>
+      </w:r>
+      <w:r>
+        <w:rPr>
+          <w:rFonts w:ascii="Myriad Pro" w:hAnsi="Myriad Pro"/>
+          <w:color w:val="595959" w:themeColor="text1" w:themeTint="A6"/>
+          <w:sz w:val="22"/>
+          <w:szCs w:val="22"/>
+        </w:rPr>
+        <w:t xml:space="preserve"> door is closed, assume that Mariam is either gone</w:t>
+      </w:r>
+      <w:r>
+        <w:rPr>
+          <w:rFonts w:ascii="Myriad Pro" w:hAnsi="Myriad Pro"/>
+          <w:color w:val="595959" w:themeColor="text1" w:themeTint="A6"/>
+          <w:sz w:val="22"/>
+          <w:szCs w:val="22"/>
+        </w:rPr>
+        <w:t>, in a meeting in her office,</w:t>
+      </w:r>
+      <w:r>
+        <w:rPr>
+          <w:rFonts w:ascii="Myriad Pro" w:hAnsi="Myriad Pro"/>
+          <w:color w:val="595959" w:themeColor="text1" w:themeTint="A6"/>
+          <w:sz w:val="22"/>
+          <w:szCs w:val="22"/>
+        </w:rPr>
+        <w:t xml:space="preserve"> or does not want to be disturbed – so please send a message (Slack or e-mail) rather than knocking.</w:t>
+      </w:r>
+      <w:r>
+        <w:rPr>
+          <w:rFonts w:ascii="Myriad Pro" w:hAnsi="Myriad Pro"/>
+          <w:color w:val="595959" w:themeColor="text1" w:themeTint="A6"/>
+          <w:sz w:val="22"/>
+          <w:szCs w:val="22"/>
+        </w:rPr>
+        <w:t xml:space="preserve"> </w:t>
+      </w:r>
+    </w:p>
+    <w:bookmarkEnd w:id="20"/>
+    <w:p>
+      <w:pPr>
+        <w:rPr>
+          <w:rFonts w:ascii="Myriad Pro" w:hAnsi="Myriad Pro"/>
+          <w:color w:val="595959" w:themeColor="text1" w:themeTint="A6"/>
+          <w:sz w:val="22"/>
+          <w:szCs w:val="22"/>
+        </w:rPr>
+      </w:pPr>
+    </w:p>
+    <w:bookmarkEnd w:id="13"/>
+    <w:p>
+      <w:pPr>
+        <w:rPr>
+          <w:rFonts w:ascii="Myriad Pro" w:hAnsi="Myriad Pro"/>
+          <w:color w:val="595959" w:themeColor="text1" w:themeTint="A6"/>
+          <w:sz w:val="22"/>
+          <w:szCs w:val="22"/>
+        </w:rPr>
+      </w:pPr>
+    </w:p>
+    <w:p>
+      <w:pPr>
+        <w:rPr>
+          <w:rFonts w:ascii="Myriad Pro" w:hAnsi="Myriad Pro"/>
+          <w:color w:val="000000" w:themeColor="text1"/>
+          <w:sz w:val="22"/>
+          <w:szCs w:val="22"/>
+          <w:u w:val="single"/>
+        </w:rPr>
+      </w:pPr>
+      <w:bookmarkStart w:id="24" w:name="Meetings"/>
+      <w:r>
+        <w:rPr>
+          <w:rFonts w:ascii="Myriad Pro" w:hAnsi="Myriad Pro"/>
+          <w:color w:val="000000" w:themeColor="text1"/>
+          <w:sz w:val="22"/>
+          <w:szCs w:val="22"/>
+          <w:u w:val="single"/>
+        </w:rPr>
+        <w:t>Meetings</w:t>
+      </w:r>
+    </w:p>
     <w:bookmarkEnd w:id="24"/>
-    <w:p>
-      <w:pPr>
-        <w:rPr>
-          <w:rFonts w:ascii="Myriad Pro" w:hAnsi="Myriad Pro"/>
-          <w:color w:val="000000" w:themeColor="text1"/>
-          <w:sz w:val="22"/>
-          <w:szCs w:val="22"/>
-          <w:u w:val="single"/>
-        </w:rPr>
-      </w:pPr>
-    </w:p>
-    <w:p>
-      <w:pPr>
-        <w:jc w:val="both"/>
-        <w:rPr>
-          <w:rFonts w:ascii="Myriad Pro" w:hAnsi="Myriad Pro"/>
-          <w:color w:val="595959" w:themeColor="text1" w:themeTint="A6"/>
-          <w:sz w:val="22"/>
-          <w:szCs w:val="22"/>
-        </w:rPr>
-      </w:pPr>
-      <w:r>
-        <w:rPr>
-          <w:rFonts w:ascii="Myriad Pro" w:hAnsi="Myriad Pro"/>
-          <w:color w:val="595959" w:themeColor="text1" w:themeTint="A6"/>
-          <w:sz w:val="22"/>
-          <w:szCs w:val="22"/>
-        </w:rPr>
-        <w:t>In addition to weekly meetings (see below), and occasional</w:t>
-      </w:r>
-      <w:r>
-        <w:rPr>
-          <w:rFonts w:ascii="Myriad Pro" w:hAnsi="Myriad Pro"/>
-          <w:color w:val="595959" w:themeColor="text1" w:themeTint="A6"/>
-          <w:sz w:val="22"/>
-          <w:szCs w:val="22"/>
-        </w:rPr>
-        <w:t xml:space="preserve">ly dropping by the lab, you can find Mariam in her office. </w:t>
-      </w:r>
-      <w:r>
-        <w:rPr>
-          <w:rFonts w:ascii="Myriad Pro" w:hAnsi="Myriad Pro"/>
-          <w:color w:val="595959" w:themeColor="text1" w:themeTint="A6"/>
-          <w:sz w:val="22"/>
-          <w:szCs w:val="22"/>
-        </w:rPr>
-        <w:t>Her</w:t>
-      </w:r>
-      <w:r>
-        <w:rPr>
-          <w:rFonts w:ascii="Myriad Pro" w:hAnsi="Myriad Pro"/>
-          <w:color w:val="595959" w:themeColor="text1" w:themeTint="A6"/>
-          <w:sz w:val="22"/>
-          <w:szCs w:val="22"/>
-        </w:rPr>
-        <w:t xml:space="preserve"> door</w:t>
-      </w:r>
-      <w:r>
-        <w:rPr>
-          <w:rFonts w:ascii="Myriad Pro" w:hAnsi="Myriad Pro"/>
-          <w:color w:val="595959" w:themeColor="text1" w:themeTint="A6"/>
-          <w:sz w:val="22"/>
-          <w:szCs w:val="22"/>
-        </w:rPr>
-        <w:t xml:space="preserve"> is almost always open; if it is, feel free to ask for a chat. She will always say yes, though sometimes she can only spare a couple of minutes</w:t>
-      </w:r>
-      <w:r>
-        <w:rPr>
-          <w:rFonts w:ascii="Myriad Pro" w:hAnsi="Myriad Pro"/>
-          <w:color w:val="595959" w:themeColor="text1" w:themeTint="A6"/>
-          <w:sz w:val="22"/>
-          <w:szCs w:val="22"/>
-        </w:rPr>
-        <w:t xml:space="preserve"> or might ask you to let her finish typing a </w:t>
-      </w:r>
-      <w:r>
-        <w:rPr>
-          <w:rFonts w:ascii="Myriad Pro" w:hAnsi="Myriad Pro"/>
-          <w:color w:val="595959" w:themeColor="text1" w:themeTint="A6"/>
-          <w:sz w:val="22"/>
-          <w:szCs w:val="22"/>
-        </w:rPr>
-        <w:t>sentence</w:t>
-      </w:r>
-      <w:r>
-        <w:rPr>
-          <w:rFonts w:ascii="Myriad Pro" w:hAnsi="Myriad Pro"/>
-          <w:color w:val="595959" w:themeColor="text1" w:themeTint="A6"/>
-          <w:sz w:val="22"/>
-          <w:szCs w:val="22"/>
-        </w:rPr>
-        <w:t xml:space="preserve">. </w:t>
-      </w:r>
-      <w:r>
-        <w:rPr>
-          <w:rFonts w:ascii="Myriad Pro" w:hAnsi="Myriad Pro"/>
-          <w:color w:val="595959" w:themeColor="text1" w:themeTint="A6"/>
-          <w:sz w:val="22"/>
-          <w:szCs w:val="22"/>
-        </w:rPr>
-        <w:t xml:space="preserve">If </w:t>
-      </w:r>
-      <w:r>
-        <w:rPr>
-          <w:rFonts w:ascii="Myriad Pro" w:hAnsi="Myriad Pro"/>
-          <w:color w:val="595959" w:themeColor="text1" w:themeTint="A6"/>
-          <w:sz w:val="22"/>
-          <w:szCs w:val="22"/>
-        </w:rPr>
-        <w:t>her</w:t>
-      </w:r>
-      <w:r>
-        <w:rPr>
-          <w:rFonts w:ascii="Myriad Pro" w:hAnsi="Myriad Pro"/>
-          <w:color w:val="595959" w:themeColor="text1" w:themeTint="A6"/>
-          <w:sz w:val="22"/>
-          <w:szCs w:val="22"/>
-        </w:rPr>
-        <w:t xml:space="preserve"> door is closed, assume that Mariam is either gone</w:t>
-      </w:r>
-      <w:r>
-        <w:rPr>
-          <w:rFonts w:ascii="Myriad Pro" w:hAnsi="Myriad Pro"/>
-          <w:color w:val="595959" w:themeColor="text1" w:themeTint="A6"/>
-          <w:sz w:val="22"/>
-          <w:szCs w:val="22"/>
-        </w:rPr>
-        <w:t>, in a meeting in her office,</w:t>
-      </w:r>
-      <w:r>
-        <w:rPr>
-          <w:rFonts w:ascii="Myriad Pro" w:hAnsi="Myriad Pro"/>
-          <w:color w:val="595959" w:themeColor="text1" w:themeTint="A6"/>
-          <w:sz w:val="22"/>
-          <w:szCs w:val="22"/>
-        </w:rPr>
-        <w:t xml:space="preserve"> or does not want to be disturbed – so please send a message (Slack or e-mail) rather than knocking.</w:t>
-      </w:r>
-      <w:r>
-        <w:rPr>
-          <w:rFonts w:ascii="Myriad Pro" w:hAnsi="Myriad Pro"/>
-          <w:color w:val="595959" w:themeColor="text1" w:themeTint="A6"/>
-          <w:sz w:val="22"/>
-          <w:szCs w:val="22"/>
-        </w:rPr>
-        <w:t xml:space="preserve"> </w:t>
-      </w:r>
-    </w:p>
-    <w:bookmarkEnd w:id="20"/>
-    <w:p>
-      <w:pPr>
-        <w:rPr>
-          <w:rFonts w:ascii="Myriad Pro" w:hAnsi="Myriad Pro"/>
-          <w:color w:val="595959" w:themeColor="text1" w:themeTint="A6"/>
-          <w:sz w:val="22"/>
-          <w:szCs w:val="22"/>
-        </w:rPr>
-      </w:pPr>
-    </w:p>
-    <w:bookmarkEnd w:id="13"/>
-    <w:p>
-      <w:pPr>
-        <w:rPr>
-          <w:rFonts w:ascii="Myriad Pro" w:hAnsi="Myriad Pro"/>
-          <w:color w:val="595959" w:themeColor="text1" w:themeTint="A6"/>
-          <w:sz w:val="22"/>
-          <w:szCs w:val="22"/>
-        </w:rPr>
-      </w:pPr>
-    </w:p>
-    <w:p>
-      <w:pPr>
-        <w:rPr>
-          <w:rFonts w:ascii="Myriad Pro" w:hAnsi="Myriad Pro"/>
-          <w:color w:val="000000" w:themeColor="text1"/>
-          <w:sz w:val="22"/>
-          <w:szCs w:val="22"/>
-          <w:u w:val="single"/>
-        </w:rPr>
-      </w:pPr>
-      <w:bookmarkStart w:id="25" w:name="Meetings"/>
-      <w:r>
-        <w:rPr>
-          <w:rFonts w:ascii="Myriad Pro" w:hAnsi="Myriad Pro"/>
-          <w:color w:val="000000" w:themeColor="text1"/>
-          <w:sz w:val="22"/>
-          <w:szCs w:val="22"/>
-          <w:u w:val="single"/>
-        </w:rPr>
-        <w:t>Meetings</w:t>
-      </w:r>
-    </w:p>
-    <w:bookmarkEnd w:id="25"/>
     <w:p>
       <w:pPr>
         <w:rPr>
@@ -9957,7 +9966,7 @@
           <w:u w:val="single"/>
         </w:rPr>
       </w:pPr>
-      <w:bookmarkStart w:id="26" w:name="Deadlines"/>
+      <w:bookmarkStart w:id="25" w:name="Deadlines"/>
       <w:r>
         <w:rPr>
           <w:rFonts w:ascii="Myriad Pro" w:hAnsi="Myriad Pro"/>
@@ -9969,492 +9978,492 @@
         <w:t>Deadlines</w:t>
       </w:r>
     </w:p>
+    <w:bookmarkEnd w:id="25"/>
+    <w:p>
+      <w:pPr>
+        <w:rPr>
+          <w:rFonts w:ascii="Myriad Pro" w:hAnsi="Myriad Pro"/>
+          <w:color w:val="000000" w:themeColor="text1"/>
+          <w:sz w:val="22"/>
+          <w:szCs w:val="22"/>
+          <w:u w:val="single"/>
+        </w:rPr>
+      </w:pPr>
+    </w:p>
+    <w:p>
+      <w:pPr>
+        <w:jc w:val="both"/>
+        <w:rPr>
+          <w:rFonts w:ascii="Myriad Pro" w:hAnsi="Myriad Pro"/>
+          <w:color w:val="595959" w:themeColor="text1" w:themeTint="A6"/>
+          <w:sz w:val="22"/>
+          <w:szCs w:val="22"/>
+        </w:rPr>
+      </w:pPr>
+      <w:r>
+        <w:rPr>
+          <w:rFonts w:ascii="Myriad Pro" w:hAnsi="Myriad Pro"/>
+          <w:color w:val="595959" w:themeColor="text1" w:themeTint="A6"/>
+          <w:sz w:val="22"/>
+          <w:szCs w:val="22"/>
+        </w:rPr>
+        <w:t xml:space="preserve">One way of maintaining sanity in the academic work is to be as organized as possible. This is essential because disorganization doesn’t just hurt you, it hurts your collaborators and people </w:t>
+      </w:r>
+      <w:r>
+        <w:rPr>
+          <w:rFonts w:ascii="Myriad Pro" w:hAnsi="Myriad Pro"/>
+          <w:color w:val="595959" w:themeColor="text1" w:themeTint="A6"/>
+          <w:sz w:val="22"/>
+          <w:szCs w:val="22"/>
+        </w:rPr>
+        <w:t>whose help you need</w:t>
+      </w:r>
+      <w:r>
+        <w:rPr>
+          <w:rFonts w:ascii="Myriad Pro" w:hAnsi="Myriad Pro"/>
+          <w:color w:val="595959" w:themeColor="text1" w:themeTint="A6"/>
+          <w:sz w:val="22"/>
+          <w:szCs w:val="22"/>
+        </w:rPr>
+        <w:t xml:space="preserve">. When it comes to deadlines, tell your collaborators </w:t>
+      </w:r>
+      <w:r>
+        <w:rPr>
+          <w:rFonts w:ascii="Myriad Pro" w:hAnsi="Myriad Pro"/>
+          <w:color w:val="595959" w:themeColor="text1" w:themeTint="A6"/>
+          <w:sz w:val="22"/>
+          <w:szCs w:val="22"/>
+          <w:u w:val="single"/>
+        </w:rPr>
+        <w:t xml:space="preserve">as soon as you know </w:t>
+      </w:r>
+      <w:r>
+        <w:rPr>
+          <w:rFonts w:ascii="Myriad Pro" w:hAnsi="Myriad Pro"/>
+          <w:color w:val="595959" w:themeColor="text1" w:themeTint="A6"/>
+          <w:sz w:val="22"/>
+          <w:szCs w:val="22"/>
+          <w:u w:val="single"/>
+        </w:rPr>
+        <w:t>when</w:t>
+      </w:r>
+      <w:r>
+        <w:rPr>
+          <w:rFonts w:ascii="Myriad Pro" w:hAnsi="Myriad Pro"/>
+          <w:color w:val="595959" w:themeColor="text1" w:themeTint="A6"/>
+          <w:sz w:val="22"/>
+          <w:szCs w:val="22"/>
+          <w:u w:val="single"/>
+        </w:rPr>
+        <w:t xml:space="preserve"> a deadline is</w:t>
+      </w:r>
+      <w:r>
+        <w:rPr>
+          <w:rFonts w:ascii="Myriad Pro" w:hAnsi="Myriad Pro"/>
+          <w:color w:val="595959" w:themeColor="text1" w:themeTint="A6"/>
+          <w:sz w:val="22"/>
+          <w:szCs w:val="22"/>
+        </w:rPr>
+        <w:t xml:space="preserve">, and make sure they are aware of it the closer it gets. Don’t be afraid to bug them about it (yes, bug Mariam as well). </w:t>
+      </w:r>
+    </w:p>
+    <w:p>
+      <w:pPr>
+        <w:jc w:val="both"/>
+        <w:rPr>
+          <w:rFonts w:ascii="Myriad Pro" w:hAnsi="Myriad Pro"/>
+          <w:color w:val="595959" w:themeColor="text1" w:themeTint="A6"/>
+          <w:sz w:val="22"/>
+          <w:szCs w:val="22"/>
+        </w:rPr>
+      </w:pPr>
+    </w:p>
+    <w:p>
+      <w:pPr>
+        <w:jc w:val="both"/>
+        <w:rPr>
+          <w:rFonts w:ascii="Myriad Pro" w:hAnsi="Myriad Pro"/>
+          <w:color w:val="595959" w:themeColor="text1" w:themeTint="A6"/>
+          <w:sz w:val="22"/>
+          <w:szCs w:val="22"/>
+        </w:rPr>
+      </w:pPr>
+      <w:r>
+        <w:rPr>
+          <w:rFonts w:ascii="Myriad Pro" w:hAnsi="Myriad Pro"/>
+          <w:color w:val="595959" w:themeColor="text1" w:themeTint="A6"/>
+          <w:sz w:val="22"/>
+          <w:szCs w:val="22"/>
+        </w:rPr>
+        <w:t xml:space="preserve">Give Mariam at least one week’s notice to do something with a hard deadline that doesn’t require a lot of time (e.g., reading/commenting on conference abstracts, filling out paperwork, </w:t>
+      </w:r>
+      <w:proofErr w:type="spellStart"/>
+      <w:r>
+        <w:rPr>
+          <w:rFonts w:ascii="Myriad Pro" w:hAnsi="Myriad Pro"/>
+          <w:color w:val="595959" w:themeColor="text1" w:themeTint="A6"/>
+          <w:sz w:val="22"/>
+          <w:szCs w:val="22"/>
+        </w:rPr>
+        <w:t>etc</w:t>
+      </w:r>
+      <w:proofErr w:type="spellEnd"/>
+      <w:r>
+        <w:rPr>
+          <w:rFonts w:ascii="Myriad Pro" w:hAnsi="Myriad Pro"/>
+          <w:color w:val="595959" w:themeColor="text1" w:themeTint="A6"/>
+          <w:sz w:val="22"/>
+          <w:szCs w:val="22"/>
+        </w:rPr>
+        <w:t xml:space="preserve">). </w:t>
+      </w:r>
+    </w:p>
+    <w:p>
+      <w:pPr>
+        <w:jc w:val="both"/>
+        <w:rPr>
+          <w:rFonts w:ascii="Myriad Pro" w:hAnsi="Myriad Pro"/>
+          <w:color w:val="595959" w:themeColor="text1" w:themeTint="A6"/>
+          <w:sz w:val="22"/>
+          <w:szCs w:val="22"/>
+        </w:rPr>
+      </w:pPr>
+    </w:p>
+    <w:p>
+      <w:pPr>
+        <w:jc w:val="both"/>
+        <w:rPr>
+          <w:rFonts w:ascii="Myriad Pro" w:hAnsi="Myriad Pro"/>
+          <w:color w:val="595959" w:themeColor="text1" w:themeTint="A6"/>
+          <w:sz w:val="22"/>
+          <w:szCs w:val="22"/>
+        </w:rPr>
+      </w:pPr>
+      <w:r>
+        <w:rPr>
+          <w:rFonts w:ascii="Myriad Pro" w:hAnsi="Myriad Pro"/>
+          <w:color w:val="595959" w:themeColor="text1" w:themeTint="A6"/>
+          <w:sz w:val="22"/>
+          <w:szCs w:val="22"/>
+        </w:rPr>
+        <w:t xml:space="preserve">Give Mariam </w:t>
+      </w:r>
+      <w:r>
+        <w:rPr>
+          <w:rFonts w:ascii="Myriad Pro" w:hAnsi="Myriad Pro"/>
+          <w:i/>
+          <w:color w:val="595959" w:themeColor="text1" w:themeTint="A6"/>
+          <w:sz w:val="22"/>
+          <w:szCs w:val="22"/>
+        </w:rPr>
+        <w:t>at least</w:t>
+      </w:r>
+      <w:r>
+        <w:rPr>
+          <w:rFonts w:ascii="Myriad Pro" w:hAnsi="Myriad Pro"/>
+          <w:color w:val="595959" w:themeColor="text1" w:themeTint="A6"/>
+          <w:sz w:val="22"/>
+          <w:szCs w:val="22"/>
+        </w:rPr>
+        <w:t xml:space="preserve"> two weeks</w:t>
+      </w:r>
+      <w:r>
+        <w:rPr>
+          <w:rFonts w:ascii="Myriad Pro" w:hAnsi="Myriad Pro"/>
+          <w:color w:val="595959" w:themeColor="text1" w:themeTint="A6"/>
+          <w:sz w:val="22"/>
+          <w:szCs w:val="22"/>
+        </w:rPr>
+        <w:t>’</w:t>
+      </w:r>
+      <w:r>
+        <w:rPr>
+          <w:rFonts w:ascii="Myriad Pro" w:hAnsi="Myriad Pro"/>
+          <w:color w:val="595959" w:themeColor="text1" w:themeTint="A6"/>
+          <w:sz w:val="22"/>
+          <w:szCs w:val="22"/>
+        </w:rPr>
+        <w:t xml:space="preserve"> notice </w:t>
+      </w:r>
+      <w:r>
+        <w:rPr>
+          <w:rFonts w:ascii="Myriad Pro" w:hAnsi="Myriad Pro"/>
+          <w:color w:val="595959" w:themeColor="text1" w:themeTint="A6"/>
+          <w:sz w:val="22"/>
+          <w:szCs w:val="22"/>
+        </w:rPr>
+        <w:t xml:space="preserve">(preferably more) </w:t>
+      </w:r>
+      <w:r>
+        <w:rPr>
+          <w:rFonts w:ascii="Myriad Pro" w:hAnsi="Myriad Pro"/>
+          <w:color w:val="595959" w:themeColor="text1" w:themeTint="A6"/>
+          <w:sz w:val="22"/>
+          <w:szCs w:val="22"/>
+        </w:rPr>
+        <w:t xml:space="preserve">to do something with a hard deadline that requires a </w:t>
+      </w:r>
+      <w:r>
+        <w:rPr>
+          <w:rFonts w:ascii="Myriad Pro" w:hAnsi="Myriad Pro"/>
+          <w:color w:val="595959" w:themeColor="text1" w:themeTint="A6"/>
+          <w:sz w:val="22"/>
+          <w:szCs w:val="22"/>
+        </w:rPr>
+        <w:t>moderate amount</w:t>
+      </w:r>
+      <w:r>
+        <w:rPr>
+          <w:rFonts w:ascii="Myriad Pro" w:hAnsi="Myriad Pro"/>
+          <w:color w:val="595959" w:themeColor="text1" w:themeTint="A6"/>
+          <w:sz w:val="22"/>
+          <w:szCs w:val="22"/>
+        </w:rPr>
+        <w:t xml:space="preserve"> of time (e.g., a letter of recommendation).</w:t>
+      </w:r>
+      <w:r>
+        <w:rPr>
+          <w:rFonts w:ascii="Myriad Pro" w:hAnsi="Myriad Pro"/>
+          <w:color w:val="595959" w:themeColor="text1" w:themeTint="A6"/>
+          <w:sz w:val="22"/>
+          <w:szCs w:val="22"/>
+        </w:rPr>
+        <w:t xml:space="preserve"> </w:t>
+      </w:r>
+    </w:p>
+    <w:p>
+      <w:pPr>
+        <w:jc w:val="both"/>
+        <w:rPr>
+          <w:rFonts w:ascii="Myriad Pro" w:hAnsi="Myriad Pro"/>
+          <w:color w:val="595959" w:themeColor="text1" w:themeTint="A6"/>
+          <w:sz w:val="22"/>
+          <w:szCs w:val="22"/>
+        </w:rPr>
+      </w:pPr>
+    </w:p>
+    <w:p>
+      <w:pPr>
+        <w:jc w:val="both"/>
+        <w:rPr>
+          <w:rFonts w:ascii="Myriad Pro" w:hAnsi="Myriad Pro"/>
+          <w:color w:val="595959" w:themeColor="text1" w:themeTint="A6"/>
+          <w:sz w:val="22"/>
+          <w:szCs w:val="22"/>
+        </w:rPr>
+      </w:pPr>
+      <w:r>
+        <w:rPr>
+          <w:rFonts w:ascii="Myriad Pro" w:hAnsi="Myriad Pro"/>
+          <w:color w:val="595959" w:themeColor="text1" w:themeTint="A6"/>
+          <w:sz w:val="22"/>
+          <w:szCs w:val="22"/>
+        </w:rPr>
+        <w:t>If you want</w:t>
+      </w:r>
+      <w:r>
+        <w:rPr>
+          <w:rFonts w:ascii="Myriad Pro" w:hAnsi="Myriad Pro"/>
+          <w:color w:val="595959" w:themeColor="text1" w:themeTint="A6"/>
+          <w:sz w:val="22"/>
+          <w:szCs w:val="22"/>
+        </w:rPr>
+        <w:t xml:space="preserve"> </w:t>
+      </w:r>
+      <w:r>
+        <w:rPr>
+          <w:rFonts w:ascii="Myriad Pro" w:hAnsi="Myriad Pro"/>
+          <w:color w:val="595959" w:themeColor="text1" w:themeTint="A6"/>
+          <w:sz w:val="22"/>
+          <w:szCs w:val="22"/>
+        </w:rPr>
+        <w:t>feedback on research and teaching statements, or other work that requires multiple back-and-forth interactions between you and Mariam before a hard deadline, give her as much time as you can; at the very least</w:t>
+      </w:r>
+      <w:r>
+        <w:rPr>
+          <w:rFonts w:ascii="Myriad Pro" w:hAnsi="Myriad Pro"/>
+          <w:color w:val="595959" w:themeColor="text1" w:themeTint="A6"/>
+          <w:sz w:val="22"/>
+          <w:szCs w:val="22"/>
+        </w:rPr>
+        <w:t xml:space="preserve"> </w:t>
+      </w:r>
+      <w:r>
+        <w:rPr>
+          <w:rFonts w:ascii="Myriad Pro" w:hAnsi="Myriad Pro"/>
+          <w:color w:val="595959" w:themeColor="text1" w:themeTint="A6"/>
+          <w:sz w:val="22"/>
+          <w:szCs w:val="22"/>
+        </w:rPr>
+        <w:t>three weeks.</w:t>
+      </w:r>
+    </w:p>
+    <w:p>
+      <w:pPr>
+        <w:jc w:val="both"/>
+        <w:rPr>
+          <w:rFonts w:ascii="Myriad Pro" w:hAnsi="Myriad Pro"/>
+          <w:color w:val="595959" w:themeColor="text1" w:themeTint="A6"/>
+          <w:sz w:val="22"/>
+          <w:szCs w:val="22"/>
+        </w:rPr>
+      </w:pPr>
+    </w:p>
+    <w:p>
+      <w:pPr>
+        <w:jc w:val="both"/>
+        <w:rPr>
+          <w:rFonts w:ascii="Myriad Pro" w:hAnsi="Myriad Pro"/>
+          <w:color w:val="595959" w:themeColor="text1" w:themeTint="A6"/>
+          <w:sz w:val="22"/>
+          <w:szCs w:val="22"/>
+        </w:rPr>
+      </w:pPr>
+      <w:r>
+        <w:rPr>
+          <w:rFonts w:ascii="Myriad Pro" w:hAnsi="Myriad Pro"/>
+          <w:color w:val="595959" w:themeColor="text1" w:themeTint="A6"/>
+          <w:sz w:val="22"/>
+          <w:szCs w:val="22"/>
+        </w:rPr>
+        <w:t xml:space="preserve">For manuscript submissions </w:t>
+      </w:r>
+      <w:r>
+        <w:rPr>
+          <w:rFonts w:ascii="Myriad Pro" w:hAnsi="Myriad Pro"/>
+          <w:color w:val="595959" w:themeColor="text1" w:themeTint="A6"/>
+          <w:sz w:val="22"/>
+          <w:szCs w:val="22"/>
+        </w:rPr>
+        <w:t xml:space="preserve">and revisions </w:t>
+      </w:r>
+      <w:r>
+        <w:rPr>
+          <w:rFonts w:ascii="Myriad Pro" w:hAnsi="Myriad Pro"/>
+          <w:color w:val="595959" w:themeColor="text1" w:themeTint="A6"/>
+          <w:sz w:val="22"/>
+          <w:szCs w:val="22"/>
+        </w:rPr>
+        <w:t xml:space="preserve">(i.e., </w:t>
+      </w:r>
+      <w:r>
+        <w:rPr>
+          <w:rFonts w:ascii="Myriad Pro" w:hAnsi="Myriad Pro"/>
+          <w:color w:val="595959" w:themeColor="text1" w:themeTint="A6"/>
+          <w:sz w:val="22"/>
+          <w:szCs w:val="22"/>
+        </w:rPr>
+        <w:t>which either have no deadline at all or only a weak deadline</w:t>
+      </w:r>
+      <w:r>
+        <w:rPr>
+          <w:rFonts w:ascii="Myriad Pro" w:hAnsi="Myriad Pro"/>
+          <w:color w:val="595959" w:themeColor="text1" w:themeTint="A6"/>
+          <w:sz w:val="22"/>
+          <w:szCs w:val="22"/>
+        </w:rPr>
+        <w:t xml:space="preserve">), </w:t>
+      </w:r>
+      <w:r>
+        <w:rPr>
+          <w:rFonts w:ascii="Myriad Pro" w:hAnsi="Myriad Pro"/>
+          <w:color w:val="595959" w:themeColor="text1" w:themeTint="A6"/>
+          <w:sz w:val="22"/>
+          <w:szCs w:val="22"/>
+        </w:rPr>
+        <w:t>send drafts to Mariam as soon as you have them, and</w:t>
+      </w:r>
+      <w:r>
+        <w:rPr>
+          <w:rFonts w:ascii="Myriad Pro" w:hAnsi="Myriad Pro"/>
+          <w:color w:val="595959" w:themeColor="text1" w:themeTint="A6"/>
+          <w:sz w:val="22"/>
+          <w:szCs w:val="22"/>
+        </w:rPr>
+        <w:t xml:space="preserve"> bug </w:t>
+      </w:r>
+      <w:r>
+        <w:rPr>
+          <w:rFonts w:ascii="Myriad Pro" w:hAnsi="Myriad Pro"/>
+          <w:color w:val="595959" w:themeColor="text1" w:themeTint="A6"/>
+          <w:sz w:val="22"/>
+          <w:szCs w:val="22"/>
+        </w:rPr>
+        <w:t>her</w:t>
+      </w:r>
+      <w:r>
+        <w:rPr>
+          <w:rFonts w:ascii="Myriad Pro" w:hAnsi="Myriad Pro"/>
+          <w:color w:val="595959" w:themeColor="text1" w:themeTint="A6"/>
+          <w:sz w:val="22"/>
+          <w:szCs w:val="22"/>
+        </w:rPr>
+        <w:t xml:space="preserve"> to give you feedback if she hasn’t responded in </w:t>
+      </w:r>
+      <w:r>
+        <w:rPr>
+          <w:rFonts w:ascii="Myriad Pro" w:hAnsi="Myriad Pro"/>
+          <w:color w:val="595959" w:themeColor="text1" w:themeTint="A6"/>
+          <w:sz w:val="22"/>
+          <w:szCs w:val="22"/>
+        </w:rPr>
+        <w:t>two weeks</w:t>
+      </w:r>
+      <w:r>
+        <w:rPr>
+          <w:rFonts w:ascii="Myriad Pro" w:hAnsi="Myriad Pro"/>
+          <w:color w:val="595959" w:themeColor="text1" w:themeTint="A6"/>
+          <w:sz w:val="22"/>
+          <w:szCs w:val="22"/>
+        </w:rPr>
+        <w:t xml:space="preserve"> – papers are important!</w:t>
+      </w:r>
+    </w:p>
+    <w:p>
+      <w:pPr>
+        <w:jc w:val="both"/>
+        <w:rPr>
+          <w:rFonts w:ascii="Myriad Pro" w:hAnsi="Myriad Pro"/>
+          <w:color w:val="595959" w:themeColor="text1" w:themeTint="A6"/>
+          <w:sz w:val="22"/>
+          <w:szCs w:val="22"/>
+        </w:rPr>
+      </w:pPr>
+    </w:p>
+    <w:p>
+      <w:pPr>
+        <w:jc w:val="both"/>
+        <w:rPr>
+          <w:rFonts w:ascii="Myriad Pro" w:hAnsi="Myriad Pro"/>
+          <w:color w:val="595959" w:themeColor="text1" w:themeTint="A6"/>
+          <w:sz w:val="22"/>
+          <w:szCs w:val="22"/>
+        </w:rPr>
+      </w:pPr>
+    </w:p>
+    <w:p>
+      <w:pPr>
+        <w:rPr>
+          <w:rFonts w:ascii="Myriad Pro" w:hAnsi="Myriad Pro"/>
+          <w:color w:val="000000" w:themeColor="text1"/>
+          <w:sz w:val="22"/>
+          <w:szCs w:val="22"/>
+          <w:u w:val="single"/>
+        </w:rPr>
+      </w:pPr>
+      <w:bookmarkStart w:id="26" w:name="Presentations"/>
+      <w:r>
+        <w:rPr>
+          <w:rFonts w:ascii="Myriad Pro" w:hAnsi="Myriad Pro"/>
+          <w:color w:val="000000" w:themeColor="text1"/>
+          <w:sz w:val="22"/>
+          <w:szCs w:val="22"/>
+          <w:u w:val="single"/>
+        </w:rPr>
+        <w:t>Presentations</w:t>
+      </w:r>
+    </w:p>
     <w:bookmarkEnd w:id="26"/>
-    <w:p>
-      <w:pPr>
-        <w:rPr>
-          <w:rFonts w:ascii="Myriad Pro" w:hAnsi="Myriad Pro"/>
-          <w:color w:val="000000" w:themeColor="text1"/>
-          <w:sz w:val="22"/>
-          <w:szCs w:val="22"/>
-          <w:u w:val="single"/>
-        </w:rPr>
-      </w:pPr>
-    </w:p>
-    <w:p>
-      <w:pPr>
-        <w:jc w:val="both"/>
-        <w:rPr>
-          <w:rFonts w:ascii="Myriad Pro" w:hAnsi="Myriad Pro"/>
-          <w:color w:val="595959" w:themeColor="text1" w:themeTint="A6"/>
-          <w:sz w:val="22"/>
-          <w:szCs w:val="22"/>
-        </w:rPr>
-      </w:pPr>
-      <w:r>
-        <w:rPr>
-          <w:rFonts w:ascii="Myriad Pro" w:hAnsi="Myriad Pro"/>
-          <w:color w:val="595959" w:themeColor="text1" w:themeTint="A6"/>
-          <w:sz w:val="22"/>
-          <w:szCs w:val="22"/>
-        </w:rPr>
-        <w:t xml:space="preserve">One way of maintaining sanity in the academic work is to be as organized as possible. This is essential because disorganization doesn’t just hurt you, it hurts your collaborators and people </w:t>
-      </w:r>
-      <w:r>
-        <w:rPr>
-          <w:rFonts w:ascii="Myriad Pro" w:hAnsi="Myriad Pro"/>
-          <w:color w:val="595959" w:themeColor="text1" w:themeTint="A6"/>
-          <w:sz w:val="22"/>
-          <w:szCs w:val="22"/>
-        </w:rPr>
-        <w:t>whose help you need</w:t>
-      </w:r>
-      <w:r>
-        <w:rPr>
-          <w:rFonts w:ascii="Myriad Pro" w:hAnsi="Myriad Pro"/>
-          <w:color w:val="595959" w:themeColor="text1" w:themeTint="A6"/>
-          <w:sz w:val="22"/>
-          <w:szCs w:val="22"/>
-        </w:rPr>
-        <w:t xml:space="preserve">. When it comes to deadlines, tell your collaborators </w:t>
-      </w:r>
-      <w:r>
-        <w:rPr>
-          <w:rFonts w:ascii="Myriad Pro" w:hAnsi="Myriad Pro"/>
-          <w:color w:val="595959" w:themeColor="text1" w:themeTint="A6"/>
-          <w:sz w:val="22"/>
-          <w:szCs w:val="22"/>
-          <w:u w:val="single"/>
-        </w:rPr>
-        <w:t xml:space="preserve">as soon as you know </w:t>
-      </w:r>
-      <w:r>
-        <w:rPr>
-          <w:rFonts w:ascii="Myriad Pro" w:hAnsi="Myriad Pro"/>
-          <w:color w:val="595959" w:themeColor="text1" w:themeTint="A6"/>
-          <w:sz w:val="22"/>
-          <w:szCs w:val="22"/>
-          <w:u w:val="single"/>
-        </w:rPr>
-        <w:t>when</w:t>
-      </w:r>
-      <w:r>
-        <w:rPr>
-          <w:rFonts w:ascii="Myriad Pro" w:hAnsi="Myriad Pro"/>
-          <w:color w:val="595959" w:themeColor="text1" w:themeTint="A6"/>
-          <w:sz w:val="22"/>
-          <w:szCs w:val="22"/>
-          <w:u w:val="single"/>
-        </w:rPr>
-        <w:t xml:space="preserve"> a deadline is</w:t>
-      </w:r>
-      <w:r>
-        <w:rPr>
-          <w:rFonts w:ascii="Myriad Pro" w:hAnsi="Myriad Pro"/>
-          <w:color w:val="595959" w:themeColor="text1" w:themeTint="A6"/>
-          <w:sz w:val="22"/>
-          <w:szCs w:val="22"/>
-        </w:rPr>
-        <w:t xml:space="preserve">, and make sure they are aware of it the closer it gets. Don’t be afraid to bug them about it (yes, bug Mariam as well). </w:t>
-      </w:r>
-    </w:p>
-    <w:p>
-      <w:pPr>
-        <w:jc w:val="both"/>
-        <w:rPr>
-          <w:rFonts w:ascii="Myriad Pro" w:hAnsi="Myriad Pro"/>
-          <w:color w:val="595959" w:themeColor="text1" w:themeTint="A6"/>
-          <w:sz w:val="22"/>
-          <w:szCs w:val="22"/>
-        </w:rPr>
-      </w:pPr>
-    </w:p>
-    <w:p>
-      <w:pPr>
-        <w:jc w:val="both"/>
-        <w:rPr>
-          <w:rFonts w:ascii="Myriad Pro" w:hAnsi="Myriad Pro"/>
-          <w:color w:val="595959" w:themeColor="text1" w:themeTint="A6"/>
-          <w:sz w:val="22"/>
-          <w:szCs w:val="22"/>
-        </w:rPr>
-      </w:pPr>
-      <w:r>
-        <w:rPr>
-          <w:rFonts w:ascii="Myriad Pro" w:hAnsi="Myriad Pro"/>
-          <w:color w:val="595959" w:themeColor="text1" w:themeTint="A6"/>
-          <w:sz w:val="22"/>
-          <w:szCs w:val="22"/>
-        </w:rPr>
-        <w:t xml:space="preserve">Give Mariam at least one week’s notice to do something with a hard deadline that doesn’t require a lot of time (e.g., reading/commenting on conference abstracts, filling out paperwork, </w:t>
-      </w:r>
-      <w:proofErr w:type="spellStart"/>
-      <w:r>
-        <w:rPr>
-          <w:rFonts w:ascii="Myriad Pro" w:hAnsi="Myriad Pro"/>
-          <w:color w:val="595959" w:themeColor="text1" w:themeTint="A6"/>
-          <w:sz w:val="22"/>
-          <w:szCs w:val="22"/>
-        </w:rPr>
-        <w:t>etc</w:t>
-      </w:r>
-      <w:proofErr w:type="spellEnd"/>
-      <w:r>
-        <w:rPr>
-          <w:rFonts w:ascii="Myriad Pro" w:hAnsi="Myriad Pro"/>
-          <w:color w:val="595959" w:themeColor="text1" w:themeTint="A6"/>
-          <w:sz w:val="22"/>
-          <w:szCs w:val="22"/>
-        </w:rPr>
-        <w:t xml:space="preserve">). </w:t>
-      </w:r>
-    </w:p>
-    <w:p>
-      <w:pPr>
-        <w:jc w:val="both"/>
-        <w:rPr>
-          <w:rFonts w:ascii="Myriad Pro" w:hAnsi="Myriad Pro"/>
-          <w:color w:val="595959" w:themeColor="text1" w:themeTint="A6"/>
-          <w:sz w:val="22"/>
-          <w:szCs w:val="22"/>
-        </w:rPr>
-      </w:pPr>
-    </w:p>
-    <w:p>
-      <w:pPr>
-        <w:jc w:val="both"/>
-        <w:rPr>
-          <w:rFonts w:ascii="Myriad Pro" w:hAnsi="Myriad Pro"/>
-          <w:color w:val="595959" w:themeColor="text1" w:themeTint="A6"/>
-          <w:sz w:val="22"/>
-          <w:szCs w:val="22"/>
-        </w:rPr>
-      </w:pPr>
-      <w:r>
-        <w:rPr>
-          <w:rFonts w:ascii="Myriad Pro" w:hAnsi="Myriad Pro"/>
-          <w:color w:val="595959" w:themeColor="text1" w:themeTint="A6"/>
-          <w:sz w:val="22"/>
-          <w:szCs w:val="22"/>
-        </w:rPr>
-        <w:t xml:space="preserve">Give Mariam </w:t>
-      </w:r>
-      <w:r>
-        <w:rPr>
-          <w:rFonts w:ascii="Myriad Pro" w:hAnsi="Myriad Pro"/>
-          <w:i/>
-          <w:color w:val="595959" w:themeColor="text1" w:themeTint="A6"/>
-          <w:sz w:val="22"/>
-          <w:szCs w:val="22"/>
-        </w:rPr>
-        <w:t>at least</w:t>
-      </w:r>
-      <w:r>
-        <w:rPr>
-          <w:rFonts w:ascii="Myriad Pro" w:hAnsi="Myriad Pro"/>
-          <w:color w:val="595959" w:themeColor="text1" w:themeTint="A6"/>
-          <w:sz w:val="22"/>
-          <w:szCs w:val="22"/>
-        </w:rPr>
-        <w:t xml:space="preserve"> two weeks</w:t>
-      </w:r>
-      <w:r>
-        <w:rPr>
-          <w:rFonts w:ascii="Myriad Pro" w:hAnsi="Myriad Pro"/>
-          <w:color w:val="595959" w:themeColor="text1" w:themeTint="A6"/>
-          <w:sz w:val="22"/>
-          <w:szCs w:val="22"/>
-        </w:rPr>
-        <w:t>’</w:t>
-      </w:r>
-      <w:r>
-        <w:rPr>
-          <w:rFonts w:ascii="Myriad Pro" w:hAnsi="Myriad Pro"/>
-          <w:color w:val="595959" w:themeColor="text1" w:themeTint="A6"/>
-          <w:sz w:val="22"/>
-          <w:szCs w:val="22"/>
-        </w:rPr>
-        <w:t xml:space="preserve"> notice </w:t>
-      </w:r>
-      <w:r>
-        <w:rPr>
-          <w:rFonts w:ascii="Myriad Pro" w:hAnsi="Myriad Pro"/>
-          <w:color w:val="595959" w:themeColor="text1" w:themeTint="A6"/>
-          <w:sz w:val="22"/>
-          <w:szCs w:val="22"/>
-        </w:rPr>
-        <w:t xml:space="preserve">(preferably more) </w:t>
-      </w:r>
-      <w:r>
-        <w:rPr>
-          <w:rFonts w:ascii="Myriad Pro" w:hAnsi="Myriad Pro"/>
-          <w:color w:val="595959" w:themeColor="text1" w:themeTint="A6"/>
-          <w:sz w:val="22"/>
-          <w:szCs w:val="22"/>
-        </w:rPr>
-        <w:t xml:space="preserve">to do something with a hard deadline that requires a </w:t>
-      </w:r>
-      <w:r>
-        <w:rPr>
-          <w:rFonts w:ascii="Myriad Pro" w:hAnsi="Myriad Pro"/>
-          <w:color w:val="595959" w:themeColor="text1" w:themeTint="A6"/>
-          <w:sz w:val="22"/>
-          <w:szCs w:val="22"/>
-        </w:rPr>
-        <w:t>moderate amount</w:t>
-      </w:r>
-      <w:r>
-        <w:rPr>
-          <w:rFonts w:ascii="Myriad Pro" w:hAnsi="Myriad Pro"/>
-          <w:color w:val="595959" w:themeColor="text1" w:themeTint="A6"/>
-          <w:sz w:val="22"/>
-          <w:szCs w:val="22"/>
-        </w:rPr>
-        <w:t xml:space="preserve"> of time (e.g., a letter of recommendation).</w:t>
-      </w:r>
-      <w:r>
-        <w:rPr>
-          <w:rFonts w:ascii="Myriad Pro" w:hAnsi="Myriad Pro"/>
-          <w:color w:val="595959" w:themeColor="text1" w:themeTint="A6"/>
-          <w:sz w:val="22"/>
-          <w:szCs w:val="22"/>
-        </w:rPr>
-        <w:t xml:space="preserve"> </w:t>
-      </w:r>
-    </w:p>
-    <w:p>
-      <w:pPr>
-        <w:jc w:val="both"/>
-        <w:rPr>
-          <w:rFonts w:ascii="Myriad Pro" w:hAnsi="Myriad Pro"/>
-          <w:color w:val="595959" w:themeColor="text1" w:themeTint="A6"/>
-          <w:sz w:val="22"/>
-          <w:szCs w:val="22"/>
-        </w:rPr>
-      </w:pPr>
-    </w:p>
-    <w:p>
-      <w:pPr>
-        <w:jc w:val="both"/>
-        <w:rPr>
-          <w:rFonts w:ascii="Myriad Pro" w:hAnsi="Myriad Pro"/>
-          <w:color w:val="595959" w:themeColor="text1" w:themeTint="A6"/>
-          <w:sz w:val="22"/>
-          <w:szCs w:val="22"/>
-        </w:rPr>
-      </w:pPr>
-      <w:r>
-        <w:rPr>
-          <w:rFonts w:ascii="Myriad Pro" w:hAnsi="Myriad Pro"/>
-          <w:color w:val="595959" w:themeColor="text1" w:themeTint="A6"/>
-          <w:sz w:val="22"/>
-          <w:szCs w:val="22"/>
-        </w:rPr>
-        <w:t>If you want</w:t>
-      </w:r>
-      <w:r>
-        <w:rPr>
-          <w:rFonts w:ascii="Myriad Pro" w:hAnsi="Myriad Pro"/>
-          <w:color w:val="595959" w:themeColor="text1" w:themeTint="A6"/>
-          <w:sz w:val="22"/>
-          <w:szCs w:val="22"/>
-        </w:rPr>
-        <w:t xml:space="preserve"> </w:t>
-      </w:r>
-      <w:r>
-        <w:rPr>
-          <w:rFonts w:ascii="Myriad Pro" w:hAnsi="Myriad Pro"/>
-          <w:color w:val="595959" w:themeColor="text1" w:themeTint="A6"/>
-          <w:sz w:val="22"/>
-          <w:szCs w:val="22"/>
-        </w:rPr>
-        <w:t>feedback on research and teaching statements, or other work that requires multiple back-and-forth interactions between you and Mariam before a hard deadline, give her as much time as you can; at the very least</w:t>
-      </w:r>
-      <w:r>
-        <w:rPr>
-          <w:rFonts w:ascii="Myriad Pro" w:hAnsi="Myriad Pro"/>
-          <w:color w:val="595959" w:themeColor="text1" w:themeTint="A6"/>
-          <w:sz w:val="22"/>
-          <w:szCs w:val="22"/>
-        </w:rPr>
-        <w:t xml:space="preserve"> </w:t>
-      </w:r>
-      <w:r>
-        <w:rPr>
-          <w:rFonts w:ascii="Myriad Pro" w:hAnsi="Myriad Pro"/>
-          <w:color w:val="595959" w:themeColor="text1" w:themeTint="A6"/>
-          <w:sz w:val="22"/>
-          <w:szCs w:val="22"/>
-        </w:rPr>
-        <w:t>three weeks.</w:t>
-      </w:r>
-    </w:p>
-    <w:p>
-      <w:pPr>
-        <w:jc w:val="both"/>
-        <w:rPr>
-          <w:rFonts w:ascii="Myriad Pro" w:hAnsi="Myriad Pro"/>
-          <w:color w:val="595959" w:themeColor="text1" w:themeTint="A6"/>
-          <w:sz w:val="22"/>
-          <w:szCs w:val="22"/>
-        </w:rPr>
-      </w:pPr>
-    </w:p>
-    <w:p>
-      <w:pPr>
-        <w:jc w:val="both"/>
-        <w:rPr>
-          <w:rFonts w:ascii="Myriad Pro" w:hAnsi="Myriad Pro"/>
-          <w:color w:val="595959" w:themeColor="text1" w:themeTint="A6"/>
-          <w:sz w:val="22"/>
-          <w:szCs w:val="22"/>
-        </w:rPr>
-      </w:pPr>
-      <w:r>
-        <w:rPr>
-          <w:rFonts w:ascii="Myriad Pro" w:hAnsi="Myriad Pro"/>
-          <w:color w:val="595959" w:themeColor="text1" w:themeTint="A6"/>
-          <w:sz w:val="22"/>
-          <w:szCs w:val="22"/>
-        </w:rPr>
-        <w:t xml:space="preserve">For manuscript submissions </w:t>
-      </w:r>
-      <w:r>
-        <w:rPr>
-          <w:rFonts w:ascii="Myriad Pro" w:hAnsi="Myriad Pro"/>
-          <w:color w:val="595959" w:themeColor="text1" w:themeTint="A6"/>
-          <w:sz w:val="22"/>
-          <w:szCs w:val="22"/>
-        </w:rPr>
-        <w:t xml:space="preserve">and revisions </w:t>
-      </w:r>
-      <w:r>
-        <w:rPr>
-          <w:rFonts w:ascii="Myriad Pro" w:hAnsi="Myriad Pro"/>
-          <w:color w:val="595959" w:themeColor="text1" w:themeTint="A6"/>
-          <w:sz w:val="22"/>
-          <w:szCs w:val="22"/>
-        </w:rPr>
-        <w:t xml:space="preserve">(i.e., </w:t>
-      </w:r>
-      <w:r>
-        <w:rPr>
-          <w:rFonts w:ascii="Myriad Pro" w:hAnsi="Myriad Pro"/>
-          <w:color w:val="595959" w:themeColor="text1" w:themeTint="A6"/>
-          <w:sz w:val="22"/>
-          <w:szCs w:val="22"/>
-        </w:rPr>
-        <w:t>which either have no deadline at all or only a weak deadline</w:t>
-      </w:r>
-      <w:r>
-        <w:rPr>
-          <w:rFonts w:ascii="Myriad Pro" w:hAnsi="Myriad Pro"/>
-          <w:color w:val="595959" w:themeColor="text1" w:themeTint="A6"/>
-          <w:sz w:val="22"/>
-          <w:szCs w:val="22"/>
-        </w:rPr>
-        <w:t xml:space="preserve">), </w:t>
-      </w:r>
-      <w:r>
-        <w:rPr>
-          <w:rFonts w:ascii="Myriad Pro" w:hAnsi="Myriad Pro"/>
-          <w:color w:val="595959" w:themeColor="text1" w:themeTint="A6"/>
-          <w:sz w:val="22"/>
-          <w:szCs w:val="22"/>
-        </w:rPr>
-        <w:t>send drafts to Mariam as soon as you have them, and</w:t>
-      </w:r>
-      <w:r>
-        <w:rPr>
-          <w:rFonts w:ascii="Myriad Pro" w:hAnsi="Myriad Pro"/>
-          <w:color w:val="595959" w:themeColor="text1" w:themeTint="A6"/>
-          <w:sz w:val="22"/>
-          <w:szCs w:val="22"/>
-        </w:rPr>
-        <w:t xml:space="preserve"> bug </w:t>
-      </w:r>
-      <w:r>
-        <w:rPr>
-          <w:rFonts w:ascii="Myriad Pro" w:hAnsi="Myriad Pro"/>
-          <w:color w:val="595959" w:themeColor="text1" w:themeTint="A6"/>
-          <w:sz w:val="22"/>
-          <w:szCs w:val="22"/>
-        </w:rPr>
-        <w:t>her</w:t>
-      </w:r>
-      <w:r>
-        <w:rPr>
-          <w:rFonts w:ascii="Myriad Pro" w:hAnsi="Myriad Pro"/>
-          <w:color w:val="595959" w:themeColor="text1" w:themeTint="A6"/>
-          <w:sz w:val="22"/>
-          <w:szCs w:val="22"/>
-        </w:rPr>
-        <w:t xml:space="preserve"> to give you feedback if she hasn’t responded in </w:t>
-      </w:r>
-      <w:r>
-        <w:rPr>
-          <w:rFonts w:ascii="Myriad Pro" w:hAnsi="Myriad Pro"/>
-          <w:color w:val="595959" w:themeColor="text1" w:themeTint="A6"/>
-          <w:sz w:val="22"/>
-          <w:szCs w:val="22"/>
-        </w:rPr>
-        <w:t>two weeks</w:t>
-      </w:r>
-      <w:r>
-        <w:rPr>
-          <w:rFonts w:ascii="Myriad Pro" w:hAnsi="Myriad Pro"/>
-          <w:color w:val="595959" w:themeColor="text1" w:themeTint="A6"/>
-          <w:sz w:val="22"/>
-          <w:szCs w:val="22"/>
-        </w:rPr>
-        <w:t xml:space="preserve"> – papers are important!</w:t>
-      </w:r>
-    </w:p>
-    <w:p>
-      <w:pPr>
-        <w:jc w:val="both"/>
-        <w:rPr>
-          <w:rFonts w:ascii="Myriad Pro" w:hAnsi="Myriad Pro"/>
-          <w:color w:val="595959" w:themeColor="text1" w:themeTint="A6"/>
-          <w:sz w:val="22"/>
-          <w:szCs w:val="22"/>
-        </w:rPr>
-      </w:pPr>
-    </w:p>
-    <w:p>
-      <w:pPr>
-        <w:jc w:val="both"/>
-        <w:rPr>
-          <w:rFonts w:ascii="Myriad Pro" w:hAnsi="Myriad Pro"/>
-          <w:color w:val="595959" w:themeColor="text1" w:themeTint="A6"/>
-          <w:sz w:val="22"/>
-          <w:szCs w:val="22"/>
-        </w:rPr>
-      </w:pPr>
-    </w:p>
-    <w:p>
-      <w:pPr>
-        <w:rPr>
-          <w:rFonts w:ascii="Myriad Pro" w:hAnsi="Myriad Pro"/>
-          <w:color w:val="000000" w:themeColor="text1"/>
-          <w:sz w:val="22"/>
-          <w:szCs w:val="22"/>
-          <w:u w:val="single"/>
-        </w:rPr>
-      </w:pPr>
-      <w:bookmarkStart w:id="27" w:name="Presentations"/>
-      <w:r>
-        <w:rPr>
-          <w:rFonts w:ascii="Myriad Pro" w:hAnsi="Myriad Pro"/>
-          <w:color w:val="000000" w:themeColor="text1"/>
-          <w:sz w:val="22"/>
-          <w:szCs w:val="22"/>
-          <w:u w:val="single"/>
-        </w:rPr>
-        <w:t>Presentations</w:t>
-      </w:r>
-    </w:p>
-    <w:bookmarkEnd w:id="27"/>
     <w:p>
       <w:pPr>
         <w:rPr>
@@ -10768,7 +10777,7 @@
           <w:u w:val="single"/>
         </w:rPr>
       </w:pPr>
-      <w:bookmarkStart w:id="28" w:name="RecommendationLetters"/>
+      <w:bookmarkStart w:id="27" w:name="RecommendationLetters"/>
       <w:r>
         <w:rPr>
           <w:rFonts w:ascii="Myriad Pro" w:hAnsi="Myriad Pro"/>
@@ -10780,7 +10789,7 @@
         <w:t>Recommendation Letters</w:t>
       </w:r>
     </w:p>
-    <w:bookmarkEnd w:id="28"/>
+    <w:bookmarkEnd w:id="27"/>
     <w:p>
       <w:pPr>
         <w:jc w:val="both"/>
@@ -11004,7 +11013,7 @@
           <w:u w:val="single"/>
         </w:rPr>
       </w:pPr>
-      <w:bookmarkStart w:id="29" w:name="DataManagement"/>
+      <w:bookmarkStart w:id="28" w:name="DataManagement"/>
       <w:r>
         <w:rPr>
           <w:rFonts w:ascii="Myriad Pro" w:hAnsi="Myriad Pro"/>
@@ -11016,7 +11025,7 @@
         <w:t>Data Management</w:t>
       </w:r>
     </w:p>
-    <w:bookmarkEnd w:id="29"/>
+    <w:bookmarkEnd w:id="28"/>
     <w:p>
       <w:pPr>
         <w:jc w:val="both"/>
@@ -12019,7 +12028,17 @@
           <w:sz w:val="22"/>
           <w:szCs w:val="22"/>
         </w:rPr>
-        <w:t>if you’re using FSL, put the .</w:t>
+        <w:t xml:space="preserve">if you’re using FSL, put </w:t>
+      </w:r>
+      <w:proofErr w:type="gramStart"/>
+      <w:r>
+        <w:rPr>
+          <w:rFonts w:ascii="Myriad Pro" w:hAnsi="Myriad Pro"/>
+          <w:color w:val="595959" w:themeColor="text1" w:themeTint="A6"/>
+          <w:sz w:val="22"/>
+          <w:szCs w:val="22"/>
+        </w:rPr>
+        <w:t>the .</w:t>
       </w:r>
       <w:proofErr w:type="spellStart"/>
       <w:r>
@@ -12032,6 +12051,7 @@
         <w:t>fsf</w:t>
       </w:r>
       <w:proofErr w:type="spellEnd"/>
+      <w:proofErr w:type="gramEnd"/>
       <w:r>
         <w:rPr>
           <w:rFonts w:ascii="Myriad Pro" w:hAnsi="Myriad Pro"/>
@@ -12773,7 +12793,7 @@
           <w:u w:val="single"/>
         </w:rPr>
       </w:pPr>
-      <w:bookmarkStart w:id="30" w:name="OpenScience"/>
+      <w:bookmarkStart w:id="29" w:name="OpenScience"/>
       <w:r>
         <w:rPr>
           <w:rFonts w:ascii="Myriad Pro" w:hAnsi="Myriad Pro"/>
@@ -12785,36 +12805,56 @@
         <w:t>Open Science</w:t>
       </w:r>
     </w:p>
-    <w:bookmarkEnd w:id="30"/>
-    <w:p>
-      <w:pPr>
-        <w:jc w:val="both"/>
-        <w:rPr>
-          <w:rFonts w:ascii="Myriad Pro" w:hAnsi="Myriad Pro"/>
-          <w:color w:val="595959" w:themeColor="text1" w:themeTint="A6"/>
-          <w:sz w:val="22"/>
-          <w:szCs w:val="22"/>
-        </w:rPr>
-      </w:pPr>
-    </w:p>
-    <w:p>
-      <w:pPr>
-        <w:jc w:val="both"/>
-        <w:rPr>
-          <w:rFonts w:ascii="Myriad Pro" w:hAnsi="Myriad Pro"/>
-          <w:color w:val="595959" w:themeColor="text1" w:themeTint="A6"/>
-          <w:sz w:val="22"/>
-          <w:szCs w:val="22"/>
-        </w:rPr>
-      </w:pPr>
-      <w:r>
-        <w:rPr>
-          <w:rFonts w:ascii="Myriad Pro" w:hAnsi="Myriad Pro"/>
-          <w:color w:val="595959" w:themeColor="text1" w:themeTint="A6"/>
-          <w:sz w:val="22"/>
-          <w:szCs w:val="22"/>
-        </w:rPr>
-        <w:t xml:space="preserve">We’re all for open science, so lab members are encouraged (well, required) to share their code and data with others, whether they are in the lab or outside of it. Within lab, you can share your code and data whenever you like. But do not share your code or data with the outside world until you think (and Mariam agrees) that the lab has finished working with it. This gives us an opportunity to work with the data to meet our needs (including grant needs!) before releasing it for other people to use. Generally,  we will try to make our data and code publicly available within one year of publishing the results (longer if work on the dataset is ongoing).  Currently, the best option for sharing smaller datasets might be the </w:t>
+    <w:bookmarkEnd w:id="29"/>
+    <w:p>
+      <w:pPr>
+        <w:jc w:val="both"/>
+        <w:rPr>
+          <w:rFonts w:ascii="Myriad Pro" w:hAnsi="Myriad Pro"/>
+          <w:color w:val="595959" w:themeColor="text1" w:themeTint="A6"/>
+          <w:sz w:val="22"/>
+          <w:szCs w:val="22"/>
+        </w:rPr>
+      </w:pPr>
+    </w:p>
+    <w:p>
+      <w:pPr>
+        <w:jc w:val="both"/>
+        <w:rPr>
+          <w:rFonts w:ascii="Myriad Pro" w:hAnsi="Myriad Pro"/>
+          <w:color w:val="595959" w:themeColor="text1" w:themeTint="A6"/>
+          <w:sz w:val="22"/>
+          <w:szCs w:val="22"/>
+        </w:rPr>
+      </w:pPr>
+      <w:r>
+        <w:rPr>
+          <w:rFonts w:ascii="Myriad Pro" w:hAnsi="Myriad Pro"/>
+          <w:color w:val="595959" w:themeColor="text1" w:themeTint="A6"/>
+          <w:sz w:val="22"/>
+          <w:szCs w:val="22"/>
+        </w:rPr>
+        <w:t xml:space="preserve">We’re all for open science, so lab members are encouraged (well, required) to share their code and data with others, whether they are in the lab or outside of it. Within lab, you can share your code and data whenever you like. But do not share your code or data with the outside world until you think (and Mariam agrees) that the lab has finished working with it. This gives us an opportunity to work with the data to meet our needs (including grant needs!) before releasing it for other people to use. </w:t>
+      </w:r>
+      <w:proofErr w:type="gramStart"/>
+      <w:r>
+        <w:rPr>
+          <w:rFonts w:ascii="Myriad Pro" w:hAnsi="Myriad Pro"/>
+          <w:color w:val="595959" w:themeColor="text1" w:themeTint="A6"/>
+          <w:sz w:val="22"/>
+          <w:szCs w:val="22"/>
+        </w:rPr>
+        <w:t>Generally,  we</w:t>
+      </w:r>
+      <w:proofErr w:type="gramEnd"/>
+      <w:r>
+        <w:rPr>
+          <w:rFonts w:ascii="Myriad Pro" w:hAnsi="Myriad Pro"/>
+          <w:color w:val="595959" w:themeColor="text1" w:themeTint="A6"/>
+          <w:sz w:val="22"/>
+          <w:szCs w:val="22"/>
+        </w:rPr>
+        <w:t xml:space="preserve"> will try to make our data and code publicly available within one year of publishing the results (longer if work on the dataset is ongoing).  Currently, the best option for sharing smaller datasets might be the </w:t>
       </w:r>
       <w:hyperlink r:id="rId28" w:history="1">
         <w:r>
@@ -12835,7 +12875,16 @@
           <w:sz w:val="22"/>
           <w:szCs w:val="22"/>
         </w:rPr>
-        <w:t xml:space="preserve">, and the best option for sharing MRI datasets is </w:t>
+        <w:t xml:space="preserve">, and the best option for sharing MRI datasets </w:t>
+      </w:r>
+      <w:r>
+        <w:rPr>
+          <w:rFonts w:ascii="Myriad Pro" w:hAnsi="Myriad Pro"/>
+          <w:color w:val="595959" w:themeColor="text1" w:themeTint="A6"/>
+          <w:sz w:val="22"/>
+          <w:szCs w:val="22"/>
+        </w:rPr>
+        <w:t xml:space="preserve">is </w:t>
       </w:r>
       <w:hyperlink r:id="rId29" w:history="1">
         <w:proofErr w:type="spellStart"/>
@@ -12847,16 +12896,13 @@
             <w:sz w:val="22"/>
             <w:szCs w:val="22"/>
           </w:rPr>
-          <w:t>OpenFMRI</w:t>
+          <w:t>OpenNeuro</w:t>
         </w:r>
         <w:proofErr w:type="spellEnd"/>
       </w:hyperlink>
       <w:r>
         <w:rPr>
-          <w:rFonts w:ascii="Myriad Pro" w:hAnsi="Myriad Pro"/>
           <w:color w:val="00B0F0"/>
-          <w:sz w:val="22"/>
-          <w:szCs w:val="22"/>
         </w:rPr>
         <w:t xml:space="preserve"> </w:t>
       </w:r>
@@ -12997,7 +13043,7 @@
           <w:szCs w:val="22"/>
         </w:rPr>
       </w:pPr>
-      <w:bookmarkStart w:id="31" w:name="Funding"/>
+      <w:bookmarkStart w:id="30" w:name="Funding"/>
       <w:r>
         <w:rPr>
           <w:rFonts w:ascii="Myriad Pro" w:hAnsi="Myriad Pro"/>
@@ -13009,7 +13055,7 @@
         <w:t>Funding</w:t>
       </w:r>
     </w:p>
-    <w:bookmarkEnd w:id="31"/>
+    <w:bookmarkEnd w:id="30"/>
     <w:p>
       <w:pPr>
         <w:jc w:val="both"/>
@@ -13048,7 +13094,52 @@
           <w:sz w:val="22"/>
           <w:szCs w:val="22"/>
         </w:rPr>
-        <w:t>, as well as a few grants</w:t>
+        <w:t xml:space="preserve">, </w:t>
+      </w:r>
+      <w:r>
+        <w:rPr>
+          <w:rFonts w:ascii="Myriad Pro" w:hAnsi="Myriad Pro"/>
+          <w:color w:val="595959" w:themeColor="text1" w:themeTint="A6"/>
+          <w:sz w:val="22"/>
+          <w:szCs w:val="22"/>
+        </w:rPr>
+        <w:t xml:space="preserve">an NSF CAREER award, </w:t>
+      </w:r>
+      <w:r>
+        <w:rPr>
+          <w:rFonts w:ascii="Myriad Pro" w:hAnsi="Myriad Pro"/>
+          <w:color w:val="595959" w:themeColor="text1" w:themeTint="A6"/>
+          <w:sz w:val="22"/>
+          <w:szCs w:val="22"/>
+        </w:rPr>
+        <w:t>and</w:t>
+      </w:r>
+      <w:r>
+        <w:rPr>
+          <w:rFonts w:ascii="Myriad Pro" w:hAnsi="Myriad Pro"/>
+          <w:color w:val="595959" w:themeColor="text1" w:themeTint="A6"/>
+          <w:sz w:val="22"/>
+          <w:szCs w:val="22"/>
+        </w:rPr>
+        <w:t xml:space="preserve"> a few </w:t>
+      </w:r>
+      <w:r>
+        <w:rPr>
+          <w:rFonts w:ascii="Myriad Pro" w:hAnsi="Myriad Pro"/>
+          <w:color w:val="595959" w:themeColor="text1" w:themeTint="A6"/>
+          <w:sz w:val="22"/>
+          <w:szCs w:val="22"/>
+        </w:rPr>
+        <w:t xml:space="preserve">small </w:t>
+      </w:r>
+      <w:r>
+        <w:rPr>
+          <w:rFonts w:ascii="Myriad Pro" w:hAnsi="Myriad Pro"/>
+          <w:color w:val="595959" w:themeColor="text1" w:themeTint="A6"/>
+          <w:sz w:val="22"/>
+          <w:szCs w:val="22"/>
+        </w:rPr>
+        <w:t>grants</w:t>
       </w:r>
       <w:r>
         <w:rPr>
@@ -13257,6 +13348,8 @@
           <w:szCs w:val="22"/>
         </w:rPr>
       </w:pPr>
+      <w:bookmarkStart w:id="31" w:name="_GoBack"/>
+      <w:bookmarkEnd w:id="31"/>
     </w:p>
     <w:p>
       <w:pPr>
@@ -14915,7 +15008,7 @@
     </w:rPrDefault>
     <w:pPrDefault/>
   </w:docDefaults>
-  <w:latentStyles w:defLockedState="0" w:defUIPriority="99" w:defSemiHidden="0" w:defUnhideWhenUsed="0" w:defQFormat="0" w:count="375">
+  <w:latentStyles w:defLockedState="0" w:defUIPriority="99" w:defSemiHidden="0" w:defUnhideWhenUsed="0" w:defQFormat="0" w:count="376">
     <w:lsdException w:name="Normal" w:uiPriority="0" w:qFormat="1"/>
     <w:lsdException w:name="heading 1" w:uiPriority="9" w:qFormat="1"/>
     <w:lsdException w:name="heading 2" w:semiHidden="1" w:uiPriority="9" w:unhideWhenUsed="1" w:qFormat="1"/>
@@ -15021,7 +15114,6 @@
     <w:lsdException w:name="HTML Sample" w:semiHidden="1" w:unhideWhenUsed="1"/>
     <w:lsdException w:name="HTML Typewriter" w:semiHidden="1" w:unhideWhenUsed="1"/>
     <w:lsdException w:name="HTML Variable" w:semiHidden="1" w:unhideWhenUsed="1"/>
-    <w:lsdException w:name="Normal Table" w:semiHidden="1" w:unhideWhenUsed="1"/>
     <w:lsdException w:name="annotation subject" w:semiHidden="1" w:unhideWhenUsed="1"/>
     <w:lsdException w:name="No List" w:semiHidden="1" w:unhideWhenUsed="1"/>
     <w:lsdException w:name="Outline List 1" w:semiHidden="1" w:unhideWhenUsed="1"/>
@@ -15068,10 +15160,8 @@
     <w:lsdException w:name="Table Subtle 2" w:semiHidden="1" w:unhideWhenUsed="1"/>
     <w:lsdException w:name="Table Web 1" w:semiHidden="1" w:unhideWhenUsed="1"/>
     <w:lsdException w:name="Table Web 2" w:semiHidden="1" w:unhideWhenUsed="1"/>
-    <w:lsdException w:name="Table Web 3" w:semiHidden="1" w:unhideWhenUsed="1"/>
     <w:lsdException w:name="Balloon Text" w:semiHidden="1" w:unhideWhenUsed="1"/>
     <w:lsdException w:name="Table Grid" w:uiPriority="39"/>
-    <w:lsdException w:name="Table Theme" w:semiHidden="1" w:unhideWhenUsed="1"/>
     <w:lsdException w:name="Placeholder Text" w:semiHidden="1"/>
     <w:lsdException w:name="No Spacing" w:uiPriority="1" w:qFormat="1"/>
     <w:lsdException w:name="Light Shading" w:uiPriority="60"/>
@@ -15289,6 +15379,7 @@
     <w:lsdException w:name="List Table 7 Colorful Accent 6" w:uiPriority="52"/>
     <w:lsdException w:name="Mention" w:semiHidden="1" w:unhideWhenUsed="1"/>
     <w:lsdException w:name="Smart Hyperlink" w:semiHidden="1" w:unhideWhenUsed="1"/>
+    <w:lsdException w:name="Smart Link" w:semiHidden="1" w:unhideWhenUsed="1"/>
   </w:latentStyles>
   <w:style w:type="paragraph" w:default="1" w:styleId="Normal">
     <w:name w:val="Normal"/>
@@ -15450,6 +15541,33 @@
     <w:rPr>
       <w:color w:val="605E5C"/>
       <w:shd w:val="clear" w:color="auto" w:fill="E1DFDD"/>
+    </w:rPr>
+  </w:style>
+  <w:style w:type="paragraph" w:styleId="BalloonText">
+    <w:name w:val="Balloon Text"/>
+    <w:basedOn w:val="Normal"/>
+    <w:link w:val="BalloonTextChar"/>
+    <w:uiPriority w:val="99"/>
+    <w:semiHidden/>
+    <w:unhideWhenUsed/>
+    <w:rsid w:val="00706D59"/>
+    <w:rPr>
+      <w:rFonts w:ascii="Times New Roman" w:hAnsi="Times New Roman" w:cs="Times New Roman"/>
+      <w:sz w:val="18"/>
+      <w:szCs w:val="18"/>
+    </w:rPr>
+  </w:style>
+  <w:style w:type="character" w:customStyle="1" w:styleId="BalloonTextChar">
+    <w:name w:val="Balloon Text Char"/>
+    <w:basedOn w:val="DefaultParagraphFont"/>
+    <w:link w:val="BalloonText"/>
+    <w:uiPriority w:val="99"/>
+    <w:semiHidden/>
+    <w:rsid w:val="00706D59"/>
+    <w:rPr>
+      <w:rFonts w:ascii="Times New Roman" w:hAnsi="Times New Roman" w:cs="Times New Roman"/>
+      <w:sz w:val="18"/>
+      <w:szCs w:val="18"/>
     </w:rPr>
   </w:style>
 </w:styles>
@@ -15721,7 +15839,7 @@
 </file>
 
 <file path=customXml/itemProps1.xml><?xml version="1.0" encoding="utf-8"?>
-<ds:datastoreItem xmlns:ds="http://schemas.openxmlformats.org/officeDocument/2006/customXml" ds:itemID="{0D7ACB4B-9CB3-8447-B852-E087A87968A6}">
+<ds:datastoreItem xmlns:ds="http://schemas.openxmlformats.org/officeDocument/2006/customXml" ds:itemID="{B247A76F-67C3-1B4B-BBB0-87568A9D1E6E}">
   <ds:schemaRefs>
     <ds:schemaRef ds:uri="http://schemas.openxmlformats.org/officeDocument/2006/bibliography"/>
   </ds:schemaRefs>

</xml_diff>

<commit_message>
updating calendars & emails
</commit_message>
<xml_diff>
--- a/aly-lab-manual.docx
+++ b/aly-lab-manual.docx
@@ -7841,6 +7841,95 @@
     </w:p>
     <w:p>
       <w:pPr>
+        <w:pStyle w:val="ListParagraph"/>
+        <w:rPr>
+          <w:rFonts w:ascii="Myriad Pro" w:hAnsi="Myriad Pro"/>
+          <w:i/>
+          <w:color w:val="595959" w:themeColor="text1" w:themeTint="A6"/>
+          <w:sz w:val="22"/>
+          <w:szCs w:val="22"/>
+        </w:rPr>
+      </w:pPr>
+    </w:p>
+    <w:p>
+      <w:pPr>
+        <w:pStyle w:val="ListParagraph"/>
+        <w:numPr>
+          <w:ilvl w:val="0"/>
+          <w:numId w:val="5"/>
+        </w:numPr>
+        <w:jc w:val="both"/>
+        <w:rPr>
+          <w:rFonts w:ascii="Myriad Pro" w:hAnsi="Myriad Pro"/>
+          <w:i/>
+          <w:color w:val="595959" w:themeColor="text1" w:themeTint="A6"/>
+          <w:sz w:val="22"/>
+          <w:szCs w:val="22"/>
+        </w:rPr>
+      </w:pPr>
+      <w:r>
+        <w:rPr>
+          <w:rFonts w:ascii="Myriad Pro" w:hAnsi="Myriad Pro"/>
+          <w:color w:val="595959" w:themeColor="text1" w:themeTint="A6"/>
+          <w:sz w:val="22"/>
+          <w:szCs w:val="22"/>
+        </w:rPr>
+        <w:t xml:space="preserve">Aly Lab </w:t>
+      </w:r>
+      <w:r>
+        <w:rPr>
+          <w:rFonts w:ascii="Myriad Pro" w:hAnsi="Myriad Pro"/>
+          <w:color w:val="595959" w:themeColor="text1" w:themeTint="A6"/>
+          <w:sz w:val="22"/>
+          <w:szCs w:val="22"/>
+        </w:rPr>
+        <w:t>Desk Space</w:t>
+      </w:r>
+      <w:r>
+        <w:rPr>
+          <w:rFonts w:ascii="Myriad Pro" w:hAnsi="Myriad Pro"/>
+          <w:color w:val="595959" w:themeColor="text1" w:themeTint="A6"/>
+          <w:sz w:val="22"/>
+          <w:szCs w:val="22"/>
+        </w:rPr>
+        <w:t xml:space="preserve"> calendar: </w:t>
+      </w:r>
+      <w:r>
+        <w:rPr>
+          <w:rFonts w:ascii="Myriad Pro" w:hAnsi="Myriad Pro"/>
+          <w:i/>
+          <w:color w:val="595959" w:themeColor="text1" w:themeTint="A6"/>
+          <w:sz w:val="22"/>
+          <w:szCs w:val="22"/>
+        </w:rPr>
+        <w:t xml:space="preserve">used to reserve </w:t>
+      </w:r>
+      <w:r>
+        <w:rPr>
+          <w:rFonts w:ascii="Myriad Pro" w:hAnsi="Myriad Pro"/>
+          <w:i/>
+          <w:color w:val="595959" w:themeColor="text1" w:themeTint="A6"/>
+          <w:sz w:val="22"/>
+          <w:szCs w:val="22"/>
+        </w:rPr>
+        <w:t>desk space in the lab. There are a couple of free desks that have to be shared among all RAs. Talk to the lab manager to find out which desks are available, and book them on this calendar when you know you need desk space.</w:t>
+      </w:r>
+    </w:p>
+    <w:p>
+      <w:pPr>
+        <w:ind w:left="360"/>
+        <w:jc w:val="both"/>
+        <w:rPr>
+          <w:rFonts w:ascii="Myriad Pro" w:hAnsi="Myriad Pro"/>
+          <w:i/>
+          <w:color w:val="595959" w:themeColor="text1" w:themeTint="A6"/>
+          <w:sz w:val="22"/>
+          <w:szCs w:val="22"/>
+        </w:rPr>
+      </w:pPr>
+    </w:p>
+    <w:p>
+      <w:pPr>
         <w:jc w:val="both"/>
         <w:rPr>
           <w:rFonts w:ascii="Myriad Pro" w:hAnsi="Myriad Pro"/>
@@ -8396,7 +8485,17 @@
           <w:sz w:val="22"/>
           <w:szCs w:val="22"/>
         </w:rPr>
-        <w:t>, feel free to work at home occasionally. If you have no meetings, no participants, and no other obligations that day, it might be a good day to work at home – but you can’t do this all the time, and I expect to see everyone in the lab on a regular basis</w:t>
+        <w:t xml:space="preserve">, feel free to work at home occasionally. If you have no meetings, no participants, and no other </w:t>
+      </w:r>
+      <w:r>
+        <w:rPr>
+          <w:rFonts w:ascii="Myriad Pro" w:hAnsi="Myriad Pro"/>
+          <w:color w:val="595959" w:themeColor="text1" w:themeTint="A6"/>
+          <w:sz w:val="22"/>
+          <w:szCs w:val="22"/>
+        </w:rPr>
+        <w:lastRenderedPageBreak/>
+        <w:t>obligations that day, it might be a good day to work at home – but you can’t do this all the time, and I expect to see everyone in the lab on a regular basis</w:t>
       </w:r>
       <w:r>
         <w:rPr>
@@ -8485,17 +8584,7 @@
           <w:sz w:val="22"/>
           <w:szCs w:val="22"/>
         </w:rPr>
-        <w:t xml:space="preserve">). I expect lab </w:t>
-      </w:r>
-      <w:r>
-        <w:rPr>
-          <w:rFonts w:ascii="Myriad Pro" w:hAnsi="Myriad Pro"/>
-          <w:color w:val="595959" w:themeColor="text1" w:themeTint="A6"/>
-          <w:sz w:val="22"/>
-          <w:szCs w:val="22"/>
-        </w:rPr>
-        <w:lastRenderedPageBreak/>
-        <w:t xml:space="preserve">managers / research assistants to be in about 8 hours a day, starting around 9am or 10am and ending around 5pm or 6pm. </w:t>
+        <w:t xml:space="preserve">). I expect lab managers / research assistants to be in about 8 hours a day, starting around 9am or 10am and ending around 5pm or 6pm. </w:t>
       </w:r>
     </w:p>
     <w:p>
@@ -8844,6 +8933,88 @@
           <w:szCs w:val="22"/>
         </w:rPr>
       </w:pPr>
+      <w:r>
+        <w:rPr>
+          <w:rFonts w:ascii="Myriad Pro" w:hAnsi="Myriad Pro"/>
+          <w:color w:val="595959" w:themeColor="text1" w:themeTint="A6"/>
+          <w:sz w:val="22"/>
+          <w:szCs w:val="22"/>
+        </w:rPr>
+        <w:t xml:space="preserve">Although I sometimes work weekends, I try to only do that when absolutely necessarily. Please respect that by making sure to give me enough heads-up about impending deadlines so that I can get things done for you (e.g., write letters of recommendation, give feedback on manuscripts, </w:t>
+      </w:r>
+      <w:proofErr w:type="spellStart"/>
+      <w:r>
+        <w:rPr>
+          <w:rFonts w:ascii="Myriad Pro" w:hAnsi="Myriad Pro"/>
+          <w:color w:val="595959" w:themeColor="text1" w:themeTint="A6"/>
+          <w:sz w:val="22"/>
+          <w:szCs w:val="22"/>
+        </w:rPr>
+        <w:t>etc</w:t>
+      </w:r>
+      <w:proofErr w:type="spellEnd"/>
+      <w:r>
+        <w:rPr>
+          <w:rFonts w:ascii="Myriad Pro" w:hAnsi="Myriad Pro"/>
+          <w:color w:val="595959" w:themeColor="text1" w:themeTint="A6"/>
+          <w:sz w:val="22"/>
+          <w:szCs w:val="22"/>
+        </w:rPr>
+        <w:t>) while maintaining my work/life balance.</w:t>
+      </w:r>
+      <w:r>
+        <w:rPr>
+          <w:rFonts w:ascii="Myriad Pro" w:hAnsi="Myriad Pro"/>
+          <w:color w:val="595959" w:themeColor="text1" w:themeTint="A6"/>
+          <w:sz w:val="22"/>
+          <w:szCs w:val="22"/>
+        </w:rPr>
+        <w:t xml:space="preserve"> For more details, see </w:t>
+      </w:r>
+      <w:hyperlink w:anchor="Deadlines" w:history="1">
+        <w:r>
+          <w:rPr>
+            <w:rStyle w:val="Hyperlink"/>
+            <w:rFonts w:ascii="Myriad Pro" w:hAnsi="Myriad Pro"/>
+            <w:sz w:val="22"/>
+            <w:szCs w:val="22"/>
+          </w:rPr>
+          <w:t>Deadlines</w:t>
+        </w:r>
+      </w:hyperlink>
+      <w:r>
+        <w:rPr>
+          <w:rFonts w:ascii="Myriad Pro" w:hAnsi="Myriad Pro"/>
+          <w:color w:val="595959" w:themeColor="text1" w:themeTint="A6"/>
+          <w:sz w:val="22"/>
+          <w:szCs w:val="22"/>
+        </w:rPr>
+        <w:t>.</w:t>
+      </w:r>
+    </w:p>
+    <w:p>
+      <w:pPr>
+        <w:jc w:val="both"/>
+        <w:rPr>
+          <w:rFonts w:ascii="Myriad Pro" w:hAnsi="Myriad Pro"/>
+          <w:color w:val="595959" w:themeColor="text1" w:themeTint="A6"/>
+          <w:sz w:val="22"/>
+          <w:szCs w:val="22"/>
+        </w:rPr>
+      </w:pPr>
+    </w:p>
+    <w:p>
+      <w:pPr>
+        <w:jc w:val="both"/>
+        <w:rPr>
+          <w:rFonts w:ascii="Myriad Pro" w:hAnsi="Myriad Pro"/>
+          <w:color w:val="595959" w:themeColor="text1" w:themeTint="A6"/>
+          <w:sz w:val="22"/>
+          <w:szCs w:val="22"/>
+        </w:rPr>
+      </w:pPr>
+      <w:bookmarkStart w:id="22" w:name="_GoBack"/>
+      <w:bookmarkEnd w:id="22"/>
     </w:p>
     <w:p>
       <w:pPr>
@@ -8856,7 +9027,7 @@
           <w:u w:val="single"/>
         </w:rPr>
       </w:pPr>
-      <w:bookmarkStart w:id="22" w:name="NoiseLevels"/>
+      <w:bookmarkStart w:id="23" w:name="NoiseLevels"/>
       <w:r>
         <w:rPr>
           <w:rFonts w:ascii="Myriad Pro" w:hAnsi="Myriad Pro"/>
@@ -8878,7 +9049,7 @@
         <w:t>Policy</w:t>
       </w:r>
     </w:p>
-    <w:bookmarkEnd w:id="22"/>
+    <w:bookmarkEnd w:id="23"/>
     <w:p>
       <w:pPr>
         <w:jc w:val="both"/>
@@ -9062,6 +9233,7 @@
           <w:sz w:val="22"/>
           <w:szCs w:val="22"/>
         </w:rPr>
+        <w:lastRenderedPageBreak/>
         <w:t>2. </w:t>
       </w:r>
       <w:r>
@@ -9225,7 +9397,6 @@
           <w:sz w:val="22"/>
           <w:szCs w:val="22"/>
         </w:rPr>
-        <w:lastRenderedPageBreak/>
         <w:t>It’s nice</w:t>
       </w:r>
       <w:r>
@@ -9298,7 +9469,7 @@
           <w:u w:val="single"/>
         </w:rPr>
       </w:pPr>
-      <w:bookmarkStart w:id="23" w:name="PIOfficeHours"/>
+      <w:bookmarkStart w:id="24" w:name="PIOfficeHours"/>
       <w:r>
         <w:rPr>
           <w:rFonts w:ascii="Myriad Pro" w:hAnsi="Myriad Pro"/>
@@ -9310,7 +9481,7 @@
         <w:t>PI Office Hours</w:t>
       </w:r>
     </w:p>
-    <w:bookmarkEnd w:id="23"/>
+    <w:bookmarkEnd w:id="24"/>
     <w:p>
       <w:pPr>
         <w:rPr>
@@ -9491,7 +9662,7 @@
           <w:u w:val="single"/>
         </w:rPr>
       </w:pPr>
-      <w:bookmarkStart w:id="24" w:name="Meetings"/>
+      <w:bookmarkStart w:id="25" w:name="Meetings"/>
       <w:r>
         <w:rPr>
           <w:rFonts w:ascii="Myriad Pro" w:hAnsi="Myriad Pro"/>
@@ -9503,7 +9674,7 @@
         <w:t>Meetings</w:t>
       </w:r>
     </w:p>
-    <w:bookmarkEnd w:id="24"/>
+    <w:bookmarkEnd w:id="25"/>
     <w:p>
       <w:pPr>
         <w:rPr>
@@ -9814,6 +9985,7 @@
           <w:sz w:val="22"/>
           <w:szCs w:val="22"/>
         </w:rPr>
+        <w:lastRenderedPageBreak/>
         <w:t>Individual Meetings</w:t>
       </w:r>
     </w:p>
@@ -9966,7 +10138,7 @@
           <w:u w:val="single"/>
         </w:rPr>
       </w:pPr>
-      <w:bookmarkStart w:id="25" w:name="Deadlines"/>
+      <w:bookmarkStart w:id="26" w:name="Deadlines"/>
       <w:r>
         <w:rPr>
           <w:rFonts w:ascii="Myriad Pro" w:hAnsi="Myriad Pro"/>
@@ -9978,7 +10150,7 @@
         <w:t>Deadlines</w:t>
       </w:r>
     </w:p>
-    <w:bookmarkEnd w:id="25"/>
+    <w:bookmarkEnd w:id="26"/>
     <w:p>
       <w:pPr>
         <w:rPr>
@@ -10451,7 +10623,7 @@
           <w:u w:val="single"/>
         </w:rPr>
       </w:pPr>
-      <w:bookmarkStart w:id="26" w:name="Presentations"/>
+      <w:bookmarkStart w:id="27" w:name="Presentations"/>
       <w:r>
         <w:rPr>
           <w:rFonts w:ascii="Myriad Pro" w:hAnsi="Myriad Pro"/>
@@ -10463,7 +10635,7 @@
         <w:t>Presentations</w:t>
       </w:r>
     </w:p>
-    <w:bookmarkEnd w:id="26"/>
+    <w:bookmarkEnd w:id="27"/>
     <w:p>
       <w:pPr>
         <w:rPr>
@@ -10587,7 +10759,17 @@
           <w:sz w:val="22"/>
           <w:szCs w:val="22"/>
         </w:rPr>
-        <w:t xml:space="preserve">Practice talks will help you feel comfortable with your presentation, and will also allow you to get feedback from the lab and implement those changes well in advance of your real presentation. </w:t>
+        <w:t xml:space="preserve">Practice talks will help you feel comfortable with your presentation, and will also allow </w:t>
+      </w:r>
+      <w:r>
+        <w:rPr>
+          <w:rFonts w:ascii="Myriad Pro" w:hAnsi="Myriad Pro"/>
+          <w:color w:val="595959" w:themeColor="text1" w:themeTint="A6"/>
+          <w:sz w:val="22"/>
+          <w:szCs w:val="22"/>
+        </w:rPr>
+        <w:lastRenderedPageBreak/>
+        <w:t xml:space="preserve">you to get feedback from the lab and implement those changes well in advance of your real presentation. </w:t>
       </w:r>
     </w:p>
     <w:p>
@@ -10721,17 +10903,7 @@
           <w:sz w:val="22"/>
           <w:szCs w:val="22"/>
         </w:rPr>
-        <w:t xml:space="preserve">You’ll get a lot of feedback on your talks in any case, but other people’s slides might be helpful to you as you </w:t>
-      </w:r>
-      <w:r>
-        <w:rPr>
-          <w:rFonts w:ascii="Myriad Pro" w:hAnsi="Myriad Pro"/>
-          <w:color w:val="595959" w:themeColor="text1" w:themeTint="A6"/>
-          <w:sz w:val="22"/>
-          <w:szCs w:val="22"/>
-        </w:rPr>
-        <w:lastRenderedPageBreak/>
-        <w:t>are setting up your talk. As with posters, feel free to go with your own style as long as it is polished and clear.</w:t>
+        <w:t>You’ll get a lot of feedback on your talks in any case, but other people’s slides might be helpful to you as you are setting up your talk. As with posters, feel free to go with your own style as long as it is polished and clear.</w:t>
       </w:r>
     </w:p>
     <w:p>
@@ -10777,7 +10949,7 @@
           <w:u w:val="single"/>
         </w:rPr>
       </w:pPr>
-      <w:bookmarkStart w:id="27" w:name="RecommendationLetters"/>
+      <w:bookmarkStart w:id="28" w:name="RecommendationLetters"/>
       <w:r>
         <w:rPr>
           <w:rFonts w:ascii="Myriad Pro" w:hAnsi="Myriad Pro"/>
@@ -10789,7 +10961,7 @@
         <w:t>Recommendation Letters</w:t>
       </w:r>
     </w:p>
-    <w:bookmarkEnd w:id="27"/>
+    <w:bookmarkEnd w:id="28"/>
     <w:p>
       <w:pPr>
         <w:jc w:val="both"/>
@@ -11013,7 +11185,7 @@
           <w:u w:val="single"/>
         </w:rPr>
       </w:pPr>
-      <w:bookmarkStart w:id="28" w:name="DataManagement"/>
+      <w:bookmarkStart w:id="29" w:name="DataManagement"/>
       <w:r>
         <w:rPr>
           <w:rFonts w:ascii="Myriad Pro" w:hAnsi="Myriad Pro"/>
@@ -11025,7 +11197,7 @@
         <w:t>Data Management</w:t>
       </w:r>
     </w:p>
-    <w:bookmarkEnd w:id="28"/>
+    <w:bookmarkEnd w:id="29"/>
     <w:p>
       <w:pPr>
         <w:jc w:val="both"/>
@@ -11317,7 +11489,17 @@
           <w:sz w:val="22"/>
           <w:szCs w:val="22"/>
         </w:rPr>
-        <w:t>lthough the servers are backed up, the backup is only on-site – so make extra backups! Each lab member should back up raw data on an external hard drive, as well as the code needed to reproduce all analyses.</w:t>
+        <w:t xml:space="preserve">lthough the servers are backed up, the backup is only on-site – so make extra backups! Each lab member should back up raw data on an external hard drive, as well as the code needed to reproduce </w:t>
+      </w:r>
+      <w:r>
+        <w:rPr>
+          <w:rFonts w:ascii="Myriad Pro" w:hAnsi="Myriad Pro"/>
+          <w:color w:val="595959" w:themeColor="text1" w:themeTint="A6"/>
+          <w:sz w:val="22"/>
+          <w:szCs w:val="22"/>
+        </w:rPr>
+        <w:lastRenderedPageBreak/>
+        <w:t>all analyses.</w:t>
       </w:r>
       <w:r>
         <w:rPr>
@@ -11507,7 +11689,6 @@
           <w:sz w:val="22"/>
           <w:szCs w:val="22"/>
         </w:rPr>
-        <w:lastRenderedPageBreak/>
         <w:t>individual directories for each of your participants</w:t>
       </w:r>
     </w:p>
@@ -12605,6 +12786,7 @@
           <w:sz w:val="22"/>
           <w:szCs w:val="22"/>
         </w:rPr>
+        <w:lastRenderedPageBreak/>
         <w:t>if you are running your presentation code out of Dropbox, it will still be good to have a copy of the code here (but you can keep the stimuli only on Dropbox if you’d like)</w:t>
       </w:r>
     </w:p>
@@ -12793,7 +12975,7 @@
           <w:u w:val="single"/>
         </w:rPr>
       </w:pPr>
-      <w:bookmarkStart w:id="29" w:name="OpenScience"/>
+      <w:bookmarkStart w:id="30" w:name="OpenScience"/>
       <w:r>
         <w:rPr>
           <w:rFonts w:ascii="Myriad Pro" w:hAnsi="Myriad Pro"/>
@@ -12805,7 +12987,7 @@
         <w:t>Open Science</w:t>
       </w:r>
     </w:p>
-    <w:bookmarkEnd w:id="29"/>
+    <w:bookmarkEnd w:id="30"/>
     <w:p>
       <w:pPr>
         <w:jc w:val="both"/>
@@ -13043,7 +13225,7 @@
           <w:szCs w:val="22"/>
         </w:rPr>
       </w:pPr>
-      <w:bookmarkStart w:id="30" w:name="Funding"/>
+      <w:bookmarkStart w:id="31" w:name="Funding"/>
       <w:r>
         <w:rPr>
           <w:rFonts w:ascii="Myriad Pro" w:hAnsi="Myriad Pro"/>
@@ -13055,7 +13237,7 @@
         <w:t>Funding</w:t>
       </w:r>
     </w:p>
-    <w:bookmarkEnd w:id="30"/>
+    <w:bookmarkEnd w:id="31"/>
     <w:p>
       <w:pPr>
         <w:jc w:val="both"/>
@@ -13348,8 +13530,6 @@
           <w:szCs w:val="22"/>
         </w:rPr>
       </w:pPr>
-      <w:bookmarkStart w:id="31" w:name="_GoBack"/>
-      <w:bookmarkEnd w:id="31"/>
     </w:p>
     <w:p>
       <w:pPr>
@@ -15114,6 +15294,7 @@
     <w:lsdException w:name="HTML Sample" w:semiHidden="1" w:unhideWhenUsed="1"/>
     <w:lsdException w:name="HTML Typewriter" w:semiHidden="1" w:unhideWhenUsed="1"/>
     <w:lsdException w:name="HTML Variable" w:semiHidden="1" w:unhideWhenUsed="1"/>
+    <w:lsdException w:name="Normal Table" w:semiHidden="1" w:unhideWhenUsed="1"/>
     <w:lsdException w:name="annotation subject" w:semiHidden="1" w:unhideWhenUsed="1"/>
     <w:lsdException w:name="No List" w:semiHidden="1" w:unhideWhenUsed="1"/>
     <w:lsdException w:name="Outline List 1" w:semiHidden="1" w:unhideWhenUsed="1"/>
@@ -15160,8 +15341,10 @@
     <w:lsdException w:name="Table Subtle 2" w:semiHidden="1" w:unhideWhenUsed="1"/>
     <w:lsdException w:name="Table Web 1" w:semiHidden="1" w:unhideWhenUsed="1"/>
     <w:lsdException w:name="Table Web 2" w:semiHidden="1" w:unhideWhenUsed="1"/>
+    <w:lsdException w:name="Table Web 3" w:semiHidden="1" w:unhideWhenUsed="1"/>
     <w:lsdException w:name="Balloon Text" w:semiHidden="1" w:unhideWhenUsed="1"/>
     <w:lsdException w:name="Table Grid" w:uiPriority="39"/>
+    <w:lsdException w:name="Table Theme" w:semiHidden="1" w:unhideWhenUsed="1"/>
     <w:lsdException w:name="Placeholder Text" w:semiHidden="1"/>
     <w:lsdException w:name="No Spacing" w:uiPriority="1" w:qFormat="1"/>
     <w:lsdException w:name="Light Shading" w:uiPriority="60"/>
@@ -15839,7 +16022,7 @@
 </file>
 
 <file path=customXml/itemProps1.xml><?xml version="1.0" encoding="utf-8"?>
-<ds:datastoreItem xmlns:ds="http://schemas.openxmlformats.org/officeDocument/2006/customXml" ds:itemID="{B247A76F-67C3-1B4B-BBB0-87568A9D1E6E}">
+<ds:datastoreItem xmlns:ds="http://schemas.openxmlformats.org/officeDocument/2006/customXml" ds:itemID="{4C1C6AE7-80A1-B44B-90CF-B591D072FEFD}">
   <ds:schemaRefs>
     <ds:schemaRef ds:uri="http://schemas.openxmlformats.org/officeDocument/2006/bibliography"/>
   </ds:schemaRefs>

</xml_diff>

<commit_message>
removed form, modified intro paragraphs
</commit_message>
<xml_diff>
--- a/aly-lab-manual.docx
+++ b/aly-lab-manual.docx
@@ -2205,70 +2205,51 @@
           <w:sz w:val="22"/>
           <w:szCs w:val="22"/>
         </w:rPr>
-        <w:t xml:space="preserve"> and </w:t>
+        <w:t>. You’re also highly encouraged to read it while deciding if you want to join the lab in the first place. You should always feel free to talk to Mariam to clarify anything in the lab manual, and let her know if she isn’t following through on some of her promises! This lab manual is intended to be a starting point for a positive mentor-mentee and lab experience — but, ultimately, positive experiences will also require active investment in, and refinement of, our one-on-one interactions over time.</w:t>
+      </w:r>
+    </w:p>
+    <w:p>
+      <w:pPr>
+        <w:jc w:val="both"/>
+        <w:rPr>
+          <w:rFonts w:ascii="Myriad Pro" w:hAnsi="Myriad Pro"/>
+          <w:color w:val="000000" w:themeColor="text1"/>
+          <w:sz w:val="22"/>
+          <w:szCs w:val="22"/>
+        </w:rPr>
+      </w:pPr>
+      <w:bookmarkStart w:id="1" w:name="_GoBack"/>
+      <w:bookmarkEnd w:id="1"/>
+    </w:p>
+    <w:p>
+      <w:pPr>
+        <w:jc w:val="both"/>
+        <w:rPr>
+          <w:rFonts w:ascii="Myriad Pro" w:hAnsi="Myriad Pro"/>
+          <w:color w:val="595959" w:themeColor="text1" w:themeTint="A6"/>
+          <w:sz w:val="22"/>
+          <w:szCs w:val="22"/>
+        </w:rPr>
+      </w:pPr>
+      <w:r>
+        <w:rPr>
+          <w:rFonts w:ascii="Myriad Pro" w:hAnsi="Myriad Pro"/>
+          <w:color w:val="595959" w:themeColor="text1" w:themeTint="A6"/>
+          <w:sz w:val="22"/>
+          <w:szCs w:val="22"/>
+        </w:rPr>
+        <w:t xml:space="preserve">This lab manual is </w:t>
+      </w:r>
+      <w:r>
+        <w:rPr>
+          <w:rFonts w:ascii="Myriad Pro" w:hAnsi="Myriad Pro"/>
+          <w:color w:val="595959" w:themeColor="text1" w:themeTint="A6"/>
+          <w:sz w:val="22"/>
+          <w:szCs w:val="22"/>
+        </w:rPr>
+        <w:t xml:space="preserve">licensed under a </w:t>
       </w:r>
       <w:hyperlink r:id="rId11" w:history="1">
-        <w:r>
-          <w:rPr>
-            <w:rStyle w:val="Hyperlink"/>
-            <w:rFonts w:ascii="Myriad Pro" w:hAnsi="Myriad Pro"/>
-            <w:color w:val="00B0F0"/>
-            <w:sz w:val="22"/>
-            <w:szCs w:val="22"/>
-          </w:rPr>
-          <w:t>sign a form</w:t>
-        </w:r>
-      </w:hyperlink>
-      <w:r>
-        <w:rPr>
-          <w:rFonts w:ascii="Myriad Pro" w:hAnsi="Myriad Pro"/>
-          <w:color w:val="595959" w:themeColor="text1" w:themeTint="A6"/>
-          <w:sz w:val="22"/>
-          <w:szCs w:val="22"/>
-        </w:rPr>
-        <w:t xml:space="preserve"> indicating that you have done so.</w:t>
-      </w:r>
-    </w:p>
-    <w:p>
-      <w:pPr>
-        <w:jc w:val="both"/>
-        <w:rPr>
-          <w:rFonts w:ascii="Myriad Pro" w:hAnsi="Myriad Pro"/>
-          <w:color w:val="000000" w:themeColor="text1"/>
-          <w:sz w:val="22"/>
-          <w:szCs w:val="22"/>
-        </w:rPr>
-      </w:pPr>
-    </w:p>
-    <w:p>
-      <w:pPr>
-        <w:jc w:val="both"/>
-        <w:rPr>
-          <w:rFonts w:ascii="Myriad Pro" w:hAnsi="Myriad Pro"/>
-          <w:color w:val="595959" w:themeColor="text1" w:themeTint="A6"/>
-          <w:sz w:val="22"/>
-          <w:szCs w:val="22"/>
-        </w:rPr>
-      </w:pPr>
-      <w:r>
-        <w:rPr>
-          <w:rFonts w:ascii="Myriad Pro" w:hAnsi="Myriad Pro"/>
-          <w:color w:val="595959" w:themeColor="text1" w:themeTint="A6"/>
-          <w:sz w:val="22"/>
-          <w:szCs w:val="22"/>
-        </w:rPr>
-        <w:t xml:space="preserve">This lab manual is </w:t>
-      </w:r>
-      <w:r>
-        <w:rPr>
-          <w:rFonts w:ascii="Myriad Pro" w:hAnsi="Myriad Pro"/>
-          <w:color w:val="595959" w:themeColor="text1" w:themeTint="A6"/>
-          <w:sz w:val="22"/>
-          <w:szCs w:val="22"/>
-        </w:rPr>
-        <w:t xml:space="preserve">licensed under a </w:t>
-      </w:r>
-      <w:hyperlink r:id="rId12" w:history="1">
         <w:r>
           <w:rPr>
             <w:rStyle w:val="Hyperlink"/>
@@ -2402,7 +2383,7 @@
           <w:szCs w:val="22"/>
         </w:rPr>
       </w:pPr>
-      <w:bookmarkStart w:id="1" w:name="Expectations"/>
+      <w:bookmarkStart w:id="2" w:name="Expectations"/>
       <w:r>
         <w:rPr>
           <w:rFonts w:ascii="Myriad Pro" w:hAnsi="Myriad Pro"/>
@@ -2414,7 +2395,7 @@
         <w:t>Expectations and Responsibilities</w:t>
       </w:r>
     </w:p>
-    <w:bookmarkEnd w:id="1"/>
+    <w:bookmarkEnd w:id="2"/>
     <w:p>
       <w:pPr>
         <w:jc w:val="both"/>
@@ -2438,7 +2419,7 @@
           <w:u w:val="single"/>
         </w:rPr>
       </w:pPr>
-      <w:bookmarkStart w:id="2" w:name="Everyone"/>
+      <w:bookmarkStart w:id="3" w:name="Everyone"/>
       <w:r>
         <w:rPr>
           <w:rFonts w:ascii="Myriad Pro" w:hAnsi="Myriad Pro"/>
@@ -2449,7 +2430,7 @@
         </w:rPr>
         <w:t>Everyone</w:t>
       </w:r>
-      <w:bookmarkEnd w:id="2"/>
+      <w:bookmarkEnd w:id="3"/>
     </w:p>
     <w:p>
       <w:pPr>
@@ -2791,6 +2772,7 @@
           <w:sz w:val="22"/>
           <w:szCs w:val="22"/>
         </w:rPr>
+        <w:lastRenderedPageBreak/>
         <w:t xml:space="preserve">Support your fellow lab-mates. Help them out if they need help (even if you aren’t on the project), and let them vent when they need to. </w:t>
       </w:r>
       <w:r>
@@ -2868,7 +2850,6 @@
           <w:sz w:val="22"/>
           <w:szCs w:val="22"/>
         </w:rPr>
-        <w:lastRenderedPageBreak/>
         <w:t>If you’re struggling, tell someone (feel free to tell Mariam</w:t>
       </w:r>
       <w:r>
@@ -3432,7 +3413,7 @@
           <w:u w:val="single"/>
         </w:rPr>
       </w:pPr>
-      <w:bookmarkStart w:id="3" w:name="PI"/>
+      <w:bookmarkStart w:id="4" w:name="PI"/>
       <w:r>
         <w:rPr>
           <w:rFonts w:ascii="Myriad Pro" w:hAnsi="Myriad Pro"/>
@@ -3444,7 +3425,7 @@
         <w:t>Principal Investigator</w:t>
       </w:r>
     </w:p>
-    <w:bookmarkEnd w:id="3"/>
+    <w:bookmarkEnd w:id="4"/>
     <w:p>
       <w:pPr>
         <w:pStyle w:val="ListParagraph"/>
@@ -3556,7 +3537,6 @@
           <w:sz w:val="22"/>
           <w:szCs w:val="22"/>
         </w:rPr>
-        <w:lastRenderedPageBreak/>
         <w:t>Give you feedback on a timely basis, including feedback on project ideas, conference posters, talks, manuscripts, figures, grants</w:t>
       </w:r>
     </w:p>
@@ -3722,7 +3702,7 @@
           <w:u w:val="single"/>
         </w:rPr>
       </w:pPr>
-      <w:bookmarkStart w:id="4" w:name="Postdocs"/>
+      <w:bookmarkStart w:id="5" w:name="Postdocs"/>
       <w:r>
         <w:rPr>
           <w:rFonts w:ascii="Myriad Pro" w:hAnsi="Myriad Pro"/>
@@ -3743,7 +3723,7 @@
         </w:rPr>
         <w:t>ocs</w:t>
       </w:r>
-      <w:bookmarkEnd w:id="4"/>
+      <w:bookmarkEnd w:id="5"/>
     </w:p>
     <w:p>
       <w:pPr>
@@ -4060,7 +4040,7 @@
           <w:u w:val="single"/>
         </w:rPr>
       </w:pPr>
-      <w:bookmarkStart w:id="5" w:name="GradStudents"/>
+      <w:bookmarkStart w:id="6" w:name="GradStudents"/>
       <w:r>
         <w:rPr>
           <w:rFonts w:ascii="Myriad Pro" w:hAnsi="Myriad Pro"/>
@@ -4101,7 +4081,7 @@
         </w:rPr>
         <w:t>tudents</w:t>
       </w:r>
-      <w:bookmarkEnd w:id="5"/>
+      <w:bookmarkEnd w:id="6"/>
     </w:p>
     <w:p>
       <w:pPr>
@@ -4261,6 +4241,7 @@
           <w:sz w:val="22"/>
           <w:szCs w:val="22"/>
         </w:rPr>
+        <w:lastRenderedPageBreak/>
         <w:t>Apply for grants (e.g., NRSA or NSF grants). It’s a valuable experience, and best to get it early.</w:t>
       </w:r>
     </w:p>
@@ -4311,7 +4292,6 @@
           <w:sz w:val="22"/>
           <w:szCs w:val="22"/>
         </w:rPr>
-        <w:lastRenderedPageBreak/>
         <w:t>Make sure you meet all departmental deadlines (e.g., for your exams and thesis) -- and make sure Mariam is aware of them!</w:t>
       </w:r>
     </w:p>
@@ -4402,7 +4382,7 @@
           <w:u w:val="single"/>
         </w:rPr>
       </w:pPr>
-      <w:bookmarkStart w:id="6" w:name="LabManagers"/>
+      <w:bookmarkStart w:id="7" w:name="LabManagers"/>
       <w:r>
         <w:rPr>
           <w:rFonts w:ascii="Myriad Pro" w:hAnsi="Myriad Pro"/>
@@ -4424,7 +4404,7 @@
         <w:t>anagers</w:t>
       </w:r>
     </w:p>
-    <w:bookmarkEnd w:id="6"/>
+    <w:bookmarkEnd w:id="7"/>
     <w:p>
       <w:pPr>
         <w:jc w:val="both"/>
@@ -4677,7 +4657,7 @@
         </w:rPr>
         <w:t>check the lab e-mail address (</w:t>
       </w:r>
-      <w:hyperlink r:id="rId13" w:history="1">
+      <w:hyperlink r:id="rId12" w:history="1">
         <w:r>
           <w:rPr>
             <w:rStyle w:val="Hyperlink"/>
@@ -4883,7 +4863,7 @@
           <w:u w:val="single"/>
         </w:rPr>
       </w:pPr>
-      <w:bookmarkStart w:id="7" w:name="Undergrads"/>
+      <w:bookmarkStart w:id="8" w:name="Undergrads"/>
       <w:r>
         <w:rPr>
           <w:rFonts w:ascii="Myriad Pro" w:hAnsi="Myriad Pro"/>
@@ -4905,7 +4885,7 @@
         <w:t>tudents</w:t>
       </w:r>
     </w:p>
-    <w:bookmarkEnd w:id="7"/>
+    <w:bookmarkEnd w:id="8"/>
     <w:p>
       <w:pPr>
         <w:jc w:val="both"/>
@@ -5072,7 +5052,7 @@
           <w:szCs w:val="22"/>
         </w:rPr>
       </w:pPr>
-      <w:bookmarkStart w:id="8" w:name="CodeofConduct"/>
+      <w:bookmarkStart w:id="9" w:name="CodeofConduct"/>
       <w:r>
         <w:rPr>
           <w:rFonts w:ascii="Myriad Pro" w:hAnsi="Myriad Pro"/>
@@ -5083,7 +5063,7 @@
         </w:rPr>
         <w:t>Code of Conduct</w:t>
       </w:r>
-      <w:bookmarkEnd w:id="8"/>
+      <w:bookmarkEnd w:id="9"/>
       <w:r>
         <w:rPr>
           <w:rStyle w:val="FootnoteReference"/>
@@ -5138,7 +5118,7 @@
           <w:u w:val="single"/>
         </w:rPr>
       </w:pPr>
-      <w:bookmarkStart w:id="9" w:name="EssentialPolicies"/>
+      <w:bookmarkStart w:id="10" w:name="EssentialPolicies"/>
       <w:r>
         <w:rPr>
           <w:rFonts w:ascii="Myriad Pro" w:hAnsi="Myriad Pro"/>
@@ -5178,8 +5158,28 @@
           <w:sz w:val="22"/>
           <w:szCs w:val="22"/>
         </w:rPr>
-        <w:lastRenderedPageBreak/>
         <w:t xml:space="preserve">The lab, and the university, is an environment that must be free of harassment and discrimination. All lab members are expected to abide by the Columbia University policies on discrimination and harassment, which you can (and must) read about </w:t>
+      </w:r>
+      <w:hyperlink r:id="rId13" w:history="1">
+        <w:r>
+          <w:rPr>
+            <w:rStyle w:val="Hyperlink"/>
+            <w:rFonts w:ascii="Myriad Pro" w:hAnsi="Myriad Pro"/>
+            <w:color w:val="00B0F0"/>
+            <w:sz w:val="22"/>
+            <w:szCs w:val="22"/>
+          </w:rPr>
+          <w:t>here</w:t>
+        </w:r>
+      </w:hyperlink>
+      <w:r>
+        <w:rPr>
+          <w:rFonts w:ascii="Myriad Pro" w:hAnsi="Myriad Pro"/>
+          <w:color w:val="595959" w:themeColor="text1" w:themeTint="A6"/>
+          <w:sz w:val="22"/>
+          <w:szCs w:val="22"/>
+        </w:rPr>
+        <w:t xml:space="preserve">. Essential policies of Columbia University can be accessed </w:t>
       </w:r>
       <w:hyperlink r:id="rId14" w:history="1">
         <w:r>
@@ -5200,7 +5200,396 @@
           <w:sz w:val="22"/>
           <w:szCs w:val="22"/>
         </w:rPr>
-        <w:t xml:space="preserve">. Essential policies of Columbia University can be accessed </w:t>
+        <w:t xml:space="preserve">. </w:t>
+      </w:r>
+    </w:p>
+    <w:p>
+      <w:pPr>
+        <w:jc w:val="both"/>
+        <w:rPr>
+          <w:rFonts w:ascii="Myriad Pro" w:hAnsi="Myriad Pro"/>
+          <w:color w:val="595959" w:themeColor="text1" w:themeTint="A6"/>
+          <w:sz w:val="22"/>
+          <w:szCs w:val="22"/>
+        </w:rPr>
+      </w:pPr>
+    </w:p>
+    <w:p>
+      <w:pPr>
+        <w:jc w:val="both"/>
+        <w:rPr>
+          <w:rFonts w:ascii="Myriad Pro" w:hAnsi="Myriad Pro"/>
+          <w:color w:val="595959" w:themeColor="text1" w:themeTint="A6"/>
+          <w:sz w:val="22"/>
+          <w:szCs w:val="22"/>
+        </w:rPr>
+      </w:pPr>
+      <w:r>
+        <w:rPr>
+          <w:rFonts w:ascii="Myriad Pro" w:hAnsi="Myriad Pro"/>
+          <w:color w:val="595959" w:themeColor="text1" w:themeTint="A6"/>
+          <w:sz w:val="22"/>
+          <w:szCs w:val="22"/>
+        </w:rPr>
+        <w:t xml:space="preserve">The lab is committed to ensuring a safe, friendly, and accepting environment for everybody. We will not tolerate any verbal or physical harassment or discrimination on the basis of gender, gender identity and expression, sexual orientation, disability, physical appearance, body size, race, or religion. </w:t>
+      </w:r>
+      <w:r>
+        <w:rPr>
+          <w:rFonts w:ascii="Myriad Pro" w:hAnsi="Myriad Pro"/>
+          <w:color w:val="595959" w:themeColor="text1" w:themeTint="A6"/>
+          <w:sz w:val="22"/>
+          <w:szCs w:val="22"/>
+        </w:rPr>
+        <w:t>We will not tolerate intimidation, stalking, following, unwanted photography or video recording, sustained disruption of talks or other events, inappropriate physical contact, and unwelcome sexual attention.</w:t>
+      </w:r>
+      <w:r>
+        <w:rPr>
+          <w:rFonts w:ascii="Myriad Pro" w:hAnsi="Myriad Pro"/>
+          <w:color w:val="595959" w:themeColor="text1" w:themeTint="A6"/>
+          <w:sz w:val="22"/>
+          <w:szCs w:val="22"/>
+        </w:rPr>
+        <w:t xml:space="preserve"> Finally, it should go without saying that lewd language and behavior have no place in the lab, including any lab outings.</w:t>
+      </w:r>
+      <w:r>
+        <w:rPr>
+          <w:rFonts w:ascii="Myriad Pro" w:hAnsi="Myriad Pro"/>
+          <w:color w:val="595959" w:themeColor="text1" w:themeTint="A6"/>
+          <w:sz w:val="22"/>
+          <w:szCs w:val="22"/>
+        </w:rPr>
+        <w:t xml:space="preserve"> </w:t>
+      </w:r>
+    </w:p>
+    <w:p>
+      <w:pPr>
+        <w:jc w:val="both"/>
+        <w:rPr>
+          <w:rFonts w:ascii="Myriad Pro" w:hAnsi="Myriad Pro"/>
+          <w:color w:val="595959" w:themeColor="text1" w:themeTint="A6"/>
+          <w:sz w:val="22"/>
+          <w:szCs w:val="22"/>
+        </w:rPr>
+      </w:pPr>
+    </w:p>
+    <w:p>
+      <w:pPr>
+        <w:jc w:val="both"/>
+        <w:rPr>
+          <w:rFonts w:ascii="Myriad Pro" w:hAnsi="Myriad Pro"/>
+          <w:color w:val="595959" w:themeColor="text1" w:themeTint="A6"/>
+          <w:sz w:val="22"/>
+          <w:szCs w:val="22"/>
+        </w:rPr>
+      </w:pPr>
+      <w:r>
+        <w:rPr>
+          <w:rFonts w:ascii="Myriad Pro" w:hAnsi="Myriad Pro"/>
+          <w:color w:val="595959" w:themeColor="text1" w:themeTint="A6"/>
+          <w:sz w:val="22"/>
+          <w:szCs w:val="22"/>
+        </w:rPr>
+        <w:t xml:space="preserve">If you notice someone being harassed, or are harassed yourself, tell Mariam immediately. If Mariam is the </w:t>
+      </w:r>
+      <w:r>
+        <w:rPr>
+          <w:rFonts w:ascii="Myriad Pro" w:hAnsi="Myriad Pro"/>
+          <w:color w:val="595959" w:themeColor="text1" w:themeTint="A6"/>
+          <w:sz w:val="22"/>
+          <w:szCs w:val="22"/>
+        </w:rPr>
+        <w:t>cause of your concern, then reach out to the department chair or another trusted faculty member in the department.</w:t>
+      </w:r>
+    </w:p>
+    <w:bookmarkEnd w:id="10"/>
+    <w:p>
+      <w:pPr>
+        <w:rPr>
+          <w:rFonts w:ascii="Myriad Pro" w:hAnsi="Myriad Pro"/>
+          <w:color w:val="595959" w:themeColor="text1" w:themeTint="A6"/>
+          <w:sz w:val="22"/>
+          <w:szCs w:val="22"/>
+          <w:u w:val="single"/>
+        </w:rPr>
+      </w:pPr>
+    </w:p>
+    <w:p>
+      <w:pPr>
+        <w:rPr>
+          <w:rFonts w:ascii="Myriad Pro" w:hAnsi="Myriad Pro"/>
+          <w:color w:val="595959" w:themeColor="text1" w:themeTint="A6"/>
+          <w:sz w:val="22"/>
+          <w:szCs w:val="22"/>
+          <w:u w:val="single"/>
+        </w:rPr>
+      </w:pPr>
+    </w:p>
+    <w:p>
+      <w:pPr>
+        <w:rPr>
+          <w:rFonts w:ascii="Myriad Pro" w:hAnsi="Myriad Pro"/>
+          <w:color w:val="000000" w:themeColor="text1"/>
+          <w:sz w:val="22"/>
+          <w:szCs w:val="22"/>
+          <w:u w:val="single"/>
+        </w:rPr>
+      </w:pPr>
+      <w:bookmarkStart w:id="11" w:name="TakingPhotosVideos"/>
+      <w:r>
+        <w:rPr>
+          <w:rFonts w:ascii="Myriad Pro" w:hAnsi="Myriad Pro"/>
+          <w:color w:val="000000" w:themeColor="text1"/>
+          <w:sz w:val="22"/>
+          <w:szCs w:val="22"/>
+          <w:u w:val="single"/>
+        </w:rPr>
+        <w:t>Taking Photos &amp; Videos</w:t>
+      </w:r>
+    </w:p>
+    <w:bookmarkEnd w:id="11"/>
+    <w:p>
+      <w:pPr>
+        <w:rPr>
+          <w:rFonts w:ascii="Myriad Pro" w:hAnsi="Myriad Pro"/>
+          <w:b/>
+          <w:color w:val="000000" w:themeColor="text1"/>
+          <w:sz w:val="22"/>
+          <w:szCs w:val="22"/>
+          <w:u w:val="single"/>
+        </w:rPr>
+      </w:pPr>
+    </w:p>
+    <w:p>
+      <w:pPr>
+        <w:jc w:val="both"/>
+        <w:rPr>
+          <w:rFonts w:ascii="Myriad Pro" w:hAnsi="Myriad Pro"/>
+          <w:color w:val="595959" w:themeColor="text1" w:themeTint="A6"/>
+          <w:sz w:val="22"/>
+          <w:szCs w:val="22"/>
+        </w:rPr>
+      </w:pPr>
+      <w:r>
+        <w:rPr>
+          <w:rFonts w:ascii="Myriad Pro" w:hAnsi="Myriad Pro"/>
+          <w:color w:val="595959" w:themeColor="text1" w:themeTint="A6"/>
+          <w:sz w:val="22"/>
+          <w:szCs w:val="22"/>
+        </w:rPr>
+        <w:t>We respect the privacy and comfort of lab members by only taking photos or video recordings of them with their explicit knowledge and consent. This is especially important in situations where a lab member would otherwise not be aware of you taking a photo and therefore cannot object if they do not want you to – e.g., if they are wearing one of our VR headsets or are being scanned. To avoid ambiguity about when a lab member is vs is not aware of photos being taken, we ask that everyone obtain consent from lab members before taking photos or videos, and obtain consent again before posting any images on social media. This is done to respect others’ privacy and acknowledge that people have varying degrees of comfort related to being photographed and especially with having those photographs shared on social media.</w:t>
+      </w:r>
+    </w:p>
+    <w:p>
+      <w:pPr>
+        <w:jc w:val="both"/>
+        <w:rPr>
+          <w:rFonts w:ascii="Myriad Pro" w:hAnsi="Myriad Pro"/>
+          <w:color w:val="595959" w:themeColor="text1" w:themeTint="A6"/>
+          <w:sz w:val="22"/>
+          <w:szCs w:val="22"/>
+        </w:rPr>
+      </w:pPr>
+    </w:p>
+    <w:p>
+      <w:pPr>
+        <w:jc w:val="both"/>
+        <w:rPr>
+          <w:rFonts w:ascii="Myriad Pro" w:hAnsi="Myriad Pro"/>
+          <w:color w:val="595959" w:themeColor="text1" w:themeTint="A6"/>
+          <w:sz w:val="22"/>
+          <w:szCs w:val="22"/>
+        </w:rPr>
+      </w:pPr>
+      <w:r>
+        <w:rPr>
+          <w:rFonts w:ascii="Myriad Pro" w:hAnsi="Myriad Pro"/>
+          <w:color w:val="595959" w:themeColor="text1" w:themeTint="A6"/>
+          <w:sz w:val="22"/>
+          <w:szCs w:val="22"/>
+        </w:rPr>
+        <w:t>The goal of this is to foster an environment where everyone feels safe to be who they are, take risks, and have fun, without worry or self-consciousness. If someone wants to be photographed doing something fun or silly in lab events, and consents to be photographed, by all means go ahead! Just please respect the privacy of those who do not want that.</w:t>
+      </w:r>
+    </w:p>
+    <w:p>
+      <w:pPr>
+        <w:jc w:val="both"/>
+        <w:rPr>
+          <w:rFonts w:ascii="Myriad Pro" w:hAnsi="Myriad Pro"/>
+          <w:color w:val="595959" w:themeColor="text1" w:themeTint="A6"/>
+          <w:sz w:val="22"/>
+          <w:szCs w:val="22"/>
+        </w:rPr>
+      </w:pPr>
+    </w:p>
+    <w:p>
+      <w:pPr>
+        <w:jc w:val="both"/>
+        <w:rPr>
+          <w:rFonts w:ascii="Myriad Pro" w:hAnsi="Myriad Pro"/>
+          <w:color w:val="595959" w:themeColor="text1" w:themeTint="A6"/>
+          <w:sz w:val="22"/>
+          <w:szCs w:val="22"/>
+        </w:rPr>
+      </w:pPr>
+      <w:r>
+        <w:rPr>
+          <w:rFonts w:ascii="Myriad Pro" w:hAnsi="Myriad Pro"/>
+          <w:color w:val="595959" w:themeColor="text1" w:themeTint="A6"/>
+          <w:sz w:val="22"/>
+          <w:szCs w:val="22"/>
+        </w:rPr>
+        <w:t>On a related note</w:t>
+      </w:r>
+      <w:r>
+        <w:rPr>
+          <w:rFonts w:ascii="Myriad Pro" w:hAnsi="Myriad Pro"/>
+          <w:color w:val="595959" w:themeColor="text1" w:themeTint="A6"/>
+          <w:sz w:val="22"/>
+          <w:szCs w:val="22"/>
+        </w:rPr>
+        <w:t xml:space="preserve">, you </w:t>
+      </w:r>
+      <w:r>
+        <w:rPr>
+          <w:rFonts w:ascii="Myriad Pro" w:hAnsi="Myriad Pro"/>
+          <w:color w:val="595959" w:themeColor="text1" w:themeTint="A6"/>
+          <w:sz w:val="22"/>
+          <w:szCs w:val="22"/>
+          <w:u w:val="single"/>
+        </w:rPr>
+        <w:t>cannot</w:t>
+      </w:r>
+      <w:r>
+        <w:rPr>
+          <w:rFonts w:ascii="Myriad Pro" w:hAnsi="Myriad Pro"/>
+          <w:color w:val="595959" w:themeColor="text1" w:themeTint="A6"/>
+          <w:sz w:val="22"/>
+          <w:szCs w:val="22"/>
+        </w:rPr>
+        <w:t xml:space="preserve"> photograph your participants during an experiment. We do not have IRB approval to do this. If you would like a photograph of someone demonstrating your experiment, ask a lab member if they would feel comfortable being photographed while demonstrating what a participant does in an experiment.</w:t>
+      </w:r>
+    </w:p>
+    <w:p>
+      <w:pPr>
+        <w:jc w:val="both"/>
+        <w:rPr>
+          <w:rFonts w:ascii="Myriad Pro" w:hAnsi="Myriad Pro"/>
+          <w:color w:val="595959" w:themeColor="text1" w:themeTint="A6"/>
+          <w:sz w:val="22"/>
+          <w:szCs w:val="22"/>
+        </w:rPr>
+      </w:pPr>
+    </w:p>
+    <w:p>
+      <w:pPr>
+        <w:rPr>
+          <w:rFonts w:ascii="Myriad Pro" w:hAnsi="Myriad Pro"/>
+          <w:color w:val="595959" w:themeColor="text1" w:themeTint="A6"/>
+          <w:sz w:val="22"/>
+          <w:szCs w:val="22"/>
+          <w:u w:val="single"/>
+        </w:rPr>
+      </w:pPr>
+    </w:p>
+    <w:p>
+      <w:pPr>
+        <w:rPr>
+          <w:rFonts w:ascii="Myriad Pro" w:hAnsi="Myriad Pro"/>
+          <w:color w:val="000000" w:themeColor="text1"/>
+          <w:sz w:val="22"/>
+          <w:szCs w:val="22"/>
+        </w:rPr>
+      </w:pPr>
+      <w:bookmarkStart w:id="12" w:name="AcademicConduct"/>
+      <w:r>
+        <w:rPr>
+          <w:rFonts w:ascii="Myriad Pro" w:hAnsi="Myriad Pro"/>
+          <w:color w:val="000000" w:themeColor="text1"/>
+          <w:sz w:val="22"/>
+          <w:szCs w:val="22"/>
+          <w:u w:val="single"/>
+        </w:rPr>
+        <w:t>Scientific Integrity</w:t>
+      </w:r>
+      <w:r>
+        <w:rPr>
+          <w:rFonts w:ascii="Myriad Pro" w:hAnsi="Myriad Pro"/>
+          <w:color w:val="000000" w:themeColor="text1"/>
+          <w:sz w:val="22"/>
+          <w:szCs w:val="22"/>
+        </w:rPr>
+        <w:t xml:space="preserve"> </w:t>
+      </w:r>
+    </w:p>
+    <w:p>
+      <w:pPr>
+        <w:rPr>
+          <w:rFonts w:ascii="Myriad Pro" w:hAnsi="Myriad Pro"/>
+          <w:color w:val="000000" w:themeColor="text1"/>
+          <w:sz w:val="22"/>
+          <w:szCs w:val="22"/>
+        </w:rPr>
+      </w:pPr>
+    </w:p>
+    <w:p>
+      <w:pPr>
+        <w:rPr>
+          <w:rFonts w:ascii="Myriad Pro" w:hAnsi="Myriad Pro"/>
+          <w:i/>
+          <w:color w:val="000000" w:themeColor="text1"/>
+          <w:sz w:val="22"/>
+          <w:szCs w:val="22"/>
+        </w:rPr>
+      </w:pPr>
+      <w:r>
+        <w:rPr>
+          <w:rFonts w:ascii="Myriad Pro" w:hAnsi="Myriad Pro"/>
+          <w:i/>
+          <w:color w:val="000000" w:themeColor="text1"/>
+          <w:sz w:val="22"/>
+          <w:szCs w:val="22"/>
+        </w:rPr>
+        <w:lastRenderedPageBreak/>
+        <w:t>Research (Mis)conduct</w:t>
+      </w:r>
+    </w:p>
+    <w:p>
+      <w:pPr>
+        <w:rPr>
+          <w:rFonts w:ascii="Myriad Pro" w:hAnsi="Myriad Pro"/>
+          <w:color w:val="595959" w:themeColor="text1" w:themeTint="A6"/>
+          <w:sz w:val="22"/>
+          <w:szCs w:val="22"/>
+        </w:rPr>
+      </w:pPr>
+    </w:p>
+    <w:p>
+      <w:pPr>
+        <w:jc w:val="both"/>
+        <w:rPr>
+          <w:rFonts w:ascii="Myriad Pro" w:hAnsi="Myriad Pro"/>
+          <w:color w:val="595959" w:themeColor="text1" w:themeTint="A6"/>
+          <w:sz w:val="22"/>
+          <w:szCs w:val="22"/>
+        </w:rPr>
+      </w:pPr>
+      <w:r>
+        <w:rPr>
+          <w:rFonts w:ascii="Myriad Pro" w:hAnsi="Myriad Pro"/>
+          <w:color w:val="595959" w:themeColor="text1" w:themeTint="A6"/>
+          <w:sz w:val="22"/>
+          <w:szCs w:val="22"/>
+        </w:rPr>
+        <w:t xml:space="preserve">The lab, and Columbia University, is committed to ensuring research integrity, and we take a hard line on research misconduct. We will not tolerate fabrication, falsification, or plagiarism. </w:t>
+      </w:r>
+      <w:r>
+        <w:rPr>
+          <w:rFonts w:ascii="Myriad Pro" w:hAnsi="Myriad Pro"/>
+          <w:color w:val="595959" w:themeColor="text1" w:themeTint="A6"/>
+          <w:sz w:val="22"/>
+          <w:szCs w:val="22"/>
+        </w:rPr>
+        <w:t xml:space="preserve">Read Columbia’s policies on the conduct of research carefully (main page </w:t>
       </w:r>
       <w:hyperlink r:id="rId15" w:history="1">
         <w:r>
@@ -5221,395 +5610,7 @@
           <w:sz w:val="22"/>
           <w:szCs w:val="22"/>
         </w:rPr>
-        <w:t xml:space="preserve">. </w:t>
-      </w:r>
-    </w:p>
-    <w:p>
-      <w:pPr>
-        <w:jc w:val="both"/>
-        <w:rPr>
-          <w:rFonts w:ascii="Myriad Pro" w:hAnsi="Myriad Pro"/>
-          <w:color w:val="595959" w:themeColor="text1" w:themeTint="A6"/>
-          <w:sz w:val="22"/>
-          <w:szCs w:val="22"/>
-        </w:rPr>
-      </w:pPr>
-    </w:p>
-    <w:p>
-      <w:pPr>
-        <w:jc w:val="both"/>
-        <w:rPr>
-          <w:rFonts w:ascii="Myriad Pro" w:hAnsi="Myriad Pro"/>
-          <w:color w:val="595959" w:themeColor="text1" w:themeTint="A6"/>
-          <w:sz w:val="22"/>
-          <w:szCs w:val="22"/>
-        </w:rPr>
-      </w:pPr>
-      <w:r>
-        <w:rPr>
-          <w:rFonts w:ascii="Myriad Pro" w:hAnsi="Myriad Pro"/>
-          <w:color w:val="595959" w:themeColor="text1" w:themeTint="A6"/>
-          <w:sz w:val="22"/>
-          <w:szCs w:val="22"/>
-        </w:rPr>
-        <w:t xml:space="preserve">The lab is committed to ensuring a safe, friendly, and accepting environment for everybody. We will not tolerate any verbal or physical harassment or discrimination on the basis of gender, gender identity and expression, sexual orientation, disability, physical appearance, body size, race, or religion. </w:t>
-      </w:r>
-      <w:r>
-        <w:rPr>
-          <w:rFonts w:ascii="Myriad Pro" w:hAnsi="Myriad Pro"/>
-          <w:color w:val="595959" w:themeColor="text1" w:themeTint="A6"/>
-          <w:sz w:val="22"/>
-          <w:szCs w:val="22"/>
-        </w:rPr>
-        <w:t>We will not tolerate intimidation, stalking, following, unwanted photography or video recording, sustained disruption of talks or other events, inappropriate physical contact, and unwelcome sexual attention.</w:t>
-      </w:r>
-      <w:r>
-        <w:rPr>
-          <w:rFonts w:ascii="Myriad Pro" w:hAnsi="Myriad Pro"/>
-          <w:color w:val="595959" w:themeColor="text1" w:themeTint="A6"/>
-          <w:sz w:val="22"/>
-          <w:szCs w:val="22"/>
-        </w:rPr>
-        <w:t xml:space="preserve"> Finally, it should go without saying that lewd language and behavior have no place in the lab, including any lab outings.</w:t>
-      </w:r>
-      <w:r>
-        <w:rPr>
-          <w:rFonts w:ascii="Myriad Pro" w:hAnsi="Myriad Pro"/>
-          <w:color w:val="595959" w:themeColor="text1" w:themeTint="A6"/>
-          <w:sz w:val="22"/>
-          <w:szCs w:val="22"/>
-        </w:rPr>
-        <w:t xml:space="preserve"> </w:t>
-      </w:r>
-    </w:p>
-    <w:p>
-      <w:pPr>
-        <w:jc w:val="both"/>
-        <w:rPr>
-          <w:rFonts w:ascii="Myriad Pro" w:hAnsi="Myriad Pro"/>
-          <w:color w:val="595959" w:themeColor="text1" w:themeTint="A6"/>
-          <w:sz w:val="22"/>
-          <w:szCs w:val="22"/>
-        </w:rPr>
-      </w:pPr>
-    </w:p>
-    <w:p>
-      <w:pPr>
-        <w:jc w:val="both"/>
-        <w:rPr>
-          <w:rFonts w:ascii="Myriad Pro" w:hAnsi="Myriad Pro"/>
-          <w:color w:val="595959" w:themeColor="text1" w:themeTint="A6"/>
-          <w:sz w:val="22"/>
-          <w:szCs w:val="22"/>
-        </w:rPr>
-      </w:pPr>
-      <w:r>
-        <w:rPr>
-          <w:rFonts w:ascii="Myriad Pro" w:hAnsi="Myriad Pro"/>
-          <w:color w:val="595959" w:themeColor="text1" w:themeTint="A6"/>
-          <w:sz w:val="22"/>
-          <w:szCs w:val="22"/>
-        </w:rPr>
-        <w:t xml:space="preserve">If you notice someone being harassed, or are harassed yourself, tell Mariam immediately. If Mariam is the </w:t>
-      </w:r>
-      <w:r>
-        <w:rPr>
-          <w:rFonts w:ascii="Myriad Pro" w:hAnsi="Myriad Pro"/>
-          <w:color w:val="595959" w:themeColor="text1" w:themeTint="A6"/>
-          <w:sz w:val="22"/>
-          <w:szCs w:val="22"/>
-        </w:rPr>
-        <w:t>cause of your concern, then reach out to the department chair or another trusted faculty member in the department.</w:t>
-      </w:r>
-    </w:p>
-    <w:bookmarkEnd w:id="9"/>
-    <w:p>
-      <w:pPr>
-        <w:rPr>
-          <w:rFonts w:ascii="Myriad Pro" w:hAnsi="Myriad Pro"/>
-          <w:color w:val="595959" w:themeColor="text1" w:themeTint="A6"/>
-          <w:sz w:val="22"/>
-          <w:szCs w:val="22"/>
-          <w:u w:val="single"/>
-        </w:rPr>
-      </w:pPr>
-    </w:p>
-    <w:p>
-      <w:pPr>
-        <w:rPr>
-          <w:rFonts w:ascii="Myriad Pro" w:hAnsi="Myriad Pro"/>
-          <w:color w:val="595959" w:themeColor="text1" w:themeTint="A6"/>
-          <w:sz w:val="22"/>
-          <w:szCs w:val="22"/>
-          <w:u w:val="single"/>
-        </w:rPr>
-      </w:pPr>
-    </w:p>
-    <w:p>
-      <w:pPr>
-        <w:rPr>
-          <w:rFonts w:ascii="Myriad Pro" w:hAnsi="Myriad Pro"/>
-          <w:color w:val="000000" w:themeColor="text1"/>
-          <w:sz w:val="22"/>
-          <w:szCs w:val="22"/>
-          <w:u w:val="single"/>
-        </w:rPr>
-      </w:pPr>
-      <w:bookmarkStart w:id="10" w:name="TakingPhotosVideos"/>
-      <w:r>
-        <w:rPr>
-          <w:rFonts w:ascii="Myriad Pro" w:hAnsi="Myriad Pro"/>
-          <w:color w:val="000000" w:themeColor="text1"/>
-          <w:sz w:val="22"/>
-          <w:szCs w:val="22"/>
-          <w:u w:val="single"/>
-        </w:rPr>
-        <w:t>Taking Photos &amp; Videos</w:t>
-      </w:r>
-    </w:p>
-    <w:bookmarkEnd w:id="10"/>
-    <w:p>
-      <w:pPr>
-        <w:rPr>
-          <w:rFonts w:ascii="Myriad Pro" w:hAnsi="Myriad Pro"/>
-          <w:b/>
-          <w:color w:val="000000" w:themeColor="text1"/>
-          <w:sz w:val="22"/>
-          <w:szCs w:val="22"/>
-          <w:u w:val="single"/>
-        </w:rPr>
-      </w:pPr>
-    </w:p>
-    <w:p>
-      <w:pPr>
-        <w:jc w:val="both"/>
-        <w:rPr>
-          <w:rFonts w:ascii="Myriad Pro" w:hAnsi="Myriad Pro"/>
-          <w:color w:val="595959" w:themeColor="text1" w:themeTint="A6"/>
-          <w:sz w:val="22"/>
-          <w:szCs w:val="22"/>
-        </w:rPr>
-      </w:pPr>
-      <w:r>
-        <w:rPr>
-          <w:rFonts w:ascii="Myriad Pro" w:hAnsi="Myriad Pro"/>
-          <w:color w:val="595959" w:themeColor="text1" w:themeTint="A6"/>
-          <w:sz w:val="22"/>
-          <w:szCs w:val="22"/>
-        </w:rPr>
-        <w:t>We respect the privacy and comfort of lab members by only taking photos or video recordings of them with their explicit knowledge and consent. This is especially important in situations where a lab member would otherwise not be aware of you taking a photo and therefore cannot object if they do not want you to – e.g., if they are wearing one of our VR headsets or are being scanned. To avoid ambiguity about when a lab member is vs is not aware of photos being taken, we ask that everyone obtain consent from lab members before taking photos or videos, and obtain consent again before posting any images on social media. This is done to respect others’ privacy and acknowledge that people have varying degrees of comfort related to being photographed and especially with having those photographs shared on social media.</w:t>
-      </w:r>
-    </w:p>
-    <w:p>
-      <w:pPr>
-        <w:jc w:val="both"/>
-        <w:rPr>
-          <w:rFonts w:ascii="Myriad Pro" w:hAnsi="Myriad Pro"/>
-          <w:color w:val="595959" w:themeColor="text1" w:themeTint="A6"/>
-          <w:sz w:val="22"/>
-          <w:szCs w:val="22"/>
-        </w:rPr>
-      </w:pPr>
-    </w:p>
-    <w:p>
-      <w:pPr>
-        <w:jc w:val="both"/>
-        <w:rPr>
-          <w:rFonts w:ascii="Myriad Pro" w:hAnsi="Myriad Pro"/>
-          <w:color w:val="595959" w:themeColor="text1" w:themeTint="A6"/>
-          <w:sz w:val="22"/>
-          <w:szCs w:val="22"/>
-        </w:rPr>
-      </w:pPr>
-      <w:r>
-        <w:rPr>
-          <w:rFonts w:ascii="Myriad Pro" w:hAnsi="Myriad Pro"/>
-          <w:color w:val="595959" w:themeColor="text1" w:themeTint="A6"/>
-          <w:sz w:val="22"/>
-          <w:szCs w:val="22"/>
-        </w:rPr>
-        <w:t>The goal of this is to foster an environment where everyone feels safe to be who they are, take risks, and have fun, without worry or self-consciousness. If someone wants to be photographed doing something fun or silly in lab events, and consents to be photographed, by all means go ahead! Just please respect the privacy of those who do not want that.</w:t>
-      </w:r>
-    </w:p>
-    <w:p>
-      <w:pPr>
-        <w:jc w:val="both"/>
-        <w:rPr>
-          <w:rFonts w:ascii="Myriad Pro" w:hAnsi="Myriad Pro"/>
-          <w:color w:val="595959" w:themeColor="text1" w:themeTint="A6"/>
-          <w:sz w:val="22"/>
-          <w:szCs w:val="22"/>
-        </w:rPr>
-      </w:pPr>
-    </w:p>
-    <w:p>
-      <w:pPr>
-        <w:jc w:val="both"/>
-        <w:rPr>
-          <w:rFonts w:ascii="Myriad Pro" w:hAnsi="Myriad Pro"/>
-          <w:color w:val="595959" w:themeColor="text1" w:themeTint="A6"/>
-          <w:sz w:val="22"/>
-          <w:szCs w:val="22"/>
-        </w:rPr>
-      </w:pPr>
-      <w:r>
-        <w:rPr>
-          <w:rFonts w:ascii="Myriad Pro" w:hAnsi="Myriad Pro"/>
-          <w:color w:val="595959" w:themeColor="text1" w:themeTint="A6"/>
-          <w:sz w:val="22"/>
-          <w:szCs w:val="22"/>
-        </w:rPr>
-        <w:t>On a related note</w:t>
-      </w:r>
-      <w:r>
-        <w:rPr>
-          <w:rFonts w:ascii="Myriad Pro" w:hAnsi="Myriad Pro"/>
-          <w:color w:val="595959" w:themeColor="text1" w:themeTint="A6"/>
-          <w:sz w:val="22"/>
-          <w:szCs w:val="22"/>
-        </w:rPr>
-        <w:t xml:space="preserve">, you </w:t>
-      </w:r>
-      <w:r>
-        <w:rPr>
-          <w:rFonts w:ascii="Myriad Pro" w:hAnsi="Myriad Pro"/>
-          <w:color w:val="595959" w:themeColor="text1" w:themeTint="A6"/>
-          <w:sz w:val="22"/>
-          <w:szCs w:val="22"/>
-          <w:u w:val="single"/>
-        </w:rPr>
-        <w:t>cannot</w:t>
-      </w:r>
-      <w:r>
-        <w:rPr>
-          <w:rFonts w:ascii="Myriad Pro" w:hAnsi="Myriad Pro"/>
-          <w:color w:val="595959" w:themeColor="text1" w:themeTint="A6"/>
-          <w:sz w:val="22"/>
-          <w:szCs w:val="22"/>
-        </w:rPr>
-        <w:t xml:space="preserve"> photograph your participants during an experiment. We do not have IRB approval to do this. If you would like a photograph of someone demonstrating your experiment, ask a lab member if they would feel comfortable being photographed while demonstrating what a participant does in an experiment.</w:t>
-      </w:r>
-    </w:p>
-    <w:p>
-      <w:pPr>
-        <w:jc w:val="both"/>
-        <w:rPr>
-          <w:rFonts w:ascii="Myriad Pro" w:hAnsi="Myriad Pro"/>
-          <w:color w:val="595959" w:themeColor="text1" w:themeTint="A6"/>
-          <w:sz w:val="22"/>
-          <w:szCs w:val="22"/>
-        </w:rPr>
-      </w:pPr>
-    </w:p>
-    <w:p>
-      <w:pPr>
-        <w:rPr>
-          <w:rFonts w:ascii="Myriad Pro" w:hAnsi="Myriad Pro"/>
-          <w:color w:val="595959" w:themeColor="text1" w:themeTint="A6"/>
-          <w:sz w:val="22"/>
-          <w:szCs w:val="22"/>
-          <w:u w:val="single"/>
-        </w:rPr>
-      </w:pPr>
-    </w:p>
-    <w:p>
-      <w:pPr>
-        <w:rPr>
-          <w:rFonts w:ascii="Myriad Pro" w:hAnsi="Myriad Pro"/>
-          <w:color w:val="000000" w:themeColor="text1"/>
-          <w:sz w:val="22"/>
-          <w:szCs w:val="22"/>
-        </w:rPr>
-      </w:pPr>
-      <w:bookmarkStart w:id="11" w:name="AcademicConduct"/>
-      <w:r>
-        <w:rPr>
-          <w:rFonts w:ascii="Myriad Pro" w:hAnsi="Myriad Pro"/>
-          <w:color w:val="000000" w:themeColor="text1"/>
-          <w:sz w:val="22"/>
-          <w:szCs w:val="22"/>
-          <w:u w:val="single"/>
-        </w:rPr>
-        <w:t>Scientific Integrity</w:t>
-      </w:r>
-      <w:r>
-        <w:rPr>
-          <w:rFonts w:ascii="Myriad Pro" w:hAnsi="Myriad Pro"/>
-          <w:color w:val="000000" w:themeColor="text1"/>
-          <w:sz w:val="22"/>
-          <w:szCs w:val="22"/>
-        </w:rPr>
-        <w:t xml:space="preserve"> </w:t>
-      </w:r>
-    </w:p>
-    <w:p>
-      <w:pPr>
-        <w:rPr>
-          <w:rFonts w:ascii="Myriad Pro" w:hAnsi="Myriad Pro"/>
-          <w:color w:val="000000" w:themeColor="text1"/>
-          <w:sz w:val="22"/>
-          <w:szCs w:val="22"/>
-        </w:rPr>
-      </w:pPr>
-    </w:p>
-    <w:p>
-      <w:pPr>
-        <w:rPr>
-          <w:rFonts w:ascii="Myriad Pro" w:hAnsi="Myriad Pro"/>
-          <w:i/>
-          <w:color w:val="000000" w:themeColor="text1"/>
-          <w:sz w:val="22"/>
-          <w:szCs w:val="22"/>
-        </w:rPr>
-      </w:pPr>
-      <w:r>
-        <w:rPr>
-          <w:rFonts w:ascii="Myriad Pro" w:hAnsi="Myriad Pro"/>
-          <w:i/>
-          <w:color w:val="000000" w:themeColor="text1"/>
-          <w:sz w:val="22"/>
-          <w:szCs w:val="22"/>
-        </w:rPr>
-        <w:t>Research (Mis)conduct</w:t>
-      </w:r>
-    </w:p>
-    <w:p>
-      <w:pPr>
-        <w:rPr>
-          <w:rFonts w:ascii="Myriad Pro" w:hAnsi="Myriad Pro"/>
-          <w:color w:val="595959" w:themeColor="text1" w:themeTint="A6"/>
-          <w:sz w:val="22"/>
-          <w:szCs w:val="22"/>
-        </w:rPr>
-      </w:pPr>
-    </w:p>
-    <w:p>
-      <w:pPr>
-        <w:jc w:val="both"/>
-        <w:rPr>
-          <w:rFonts w:ascii="Myriad Pro" w:hAnsi="Myriad Pro"/>
-          <w:color w:val="595959" w:themeColor="text1" w:themeTint="A6"/>
-          <w:sz w:val="22"/>
-          <w:szCs w:val="22"/>
-        </w:rPr>
-      </w:pPr>
-      <w:r>
-        <w:rPr>
-          <w:rFonts w:ascii="Myriad Pro" w:hAnsi="Myriad Pro"/>
-          <w:color w:val="595959" w:themeColor="text1" w:themeTint="A6"/>
-          <w:sz w:val="22"/>
-          <w:szCs w:val="22"/>
-        </w:rPr>
-        <w:t xml:space="preserve">The lab, and Columbia University, is committed to ensuring research integrity, and we take a hard line on research misconduct. We will not tolerate fabrication, falsification, or plagiarism. </w:t>
-      </w:r>
-      <w:r>
-        <w:rPr>
-          <w:rFonts w:ascii="Myriad Pro" w:hAnsi="Myriad Pro"/>
-          <w:color w:val="595959" w:themeColor="text1" w:themeTint="A6"/>
-          <w:sz w:val="22"/>
-          <w:szCs w:val="22"/>
-        </w:rPr>
-        <w:t xml:space="preserve">Read Columbia’s policies on the conduct of research carefully (main page </w:t>
+        <w:t xml:space="preserve">, institutional policy </w:t>
       </w:r>
       <w:hyperlink r:id="rId16" w:history="1">
         <w:r>
@@ -5630,7 +5631,7 @@
           <w:sz w:val="22"/>
           <w:szCs w:val="22"/>
         </w:rPr>
-        <w:t xml:space="preserve">, institutional policy </w:t>
+        <w:t xml:space="preserve">, more information </w:t>
       </w:r>
       <w:hyperlink r:id="rId17" w:history="1">
         <w:r>
@@ -5651,27 +5652,6 @@
           <w:sz w:val="22"/>
           <w:szCs w:val="22"/>
         </w:rPr>
-        <w:t xml:space="preserve">, more information </w:t>
-      </w:r>
-      <w:hyperlink r:id="rId18" w:history="1">
-        <w:r>
-          <w:rPr>
-            <w:rStyle w:val="Hyperlink"/>
-            <w:rFonts w:ascii="Myriad Pro" w:hAnsi="Myriad Pro"/>
-            <w:color w:val="00B0F0"/>
-            <w:sz w:val="22"/>
-            <w:szCs w:val="22"/>
-          </w:rPr>
-          <w:t>here</w:t>
-        </w:r>
-      </w:hyperlink>
-      <w:r>
-        <w:rPr>
-          <w:rFonts w:ascii="Myriad Pro" w:hAnsi="Myriad Pro"/>
-          <w:color w:val="595959" w:themeColor="text1" w:themeTint="A6"/>
-          <w:sz w:val="22"/>
-          <w:szCs w:val="22"/>
-        </w:rPr>
         <w:t>).</w:t>
       </w:r>
     </w:p>
@@ -6187,13 +6167,9 @@
           <w:szCs w:val="22"/>
           <w:shd w:val="clear" w:color="auto" w:fill="FFFFFF"/>
         </w:rPr>
-        <w:t>"Authorship credit should reflect the individual's contribution to the study. An author is considered anyone involved with initial research design, data collection and analysis, manuscript drafting, and final approval. However, the following do not necessarily qualify for authorship: providing funding or resources, mentorship, or contributing research but not helping with the publication itself. The primary author assumes responsibility for the publication, making sure that the data are accurate, that all deserving authors have been credited, that all authors have given their approval to the final draft; and handles responses to inquiries after the manuscript is published."</w:t>
-      </w:r>
-    </w:p>
-    <w:p>
-      <w:pPr>
-        <w:ind w:left="720" w:right="1440"/>
-        <w:jc w:val="both"/>
+        <w:t xml:space="preserve">"Authorship credit should reflect the individual's contribution to the study. An author is considered anyone involved with initial research design, data collection and analysis, manuscript drafting, and final approval. However, the following do not necessarily qualify for authorship: providing funding or resources, mentorship, or contributing research but not helping with the publication itself. The primary author assumes responsibility for the </w:t>
+      </w:r>
+      <w:r>
         <w:rPr>
           <w:rFonts w:ascii="Myriad Pro" w:eastAsia="Times New Roman" w:hAnsi="Myriad Pro" w:cs="Times New Roman"/>
           <w:i/>
@@ -6202,6 +6178,22 @@
           <w:szCs w:val="22"/>
           <w:shd w:val="clear" w:color="auto" w:fill="FFFFFF"/>
         </w:rPr>
+        <w:lastRenderedPageBreak/>
+        <w:t>publication, making sure that the data are accurate, that all deserving authors have been credited, that all authors have given their approval to the final draft; and handles responses to inquiries after the manuscript is published."</w:t>
+      </w:r>
+    </w:p>
+    <w:p>
+      <w:pPr>
+        <w:ind w:left="720" w:right="1440"/>
+        <w:jc w:val="both"/>
+        <w:rPr>
+          <w:rFonts w:ascii="Myriad Pro" w:eastAsia="Times New Roman" w:hAnsi="Myriad Pro" w:cs="Times New Roman"/>
+          <w:i/>
+          <w:color w:val="A6A6A6" w:themeColor="background1" w:themeShade="A6"/>
+          <w:sz w:val="22"/>
+          <w:szCs w:val="22"/>
+          <w:shd w:val="clear" w:color="auto" w:fill="FFFFFF"/>
+        </w:rPr>
       </w:pPr>
     </w:p>
     <w:p>
@@ -6221,17 +6213,7 @@
           <w:sz w:val="22"/>
           <w:szCs w:val="22"/>
         </w:rPr>
-        <w:t xml:space="preserve">At the start of a new project, the student or post-doc taking on the lead role can expect to be first author (talk to Mariam about it if you aren’t sure). Mariam will typically be the last author, unless the project is </w:t>
-      </w:r>
-      <w:r>
-        <w:rPr>
-          <w:rFonts w:ascii="Myriad Pro" w:hAnsi="Myriad Pro"/>
-          <w:color w:val="595959" w:themeColor="text1" w:themeTint="A6"/>
-          <w:sz w:val="22"/>
-          <w:szCs w:val="22"/>
-        </w:rPr>
-        <w:lastRenderedPageBreak/>
-        <w:t>primarily under the guidance of another PI and Mariam is involved as a secondary PI – then Mariam will be second to last and the main PI will be last. Students and post-docs who help over the course of the project may be added to the author list depending on their contribution, and their placement will be discussed with all parties involved in the paper. If a student or post-doc takes on a project but subsequently hands it off to another student or post-doc, they will most likely lose first-authorship to that student or post-doc, unless co-first-authorship is appropriate. All of these issues will be discussed openly, and you should feel free to bring them up if you are</w:t>
+        <w:t>At the start of a new project, the student or post-doc taking on the lead role can expect to be first author (talk to Mariam about it if you aren’t sure). Mariam will typically be the last author, unless the project is primarily under the guidance of another PI and Mariam is involved as a secondary PI – then Mariam will be second to last and the main PI will be last. Students and post-docs who help over the course of the project may be added to the author list depending on their contribution, and their placement will be discussed with all parties involved in the paper. If a student or post-doc takes on a project but subsequently hands it off to another student or post-doc, they will most likely lose first-authorship to that student or post-doc, unless co-first-authorship is appropriate. All of these issues will be discussed openly, and you should feel free to bring them up if you are</w:t>
       </w:r>
       <w:r>
         <w:rPr>
@@ -6343,7 +6325,7 @@
           <w:u w:val="single"/>
         </w:rPr>
       </w:pPr>
-      <w:bookmarkStart w:id="12" w:name="HumanSubjectsResearch"/>
+      <w:bookmarkStart w:id="13" w:name="HumanSubjectsResearch"/>
       <w:r>
         <w:rPr>
           <w:rFonts w:ascii="Myriad Pro" w:hAnsi="Myriad Pro"/>
@@ -6445,7 +6427,7 @@
         </w:rPr>
         <w:t xml:space="preserve">Lab members must complete </w:t>
       </w:r>
-      <w:hyperlink r:id="rId19" w:history="1">
+      <w:hyperlink r:id="rId18" w:history="1">
         <w:r>
           <w:rPr>
             <w:rStyle w:val="Hyperlink"/>
@@ -6586,8 +6568,8 @@
           <w:szCs w:val="22"/>
         </w:rPr>
       </w:pPr>
-      <w:bookmarkStart w:id="13" w:name="LabResources"/>
-      <w:bookmarkEnd w:id="12"/>
+      <w:bookmarkStart w:id="14" w:name="LabResources"/>
+      <w:bookmarkEnd w:id="13"/>
       <w:r>
         <w:rPr>
           <w:rFonts w:ascii="Myriad Pro" w:hAnsi="Myriad Pro"/>
@@ -6621,7 +6603,7 @@
           <w:u w:val="single"/>
         </w:rPr>
       </w:pPr>
-      <w:bookmarkStart w:id="14" w:name="Wiki"/>
+      <w:bookmarkStart w:id="15" w:name="Wiki"/>
       <w:r>
         <w:rPr>
           <w:rFonts w:ascii="Myriad Pro" w:hAnsi="Myriad Pro"/>
@@ -6633,7 +6615,7 @@
         <w:t>Wiki</w:t>
       </w:r>
     </w:p>
-    <w:bookmarkEnd w:id="14"/>
+    <w:bookmarkEnd w:id="15"/>
     <w:p>
       <w:pPr>
         <w:jc w:val="both"/>
@@ -6652,6 +6634,7 @@
           <w:sz w:val="22"/>
           <w:szCs w:val="22"/>
         </w:rPr>
+        <w:lastRenderedPageBreak/>
         <w:t>The lab wiki (</w:t>
       </w:r>
       <w:r>
@@ -6714,7 +6697,7 @@
           <w:u w:val="single"/>
         </w:rPr>
       </w:pPr>
-      <w:bookmarkStart w:id="15" w:name="Slack"/>
+      <w:bookmarkStart w:id="16" w:name="Slack"/>
       <w:r>
         <w:rPr>
           <w:rFonts w:ascii="Myriad Pro" w:hAnsi="Myriad Pro"/>
@@ -6725,26 +6708,25 @@
         </w:rPr>
         <w:t>Slack</w:t>
       </w:r>
-      <w:bookmarkEnd w:id="15"/>
-    </w:p>
-    <w:p>
-      <w:pPr>
-        <w:jc w:val="both"/>
-        <w:rPr>
-          <w:rFonts w:ascii="Myriad Pro" w:hAnsi="Myriad Pro"/>
-          <w:color w:val="595959" w:themeColor="text1" w:themeTint="A6"/>
-          <w:sz w:val="22"/>
-          <w:szCs w:val="22"/>
-        </w:rPr>
-      </w:pPr>
-      <w:r>
-        <w:rPr>
-          <w:rFonts w:ascii="Myriad Pro" w:hAnsi="Myriad Pro"/>
-          <w:color w:val="595959" w:themeColor="text1" w:themeTint="A6"/>
-          <w:sz w:val="22"/>
-          <w:szCs w:val="22"/>
-        </w:rPr>
-        <w:lastRenderedPageBreak/>
+      <w:bookmarkEnd w:id="16"/>
+    </w:p>
+    <w:p>
+      <w:pPr>
+        <w:jc w:val="both"/>
+        <w:rPr>
+          <w:rFonts w:ascii="Myriad Pro" w:hAnsi="Myriad Pro"/>
+          <w:color w:val="595959" w:themeColor="text1" w:themeTint="A6"/>
+          <w:sz w:val="22"/>
+          <w:szCs w:val="22"/>
+        </w:rPr>
+      </w:pPr>
+      <w:r>
+        <w:rPr>
+          <w:rFonts w:ascii="Myriad Pro" w:hAnsi="Myriad Pro"/>
+          <w:color w:val="595959" w:themeColor="text1" w:themeTint="A6"/>
+          <w:sz w:val="22"/>
+          <w:szCs w:val="22"/>
+        </w:rPr>
         <w:t>Slack will be used as the primary means of lab communication. There are two Slack workspaces for the lab: one just for us (</w:t>
       </w:r>
       <w:r>
@@ -7026,7 +7008,7 @@
           <w:u w:val="single"/>
         </w:rPr>
       </w:pPr>
-      <w:bookmarkStart w:id="16" w:name="Dropbox"/>
+      <w:bookmarkStart w:id="17" w:name="Dropbox"/>
       <w:r>
         <w:rPr>
           <w:rFonts w:ascii="Myriad Pro" w:hAnsi="Myriad Pro"/>
@@ -7038,7 +7020,7 @@
         <w:t>Dropbox</w:t>
       </w:r>
     </w:p>
-    <w:bookmarkEnd w:id="16"/>
+    <w:bookmarkEnd w:id="17"/>
     <w:p>
       <w:pPr>
         <w:jc w:val="both"/>
@@ -7248,7 +7230,7 @@
           <w:u w:val="single"/>
         </w:rPr>
       </w:pPr>
-      <w:bookmarkStart w:id="17" w:name="GitHub"/>
+      <w:bookmarkStart w:id="18" w:name="GitHub"/>
       <w:r>
         <w:rPr>
           <w:rFonts w:ascii="Myriad Pro" w:hAnsi="Myriad Pro"/>
@@ -7260,7 +7242,7 @@
         <w:t>GitHub</w:t>
       </w:r>
     </w:p>
-    <w:bookmarkEnd w:id="17"/>
+    <w:bookmarkEnd w:id="18"/>
     <w:p>
       <w:pPr>
         <w:jc w:val="both"/>
@@ -7292,7 +7274,7 @@
         </w:rPr>
         <w:t>The lab’s GitHub (</w:t>
       </w:r>
-      <w:hyperlink r:id="rId20" w:history="1">
+      <w:hyperlink r:id="rId19" w:history="1">
         <w:r>
           <w:rPr>
             <w:rStyle w:val="Hyperlink"/>
@@ -7375,7 +7357,7 @@
           <w:u w:val="single"/>
         </w:rPr>
       </w:pPr>
-      <w:bookmarkStart w:id="18" w:name="GoogleCalendar"/>
+      <w:bookmarkStart w:id="19" w:name="GoogleCalendar"/>
       <w:r>
         <w:rPr>
           <w:rFonts w:ascii="Myriad Pro" w:hAnsi="Myriad Pro"/>
@@ -7397,7 +7379,7 @@
         <w:t>s</w:t>
       </w:r>
     </w:p>
-    <w:bookmarkEnd w:id="18"/>
+    <w:bookmarkEnd w:id="19"/>
     <w:p>
       <w:pPr>
         <w:jc w:val="both"/>
@@ -7427,6 +7409,7 @@
           <w:sz w:val="22"/>
           <w:szCs w:val="22"/>
         </w:rPr>
+        <w:lastRenderedPageBreak/>
         <w:t>The lab has many Google calendars.</w:t>
       </w:r>
     </w:p>
@@ -7591,7 +7574,6 @@
           <w:sz w:val="22"/>
           <w:szCs w:val="22"/>
         </w:rPr>
-        <w:lastRenderedPageBreak/>
         <w:t xml:space="preserve">Aly Lab – Travel Schedules calendar: </w:t>
       </w:r>
       <w:r>
@@ -7951,7 +7933,7 @@
           <w:u w:val="single"/>
         </w:rPr>
       </w:pPr>
-      <w:bookmarkStart w:id="19" w:name="Email"/>
+      <w:bookmarkStart w:id="20" w:name="Email"/>
       <w:r>
         <w:rPr>
           <w:rFonts w:ascii="Myriad Pro" w:hAnsi="Myriad Pro"/>
@@ -7963,7 +7945,7 @@
         <w:t>E-mail</w:t>
       </w:r>
     </w:p>
-    <w:bookmarkEnd w:id="19"/>
+    <w:bookmarkEnd w:id="20"/>
     <w:p>
       <w:pPr>
         <w:jc w:val="both"/>
@@ -7994,6 +7976,76 @@
           <w:szCs w:val="22"/>
         </w:rPr>
         <w:t>We have a lab listserv for sending e-mails to the entire lab when necessary (</w:t>
+      </w:r>
+      <w:hyperlink r:id="rId20" w:history="1">
+        <w:r>
+          <w:rPr>
+            <w:rStyle w:val="Hyperlink"/>
+            <w:rFonts w:ascii="Myriad Pro" w:hAnsi="Myriad Pro"/>
+            <w:color w:val="00B0F0"/>
+            <w:sz w:val="22"/>
+            <w:szCs w:val="22"/>
+          </w:rPr>
+          <w:t>alylab@columbia.edu</w:t>
+        </w:r>
+      </w:hyperlink>
+      <w:r>
+        <w:rPr>
+          <w:rFonts w:ascii="Myriad Pro" w:hAnsi="Myriad Pro"/>
+          <w:color w:val="595959" w:themeColor="text1" w:themeTint="A6"/>
+          <w:sz w:val="22"/>
+          <w:szCs w:val="22"/>
+        </w:rPr>
+        <w:t>).</w:t>
+      </w:r>
+      <w:r>
+        <w:rPr>
+          <w:rFonts w:ascii="Myriad Pro" w:hAnsi="Myriad Pro"/>
+          <w:color w:val="595959" w:themeColor="text1" w:themeTint="A6"/>
+          <w:sz w:val="22"/>
+          <w:szCs w:val="22"/>
+        </w:rPr>
+        <w:t xml:space="preserve"> </w:t>
+      </w:r>
+      <w:r>
+        <w:rPr>
+          <w:rFonts w:ascii="Myriad Pro" w:hAnsi="Myriad Pro"/>
+          <w:color w:val="595959" w:themeColor="text1" w:themeTint="A6"/>
+          <w:sz w:val="22"/>
+          <w:szCs w:val="22"/>
+        </w:rPr>
+        <w:t xml:space="preserve">Contact the lab manager to get added to the lab listserv. </w:t>
+      </w:r>
+    </w:p>
+    <w:p>
+      <w:pPr>
+        <w:jc w:val="both"/>
+        <w:rPr>
+          <w:rFonts w:ascii="Myriad Pro" w:hAnsi="Myriad Pro"/>
+          <w:color w:val="595959" w:themeColor="text1" w:themeTint="A6"/>
+          <w:sz w:val="22"/>
+          <w:szCs w:val="22"/>
+        </w:rPr>
+      </w:pPr>
+    </w:p>
+    <w:p>
+      <w:pPr>
+        <w:jc w:val="both"/>
+        <w:rPr>
+          <w:rFonts w:ascii="Myriad Pro" w:hAnsi="Myriad Pro"/>
+          <w:color w:val="595959" w:themeColor="text1" w:themeTint="A6"/>
+          <w:sz w:val="22"/>
+          <w:szCs w:val="22"/>
+        </w:rPr>
+      </w:pPr>
+      <w:r>
+        <w:rPr>
+          <w:rFonts w:ascii="Myriad Pro" w:hAnsi="Myriad Pro"/>
+          <w:color w:val="595959" w:themeColor="text1" w:themeTint="A6"/>
+          <w:sz w:val="22"/>
+          <w:szCs w:val="22"/>
+        </w:rPr>
+        <w:t xml:space="preserve">We also have a lab listserv for sending e-mails to the lab meeting group. Everyone on </w:t>
       </w:r>
       <w:hyperlink r:id="rId21" w:history="1">
         <w:r>
@@ -8014,15 +8066,6 @@
           <w:sz w:val="22"/>
           <w:szCs w:val="22"/>
         </w:rPr>
-        <w:t>).</w:t>
-      </w:r>
-      <w:r>
-        <w:rPr>
-          <w:rFonts w:ascii="Myriad Pro" w:hAnsi="Myriad Pro"/>
-          <w:color w:val="595959" w:themeColor="text1" w:themeTint="A6"/>
-          <w:sz w:val="22"/>
-          <w:szCs w:val="22"/>
-        </w:rPr>
         <w:t xml:space="preserve"> </w:t>
       </w:r>
       <w:r>
@@ -8032,38 +8075,16 @@
           <w:sz w:val="22"/>
           <w:szCs w:val="22"/>
         </w:rPr>
-        <w:t xml:space="preserve">Contact the lab manager to get added to the lab listserv. </w:t>
-      </w:r>
-    </w:p>
-    <w:p>
-      <w:pPr>
-        <w:jc w:val="both"/>
-        <w:rPr>
-          <w:rFonts w:ascii="Myriad Pro" w:hAnsi="Myriad Pro"/>
-          <w:color w:val="595959" w:themeColor="text1" w:themeTint="A6"/>
-          <w:sz w:val="22"/>
-          <w:szCs w:val="22"/>
-        </w:rPr>
-      </w:pPr>
-    </w:p>
-    <w:p>
-      <w:pPr>
-        <w:jc w:val="both"/>
-        <w:rPr>
-          <w:rFonts w:ascii="Myriad Pro" w:hAnsi="Myriad Pro"/>
-          <w:color w:val="595959" w:themeColor="text1" w:themeTint="A6"/>
-          <w:sz w:val="22"/>
-          <w:szCs w:val="22"/>
-        </w:rPr>
-      </w:pPr>
-      <w:r>
-        <w:rPr>
-          <w:rFonts w:ascii="Myriad Pro" w:hAnsi="Myriad Pro"/>
-          <w:color w:val="595959" w:themeColor="text1" w:themeTint="A6"/>
-          <w:sz w:val="22"/>
-          <w:szCs w:val="22"/>
-        </w:rPr>
-        <w:t xml:space="preserve">We also have a lab listserv for sending e-mails to the lab meeting group. Everyone on </w:t>
+        <w:t>is</w:t>
+      </w:r>
+      <w:r>
+        <w:rPr>
+          <w:rFonts w:ascii="Myriad Pro" w:hAnsi="Myriad Pro"/>
+          <w:color w:val="595959" w:themeColor="text1" w:themeTint="A6"/>
+          <w:sz w:val="22"/>
+          <w:szCs w:val="22"/>
+        </w:rPr>
+        <w:t xml:space="preserve"> also on </w:t>
       </w:r>
       <w:hyperlink r:id="rId22" w:history="1">
         <w:r>
@@ -8074,7 +8095,7 @@
             <w:sz w:val="22"/>
             <w:szCs w:val="22"/>
           </w:rPr>
-          <w:t>alylab@columbia.edu</w:t>
+          <w:t>alylabmeetings@columbia.edu</w:t>
         </w:r>
       </w:hyperlink>
       <w:r>
@@ -8084,25 +8105,47 @@
           <w:sz w:val="22"/>
           <w:szCs w:val="22"/>
         </w:rPr>
-        <w:t xml:space="preserve"> </w:t>
-      </w:r>
-      <w:r>
-        <w:rPr>
-          <w:rFonts w:ascii="Myriad Pro" w:hAnsi="Myriad Pro"/>
-          <w:color w:val="595959" w:themeColor="text1" w:themeTint="A6"/>
-          <w:sz w:val="22"/>
-          <w:szCs w:val="22"/>
-        </w:rPr>
-        <w:t>is</w:t>
-      </w:r>
-      <w:r>
-        <w:rPr>
-          <w:rFonts w:ascii="Myriad Pro" w:hAnsi="Myriad Pro"/>
-          <w:color w:val="595959" w:themeColor="text1" w:themeTint="A6"/>
-          <w:sz w:val="22"/>
-          <w:szCs w:val="22"/>
-        </w:rPr>
-        <w:t xml:space="preserve"> also on </w:t>
+        <w:t>; but there are some people on the lab meeting listserv that aren’t members of the lab, and are just interested in attending our lab meetings.</w:t>
+      </w:r>
+      <w:r>
+        <w:rPr>
+          <w:rFonts w:ascii="Myriad Pro" w:hAnsi="Myriad Pro"/>
+          <w:color w:val="595959" w:themeColor="text1" w:themeTint="A6"/>
+          <w:sz w:val="22"/>
+          <w:szCs w:val="22"/>
+        </w:rPr>
+        <w:t xml:space="preserve"> Talk to the lab manager if you want to be added to the lab meeting listserv. </w:t>
+      </w:r>
+    </w:p>
+    <w:p>
+      <w:pPr>
+        <w:jc w:val="both"/>
+        <w:rPr>
+          <w:rFonts w:ascii="Myriad Pro" w:hAnsi="Myriad Pro"/>
+          <w:color w:val="595959" w:themeColor="text1" w:themeTint="A6"/>
+          <w:sz w:val="22"/>
+          <w:szCs w:val="22"/>
+        </w:rPr>
+      </w:pPr>
+    </w:p>
+    <w:p>
+      <w:pPr>
+        <w:jc w:val="both"/>
+        <w:rPr>
+          <w:rFonts w:ascii="Myriad Pro" w:hAnsi="Myriad Pro"/>
+          <w:color w:val="595959" w:themeColor="text1" w:themeTint="A6"/>
+          <w:sz w:val="22"/>
+          <w:szCs w:val="22"/>
+        </w:rPr>
+      </w:pPr>
+      <w:r>
+        <w:rPr>
+          <w:rFonts w:ascii="Myriad Pro" w:hAnsi="Myriad Pro"/>
+          <w:color w:val="595959" w:themeColor="text1" w:themeTint="A6"/>
+          <w:sz w:val="22"/>
+          <w:szCs w:val="22"/>
+        </w:rPr>
+        <w:t xml:space="preserve">Everyone on </w:t>
       </w:r>
       <w:hyperlink r:id="rId23" w:history="1">
         <w:r>
@@ -8123,70 +8166,9 @@
           <w:sz w:val="22"/>
           <w:szCs w:val="22"/>
         </w:rPr>
-        <w:t>; but there are some people on the lab meeting listserv that aren’t members of the lab, and are just interested in attending our lab meetings.</w:t>
-      </w:r>
-      <w:r>
-        <w:rPr>
-          <w:rFonts w:ascii="Myriad Pro" w:hAnsi="Myriad Pro"/>
-          <w:color w:val="595959" w:themeColor="text1" w:themeTint="A6"/>
-          <w:sz w:val="22"/>
-          <w:szCs w:val="22"/>
-        </w:rPr>
-        <w:t xml:space="preserve"> Talk to the lab manager if you want to be added to the lab meeting listserv. </w:t>
-      </w:r>
-    </w:p>
-    <w:p>
-      <w:pPr>
-        <w:jc w:val="both"/>
-        <w:rPr>
-          <w:rFonts w:ascii="Myriad Pro" w:hAnsi="Myriad Pro"/>
-          <w:color w:val="595959" w:themeColor="text1" w:themeTint="A6"/>
-          <w:sz w:val="22"/>
-          <w:szCs w:val="22"/>
-        </w:rPr>
-      </w:pPr>
-    </w:p>
-    <w:p>
-      <w:pPr>
-        <w:jc w:val="both"/>
-        <w:rPr>
-          <w:rFonts w:ascii="Myriad Pro" w:hAnsi="Myriad Pro"/>
-          <w:color w:val="595959" w:themeColor="text1" w:themeTint="A6"/>
-          <w:sz w:val="22"/>
-          <w:szCs w:val="22"/>
-        </w:rPr>
-      </w:pPr>
-      <w:r>
-        <w:rPr>
-          <w:rFonts w:ascii="Myriad Pro" w:hAnsi="Myriad Pro"/>
-          <w:color w:val="595959" w:themeColor="text1" w:themeTint="A6"/>
-          <w:sz w:val="22"/>
-          <w:szCs w:val="22"/>
-        </w:rPr>
-        <w:t xml:space="preserve">Everyone on </w:t>
+        <w:t xml:space="preserve"> is also on </w:t>
       </w:r>
       <w:hyperlink r:id="rId24" w:history="1">
-        <w:r>
-          <w:rPr>
-            <w:rStyle w:val="Hyperlink"/>
-            <w:rFonts w:ascii="Myriad Pro" w:hAnsi="Myriad Pro"/>
-            <w:color w:val="00B0F0"/>
-            <w:sz w:val="22"/>
-            <w:szCs w:val="22"/>
-          </w:rPr>
-          <w:t>alylabmeetings@columbia.edu</w:t>
-        </w:r>
-      </w:hyperlink>
-      <w:r>
-        <w:rPr>
-          <w:rFonts w:ascii="Myriad Pro" w:hAnsi="Myriad Pro"/>
-          <w:color w:val="595959" w:themeColor="text1" w:themeTint="A6"/>
-          <w:sz w:val="22"/>
-          <w:szCs w:val="22"/>
-        </w:rPr>
-        <w:t xml:space="preserve"> is also on </w:t>
-      </w:r>
-      <w:hyperlink r:id="rId25" w:history="1">
         <w:r>
           <w:rPr>
             <w:rStyle w:val="Hyperlink"/>
@@ -8258,7 +8240,7 @@
         </w:rPr>
         <w:t>There is also a lab e-mail account that only the lab manager and Mariam can access (</w:t>
       </w:r>
-      <w:hyperlink r:id="rId26" w:history="1">
+      <w:hyperlink r:id="rId25" w:history="1">
         <w:r>
           <w:rPr>
             <w:rStyle w:val="Hyperlink"/>
@@ -8348,7 +8330,7 @@
           <w:szCs w:val="22"/>
         </w:rPr>
       </w:pPr>
-      <w:bookmarkStart w:id="20" w:name="GeneralPolicies"/>
+      <w:bookmarkStart w:id="21" w:name="GeneralPolicies"/>
       <w:r>
         <w:rPr>
           <w:rFonts w:ascii="Myriad Pro" w:hAnsi="Myriad Pro"/>
@@ -8381,7 +8363,7 @@
           <w:u w:val="single"/>
         </w:rPr>
       </w:pPr>
-      <w:bookmarkStart w:id="21" w:name="Hours"/>
+      <w:bookmarkStart w:id="22" w:name="Hours"/>
       <w:r>
         <w:rPr>
           <w:rFonts w:ascii="Myriad Pro" w:hAnsi="Myriad Pro"/>
@@ -8393,7 +8375,7 @@
         <w:t>Hours</w:t>
       </w:r>
     </w:p>
-    <w:bookmarkEnd w:id="21"/>
+    <w:bookmarkEnd w:id="22"/>
     <w:p>
       <w:pPr>
         <w:rPr>
@@ -8485,17 +8467,7 @@
           <w:sz w:val="22"/>
           <w:szCs w:val="22"/>
         </w:rPr>
-        <w:t xml:space="preserve">, feel free to work at home occasionally. If you have no meetings, no participants, and no other </w:t>
-      </w:r>
-      <w:r>
-        <w:rPr>
-          <w:rFonts w:ascii="Myriad Pro" w:hAnsi="Myriad Pro"/>
-          <w:color w:val="595959" w:themeColor="text1" w:themeTint="A6"/>
-          <w:sz w:val="22"/>
-          <w:szCs w:val="22"/>
-        </w:rPr>
-        <w:lastRenderedPageBreak/>
-        <w:t>obligations that day, it might be a good day to work at home – but you can’t do this all the time, and I expect to see everyone in the lab on a regular basis</w:t>
+        <w:t>, feel free to work at home occasionally. If you have no meetings, no participants, and no other obligations that day, it might be a good day to work at home – but you can’t do this all the time, and I expect to see everyone in the lab on a regular basis</w:t>
       </w:r>
       <w:r>
         <w:rPr>
@@ -9025,7 +8997,7 @@
           <w:u w:val="single"/>
         </w:rPr>
       </w:pPr>
-      <w:bookmarkStart w:id="22" w:name="NoiseLevels"/>
+      <w:bookmarkStart w:id="23" w:name="NoiseLevels"/>
       <w:r>
         <w:rPr>
           <w:rFonts w:ascii="Myriad Pro" w:hAnsi="Myriad Pro"/>
@@ -9047,7 +9019,7 @@
         <w:t>Policy</w:t>
       </w:r>
     </w:p>
-    <w:bookmarkEnd w:id="22"/>
+    <w:bookmarkEnd w:id="23"/>
     <w:p>
       <w:pPr>
         <w:jc w:val="both"/>
@@ -9231,7 +9203,6 @@
           <w:sz w:val="22"/>
           <w:szCs w:val="22"/>
         </w:rPr>
-        <w:lastRenderedPageBreak/>
         <w:t>2. </w:t>
       </w:r>
       <w:r>
@@ -9467,7 +9438,7 @@
           <w:u w:val="single"/>
         </w:rPr>
       </w:pPr>
-      <w:bookmarkStart w:id="23" w:name="PIOfficeHours"/>
+      <w:bookmarkStart w:id="24" w:name="PIOfficeHours"/>
       <w:r>
         <w:rPr>
           <w:rFonts w:ascii="Myriad Pro" w:hAnsi="Myriad Pro"/>
@@ -9479,7 +9450,7 @@
         <w:t>PI Office Hours</w:t>
       </w:r>
     </w:p>
-    <w:bookmarkEnd w:id="23"/>
+    <w:bookmarkEnd w:id="24"/>
     <w:p>
       <w:pPr>
         <w:rPr>
@@ -9628,18 +9599,18 @@
         <w:t xml:space="preserve"> </w:t>
       </w:r>
     </w:p>
-    <w:bookmarkEnd w:id="20"/>
-    <w:p>
-      <w:pPr>
-        <w:rPr>
-          <w:rFonts w:ascii="Myriad Pro" w:hAnsi="Myriad Pro"/>
-          <w:color w:val="595959" w:themeColor="text1" w:themeTint="A6"/>
-          <w:sz w:val="22"/>
-          <w:szCs w:val="22"/>
-        </w:rPr>
-      </w:pPr>
-    </w:p>
-    <w:bookmarkEnd w:id="13"/>
+    <w:bookmarkEnd w:id="21"/>
+    <w:p>
+      <w:pPr>
+        <w:rPr>
+          <w:rFonts w:ascii="Myriad Pro" w:hAnsi="Myriad Pro"/>
+          <w:color w:val="595959" w:themeColor="text1" w:themeTint="A6"/>
+          <w:sz w:val="22"/>
+          <w:szCs w:val="22"/>
+        </w:rPr>
+      </w:pPr>
+    </w:p>
+    <w:bookmarkEnd w:id="14"/>
     <w:p>
       <w:pPr>
         <w:rPr>
@@ -9660,7 +9631,7 @@
           <w:u w:val="single"/>
         </w:rPr>
       </w:pPr>
-      <w:bookmarkStart w:id="24" w:name="Meetings"/>
+      <w:bookmarkStart w:id="25" w:name="Meetings"/>
       <w:r>
         <w:rPr>
           <w:rFonts w:ascii="Myriad Pro" w:hAnsi="Myriad Pro"/>
@@ -9672,7 +9643,7 @@
         <w:t>Meetings</w:t>
       </w:r>
     </w:p>
-    <w:bookmarkEnd w:id="24"/>
+    <w:bookmarkEnd w:id="25"/>
     <w:p>
       <w:pPr>
         <w:rPr>
@@ -9914,6 +9885,7 @@
           <w:sz w:val="22"/>
           <w:szCs w:val="22"/>
         </w:rPr>
+        <w:lastRenderedPageBreak/>
         <w:t>Occasionally, we may have joint lab meetings with other faculty in the department – these may be combined with our weekly lab meeting or an additional meeting.</w:t>
       </w:r>
       <w:r>
@@ -9983,7 +9955,6 @@
           <w:sz w:val="22"/>
           <w:szCs w:val="22"/>
         </w:rPr>
-        <w:lastRenderedPageBreak/>
         <w:t>Individual Meetings</w:t>
       </w:r>
     </w:p>
@@ -10136,7 +10107,7 @@
           <w:u w:val="single"/>
         </w:rPr>
       </w:pPr>
-      <w:bookmarkStart w:id="25" w:name="Deadlines"/>
+      <w:bookmarkStart w:id="26" w:name="Deadlines"/>
       <w:r>
         <w:rPr>
           <w:rFonts w:ascii="Myriad Pro" w:hAnsi="Myriad Pro"/>
@@ -10148,7 +10119,7 @@
         <w:t>Deadlines</w:t>
       </w:r>
     </w:p>
-    <w:bookmarkEnd w:id="25"/>
+    <w:bookmarkEnd w:id="26"/>
     <w:p>
       <w:pPr>
         <w:rPr>
@@ -10621,7 +10592,7 @@
           <w:u w:val="single"/>
         </w:rPr>
       </w:pPr>
-      <w:bookmarkStart w:id="26" w:name="Presentations"/>
+      <w:bookmarkStart w:id="27" w:name="Presentations"/>
       <w:r>
         <w:rPr>
           <w:rFonts w:ascii="Myriad Pro" w:hAnsi="Myriad Pro"/>
@@ -10633,7 +10604,7 @@
         <w:t>Presentations</w:t>
       </w:r>
     </w:p>
-    <w:bookmarkEnd w:id="26"/>
+    <w:bookmarkEnd w:id="27"/>
     <w:p>
       <w:pPr>
         <w:rPr>
@@ -10757,17 +10728,7 @@
           <w:sz w:val="22"/>
           <w:szCs w:val="22"/>
         </w:rPr>
-        <w:t xml:space="preserve">Practice talks will help you feel comfortable with your presentation, and will also allow </w:t>
-      </w:r>
-      <w:r>
-        <w:rPr>
-          <w:rFonts w:ascii="Myriad Pro" w:hAnsi="Myriad Pro"/>
-          <w:color w:val="595959" w:themeColor="text1" w:themeTint="A6"/>
-          <w:sz w:val="22"/>
-          <w:szCs w:val="22"/>
-        </w:rPr>
-        <w:lastRenderedPageBreak/>
-        <w:t xml:space="preserve">you to get feedback from the lab and implement those changes well in advance of your real presentation. </w:t>
+        <w:t xml:space="preserve">Practice talks will help you feel comfortable with your presentation, and will also allow you to get feedback from the lab and implement those changes well in advance of your real presentation. </w:t>
       </w:r>
     </w:p>
     <w:p>
@@ -10947,7 +10908,7 @@
           <w:u w:val="single"/>
         </w:rPr>
       </w:pPr>
-      <w:bookmarkStart w:id="27" w:name="RecommendationLetters"/>
+      <w:bookmarkStart w:id="28" w:name="RecommendationLetters"/>
       <w:r>
         <w:rPr>
           <w:rFonts w:ascii="Myriad Pro" w:hAnsi="Myriad Pro"/>
@@ -10959,7 +10920,7 @@
         <w:t>Recommendation Letters</w:t>
       </w:r>
     </w:p>
-    <w:bookmarkEnd w:id="27"/>
+    <w:bookmarkEnd w:id="28"/>
     <w:p>
       <w:pPr>
         <w:jc w:val="both"/>
@@ -11183,7 +11144,7 @@
           <w:u w:val="single"/>
         </w:rPr>
       </w:pPr>
-      <w:bookmarkStart w:id="28" w:name="DataManagement"/>
+      <w:bookmarkStart w:id="29" w:name="DataManagement"/>
       <w:r>
         <w:rPr>
           <w:rFonts w:ascii="Myriad Pro" w:hAnsi="Myriad Pro"/>
@@ -11195,7 +11156,7 @@
         <w:t>Data Management</w:t>
       </w:r>
     </w:p>
-    <w:bookmarkEnd w:id="28"/>
+    <w:bookmarkEnd w:id="29"/>
     <w:p>
       <w:pPr>
         <w:jc w:val="both"/>
@@ -11428,6 +11389,7 @@
           <w:sz w:val="22"/>
           <w:szCs w:val="22"/>
         </w:rPr>
+        <w:lastRenderedPageBreak/>
         <w:t xml:space="preserve">Habanero (Columbia’s new HPC cluster) can be used to store small amounts of data as you are running analyses on it – it is </w:t>
       </w:r>
       <w:r>
@@ -11487,17 +11449,7 @@
           <w:sz w:val="22"/>
           <w:szCs w:val="22"/>
         </w:rPr>
-        <w:t xml:space="preserve">lthough the servers are backed up, the backup is only on-site – so make extra backups! Each lab member should back up raw data on an external hard drive, as well as the code needed to reproduce </w:t>
-      </w:r>
-      <w:r>
-        <w:rPr>
-          <w:rFonts w:ascii="Myriad Pro" w:hAnsi="Myriad Pro"/>
-          <w:color w:val="595959" w:themeColor="text1" w:themeTint="A6"/>
-          <w:sz w:val="22"/>
-          <w:szCs w:val="22"/>
-        </w:rPr>
-        <w:lastRenderedPageBreak/>
-        <w:t>all analyses.</w:t>
+        <w:t>lthough the servers are backed up, the backup is only on-site – so make extra backups! Each lab member should back up raw data on an external hard drive, as well as the code needed to reproduce all analyses.</w:t>
       </w:r>
       <w:r>
         <w:rPr>
@@ -11594,7 +11546,7 @@
         </w:rPr>
         <w:t xml:space="preserve">If you have already run several independent projects and have a data organization structure that works well for you, feel free to use it. If not (or if you are looking for a change), the following structure is recommended (based on </w:t>
       </w:r>
-      <w:hyperlink r:id="rId27" w:history="1">
+      <w:hyperlink r:id="rId26" w:history="1">
         <w:proofErr w:type="spellStart"/>
         <w:r>
           <w:rPr>
@@ -12638,6 +12590,7 @@
           <w:sz w:val="22"/>
           <w:szCs w:val="22"/>
         </w:rPr>
+        <w:lastRenderedPageBreak/>
         <w:t>projectName</w:t>
       </w:r>
       <w:proofErr w:type="spellEnd"/>
@@ -12784,7 +12737,6 @@
           <w:sz w:val="22"/>
           <w:szCs w:val="22"/>
         </w:rPr>
-        <w:lastRenderedPageBreak/>
         <w:t>if you are running your presentation code out of Dropbox, it will still be good to have a copy of the code here (but you can keep the stimuli only on Dropbox if you’d like)</w:t>
       </w:r>
     </w:p>
@@ -12973,7 +12925,7 @@
           <w:u w:val="single"/>
         </w:rPr>
       </w:pPr>
-      <w:bookmarkStart w:id="29" w:name="OpenScience"/>
+      <w:bookmarkStart w:id="30" w:name="OpenScience"/>
       <w:r>
         <w:rPr>
           <w:rFonts w:ascii="Myriad Pro" w:hAnsi="Myriad Pro"/>
@@ -12985,7 +12937,7 @@
         <w:t>Open Science</w:t>
       </w:r>
     </w:p>
-    <w:bookmarkEnd w:id="29"/>
+    <w:bookmarkEnd w:id="30"/>
     <w:p>
       <w:pPr>
         <w:jc w:val="both"/>
@@ -13036,7 +12988,7 @@
         </w:rPr>
         <w:t xml:space="preserve"> will try to make our data and code publicly available within one year of publishing the results (longer if work on the dataset is ongoing).  Currently, the best option for sharing smaller datasets might be the </w:t>
       </w:r>
-      <w:hyperlink r:id="rId28" w:history="1">
+      <w:hyperlink r:id="rId27" w:history="1">
         <w:r>
           <w:rPr>
             <w:rStyle w:val="Hyperlink"/>
@@ -13066,7 +13018,7 @@
         </w:rPr>
         <w:t xml:space="preserve">is </w:t>
       </w:r>
-      <w:hyperlink r:id="rId29" w:history="1">
+      <w:hyperlink r:id="rId28" w:history="1">
         <w:proofErr w:type="spellStart"/>
         <w:r>
           <w:rPr>
@@ -13144,7 +13096,7 @@
         </w:rPr>
         <w:t xml:space="preserve">The preferred preprint servers are </w:t>
       </w:r>
-      <w:hyperlink r:id="rId30" w:history="1">
+      <w:hyperlink r:id="rId29" w:history="1">
         <w:proofErr w:type="spellStart"/>
         <w:r>
           <w:rPr>
@@ -13167,7 +13119,7 @@
         </w:rPr>
         <w:t xml:space="preserve"> and </w:t>
       </w:r>
-      <w:hyperlink r:id="rId31" w:history="1">
+      <w:hyperlink r:id="rId30" w:history="1">
         <w:proofErr w:type="spellStart"/>
         <w:r>
           <w:rPr>
@@ -13223,7 +13175,7 @@
           <w:szCs w:val="22"/>
         </w:rPr>
       </w:pPr>
-      <w:bookmarkStart w:id="30" w:name="Funding"/>
+      <w:bookmarkStart w:id="31" w:name="Funding"/>
       <w:r>
         <w:rPr>
           <w:rFonts w:ascii="Myriad Pro" w:hAnsi="Myriad Pro"/>
@@ -13235,7 +13187,7 @@
         <w:t>Funding</w:t>
       </w:r>
     </w:p>
-    <w:bookmarkEnd w:id="30"/>
+    <w:bookmarkEnd w:id="31"/>
     <w:p>
       <w:pPr>
         <w:jc w:val="both"/>
@@ -13359,6 +13311,7 @@
           <w:sz w:val="22"/>
           <w:szCs w:val="22"/>
         </w:rPr>
+        <w:lastRenderedPageBreak/>
         <w:t xml:space="preserve">At some point, you will likely be asked to provide a figure or two for a grant </w:t>
       </w:r>
       <w:r>
@@ -13502,6 +13455,7 @@
         </w:rPr>
       </w:pPr>
     </w:p>
+    <w:bookmarkEnd w:id="12"/>
     <w:p>
       <w:pPr>
         <w:rPr>
@@ -13512,15 +13466,12 @@
           <w:szCs w:val="22"/>
         </w:rPr>
       </w:pPr>
-      <w:bookmarkStart w:id="31" w:name="_GoBack"/>
-      <w:bookmarkEnd w:id="11"/>
-      <w:bookmarkEnd w:id="31"/>
     </w:p>
     <w:sectPr>
-      <w:headerReference w:type="even" r:id="rId32"/>
-      <w:headerReference w:type="default" r:id="rId33"/>
-      <w:footerReference w:type="even" r:id="rId34"/>
-      <w:footerReference w:type="default" r:id="rId35"/>
+      <w:headerReference w:type="even" r:id="rId31"/>
+      <w:headerReference w:type="default" r:id="rId32"/>
+      <w:footerReference w:type="even" r:id="rId33"/>
+      <w:footerReference w:type="default" r:id="rId34"/>
       <w:pgSz w:w="12240" w:h="15840"/>
       <w:pgMar w:top="1440" w:right="1440" w:bottom="1440" w:left="1440" w:header="720" w:footer="720" w:gutter="0"/>
       <w:cols w:space="720"/>
@@ -15972,7 +15923,7 @@
 </file>
 
 <file path=customXml/itemProps1.xml><?xml version="1.0" encoding="utf-8"?>
-<ds:datastoreItem xmlns:ds="http://schemas.openxmlformats.org/officeDocument/2006/customXml" ds:itemID="{13BC24F4-0075-4A46-8CFB-EDDE89BC6367}">
+<ds:datastoreItem xmlns:ds="http://schemas.openxmlformats.org/officeDocument/2006/customXml" ds:itemID="{B8620A31-416E-FD4F-830F-2AD82B86E02E}">
   <ds:schemaRefs>
     <ds:schemaRef ds:uri="http://schemas.openxmlformats.org/officeDocument/2006/bibliography"/>
   </ds:schemaRefs>

</xml_diff>

<commit_message>
added info about new laptop & tablet
</commit_message>
<xml_diff>
--- a/aly-lab-manual.docx
+++ b/aly-lab-manual.docx
@@ -7667,6 +7667,16 @@
         </w:rPr>
         <w:t xml:space="preserve">). </w:t>
       </w:r>
+      <w:r>
+        <w:rPr>
+          <w:rFonts w:ascii="Myriad Pro" w:hAnsi="Myriad Pro"/>
+          <w:i/>
+          <w:color w:val="595959" w:themeColor="text1" w:themeTint="A6"/>
+          <w:sz w:val="22"/>
+          <w:szCs w:val="22"/>
+        </w:rPr>
+        <w:t>Putting your travel dates down also ensures that Mariam won’t bother you with e-mails or Slack messages during your time away!</w:t>
+      </w:r>
     </w:p>
     <w:p>
       <w:pPr>
@@ -7817,7 +7827,25 @@
           <w:sz w:val="22"/>
           <w:szCs w:val="22"/>
         </w:rPr>
-        <w:t xml:space="preserve">Aly Lab MacBook calendars: </w:t>
+        <w:t xml:space="preserve">Aly Lab </w:t>
+      </w:r>
+      <w:r>
+        <w:rPr>
+          <w:rFonts w:ascii="Myriad Pro" w:hAnsi="Myriad Pro"/>
+          <w:color w:val="595959" w:themeColor="text1" w:themeTint="A6"/>
+          <w:sz w:val="22"/>
+          <w:szCs w:val="22"/>
+        </w:rPr>
+        <w:t>Laptop and Tablet</w:t>
+      </w:r>
+      <w:r>
+        <w:rPr>
+          <w:rFonts w:ascii="Myriad Pro" w:hAnsi="Myriad Pro"/>
+          <w:color w:val="595959" w:themeColor="text1" w:themeTint="A6"/>
+          <w:sz w:val="22"/>
+          <w:szCs w:val="22"/>
+        </w:rPr>
+        <w:t xml:space="preserve"> calendar: </w:t>
       </w:r>
       <w:r>
         <w:rPr>
@@ -7827,7 +7855,79 @@
           <w:sz w:val="22"/>
           <w:szCs w:val="22"/>
         </w:rPr>
-        <w:t>used to reserve one of the two MacBook laptops. Laptops should be used for running experiments first and foremost (e.g., patients, fMRI). If they are available and not in use for an experiment, you may also use it for meetings, etc.</w:t>
+        <w:t>used to reserve one of the two MacBook laptops</w:t>
+      </w:r>
+      <w:r>
+        <w:rPr>
+          <w:rFonts w:ascii="Myriad Pro" w:hAnsi="Myriad Pro"/>
+          <w:i/>
+          <w:color w:val="595959" w:themeColor="text1" w:themeTint="A6"/>
+          <w:sz w:val="22"/>
+          <w:szCs w:val="22"/>
+        </w:rPr>
+        <w:t xml:space="preserve">, the </w:t>
+      </w:r>
+      <w:proofErr w:type="gramStart"/>
+      <w:r>
+        <w:rPr>
+          <w:rFonts w:ascii="Myriad Pro" w:hAnsi="Myriad Pro"/>
+          <w:i/>
+          <w:color w:val="595959" w:themeColor="text1" w:themeTint="A6"/>
+          <w:sz w:val="22"/>
+          <w:szCs w:val="22"/>
+        </w:rPr>
+        <w:t>ASUS  laptop</w:t>
+      </w:r>
+      <w:proofErr w:type="gramEnd"/>
+      <w:r>
+        <w:rPr>
+          <w:rFonts w:ascii="Myriad Pro" w:hAnsi="Myriad Pro"/>
+          <w:i/>
+          <w:color w:val="595959" w:themeColor="text1" w:themeTint="A6"/>
+          <w:sz w:val="22"/>
+          <w:szCs w:val="22"/>
+        </w:rPr>
+        <w:t>, or the tablet</w:t>
+      </w:r>
+      <w:r>
+        <w:rPr>
+          <w:rFonts w:ascii="Myriad Pro" w:hAnsi="Myriad Pro"/>
+          <w:i/>
+          <w:color w:val="595959" w:themeColor="text1" w:themeTint="A6"/>
+          <w:sz w:val="22"/>
+          <w:szCs w:val="22"/>
+        </w:rPr>
+        <w:t xml:space="preserve">. </w:t>
+      </w:r>
+      <w:r>
+        <w:rPr>
+          <w:rFonts w:ascii="Myriad Pro" w:hAnsi="Myriad Pro"/>
+          <w:i/>
+          <w:color w:val="595959" w:themeColor="text1" w:themeTint="A6"/>
+          <w:sz w:val="22"/>
+          <w:szCs w:val="22"/>
+        </w:rPr>
+        <w:t>MacBook l</w:t>
+      </w:r>
+      <w:r>
+        <w:rPr>
+          <w:rFonts w:ascii="Myriad Pro" w:hAnsi="Myriad Pro"/>
+          <w:i/>
+          <w:color w:val="595959" w:themeColor="text1" w:themeTint="A6"/>
+          <w:sz w:val="22"/>
+          <w:szCs w:val="22"/>
+        </w:rPr>
+        <w:t>aptops should be used for running experiments first and foremost (e.g., patients, fMRI). If they are available and not in use for an experiment, you may also use it for meetings, etc.</w:t>
+      </w:r>
+      <w:r>
+        <w:rPr>
+          <w:rFonts w:ascii="Myriad Pro" w:hAnsi="Myriad Pro"/>
+          <w:i/>
+          <w:color w:val="595959" w:themeColor="text1" w:themeTint="A6"/>
+          <w:sz w:val="22"/>
+          <w:szCs w:val="22"/>
+        </w:rPr>
+        <w:t xml:space="preserve"> The ASUS laptop can be used if you temporarily need a laptop for writing, the internet, etc. The tablet can be used for electronic consent forms and demographics forms, and can also be used if you need one for conference travel or other temporary purposes.</w:t>
       </w:r>
     </w:p>
     <w:p>
@@ -8309,28 +8409,6 @@
     </w:p>
     <w:p>
       <w:pPr>
-        <w:jc w:val="both"/>
-        <w:rPr>
-          <w:rFonts w:ascii="Myriad Pro" w:hAnsi="Myriad Pro"/>
-          <w:color w:val="595959" w:themeColor="text1" w:themeTint="A6"/>
-          <w:sz w:val="22"/>
-          <w:szCs w:val="22"/>
-        </w:rPr>
-      </w:pPr>
-    </w:p>
-    <w:p>
-      <w:pPr>
-        <w:jc w:val="both"/>
-        <w:rPr>
-          <w:rFonts w:ascii="Myriad Pro" w:hAnsi="Myriad Pro"/>
-          <w:color w:val="595959" w:themeColor="text1" w:themeTint="A6"/>
-          <w:sz w:val="22"/>
-          <w:szCs w:val="22"/>
-        </w:rPr>
-      </w:pPr>
-    </w:p>
-    <w:p>
-      <w:pPr>
         <w:rPr>
           <w:rFonts w:ascii="Myriad Pro" w:hAnsi="Myriad Pro"/>
           <w:b/>
@@ -8340,6 +8418,8 @@
         </w:rPr>
       </w:pPr>
       <w:bookmarkStart w:id="20" w:name="GeneralPolicies"/>
+      <w:bookmarkStart w:id="21" w:name="_GoBack"/>
+      <w:bookmarkEnd w:id="21"/>
       <w:r>
         <w:rPr>
           <w:rFonts w:ascii="Myriad Pro" w:hAnsi="Myriad Pro"/>
@@ -8348,6 +8428,7 @@
           <w:sz w:val="22"/>
           <w:szCs w:val="22"/>
         </w:rPr>
+        <w:lastRenderedPageBreak/>
         <w:t>General Policies</w:t>
       </w:r>
     </w:p>
@@ -8372,7 +8453,7 @@
           <w:u w:val="single"/>
         </w:rPr>
       </w:pPr>
-      <w:bookmarkStart w:id="21" w:name="Hours"/>
+      <w:bookmarkStart w:id="22" w:name="Hours"/>
       <w:r>
         <w:rPr>
           <w:rFonts w:ascii="Myriad Pro" w:hAnsi="Myriad Pro"/>
@@ -8381,11 +8462,10 @@
           <w:szCs w:val="22"/>
           <w:u w:val="single"/>
         </w:rPr>
-        <w:lastRenderedPageBreak/>
         <w:t>Hours</w:t>
       </w:r>
     </w:p>
-    <w:bookmarkEnd w:id="21"/>
+    <w:bookmarkEnd w:id="22"/>
     <w:p>
       <w:pPr>
         <w:rPr>
@@ -9007,7 +9087,7 @@
           <w:u w:val="single"/>
         </w:rPr>
       </w:pPr>
-      <w:bookmarkStart w:id="22" w:name="NoiseLevels"/>
+      <w:bookmarkStart w:id="23" w:name="NoiseLevels"/>
       <w:r>
         <w:rPr>
           <w:rFonts w:ascii="Myriad Pro" w:hAnsi="Myriad Pro"/>
@@ -9029,7 +9109,7 @@
         <w:t>Policy</w:t>
       </w:r>
     </w:p>
-    <w:bookmarkEnd w:id="22"/>
+    <w:bookmarkEnd w:id="23"/>
     <w:p>
       <w:pPr>
         <w:jc w:val="both"/>
@@ -9090,7 +9170,7 @@
           <w:sz w:val="22"/>
           <w:szCs w:val="22"/>
         </w:rPr>
-        <w:t xml:space="preserve">Motivated by the concerns of some lab members, and in conversation with them, we have devised a set of policies so that you can all work effectively. These policies do not preclude socializing at specific, agreed-upon times (e.g., lunch, happy hours); in fact, we encourage you to! These policies also do not </w:t>
+        <w:t xml:space="preserve">Motivated by the concerns of some lab members, and in conversation with them, we have devised a set of policies so that you can all work effectively. These policies do not preclude socializing at specific, </w:t>
       </w:r>
       <w:r>
         <w:rPr>
@@ -9100,7 +9180,7 @@
           <w:szCs w:val="22"/>
         </w:rPr>
         <w:lastRenderedPageBreak/>
-        <w:t xml:space="preserve">preclude meeting with one another to discuss research, classes, life, </w:t>
+        <w:t xml:space="preserve">agreed-upon times (e.g., lunch, happy hours); in fact, we encourage you to! These policies also do not preclude meeting with one another to discuss research, classes, life, </w:t>
       </w:r>
       <w:proofErr w:type="spellStart"/>
       <w:r>
@@ -9458,7 +9538,7 @@
           <w:u w:val="single"/>
         </w:rPr>
       </w:pPr>
-      <w:bookmarkStart w:id="23" w:name="PIOfficeHours"/>
+      <w:bookmarkStart w:id="24" w:name="PIOfficeHours"/>
       <w:r>
         <w:rPr>
           <w:rFonts w:ascii="Myriad Pro" w:hAnsi="Myriad Pro"/>
@@ -9470,7 +9550,7 @@
         <w:t>PI Office Hours</w:t>
       </w:r>
     </w:p>
-    <w:bookmarkEnd w:id="23"/>
+    <w:bookmarkEnd w:id="24"/>
     <w:p>
       <w:pPr>
         <w:rPr>
@@ -9651,7 +9731,7 @@
           <w:u w:val="single"/>
         </w:rPr>
       </w:pPr>
-      <w:bookmarkStart w:id="24" w:name="Meetings"/>
+      <w:bookmarkStart w:id="25" w:name="Meetings"/>
       <w:r>
         <w:rPr>
           <w:rFonts w:ascii="Myriad Pro" w:hAnsi="Myriad Pro"/>
@@ -9663,7 +9743,7 @@
         <w:t>Meetings</w:t>
       </w:r>
     </w:p>
-    <w:bookmarkEnd w:id="24"/>
+    <w:bookmarkEnd w:id="25"/>
     <w:p>
       <w:pPr>
         <w:rPr>
@@ -9854,7 +9934,17 @@
           <w:sz w:val="22"/>
           <w:szCs w:val="22"/>
         </w:rPr>
-        <w:t xml:space="preserve">o what you wish with your slot – just be prepared to contribute something substantive. Lab members are also expected to attend every meeting (obviously, illnesses, doctor appointments, family issues, </w:t>
+        <w:t xml:space="preserve">o what you wish with your slot – just be prepared to contribute something substantive. Lab members are also expected to attend every meeting (obviously, illnesses, </w:t>
+      </w:r>
+      <w:r>
+        <w:rPr>
+          <w:rFonts w:ascii="Myriad Pro" w:hAnsi="Myriad Pro"/>
+          <w:color w:val="595959" w:themeColor="text1" w:themeTint="A6"/>
+          <w:sz w:val="22"/>
+          <w:szCs w:val="22"/>
+        </w:rPr>
+        <w:lastRenderedPageBreak/>
+        <w:t xml:space="preserve">doctor appointments, family issues, </w:t>
       </w:r>
       <w:proofErr w:type="spellStart"/>
       <w:r>
@@ -10126,7 +10216,7 @@
           <w:u w:val="single"/>
         </w:rPr>
       </w:pPr>
-      <w:bookmarkStart w:id="25" w:name="Deadlines"/>
+      <w:bookmarkStart w:id="26" w:name="Deadlines"/>
       <w:r>
         <w:rPr>
           <w:rFonts w:ascii="Myriad Pro" w:hAnsi="Myriad Pro"/>
@@ -10138,7 +10228,7 @@
         <w:t>Deadlines</w:t>
       </w:r>
     </w:p>
-    <w:bookmarkEnd w:id="25"/>
+    <w:bookmarkEnd w:id="26"/>
     <w:p>
       <w:pPr>
         <w:rPr>
@@ -10611,7 +10701,7 @@
           <w:u w:val="single"/>
         </w:rPr>
       </w:pPr>
-      <w:bookmarkStart w:id="26" w:name="Presentations"/>
+      <w:bookmarkStart w:id="27" w:name="Presentations"/>
       <w:r>
         <w:rPr>
           <w:rFonts w:ascii="Myriad Pro" w:hAnsi="Myriad Pro"/>
@@ -10623,7 +10713,7 @@
         <w:t>Presentations</w:t>
       </w:r>
     </w:p>
-    <w:bookmarkEnd w:id="26"/>
+    <w:bookmarkEnd w:id="27"/>
     <w:p>
       <w:pPr>
         <w:rPr>
@@ -10652,7 +10742,7 @@
           <w:sz w:val="22"/>
           <w:szCs w:val="22"/>
         </w:rPr>
-        <w:t xml:space="preserve">Learning to present your research is important. Very few people will read your papers carefully (sad, but true) but you can reach a lot of people at conference talks and posters. Also, if you plan on staying in academia, getting a post-doc position and getting a faculty position both significantly depend on your ability to present your data. Even if you want to leave academia, presentations are likely to be an </w:t>
+        <w:t xml:space="preserve">Learning to present your research is important. Very few people will read your papers carefully (sad, but true) but you can reach a lot of people at conference talks and posters. Also, if you plan on staying in academia, getting a post-doc position and getting a faculty position both significantly depend on your </w:t>
       </w:r>
       <w:r>
         <w:rPr>
@@ -10662,7 +10752,7 @@
           <w:szCs w:val="22"/>
         </w:rPr>
         <w:lastRenderedPageBreak/>
-        <w:t xml:space="preserve">important part of your job. </w:t>
+        <w:t xml:space="preserve">ability to present your data. Even if you want to leave academia, presentations are likely to be an important part of your job. </w:t>
       </w:r>
       <w:r>
         <w:rPr>
@@ -10926,7 +11016,7 @@
           <w:u w:val="single"/>
         </w:rPr>
       </w:pPr>
-      <w:bookmarkStart w:id="27" w:name="RecommendationLetters"/>
+      <w:bookmarkStart w:id="28" w:name="RecommendationLetters"/>
       <w:r>
         <w:rPr>
           <w:rFonts w:ascii="Myriad Pro" w:hAnsi="Myriad Pro"/>
@@ -10938,7 +11028,7 @@
         <w:t>Recommendation Letters</w:t>
       </w:r>
     </w:p>
-    <w:bookmarkEnd w:id="27"/>
+    <w:bookmarkEnd w:id="28"/>
     <w:p>
       <w:pPr>
         <w:jc w:val="both"/>
@@ -11162,7 +11252,7 @@
           <w:u w:val="single"/>
         </w:rPr>
       </w:pPr>
-      <w:bookmarkStart w:id="28" w:name="DataManagement"/>
+      <w:bookmarkStart w:id="29" w:name="DataManagement"/>
       <w:r>
         <w:rPr>
           <w:rFonts w:ascii="Myriad Pro" w:hAnsi="Myriad Pro"/>
@@ -11174,7 +11264,7 @@
         <w:t>Data Management</w:t>
       </w:r>
     </w:p>
-    <w:bookmarkEnd w:id="28"/>
+    <w:bookmarkEnd w:id="29"/>
     <w:p>
       <w:pPr>
         <w:jc w:val="both"/>
@@ -11574,27 +11664,7 @@
             <w:sz w:val="22"/>
             <w:szCs w:val="22"/>
           </w:rPr>
-          <w:t>Neur</w:t>
-        </w:r>
-        <w:r>
-          <w:rPr>
-            <w:rStyle w:val="Hyperlink"/>
-            <w:rFonts w:ascii="Myriad Pro" w:hAnsi="Myriad Pro"/>
-            <w:color w:val="00B0F0"/>
-            <w:sz w:val="22"/>
-            <w:szCs w:val="22"/>
-          </w:rPr>
-          <w:t>o</w:t>
-        </w:r>
-        <w:r>
-          <w:rPr>
-            <w:rStyle w:val="Hyperlink"/>
-            <w:rFonts w:ascii="Myriad Pro" w:hAnsi="Myriad Pro"/>
-            <w:color w:val="00B0F0"/>
-            <w:sz w:val="22"/>
-            <w:szCs w:val="22"/>
-          </w:rPr>
-          <w:t>pipe</w:t>
+          <w:t>Neuropipe</w:t>
         </w:r>
         <w:proofErr w:type="spellEnd"/>
       </w:hyperlink>
@@ -12993,7 +13063,7 @@
           <w:u w:val="single"/>
         </w:rPr>
       </w:pPr>
-      <w:bookmarkStart w:id="29" w:name="OpenScience"/>
+      <w:bookmarkStart w:id="30" w:name="OpenScience"/>
       <w:r>
         <w:rPr>
           <w:rFonts w:ascii="Myriad Pro" w:hAnsi="Myriad Pro"/>
@@ -13005,47 +13075,36 @@
         <w:t>Open Science</w:t>
       </w:r>
     </w:p>
-    <w:bookmarkEnd w:id="29"/>
-    <w:p>
-      <w:pPr>
-        <w:jc w:val="both"/>
-        <w:rPr>
-          <w:rFonts w:ascii="Myriad Pro" w:hAnsi="Myriad Pro"/>
-          <w:color w:val="595959" w:themeColor="text1" w:themeTint="A6"/>
-          <w:sz w:val="22"/>
-          <w:szCs w:val="22"/>
-        </w:rPr>
-      </w:pPr>
-    </w:p>
-    <w:p>
-      <w:pPr>
-        <w:jc w:val="both"/>
-        <w:rPr>
-          <w:rFonts w:ascii="Myriad Pro" w:hAnsi="Myriad Pro"/>
-          <w:color w:val="595959" w:themeColor="text1" w:themeTint="A6"/>
-          <w:sz w:val="22"/>
-          <w:szCs w:val="22"/>
-        </w:rPr>
-      </w:pPr>
-      <w:r>
-        <w:rPr>
-          <w:rFonts w:ascii="Myriad Pro" w:hAnsi="Myriad Pro"/>
-          <w:color w:val="595959" w:themeColor="text1" w:themeTint="A6"/>
-          <w:sz w:val="22"/>
-          <w:szCs w:val="22"/>
-        </w:rPr>
-        <w:t xml:space="preserve">We’re all for open science, so lab members are encouraged (well, required) to share their code and data with others, whether they are in the lab or outside of it. Within lab, you can share your code and data whenever you like. But do not share your code or data with the outside world until you think (and Mariam agrees) that the lab has finished working with it. This gives us an opportunity to work with the data to meet our needs (including grant needs!) before releasing it for other people to use. Generally, we will </w:t>
-      </w:r>
-      <w:bookmarkStart w:id="30" w:name="_GoBack"/>
-      <w:bookmarkEnd w:id="30"/>
-      <w:r>
-        <w:rPr>
-          <w:rFonts w:ascii="Myriad Pro" w:hAnsi="Myriad Pro"/>
-          <w:color w:val="595959" w:themeColor="text1" w:themeTint="A6"/>
-          <w:sz w:val="22"/>
-          <w:szCs w:val="22"/>
-        </w:rPr>
-        <w:t xml:space="preserve">make our data and code publicly available </w:t>
+    <w:bookmarkEnd w:id="30"/>
+    <w:p>
+      <w:pPr>
+        <w:jc w:val="both"/>
+        <w:rPr>
+          <w:rFonts w:ascii="Myriad Pro" w:hAnsi="Myriad Pro"/>
+          <w:color w:val="595959" w:themeColor="text1" w:themeTint="A6"/>
+          <w:sz w:val="22"/>
+          <w:szCs w:val="22"/>
+        </w:rPr>
+      </w:pPr>
+    </w:p>
+    <w:p>
+      <w:pPr>
+        <w:jc w:val="both"/>
+        <w:rPr>
+          <w:rFonts w:ascii="Myriad Pro" w:hAnsi="Myriad Pro"/>
+          <w:color w:val="595959" w:themeColor="text1" w:themeTint="A6"/>
+          <w:sz w:val="22"/>
+          <w:szCs w:val="22"/>
+        </w:rPr>
+      </w:pPr>
+      <w:r>
+        <w:rPr>
+          <w:rFonts w:ascii="Myriad Pro" w:hAnsi="Myriad Pro"/>
+          <w:color w:val="595959" w:themeColor="text1" w:themeTint="A6"/>
+          <w:sz w:val="22"/>
+          <w:szCs w:val="22"/>
+        </w:rPr>
+        <w:t xml:space="preserve">We’re all for open science, so lab members are encouraged (well, required) to share their code and data with others, whether they are in the lab or outside of it. Within lab, you can share your code and data whenever you like. But do not share your code or data with the outside world until you think (and Mariam agrees) that the lab has finished working with it. This gives us an opportunity to work with the data to meet our needs (including grant needs!) before releasing it for other people to use. Generally, we will make our data and code publicly available </w:t>
       </w:r>
       <w:r>
         <w:rPr>
@@ -16036,7 +16095,7 @@
 </file>
 
 <file path=customXml/itemProps1.xml><?xml version="1.0" encoding="utf-8"?>
-<ds:datastoreItem xmlns:ds="http://schemas.openxmlformats.org/officeDocument/2006/customXml" ds:itemID="{27B4678E-FC9B-EE47-A01F-C8E6C68CD369}">
+<ds:datastoreItem xmlns:ds="http://schemas.openxmlformats.org/officeDocument/2006/customXml" ds:itemID="{A3D9EC37-9DC2-AF4A-B0BA-32A0E6F2DD41}">
   <ds:schemaRefs>
     <ds:schemaRef ds:uri="http://schemas.openxmlformats.org/officeDocument/2006/bibliography"/>
   </ds:schemaRefs>

</xml_diff>

<commit_message>
updated IRB section / added full-time lab staff
</commit_message>
<xml_diff>
--- a/aly-lab-manual.docx
+++ b/aly-lab-manual.docx
@@ -569,6 +569,33 @@
         </w:rPr>
         <w:t>anager</w:t>
       </w:r>
+      <w:r>
+        <w:rPr>
+          <w:rStyle w:val="Hyperlink"/>
+          <w:rFonts w:ascii="Myriad Pro" w:hAnsi="Myriad Pro"/>
+          <w:sz w:val="22"/>
+          <w:szCs w:val="22"/>
+        </w:rPr>
+        <w:t>s and other Full-Tim</w:t>
+      </w:r>
+      <w:r>
+        <w:rPr>
+          <w:rStyle w:val="Hyperlink"/>
+          <w:rFonts w:ascii="Myriad Pro" w:hAnsi="Myriad Pro"/>
+          <w:sz w:val="22"/>
+          <w:szCs w:val="22"/>
+        </w:rPr>
+        <w:t>e</w:t>
+      </w:r>
+      <w:r>
+        <w:rPr>
+          <w:rStyle w:val="Hyperlink"/>
+          <w:rFonts w:ascii="Myriad Pro" w:hAnsi="Myriad Pro"/>
+          <w:sz w:val="22"/>
+          <w:szCs w:val="22"/>
+        </w:rPr>
+        <w:t xml:space="preserve"> Research Staff</w:t>
+      </w:r>
     </w:p>
     <w:p>
       <w:pPr>
@@ -866,7 +893,16 @@
             <w:sz w:val="22"/>
             <w:szCs w:val="22"/>
           </w:rPr>
-          <w:t>esearch</w:t>
+          <w:t>esearc</w:t>
+        </w:r>
+        <w:r>
+          <w:rPr>
+            <w:rStyle w:val="Hyperlink"/>
+            <w:rFonts w:ascii="Myriad Pro" w:hAnsi="Myriad Pro"/>
+            <w:sz w:val="22"/>
+            <w:szCs w:val="22"/>
+          </w:rPr>
+          <w:t>h</w:t>
         </w:r>
       </w:hyperlink>
     </w:p>
@@ -4303,28 +4339,19 @@
           <w:sz w:val="22"/>
           <w:szCs w:val="22"/>
         </w:rPr>
-        <w:t xml:space="preserve">Prioritize time for research. Coursework and TAing are important, but ultimately your research </w:t>
-      </w:r>
-      <w:proofErr w:type="gramStart"/>
-      <w:r>
-        <w:rPr>
-          <w:rFonts w:ascii="Myriad Pro" w:hAnsi="Myriad Pro"/>
-          <w:color w:val="595959" w:themeColor="text1" w:themeTint="A6"/>
-          <w:sz w:val="22"/>
-          <w:szCs w:val="22"/>
-        </w:rPr>
-        <w:t>gets</w:t>
-      </w:r>
-      <w:proofErr w:type="gramEnd"/>
-      <w:r>
-        <w:rPr>
-          <w:rFonts w:ascii="Myriad Pro" w:hAnsi="Myriad Pro"/>
-          <w:color w:val="595959" w:themeColor="text1" w:themeTint="A6"/>
-          <w:sz w:val="22"/>
-          <w:szCs w:val="22"/>
-        </w:rPr>
-        <w:t xml:space="preserve"> you your PhD and prepares you for the next stage of your career.</w:t>
-      </w:r>
+        <w:t>Prioritize time for research. Coursework and TAing are important, but ultimately your research gets you your PhD and prepares you for the next stage of your career.</w:t>
+      </w:r>
+    </w:p>
+    <w:p>
+      <w:pPr>
+        <w:jc w:val="both"/>
+        <w:rPr>
+          <w:rFonts w:ascii="Myriad Pro" w:hAnsi="Myriad Pro"/>
+          <w:color w:val="595959" w:themeColor="text1" w:themeTint="A6"/>
+          <w:sz w:val="22"/>
+          <w:szCs w:val="22"/>
+        </w:rPr>
+      </w:pPr>
     </w:p>
     <w:p>
       <w:pPr>
@@ -4368,6 +4395,16 @@
           <w:u w:val="single"/>
         </w:rPr>
         <w:t>anagers</w:t>
+      </w:r>
+      <w:r>
+        <w:rPr>
+          <w:rFonts w:ascii="Myriad Pro" w:hAnsi="Myriad Pro"/>
+          <w:color w:val="000000" w:themeColor="text1"/>
+          <w:sz w:val="22"/>
+          <w:szCs w:val="22"/>
+          <w:u w:val="single"/>
+        </w:rPr>
+        <w:t xml:space="preserve"> and other Full-Time Research Staff</w:t>
       </w:r>
     </w:p>
     <w:bookmarkEnd w:id="6"/>
@@ -4796,6 +4833,50 @@
     </w:p>
     <w:p>
       <w:pPr>
+        <w:pStyle w:val="ListParagraph"/>
+        <w:numPr>
+          <w:ilvl w:val="0"/>
+          <w:numId w:val="1"/>
+        </w:numPr>
+        <w:jc w:val="both"/>
+        <w:rPr>
+          <w:rFonts w:ascii="Myriad Pro" w:hAnsi="Myriad Pro"/>
+          <w:color w:val="595959" w:themeColor="text1" w:themeTint="A6"/>
+          <w:sz w:val="22"/>
+          <w:szCs w:val="22"/>
+          <w:u w:val="single"/>
+        </w:rPr>
+      </w:pPr>
+      <w:r>
+        <w:rPr>
+          <w:rFonts w:ascii="Myriad Pro" w:hAnsi="Myriad Pro"/>
+          <w:color w:val="595959" w:themeColor="text1" w:themeTint="A6"/>
+          <w:sz w:val="22"/>
+          <w:szCs w:val="22"/>
+        </w:rPr>
+        <w:t xml:space="preserve">If you are full-time research staff </w:t>
+      </w:r>
+      <w:r>
+        <w:rPr>
+          <w:rFonts w:ascii="Myriad Pro" w:hAnsi="Myriad Pro"/>
+          <w:color w:val="595959" w:themeColor="text1" w:themeTint="A6"/>
+          <w:sz w:val="22"/>
+          <w:szCs w:val="22"/>
+        </w:rPr>
+        <w:t>but</w:t>
+      </w:r>
+      <w:r>
+        <w:rPr>
+          <w:rFonts w:ascii="Myriad Pro" w:hAnsi="Myriad Pro"/>
+          <w:color w:val="595959" w:themeColor="text1" w:themeTint="A6"/>
+          <w:sz w:val="22"/>
+          <w:szCs w:val="22"/>
+        </w:rPr>
+        <w:t xml:space="preserve"> not a lab manager, then only some of the above may apply to you. Your research responsibilities will be similar to graduate students and lab managers, but your administrative duties may be different. Talk to Mariam so you can be sure you understand your responsibilities. </w:t>
+      </w:r>
+    </w:p>
+    <w:p>
+      <w:pPr>
         <w:jc w:val="both"/>
         <w:rPr>
           <w:rFonts w:ascii="Myriad Pro" w:hAnsi="Myriad Pro"/>
@@ -4992,28 +5073,6 @@
     </w:p>
     <w:p>
       <w:pPr>
-        <w:jc w:val="both"/>
-        <w:rPr>
-          <w:rFonts w:ascii="Myriad Pro" w:hAnsi="Myriad Pro"/>
-          <w:color w:val="595959" w:themeColor="text1" w:themeTint="A6"/>
-          <w:sz w:val="22"/>
-          <w:szCs w:val="22"/>
-        </w:rPr>
-      </w:pPr>
-    </w:p>
-    <w:p>
-      <w:pPr>
-        <w:jc w:val="both"/>
-        <w:rPr>
-          <w:rFonts w:ascii="Myriad Pro" w:hAnsi="Myriad Pro"/>
-          <w:color w:val="595959" w:themeColor="text1" w:themeTint="A6"/>
-          <w:sz w:val="22"/>
-          <w:szCs w:val="22"/>
-        </w:rPr>
-      </w:pPr>
-    </w:p>
-    <w:p>
-      <w:pPr>
         <w:tabs>
           <w:tab w:val="left" w:pos="720"/>
           <w:tab w:val="left" w:pos="1440"/>
@@ -5038,7 +5097,6 @@
           <w:sz w:val="22"/>
           <w:szCs w:val="22"/>
         </w:rPr>
-        <w:lastRenderedPageBreak/>
         <w:t>Code of Conduct</w:t>
       </w:r>
       <w:bookmarkEnd w:id="8"/>
@@ -5487,7 +5545,6 @@
           <w:szCs w:val="22"/>
           <w:u w:val="single"/>
         </w:rPr>
-        <w:lastRenderedPageBreak/>
         <w:t>Scientific Integrity</w:t>
       </w:r>
       <w:r>
@@ -6145,7 +6202,7 @@
           <w:szCs w:val="22"/>
           <w:shd w:val="clear" w:color="auto" w:fill="FFFFFF"/>
         </w:rPr>
-        <w:t xml:space="preserve">"Authorship credit should reflect the individual's contribution to the study. An author is considered anyone involved with initial research design, data collection and analysis, manuscript drafting, and final approval. However, the following do not necessarily qualify </w:t>
+        <w:t xml:space="preserve">"Authorship credit should reflect the individual's contribution to the study. An author is considered anyone involved with initial research design, data collection and analysis, </w:t>
       </w:r>
       <w:r>
         <w:rPr>
@@ -6157,7 +6214,7 @@
           <w:shd w:val="clear" w:color="auto" w:fill="FFFFFF"/>
         </w:rPr>
         <w:lastRenderedPageBreak/>
-        <w:t>for authorship: providing funding or resources, mentorship, or contributing research but not helping with the publication itself. The primary author assumes responsibility for the publication, making sure that the data are accurate, that all deserving authors have been credited, that all authors have given their approval to the final draft; and handles responses to inquiries after the manuscript is published."</w:t>
+        <w:t>manuscript drafting, and final approval. However, the following do not necessarily qualify for authorship: providing funding or resources, mentorship, or contributing research but not helping with the publication itself. The primary author assumes responsibility for the publication, making sure that the data are accurate, that all deserving authors have been credited, that all authors have given their approval to the final draft; and handles responses to inquiries after the manuscript is published."</w:t>
       </w:r>
     </w:p>
     <w:p>
@@ -6532,6 +6589,132 @@
           <w:color w:val="595959" w:themeColor="text1" w:themeTint="A6"/>
           <w:sz w:val="22"/>
           <w:szCs w:val="22"/>
+        </w:rPr>
+      </w:pPr>
+      <w:r>
+        <w:rPr>
+          <w:rFonts w:ascii="Myriad Pro" w:hAnsi="Myriad Pro"/>
+          <w:color w:val="595959" w:themeColor="text1" w:themeTint="A6"/>
+          <w:sz w:val="22"/>
+          <w:szCs w:val="22"/>
+        </w:rPr>
+        <w:t xml:space="preserve">You </w:t>
+      </w:r>
+      <w:r>
+        <w:rPr>
+          <w:rFonts w:ascii="Myriad Pro" w:hAnsi="Myriad Pro"/>
+          <w:b/>
+          <w:color w:val="595959" w:themeColor="text1" w:themeTint="A6"/>
+          <w:sz w:val="22"/>
+          <w:szCs w:val="22"/>
+          <w:u w:val="single"/>
+        </w:rPr>
+        <w:t>must</w:t>
+      </w:r>
+      <w:r>
+        <w:rPr>
+          <w:rFonts w:ascii="Myriad Pro" w:hAnsi="Myriad Pro"/>
+          <w:color w:val="595959" w:themeColor="text1" w:themeTint="A6"/>
+          <w:sz w:val="22"/>
+          <w:szCs w:val="22"/>
+        </w:rPr>
+        <w:t xml:space="preserve"> keep all IRB records and forms (e.g., participant log, consent forms, screening forms, demographics forms) organized in </w:t>
+      </w:r>
+      <w:r>
+        <w:rPr>
+          <w:rFonts w:ascii="Myriad Pro" w:hAnsi="Myriad Pro"/>
+          <w:color w:val="595959" w:themeColor="text1" w:themeTint="A6"/>
+          <w:sz w:val="22"/>
+          <w:szCs w:val="22"/>
+          <w:u w:val="single"/>
+        </w:rPr>
+        <w:t>one</w:t>
+      </w:r>
+      <w:r>
+        <w:rPr>
+          <w:rFonts w:ascii="Myriad Pro" w:hAnsi="Myriad Pro"/>
+          <w:color w:val="595959" w:themeColor="text1" w:themeTint="A6"/>
+          <w:sz w:val="22"/>
+          <w:szCs w:val="22"/>
+        </w:rPr>
+        <w:t xml:space="preserve"> place in the lab, and be ready to provide those documents to </w:t>
+      </w:r>
+      <w:r>
+        <w:rPr>
+          <w:rFonts w:ascii="Myriad Pro" w:hAnsi="Myriad Pro"/>
+          <w:color w:val="595959" w:themeColor="text1" w:themeTint="A6"/>
+          <w:sz w:val="22"/>
+          <w:szCs w:val="22"/>
+        </w:rPr>
+        <w:lastRenderedPageBreak/>
+        <w:t xml:space="preserve">Mariam and/or the lab manager on short notice. If the lab is audited by the IRB, those documents have to be available and in good shape. That means no missing documentation, no documents that are not signed or dated, etc. When running a study, you should make sure to: 1) always use the proper consent form and documentation, meaning that you are using the right forms (right </w:t>
+      </w:r>
+      <w:r>
+        <w:rPr>
+          <w:rFonts w:ascii="Myriad Pro" w:hAnsi="Myriad Pro"/>
+          <w:color w:val="595959" w:themeColor="text1" w:themeTint="A6"/>
+          <w:sz w:val="22"/>
+          <w:szCs w:val="22"/>
+        </w:rPr>
+        <w:t xml:space="preserve">IRB </w:t>
+      </w:r>
+      <w:r>
+        <w:rPr>
+          <w:rFonts w:ascii="Myriad Pro" w:hAnsi="Myriad Pro"/>
+          <w:color w:val="595959" w:themeColor="text1" w:themeTint="A6"/>
+          <w:sz w:val="22"/>
+          <w:szCs w:val="22"/>
+        </w:rPr>
+        <w:t xml:space="preserve">protocol), most recent forms (check the expiration date on the IRB stamp), and never using a form that was not stamped by the IRB. Make sure all forms requiring signatures are signed and dated. Make sure to check the right boxes; e.g., do not accidentally check that a participant is </w:t>
+      </w:r>
+      <w:r>
+        <w:rPr>
+          <w:rFonts w:ascii="Myriad Pro" w:hAnsi="Myriad Pro"/>
+          <w:i/>
+          <w:color w:val="595959" w:themeColor="text1" w:themeTint="A6"/>
+          <w:sz w:val="22"/>
+          <w:szCs w:val="22"/>
+        </w:rPr>
+        <w:t>ineligible</w:t>
+      </w:r>
+      <w:r>
+        <w:rPr>
+          <w:rFonts w:ascii="Myriad Pro" w:hAnsi="Myriad Pro"/>
+          <w:color w:val="595959" w:themeColor="text1" w:themeTint="A6"/>
+          <w:sz w:val="22"/>
+          <w:szCs w:val="22"/>
+        </w:rPr>
+        <w:t xml:space="preserve"> on a screening form, and then run them in your study. The ability of the lab to run studies depends on everyone complying </w:t>
+      </w:r>
+      <w:r>
+        <w:rPr>
+          <w:rFonts w:ascii="Myriad Pro" w:hAnsi="Myriad Pro"/>
+          <w:color w:val="595959" w:themeColor="text1" w:themeTint="A6"/>
+          <w:sz w:val="22"/>
+          <w:szCs w:val="22"/>
+        </w:rPr>
+        <w:t>with</w:t>
+      </w:r>
+      <w:bookmarkStart w:id="13" w:name="_GoBack"/>
+      <w:bookmarkEnd w:id="13"/>
+      <w:r>
+        <w:rPr>
+          <w:rFonts w:ascii="Myriad Pro" w:hAnsi="Myriad Pro"/>
+          <w:color w:val="595959" w:themeColor="text1" w:themeTint="A6"/>
+          <w:sz w:val="22"/>
+          <w:szCs w:val="22"/>
+        </w:rPr>
+        <w:t xml:space="preserve"> the IRB protocols, so please do not take this lightly.</w:t>
+      </w:r>
+    </w:p>
+    <w:p>
+      <w:pPr>
+        <w:jc w:val="both"/>
+        <w:rPr>
+          <w:rFonts w:ascii="Myriad Pro" w:hAnsi="Myriad Pro"/>
+          <w:color w:val="595959" w:themeColor="text1" w:themeTint="A6"/>
+          <w:sz w:val="22"/>
+          <w:szCs w:val="22"/>
           <w:u w:val="single"/>
         </w:rPr>
       </w:pPr>
@@ -6546,7 +6729,7 @@
           <w:szCs w:val="22"/>
         </w:rPr>
       </w:pPr>
-      <w:bookmarkStart w:id="13" w:name="LabResources"/>
+      <w:bookmarkStart w:id="14" w:name="LabResources"/>
       <w:bookmarkEnd w:id="12"/>
       <w:r>
         <w:rPr>
@@ -6581,7 +6764,7 @@
           <w:u w:val="single"/>
         </w:rPr>
       </w:pPr>
-      <w:bookmarkStart w:id="14" w:name="Wiki"/>
+      <w:bookmarkStart w:id="15" w:name="Wiki"/>
       <w:r>
         <w:rPr>
           <w:rFonts w:ascii="Myriad Pro" w:hAnsi="Myriad Pro"/>
@@ -6590,11 +6773,10 @@
           <w:szCs w:val="22"/>
           <w:u w:val="single"/>
         </w:rPr>
-        <w:lastRenderedPageBreak/>
         <w:t>Wiki</w:t>
       </w:r>
     </w:p>
-    <w:bookmarkEnd w:id="14"/>
+    <w:bookmarkEnd w:id="15"/>
     <w:p>
       <w:pPr>
         <w:jc w:val="both"/>
@@ -6675,7 +6857,7 @@
           <w:u w:val="single"/>
         </w:rPr>
       </w:pPr>
-      <w:bookmarkStart w:id="15" w:name="Slack"/>
+      <w:bookmarkStart w:id="16" w:name="Slack"/>
       <w:r>
         <w:rPr>
           <w:rFonts w:ascii="Myriad Pro" w:hAnsi="Myriad Pro"/>
@@ -6686,7 +6868,7 @@
         </w:rPr>
         <w:t>Slack</w:t>
       </w:r>
-      <w:bookmarkEnd w:id="15"/>
+      <w:bookmarkEnd w:id="16"/>
     </w:p>
     <w:p>
       <w:pPr>
@@ -6926,7 +7108,7 @@
           <w:u w:val="single"/>
         </w:rPr>
       </w:pPr>
-      <w:bookmarkStart w:id="16" w:name="Dropbox"/>
+      <w:bookmarkStart w:id="17" w:name="Dropbox"/>
       <w:r>
         <w:rPr>
           <w:rFonts w:ascii="Myriad Pro" w:hAnsi="Myriad Pro"/>
@@ -6938,7 +7120,7 @@
         <w:t>Dropbox</w:t>
       </w:r>
     </w:p>
-    <w:bookmarkEnd w:id="16"/>
+    <w:bookmarkEnd w:id="17"/>
     <w:p>
       <w:pPr>
         <w:jc w:val="both"/>
@@ -7067,7 +7249,17 @@
           <w:sz w:val="22"/>
           <w:szCs w:val="22"/>
         </w:rPr>
-        <w:t>, though the lab wiki will also have that information</w:t>
+        <w:t xml:space="preserve">, </w:t>
+      </w:r>
+      <w:r>
+        <w:rPr>
+          <w:rFonts w:ascii="Myriad Pro" w:hAnsi="Myriad Pro"/>
+          <w:color w:val="595959" w:themeColor="text1" w:themeTint="A6"/>
+          <w:sz w:val="22"/>
+          <w:szCs w:val="22"/>
+        </w:rPr>
+        <w:lastRenderedPageBreak/>
+        <w:t>though the lab wiki will also have that information</w:t>
       </w:r>
       <w:r>
         <w:rPr>
@@ -7128,7 +7320,7 @@
           <w:u w:val="single"/>
         </w:rPr>
       </w:pPr>
-      <w:bookmarkStart w:id="17" w:name="GitHub"/>
+      <w:bookmarkStart w:id="18" w:name="GitHub"/>
       <w:r>
         <w:rPr>
           <w:rFonts w:ascii="Myriad Pro" w:hAnsi="Myriad Pro"/>
@@ -7140,7 +7332,7 @@
         <w:t>GitHub</w:t>
       </w:r>
     </w:p>
-    <w:bookmarkEnd w:id="17"/>
+    <w:bookmarkEnd w:id="18"/>
     <w:p>
       <w:pPr>
         <w:jc w:val="both"/>
@@ -7255,7 +7447,7 @@
           <w:u w:val="single"/>
         </w:rPr>
       </w:pPr>
-      <w:bookmarkStart w:id="18" w:name="GoogleCalendar"/>
+      <w:bookmarkStart w:id="19" w:name="GoogleCalendar"/>
       <w:r>
         <w:rPr>
           <w:rFonts w:ascii="Myriad Pro" w:hAnsi="Myriad Pro"/>
@@ -7277,7 +7469,7 @@
         <w:t>s</w:t>
       </w:r>
     </w:p>
-    <w:bookmarkEnd w:id="18"/>
+    <w:bookmarkEnd w:id="19"/>
     <w:p>
       <w:pPr>
         <w:jc w:val="both"/>
@@ -7698,29 +7890,7 @@
           <w:sz w:val="22"/>
           <w:szCs w:val="22"/>
         </w:rPr>
-        <w:t xml:space="preserve">, the </w:t>
-      </w:r>
-      <w:proofErr w:type="gramStart"/>
-      <w:r>
-        <w:rPr>
-          <w:rFonts w:ascii="Myriad Pro" w:hAnsi="Myriad Pro"/>
-          <w:i/>
-          <w:color w:val="595959" w:themeColor="text1" w:themeTint="A6"/>
-          <w:sz w:val="22"/>
-          <w:szCs w:val="22"/>
-        </w:rPr>
-        <w:t>ASUS  laptop</w:t>
-      </w:r>
-      <w:proofErr w:type="gramEnd"/>
-      <w:r>
-        <w:rPr>
-          <w:rFonts w:ascii="Myriad Pro" w:hAnsi="Myriad Pro"/>
-          <w:i/>
-          <w:color w:val="595959" w:themeColor="text1" w:themeTint="A6"/>
-          <w:sz w:val="22"/>
-          <w:szCs w:val="22"/>
-        </w:rPr>
-        <w:t>, or the tablet</w:t>
+        <w:t>, the ASUS  laptop, or the tablet</w:t>
       </w:r>
       <w:r>
         <w:rPr>
@@ -7875,7 +8045,7 @@
           <w:u w:val="single"/>
         </w:rPr>
       </w:pPr>
-      <w:bookmarkStart w:id="19" w:name="Email"/>
+      <w:bookmarkStart w:id="20" w:name="Email"/>
       <w:r>
         <w:rPr>
           <w:rFonts w:ascii="Myriad Pro" w:hAnsi="Myriad Pro"/>
@@ -7887,7 +8057,7 @@
         <w:t>E-mail</w:t>
       </w:r>
     </w:p>
-    <w:bookmarkEnd w:id="19"/>
+    <w:bookmarkEnd w:id="20"/>
     <w:p>
       <w:pPr>
         <w:jc w:val="both"/>
@@ -7917,6 +8087,7 @@
           <w:sz w:val="22"/>
           <w:szCs w:val="22"/>
         </w:rPr>
+        <w:lastRenderedPageBreak/>
         <w:t>We have a lab listserv for sending e-mails to the entire lab when necessary (</w:t>
       </w:r>
       <w:hyperlink r:id="rId20" w:history="1">
@@ -8230,7 +8401,7 @@
           <w:szCs w:val="22"/>
         </w:rPr>
       </w:pPr>
-      <w:bookmarkStart w:id="20" w:name="GeneralPolicies"/>
+      <w:bookmarkStart w:id="21" w:name="GeneralPolicies"/>
     </w:p>
     <w:p>
       <w:pPr>
@@ -8242,8 +8413,6 @@
           <w:szCs w:val="22"/>
         </w:rPr>
       </w:pPr>
-      <w:bookmarkStart w:id="21" w:name="_GoBack"/>
-      <w:bookmarkEnd w:id="21"/>
       <w:r>
         <w:rPr>
           <w:rFonts w:ascii="Myriad Pro" w:hAnsi="Myriad Pro"/>
@@ -8933,7 +9102,6 @@
           <w:sz w:val="22"/>
           <w:szCs w:val="22"/>
         </w:rPr>
-        <w:lastRenderedPageBreak/>
         <w:t>Motivated by the concerns of some lab members, and in conversation with them, we have devised a set of policies so that you can all work effectively. These policies do not preclude socializing at specific, agreed-upon times (e.g., lunch, happy hours); in fact, we encourage you to! These policies also do not preclude meeting with one another to discuss research, classes, life, etc; again, we encourage you to! But keep these policies in mind:</w:t>
       </w:r>
     </w:p>
@@ -9433,18 +9601,18 @@
         <w:t xml:space="preserve"> </w:t>
       </w:r>
     </w:p>
-    <w:bookmarkEnd w:id="20"/>
-    <w:p>
-      <w:pPr>
-        <w:rPr>
-          <w:rFonts w:ascii="Myriad Pro" w:hAnsi="Myriad Pro"/>
-          <w:color w:val="595959" w:themeColor="text1" w:themeTint="A6"/>
-          <w:sz w:val="22"/>
-          <w:szCs w:val="22"/>
-        </w:rPr>
-      </w:pPr>
-    </w:p>
-    <w:bookmarkEnd w:id="13"/>
+    <w:bookmarkEnd w:id="21"/>
+    <w:p>
+      <w:pPr>
+        <w:rPr>
+          <w:rFonts w:ascii="Myriad Pro" w:hAnsi="Myriad Pro"/>
+          <w:color w:val="595959" w:themeColor="text1" w:themeTint="A6"/>
+          <w:sz w:val="22"/>
+          <w:szCs w:val="22"/>
+        </w:rPr>
+      </w:pPr>
+    </w:p>
+    <w:bookmarkEnd w:id="14"/>
     <w:p>
       <w:pPr>
         <w:rPr>
@@ -9668,17 +9836,7 @@
           <w:sz w:val="22"/>
           <w:szCs w:val="22"/>
         </w:rPr>
-        <w:t xml:space="preserve">o what you wish with your slot – just be prepared to contribute </w:t>
-      </w:r>
-      <w:r>
-        <w:rPr>
-          <w:rFonts w:ascii="Myriad Pro" w:hAnsi="Myriad Pro"/>
-          <w:color w:val="595959" w:themeColor="text1" w:themeTint="A6"/>
-          <w:sz w:val="22"/>
-          <w:szCs w:val="22"/>
-        </w:rPr>
-        <w:lastRenderedPageBreak/>
-        <w:t>something substantive. Lab members are also expected to attend every meeting (obviously, illnesses, doctor appointments, family issues, etc are a valid reason for missing a meeting). Undergraduate students are encouraged to attend as often as possible (assuming it fits in their course schedule).</w:t>
+        <w:t>o what you wish with your slot – just be prepared to contribute something substantive. Lab members are also expected to attend every meeting (obviously, illnesses, doctor appointments, family issues, etc are a valid reason for missing a meeting). Undergraduate students are encouraged to attend as often as possible (assuming it fits in their course schedule).</w:t>
       </w:r>
     </w:p>
     <w:p>
@@ -10203,6 +10361,7 @@
           <w:sz w:val="22"/>
           <w:szCs w:val="22"/>
         </w:rPr>
+        <w:lastRenderedPageBreak/>
         <w:t>If you want</w:t>
       </w:r>
       <w:r>
@@ -10436,17 +10595,7 @@
           <w:sz w:val="22"/>
           <w:szCs w:val="22"/>
         </w:rPr>
-        <w:t xml:space="preserve">Learning to present your research is important. Very few people will read your papers carefully (sad, but true) but you can reach a lot of people at conference talks and posters. Also, if you plan on staying in </w:t>
-      </w:r>
-      <w:r>
-        <w:rPr>
-          <w:rFonts w:ascii="Myriad Pro" w:hAnsi="Myriad Pro"/>
-          <w:color w:val="595959" w:themeColor="text1" w:themeTint="A6"/>
-          <w:sz w:val="22"/>
-          <w:szCs w:val="22"/>
-        </w:rPr>
-        <w:lastRenderedPageBreak/>
-        <w:t xml:space="preserve">academia, getting a post-doc position and getting a faculty position both significantly depend on your ability to present your data. Even if you want to leave academia, presentations are likely to be an important part of your job. </w:t>
+        <w:t xml:space="preserve">Learning to present your research is important. Very few people will read your papers carefully (sad, but true) but you can reach a lot of people at conference talks and posters. Also, if you plan on staying in academia, getting a post-doc position and getting a faculty position both significantly depend on your ability to present your data. Even if you want to leave academia, presentations are likely to be an important part of your job. </w:t>
       </w:r>
       <w:r>
         <w:rPr>
@@ -10848,7 +10997,17 @@
           <w:sz w:val="22"/>
           <w:szCs w:val="22"/>
         </w:rPr>
-        <w:t>, you may also be asked to submit a draft of a letter, which will be modified based on Mariam’s experience with you</w:t>
+        <w:t xml:space="preserve">, you may also be asked to submit a draft </w:t>
+      </w:r>
+      <w:r>
+        <w:rPr>
+          <w:rFonts w:ascii="Myriad Pro" w:hAnsi="Myriad Pro"/>
+          <w:color w:val="595959" w:themeColor="text1" w:themeTint="A6"/>
+          <w:sz w:val="22"/>
+          <w:szCs w:val="22"/>
+        </w:rPr>
+        <w:lastRenderedPageBreak/>
+        <w:t>of a letter, which will be modified based on Mariam’s experience with you</w:t>
       </w:r>
       <w:r>
         <w:rPr>
@@ -11067,7 +11226,6 @@
           <w:sz w:val="22"/>
           <w:szCs w:val="22"/>
         </w:rPr>
-        <w:lastRenderedPageBreak/>
         <w:t>Lab server(s): fMRI data, behavioral data, and (</w:t>
       </w:r>
       <w:r>
@@ -11829,27 +11987,8 @@
           <w:sz w:val="22"/>
           <w:szCs w:val="22"/>
         </w:rPr>
-        <w:t xml:space="preserve">if you’re using FSL, put </w:t>
-      </w:r>
-      <w:proofErr w:type="gramStart"/>
-      <w:r>
-        <w:rPr>
-          <w:rFonts w:ascii="Myriad Pro" w:hAnsi="Myriad Pro"/>
-          <w:color w:val="595959" w:themeColor="text1" w:themeTint="A6"/>
-          <w:sz w:val="22"/>
-          <w:szCs w:val="22"/>
-        </w:rPr>
-        <w:t>the .fsf</w:t>
-      </w:r>
-      <w:proofErr w:type="gramEnd"/>
-      <w:r>
-        <w:rPr>
-          <w:rFonts w:ascii="Myriad Pro" w:hAnsi="Myriad Pro"/>
-          <w:color w:val="595959" w:themeColor="text1" w:themeTint="A6"/>
-          <w:sz w:val="22"/>
-          <w:szCs w:val="22"/>
-        </w:rPr>
-        <w:t xml:space="preserve"> fies here. If you’re using SPM or something else, save the files for setting up preprocessing and GLMs here</w:t>
+        <w:lastRenderedPageBreak/>
+        <w:t>if you’re using FSL, put the .fsf fies here. If you’re using SPM or something else, save the files for setting up preprocessing and GLMs here</w:t>
       </w:r>
     </w:p>
     <w:p>
@@ -12042,7 +12181,6 @@
           <w:sz w:val="22"/>
           <w:szCs w:val="22"/>
         </w:rPr>
-        <w:lastRenderedPageBreak/>
         <w:t>projectName/results</w:t>
       </w:r>
     </w:p>
@@ -12292,17 +12430,6 @@
           <w:szCs w:val="22"/>
         </w:rPr>
       </w:pPr>
-    </w:p>
-    <w:p>
-      <w:pPr>
-        <w:jc w:val="both"/>
-        <w:rPr>
-          <w:rFonts w:ascii="Myriad Pro" w:hAnsi="Myriad Pro"/>
-          <w:color w:val="595959" w:themeColor="text1" w:themeTint="A6"/>
-          <w:sz w:val="22"/>
-          <w:szCs w:val="22"/>
-        </w:rPr>
-      </w:pPr>
       <w:r>
         <w:rPr>
           <w:rFonts w:ascii="Myriad Pro" w:hAnsi="Myriad Pro"/>
@@ -12507,7 +12634,17 @@
           <w:sz w:val="22"/>
           <w:szCs w:val="22"/>
         </w:rPr>
-        <w:t xml:space="preserve">We’re all for open science, so lab members are encouraged (well, required) to share their code and data with others, whether they are in the lab or outside of it. Within lab, you can share your code and data whenever you like. But do not share your code or data with the outside world until you think (and Mariam agrees) that the lab has finished working with it. This gives us an opportunity to work with the data to meet our needs (including grant needs!) before releasing it for other people to use. Generally, we will make our data and code publicly available </w:t>
+        <w:t xml:space="preserve">We’re all for open science, so lab members are encouraged (well, required) to share their code and data with others, whether they are in the lab or outside of it. Within lab, you can share your code and data </w:t>
+      </w:r>
+      <w:r>
+        <w:rPr>
+          <w:rFonts w:ascii="Myriad Pro" w:hAnsi="Myriad Pro"/>
+          <w:color w:val="595959" w:themeColor="text1" w:themeTint="A6"/>
+          <w:sz w:val="22"/>
+          <w:szCs w:val="22"/>
+        </w:rPr>
+        <w:lastRenderedPageBreak/>
+        <w:t xml:space="preserve">whenever you like. But do not share your code or data with the outside world until you think (and Mariam agrees) that the lab has finished working with it. This gives us an opportunity to work with the data to meet our needs (including grant needs!) before releasing it for other people to use. Generally, we will make our data and code publicly available </w:t>
       </w:r>
       <w:r>
         <w:rPr>
@@ -15491,7 +15628,7 @@
 </file>
 
 <file path=customXml/itemProps1.xml><?xml version="1.0" encoding="utf-8"?>
-<ds:datastoreItem xmlns:ds="http://schemas.openxmlformats.org/officeDocument/2006/customXml" ds:itemID="{58A21EF3-3C85-3C4A-9399-E98866659E4C}">
+<ds:datastoreItem xmlns:ds="http://schemas.openxmlformats.org/officeDocument/2006/customXml" ds:itemID="{2A9F8114-FCBE-B943-9083-8F5A49F09179}">
   <ds:schemaRefs>
     <ds:schemaRef ds:uri="http://schemas.openxmlformats.org/officeDocument/2006/bibliography"/>
   </ds:schemaRefs>

</xml_diff>

<commit_message>
doing careful experiments (Serra slides)
</commit_message>
<xml_diff>
--- a/aly-lab-manual.docx
+++ b/aly-lab-manual.docx
@@ -89,7 +89,6 @@
     </w:p>
     <w:p>
       <w:pPr>
-        <w:jc w:val="center"/>
         <w:rPr>
           <w:rFonts w:ascii="Myriad Pro" w:hAnsi="Myriad Pro"/>
           <w:b/>
@@ -98,9 +97,7 @@
           <w:szCs w:val="22"/>
         </w:rPr>
       </w:pPr>
-    </w:p>
-    <w:p>
-      <w:pPr>
+      <w:r>
         <w:rPr>
           <w:rFonts w:ascii="Myriad Pro" w:hAnsi="Myriad Pro"/>
           <w:b/>
@@ -108,38 +105,18 @@
           <w:sz w:val="22"/>
           <w:szCs w:val="22"/>
         </w:rPr>
-      </w:pPr>
-    </w:p>
-    <w:p>
-      <w:pPr>
-        <w:rPr>
-          <w:rFonts w:ascii="Myriad Pro" w:hAnsi="Myriad Pro"/>
-          <w:b/>
+        <w:t>Table of Contents</w:t>
+      </w:r>
+    </w:p>
+    <w:p>
+      <w:pPr>
+        <w:rPr>
+          <w:rFonts w:ascii="Myriad Pro" w:hAnsi="Myriad Pro"/>
           <w:color w:val="000000" w:themeColor="text1"/>
           <w:sz w:val="22"/>
           <w:szCs w:val="22"/>
         </w:rPr>
       </w:pPr>
-      <w:r>
-        <w:rPr>
-          <w:rFonts w:ascii="Myriad Pro" w:hAnsi="Myriad Pro"/>
-          <w:b/>
-          <w:color w:val="000000" w:themeColor="text1"/>
-          <w:sz w:val="22"/>
-          <w:szCs w:val="22"/>
-        </w:rPr>
-        <w:t>Table of Contents</w:t>
-      </w:r>
-    </w:p>
-    <w:p>
-      <w:pPr>
-        <w:rPr>
-          <w:rFonts w:ascii="Myriad Pro" w:hAnsi="Myriad Pro"/>
-          <w:color w:val="000000" w:themeColor="text1"/>
-          <w:sz w:val="22"/>
-          <w:szCs w:val="22"/>
-        </w:rPr>
-      </w:pPr>
     </w:p>
     <w:p>
       <w:pPr>
@@ -175,6 +152,14 @@
           <w:sz w:val="22"/>
           <w:szCs w:val="22"/>
         </w:rPr>
+      </w:r>
+      <w:r>
+        <w:rPr>
+          <w:rFonts w:ascii="Myriad Pro" w:hAnsi="Myriad Pro"/>
+          <w:color w:val="404040" w:themeColor="text1" w:themeTint="BF"/>
+          <w:sz w:val="22"/>
+          <w:szCs w:val="22"/>
+        </w:rPr>
         <w:fldChar w:fldCharType="separate"/>
       </w:r>
       <w:r>
@@ -232,6 +217,14 @@
           <w:szCs w:val="22"/>
         </w:rPr>
         <w:instrText xml:space="preserve"> HYPERLINK  \l "Expectations" </w:instrText>
+      </w:r>
+      <w:r>
+        <w:rPr>
+          <w:rFonts w:ascii="Myriad Pro" w:hAnsi="Myriad Pro"/>
+          <w:color w:val="404040" w:themeColor="text1" w:themeTint="BF"/>
+          <w:sz w:val="22"/>
+          <w:szCs w:val="22"/>
+        </w:rPr>
       </w:r>
       <w:r>
         <w:rPr>
@@ -300,6 +293,14 @@
           <w:sz w:val="22"/>
           <w:szCs w:val="22"/>
         </w:rPr>
+      </w:r>
+      <w:r>
+        <w:rPr>
+          <w:rFonts w:ascii="Myriad Pro" w:hAnsi="Myriad Pro"/>
+          <w:color w:val="404040" w:themeColor="text1" w:themeTint="BF"/>
+          <w:sz w:val="22"/>
+          <w:szCs w:val="22"/>
+        </w:rPr>
         <w:fldChar w:fldCharType="separate"/>
       </w:r>
       <w:r>
@@ -360,6 +361,14 @@
           <w:sz w:val="22"/>
           <w:szCs w:val="22"/>
         </w:rPr>
+      </w:r>
+      <w:r>
+        <w:rPr>
+          <w:rFonts w:ascii="Myriad Pro" w:hAnsi="Myriad Pro"/>
+          <w:color w:val="404040" w:themeColor="text1" w:themeTint="BF"/>
+          <w:sz w:val="22"/>
+          <w:szCs w:val="22"/>
+        </w:rPr>
         <w:fldChar w:fldCharType="separate"/>
       </w:r>
       <w:r>
@@ -420,6 +429,14 @@
           <w:sz w:val="22"/>
           <w:szCs w:val="22"/>
         </w:rPr>
+      </w:r>
+      <w:r>
+        <w:rPr>
+          <w:rFonts w:ascii="Myriad Pro" w:hAnsi="Myriad Pro"/>
+          <w:color w:val="404040" w:themeColor="text1" w:themeTint="BF"/>
+          <w:sz w:val="22"/>
+          <w:szCs w:val="22"/>
+        </w:rPr>
         <w:fldChar w:fldCharType="separate"/>
       </w:r>
       <w:r>
@@ -489,6 +506,14 @@
           <w:sz w:val="22"/>
           <w:szCs w:val="22"/>
         </w:rPr>
+      </w:r>
+      <w:r>
+        <w:rPr>
+          <w:rFonts w:ascii="Myriad Pro" w:hAnsi="Myriad Pro"/>
+          <w:color w:val="404040" w:themeColor="text1" w:themeTint="BF"/>
+          <w:sz w:val="22"/>
+          <w:szCs w:val="22"/>
+        </w:rPr>
         <w:fldChar w:fldCharType="separate"/>
       </w:r>
       <w:r>
@@ -549,6 +574,14 @@
           <w:sz w:val="22"/>
           <w:szCs w:val="22"/>
         </w:rPr>
+      </w:r>
+      <w:r>
+        <w:rPr>
+          <w:rFonts w:ascii="Myriad Pro" w:hAnsi="Myriad Pro"/>
+          <w:color w:val="404040" w:themeColor="text1" w:themeTint="BF"/>
+          <w:sz w:val="22"/>
+          <w:szCs w:val="22"/>
+        </w:rPr>
         <w:fldChar w:fldCharType="separate"/>
       </w:r>
       <w:r>
@@ -619,6 +652,14 @@
           <w:szCs w:val="22"/>
         </w:rPr>
         <w:instrText xml:space="preserve"> HYPERLINK  \l "Undergrads" </w:instrText>
+      </w:r>
+      <w:r>
+        <w:rPr>
+          <w:rFonts w:ascii="Myriad Pro" w:hAnsi="Myriad Pro"/>
+          <w:color w:val="404040" w:themeColor="text1" w:themeTint="BF"/>
+          <w:sz w:val="22"/>
+          <w:szCs w:val="22"/>
+        </w:rPr>
       </w:r>
       <w:r>
         <w:rPr>
@@ -718,6 +759,14 @@
           <w:sz w:val="22"/>
           <w:szCs w:val="22"/>
         </w:rPr>
+      </w:r>
+      <w:r>
+        <w:rPr>
+          <w:rFonts w:ascii="Myriad Pro" w:hAnsi="Myriad Pro"/>
+          <w:color w:val="404040" w:themeColor="text1" w:themeTint="BF"/>
+          <w:sz w:val="22"/>
+          <w:szCs w:val="22"/>
+        </w:rPr>
         <w:fldChar w:fldCharType="separate"/>
       </w:r>
       <w:r>
@@ -797,6 +846,14 @@
           <w:szCs w:val="22"/>
         </w:rPr>
         <w:instrText xml:space="preserve"> HYPERLINK  \l "AcademicConduct" </w:instrText>
+      </w:r>
+      <w:r>
+        <w:rPr>
+          <w:rFonts w:ascii="Myriad Pro" w:hAnsi="Myriad Pro"/>
+          <w:color w:val="404040" w:themeColor="text1" w:themeTint="BF"/>
+          <w:sz w:val="22"/>
+          <w:szCs w:val="22"/>
+        </w:rPr>
       </w:r>
       <w:r>
         <w:rPr>
@@ -924,6 +981,14 @@
           <w:sz w:val="22"/>
           <w:szCs w:val="22"/>
         </w:rPr>
+      </w:r>
+      <w:r>
+        <w:rPr>
+          <w:rFonts w:ascii="Myriad Pro" w:hAnsi="Myriad Pro"/>
+          <w:color w:val="404040" w:themeColor="text1" w:themeTint="BF"/>
+          <w:sz w:val="22"/>
+          <w:szCs w:val="22"/>
+        </w:rPr>
         <w:fldChar w:fldCharType="separate"/>
       </w:r>
       <w:r>
@@ -981,6 +1046,14 @@
           <w:sz w:val="22"/>
           <w:szCs w:val="22"/>
         </w:rPr>
+      </w:r>
+      <w:r>
+        <w:rPr>
+          <w:rFonts w:ascii="Myriad Pro" w:hAnsi="Myriad Pro"/>
+          <w:color w:val="404040" w:themeColor="text1" w:themeTint="BF"/>
+          <w:sz w:val="22"/>
+          <w:szCs w:val="22"/>
+        </w:rPr>
         <w:fldChar w:fldCharType="separate"/>
       </w:r>
       <w:r>
@@ -1041,6 +1114,14 @@
           <w:sz w:val="22"/>
           <w:szCs w:val="22"/>
         </w:rPr>
+      </w:r>
+      <w:r>
+        <w:rPr>
+          <w:rFonts w:ascii="Myriad Pro" w:hAnsi="Myriad Pro"/>
+          <w:color w:val="404040" w:themeColor="text1" w:themeTint="BF"/>
+          <w:sz w:val="22"/>
+          <w:szCs w:val="22"/>
+        </w:rPr>
         <w:fldChar w:fldCharType="separate"/>
       </w:r>
       <w:r>
@@ -1101,6 +1182,14 @@
           <w:sz w:val="22"/>
           <w:szCs w:val="22"/>
         </w:rPr>
+      </w:r>
+      <w:r>
+        <w:rPr>
+          <w:rFonts w:ascii="Myriad Pro" w:hAnsi="Myriad Pro"/>
+          <w:color w:val="404040" w:themeColor="text1" w:themeTint="BF"/>
+          <w:sz w:val="22"/>
+          <w:szCs w:val="22"/>
+        </w:rPr>
         <w:fldChar w:fldCharType="separate"/>
       </w:r>
       <w:r>
@@ -1161,6 +1250,14 @@
           <w:sz w:val="22"/>
           <w:szCs w:val="22"/>
         </w:rPr>
+      </w:r>
+      <w:r>
+        <w:rPr>
+          <w:rFonts w:ascii="Myriad Pro" w:hAnsi="Myriad Pro"/>
+          <w:color w:val="404040" w:themeColor="text1" w:themeTint="BF"/>
+          <w:sz w:val="22"/>
+          <w:szCs w:val="22"/>
+        </w:rPr>
         <w:fldChar w:fldCharType="separate"/>
       </w:r>
       <w:r>
@@ -1221,6 +1318,14 @@
           <w:sz w:val="22"/>
           <w:szCs w:val="22"/>
         </w:rPr>
+      </w:r>
+      <w:r>
+        <w:rPr>
+          <w:rFonts w:ascii="Myriad Pro" w:hAnsi="Myriad Pro"/>
+          <w:color w:val="404040" w:themeColor="text1" w:themeTint="BF"/>
+          <w:sz w:val="22"/>
+          <w:szCs w:val="22"/>
+        </w:rPr>
         <w:fldChar w:fldCharType="separate"/>
       </w:r>
       <w:r>
@@ -1290,6 +1395,14 @@
           <w:sz w:val="22"/>
           <w:szCs w:val="22"/>
         </w:rPr>
+      </w:r>
+      <w:r>
+        <w:rPr>
+          <w:rFonts w:ascii="Myriad Pro" w:hAnsi="Myriad Pro"/>
+          <w:color w:val="404040" w:themeColor="text1" w:themeTint="BF"/>
+          <w:sz w:val="22"/>
+          <w:szCs w:val="22"/>
+        </w:rPr>
         <w:fldChar w:fldCharType="separate"/>
       </w:r>
       <w:r>
@@ -1345,6 +1458,14 @@
           <w:szCs w:val="22"/>
         </w:rPr>
         <w:instrText xml:space="preserve"> HYPERLINK  \l "GeneralPolicies" </w:instrText>
+      </w:r>
+      <w:r>
+        <w:rPr>
+          <w:rFonts w:ascii="Myriad Pro" w:hAnsi="Myriad Pro"/>
+          <w:color w:val="404040" w:themeColor="text1" w:themeTint="BF"/>
+          <w:sz w:val="22"/>
+          <w:szCs w:val="22"/>
+        </w:rPr>
       </w:r>
       <w:r>
         <w:rPr>
@@ -1468,6 +1589,14 @@
           <w:sz w:val="22"/>
           <w:szCs w:val="22"/>
         </w:rPr>
+      </w:r>
+      <w:r>
+        <w:rPr>
+          <w:rFonts w:ascii="Myriad Pro" w:hAnsi="Myriad Pro"/>
+          <w:color w:val="404040" w:themeColor="text1" w:themeTint="BF"/>
+          <w:sz w:val="22"/>
+          <w:szCs w:val="22"/>
+        </w:rPr>
         <w:fldChar w:fldCharType="separate"/>
       </w:r>
       <w:r>
@@ -1528,6 +1657,14 @@
           <w:sz w:val="22"/>
           <w:szCs w:val="22"/>
         </w:rPr>
+      </w:r>
+      <w:r>
+        <w:rPr>
+          <w:rFonts w:ascii="Myriad Pro" w:hAnsi="Myriad Pro"/>
+          <w:color w:val="404040" w:themeColor="text1" w:themeTint="BF"/>
+          <w:sz w:val="22"/>
+          <w:szCs w:val="22"/>
+        </w:rPr>
         <w:fldChar w:fldCharType="separate"/>
       </w:r>
       <w:r>
@@ -1588,6 +1725,14 @@
           <w:sz w:val="22"/>
           <w:szCs w:val="22"/>
         </w:rPr>
+      </w:r>
+      <w:r>
+        <w:rPr>
+          <w:rFonts w:ascii="Myriad Pro" w:hAnsi="Myriad Pro"/>
+          <w:color w:val="404040" w:themeColor="text1" w:themeTint="BF"/>
+          <w:sz w:val="22"/>
+          <w:szCs w:val="22"/>
+        </w:rPr>
         <w:fldChar w:fldCharType="separate"/>
       </w:r>
       <w:r>
@@ -1648,6 +1793,14 @@
           <w:sz w:val="22"/>
           <w:szCs w:val="22"/>
         </w:rPr>
+      </w:r>
+      <w:r>
+        <w:rPr>
+          <w:rFonts w:ascii="Myriad Pro" w:hAnsi="Myriad Pro"/>
+          <w:color w:val="404040" w:themeColor="text1" w:themeTint="BF"/>
+          <w:sz w:val="22"/>
+          <w:szCs w:val="22"/>
+        </w:rPr>
         <w:fldChar w:fldCharType="separate"/>
       </w:r>
       <w:r>
@@ -1708,6 +1861,14 @@
           <w:sz w:val="22"/>
           <w:szCs w:val="22"/>
         </w:rPr>
+      </w:r>
+      <w:r>
+        <w:rPr>
+          <w:rFonts w:ascii="Myriad Pro" w:hAnsi="Myriad Pro"/>
+          <w:color w:val="404040" w:themeColor="text1" w:themeTint="BF"/>
+          <w:sz w:val="22"/>
+          <w:szCs w:val="22"/>
+        </w:rPr>
         <w:fldChar w:fldCharType="separate"/>
       </w:r>
       <w:r>
@@ -1768,6 +1929,14 @@
           <w:sz w:val="22"/>
           <w:szCs w:val="22"/>
         </w:rPr>
+      </w:r>
+      <w:r>
+        <w:rPr>
+          <w:rFonts w:ascii="Myriad Pro" w:hAnsi="Myriad Pro"/>
+          <w:color w:val="404040" w:themeColor="text1" w:themeTint="BF"/>
+          <w:sz w:val="22"/>
+          <w:szCs w:val="22"/>
+        </w:rPr>
         <w:fldChar w:fldCharType="separate"/>
       </w:r>
       <w:r>
@@ -1826,6 +1995,14 @@
           <w:szCs w:val="22"/>
         </w:rPr>
         <w:instrText xml:space="preserve"> HYPERLINK  \l "Funding" </w:instrText>
+      </w:r>
+      <w:r>
+        <w:rPr>
+          <w:rFonts w:ascii="Myriad Pro" w:hAnsi="Myriad Pro"/>
+          <w:color w:val="404040" w:themeColor="text1" w:themeTint="BF"/>
+          <w:sz w:val="22"/>
+          <w:szCs w:val="22"/>
+        </w:rPr>
       </w:r>
       <w:r>
         <w:rPr>
@@ -1930,27 +2107,7 @@
           <w:sz w:val="22"/>
           <w:szCs w:val="22"/>
         </w:rPr>
-        <w:t xml:space="preserve">It looks like you recently joined the Aly Lab in Columbia University’s psychology department. That’s great! We’re </w:t>
-      </w:r>
-      <w:proofErr w:type="gramStart"/>
-      <w:r>
-        <w:rPr>
-          <w:rFonts w:ascii="Myriad Pro" w:hAnsi="Myriad Pro"/>
-          <w:color w:val="595959" w:themeColor="text1" w:themeTint="A6"/>
-          <w:sz w:val="22"/>
-          <w:szCs w:val="22"/>
-        </w:rPr>
-        <w:t>really glad</w:t>
-      </w:r>
-      <w:proofErr w:type="gramEnd"/>
-      <w:r>
-        <w:rPr>
-          <w:rFonts w:ascii="Myriad Pro" w:hAnsi="Myriad Pro"/>
-          <w:color w:val="595959" w:themeColor="text1" w:themeTint="A6"/>
-          <w:sz w:val="22"/>
-          <w:szCs w:val="22"/>
-        </w:rPr>
-        <w:t xml:space="preserve"> to have you here and will do what we can to make your time in the lab amazing. We hope you’ll learn a lot about psychology and neuroscience, develop new skills (coding, data analysis, writing, giving talks), make new friends, and have a great deal of fun through</w:t>
+        <w:t>It looks like you recently joined the Aly Lab in Columbia University’s psychology department. That’s great! We’re really glad to have you here and will do what we can to make your time in the lab amazing. We hope you’ll learn a lot about psychology and neuroscience, develop new skills (coding, data analysis, writing, giving talks), make new friends, and have a great deal of fun through</w:t>
       </w:r>
       <w:r>
         <w:rPr>
@@ -2477,27 +2634,7 @@
           <w:sz w:val="22"/>
           <w:szCs w:val="22"/>
         </w:rPr>
-        <w:t xml:space="preserve">Science is hard. But it’s also fun. In the Aly Lab, we want to make sure that everyone experiences a positive, engaging, hostility-free, challenging, and rewarding lab environment. To maintain that environment, we all </w:t>
-      </w:r>
-      <w:proofErr w:type="gramStart"/>
-      <w:r>
-        <w:rPr>
-          <w:rFonts w:ascii="Myriad Pro" w:hAnsi="Myriad Pro"/>
-          <w:color w:val="595959" w:themeColor="text1" w:themeTint="A6"/>
-          <w:sz w:val="22"/>
-          <w:szCs w:val="22"/>
-        </w:rPr>
-        <w:t>have to</w:t>
-      </w:r>
-      <w:proofErr w:type="gramEnd"/>
-      <w:r>
-        <w:rPr>
-          <w:rFonts w:ascii="Myriad Pro" w:hAnsi="Myriad Pro"/>
-          <w:color w:val="595959" w:themeColor="text1" w:themeTint="A6"/>
-          <w:sz w:val="22"/>
-          <w:szCs w:val="22"/>
-        </w:rPr>
-        <w:t xml:space="preserve"> do a few things.</w:t>
+        <w:t>Science is hard. But it’s also fun. In the Aly Lab, we want to make sure that everyone experiences a positive, engaging, hostility-free, challenging, and rewarding lab environment. To maintain that environment, we all have to do a few things.</w:t>
       </w:r>
     </w:p>
     <w:p>
@@ -2534,27 +2671,7 @@
           <w:sz w:val="22"/>
           <w:szCs w:val="22"/>
         </w:rPr>
-        <w:t xml:space="preserve">Work on what you’re passionate about, work hard at it, and be proud of it. Be so proud of it that you </w:t>
-      </w:r>
-      <w:proofErr w:type="gramStart"/>
-      <w:r>
-        <w:rPr>
-          <w:rFonts w:ascii="Myriad Pro" w:hAnsi="Myriad Pro"/>
-          <w:color w:val="595959" w:themeColor="text1" w:themeTint="A6"/>
-          <w:sz w:val="22"/>
-          <w:szCs w:val="22"/>
-        </w:rPr>
-        <w:t>have to</w:t>
-      </w:r>
-      <w:proofErr w:type="gramEnd"/>
-      <w:r>
-        <w:rPr>
-          <w:rFonts w:ascii="Myriad Pro" w:hAnsi="Myriad Pro"/>
-          <w:color w:val="595959" w:themeColor="text1" w:themeTint="A6"/>
-          <w:sz w:val="22"/>
-          <w:szCs w:val="22"/>
-        </w:rPr>
-        <w:t xml:space="preserve"> suppress bragging (but it’s ok to brag sometimes).</w:t>
+        <w:t>Work on what you’re passionate about, work hard at it, and be proud of it. Be so proud of it that you have to suppress bragging (but it’s ok to brag sometimes).</w:t>
       </w:r>
     </w:p>
     <w:p>
@@ -2579,27 +2696,7 @@
           <w:sz w:val="22"/>
           <w:szCs w:val="22"/>
         </w:rPr>
-        <w:t xml:space="preserve">Scientists </w:t>
-      </w:r>
-      <w:proofErr w:type="gramStart"/>
-      <w:r>
-        <w:rPr>
-          <w:rFonts w:ascii="Myriad Pro" w:hAnsi="Myriad Pro"/>
-          <w:color w:val="595959" w:themeColor="text1" w:themeTint="A6"/>
-          <w:sz w:val="22"/>
-          <w:szCs w:val="22"/>
-        </w:rPr>
-        <w:t>have to</w:t>
-      </w:r>
-      <w:proofErr w:type="gramEnd"/>
-      <w:r>
-        <w:rPr>
-          <w:rFonts w:ascii="Myriad Pro" w:hAnsi="Myriad Pro"/>
-          <w:color w:val="595959" w:themeColor="text1" w:themeTint="A6"/>
-          <w:sz w:val="22"/>
-          <w:szCs w:val="22"/>
-        </w:rPr>
-        <w:t xml:space="preserve"> be careful. Don’t rush your work. Think about it. Implement it. Double </w:t>
+        <w:t xml:space="preserve">Scientists have to be careful. Don’t rush your work. Think about it. Implement it. Double </w:t>
       </w:r>
       <w:r>
         <w:rPr>
@@ -2660,27 +2757,7 @@
           <w:sz w:val="22"/>
           <w:szCs w:val="22"/>
         </w:rPr>
-        <w:t xml:space="preserve">If you do make a mistake, you should </w:t>
-      </w:r>
-      <w:proofErr w:type="gramStart"/>
-      <w:r>
-        <w:rPr>
-          <w:rFonts w:ascii="Myriad Pro" w:hAnsi="Myriad Pro"/>
-          <w:color w:val="595959" w:themeColor="text1" w:themeTint="A6"/>
-          <w:sz w:val="22"/>
-          <w:szCs w:val="22"/>
-        </w:rPr>
-        <w:t>definitely tell</w:t>
-      </w:r>
-      <w:proofErr w:type="gramEnd"/>
-      <w:r>
-        <w:rPr>
-          <w:rFonts w:ascii="Myriad Pro" w:hAnsi="Myriad Pro"/>
-          <w:color w:val="595959" w:themeColor="text1" w:themeTint="A6"/>
-          <w:sz w:val="22"/>
-          <w:szCs w:val="22"/>
-        </w:rPr>
-        <w:t xml:space="preserve"> your collaborators (if they have already seen the results, and </w:t>
+        <w:t xml:space="preserve">If you do make a mistake, you should definitely tell your collaborators (if they have already seen the results, and </w:t>
       </w:r>
       <w:r>
         <w:rPr>
@@ -2755,61 +2832,58 @@
       </w:pPr>
       <w:r>
         <w:rPr>
-          <w:rFonts w:ascii="Myriad Pro" w:hAnsi="Myriad Pro"/>
-          <w:color w:val="595959" w:themeColor="text1" w:themeTint="A6"/>
-          <w:sz w:val="22"/>
-          <w:szCs w:val="22"/>
-        </w:rPr>
-        <w:t xml:space="preserve">We all want to get papers published and do great things. But we do this </w:t>
-      </w:r>
-      <w:r>
-        <w:rPr>
-          <w:rFonts w:ascii="Myriad Pro" w:hAnsi="Myriad Pro"/>
-          <w:i/>
-          <w:color w:val="595959" w:themeColor="text1" w:themeTint="A6"/>
-          <w:sz w:val="22"/>
-          <w:szCs w:val="22"/>
-        </w:rPr>
-        <w:t>honestly</w:t>
-      </w:r>
-      <w:r>
-        <w:rPr>
-          <w:rFonts w:ascii="Myriad Pro" w:hAnsi="Myriad Pro"/>
-          <w:color w:val="595959" w:themeColor="text1" w:themeTint="A6"/>
-          <w:sz w:val="22"/>
-          <w:szCs w:val="22"/>
-        </w:rPr>
-        <w:t xml:space="preserve">. It is never ok to plagiarize, tamper with data, make up data, omit data, or fudge results in any way. Science is about finding out the truth, and null results and unexpected results are still important. This can’t be emphasized enough: </w:t>
-      </w:r>
-      <w:r>
-        <w:rPr>
-          <w:rFonts w:ascii="Myriad Pro" w:hAnsi="Myriad Pro"/>
-          <w:i/>
-          <w:color w:val="595959" w:themeColor="text1" w:themeTint="A6"/>
-          <w:sz w:val="22"/>
-          <w:szCs w:val="22"/>
-        </w:rPr>
-        <w:t xml:space="preserve">no academic </w:t>
-      </w:r>
-      <w:r>
-        <w:rPr>
-          <w:rFonts w:ascii="Myriad Pro" w:hAnsi="Myriad Pro"/>
-          <w:i/>
-          <w:color w:val="595959" w:themeColor="text1" w:themeTint="A6"/>
-          <w:sz w:val="22"/>
-          <w:szCs w:val="22"/>
-        </w:rPr>
-        <w:t>misconduct</w:t>
-      </w:r>
-      <w:r>
-        <w:rPr>
-          <w:rFonts w:ascii="Myriad Pro" w:hAnsi="Myriad Pro"/>
-          <w:i/>
-          <w:color w:val="595959" w:themeColor="text1" w:themeTint="A6"/>
-          <w:sz w:val="22"/>
-          <w:szCs w:val="22"/>
-        </w:rPr>
-        <w:t>!</w:t>
+          <w:rFonts w:ascii="Myriad Pro" w:hAnsi="Myriad Pro" w:cs="Open Sans"/>
+          <w:color w:val="595959" w:themeColor="text1" w:themeTint="A6"/>
+          <w:sz w:val="22"/>
+          <w:szCs w:val="22"/>
+          <w:shd w:val="clear" w:color="auto" w:fill="FFFFFF"/>
+        </w:rPr>
+        <w:t>It takes a lot of work to carefully design and execute a sound study. Before diving in, </w:t>
+      </w:r>
+      <w:hyperlink r:id="rId12" w:history="1">
+        <w:r>
+          <w:rPr>
+            <w:rStyle w:val="Hyperlink"/>
+            <w:rFonts w:ascii="Myriad Pro" w:hAnsi="Myriad Pro" w:cs="Open Sans"/>
+            <w:color w:val="00B0F0"/>
+            <w:sz w:val="22"/>
+            <w:szCs w:val="22"/>
+            <w:shd w:val="clear" w:color="auto" w:fill="FFFFFF"/>
+          </w:rPr>
+          <w:t>have a look at these slides</w:t>
+        </w:r>
+      </w:hyperlink>
+      <w:r>
+        <w:rPr>
+          <w:rFonts w:ascii="Myriad Pro" w:hAnsi="Myriad Pro" w:cs="Open Sans"/>
+          <w:color w:val="595959" w:themeColor="text1" w:themeTint="A6"/>
+          <w:sz w:val="22"/>
+          <w:szCs w:val="22"/>
+          <w:shd w:val="clear" w:color="auto" w:fill="FFFFFF"/>
+        </w:rPr>
+        <w:t xml:space="preserve"> prepared by Dr. Serra </w:t>
+      </w:r>
+      <w:proofErr w:type="spellStart"/>
+      <w:r>
+        <w:rPr>
+          <w:rFonts w:ascii="Myriad Pro" w:hAnsi="Myriad Pro" w:cs="Open Sans"/>
+          <w:color w:val="595959" w:themeColor="text1" w:themeTint="A6"/>
+          <w:sz w:val="22"/>
+          <w:szCs w:val="22"/>
+          <w:shd w:val="clear" w:color="auto" w:fill="FFFFFF"/>
+        </w:rPr>
+        <w:t>Favila</w:t>
+      </w:r>
+      <w:proofErr w:type="spellEnd"/>
+      <w:r>
+        <w:rPr>
+          <w:rFonts w:ascii="Myriad Pro" w:hAnsi="Myriad Pro" w:cs="Open Sans"/>
+          <w:color w:val="595959" w:themeColor="text1" w:themeTint="A6"/>
+          <w:sz w:val="22"/>
+          <w:szCs w:val="22"/>
+          <w:shd w:val="clear" w:color="auto" w:fill="FFFFFF"/>
+        </w:rPr>
+        <w:t>. Then have a chat with Mariam about other considerations that may be specific to your experiment. Careful experimental design is key, and Mariam is always happy to look over your experimental design with you, whether it is code or CSV output of trial-by-trial conditions.</w:t>
       </w:r>
     </w:p>
     <w:p>
@@ -2835,45 +2909,86 @@
           <w:szCs w:val="22"/>
         </w:rPr>
         <w:lastRenderedPageBreak/>
-        <w:t>Support your fellow lab-mates. Help them out if they need help (even if you aren’t on the project</w:t>
-      </w:r>
-      <w:proofErr w:type="gramStart"/>
-      <w:r>
-        <w:rPr>
-          <w:rFonts w:ascii="Myriad Pro" w:hAnsi="Myriad Pro"/>
-          <w:color w:val="595959" w:themeColor="text1" w:themeTint="A6"/>
-          <w:sz w:val="22"/>
-          <w:szCs w:val="22"/>
-        </w:rPr>
-        <w:t>), and</w:t>
-      </w:r>
-      <w:proofErr w:type="gramEnd"/>
-      <w:r>
-        <w:rPr>
-          <w:rFonts w:ascii="Myriad Pro" w:hAnsi="Myriad Pro"/>
-          <w:color w:val="595959" w:themeColor="text1" w:themeTint="A6"/>
-          <w:sz w:val="22"/>
-          <w:szCs w:val="22"/>
-        </w:rPr>
-        <w:t xml:space="preserve"> let them vent when they need to. </w:t>
-      </w:r>
-      <w:r>
-        <w:rPr>
-          <w:rFonts w:ascii="Myriad Pro" w:hAnsi="Myriad Pro"/>
-          <w:color w:val="595959" w:themeColor="text1" w:themeTint="A6"/>
-          <w:sz w:val="22"/>
-          <w:szCs w:val="22"/>
-        </w:rPr>
-        <w:t xml:space="preserve">Science is collaborative, not competitive. </w:t>
-      </w:r>
-      <w:r>
-        <w:rPr>
-          <w:rFonts w:ascii="Myriad Pro" w:hAnsi="Myriad Pro"/>
-          <w:color w:val="595959" w:themeColor="text1" w:themeTint="A6"/>
-          <w:sz w:val="22"/>
-          <w:szCs w:val="22"/>
-        </w:rPr>
-        <w:t>Help others, and you can expect others to help you when you need it.</w:t>
+        <w:t xml:space="preserve">We all want to get papers published and do great things. But we do this </w:t>
+      </w:r>
+      <w:r>
+        <w:rPr>
+          <w:rFonts w:ascii="Myriad Pro" w:hAnsi="Myriad Pro"/>
+          <w:i/>
+          <w:color w:val="595959" w:themeColor="text1" w:themeTint="A6"/>
+          <w:sz w:val="22"/>
+          <w:szCs w:val="22"/>
+        </w:rPr>
+        <w:t>honestly</w:t>
+      </w:r>
+      <w:r>
+        <w:rPr>
+          <w:rFonts w:ascii="Myriad Pro" w:hAnsi="Myriad Pro"/>
+          <w:color w:val="595959" w:themeColor="text1" w:themeTint="A6"/>
+          <w:sz w:val="22"/>
+          <w:szCs w:val="22"/>
+        </w:rPr>
+        <w:t xml:space="preserve">. It is never ok to plagiarize, tamper with data, make up data, omit data, or fudge results in any way. Science is about finding out the truth, and null results and unexpected results are still important. This can’t be emphasized enough: </w:t>
+      </w:r>
+      <w:r>
+        <w:rPr>
+          <w:rFonts w:ascii="Myriad Pro" w:hAnsi="Myriad Pro"/>
+          <w:i/>
+          <w:iCs/>
+          <w:color w:val="595959" w:themeColor="text1" w:themeTint="A6"/>
+          <w:sz w:val="22"/>
+          <w:szCs w:val="22"/>
+        </w:rPr>
+        <w:t>no</w:t>
+      </w:r>
+      <w:r>
+        <w:rPr>
+          <w:rFonts w:ascii="Myriad Pro" w:hAnsi="Myriad Pro"/>
+          <w:color w:val="595959" w:themeColor="text1" w:themeTint="A6"/>
+          <w:sz w:val="22"/>
+          <w:szCs w:val="22"/>
+        </w:rPr>
+        <w:t xml:space="preserve"> </w:t>
+      </w:r>
+      <w:r>
+        <w:rPr>
+          <w:rFonts w:ascii="Myriad Pro" w:hAnsi="Myriad Pro"/>
+          <w:i/>
+          <w:color w:val="595959" w:themeColor="text1" w:themeTint="A6"/>
+          <w:sz w:val="22"/>
+          <w:szCs w:val="22"/>
+        </w:rPr>
+        <w:t>research</w:t>
+      </w:r>
+      <w:r>
+        <w:rPr>
+          <w:rFonts w:ascii="Myriad Pro" w:hAnsi="Myriad Pro"/>
+          <w:i/>
+          <w:color w:val="595959" w:themeColor="text1" w:themeTint="A6"/>
+          <w:sz w:val="22"/>
+          <w:szCs w:val="22"/>
+        </w:rPr>
+        <w:t xml:space="preserve"> </w:t>
+      </w:r>
+      <w:r>
+        <w:rPr>
+          <w:rFonts w:ascii="Myriad Pro" w:hAnsi="Myriad Pro"/>
+          <w:i/>
+          <w:color w:val="595959" w:themeColor="text1" w:themeTint="A6"/>
+          <w:sz w:val="22"/>
+          <w:szCs w:val="22"/>
+        </w:rPr>
+        <w:t>misconduct</w:t>
+      </w:r>
+      <w:r>
+        <w:rPr>
+          <w:rFonts w:ascii="Myriad Pro" w:hAnsi="Myriad Pro"/>
+          <w:i/>
+          <w:color w:val="595959" w:themeColor="text1" w:themeTint="A6"/>
+          <w:sz w:val="22"/>
+          <w:szCs w:val="22"/>
+        </w:rPr>
+        <w:t>!</w:t>
       </w:r>
     </w:p>
     <w:p>
@@ -2898,16 +3013,25 @@
           <w:sz w:val="22"/>
           <w:szCs w:val="22"/>
         </w:rPr>
-        <w:t>Respect y</w:t>
-      </w:r>
-      <w:r>
-        <w:rPr>
-          <w:rFonts w:ascii="Myriad Pro" w:hAnsi="Myriad Pro"/>
-          <w:color w:val="595959" w:themeColor="text1" w:themeTint="A6"/>
-          <w:sz w:val="22"/>
-          <w:szCs w:val="22"/>
-        </w:rPr>
-        <w:t>our fellow lab-mates. Respect their strengths and weaknesses, respect their desire for quiet if they need it, and for support and a kind ear when they need that. Respect their culture, their religion, their beliefs, their sexual orientation.</w:t>
+        <w:t xml:space="preserve">Support your fellow lab-mates. Help them out if they need help (even if you aren’t on the project), and let them vent when they need to. </w:t>
+      </w:r>
+      <w:r>
+        <w:rPr>
+          <w:rFonts w:ascii="Myriad Pro" w:hAnsi="Myriad Pro"/>
+          <w:color w:val="595959" w:themeColor="text1" w:themeTint="A6"/>
+          <w:sz w:val="22"/>
+          <w:szCs w:val="22"/>
+        </w:rPr>
+        <w:t xml:space="preserve">Science is collaborative, not competitive. </w:t>
+      </w:r>
+      <w:r>
+        <w:rPr>
+          <w:rFonts w:ascii="Myriad Pro" w:hAnsi="Myriad Pro"/>
+          <w:color w:val="595959" w:themeColor="text1" w:themeTint="A6"/>
+          <w:sz w:val="22"/>
+          <w:szCs w:val="22"/>
+        </w:rPr>
+        <w:t>Help others, and you can expect others to help you when you need it.</w:t>
       </w:r>
     </w:p>
     <w:p>
@@ -2932,43 +3056,16 @@
           <w:sz w:val="22"/>
           <w:szCs w:val="22"/>
         </w:rPr>
-        <w:t>If you’re struggling, tell someone (feel free to tell Mariam</w:t>
-      </w:r>
-      <w:r>
-        <w:rPr>
-          <w:rFonts w:ascii="Myriad Pro" w:hAnsi="Myriad Pro"/>
-          <w:color w:val="595959" w:themeColor="text1" w:themeTint="A6"/>
-          <w:sz w:val="22"/>
-          <w:szCs w:val="22"/>
-        </w:rPr>
-        <w:t xml:space="preserve">!). </w:t>
-      </w:r>
-      <w:r>
-        <w:rPr>
-          <w:rFonts w:ascii="Myriad Pro" w:hAnsi="Myriad Pro"/>
-          <w:color w:val="595959" w:themeColor="text1" w:themeTint="A6"/>
-          <w:sz w:val="22"/>
-          <w:szCs w:val="22"/>
-        </w:rPr>
-        <w:t>Your health and happiness come</w:t>
-      </w:r>
-      <w:r>
-        <w:rPr>
-          <w:rFonts w:ascii="Myriad Pro" w:hAnsi="Myriad Pro"/>
-          <w:color w:val="595959" w:themeColor="text1" w:themeTint="A6"/>
-          <w:sz w:val="22"/>
-          <w:szCs w:val="22"/>
-        </w:rPr>
-        <w:t xml:space="preserve"> first. </w:t>
-      </w:r>
-      <w:r>
-        <w:rPr>
-          <w:rFonts w:ascii="Myriad Pro" w:hAnsi="Myriad Pro"/>
-          <w:color w:val="595959" w:themeColor="text1" w:themeTint="A6"/>
-          <w:sz w:val="22"/>
-          <w:szCs w:val="22"/>
-        </w:rPr>
-        <w:t>The lab looks out for the well-being of all its members. We are here to help. It’s ok to go through hard patches (we all do), but you shouldn’t feel shy about asking for help or just venting.</w:t>
+        <w:t>Respect y</w:t>
+      </w:r>
+      <w:r>
+        <w:rPr>
+          <w:rFonts w:ascii="Myriad Pro" w:hAnsi="Myriad Pro"/>
+          <w:color w:val="595959" w:themeColor="text1" w:themeTint="A6"/>
+          <w:sz w:val="22"/>
+          <w:szCs w:val="22"/>
+        </w:rPr>
+        <w:t>our fellow lab-mates. Respect their strengths and weaknesses, respect their desire for quiet if they need it, and for support and a kind ear when they need that. Respect their culture, their religion, their beliefs, their sexual orientation.</w:t>
       </w:r>
     </w:p>
     <w:p>
@@ -2993,27 +3090,43 @@
           <w:sz w:val="22"/>
           <w:szCs w:val="22"/>
         </w:rPr>
-        <w:t xml:space="preserve">If there is any tension or hostility in the lab, something </w:t>
-      </w:r>
-      <w:proofErr w:type="gramStart"/>
-      <w:r>
-        <w:rPr>
-          <w:rFonts w:ascii="Myriad Pro" w:hAnsi="Myriad Pro"/>
-          <w:color w:val="595959" w:themeColor="text1" w:themeTint="A6"/>
-          <w:sz w:val="22"/>
-          <w:szCs w:val="22"/>
-        </w:rPr>
-        <w:t>has to</w:t>
-      </w:r>
-      <w:proofErr w:type="gramEnd"/>
-      <w:r>
-        <w:rPr>
-          <w:rFonts w:ascii="Myriad Pro" w:hAnsi="Myriad Pro"/>
-          <w:color w:val="595959" w:themeColor="text1" w:themeTint="A6"/>
-          <w:sz w:val="22"/>
-          <w:szCs w:val="22"/>
-        </w:rPr>
-        <w:t xml:space="preserve"> be done about it immediately. We can’t thrive in an environment we aren’t comfortable in, and disrespect or rudeness will not be tolerated in the lab. If you don’t feel comfortable confronting the person in question, tell Mariam. In any case, tell Mariam.</w:t>
+        <w:t>If you’re struggling, tell someone (feel free to tell Mariam</w:t>
+      </w:r>
+      <w:r>
+        <w:rPr>
+          <w:rFonts w:ascii="Myriad Pro" w:hAnsi="Myriad Pro"/>
+          <w:color w:val="595959" w:themeColor="text1" w:themeTint="A6"/>
+          <w:sz w:val="22"/>
+          <w:szCs w:val="22"/>
+        </w:rPr>
+        <w:t xml:space="preserve">!). </w:t>
+      </w:r>
+      <w:r>
+        <w:rPr>
+          <w:rFonts w:ascii="Myriad Pro" w:hAnsi="Myriad Pro"/>
+          <w:color w:val="595959" w:themeColor="text1" w:themeTint="A6"/>
+          <w:sz w:val="22"/>
+          <w:szCs w:val="22"/>
+        </w:rPr>
+        <w:t>Your health and happiness come</w:t>
+      </w:r>
+      <w:r>
+        <w:rPr>
+          <w:rFonts w:ascii="Myriad Pro" w:hAnsi="Myriad Pro"/>
+          <w:color w:val="595959" w:themeColor="text1" w:themeTint="A6"/>
+          <w:sz w:val="22"/>
+          <w:szCs w:val="22"/>
+        </w:rPr>
+        <w:t xml:space="preserve"> first. </w:t>
+      </w:r>
+      <w:r>
+        <w:rPr>
+          <w:rFonts w:ascii="Myriad Pro" w:hAnsi="Myriad Pro"/>
+          <w:color w:val="595959" w:themeColor="text1" w:themeTint="A6"/>
+          <w:sz w:val="22"/>
+          <w:szCs w:val="22"/>
+        </w:rPr>
+        <w:t>The lab looks out for the well-being of all its members. We are here to help. It’s ok to go through hard patches (we all do), but you shouldn’t feel shy about asking for help or just venting.</w:t>
       </w:r>
     </w:p>
     <w:p>
@@ -3038,7 +3151,7 @@
           <w:sz w:val="22"/>
           <w:szCs w:val="22"/>
         </w:rPr>
-        <w:t>If you have a problem with Mariam and are comfortable telling her about it, do! If you aren’t comfortable, then tell the lab manager (for smaller issues) or another member of the psychology department (for more serious issues).</w:t>
+        <w:t>If there is any tension or hostility in the lab, something has to be done about it immediately. We can’t thrive in an environment we aren’t comfortable in, and disrespect or rudeness will not be tolerated in the lab. If you don’t feel comfortable confronting the person in question, tell Mariam. In any case, tell Mariam.</w:t>
       </w:r>
     </w:p>
     <w:p>
@@ -3063,7 +3176,7 @@
           <w:sz w:val="22"/>
           <w:szCs w:val="22"/>
         </w:rPr>
-        <w:t>Stay up to date on the latest research, by using RSS feeds and/or getting journal table of contents. Also consider following scientists in the field on Twitter</w:t>
+        <w:t>If you have a problem with Mariam and are comfortable telling her about it, do! If you aren’t comfortable, then tell the lab manager (for smaller issues) or another member of the psychology department (for more serious issues).</w:t>
       </w:r>
     </w:p>
     <w:p>
@@ -3075,116 +3188,21 @@
         </w:numPr>
         <w:jc w:val="both"/>
         <w:rPr>
-          <w:rFonts w:ascii="Myriad Pro" w:eastAsia="Times New Roman" w:hAnsi="Myriad Pro" w:cs="Times New Roman"/>
-          <w:color w:val="595959" w:themeColor="text1" w:themeTint="A6"/>
-          <w:sz w:val="22"/>
-          <w:szCs w:val="22"/>
-        </w:rPr>
-      </w:pPr>
-      <w:r>
-        <w:rPr>
-          <w:rFonts w:ascii="Myriad Pro" w:hAnsi="Myriad Pro"/>
-          <w:color w:val="595959" w:themeColor="text1" w:themeTint="A6"/>
-          <w:sz w:val="22"/>
-          <w:szCs w:val="22"/>
-        </w:rPr>
-        <w:t xml:space="preserve">Remember the lab philosophy: </w:t>
-      </w:r>
-      <w:r>
-        <w:rPr>
-          <w:rFonts w:ascii="Myriad Pro" w:hAnsi="Myriad Pro"/>
-          <w:color w:val="595959" w:themeColor="text1" w:themeTint="A6"/>
-          <w:sz w:val="22"/>
-          <w:szCs w:val="22"/>
-        </w:rPr>
-        <w:t>“</w:t>
-      </w:r>
-      <w:r>
-        <w:rPr>
-          <w:rFonts w:ascii="Myriad Pro" w:eastAsia="Times New Roman" w:hAnsi="Myriad Pro" w:cs="Times New Roman"/>
-          <w:color w:val="595959" w:themeColor="text1" w:themeTint="A6"/>
-          <w:sz w:val="22"/>
-          <w:szCs w:val="22"/>
-        </w:rPr>
-        <w:t>We like to do good science and have fun. At the same time, but also separately”. Have a life outside of the lab, take care of your mental and physical health, and don’t ever feel bad for taking time off work.</w:t>
-      </w:r>
-    </w:p>
-    <w:p>
-      <w:pPr>
-        <w:pStyle w:val="ListParagraph"/>
-        <w:jc w:val="both"/>
-        <w:rPr>
-          <w:rFonts w:ascii="Myriad Pro" w:hAnsi="Myriad Pro"/>
-          <w:color w:val="595959" w:themeColor="text1" w:themeTint="A6"/>
-          <w:sz w:val="22"/>
-          <w:szCs w:val="22"/>
-        </w:rPr>
-      </w:pPr>
-    </w:p>
-    <w:p>
-      <w:pPr>
-        <w:jc w:val="both"/>
-        <w:rPr>
-          <w:rFonts w:ascii="Myriad Pro" w:hAnsi="Myriad Pro"/>
-          <w:i/>
-          <w:color w:val="000000" w:themeColor="text1"/>
-          <w:sz w:val="22"/>
-          <w:szCs w:val="22"/>
-        </w:rPr>
-      </w:pPr>
-      <w:r>
-        <w:rPr>
-          <w:rFonts w:ascii="Myriad Pro" w:hAnsi="Myriad Pro"/>
-          <w:i/>
-          <w:color w:val="000000" w:themeColor="text1"/>
-          <w:sz w:val="22"/>
-          <w:szCs w:val="22"/>
-        </w:rPr>
-        <w:t>Small Picture</w:t>
-      </w:r>
-    </w:p>
-    <w:p>
-      <w:pPr>
-        <w:jc w:val="both"/>
-        <w:rPr>
-          <w:rFonts w:ascii="Myriad Pro" w:hAnsi="Myriad Pro"/>
-          <w:i/>
-          <w:color w:val="595959" w:themeColor="text1" w:themeTint="A6"/>
-          <w:sz w:val="22"/>
-          <w:szCs w:val="22"/>
-        </w:rPr>
-      </w:pPr>
-    </w:p>
-    <w:p>
-      <w:pPr>
-        <w:jc w:val="both"/>
-        <w:rPr>
-          <w:rFonts w:ascii="Myriad Pro" w:hAnsi="Myriad Pro"/>
-          <w:color w:val="595959" w:themeColor="text1" w:themeTint="A6"/>
-          <w:sz w:val="22"/>
-          <w:szCs w:val="22"/>
-        </w:rPr>
-      </w:pPr>
-      <w:r>
-        <w:rPr>
-          <w:rFonts w:ascii="Myriad Pro" w:hAnsi="Myriad Pro"/>
-          <w:color w:val="595959" w:themeColor="text1" w:themeTint="A6"/>
-          <w:sz w:val="22"/>
-          <w:szCs w:val="22"/>
-        </w:rPr>
-        <w:t>There are a few day-to-day things to keep in mind to keep the lab running smoothly.</w:t>
-      </w:r>
-    </w:p>
-    <w:p>
-      <w:pPr>
-        <w:jc w:val="both"/>
-        <w:rPr>
-          <w:rFonts w:ascii="Myriad Pro" w:hAnsi="Myriad Pro"/>
-          <w:color w:val="595959" w:themeColor="text1" w:themeTint="A6"/>
-          <w:sz w:val="22"/>
-          <w:szCs w:val="22"/>
-        </w:rPr>
-      </w:pPr>
+          <w:rFonts w:ascii="Myriad Pro" w:hAnsi="Myriad Pro"/>
+          <w:color w:val="595959" w:themeColor="text1" w:themeTint="A6"/>
+          <w:sz w:val="22"/>
+          <w:szCs w:val="22"/>
+        </w:rPr>
+      </w:pPr>
+      <w:r>
+        <w:rPr>
+          <w:rFonts w:ascii="Myriad Pro" w:hAnsi="Myriad Pro"/>
+          <w:color w:val="595959" w:themeColor="text1" w:themeTint="A6"/>
+          <w:sz w:val="22"/>
+          <w:szCs w:val="22"/>
+        </w:rPr>
+        <w:t>Stay up to date on the latest research, by using RSS feeds and/or getting journal table of contents. Also consider following scientists in the field on Twitter</w:t>
+      </w:r>
     </w:p>
     <w:p>
       <w:pPr>
@@ -3195,41 +3213,116 @@
         </w:numPr>
         <w:jc w:val="both"/>
         <w:rPr>
-          <w:rFonts w:ascii="Myriad Pro" w:hAnsi="Myriad Pro"/>
-          <w:color w:val="595959" w:themeColor="text1" w:themeTint="A6"/>
-          <w:sz w:val="22"/>
-          <w:szCs w:val="22"/>
-        </w:rPr>
-      </w:pPr>
-      <w:r>
-        <w:rPr>
-          <w:rFonts w:ascii="Myriad Pro" w:hAnsi="Myriad Pro"/>
-          <w:color w:val="595959" w:themeColor="text1" w:themeTint="A6"/>
-          <w:sz w:val="22"/>
-          <w:szCs w:val="22"/>
-        </w:rPr>
-        <w:t xml:space="preserve">If you’re sick, stay home and take care of yourself. Because you need it, </w:t>
-      </w:r>
-      <w:proofErr w:type="gramStart"/>
-      <w:r>
-        <w:rPr>
-          <w:rFonts w:ascii="Myriad Pro" w:hAnsi="Myriad Pro"/>
-          <w:color w:val="595959" w:themeColor="text1" w:themeTint="A6"/>
-          <w:sz w:val="22"/>
-          <w:szCs w:val="22"/>
-        </w:rPr>
-        <w:t>and also</w:t>
-      </w:r>
-      <w:proofErr w:type="gramEnd"/>
-      <w:r>
-        <w:rPr>
-          <w:rFonts w:ascii="Myriad Pro" w:hAnsi="Myriad Pro"/>
-          <w:color w:val="595959" w:themeColor="text1" w:themeTint="A6"/>
-          <w:sz w:val="22"/>
-          <w:szCs w:val="22"/>
-        </w:rPr>
-        <w:t xml:space="preserve"> because others don’t need to get sick. If you’re sick, reschedule your meetings and participants for the day (or the next couple of days) as soon as you can.</w:t>
-      </w:r>
+          <w:rFonts w:ascii="Myriad Pro" w:eastAsia="Times New Roman" w:hAnsi="Myriad Pro" w:cs="Times New Roman"/>
+          <w:color w:val="595959" w:themeColor="text1" w:themeTint="A6"/>
+          <w:sz w:val="22"/>
+          <w:szCs w:val="22"/>
+        </w:rPr>
+      </w:pPr>
+      <w:r>
+        <w:rPr>
+          <w:rFonts w:ascii="Myriad Pro" w:hAnsi="Myriad Pro"/>
+          <w:color w:val="595959" w:themeColor="text1" w:themeTint="A6"/>
+          <w:sz w:val="22"/>
+          <w:szCs w:val="22"/>
+        </w:rPr>
+        <w:t xml:space="preserve">Remember the lab philosophy: </w:t>
+      </w:r>
+      <w:r>
+        <w:rPr>
+          <w:rFonts w:ascii="Myriad Pro" w:hAnsi="Myriad Pro"/>
+          <w:color w:val="595959" w:themeColor="text1" w:themeTint="A6"/>
+          <w:sz w:val="22"/>
+          <w:szCs w:val="22"/>
+        </w:rPr>
+        <w:t>“</w:t>
+      </w:r>
+      <w:r>
+        <w:rPr>
+          <w:rFonts w:ascii="Myriad Pro" w:eastAsia="Times New Roman" w:hAnsi="Myriad Pro" w:cs="Times New Roman"/>
+          <w:color w:val="595959" w:themeColor="text1" w:themeTint="A6"/>
+          <w:sz w:val="22"/>
+          <w:szCs w:val="22"/>
+        </w:rPr>
+        <w:t>We like to do good science and have fun. At the same time, but also separately”. Have a life outside of the lab, take care of your mental and physical health, and don’t ever feel bad for taking time off work.</w:t>
+      </w:r>
+    </w:p>
+    <w:p>
+      <w:pPr>
+        <w:pStyle w:val="ListParagraph"/>
+        <w:jc w:val="both"/>
+        <w:rPr>
+          <w:rFonts w:ascii="Myriad Pro" w:hAnsi="Myriad Pro"/>
+          <w:color w:val="595959" w:themeColor="text1" w:themeTint="A6"/>
+          <w:sz w:val="22"/>
+          <w:szCs w:val="22"/>
+        </w:rPr>
+      </w:pPr>
+    </w:p>
+    <w:p>
+      <w:pPr>
+        <w:jc w:val="both"/>
+        <w:rPr>
+          <w:rFonts w:ascii="Myriad Pro" w:hAnsi="Myriad Pro"/>
+          <w:i/>
+          <w:color w:val="000000" w:themeColor="text1"/>
+          <w:sz w:val="22"/>
+          <w:szCs w:val="22"/>
+        </w:rPr>
+      </w:pPr>
+      <w:r>
+        <w:rPr>
+          <w:rFonts w:ascii="Myriad Pro" w:hAnsi="Myriad Pro"/>
+          <w:i/>
+          <w:color w:val="000000" w:themeColor="text1"/>
+          <w:sz w:val="22"/>
+          <w:szCs w:val="22"/>
+        </w:rPr>
+        <w:t>Small Picture</w:t>
+      </w:r>
+    </w:p>
+    <w:p>
+      <w:pPr>
+        <w:jc w:val="both"/>
+        <w:rPr>
+          <w:rFonts w:ascii="Myriad Pro" w:hAnsi="Myriad Pro"/>
+          <w:i/>
+          <w:color w:val="595959" w:themeColor="text1" w:themeTint="A6"/>
+          <w:sz w:val="22"/>
+          <w:szCs w:val="22"/>
+        </w:rPr>
+      </w:pPr>
+    </w:p>
+    <w:p>
+      <w:pPr>
+        <w:jc w:val="both"/>
+        <w:rPr>
+          <w:rFonts w:ascii="Myriad Pro" w:hAnsi="Myriad Pro"/>
+          <w:color w:val="595959" w:themeColor="text1" w:themeTint="A6"/>
+          <w:sz w:val="22"/>
+          <w:szCs w:val="22"/>
+        </w:rPr>
+      </w:pPr>
+      <w:r>
+        <w:rPr>
+          <w:rFonts w:ascii="Myriad Pro" w:hAnsi="Myriad Pro"/>
+          <w:color w:val="595959" w:themeColor="text1" w:themeTint="A6"/>
+          <w:sz w:val="22"/>
+          <w:szCs w:val="22"/>
+        </w:rPr>
+        <w:t>There are a few day-to-day things to keep in mind to keep the lab running smoothly.</w:t>
+      </w:r>
+    </w:p>
+    <w:p>
+      <w:pPr>
+        <w:jc w:val="both"/>
+        <w:rPr>
+          <w:rFonts w:ascii="Myriad Pro" w:hAnsi="Myriad Pro"/>
+          <w:color w:val="595959" w:themeColor="text1" w:themeTint="A6"/>
+          <w:sz w:val="22"/>
+          <w:szCs w:val="22"/>
+        </w:rPr>
+      </w:pPr>
     </w:p>
     <w:p>
       <w:pPr>
@@ -3253,26 +3346,7 @@
           <w:sz w:val="22"/>
           <w:szCs w:val="22"/>
         </w:rPr>
-        <w:t xml:space="preserve">You aren’t expected to come into lab on weekends and holidays, and you aren’t expected to stay late at night. You </w:t>
-      </w:r>
-      <w:r>
-        <w:rPr>
-          <w:rFonts w:ascii="Myriad Pro" w:hAnsi="Myriad Pro"/>
-          <w:i/>
-          <w:color w:val="595959" w:themeColor="text1" w:themeTint="A6"/>
-          <w:sz w:val="22"/>
-          <w:szCs w:val="22"/>
-        </w:rPr>
-        <w:t>are</w:t>
-      </w:r>
-      <w:r>
-        <w:rPr>
-          <w:rFonts w:ascii="Myriad Pro" w:hAnsi="Myriad Pro"/>
-          <w:color w:val="595959" w:themeColor="text1" w:themeTint="A6"/>
-          <w:sz w:val="22"/>
-          <w:szCs w:val="22"/>
-        </w:rPr>
-        <w:t xml:space="preserve"> expected to get your work done (whatever time of day you like to do it).</w:t>
+        <w:t>If you’re sick, stay home and take care of yourself. Because you need it, and also because others don’t need to get sick. If you’re sick, reschedule your meetings and participants for the day (or the next couple of days) as soon as you can.</w:t>
       </w:r>
     </w:p>
     <w:p>
@@ -3297,36 +3371,26 @@
           <w:sz w:val="22"/>
           <w:szCs w:val="22"/>
         </w:rPr>
-        <w:t xml:space="preserve">Show up to your meetings, show up to run your participants, show up to your classes, and show up to lab meetings. You do not have to be in at 9am every day – just show up for your </w:t>
-      </w:r>
-      <w:proofErr w:type="gramStart"/>
-      <w:r>
-        <w:rPr>
-          <w:rFonts w:ascii="Myriad Pro" w:hAnsi="Myriad Pro"/>
-          <w:color w:val="595959" w:themeColor="text1" w:themeTint="A6"/>
-          <w:sz w:val="22"/>
-          <w:szCs w:val="22"/>
-        </w:rPr>
-        <w:t>commitments, and</w:t>
-      </w:r>
-      <w:proofErr w:type="gramEnd"/>
-      <w:r>
-        <w:rPr>
-          <w:rFonts w:ascii="Myriad Pro" w:hAnsi="Myriad Pro"/>
-          <w:color w:val="595959" w:themeColor="text1" w:themeTint="A6"/>
-          <w:sz w:val="22"/>
-          <w:szCs w:val="22"/>
-        </w:rPr>
-        <w:t xml:space="preserve"> work the hours you need to work to get stuff done.</w:t>
-      </w:r>
-      <w:r>
-        <w:rPr>
-          <w:rFonts w:ascii="Myriad Pro" w:hAnsi="Myriad Pro"/>
-          <w:color w:val="595959" w:themeColor="text1" w:themeTint="A6"/>
-          <w:sz w:val="22"/>
-          <w:szCs w:val="22"/>
-        </w:rPr>
-        <w:t xml:space="preserve"> (Note: the lab manager is expected to keep more regular hours than other lab members)</w:t>
+        <w:t xml:space="preserve">You aren’t expected to come into lab on weekends and holidays, and you aren’t expected to stay late at night. You </w:t>
+      </w:r>
+      <w:r>
+        <w:rPr>
+          <w:rFonts w:ascii="Myriad Pro" w:hAnsi="Myriad Pro"/>
+          <w:i/>
+          <w:color w:val="595959" w:themeColor="text1" w:themeTint="A6"/>
+          <w:sz w:val="22"/>
+          <w:szCs w:val="22"/>
+        </w:rPr>
+        <w:t>are</w:t>
+      </w:r>
+      <w:r>
+        <w:rPr>
+          <w:rFonts w:ascii="Myriad Pro" w:hAnsi="Myriad Pro"/>
+          <w:color w:val="595959" w:themeColor="text1" w:themeTint="A6"/>
+          <w:sz w:val="22"/>
+          <w:szCs w:val="22"/>
+        </w:rPr>
+        <w:t xml:space="preserve"> expected to get your work done (whatever time of day you like to do it).</w:t>
       </w:r>
     </w:p>
     <w:p>
@@ -3351,7 +3415,16 @@
           <w:sz w:val="22"/>
           <w:szCs w:val="22"/>
         </w:rPr>
-        <w:t>Make sure the door to the lab is locked if no one is inside. Turn off the lights if you’re the last one leaving for the day.</w:t>
+        <w:t>Show up to your meetings, show up to run your participants, show up to your classes, and show up to lab meetings. You do not have to be in at 9am every day – just show up for your commitments, and work the hours you need to work to get stuff done.</w:t>
+      </w:r>
+      <w:r>
+        <w:rPr>
+          <w:rFonts w:ascii="Myriad Pro" w:hAnsi="Myriad Pro"/>
+          <w:color w:val="595959" w:themeColor="text1" w:themeTint="A6"/>
+          <w:sz w:val="22"/>
+          <w:szCs w:val="22"/>
+        </w:rPr>
+        <w:t xml:space="preserve"> (Note: the lab manager is expected to keep more regular hours than other lab members)</w:t>
       </w:r>
     </w:p>
     <w:p>
@@ -3376,7 +3449,7 @@
           <w:sz w:val="22"/>
           <w:szCs w:val="22"/>
         </w:rPr>
-        <w:t>Keep the lab tidy. Eating in lab is fine, but clean up food waste, crumbs, spills. Put lab equipment back where you found it. Keep common areas uncluttered.</w:t>
+        <w:t>Make sure the door to the lab is locked if no one is inside. Turn off the lights if you’re the last one leaving for the day.</w:t>
       </w:r>
     </w:p>
     <w:p>
@@ -3401,118 +3474,7 @@
           <w:sz w:val="22"/>
           <w:szCs w:val="22"/>
         </w:rPr>
-        <w:t>Dress code is casual (</w:t>
-      </w:r>
-      <w:r>
-        <w:rPr>
-          <w:rFonts w:ascii="Myriad Pro" w:hAnsi="Myriad Pro"/>
-          <w:color w:val="595959" w:themeColor="text1" w:themeTint="A6"/>
-          <w:sz w:val="22"/>
-          <w:szCs w:val="22"/>
-        </w:rPr>
-        <w:t xml:space="preserve">and </w:t>
-      </w:r>
-      <w:r>
-        <w:rPr>
-          <w:rFonts w:ascii="Myriad Pro" w:hAnsi="Myriad Pro"/>
-          <w:color w:val="595959" w:themeColor="text1" w:themeTint="A6"/>
-          <w:sz w:val="22"/>
-          <w:szCs w:val="22"/>
-        </w:rPr>
-        <w:t>you can dress up if you want</w:t>
-      </w:r>
-      <w:r>
-        <w:rPr>
-          <w:rFonts w:ascii="Myriad Pro" w:hAnsi="Myriad Pro"/>
-          <w:color w:val="595959" w:themeColor="text1" w:themeTint="A6"/>
-          <w:sz w:val="22"/>
-          <w:szCs w:val="22"/>
-        </w:rPr>
-        <w:t>!</w:t>
-      </w:r>
-      <w:r>
-        <w:rPr>
-          <w:rFonts w:ascii="Myriad Pro" w:hAnsi="Myriad Pro"/>
-          <w:color w:val="595959" w:themeColor="text1" w:themeTint="A6"/>
-          <w:sz w:val="22"/>
-          <w:szCs w:val="22"/>
-        </w:rPr>
-        <w:t>)</w:t>
-      </w:r>
-      <w:r>
-        <w:rPr>
-          <w:rFonts w:ascii="Myriad Pro" w:hAnsi="Myriad Pro"/>
-          <w:color w:val="595959" w:themeColor="text1" w:themeTint="A6"/>
-          <w:sz w:val="22"/>
-          <w:szCs w:val="22"/>
-        </w:rPr>
-        <w:t xml:space="preserve"> but not </w:t>
-      </w:r>
-      <w:r>
-        <w:rPr>
-          <w:rFonts w:ascii="Myriad Pro" w:hAnsi="Myriad Pro"/>
-          <w:i/>
-          <w:color w:val="595959" w:themeColor="text1" w:themeTint="A6"/>
-          <w:sz w:val="22"/>
-          <w:szCs w:val="22"/>
-        </w:rPr>
-        <w:t>too</w:t>
-      </w:r>
-      <w:r>
-        <w:rPr>
-          <w:rFonts w:ascii="Myriad Pro" w:hAnsi="Myriad Pro"/>
-          <w:color w:val="595959" w:themeColor="text1" w:themeTint="A6"/>
-          <w:sz w:val="22"/>
-          <w:szCs w:val="22"/>
-        </w:rPr>
-        <w:t xml:space="preserve"> casual</w:t>
-      </w:r>
-      <w:r>
-        <w:rPr>
-          <w:rFonts w:ascii="Myriad Pro" w:hAnsi="Myriad Pro"/>
-          <w:color w:val="595959" w:themeColor="text1" w:themeTint="A6"/>
-          <w:sz w:val="22"/>
-          <w:szCs w:val="22"/>
-        </w:rPr>
-        <w:t xml:space="preserve">. When interacting with participants or presenting your work, don’t </w:t>
-      </w:r>
-      <w:r>
-        <w:rPr>
-          <w:rFonts w:ascii="Myriad Pro" w:hAnsi="Myriad Pro"/>
-          <w:color w:val="595959" w:themeColor="text1" w:themeTint="A6"/>
-          <w:sz w:val="22"/>
-          <w:szCs w:val="22"/>
-        </w:rPr>
-        <w:t>wear</w:t>
-      </w:r>
-      <w:r>
-        <w:rPr>
-          <w:rFonts w:ascii="Myriad Pro" w:hAnsi="Myriad Pro"/>
-          <w:color w:val="595959" w:themeColor="text1" w:themeTint="A6"/>
-          <w:sz w:val="22"/>
-          <w:szCs w:val="22"/>
-        </w:rPr>
-        <w:t xml:space="preserve"> pajamas and </w:t>
-      </w:r>
-      <w:proofErr w:type="gramStart"/>
-      <w:r>
-        <w:rPr>
-          <w:rFonts w:ascii="Myriad Pro" w:hAnsi="Myriad Pro"/>
-          <w:color w:val="595959" w:themeColor="text1" w:themeTint="A6"/>
-          <w:sz w:val="22"/>
-          <w:szCs w:val="22"/>
-        </w:rPr>
-        <w:t>sweat pants</w:t>
-      </w:r>
-      <w:proofErr w:type="gramEnd"/>
-      <w:r>
-        <w:rPr>
-          <w:rFonts w:ascii="Myriad Pro" w:hAnsi="Myriad Pro"/>
-          <w:color w:val="595959" w:themeColor="text1" w:themeTint="A6"/>
-          <w:sz w:val="22"/>
-          <w:szCs w:val="22"/>
-        </w:rPr>
-        <w:t xml:space="preserve"> – but jeans are totally fine.</w:t>
+        <w:t>Keep the lab tidy. Eating in lab is fine, but clean up food waste, crumbs, spills. Put lab equipment back where you found it. Keep common areas uncluttered.</w:t>
       </w:r>
     </w:p>
     <w:p>
@@ -3537,6 +3499,123 @@
           <w:sz w:val="22"/>
           <w:szCs w:val="22"/>
         </w:rPr>
+        <w:t>Dress code is casual (</w:t>
+      </w:r>
+      <w:r>
+        <w:rPr>
+          <w:rFonts w:ascii="Myriad Pro" w:hAnsi="Myriad Pro"/>
+          <w:color w:val="595959" w:themeColor="text1" w:themeTint="A6"/>
+          <w:sz w:val="22"/>
+          <w:szCs w:val="22"/>
+        </w:rPr>
+        <w:t xml:space="preserve">and </w:t>
+      </w:r>
+      <w:r>
+        <w:rPr>
+          <w:rFonts w:ascii="Myriad Pro" w:hAnsi="Myriad Pro"/>
+          <w:color w:val="595959" w:themeColor="text1" w:themeTint="A6"/>
+          <w:sz w:val="22"/>
+          <w:szCs w:val="22"/>
+        </w:rPr>
+        <w:t>you can dress up if you want</w:t>
+      </w:r>
+      <w:r>
+        <w:rPr>
+          <w:rFonts w:ascii="Myriad Pro" w:hAnsi="Myriad Pro"/>
+          <w:color w:val="595959" w:themeColor="text1" w:themeTint="A6"/>
+          <w:sz w:val="22"/>
+          <w:szCs w:val="22"/>
+        </w:rPr>
+        <w:t>!</w:t>
+      </w:r>
+      <w:r>
+        <w:rPr>
+          <w:rFonts w:ascii="Myriad Pro" w:hAnsi="Myriad Pro"/>
+          <w:color w:val="595959" w:themeColor="text1" w:themeTint="A6"/>
+          <w:sz w:val="22"/>
+          <w:szCs w:val="22"/>
+        </w:rPr>
+        <w:t>)</w:t>
+      </w:r>
+      <w:r>
+        <w:rPr>
+          <w:rFonts w:ascii="Myriad Pro" w:hAnsi="Myriad Pro"/>
+          <w:color w:val="595959" w:themeColor="text1" w:themeTint="A6"/>
+          <w:sz w:val="22"/>
+          <w:szCs w:val="22"/>
+        </w:rPr>
+        <w:t xml:space="preserve"> but not </w:t>
+      </w:r>
+      <w:r>
+        <w:rPr>
+          <w:rFonts w:ascii="Myriad Pro" w:hAnsi="Myriad Pro"/>
+          <w:i/>
+          <w:color w:val="595959" w:themeColor="text1" w:themeTint="A6"/>
+          <w:sz w:val="22"/>
+          <w:szCs w:val="22"/>
+        </w:rPr>
+        <w:t>too</w:t>
+      </w:r>
+      <w:r>
+        <w:rPr>
+          <w:rFonts w:ascii="Myriad Pro" w:hAnsi="Myriad Pro"/>
+          <w:color w:val="595959" w:themeColor="text1" w:themeTint="A6"/>
+          <w:sz w:val="22"/>
+          <w:szCs w:val="22"/>
+        </w:rPr>
+        <w:t xml:space="preserve"> casual</w:t>
+      </w:r>
+      <w:r>
+        <w:rPr>
+          <w:rFonts w:ascii="Myriad Pro" w:hAnsi="Myriad Pro"/>
+          <w:color w:val="595959" w:themeColor="text1" w:themeTint="A6"/>
+          <w:sz w:val="22"/>
+          <w:szCs w:val="22"/>
+        </w:rPr>
+        <w:t xml:space="preserve">. When interacting with participants or presenting your work, don’t </w:t>
+      </w:r>
+      <w:r>
+        <w:rPr>
+          <w:rFonts w:ascii="Myriad Pro" w:hAnsi="Myriad Pro"/>
+          <w:color w:val="595959" w:themeColor="text1" w:themeTint="A6"/>
+          <w:sz w:val="22"/>
+          <w:szCs w:val="22"/>
+        </w:rPr>
+        <w:t>wear</w:t>
+      </w:r>
+      <w:r>
+        <w:rPr>
+          <w:rFonts w:ascii="Myriad Pro" w:hAnsi="Myriad Pro"/>
+          <w:color w:val="595959" w:themeColor="text1" w:themeTint="A6"/>
+          <w:sz w:val="22"/>
+          <w:szCs w:val="22"/>
+        </w:rPr>
+        <w:t xml:space="preserve"> pajamas and sweat pants – but jeans are totally fine.</w:t>
+      </w:r>
+    </w:p>
+    <w:p>
+      <w:pPr>
+        <w:pStyle w:val="ListParagraph"/>
+        <w:numPr>
+          <w:ilvl w:val="0"/>
+          <w:numId w:val="1"/>
+        </w:numPr>
+        <w:jc w:val="both"/>
+        <w:rPr>
+          <w:rFonts w:ascii="Myriad Pro" w:hAnsi="Myriad Pro"/>
+          <w:color w:val="595959" w:themeColor="text1" w:themeTint="A6"/>
+          <w:sz w:val="22"/>
+          <w:szCs w:val="22"/>
+        </w:rPr>
+      </w:pPr>
+      <w:r>
+        <w:rPr>
+          <w:rFonts w:ascii="Myriad Pro" w:hAnsi="Myriad Pro"/>
+          <w:color w:val="595959" w:themeColor="text1" w:themeTint="A6"/>
+          <w:sz w:val="22"/>
+          <w:szCs w:val="22"/>
+        </w:rPr>
+        <w:lastRenderedPageBreak/>
         <w:t>Be on time. Especially when you are running participants – in fact, show up 15-20 minutes early to set everything up. And be on time for your meetings: respect that others have packed days and everyone’s time is valuable.</w:t>
       </w:r>
     </w:p>
@@ -3929,25 +4008,14 @@
           <w:szCs w:val="22"/>
         </w:rPr>
       </w:pPr>
-      <w:proofErr w:type="gramStart"/>
-      <w:r>
-        <w:rPr>
-          <w:rFonts w:ascii="Myriad Pro" w:hAnsi="Myriad Pro"/>
-          <w:color w:val="595959" w:themeColor="text1" w:themeTint="A6"/>
-          <w:sz w:val="22"/>
-          <w:szCs w:val="22"/>
-        </w:rPr>
-        <w:t>All of</w:t>
-      </w:r>
-      <w:proofErr w:type="gramEnd"/>
-      <w:r>
-        <w:rPr>
-          <w:rFonts w:ascii="Myriad Pro" w:hAnsi="Myriad Pro"/>
-          <w:color w:val="595959" w:themeColor="text1" w:themeTint="A6"/>
-          <w:sz w:val="22"/>
-          <w:szCs w:val="22"/>
-        </w:rPr>
-        <w:t xml:space="preserve"> the </w:t>
+      <w:r>
+        <w:rPr>
+          <w:rFonts w:ascii="Myriad Pro" w:hAnsi="Myriad Pro"/>
+          <w:color w:val="595959" w:themeColor="text1" w:themeTint="A6"/>
+          <w:sz w:val="22"/>
+          <w:szCs w:val="22"/>
+        </w:rPr>
+        <w:t xml:space="preserve">All of the </w:t>
       </w:r>
       <w:hyperlink w:anchor="Everyone" w:history="1">
         <w:r>
@@ -4077,27 +4145,7 @@
           <w:sz w:val="22"/>
           <w:szCs w:val="22"/>
         </w:rPr>
-        <w:t xml:space="preserve">Apply for grants (e.g., NRSA, K99). Though I will only hire you if I can support you for at least one year, it’s in your best interest to get experience writing grants – and if you get them, you’ll be </w:t>
-      </w:r>
-      <w:proofErr w:type="gramStart"/>
-      <w:r>
-        <w:rPr>
-          <w:rFonts w:ascii="Myriad Pro" w:hAnsi="Myriad Pro"/>
-          <w:color w:val="595959" w:themeColor="text1" w:themeTint="A6"/>
-          <w:sz w:val="22"/>
-          <w:szCs w:val="22"/>
-        </w:rPr>
-        <w:t>helping out</w:t>
-      </w:r>
-      <w:proofErr w:type="gramEnd"/>
-      <w:r>
-        <w:rPr>
-          <w:rFonts w:ascii="Myriad Pro" w:hAnsi="Myriad Pro"/>
-          <w:color w:val="595959" w:themeColor="text1" w:themeTint="A6"/>
-          <w:sz w:val="22"/>
-          <w:szCs w:val="22"/>
-        </w:rPr>
-        <w:t xml:space="preserve"> the entire lab as well as yourself (because you’ll free up funds previously allocated to you)</w:t>
+        <w:t>Apply for grants (e.g., NRSA, K99). Though I will only hire you if I can support you for at least one year, it’s in your best interest to get experience writing grants – and if you get them, you’ll be helping out the entire lab as well as yourself (because you’ll free up funds previously allocated to you)</w:t>
       </w:r>
     </w:p>
     <w:p>
@@ -4317,25 +4365,14 @@
           <w:szCs w:val="22"/>
         </w:rPr>
       </w:pPr>
-      <w:proofErr w:type="gramStart"/>
-      <w:r>
-        <w:rPr>
-          <w:rFonts w:ascii="Myriad Pro" w:hAnsi="Myriad Pro"/>
-          <w:color w:val="595959" w:themeColor="text1" w:themeTint="A6"/>
-          <w:sz w:val="22"/>
-          <w:szCs w:val="22"/>
-        </w:rPr>
-        <w:t>All of</w:t>
-      </w:r>
-      <w:proofErr w:type="gramEnd"/>
-      <w:r>
-        <w:rPr>
-          <w:rFonts w:ascii="Myriad Pro" w:hAnsi="Myriad Pro"/>
-          <w:color w:val="595959" w:themeColor="text1" w:themeTint="A6"/>
-          <w:sz w:val="22"/>
-          <w:szCs w:val="22"/>
-        </w:rPr>
-        <w:t xml:space="preserve"> the </w:t>
+      <w:r>
+        <w:rPr>
+          <w:rFonts w:ascii="Myriad Pro" w:hAnsi="Myriad Pro"/>
+          <w:color w:val="595959" w:themeColor="text1" w:themeTint="A6"/>
+          <w:sz w:val="22"/>
+          <w:szCs w:val="22"/>
+        </w:rPr>
+        <w:t xml:space="preserve">All of the </w:t>
       </w:r>
       <w:hyperlink w:anchor="Everyone" w:history="1">
         <w:r>
@@ -4381,27 +4418,17 @@
           <w:sz w:val="22"/>
           <w:szCs w:val="22"/>
         </w:rPr>
-        <w:t xml:space="preserve">Develop your dissertation research. Your dissertation should have at least 3 substantial experiments that answer a big-picture question that you have. Much of your work has to be done </w:t>
-      </w:r>
-      <w:proofErr w:type="gramStart"/>
-      <w:r>
-        <w:rPr>
-          <w:rFonts w:ascii="Myriad Pro" w:hAnsi="Myriad Pro"/>
-          <w:color w:val="595959" w:themeColor="text1" w:themeTint="A6"/>
-          <w:sz w:val="22"/>
-          <w:szCs w:val="22"/>
-        </w:rPr>
-        <w:t>independently, but</w:t>
-      </w:r>
-      <w:proofErr w:type="gramEnd"/>
-      <w:r>
-        <w:rPr>
-          <w:rFonts w:ascii="Myriad Pro" w:hAnsi="Myriad Pro"/>
-          <w:color w:val="595959" w:themeColor="text1" w:themeTint="A6"/>
-          <w:sz w:val="22"/>
-          <w:szCs w:val="22"/>
-        </w:rPr>
-        <w:t xml:space="preserve"> remember that others in lab (especially Mariam!) are there to help you when you need it</w:t>
+        <w:t xml:space="preserve">Develop your dissertation research. Your dissertation should have at least 3 substantial experiments that answer a big-picture question that you have. Much of your work has to be </w:t>
+      </w:r>
+      <w:r>
+        <w:rPr>
+          <w:rFonts w:ascii="Myriad Pro" w:hAnsi="Myriad Pro"/>
+          <w:color w:val="595959" w:themeColor="text1" w:themeTint="A6"/>
+          <w:sz w:val="22"/>
+          <w:szCs w:val="22"/>
+        </w:rPr>
+        <w:lastRenderedPageBreak/>
+        <w:t>done independently, but remember that others in lab (especially Mariam!) are there to help you when you need it</w:t>
       </w:r>
     </w:p>
     <w:p>
@@ -4485,7 +4512,6 @@
           <w:sz w:val="22"/>
           <w:szCs w:val="22"/>
         </w:rPr>
-        <w:lastRenderedPageBreak/>
         <w:t>Apply for grants (e.g., NRSA or NSF grants). It’s a valuable experience, and best to get it early.</w:t>
       </w:r>
     </w:p>
@@ -4691,25 +4717,14 @@
           <w:szCs w:val="22"/>
         </w:rPr>
       </w:pPr>
-      <w:proofErr w:type="gramStart"/>
-      <w:r>
-        <w:rPr>
-          <w:rFonts w:ascii="Myriad Pro" w:hAnsi="Myriad Pro"/>
-          <w:color w:val="595959" w:themeColor="text1" w:themeTint="A6"/>
-          <w:sz w:val="22"/>
-          <w:szCs w:val="22"/>
-        </w:rPr>
-        <w:t>All of</w:t>
-      </w:r>
-      <w:proofErr w:type="gramEnd"/>
-      <w:r>
-        <w:rPr>
-          <w:rFonts w:ascii="Myriad Pro" w:hAnsi="Myriad Pro"/>
-          <w:color w:val="595959" w:themeColor="text1" w:themeTint="A6"/>
-          <w:sz w:val="22"/>
-          <w:szCs w:val="22"/>
-        </w:rPr>
-        <w:t xml:space="preserve"> the </w:t>
+      <w:r>
+        <w:rPr>
+          <w:rFonts w:ascii="Myriad Pro" w:hAnsi="Myriad Pro"/>
+          <w:color w:val="595959" w:themeColor="text1" w:themeTint="A6"/>
+          <w:sz w:val="22"/>
+          <w:szCs w:val="22"/>
+        </w:rPr>
+        <w:t xml:space="preserve">All of the </w:t>
       </w:r>
       <w:hyperlink w:anchor="Everyone" w:history="1">
         <w:r>
@@ -4933,7 +4948,7 @@
         </w:rPr>
         <w:t>check the lab e-mail address (</w:t>
       </w:r>
-      <w:hyperlink r:id="rId12" w:history="1">
+      <w:hyperlink r:id="rId13" w:history="1">
         <w:r>
           <w:rPr>
             <w:rStyle w:val="Hyperlink"/>
@@ -5145,27 +5160,7 @@
           <w:sz w:val="22"/>
           <w:szCs w:val="22"/>
         </w:rPr>
-        <w:t xml:space="preserve"> not a lab manager, then only some of the above may apply to you. Your research responsibilities will be </w:t>
-      </w:r>
-      <w:proofErr w:type="gramStart"/>
-      <w:r>
-        <w:rPr>
-          <w:rFonts w:ascii="Myriad Pro" w:hAnsi="Myriad Pro"/>
-          <w:color w:val="595959" w:themeColor="text1" w:themeTint="A6"/>
-          <w:sz w:val="22"/>
-          <w:szCs w:val="22"/>
-        </w:rPr>
-        <w:t>similar to</w:t>
-      </w:r>
-      <w:proofErr w:type="gramEnd"/>
-      <w:r>
-        <w:rPr>
-          <w:rFonts w:ascii="Myriad Pro" w:hAnsi="Myriad Pro"/>
-          <w:color w:val="595959" w:themeColor="text1" w:themeTint="A6"/>
-          <w:sz w:val="22"/>
-          <w:szCs w:val="22"/>
-        </w:rPr>
-        <w:t xml:space="preserve"> graduate students and lab managers, but your administrative duties may be different. Talk to Mariam so you can be sure you understand your responsibilities. </w:t>
+        <w:t xml:space="preserve"> not a lab manager, then only some of the above may apply to you. Your research responsibilities will be similar to graduate students and lab managers, but your administrative duties may be different. Talk to Mariam so you can be sure you understand your responsibilities. </w:t>
       </w:r>
     </w:p>
     <w:p>
@@ -5247,25 +5242,14 @@
           <w:szCs w:val="22"/>
         </w:rPr>
       </w:pPr>
-      <w:proofErr w:type="gramStart"/>
-      <w:r>
-        <w:rPr>
-          <w:rFonts w:ascii="Myriad Pro" w:hAnsi="Myriad Pro"/>
-          <w:color w:val="595959" w:themeColor="text1" w:themeTint="A6"/>
-          <w:sz w:val="22"/>
-          <w:szCs w:val="22"/>
-        </w:rPr>
-        <w:t>All of</w:t>
-      </w:r>
-      <w:proofErr w:type="gramEnd"/>
-      <w:r>
-        <w:rPr>
-          <w:rFonts w:ascii="Myriad Pro" w:hAnsi="Myriad Pro"/>
-          <w:color w:val="595959" w:themeColor="text1" w:themeTint="A6"/>
-          <w:sz w:val="22"/>
-          <w:szCs w:val="22"/>
-        </w:rPr>
-        <w:t xml:space="preserve"> the </w:t>
+      <w:r>
+        <w:rPr>
+          <w:rFonts w:ascii="Myriad Pro" w:hAnsi="Myriad Pro"/>
+          <w:color w:val="595959" w:themeColor="text1" w:themeTint="A6"/>
+          <w:sz w:val="22"/>
+          <w:szCs w:val="22"/>
+        </w:rPr>
+        <w:t xml:space="preserve">All of the </w:t>
       </w:r>
       <w:hyperlink w:anchor="Everyone" w:history="1">
         <w:r>
@@ -5336,6 +5320,7 @@
           <w:sz w:val="22"/>
           <w:szCs w:val="22"/>
         </w:rPr>
+        <w:lastRenderedPageBreak/>
         <w:t>Develop your weekly schedule by talking to your graduate student mentor or your post-doc mentor. You should be coming in every week, and scheduling enough time to get your work done</w:t>
       </w:r>
     </w:p>
@@ -5499,27 +5484,6 @@
           <w:szCs w:val="22"/>
         </w:rPr>
         <w:t xml:space="preserve">The lab, and the university, is an environment that must be free of harassment and discrimination. All lab members are expected to abide by the Columbia University policies on discrimination and harassment, which you can (and must) read about </w:t>
-      </w:r>
-      <w:hyperlink r:id="rId13" w:history="1">
-        <w:r>
-          <w:rPr>
-            <w:rStyle w:val="Hyperlink"/>
-            <w:rFonts w:ascii="Myriad Pro" w:hAnsi="Myriad Pro"/>
-            <w:color w:val="00B0F0"/>
-            <w:sz w:val="22"/>
-            <w:szCs w:val="22"/>
-          </w:rPr>
-          <w:t>here</w:t>
-        </w:r>
-      </w:hyperlink>
-      <w:r>
-        <w:rPr>
-          <w:rFonts w:ascii="Myriad Pro" w:hAnsi="Myriad Pro"/>
-          <w:color w:val="595959" w:themeColor="text1" w:themeTint="A6"/>
-          <w:sz w:val="22"/>
-          <w:szCs w:val="22"/>
-        </w:rPr>
-        <w:t xml:space="preserve">. Essential policies of Columbia University can be accessed </w:t>
       </w:r>
       <w:hyperlink r:id="rId14" w:history="1">
         <w:r>
@@ -5540,455 +5504,7 @@
           <w:sz w:val="22"/>
           <w:szCs w:val="22"/>
         </w:rPr>
-        <w:t xml:space="preserve">. </w:t>
-      </w:r>
-    </w:p>
-    <w:p>
-      <w:pPr>
-        <w:jc w:val="both"/>
-        <w:rPr>
-          <w:rFonts w:ascii="Myriad Pro" w:hAnsi="Myriad Pro"/>
-          <w:color w:val="595959" w:themeColor="text1" w:themeTint="A6"/>
-          <w:sz w:val="22"/>
-          <w:szCs w:val="22"/>
-        </w:rPr>
-      </w:pPr>
-    </w:p>
-    <w:p>
-      <w:pPr>
-        <w:jc w:val="both"/>
-        <w:rPr>
-          <w:rFonts w:ascii="Myriad Pro" w:hAnsi="Myriad Pro"/>
-          <w:color w:val="595959" w:themeColor="text1" w:themeTint="A6"/>
-          <w:sz w:val="22"/>
-          <w:szCs w:val="22"/>
-        </w:rPr>
-      </w:pPr>
-      <w:r>
-        <w:rPr>
-          <w:rFonts w:ascii="Myriad Pro" w:hAnsi="Myriad Pro"/>
-          <w:color w:val="595959" w:themeColor="text1" w:themeTint="A6"/>
-          <w:sz w:val="22"/>
-          <w:szCs w:val="22"/>
-        </w:rPr>
-        <w:t xml:space="preserve">The lab is committed to ensuring a safe, friendly, and accepting environment for everybody. We will not tolerate any verbal or physical harassment or discrimination </w:t>
-      </w:r>
-      <w:proofErr w:type="gramStart"/>
-      <w:r>
-        <w:rPr>
-          <w:rFonts w:ascii="Myriad Pro" w:hAnsi="Myriad Pro"/>
-          <w:color w:val="595959" w:themeColor="text1" w:themeTint="A6"/>
-          <w:sz w:val="22"/>
-          <w:szCs w:val="22"/>
-        </w:rPr>
-        <w:t>on the basis of</w:t>
-      </w:r>
-      <w:proofErr w:type="gramEnd"/>
-      <w:r>
-        <w:rPr>
-          <w:rFonts w:ascii="Myriad Pro" w:hAnsi="Myriad Pro"/>
-          <w:color w:val="595959" w:themeColor="text1" w:themeTint="A6"/>
-          <w:sz w:val="22"/>
-          <w:szCs w:val="22"/>
-        </w:rPr>
-        <w:t xml:space="preserve"> gender, gender identity and expression, sexual orientation, disability, physical appearance, body size, race, or religion. </w:t>
-      </w:r>
-      <w:r>
-        <w:rPr>
-          <w:rFonts w:ascii="Myriad Pro" w:hAnsi="Myriad Pro"/>
-          <w:color w:val="595959" w:themeColor="text1" w:themeTint="A6"/>
-          <w:sz w:val="22"/>
-          <w:szCs w:val="22"/>
-        </w:rPr>
-        <w:t>We will not tolerate intimidation, stalking, following, unwanted photography or video recording, sustained disruption of talks or other events, inappropriate physical contact, and unwelcome sexual attention.</w:t>
-      </w:r>
-      <w:r>
-        <w:rPr>
-          <w:rFonts w:ascii="Myriad Pro" w:hAnsi="Myriad Pro"/>
-          <w:color w:val="595959" w:themeColor="text1" w:themeTint="A6"/>
-          <w:sz w:val="22"/>
-          <w:szCs w:val="22"/>
-        </w:rPr>
-        <w:t xml:space="preserve"> Finally, it should go without saying that lewd language and behavior have no place in the lab, including any lab outings.</w:t>
-      </w:r>
-      <w:r>
-        <w:rPr>
-          <w:rFonts w:ascii="Myriad Pro" w:hAnsi="Myriad Pro"/>
-          <w:color w:val="595959" w:themeColor="text1" w:themeTint="A6"/>
-          <w:sz w:val="22"/>
-          <w:szCs w:val="22"/>
-        </w:rPr>
-        <w:t xml:space="preserve"> </w:t>
-      </w:r>
-    </w:p>
-    <w:p>
-      <w:pPr>
-        <w:jc w:val="both"/>
-        <w:rPr>
-          <w:rFonts w:ascii="Myriad Pro" w:hAnsi="Myriad Pro"/>
-          <w:color w:val="595959" w:themeColor="text1" w:themeTint="A6"/>
-          <w:sz w:val="22"/>
-          <w:szCs w:val="22"/>
-        </w:rPr>
-      </w:pPr>
-    </w:p>
-    <w:p>
-      <w:pPr>
-        <w:jc w:val="both"/>
-        <w:rPr>
-          <w:rFonts w:ascii="Myriad Pro" w:hAnsi="Myriad Pro"/>
-          <w:color w:val="595959" w:themeColor="text1" w:themeTint="A6"/>
-          <w:sz w:val="22"/>
-          <w:szCs w:val="22"/>
-        </w:rPr>
-      </w:pPr>
-      <w:r>
-        <w:rPr>
-          <w:rFonts w:ascii="Myriad Pro" w:hAnsi="Myriad Pro"/>
-          <w:color w:val="595959" w:themeColor="text1" w:themeTint="A6"/>
-          <w:sz w:val="22"/>
-          <w:szCs w:val="22"/>
-        </w:rPr>
-        <w:t xml:space="preserve">If you notice someone being harassed, or are harassed yourself, tell Mariam immediately. If Mariam is the </w:t>
-      </w:r>
-      <w:r>
-        <w:rPr>
-          <w:rFonts w:ascii="Myriad Pro" w:hAnsi="Myriad Pro"/>
-          <w:color w:val="595959" w:themeColor="text1" w:themeTint="A6"/>
-          <w:sz w:val="22"/>
-          <w:szCs w:val="22"/>
-        </w:rPr>
-        <w:t>cause of your concern, then reach out to the department chair or another trusted faculty member in the department.</w:t>
-      </w:r>
-    </w:p>
-    <w:bookmarkEnd w:id="9"/>
-    <w:p>
-      <w:pPr>
-        <w:rPr>
-          <w:rFonts w:ascii="Myriad Pro" w:hAnsi="Myriad Pro"/>
-          <w:color w:val="595959" w:themeColor="text1" w:themeTint="A6"/>
-          <w:sz w:val="22"/>
-          <w:szCs w:val="22"/>
-          <w:u w:val="single"/>
-        </w:rPr>
-      </w:pPr>
-    </w:p>
-    <w:p>
-      <w:pPr>
-        <w:rPr>
-          <w:rFonts w:ascii="Myriad Pro" w:hAnsi="Myriad Pro"/>
-          <w:color w:val="595959" w:themeColor="text1" w:themeTint="A6"/>
-          <w:sz w:val="22"/>
-          <w:szCs w:val="22"/>
-          <w:u w:val="single"/>
-        </w:rPr>
-      </w:pPr>
-    </w:p>
-    <w:p>
-      <w:pPr>
-        <w:rPr>
-          <w:rFonts w:ascii="Myriad Pro" w:hAnsi="Myriad Pro"/>
-          <w:color w:val="000000" w:themeColor="text1"/>
-          <w:sz w:val="22"/>
-          <w:szCs w:val="22"/>
-          <w:u w:val="single"/>
-        </w:rPr>
-      </w:pPr>
-      <w:bookmarkStart w:id="10" w:name="TakingPhotosVideos"/>
-      <w:r>
-        <w:rPr>
-          <w:rFonts w:ascii="Myriad Pro" w:hAnsi="Myriad Pro"/>
-          <w:color w:val="000000" w:themeColor="text1"/>
-          <w:sz w:val="22"/>
-          <w:szCs w:val="22"/>
-          <w:u w:val="single"/>
-        </w:rPr>
-        <w:t>Taking Photos &amp; Videos</w:t>
-      </w:r>
-    </w:p>
-    <w:bookmarkEnd w:id="10"/>
-    <w:p>
-      <w:pPr>
-        <w:rPr>
-          <w:rFonts w:ascii="Myriad Pro" w:hAnsi="Myriad Pro"/>
-          <w:b/>
-          <w:color w:val="000000" w:themeColor="text1"/>
-          <w:sz w:val="22"/>
-          <w:szCs w:val="22"/>
-          <w:u w:val="single"/>
-        </w:rPr>
-      </w:pPr>
-    </w:p>
-    <w:p>
-      <w:pPr>
-        <w:jc w:val="both"/>
-        <w:rPr>
-          <w:rFonts w:ascii="Myriad Pro" w:hAnsi="Myriad Pro"/>
-          <w:color w:val="595959" w:themeColor="text1" w:themeTint="A6"/>
-          <w:sz w:val="22"/>
-          <w:szCs w:val="22"/>
-        </w:rPr>
-      </w:pPr>
-      <w:r>
-        <w:rPr>
-          <w:rFonts w:ascii="Myriad Pro" w:hAnsi="Myriad Pro"/>
-          <w:color w:val="595959" w:themeColor="text1" w:themeTint="A6"/>
-          <w:sz w:val="22"/>
-          <w:szCs w:val="22"/>
-        </w:rPr>
-        <w:t xml:space="preserve">We respect the privacy and comfort of lab members by only taking photos or video recordings of them with their explicit knowledge and consent. This is especially important in situations where a lab member would otherwise not be aware of you taking a photo and therefore cannot object if they do not want you to – e.g., if they are wearing one of our VR headsets or are being scanned. To avoid ambiguity about when a lab member is vs is not aware of photos being taken, we ask that everyone obtain consent from lab members before taking photos or </w:t>
-      </w:r>
-      <w:proofErr w:type="gramStart"/>
-      <w:r>
-        <w:rPr>
-          <w:rFonts w:ascii="Myriad Pro" w:hAnsi="Myriad Pro"/>
-          <w:color w:val="595959" w:themeColor="text1" w:themeTint="A6"/>
-          <w:sz w:val="22"/>
-          <w:szCs w:val="22"/>
-        </w:rPr>
-        <w:t>videos, and</w:t>
-      </w:r>
-      <w:proofErr w:type="gramEnd"/>
-      <w:r>
-        <w:rPr>
-          <w:rFonts w:ascii="Myriad Pro" w:hAnsi="Myriad Pro"/>
-          <w:color w:val="595959" w:themeColor="text1" w:themeTint="A6"/>
-          <w:sz w:val="22"/>
-          <w:szCs w:val="22"/>
-        </w:rPr>
-        <w:t xml:space="preserve"> obtain consent again before posting any images on social media. This is done to respect others’ privacy and acknowledge that people have varying degrees of comfort related to being photographed and especially with having those photographs shared on social media.</w:t>
-      </w:r>
-    </w:p>
-    <w:p>
-      <w:pPr>
-        <w:jc w:val="both"/>
-        <w:rPr>
-          <w:rFonts w:ascii="Myriad Pro" w:hAnsi="Myriad Pro"/>
-          <w:color w:val="595959" w:themeColor="text1" w:themeTint="A6"/>
-          <w:sz w:val="22"/>
-          <w:szCs w:val="22"/>
-        </w:rPr>
-      </w:pPr>
-    </w:p>
-    <w:p>
-      <w:pPr>
-        <w:jc w:val="both"/>
-        <w:rPr>
-          <w:rFonts w:ascii="Myriad Pro" w:hAnsi="Myriad Pro"/>
-          <w:color w:val="595959" w:themeColor="text1" w:themeTint="A6"/>
-          <w:sz w:val="22"/>
-          <w:szCs w:val="22"/>
-        </w:rPr>
-      </w:pPr>
-      <w:r>
-        <w:rPr>
-          <w:rFonts w:ascii="Myriad Pro" w:hAnsi="Myriad Pro"/>
-          <w:color w:val="595959" w:themeColor="text1" w:themeTint="A6"/>
-          <w:sz w:val="22"/>
-          <w:szCs w:val="22"/>
-        </w:rPr>
-        <w:t xml:space="preserve">The goal of this is to foster an environment where everyone feels safe to be who they are, take risks, and have fun, without worry or self-consciousness. If someone wants to be photographed doing something fun or silly in lab events, and consents to be photographed, </w:t>
-      </w:r>
-      <w:proofErr w:type="gramStart"/>
-      <w:r>
-        <w:rPr>
-          <w:rFonts w:ascii="Myriad Pro" w:hAnsi="Myriad Pro"/>
-          <w:color w:val="595959" w:themeColor="text1" w:themeTint="A6"/>
-          <w:sz w:val="22"/>
-          <w:szCs w:val="22"/>
-        </w:rPr>
-        <w:t>by all means go</w:t>
-      </w:r>
-      <w:proofErr w:type="gramEnd"/>
-      <w:r>
-        <w:rPr>
-          <w:rFonts w:ascii="Myriad Pro" w:hAnsi="Myriad Pro"/>
-          <w:color w:val="595959" w:themeColor="text1" w:themeTint="A6"/>
-          <w:sz w:val="22"/>
-          <w:szCs w:val="22"/>
-        </w:rPr>
-        <w:t xml:space="preserve"> ahead! Just please respect the privacy of those who do not want that.</w:t>
-      </w:r>
-    </w:p>
-    <w:p>
-      <w:pPr>
-        <w:jc w:val="both"/>
-        <w:rPr>
-          <w:rFonts w:ascii="Myriad Pro" w:hAnsi="Myriad Pro"/>
-          <w:color w:val="595959" w:themeColor="text1" w:themeTint="A6"/>
-          <w:sz w:val="22"/>
-          <w:szCs w:val="22"/>
-        </w:rPr>
-      </w:pPr>
-    </w:p>
-    <w:p>
-      <w:pPr>
-        <w:jc w:val="both"/>
-        <w:rPr>
-          <w:rFonts w:ascii="Myriad Pro" w:hAnsi="Myriad Pro"/>
-          <w:color w:val="595959" w:themeColor="text1" w:themeTint="A6"/>
-          <w:sz w:val="22"/>
-          <w:szCs w:val="22"/>
-        </w:rPr>
-      </w:pPr>
-      <w:r>
-        <w:rPr>
-          <w:rFonts w:ascii="Myriad Pro" w:hAnsi="Myriad Pro"/>
-          <w:color w:val="595959" w:themeColor="text1" w:themeTint="A6"/>
-          <w:sz w:val="22"/>
-          <w:szCs w:val="22"/>
-        </w:rPr>
-        <w:t>On a related note</w:t>
-      </w:r>
-      <w:r>
-        <w:rPr>
-          <w:rFonts w:ascii="Myriad Pro" w:hAnsi="Myriad Pro"/>
-          <w:color w:val="595959" w:themeColor="text1" w:themeTint="A6"/>
-          <w:sz w:val="22"/>
-          <w:szCs w:val="22"/>
-        </w:rPr>
-        <w:t xml:space="preserve">, you </w:t>
-      </w:r>
-      <w:r>
-        <w:rPr>
-          <w:rFonts w:ascii="Myriad Pro" w:hAnsi="Myriad Pro"/>
-          <w:color w:val="595959" w:themeColor="text1" w:themeTint="A6"/>
-          <w:sz w:val="22"/>
-          <w:szCs w:val="22"/>
-          <w:u w:val="single"/>
-        </w:rPr>
-        <w:t>cannot</w:t>
-      </w:r>
-      <w:r>
-        <w:rPr>
-          <w:rFonts w:ascii="Myriad Pro" w:hAnsi="Myriad Pro"/>
-          <w:color w:val="595959" w:themeColor="text1" w:themeTint="A6"/>
-          <w:sz w:val="22"/>
-          <w:szCs w:val="22"/>
-        </w:rPr>
-        <w:t xml:space="preserve"> photograph your participants during an experiment. We do not have IRB approval to do this. If you would like a photograph of someone demonstrating your experiment, ask a lab member if they would feel comfortable being photographed while demonstrating what a participant does in an experiment.</w:t>
-      </w:r>
-    </w:p>
-    <w:p>
-      <w:pPr>
-        <w:jc w:val="both"/>
-        <w:rPr>
-          <w:rFonts w:ascii="Myriad Pro" w:hAnsi="Myriad Pro"/>
-          <w:color w:val="595959" w:themeColor="text1" w:themeTint="A6"/>
-          <w:sz w:val="22"/>
-          <w:szCs w:val="22"/>
-        </w:rPr>
-      </w:pPr>
-    </w:p>
-    <w:p>
-      <w:pPr>
-        <w:rPr>
-          <w:rFonts w:ascii="Myriad Pro" w:hAnsi="Myriad Pro"/>
-          <w:color w:val="595959" w:themeColor="text1" w:themeTint="A6"/>
-          <w:sz w:val="22"/>
-          <w:szCs w:val="22"/>
-          <w:u w:val="single"/>
-        </w:rPr>
-      </w:pPr>
-    </w:p>
-    <w:p>
-      <w:pPr>
-        <w:rPr>
-          <w:rFonts w:ascii="Myriad Pro" w:hAnsi="Myriad Pro"/>
-          <w:color w:val="000000" w:themeColor="text1"/>
-          <w:sz w:val="22"/>
-          <w:szCs w:val="22"/>
-        </w:rPr>
-      </w:pPr>
-      <w:bookmarkStart w:id="11" w:name="AcademicConduct"/>
-      <w:r>
-        <w:rPr>
-          <w:rFonts w:ascii="Myriad Pro" w:hAnsi="Myriad Pro"/>
-          <w:color w:val="000000" w:themeColor="text1"/>
-          <w:sz w:val="22"/>
-          <w:szCs w:val="22"/>
-          <w:u w:val="single"/>
-        </w:rPr>
-        <w:t>Scientific Integrity</w:t>
-      </w:r>
-      <w:r>
-        <w:rPr>
-          <w:rFonts w:ascii="Myriad Pro" w:hAnsi="Myriad Pro"/>
-          <w:color w:val="000000" w:themeColor="text1"/>
-          <w:sz w:val="22"/>
-          <w:szCs w:val="22"/>
-        </w:rPr>
-        <w:t xml:space="preserve"> </w:t>
-      </w:r>
-    </w:p>
-    <w:p>
-      <w:pPr>
-        <w:rPr>
-          <w:rFonts w:ascii="Myriad Pro" w:hAnsi="Myriad Pro"/>
-          <w:color w:val="000000" w:themeColor="text1"/>
-          <w:sz w:val="22"/>
-          <w:szCs w:val="22"/>
-        </w:rPr>
-      </w:pPr>
-    </w:p>
-    <w:p>
-      <w:pPr>
-        <w:rPr>
-          <w:rFonts w:ascii="Myriad Pro" w:hAnsi="Myriad Pro"/>
-          <w:i/>
-          <w:color w:val="000000" w:themeColor="text1"/>
-          <w:sz w:val="22"/>
-          <w:szCs w:val="22"/>
-        </w:rPr>
-      </w:pPr>
-      <w:r>
-        <w:rPr>
-          <w:rFonts w:ascii="Myriad Pro" w:hAnsi="Myriad Pro"/>
-          <w:i/>
-          <w:color w:val="000000" w:themeColor="text1"/>
-          <w:sz w:val="22"/>
-          <w:szCs w:val="22"/>
-        </w:rPr>
-        <w:t>Research (Mis)conduct</w:t>
-      </w:r>
-    </w:p>
-    <w:p>
-      <w:pPr>
-        <w:rPr>
-          <w:rFonts w:ascii="Myriad Pro" w:hAnsi="Myriad Pro"/>
-          <w:color w:val="595959" w:themeColor="text1" w:themeTint="A6"/>
-          <w:sz w:val="22"/>
-          <w:szCs w:val="22"/>
-        </w:rPr>
-      </w:pPr>
-    </w:p>
-    <w:p>
-      <w:pPr>
-        <w:jc w:val="both"/>
-        <w:rPr>
-          <w:rFonts w:ascii="Myriad Pro" w:hAnsi="Myriad Pro"/>
-          <w:color w:val="595959" w:themeColor="text1" w:themeTint="A6"/>
-          <w:sz w:val="22"/>
-          <w:szCs w:val="22"/>
-        </w:rPr>
-      </w:pPr>
-      <w:r>
-        <w:rPr>
-          <w:rFonts w:ascii="Myriad Pro" w:hAnsi="Myriad Pro"/>
-          <w:color w:val="595959" w:themeColor="text1" w:themeTint="A6"/>
-          <w:sz w:val="22"/>
-          <w:szCs w:val="22"/>
-        </w:rPr>
-        <w:t xml:space="preserve">The lab, and Columbia University, is committed to ensuring research integrity, and we take a hard line on research misconduct. We will not tolerate fabrication, falsification, or plagiarism. </w:t>
-      </w:r>
-      <w:r>
-        <w:rPr>
-          <w:rFonts w:ascii="Myriad Pro" w:hAnsi="Myriad Pro"/>
-          <w:color w:val="595959" w:themeColor="text1" w:themeTint="A6"/>
-          <w:sz w:val="22"/>
-          <w:szCs w:val="22"/>
-        </w:rPr>
-        <w:t xml:space="preserve">Read Columbia’s policies on the conduct of research carefully (main page </w:t>
+        <w:t xml:space="preserve">. Essential policies of Columbia University can be accessed </w:t>
       </w:r>
       <w:hyperlink r:id="rId15" w:history="1">
         <w:r>
@@ -6009,7 +5525,395 @@
           <w:sz w:val="22"/>
           <w:szCs w:val="22"/>
         </w:rPr>
-        <w:t xml:space="preserve">, institutional policy </w:t>
+        <w:t xml:space="preserve">. </w:t>
+      </w:r>
+    </w:p>
+    <w:p>
+      <w:pPr>
+        <w:jc w:val="both"/>
+        <w:rPr>
+          <w:rFonts w:ascii="Myriad Pro" w:hAnsi="Myriad Pro"/>
+          <w:color w:val="595959" w:themeColor="text1" w:themeTint="A6"/>
+          <w:sz w:val="22"/>
+          <w:szCs w:val="22"/>
+        </w:rPr>
+      </w:pPr>
+    </w:p>
+    <w:p>
+      <w:pPr>
+        <w:jc w:val="both"/>
+        <w:rPr>
+          <w:rFonts w:ascii="Myriad Pro" w:hAnsi="Myriad Pro"/>
+          <w:color w:val="595959" w:themeColor="text1" w:themeTint="A6"/>
+          <w:sz w:val="22"/>
+          <w:szCs w:val="22"/>
+        </w:rPr>
+      </w:pPr>
+      <w:r>
+        <w:rPr>
+          <w:rFonts w:ascii="Myriad Pro" w:hAnsi="Myriad Pro"/>
+          <w:color w:val="595959" w:themeColor="text1" w:themeTint="A6"/>
+          <w:sz w:val="22"/>
+          <w:szCs w:val="22"/>
+        </w:rPr>
+        <w:t xml:space="preserve">The lab is committed to ensuring a safe, friendly, and accepting environment for everybody. We will not tolerate any verbal or physical harassment or discrimination on the basis of gender, gender identity and expression, sexual orientation, disability, physical appearance, body size, race, or religion. </w:t>
+      </w:r>
+      <w:r>
+        <w:rPr>
+          <w:rFonts w:ascii="Myriad Pro" w:hAnsi="Myriad Pro"/>
+          <w:color w:val="595959" w:themeColor="text1" w:themeTint="A6"/>
+          <w:sz w:val="22"/>
+          <w:szCs w:val="22"/>
+        </w:rPr>
+        <w:t>We will not tolerate intimidation, stalking, following, unwanted photography or video recording, sustained disruption of talks or other events, inappropriate physical contact, and unwelcome sexual attention.</w:t>
+      </w:r>
+      <w:r>
+        <w:rPr>
+          <w:rFonts w:ascii="Myriad Pro" w:hAnsi="Myriad Pro"/>
+          <w:color w:val="595959" w:themeColor="text1" w:themeTint="A6"/>
+          <w:sz w:val="22"/>
+          <w:szCs w:val="22"/>
+        </w:rPr>
+        <w:t xml:space="preserve"> Finally, it should go without saying that lewd language and behavior have no place in the lab, including any lab outings.</w:t>
+      </w:r>
+      <w:r>
+        <w:rPr>
+          <w:rFonts w:ascii="Myriad Pro" w:hAnsi="Myriad Pro"/>
+          <w:color w:val="595959" w:themeColor="text1" w:themeTint="A6"/>
+          <w:sz w:val="22"/>
+          <w:szCs w:val="22"/>
+        </w:rPr>
+        <w:t xml:space="preserve"> </w:t>
+      </w:r>
+    </w:p>
+    <w:p>
+      <w:pPr>
+        <w:jc w:val="both"/>
+        <w:rPr>
+          <w:rFonts w:ascii="Myriad Pro" w:hAnsi="Myriad Pro"/>
+          <w:color w:val="595959" w:themeColor="text1" w:themeTint="A6"/>
+          <w:sz w:val="22"/>
+          <w:szCs w:val="22"/>
+        </w:rPr>
+      </w:pPr>
+    </w:p>
+    <w:p>
+      <w:pPr>
+        <w:jc w:val="both"/>
+        <w:rPr>
+          <w:rFonts w:ascii="Myriad Pro" w:hAnsi="Myriad Pro"/>
+          <w:color w:val="595959" w:themeColor="text1" w:themeTint="A6"/>
+          <w:sz w:val="22"/>
+          <w:szCs w:val="22"/>
+        </w:rPr>
+      </w:pPr>
+      <w:r>
+        <w:rPr>
+          <w:rFonts w:ascii="Myriad Pro" w:hAnsi="Myriad Pro"/>
+          <w:color w:val="595959" w:themeColor="text1" w:themeTint="A6"/>
+          <w:sz w:val="22"/>
+          <w:szCs w:val="22"/>
+        </w:rPr>
+        <w:t xml:space="preserve">If you notice someone being harassed, or are harassed yourself, tell Mariam immediately. If Mariam is the </w:t>
+      </w:r>
+      <w:r>
+        <w:rPr>
+          <w:rFonts w:ascii="Myriad Pro" w:hAnsi="Myriad Pro"/>
+          <w:color w:val="595959" w:themeColor="text1" w:themeTint="A6"/>
+          <w:sz w:val="22"/>
+          <w:szCs w:val="22"/>
+        </w:rPr>
+        <w:t>cause of your concern, then reach out to the department chair or another trusted faculty member in the department.</w:t>
+      </w:r>
+    </w:p>
+    <w:bookmarkEnd w:id="9"/>
+    <w:p>
+      <w:pPr>
+        <w:rPr>
+          <w:rFonts w:ascii="Myriad Pro" w:hAnsi="Myriad Pro"/>
+          <w:color w:val="595959" w:themeColor="text1" w:themeTint="A6"/>
+          <w:sz w:val="22"/>
+          <w:szCs w:val="22"/>
+          <w:u w:val="single"/>
+        </w:rPr>
+      </w:pPr>
+    </w:p>
+    <w:p>
+      <w:pPr>
+        <w:rPr>
+          <w:rFonts w:ascii="Myriad Pro" w:hAnsi="Myriad Pro"/>
+          <w:color w:val="595959" w:themeColor="text1" w:themeTint="A6"/>
+          <w:sz w:val="22"/>
+          <w:szCs w:val="22"/>
+          <w:u w:val="single"/>
+        </w:rPr>
+      </w:pPr>
+    </w:p>
+    <w:p>
+      <w:pPr>
+        <w:rPr>
+          <w:rFonts w:ascii="Myriad Pro" w:hAnsi="Myriad Pro"/>
+          <w:color w:val="000000" w:themeColor="text1"/>
+          <w:sz w:val="22"/>
+          <w:szCs w:val="22"/>
+          <w:u w:val="single"/>
+        </w:rPr>
+      </w:pPr>
+      <w:bookmarkStart w:id="10" w:name="TakingPhotosVideos"/>
+      <w:r>
+        <w:rPr>
+          <w:rFonts w:ascii="Myriad Pro" w:hAnsi="Myriad Pro"/>
+          <w:color w:val="000000" w:themeColor="text1"/>
+          <w:sz w:val="22"/>
+          <w:szCs w:val="22"/>
+          <w:u w:val="single"/>
+        </w:rPr>
+        <w:t>Taking Photos &amp; Videos</w:t>
+      </w:r>
+    </w:p>
+    <w:bookmarkEnd w:id="10"/>
+    <w:p>
+      <w:pPr>
+        <w:rPr>
+          <w:rFonts w:ascii="Myriad Pro" w:hAnsi="Myriad Pro"/>
+          <w:b/>
+          <w:color w:val="000000" w:themeColor="text1"/>
+          <w:sz w:val="22"/>
+          <w:szCs w:val="22"/>
+          <w:u w:val="single"/>
+        </w:rPr>
+      </w:pPr>
+    </w:p>
+    <w:p>
+      <w:pPr>
+        <w:jc w:val="both"/>
+        <w:rPr>
+          <w:rFonts w:ascii="Myriad Pro" w:hAnsi="Myriad Pro"/>
+          <w:color w:val="595959" w:themeColor="text1" w:themeTint="A6"/>
+          <w:sz w:val="22"/>
+          <w:szCs w:val="22"/>
+        </w:rPr>
+      </w:pPr>
+      <w:r>
+        <w:rPr>
+          <w:rFonts w:ascii="Myriad Pro" w:hAnsi="Myriad Pro"/>
+          <w:color w:val="595959" w:themeColor="text1" w:themeTint="A6"/>
+          <w:sz w:val="22"/>
+          <w:szCs w:val="22"/>
+        </w:rPr>
+        <w:t>We respect the privacy and comfort of lab members by only taking photos or video recordings of them with their explicit knowledge and consent. This is especially important in situations where a lab member would otherwise not be aware of you taking a photo and therefore cannot object if they do not want you to – e.g., if they are wearing one of our VR headsets or are being scanned. To avoid ambiguity about when a lab member is vs is not aware of photos being taken, we ask that everyone obtain consent from lab members before taking photos or videos, and obtain consent again before posting any images on social media. This is done to respect others’ privacy and acknowledge that people have varying degrees of comfort related to being photographed and especially with having those photographs shared on social media.</w:t>
+      </w:r>
+    </w:p>
+    <w:p>
+      <w:pPr>
+        <w:jc w:val="both"/>
+        <w:rPr>
+          <w:rFonts w:ascii="Myriad Pro" w:hAnsi="Myriad Pro"/>
+          <w:color w:val="595959" w:themeColor="text1" w:themeTint="A6"/>
+          <w:sz w:val="22"/>
+          <w:szCs w:val="22"/>
+        </w:rPr>
+      </w:pPr>
+    </w:p>
+    <w:p>
+      <w:pPr>
+        <w:jc w:val="both"/>
+        <w:rPr>
+          <w:rFonts w:ascii="Myriad Pro" w:hAnsi="Myriad Pro"/>
+          <w:color w:val="595959" w:themeColor="text1" w:themeTint="A6"/>
+          <w:sz w:val="22"/>
+          <w:szCs w:val="22"/>
+        </w:rPr>
+      </w:pPr>
+      <w:r>
+        <w:rPr>
+          <w:rFonts w:ascii="Myriad Pro" w:hAnsi="Myriad Pro"/>
+          <w:color w:val="595959" w:themeColor="text1" w:themeTint="A6"/>
+          <w:sz w:val="22"/>
+          <w:szCs w:val="22"/>
+        </w:rPr>
+        <w:t>The goal of this is to foster an environment where everyone feels safe to be who they are, take risks, and have fun, without worry or self-consciousness. If someone wants to be photographed doing something fun or silly in lab events, and consents to be photographed, by all means go ahead! Just please respect the privacy of those who do not want that.</w:t>
+      </w:r>
+    </w:p>
+    <w:p>
+      <w:pPr>
+        <w:jc w:val="both"/>
+        <w:rPr>
+          <w:rFonts w:ascii="Myriad Pro" w:hAnsi="Myriad Pro"/>
+          <w:color w:val="595959" w:themeColor="text1" w:themeTint="A6"/>
+          <w:sz w:val="22"/>
+          <w:szCs w:val="22"/>
+        </w:rPr>
+      </w:pPr>
+    </w:p>
+    <w:p>
+      <w:pPr>
+        <w:jc w:val="both"/>
+        <w:rPr>
+          <w:rFonts w:ascii="Myriad Pro" w:hAnsi="Myriad Pro"/>
+          <w:color w:val="595959" w:themeColor="text1" w:themeTint="A6"/>
+          <w:sz w:val="22"/>
+          <w:szCs w:val="22"/>
+        </w:rPr>
+      </w:pPr>
+      <w:r>
+        <w:rPr>
+          <w:rFonts w:ascii="Myriad Pro" w:hAnsi="Myriad Pro"/>
+          <w:color w:val="595959" w:themeColor="text1" w:themeTint="A6"/>
+          <w:sz w:val="22"/>
+          <w:szCs w:val="22"/>
+        </w:rPr>
+        <w:t>On a related note</w:t>
+      </w:r>
+      <w:r>
+        <w:rPr>
+          <w:rFonts w:ascii="Myriad Pro" w:hAnsi="Myriad Pro"/>
+          <w:color w:val="595959" w:themeColor="text1" w:themeTint="A6"/>
+          <w:sz w:val="22"/>
+          <w:szCs w:val="22"/>
+        </w:rPr>
+        <w:t xml:space="preserve">, you </w:t>
+      </w:r>
+      <w:r>
+        <w:rPr>
+          <w:rFonts w:ascii="Myriad Pro" w:hAnsi="Myriad Pro"/>
+          <w:color w:val="595959" w:themeColor="text1" w:themeTint="A6"/>
+          <w:sz w:val="22"/>
+          <w:szCs w:val="22"/>
+          <w:u w:val="single"/>
+        </w:rPr>
+        <w:t>cannot</w:t>
+      </w:r>
+      <w:r>
+        <w:rPr>
+          <w:rFonts w:ascii="Myriad Pro" w:hAnsi="Myriad Pro"/>
+          <w:color w:val="595959" w:themeColor="text1" w:themeTint="A6"/>
+          <w:sz w:val="22"/>
+          <w:szCs w:val="22"/>
+        </w:rPr>
+        <w:t xml:space="preserve"> photograph your participants during an experiment. We do not have IRB approval to do this. If you would like a photograph of someone demonstrating your experiment, ask a lab member if they would feel comfortable being photographed while demonstrating what a participant does in an experiment.</w:t>
+      </w:r>
+    </w:p>
+    <w:p>
+      <w:pPr>
+        <w:jc w:val="both"/>
+        <w:rPr>
+          <w:rFonts w:ascii="Myriad Pro" w:hAnsi="Myriad Pro"/>
+          <w:color w:val="595959" w:themeColor="text1" w:themeTint="A6"/>
+          <w:sz w:val="22"/>
+          <w:szCs w:val="22"/>
+        </w:rPr>
+      </w:pPr>
+    </w:p>
+    <w:p>
+      <w:pPr>
+        <w:rPr>
+          <w:rFonts w:ascii="Myriad Pro" w:hAnsi="Myriad Pro"/>
+          <w:color w:val="595959" w:themeColor="text1" w:themeTint="A6"/>
+          <w:sz w:val="22"/>
+          <w:szCs w:val="22"/>
+          <w:u w:val="single"/>
+        </w:rPr>
+      </w:pPr>
+    </w:p>
+    <w:p>
+      <w:pPr>
+        <w:rPr>
+          <w:rFonts w:ascii="Myriad Pro" w:hAnsi="Myriad Pro"/>
+          <w:color w:val="000000" w:themeColor="text1"/>
+          <w:sz w:val="22"/>
+          <w:szCs w:val="22"/>
+        </w:rPr>
+      </w:pPr>
+      <w:bookmarkStart w:id="11" w:name="AcademicConduct"/>
+      <w:r>
+        <w:rPr>
+          <w:rFonts w:ascii="Myriad Pro" w:hAnsi="Myriad Pro"/>
+          <w:color w:val="000000" w:themeColor="text1"/>
+          <w:sz w:val="22"/>
+          <w:szCs w:val="22"/>
+          <w:u w:val="single"/>
+        </w:rPr>
+        <w:t>Scientific Integrity</w:t>
+      </w:r>
+      <w:r>
+        <w:rPr>
+          <w:rFonts w:ascii="Myriad Pro" w:hAnsi="Myriad Pro"/>
+          <w:color w:val="000000" w:themeColor="text1"/>
+          <w:sz w:val="22"/>
+          <w:szCs w:val="22"/>
+        </w:rPr>
+        <w:t xml:space="preserve"> </w:t>
+      </w:r>
+    </w:p>
+    <w:p>
+      <w:pPr>
+        <w:rPr>
+          <w:rFonts w:ascii="Myriad Pro" w:hAnsi="Myriad Pro"/>
+          <w:color w:val="000000" w:themeColor="text1"/>
+          <w:sz w:val="22"/>
+          <w:szCs w:val="22"/>
+        </w:rPr>
+      </w:pPr>
+    </w:p>
+    <w:p>
+      <w:pPr>
+        <w:rPr>
+          <w:rFonts w:ascii="Myriad Pro" w:hAnsi="Myriad Pro"/>
+          <w:i/>
+          <w:color w:val="000000" w:themeColor="text1"/>
+          <w:sz w:val="22"/>
+          <w:szCs w:val="22"/>
+        </w:rPr>
+      </w:pPr>
+      <w:r>
+        <w:rPr>
+          <w:rFonts w:ascii="Myriad Pro" w:hAnsi="Myriad Pro"/>
+          <w:i/>
+          <w:color w:val="000000" w:themeColor="text1"/>
+          <w:sz w:val="22"/>
+          <w:szCs w:val="22"/>
+        </w:rPr>
+        <w:t>Research (Mis)conduct</w:t>
+      </w:r>
+    </w:p>
+    <w:p>
+      <w:pPr>
+        <w:rPr>
+          <w:rFonts w:ascii="Myriad Pro" w:hAnsi="Myriad Pro"/>
+          <w:color w:val="595959" w:themeColor="text1" w:themeTint="A6"/>
+          <w:sz w:val="22"/>
+          <w:szCs w:val="22"/>
+        </w:rPr>
+      </w:pPr>
+    </w:p>
+    <w:p>
+      <w:pPr>
+        <w:jc w:val="both"/>
+        <w:rPr>
+          <w:rFonts w:ascii="Myriad Pro" w:hAnsi="Myriad Pro"/>
+          <w:color w:val="595959" w:themeColor="text1" w:themeTint="A6"/>
+          <w:sz w:val="22"/>
+          <w:szCs w:val="22"/>
+        </w:rPr>
+      </w:pPr>
+      <w:r>
+        <w:rPr>
+          <w:rFonts w:ascii="Myriad Pro" w:hAnsi="Myriad Pro"/>
+          <w:color w:val="595959" w:themeColor="text1" w:themeTint="A6"/>
+          <w:sz w:val="22"/>
+          <w:szCs w:val="22"/>
+        </w:rPr>
+        <w:t xml:space="preserve">The lab, and Columbia University, is committed to ensuring research integrity, and we take a hard line on research misconduct. We will not tolerate fabrication, falsification, or plagiarism. </w:t>
+      </w:r>
+      <w:r>
+        <w:rPr>
+          <w:rFonts w:ascii="Myriad Pro" w:hAnsi="Myriad Pro"/>
+          <w:color w:val="595959" w:themeColor="text1" w:themeTint="A6"/>
+          <w:sz w:val="22"/>
+          <w:szCs w:val="22"/>
+        </w:rPr>
+        <w:t xml:space="preserve">Read Columbia’s policies on the conduct of research carefully (main page </w:t>
       </w:r>
       <w:hyperlink r:id="rId16" w:history="1">
         <w:r>
@@ -6030,7 +5934,7 @@
           <w:sz w:val="22"/>
           <w:szCs w:val="22"/>
         </w:rPr>
-        <w:t xml:space="preserve">, more information </w:t>
+        <w:t xml:space="preserve">, institutional policy </w:t>
       </w:r>
       <w:hyperlink r:id="rId17" w:history="1">
         <w:r>
@@ -6051,6 +5955,27 @@
           <w:sz w:val="22"/>
           <w:szCs w:val="22"/>
         </w:rPr>
+        <w:t xml:space="preserve">, more information </w:t>
+      </w:r>
+      <w:hyperlink r:id="rId18" w:history="1">
+        <w:r>
+          <w:rPr>
+            <w:rStyle w:val="Hyperlink"/>
+            <w:rFonts w:ascii="Myriad Pro" w:hAnsi="Myriad Pro"/>
+            <w:color w:val="00B0F0"/>
+            <w:sz w:val="22"/>
+            <w:szCs w:val="22"/>
+          </w:rPr>
+          <w:t>here</w:t>
+        </w:r>
+      </w:hyperlink>
+      <w:r>
+        <w:rPr>
+          <w:rFonts w:ascii="Myriad Pro" w:hAnsi="Myriad Pro"/>
+          <w:color w:val="595959" w:themeColor="text1" w:themeTint="A6"/>
+          <w:sz w:val="22"/>
+          <w:szCs w:val="22"/>
+        </w:rPr>
         <w:t>).</w:t>
       </w:r>
     </w:p>
@@ -6498,6 +6423,7 @@
           <w:sz w:val="22"/>
           <w:szCs w:val="22"/>
         </w:rPr>
+        <w:lastRenderedPageBreak/>
         <w:t>Authorship</w:t>
       </w:r>
     </w:p>
@@ -6566,9 +6492,13 @@
           <w:szCs w:val="22"/>
           <w:shd w:val="clear" w:color="auto" w:fill="FFFFFF"/>
         </w:rPr>
-        <w:t xml:space="preserve">"Authorship credit should reflect the individual's contribution to the study. An author is considered anyone involved with initial research design, data collection and analysis, </w:t>
-      </w:r>
-      <w:r>
+        <w:t>"Authorship credit should reflect the individual's contribution to the study. An author is considered anyone involved with initial research design, data collection and analysis, manuscript drafting, and final approval. However, the following do not necessarily qualify for authorship: providing funding or resources, mentorship, or contributing research but not helping with the publication itself. The primary author assumes responsibility for the publication, making sure that the data are accurate, that all deserving authors have been credited, that all authors have given their approval to the final draft; and handles responses to inquiries after the manuscript is published."</w:t>
+      </w:r>
+    </w:p>
+    <w:p>
+      <w:pPr>
+        <w:ind w:left="720" w:right="1440"/>
+        <w:jc w:val="both"/>
         <w:rPr>
           <w:rFonts w:ascii="Myriad Pro" w:eastAsia="Times New Roman" w:hAnsi="Myriad Pro" w:cs="Times New Roman"/>
           <w:i/>
@@ -6577,22 +6507,6 @@
           <w:szCs w:val="22"/>
           <w:shd w:val="clear" w:color="auto" w:fill="FFFFFF"/>
         </w:rPr>
-        <w:lastRenderedPageBreak/>
-        <w:t>manuscript drafting, and final approval. However, the following do not necessarily qualify for authorship: providing funding or resources, mentorship, or contributing research but not helping with the publication itself. The primary author assumes responsibility for the publication, making sure that the data are accurate, that all deserving authors have been credited, that all authors have given their approval to the final draft; and handles responses to inquiries after the manuscript is published."</w:t>
-      </w:r>
-    </w:p>
-    <w:p>
-      <w:pPr>
-        <w:ind w:left="720" w:right="1440"/>
-        <w:jc w:val="both"/>
-        <w:rPr>
-          <w:rFonts w:ascii="Myriad Pro" w:eastAsia="Times New Roman" w:hAnsi="Myriad Pro" w:cs="Times New Roman"/>
-          <w:i/>
-          <w:color w:val="A6A6A6" w:themeColor="background1" w:themeShade="A6"/>
-          <w:sz w:val="22"/>
-          <w:szCs w:val="22"/>
-          <w:shd w:val="clear" w:color="auto" w:fill="FFFFFF"/>
-        </w:rPr>
       </w:pPr>
     </w:p>
     <w:p>
@@ -6612,67 +6526,7 @@
           <w:sz w:val="22"/>
           <w:szCs w:val="22"/>
         </w:rPr>
-        <w:t xml:space="preserve">At the start of a new project, the student or post-doc taking on the lead role can expect to be first author (talk to Mariam about it if you aren’t sure). Mariam will typically be the last </w:t>
-      </w:r>
-      <w:proofErr w:type="gramStart"/>
-      <w:r>
-        <w:rPr>
-          <w:rFonts w:ascii="Myriad Pro" w:hAnsi="Myriad Pro"/>
-          <w:color w:val="595959" w:themeColor="text1" w:themeTint="A6"/>
-          <w:sz w:val="22"/>
-          <w:szCs w:val="22"/>
-        </w:rPr>
-        <w:t>author, unless</w:t>
-      </w:r>
-      <w:proofErr w:type="gramEnd"/>
-      <w:r>
-        <w:rPr>
-          <w:rFonts w:ascii="Myriad Pro" w:hAnsi="Myriad Pro"/>
-          <w:color w:val="595959" w:themeColor="text1" w:themeTint="A6"/>
-          <w:sz w:val="22"/>
-          <w:szCs w:val="22"/>
-        </w:rPr>
-        <w:t xml:space="preserve"> the project is primarily under the guidance of another PI and Mariam is involved as a secondary PI – then Mariam will be second to last and the main PI will be last. Students and post-docs who help over the course of the project may be added to the author list depending on their contribution, and their placement will be discussed with all parties involved in the paper. If a student or post-doc takes on a project but subsequently hands it off to another student or post-doc, they will most likely lose first-authorship to that student or post-doc, unless co-</w:t>
-      </w:r>
-      <w:proofErr w:type="gramStart"/>
-      <w:r>
-        <w:rPr>
-          <w:rFonts w:ascii="Myriad Pro" w:hAnsi="Myriad Pro"/>
-          <w:color w:val="595959" w:themeColor="text1" w:themeTint="A6"/>
-          <w:sz w:val="22"/>
-          <w:szCs w:val="22"/>
-        </w:rPr>
-        <w:t>first-authorship</w:t>
-      </w:r>
-      <w:proofErr w:type="gramEnd"/>
-      <w:r>
-        <w:rPr>
-          <w:rFonts w:ascii="Myriad Pro" w:hAnsi="Myriad Pro"/>
-          <w:color w:val="595959" w:themeColor="text1" w:themeTint="A6"/>
-          <w:sz w:val="22"/>
-          <w:szCs w:val="22"/>
-        </w:rPr>
-        <w:t xml:space="preserve"> is appropriate. </w:t>
-      </w:r>
-      <w:proofErr w:type="gramStart"/>
-      <w:r>
-        <w:rPr>
-          <w:rFonts w:ascii="Myriad Pro" w:hAnsi="Myriad Pro"/>
-          <w:color w:val="595959" w:themeColor="text1" w:themeTint="A6"/>
-          <w:sz w:val="22"/>
-          <w:szCs w:val="22"/>
-        </w:rPr>
-        <w:t>All of</w:t>
-      </w:r>
-      <w:proofErr w:type="gramEnd"/>
-      <w:r>
-        <w:rPr>
-          <w:rFonts w:ascii="Myriad Pro" w:hAnsi="Myriad Pro"/>
-          <w:color w:val="595959" w:themeColor="text1" w:themeTint="A6"/>
-          <w:sz w:val="22"/>
-          <w:szCs w:val="22"/>
-        </w:rPr>
-        <w:t xml:space="preserve"> these issues will be discussed openly, and you should feel free to bring them up if you are</w:t>
+        <w:t>At the start of a new project, the student or post-doc taking on the lead role can expect to be first author (talk to Mariam about it if you aren’t sure). Mariam will typically be the last author, unless the project is primarily under the guidance of another PI and Mariam is involved as a secondary PI – then Mariam will be second to last and the main PI will be last. Students and post-docs who help over the course of the project may be added to the author list depending on their contribution, and their placement will be discussed with all parties involved in the paper. If a student or post-doc takes on a project but subsequently hands it off to another student or post-doc, they will most likely lose first-authorship to that student or post-doc, unless co-first-authorship is appropriate. All of these issues will be discussed openly, and you should feel free to bring them up if you are</w:t>
       </w:r>
       <w:r>
         <w:rPr>
@@ -6886,7 +6740,7 @@
         </w:rPr>
         <w:t xml:space="preserve">Lab members must complete </w:t>
       </w:r>
-      <w:hyperlink r:id="rId18" w:history="1">
+      <w:hyperlink r:id="rId19" w:history="1">
         <w:r>
           <w:rPr>
             <w:rStyle w:val="Hyperlink"/>
@@ -6914,27 +6768,7 @@
           <w:sz w:val="22"/>
           <w:szCs w:val="22"/>
         </w:rPr>
-        <w:t xml:space="preserve">and save their certificate. To be added to an existing IRB, talk to the lab </w:t>
-      </w:r>
-      <w:proofErr w:type="gramStart"/>
-      <w:r>
-        <w:rPr>
-          <w:rFonts w:ascii="Myriad Pro" w:hAnsi="Myriad Pro"/>
-          <w:color w:val="595959" w:themeColor="text1" w:themeTint="A6"/>
-          <w:sz w:val="22"/>
-          <w:szCs w:val="22"/>
-        </w:rPr>
-        <w:t>manager</w:t>
-      </w:r>
-      <w:proofErr w:type="gramEnd"/>
-      <w:r>
-        <w:rPr>
-          <w:rFonts w:ascii="Myriad Pro" w:hAnsi="Myriad Pro"/>
-          <w:color w:val="595959" w:themeColor="text1" w:themeTint="A6"/>
-          <w:sz w:val="22"/>
-          <w:szCs w:val="22"/>
-        </w:rPr>
-        <w:t xml:space="preserve"> and present them with your CITI certificate. If your project does not fall under the scope of a current IRB</w:t>
+        <w:t>and save their certificate. To be added to an existing IRB, talk to the lab manager and present them with your CITI certificate. If your project does not fall under the scope of a current IRB</w:t>
       </w:r>
       <w:r>
         <w:rPr>
@@ -7011,6 +6845,7 @@
           <w:sz w:val="22"/>
           <w:szCs w:val="22"/>
         </w:rPr>
+        <w:lastRenderedPageBreak/>
         <w:t>If a participant falls ill, becomes upset, has an accident with lab equipment, or experiences any problems while you are conducting your research, you must notify me and the lab manager as soon as possible. We may need to report this information to the IRB and/or funding agencies.</w:t>
       </w:r>
     </w:p>
@@ -7081,57 +6916,7 @@
           <w:sz w:val="22"/>
           <w:szCs w:val="22"/>
         </w:rPr>
-        <w:t xml:space="preserve"> place in the </w:t>
-      </w:r>
-      <w:proofErr w:type="gramStart"/>
-      <w:r>
-        <w:rPr>
-          <w:rFonts w:ascii="Myriad Pro" w:hAnsi="Myriad Pro"/>
-          <w:color w:val="595959" w:themeColor="text1" w:themeTint="A6"/>
-          <w:sz w:val="22"/>
-          <w:szCs w:val="22"/>
-        </w:rPr>
-        <w:t>lab, and</w:t>
-      </w:r>
-      <w:proofErr w:type="gramEnd"/>
-      <w:r>
-        <w:rPr>
-          <w:rFonts w:ascii="Myriad Pro" w:hAnsi="Myriad Pro"/>
-          <w:color w:val="595959" w:themeColor="text1" w:themeTint="A6"/>
-          <w:sz w:val="22"/>
-          <w:szCs w:val="22"/>
-        </w:rPr>
-        <w:t xml:space="preserve"> be ready to provide those documents to </w:t>
-      </w:r>
-      <w:r>
-        <w:rPr>
-          <w:rFonts w:ascii="Myriad Pro" w:hAnsi="Myriad Pro"/>
-          <w:color w:val="595959" w:themeColor="text1" w:themeTint="A6"/>
-          <w:sz w:val="22"/>
-          <w:szCs w:val="22"/>
-        </w:rPr>
-        <w:lastRenderedPageBreak/>
-        <w:t xml:space="preserve">Mariam and/or the lab manager on short notice. If the lab is audited by the IRB, those documents </w:t>
-      </w:r>
-      <w:proofErr w:type="gramStart"/>
-      <w:r>
-        <w:rPr>
-          <w:rFonts w:ascii="Myriad Pro" w:hAnsi="Myriad Pro"/>
-          <w:color w:val="595959" w:themeColor="text1" w:themeTint="A6"/>
-          <w:sz w:val="22"/>
-          <w:szCs w:val="22"/>
-        </w:rPr>
-        <w:t>have to</w:t>
-      </w:r>
-      <w:proofErr w:type="gramEnd"/>
-      <w:r>
-        <w:rPr>
-          <w:rFonts w:ascii="Myriad Pro" w:hAnsi="Myriad Pro"/>
-          <w:color w:val="595959" w:themeColor="text1" w:themeTint="A6"/>
-          <w:sz w:val="22"/>
-          <w:szCs w:val="22"/>
-        </w:rPr>
-        <w:t xml:space="preserve"> be available and in good shape. That means no missing documentation, no documents that are not signed or dated, etc. When running a study, you should make sure to: 1) always use the proper consent form and documentation, meaning that you are using the right forms (right </w:t>
+        <w:t xml:space="preserve"> place in the lab, and be ready to provide those documents to Mariam and/or the lab manager on short notice. If the lab is audited by the IRB, those documents have to be available and in good shape. That means no missing documentation, no documents that are not signed or dated, etc. When running a study, you should make sure to: 1) always use the proper consent form and documentation, meaning that you are using the right forms (right </w:t>
       </w:r>
       <w:r>
         <w:rPr>
@@ -7149,27 +6934,7 @@
           <w:sz w:val="22"/>
           <w:szCs w:val="22"/>
         </w:rPr>
-        <w:t xml:space="preserve">protocol), most recent forms (check the expiration date on the IRB stamp), and never using a form that was not stamped by the IRB. Make sure all forms requiring signatures are signed and dated. Make sure to check the right </w:t>
-      </w:r>
-      <w:proofErr w:type="gramStart"/>
-      <w:r>
-        <w:rPr>
-          <w:rFonts w:ascii="Myriad Pro" w:hAnsi="Myriad Pro"/>
-          <w:color w:val="595959" w:themeColor="text1" w:themeTint="A6"/>
-          <w:sz w:val="22"/>
-          <w:szCs w:val="22"/>
-        </w:rPr>
-        <w:t>boxes;</w:t>
-      </w:r>
-      <w:proofErr w:type="gramEnd"/>
-      <w:r>
-        <w:rPr>
-          <w:rFonts w:ascii="Myriad Pro" w:hAnsi="Myriad Pro"/>
-          <w:color w:val="595959" w:themeColor="text1" w:themeTint="A6"/>
-          <w:sz w:val="22"/>
-          <w:szCs w:val="22"/>
-        </w:rPr>
-        <w:t xml:space="preserve"> e.g., do not accidentally check that a participant is </w:t>
+        <w:t xml:space="preserve">protocol), most recent forms (check the expiration date on the IRB stamp), and never using a form that was not stamped by the IRB. Make sure all forms requiring signatures are signed and dated. Make sure to check the right boxes; e.g., do not accidentally check that a participant is </w:t>
       </w:r>
       <w:r>
         <w:rPr>
@@ -7334,27 +7099,7 @@
           <w:sz w:val="22"/>
           <w:szCs w:val="22"/>
         </w:rPr>
-        <w:t xml:space="preserve">is, well, a wiki for the lab. It has </w:t>
-      </w:r>
-      <w:proofErr w:type="gramStart"/>
-      <w:r>
-        <w:rPr>
-          <w:rFonts w:ascii="Myriad Pro" w:hAnsi="Myriad Pro"/>
-          <w:color w:val="595959" w:themeColor="text1" w:themeTint="A6"/>
-          <w:sz w:val="22"/>
-          <w:szCs w:val="22"/>
-        </w:rPr>
-        <w:t>all of</w:t>
-      </w:r>
-      <w:proofErr w:type="gramEnd"/>
-      <w:r>
-        <w:rPr>
-          <w:rFonts w:ascii="Myriad Pro" w:hAnsi="Myriad Pro"/>
-          <w:color w:val="595959" w:themeColor="text1" w:themeTint="A6"/>
-          <w:sz w:val="22"/>
-          <w:szCs w:val="22"/>
-        </w:rPr>
-        <w:t xml:space="preserve"> the information you need to get started, including tasks that need to be done upon arrival, day-to-day housekeeping duties, forms and flyers, programming and stats tips, information about accessing the high-performance computing cluster and lab servers. Edit it when you obtain information that will be useful for others to know! Ask the lab manager to be added as a member.</w:t>
+        <w:t>is, well, a wiki for the lab. It has all of the information you need to get started, including tasks that need to be done upon arrival, day-to-day housekeeping duties, forms and flyers, programming and stats tips, information about accessing the high-performance computing cluster and lab servers. Edit it when you obtain information that will be useful for others to know! Ask the lab manager to be added as a member.</w:t>
       </w:r>
     </w:p>
     <w:p>
@@ -7643,27 +7388,7 @@
           <w:sz w:val="22"/>
           <w:szCs w:val="22"/>
         </w:rPr>
-        <w:t xml:space="preserve">use direct messages. If you </w:t>
-      </w:r>
-      <w:proofErr w:type="gramStart"/>
-      <w:r>
-        <w:rPr>
-          <w:rFonts w:ascii="Myriad Pro" w:hAnsi="Myriad Pro"/>
-          <w:color w:val="595959" w:themeColor="text1" w:themeTint="A6"/>
-          <w:sz w:val="22"/>
-          <w:szCs w:val="22"/>
-        </w:rPr>
-        <w:t>have to</w:t>
-      </w:r>
-      <w:proofErr w:type="gramEnd"/>
-      <w:r>
-        <w:rPr>
-          <w:rFonts w:ascii="Myriad Pro" w:hAnsi="Myriad Pro"/>
-          <w:color w:val="595959" w:themeColor="text1" w:themeTint="A6"/>
-          <w:sz w:val="22"/>
-          <w:szCs w:val="22"/>
-        </w:rPr>
-        <w:t xml:space="preserve"> send attachments (e.g., papers) or send messages that include out-of-lab recipients, use e-mail. </w:t>
+        <w:t xml:space="preserve">use direct messages. If you have to send attachments (e.g., papers) or send messages that include out-of-lab recipients, use e-mail. </w:t>
       </w:r>
       <w:r>
         <w:rPr>
@@ -7862,17 +7587,7 @@
           <w:sz w:val="22"/>
           <w:szCs w:val="22"/>
         </w:rPr>
-        <w:t xml:space="preserve"> to </w:t>
-      </w:r>
-      <w:r>
-        <w:rPr>
-          <w:rFonts w:ascii="Myriad Pro" w:hAnsi="Myriad Pro"/>
-          <w:color w:val="595959" w:themeColor="text1" w:themeTint="A6"/>
-          <w:sz w:val="22"/>
-          <w:szCs w:val="22"/>
-        </w:rPr>
-        <w:lastRenderedPageBreak/>
-        <w:t xml:space="preserve">store </w:t>
+        <w:t xml:space="preserve"> to store </w:t>
       </w:r>
       <w:r>
         <w:rPr>
@@ -8015,7 +7730,7 @@
         </w:rPr>
         <w:t>The lab’s GitHub (</w:t>
       </w:r>
-      <w:hyperlink r:id="rId19" w:history="1">
+      <w:hyperlink r:id="rId20" w:history="1">
         <w:r>
           <w:rPr>
             <w:rStyle w:val="Hyperlink"/>
@@ -8043,27 +7758,7 @@
           <w:sz w:val="22"/>
           <w:szCs w:val="22"/>
         </w:rPr>
-        <w:t xml:space="preserve">should be used to share code, stimuli, and data with the world. Only share data after you’ve spoken to Mariam (we don’t want to share the data too </w:t>
-      </w:r>
-      <w:proofErr w:type="gramStart"/>
-      <w:r>
-        <w:rPr>
-          <w:rFonts w:ascii="Myriad Pro" w:hAnsi="Myriad Pro"/>
-          <w:color w:val="595959" w:themeColor="text1" w:themeTint="A6"/>
-          <w:sz w:val="22"/>
-          <w:szCs w:val="22"/>
-        </w:rPr>
-        <w:t>soon, before</w:t>
-      </w:r>
-      <w:proofErr w:type="gramEnd"/>
-      <w:r>
-        <w:rPr>
-          <w:rFonts w:ascii="Myriad Pro" w:hAnsi="Myriad Pro"/>
-          <w:color w:val="595959" w:themeColor="text1" w:themeTint="A6"/>
-          <w:sz w:val="22"/>
-          <w:szCs w:val="22"/>
-        </w:rPr>
-        <w:t xml:space="preserve"> you’ve had a chance to look at it thoroughly yourself). When you share code, make sure it’s </w:t>
+        <w:t xml:space="preserve">should be used to share code, stimuli, and data with the world. Only share data after you’ve spoken to Mariam (we don’t want to share the data too soon, before you’ve had a chance to look at it thoroughly yourself). When you share code, make sure it’s </w:t>
       </w:r>
       <w:r>
         <w:rPr>
@@ -8678,29 +8373,7 @@
           <w:sz w:val="22"/>
           <w:szCs w:val="22"/>
         </w:rPr>
-        <w:t xml:space="preserve"> The ASUS laptop can be used if you temporarily need a laptop for writing, the internet, etc. The tablet can be used for electronic consent forms and demographics </w:t>
-      </w:r>
-      <w:proofErr w:type="gramStart"/>
-      <w:r>
-        <w:rPr>
-          <w:rFonts w:ascii="Myriad Pro" w:hAnsi="Myriad Pro"/>
-          <w:i/>
-          <w:color w:val="595959" w:themeColor="text1" w:themeTint="A6"/>
-          <w:sz w:val="22"/>
-          <w:szCs w:val="22"/>
-        </w:rPr>
-        <w:t>forms, and</w:t>
-      </w:r>
-      <w:proofErr w:type="gramEnd"/>
-      <w:r>
-        <w:rPr>
-          <w:rFonts w:ascii="Myriad Pro" w:hAnsi="Myriad Pro"/>
-          <w:i/>
-          <w:color w:val="595959" w:themeColor="text1" w:themeTint="A6"/>
-          <w:sz w:val="22"/>
-          <w:szCs w:val="22"/>
-        </w:rPr>
-        <w:t xml:space="preserve"> can also be used if you need one for conference travel or other temporary purposes.</w:t>
+        <w:t xml:space="preserve"> The ASUS laptop can be used if you temporarily need a laptop for writing, the internet, etc. The tablet can be used for electronic consent forms and demographics forms, and can also be used if you need one for conference travel or other temporary purposes.</w:t>
       </w:r>
     </w:p>
     <w:p>
@@ -8738,6 +8411,7 @@
           <w:sz w:val="22"/>
           <w:szCs w:val="22"/>
         </w:rPr>
+        <w:lastRenderedPageBreak/>
         <w:t xml:space="preserve">Aly Lab </w:t>
       </w:r>
       <w:r>
@@ -8776,10 +8450,13 @@
           <w:sz w:val="22"/>
           <w:szCs w:val="22"/>
         </w:rPr>
-        <w:t xml:space="preserve">desk space in the lab. There are a couple of free desks that </w:t>
-      </w:r>
-      <w:proofErr w:type="gramStart"/>
-      <w:r>
+        <w:t>desk space in the lab. There are a couple of free desks that have to be shared among all RAs. Talk to the lab manager to find out which desks are available, and book them on this calendar when you know you need desk space.</w:t>
+      </w:r>
+    </w:p>
+    <w:p>
+      <w:pPr>
+        <w:ind w:left="360"/>
+        <w:jc w:val="both"/>
         <w:rPr>
           <w:rFonts w:ascii="Myriad Pro" w:hAnsi="Myriad Pro"/>
           <w:i/>
@@ -8787,31 +8464,6 @@
           <w:sz w:val="22"/>
           <w:szCs w:val="22"/>
         </w:rPr>
-        <w:t>have to</w:t>
-      </w:r>
-      <w:proofErr w:type="gramEnd"/>
-      <w:r>
-        <w:rPr>
-          <w:rFonts w:ascii="Myriad Pro" w:hAnsi="Myriad Pro"/>
-          <w:i/>
-          <w:color w:val="595959" w:themeColor="text1" w:themeTint="A6"/>
-          <w:sz w:val="22"/>
-          <w:szCs w:val="22"/>
-        </w:rPr>
-        <w:t xml:space="preserve"> be shared among all RAs. Talk to the lab manager to find out which desks are available, and book them on this calendar when you know you need desk space.</w:t>
-      </w:r>
-    </w:p>
-    <w:p>
-      <w:pPr>
-        <w:ind w:left="360"/>
-        <w:jc w:val="both"/>
-        <w:rPr>
-          <w:rFonts w:ascii="Myriad Pro" w:hAnsi="Myriad Pro"/>
-          <w:i/>
-          <w:color w:val="595959" w:themeColor="text1" w:themeTint="A6"/>
-          <w:sz w:val="22"/>
-          <w:szCs w:val="22"/>
-        </w:rPr>
       </w:pPr>
     </w:p>
     <w:p>
@@ -8879,78 +8531,7 @@
           <w:sz w:val="22"/>
           <w:szCs w:val="22"/>
         </w:rPr>
-        <w:lastRenderedPageBreak/>
         <w:t>We have a lab listserv for sending e-mails to the entire lab when necessary (</w:t>
-      </w:r>
-      <w:hyperlink r:id="rId20" w:history="1">
-        <w:r>
-          <w:rPr>
-            <w:rStyle w:val="Hyperlink"/>
-            <w:rFonts w:ascii="Myriad Pro" w:hAnsi="Myriad Pro"/>
-            <w:color w:val="00B0F0"/>
-            <w:sz w:val="22"/>
-            <w:szCs w:val="22"/>
-          </w:rPr>
-          <w:t>alylab@columbia.edu</w:t>
-        </w:r>
-      </w:hyperlink>
-      <w:r>
-        <w:rPr>
-          <w:rFonts w:ascii="Myriad Pro" w:hAnsi="Myriad Pro"/>
-          <w:color w:val="595959" w:themeColor="text1" w:themeTint="A6"/>
-          <w:sz w:val="22"/>
-          <w:szCs w:val="22"/>
-        </w:rPr>
-        <w:t>).</w:t>
-      </w:r>
-      <w:r>
-        <w:rPr>
-          <w:rFonts w:ascii="Myriad Pro" w:hAnsi="Myriad Pro"/>
-          <w:color w:val="595959" w:themeColor="text1" w:themeTint="A6"/>
-          <w:sz w:val="22"/>
-          <w:szCs w:val="22"/>
-        </w:rPr>
-        <w:t xml:space="preserve"> </w:t>
-      </w:r>
-      <w:r>
-        <w:rPr>
-          <w:rFonts w:ascii="Myriad Pro" w:hAnsi="Myriad Pro"/>
-          <w:color w:val="595959" w:themeColor="text1" w:themeTint="A6"/>
-          <w:sz w:val="22"/>
-          <w:szCs w:val="22"/>
-        </w:rPr>
-        <w:t xml:space="preserve">Contact the lab manager to get added to the lab listserv. </w:t>
-      </w:r>
-    </w:p>
-    <w:p>
-      <w:pPr>
-        <w:jc w:val="both"/>
-        <w:rPr>
-          <w:rFonts w:ascii="Myriad Pro" w:hAnsi="Myriad Pro"/>
-          <w:color w:val="595959" w:themeColor="text1" w:themeTint="A6"/>
-          <w:sz w:val="22"/>
-          <w:szCs w:val="22"/>
-        </w:rPr>
-      </w:pPr>
-    </w:p>
-    <w:p>
-      <w:pPr>
-        <w:jc w:val="both"/>
-        <w:rPr>
-          <w:rFonts w:ascii="Myriad Pro" w:hAnsi="Myriad Pro"/>
-          <w:color w:val="595959" w:themeColor="text1" w:themeTint="A6"/>
-          <w:sz w:val="22"/>
-          <w:szCs w:val="22"/>
-        </w:rPr>
-      </w:pPr>
-      <w:r>
-        <w:rPr>
-          <w:rFonts w:ascii="Myriad Pro" w:hAnsi="Myriad Pro"/>
-          <w:color w:val="595959" w:themeColor="text1" w:themeTint="A6"/>
-          <w:sz w:val="22"/>
-          <w:szCs w:val="22"/>
-        </w:rPr>
-        <w:t xml:space="preserve">We also have a lab listserv for sending e-mails to the lab meeting group. Everyone on </w:t>
       </w:r>
       <w:hyperlink r:id="rId21" w:history="1">
         <w:r>
@@ -8971,6 +8552,15 @@
           <w:sz w:val="22"/>
           <w:szCs w:val="22"/>
         </w:rPr>
+        <w:t>).</w:t>
+      </w:r>
+      <w:r>
+        <w:rPr>
+          <w:rFonts w:ascii="Myriad Pro" w:hAnsi="Myriad Pro"/>
+          <w:color w:val="595959" w:themeColor="text1" w:themeTint="A6"/>
+          <w:sz w:val="22"/>
+          <w:szCs w:val="22"/>
+        </w:rPr>
         <w:t xml:space="preserve"> </w:t>
       </w:r>
       <w:r>
@@ -8980,16 +8570,38 @@
           <w:sz w:val="22"/>
           <w:szCs w:val="22"/>
         </w:rPr>
-        <w:t>is</w:t>
-      </w:r>
-      <w:r>
-        <w:rPr>
-          <w:rFonts w:ascii="Myriad Pro" w:hAnsi="Myriad Pro"/>
-          <w:color w:val="595959" w:themeColor="text1" w:themeTint="A6"/>
-          <w:sz w:val="22"/>
-          <w:szCs w:val="22"/>
-        </w:rPr>
-        <w:t xml:space="preserve"> also on </w:t>
+        <w:t xml:space="preserve">Contact the lab manager to get added to the lab listserv. </w:t>
+      </w:r>
+    </w:p>
+    <w:p>
+      <w:pPr>
+        <w:jc w:val="both"/>
+        <w:rPr>
+          <w:rFonts w:ascii="Myriad Pro" w:hAnsi="Myriad Pro"/>
+          <w:color w:val="595959" w:themeColor="text1" w:themeTint="A6"/>
+          <w:sz w:val="22"/>
+          <w:szCs w:val="22"/>
+        </w:rPr>
+      </w:pPr>
+    </w:p>
+    <w:p>
+      <w:pPr>
+        <w:jc w:val="both"/>
+        <w:rPr>
+          <w:rFonts w:ascii="Myriad Pro" w:hAnsi="Myriad Pro"/>
+          <w:color w:val="595959" w:themeColor="text1" w:themeTint="A6"/>
+          <w:sz w:val="22"/>
+          <w:szCs w:val="22"/>
+        </w:rPr>
+      </w:pPr>
+      <w:r>
+        <w:rPr>
+          <w:rFonts w:ascii="Myriad Pro" w:hAnsi="Myriad Pro"/>
+          <w:color w:val="595959" w:themeColor="text1" w:themeTint="A6"/>
+          <w:sz w:val="22"/>
+          <w:szCs w:val="22"/>
+        </w:rPr>
+        <w:t xml:space="preserve">We also have a lab listserv for sending e-mails to the lab meeting group. Everyone on </w:t>
       </w:r>
       <w:hyperlink r:id="rId22" w:history="1">
         <w:r>
@@ -9000,7 +8612,7 @@
             <w:sz w:val="22"/>
             <w:szCs w:val="22"/>
           </w:rPr>
-          <w:t>alylabmeetings@columbia.edu</w:t>
+          <w:t>alylab@columbia.edu</w:t>
         </w:r>
       </w:hyperlink>
       <w:r>
@@ -9010,47 +8622,25 @@
           <w:sz w:val="22"/>
           <w:szCs w:val="22"/>
         </w:rPr>
-        <w:t>; but there are some people on the lab meeting listserv that aren’t members of the lab, and are just interested in attending our lab meetings.</w:t>
-      </w:r>
-      <w:r>
-        <w:rPr>
-          <w:rFonts w:ascii="Myriad Pro" w:hAnsi="Myriad Pro"/>
-          <w:color w:val="595959" w:themeColor="text1" w:themeTint="A6"/>
-          <w:sz w:val="22"/>
-          <w:szCs w:val="22"/>
-        </w:rPr>
-        <w:t xml:space="preserve"> Talk to the lab manager if you want to be added to the lab meeting listserv. </w:t>
-      </w:r>
-    </w:p>
-    <w:p>
-      <w:pPr>
-        <w:jc w:val="both"/>
-        <w:rPr>
-          <w:rFonts w:ascii="Myriad Pro" w:hAnsi="Myriad Pro"/>
-          <w:color w:val="595959" w:themeColor="text1" w:themeTint="A6"/>
-          <w:sz w:val="22"/>
-          <w:szCs w:val="22"/>
-        </w:rPr>
-      </w:pPr>
-    </w:p>
-    <w:p>
-      <w:pPr>
-        <w:jc w:val="both"/>
-        <w:rPr>
-          <w:rFonts w:ascii="Myriad Pro" w:hAnsi="Myriad Pro"/>
-          <w:color w:val="595959" w:themeColor="text1" w:themeTint="A6"/>
-          <w:sz w:val="22"/>
-          <w:szCs w:val="22"/>
-        </w:rPr>
-      </w:pPr>
-      <w:r>
-        <w:rPr>
-          <w:rFonts w:ascii="Myriad Pro" w:hAnsi="Myriad Pro"/>
-          <w:color w:val="595959" w:themeColor="text1" w:themeTint="A6"/>
-          <w:sz w:val="22"/>
-          <w:szCs w:val="22"/>
-        </w:rPr>
-        <w:t xml:space="preserve">Everyone on </w:t>
+        <w:t xml:space="preserve"> </w:t>
+      </w:r>
+      <w:r>
+        <w:rPr>
+          <w:rFonts w:ascii="Myriad Pro" w:hAnsi="Myriad Pro"/>
+          <w:color w:val="595959" w:themeColor="text1" w:themeTint="A6"/>
+          <w:sz w:val="22"/>
+          <w:szCs w:val="22"/>
+        </w:rPr>
+        <w:t>is</w:t>
+      </w:r>
+      <w:r>
+        <w:rPr>
+          <w:rFonts w:ascii="Myriad Pro" w:hAnsi="Myriad Pro"/>
+          <w:color w:val="595959" w:themeColor="text1" w:themeTint="A6"/>
+          <w:sz w:val="22"/>
+          <w:szCs w:val="22"/>
+        </w:rPr>
+        <w:t xml:space="preserve"> also on </w:t>
       </w:r>
       <w:hyperlink r:id="rId23" w:history="1">
         <w:r>
@@ -9071,9 +8661,70 @@
           <w:sz w:val="22"/>
           <w:szCs w:val="22"/>
         </w:rPr>
+        <w:t>; but there are some people on the lab meeting listserv that aren’t members of the lab, and are just interested in attending our lab meetings.</w:t>
+      </w:r>
+      <w:r>
+        <w:rPr>
+          <w:rFonts w:ascii="Myriad Pro" w:hAnsi="Myriad Pro"/>
+          <w:color w:val="595959" w:themeColor="text1" w:themeTint="A6"/>
+          <w:sz w:val="22"/>
+          <w:szCs w:val="22"/>
+        </w:rPr>
+        <w:t xml:space="preserve"> Talk to the lab manager if you want to be added to the lab meeting listserv. </w:t>
+      </w:r>
+    </w:p>
+    <w:p>
+      <w:pPr>
+        <w:jc w:val="both"/>
+        <w:rPr>
+          <w:rFonts w:ascii="Myriad Pro" w:hAnsi="Myriad Pro"/>
+          <w:color w:val="595959" w:themeColor="text1" w:themeTint="A6"/>
+          <w:sz w:val="22"/>
+          <w:szCs w:val="22"/>
+        </w:rPr>
+      </w:pPr>
+    </w:p>
+    <w:p>
+      <w:pPr>
+        <w:jc w:val="both"/>
+        <w:rPr>
+          <w:rFonts w:ascii="Myriad Pro" w:hAnsi="Myriad Pro"/>
+          <w:color w:val="595959" w:themeColor="text1" w:themeTint="A6"/>
+          <w:sz w:val="22"/>
+          <w:szCs w:val="22"/>
+        </w:rPr>
+      </w:pPr>
+      <w:r>
+        <w:rPr>
+          <w:rFonts w:ascii="Myriad Pro" w:hAnsi="Myriad Pro"/>
+          <w:color w:val="595959" w:themeColor="text1" w:themeTint="A6"/>
+          <w:sz w:val="22"/>
+          <w:szCs w:val="22"/>
+        </w:rPr>
+        <w:t xml:space="preserve">Everyone on </w:t>
+      </w:r>
+      <w:hyperlink r:id="rId24" w:history="1">
+        <w:r>
+          <w:rPr>
+            <w:rStyle w:val="Hyperlink"/>
+            <w:rFonts w:ascii="Myriad Pro" w:hAnsi="Myriad Pro"/>
+            <w:color w:val="00B0F0"/>
+            <w:sz w:val="22"/>
+            <w:szCs w:val="22"/>
+          </w:rPr>
+          <w:t>alylabmeetings@columbia.edu</w:t>
+        </w:r>
+      </w:hyperlink>
+      <w:r>
+        <w:rPr>
+          <w:rFonts w:ascii="Myriad Pro" w:hAnsi="Myriad Pro"/>
+          <w:color w:val="595959" w:themeColor="text1" w:themeTint="A6"/>
+          <w:sz w:val="22"/>
+          <w:szCs w:val="22"/>
+        </w:rPr>
         <w:t xml:space="preserve"> is also on </w:t>
       </w:r>
-      <w:hyperlink r:id="rId24" w:history="1">
+      <w:hyperlink r:id="rId25" w:history="1">
         <w:r>
           <w:rPr>
             <w:rStyle w:val="Hyperlink"/>
@@ -9145,7 +8796,7 @@
         </w:rPr>
         <w:t>There is also a lab e-mail account that only the lab manager and Mariam can access (</w:t>
       </w:r>
-      <w:hyperlink r:id="rId25" w:history="1">
+      <w:hyperlink r:id="rId26" w:history="1">
         <w:r>
           <w:rPr>
             <w:rStyle w:val="Hyperlink"/>
@@ -9767,7 +9418,6 @@
           <w:szCs w:val="22"/>
           <w:u w:val="single"/>
         </w:rPr>
-        <w:lastRenderedPageBreak/>
         <w:t xml:space="preserve">Noise </w:t>
       </w:r>
       <w:r>
@@ -10356,7 +10006,17 @@
           <w:sz w:val="22"/>
           <w:szCs w:val="22"/>
         </w:rPr>
-        <w:t xml:space="preserve"> with comments and questions to contribute. </w:t>
+        <w:t xml:space="preserve"> with comments and questions to </w:t>
+      </w:r>
+      <w:r>
+        <w:rPr>
+          <w:rFonts w:ascii="Myriad Pro" w:hAnsi="Myriad Pro"/>
+          <w:color w:val="595959" w:themeColor="text1" w:themeTint="A6"/>
+          <w:sz w:val="22"/>
+          <w:szCs w:val="22"/>
+        </w:rPr>
+        <w:lastRenderedPageBreak/>
+        <w:t xml:space="preserve">contribute. </w:t>
       </w:r>
       <w:r>
         <w:rPr>
@@ -11203,37 +10863,7 @@
           <w:sz w:val="22"/>
           <w:szCs w:val="22"/>
         </w:rPr>
-        <w:t xml:space="preserve">Learning to present your research is important. Very few people will read your papers carefully (sad, but true) but you can reach a lot of people at conference talks and posters. Also, if you plan on staying in academia, getting a post-doc </w:t>
-      </w:r>
-      <w:proofErr w:type="gramStart"/>
-      <w:r>
-        <w:rPr>
-          <w:rFonts w:ascii="Myriad Pro" w:hAnsi="Myriad Pro"/>
-          <w:color w:val="595959" w:themeColor="text1" w:themeTint="A6"/>
-          <w:sz w:val="22"/>
-          <w:szCs w:val="22"/>
-        </w:rPr>
-        <w:t>position</w:t>
-      </w:r>
-      <w:proofErr w:type="gramEnd"/>
-      <w:r>
-        <w:rPr>
-          <w:rFonts w:ascii="Myriad Pro" w:hAnsi="Myriad Pro"/>
-          <w:color w:val="595959" w:themeColor="text1" w:themeTint="A6"/>
-          <w:sz w:val="22"/>
-          <w:szCs w:val="22"/>
-        </w:rPr>
-        <w:t xml:space="preserve"> and getting a faculty position both significantly depend on your ability to present your data. Even if you want to leave academia, presentations are likely to be an </w:t>
-      </w:r>
-      <w:r>
-        <w:rPr>
-          <w:rFonts w:ascii="Myriad Pro" w:hAnsi="Myriad Pro"/>
-          <w:color w:val="595959" w:themeColor="text1" w:themeTint="A6"/>
-          <w:sz w:val="22"/>
-          <w:szCs w:val="22"/>
-        </w:rPr>
-        <w:lastRenderedPageBreak/>
-        <w:t xml:space="preserve">important part of your job. </w:t>
+        <w:t xml:space="preserve">Learning to present your research is important. Very few people will read your papers carefully (sad, but true) but you can reach a lot of people at conference talks and posters. Also, if you plan on staying in academia, getting a post-doc position and getting a faculty position both significantly depend on your ability to present your data. Even if you want to leave academia, presentations are likely to be an important part of your job. </w:t>
       </w:r>
       <w:r>
         <w:rPr>
@@ -11291,19 +10921,121 @@
           <w:sz w:val="22"/>
           <w:szCs w:val="22"/>
         </w:rPr>
-        <w:t xml:space="preserve">highly encouraged that you seek out opportunities to present your research, whether it is at departmental talk series and events, to other labs (within or outside of Columbia), at conferences, or to the </w:t>
-      </w:r>
-      <w:proofErr w:type="gramStart"/>
-      <w:r>
-        <w:rPr>
-          <w:rFonts w:ascii="Myriad Pro" w:hAnsi="Myriad Pro"/>
-          <w:color w:val="595959" w:themeColor="text1" w:themeTint="A6"/>
-          <w:sz w:val="22"/>
-          <w:szCs w:val="22"/>
-        </w:rPr>
-        <w:t>general public</w:t>
-      </w:r>
-      <w:proofErr w:type="gramEnd"/>
+        <w:t xml:space="preserve">highly encouraged that you seek out opportunities to present your research, whether it is at departmental talk series and events, to other labs (within or outside of Columbia), at conferences, or to the general public. </w:t>
+      </w:r>
+      <w:r>
+        <w:rPr>
+          <w:rFonts w:ascii="Myriad Pro" w:hAnsi="Myriad Pro"/>
+          <w:color w:val="595959" w:themeColor="text1" w:themeTint="A6"/>
+          <w:sz w:val="22"/>
+          <w:szCs w:val="22"/>
+        </w:rPr>
+        <w:t xml:space="preserve">If you are going to give a presentation (a poster or a talk), be prepared to give a practice presentation to the lab at least one week ahead of time (two weeks or more are advisable for conference presentations, and </w:t>
+      </w:r>
+      <w:r>
+        <w:rPr>
+          <w:rFonts w:ascii="Myriad Pro" w:hAnsi="Myriad Pro"/>
+          <w:i/>
+          <w:color w:val="595959" w:themeColor="text1" w:themeTint="A6"/>
+          <w:sz w:val="22"/>
+          <w:szCs w:val="22"/>
+        </w:rPr>
+        <w:t>many</w:t>
+      </w:r>
+      <w:r>
+        <w:rPr>
+          <w:rFonts w:ascii="Myriad Pro" w:hAnsi="Myriad Pro"/>
+          <w:color w:val="595959" w:themeColor="text1" w:themeTint="A6"/>
+          <w:sz w:val="22"/>
+          <w:szCs w:val="22"/>
+        </w:rPr>
+        <w:t xml:space="preserve"> weeks ahead of time are advisable for job talks, which require much refining).  </w:t>
+      </w:r>
+      <w:r>
+        <w:rPr>
+          <w:rFonts w:ascii="Myriad Pro" w:hAnsi="Myriad Pro"/>
+          <w:color w:val="595959" w:themeColor="text1" w:themeTint="A6"/>
+          <w:sz w:val="22"/>
+          <w:szCs w:val="22"/>
+        </w:rPr>
+        <w:t xml:space="preserve">Practice talks will help you feel comfortable with your presentation, and will also allow you to get feedback from the lab and implement those changes well in advance of your real presentation. </w:t>
+      </w:r>
+    </w:p>
+    <w:p>
+      <w:pPr>
+        <w:jc w:val="both"/>
+        <w:rPr>
+          <w:rFonts w:ascii="Myriad Pro" w:hAnsi="Myriad Pro"/>
+          <w:color w:val="595959" w:themeColor="text1" w:themeTint="A6"/>
+          <w:sz w:val="22"/>
+          <w:szCs w:val="22"/>
+        </w:rPr>
+      </w:pPr>
+    </w:p>
+    <w:p>
+      <w:pPr>
+        <w:jc w:val="both"/>
+        <w:rPr>
+          <w:rFonts w:ascii="Myriad Pro" w:hAnsi="Myriad Pro"/>
+          <w:color w:val="595959" w:themeColor="text1" w:themeTint="A6"/>
+          <w:sz w:val="22"/>
+          <w:szCs w:val="22"/>
+        </w:rPr>
+      </w:pPr>
+      <w:r>
+        <w:rPr>
+          <w:rFonts w:ascii="Myriad Pro" w:hAnsi="Myriad Pro"/>
+          <w:color w:val="595959" w:themeColor="text1" w:themeTint="A6"/>
+          <w:sz w:val="22"/>
+          <w:szCs w:val="22"/>
+        </w:rPr>
+        <w:t>Templates for posters will be available, and you can use those as much or as little as you’d like. Some general rules for posters should be followed: minimize text as much as possible (if you wrote a paragraph, you’re doing it wrong)</w:t>
+      </w:r>
+      <w:r>
+        <w:rPr>
+          <w:rFonts w:ascii="Myriad Pro" w:hAnsi="Myriad Pro"/>
+          <w:color w:val="595959" w:themeColor="text1" w:themeTint="A6"/>
+          <w:sz w:val="22"/>
+          <w:szCs w:val="22"/>
+        </w:rPr>
+        <w:t>,</w:t>
+      </w:r>
+      <w:r>
+        <w:rPr>
+          <w:rFonts w:ascii="Myriad Pro" w:hAnsi="Myriad Pro"/>
+          <w:color w:val="595959" w:themeColor="text1" w:themeTint="A6"/>
+          <w:sz w:val="22"/>
+          <w:szCs w:val="22"/>
+        </w:rPr>
+        <w:t xml:space="preserve"> make figures and text large and easy to see at a distance</w:t>
+      </w:r>
+      <w:r>
+        <w:rPr>
+          <w:rFonts w:ascii="Myriad Pro" w:hAnsi="Myriad Pro"/>
+          <w:color w:val="595959" w:themeColor="text1" w:themeTint="A6"/>
+          <w:sz w:val="22"/>
+          <w:szCs w:val="22"/>
+        </w:rPr>
+        <w:t xml:space="preserve">, </w:t>
+      </w:r>
+      <w:r>
+        <w:rPr>
+          <w:rFonts w:ascii="Myriad Pro" w:hAnsi="Myriad Pro"/>
+          <w:color w:val="595959" w:themeColor="text1" w:themeTint="A6"/>
+          <w:sz w:val="22"/>
+          <w:szCs w:val="22"/>
+        </w:rPr>
+        <w:t xml:space="preserve">label your axes, and </w:t>
+      </w:r>
+      <w:r>
+        <w:rPr>
+          <w:rFonts w:ascii="Myriad Pro" w:hAnsi="Myriad Pro"/>
+          <w:color w:val="595959" w:themeColor="text1" w:themeTint="A6"/>
+          <w:sz w:val="22"/>
+          <w:szCs w:val="22"/>
+        </w:rPr>
+        <w:t>make sure different colors are easily discriminable</w:t>
+      </w:r>
       <w:r>
         <w:rPr>
           <w:rFonts w:ascii="Myriad Pro" w:hAnsi="Myriad Pro"/>
@@ -11320,148 +11052,6 @@
           <w:sz w:val="22"/>
           <w:szCs w:val="22"/>
         </w:rPr>
-        <w:t xml:space="preserve">If you are going to give a presentation (a poster or a talk), be prepared to give a practice presentation to the lab at least one week ahead of time (two weeks or more are advisable for conference presentations, and </w:t>
-      </w:r>
-      <w:r>
-        <w:rPr>
-          <w:rFonts w:ascii="Myriad Pro" w:hAnsi="Myriad Pro"/>
-          <w:i/>
-          <w:color w:val="595959" w:themeColor="text1" w:themeTint="A6"/>
-          <w:sz w:val="22"/>
-          <w:szCs w:val="22"/>
-        </w:rPr>
-        <w:t>many</w:t>
-      </w:r>
-      <w:r>
-        <w:rPr>
-          <w:rFonts w:ascii="Myriad Pro" w:hAnsi="Myriad Pro"/>
-          <w:color w:val="595959" w:themeColor="text1" w:themeTint="A6"/>
-          <w:sz w:val="22"/>
-          <w:szCs w:val="22"/>
-        </w:rPr>
-        <w:t xml:space="preserve"> weeks ahead of time are advisable for job talks, which require much refining).  </w:t>
-      </w:r>
-      <w:r>
-        <w:rPr>
-          <w:rFonts w:ascii="Myriad Pro" w:hAnsi="Myriad Pro"/>
-          <w:color w:val="595959" w:themeColor="text1" w:themeTint="A6"/>
-          <w:sz w:val="22"/>
-          <w:szCs w:val="22"/>
-        </w:rPr>
-        <w:t xml:space="preserve">Practice talks will help you feel comfortable with your </w:t>
-      </w:r>
-      <w:proofErr w:type="gramStart"/>
-      <w:r>
-        <w:rPr>
-          <w:rFonts w:ascii="Myriad Pro" w:hAnsi="Myriad Pro"/>
-          <w:color w:val="595959" w:themeColor="text1" w:themeTint="A6"/>
-          <w:sz w:val="22"/>
-          <w:szCs w:val="22"/>
-        </w:rPr>
-        <w:t>presentation, and</w:t>
-      </w:r>
-      <w:proofErr w:type="gramEnd"/>
-      <w:r>
-        <w:rPr>
-          <w:rFonts w:ascii="Myriad Pro" w:hAnsi="Myriad Pro"/>
-          <w:color w:val="595959" w:themeColor="text1" w:themeTint="A6"/>
-          <w:sz w:val="22"/>
-          <w:szCs w:val="22"/>
-        </w:rPr>
-        <w:t xml:space="preserve"> will also allow you to get feedback from the lab and implement those changes well in advance of your real presentation. </w:t>
-      </w:r>
-    </w:p>
-    <w:p>
-      <w:pPr>
-        <w:jc w:val="both"/>
-        <w:rPr>
-          <w:rFonts w:ascii="Myriad Pro" w:hAnsi="Myriad Pro"/>
-          <w:color w:val="595959" w:themeColor="text1" w:themeTint="A6"/>
-          <w:sz w:val="22"/>
-          <w:szCs w:val="22"/>
-        </w:rPr>
-      </w:pPr>
-    </w:p>
-    <w:p>
-      <w:pPr>
-        <w:jc w:val="both"/>
-        <w:rPr>
-          <w:rFonts w:ascii="Myriad Pro" w:hAnsi="Myriad Pro"/>
-          <w:color w:val="595959" w:themeColor="text1" w:themeTint="A6"/>
-          <w:sz w:val="22"/>
-          <w:szCs w:val="22"/>
-        </w:rPr>
-      </w:pPr>
-      <w:r>
-        <w:rPr>
-          <w:rFonts w:ascii="Myriad Pro" w:hAnsi="Myriad Pro"/>
-          <w:color w:val="595959" w:themeColor="text1" w:themeTint="A6"/>
-          <w:sz w:val="22"/>
-          <w:szCs w:val="22"/>
-        </w:rPr>
-        <w:t>Templates for posters will be available, and you can use those as much or as little as you’d like. Some general rules for posters should be followed: minimize text as much as possible (if you wrote a paragraph, you’re doing it wrong)</w:t>
-      </w:r>
-      <w:r>
-        <w:rPr>
-          <w:rFonts w:ascii="Myriad Pro" w:hAnsi="Myriad Pro"/>
-          <w:color w:val="595959" w:themeColor="text1" w:themeTint="A6"/>
-          <w:sz w:val="22"/>
-          <w:szCs w:val="22"/>
-        </w:rPr>
-        <w:t>,</w:t>
-      </w:r>
-      <w:r>
-        <w:rPr>
-          <w:rFonts w:ascii="Myriad Pro" w:hAnsi="Myriad Pro"/>
-          <w:color w:val="595959" w:themeColor="text1" w:themeTint="A6"/>
-          <w:sz w:val="22"/>
-          <w:szCs w:val="22"/>
-        </w:rPr>
-        <w:t xml:space="preserve"> make figures and text large and easy to see at a distance</w:t>
-      </w:r>
-      <w:r>
-        <w:rPr>
-          <w:rFonts w:ascii="Myriad Pro" w:hAnsi="Myriad Pro"/>
-          <w:color w:val="595959" w:themeColor="text1" w:themeTint="A6"/>
-          <w:sz w:val="22"/>
-          <w:szCs w:val="22"/>
-        </w:rPr>
-        <w:t xml:space="preserve">, </w:t>
-      </w:r>
-      <w:r>
-        <w:rPr>
-          <w:rFonts w:ascii="Myriad Pro" w:hAnsi="Myriad Pro"/>
-          <w:color w:val="595959" w:themeColor="text1" w:themeTint="A6"/>
-          <w:sz w:val="22"/>
-          <w:szCs w:val="22"/>
-        </w:rPr>
-        <w:t xml:space="preserve">label your axes, and </w:t>
-      </w:r>
-      <w:r>
-        <w:rPr>
-          <w:rFonts w:ascii="Myriad Pro" w:hAnsi="Myriad Pro"/>
-          <w:color w:val="595959" w:themeColor="text1" w:themeTint="A6"/>
-          <w:sz w:val="22"/>
-          <w:szCs w:val="22"/>
-        </w:rPr>
-        <w:t>make sure different colors are easily discriminable</w:t>
-      </w:r>
-      <w:r>
-        <w:rPr>
-          <w:rFonts w:ascii="Myriad Pro" w:hAnsi="Myriad Pro"/>
-          <w:color w:val="595959" w:themeColor="text1" w:themeTint="A6"/>
-          <w:sz w:val="22"/>
-          <w:szCs w:val="22"/>
-        </w:rPr>
-        <w:t xml:space="preserve">. </w:t>
-      </w:r>
-      <w:r>
-        <w:rPr>
-          <w:rFonts w:ascii="Myriad Pro" w:hAnsi="Myriad Pro"/>
-          <w:color w:val="595959" w:themeColor="text1" w:themeTint="A6"/>
-          <w:sz w:val="22"/>
-          <w:szCs w:val="22"/>
-        </w:rPr>
         <w:t>Other than that, go with your own style.</w:t>
       </w:r>
     </w:p>
@@ -11502,27 +11092,7 @@
           <w:sz w:val="22"/>
           <w:szCs w:val="22"/>
         </w:rPr>
-        <w:t xml:space="preserve">You’ll get a lot of feedback on your talks in any case, but other people’s slides might be helpful to you as you are setting up your talk. As with posters, feel free to go with your own style </w:t>
-      </w:r>
-      <w:proofErr w:type="gramStart"/>
-      <w:r>
-        <w:rPr>
-          <w:rFonts w:ascii="Myriad Pro" w:hAnsi="Myriad Pro"/>
-          <w:color w:val="595959" w:themeColor="text1" w:themeTint="A6"/>
-          <w:sz w:val="22"/>
-          <w:szCs w:val="22"/>
-        </w:rPr>
-        <w:t>as long as</w:t>
-      </w:r>
-      <w:proofErr w:type="gramEnd"/>
-      <w:r>
-        <w:rPr>
-          <w:rFonts w:ascii="Myriad Pro" w:hAnsi="Myriad Pro"/>
-          <w:color w:val="595959" w:themeColor="text1" w:themeTint="A6"/>
-          <w:sz w:val="22"/>
-          <w:szCs w:val="22"/>
-        </w:rPr>
-        <w:t xml:space="preserve"> it is polished and clear.</w:t>
+        <w:t>You’ll get a lot of feedback on your talks in any case, but other people’s slides might be helpful to you as you are setting up your talk. As with posters, feel free to go with your own style as long as it is polished and clear.</w:t>
       </w:r>
     </w:p>
     <w:p>
@@ -11836,6 +11406,7 @@
           <w:sz w:val="22"/>
           <w:szCs w:val="22"/>
         </w:rPr>
+        <w:lastRenderedPageBreak/>
         <w:t>Storing Active D</w:t>
       </w:r>
       <w:r>
@@ -11976,7 +11547,6 @@
           <w:sz w:val="22"/>
           <w:szCs w:val="22"/>
         </w:rPr>
-        <w:lastRenderedPageBreak/>
         <w:t>Shared Dropbox folder</w:t>
       </w:r>
       <w:r>
@@ -12195,7 +11765,7 @@
         </w:rPr>
         <w:t xml:space="preserve">If you have already run several independent projects and have a data organization structure that works well for you, feel free to use it. If not (or if you are looking for a change), the following structure is recommended (based on </w:t>
       </w:r>
-      <w:hyperlink r:id="rId26" w:history="1">
+      <w:hyperlink r:id="rId27" w:history="1">
         <w:proofErr w:type="spellStart"/>
         <w:r>
           <w:rPr>
@@ -13035,6 +12605,7 @@
           <w:sz w:val="22"/>
           <w:szCs w:val="22"/>
         </w:rPr>
+        <w:lastRenderedPageBreak/>
         <w:t>recommend making subdirectories for each type of analysis (e.g., behavior, pattern analysis, functional connectivity, univariate)</w:t>
       </w:r>
     </w:p>
@@ -13167,7 +12738,6 @@
           <w:sz w:val="22"/>
           <w:szCs w:val="22"/>
         </w:rPr>
-        <w:lastRenderedPageBreak/>
         <w:t>projectName</w:t>
       </w:r>
       <w:proofErr w:type="spellEnd"/>
@@ -13519,27 +13089,7 @@
           <w:sz w:val="22"/>
           <w:szCs w:val="22"/>
         </w:rPr>
-        <w:t xml:space="preserve">This should be done in </w:t>
-      </w:r>
-      <w:proofErr w:type="gramStart"/>
-      <w:r>
-        <w:rPr>
-          <w:rFonts w:ascii="Myriad Pro" w:hAnsi="Myriad Pro"/>
-          <w:color w:val="595959" w:themeColor="text1" w:themeTint="A6"/>
-          <w:sz w:val="22"/>
-          <w:szCs w:val="22"/>
-        </w:rPr>
-        <w:t>a number of</w:t>
-      </w:r>
-      <w:proofErr w:type="gramEnd"/>
-      <w:r>
-        <w:rPr>
-          <w:rFonts w:ascii="Myriad Pro" w:hAnsi="Myriad Pro"/>
-          <w:color w:val="595959" w:themeColor="text1" w:themeTint="A6"/>
-          <w:sz w:val="22"/>
-          <w:szCs w:val="22"/>
-        </w:rPr>
-        <w:t xml:space="preserve"> ways. First, you are responsible for backing up your data continuously, on the external hard drive that was bought for you upon your arrival. If you did not get an external hard drive, ask Mariam for one as soon as possible (see </w:t>
+        <w:t xml:space="preserve">This should be done in a number of ways. First, you are responsible for backing up your data continuously, on the external hard drive that was bought for you upon your arrival. If you did not get an external hard drive, ask Mariam for one as soon as possible (see </w:t>
       </w:r>
       <w:r>
         <w:rPr>
@@ -13710,7 +13260,7 @@
         </w:rPr>
         <w:t xml:space="preserve">).  Currently, the best option for sharing smaller datasets might be the </w:t>
       </w:r>
-      <w:hyperlink r:id="rId27" w:history="1">
+      <w:hyperlink r:id="rId28" w:history="1">
         <w:r>
           <w:rPr>
             <w:rStyle w:val="Hyperlink"/>
@@ -13740,7 +13290,7 @@
         </w:rPr>
         <w:t xml:space="preserve">is </w:t>
       </w:r>
-      <w:hyperlink r:id="rId28" w:history="1">
+      <w:hyperlink r:id="rId29" w:history="1">
         <w:proofErr w:type="spellStart"/>
         <w:r>
           <w:rPr>
@@ -13807,6 +13357,7 @@
           <w:sz w:val="22"/>
           <w:szCs w:val="22"/>
         </w:rPr>
+        <w:lastRenderedPageBreak/>
         <w:t xml:space="preserve">We will also share our work with the world as soon as we ready, which means preprints! The lab policy is to upload a preprint of a manuscript simultaneously with initial submission to a journal. </w:t>
       </w:r>
       <w:r>
@@ -13818,7 +13369,7 @@
         </w:rPr>
         <w:t xml:space="preserve">The preferred preprint servers are </w:t>
       </w:r>
-      <w:hyperlink r:id="rId29" w:history="1">
+      <w:hyperlink r:id="rId30" w:history="1">
         <w:proofErr w:type="spellStart"/>
         <w:r>
           <w:rPr>
@@ -13841,7 +13392,7 @@
         </w:rPr>
         <w:t xml:space="preserve"> and </w:t>
       </w:r>
-      <w:hyperlink r:id="rId30" w:history="1">
+      <w:hyperlink r:id="rId31" w:history="1">
         <w:proofErr w:type="spellStart"/>
         <w:r>
           <w:rPr>
@@ -14261,10 +13812,10 @@
       </w:pPr>
     </w:p>
     <w:sectPr>
-      <w:headerReference w:type="even" r:id="rId31"/>
-      <w:headerReference w:type="default" r:id="rId32"/>
-      <w:footerReference w:type="even" r:id="rId33"/>
-      <w:footerReference w:type="default" r:id="rId34"/>
+      <w:headerReference w:type="even" r:id="rId32"/>
+      <w:headerReference w:type="default" r:id="rId33"/>
+      <w:footerReference w:type="even" r:id="rId34"/>
+      <w:footerReference w:type="default" r:id="rId35"/>
       <w:pgSz w:w="12240" w:h="15840"/>
       <w:pgMar w:top="1440" w:right="1440" w:bottom="1440" w:left="1440" w:header="720" w:footer="720" w:gutter="0"/>
       <w:cols w:space="720"/>

</xml_diff>

<commit_message>
updated email addresses & listservs
</commit_message>
<xml_diff>
--- a/aly-lab-manual.docx
+++ b/aly-lab-manual.docx
@@ -1,6 +1,6 @@
 
 <file path=word/document.xml><?xml version="1.0" encoding="utf-8"?>
-<w:document xmlns:wpc="http://schemas.microsoft.com/office/word/2010/wordprocessingCanvas" xmlns:cx="http://schemas.microsoft.com/office/drawing/2014/chartex" xmlns:cx1="http://schemas.microsoft.com/office/drawing/2015/9/8/chartex" xmlns:cx2="http://schemas.microsoft.com/office/drawing/2015/10/21/chartex" xmlns:cx3="http://schemas.microsoft.com/office/drawing/2016/5/9/chartex" xmlns:cx4="http://schemas.microsoft.com/office/drawing/2016/5/10/chartex" xmlns:cx5="http://schemas.microsoft.com/office/drawing/2016/5/11/chartex" xmlns:cx6="http://schemas.microsoft.com/office/drawing/2016/5/12/chartex" xmlns:cx7="http://schemas.microsoft.com/office/drawing/2016/5/13/chartex" xmlns:cx8="http://schemas.microsoft.com/office/drawing/2016/5/14/chartex" xmlns:mc="http://schemas.openxmlformats.org/markup-compatibility/2006" xmlns:aink="http://schemas.microsoft.com/office/drawing/2016/ink" xmlns:am3d="http://schemas.microsoft.com/office/drawing/2017/model3d" xmlns:o="urn:schemas-microsoft-com:office:office" xmlns:oel="http://schemas.microsoft.com/office/2019/extlst" xmlns:r="http://schemas.openxmlformats.org/officeDocument/2006/relationships" xmlns:m="http://schemas.openxmlformats.org/officeDocument/2006/math" xmlns:v="urn:schemas-microsoft-com:vml" xmlns:wp14="http://schemas.microsoft.com/office/word/2010/wordprocessingDrawing" xmlns:wp="http://schemas.openxmlformats.org/drawingml/2006/wordprocessingDrawing" xmlns:w10="urn:schemas-microsoft-com:office:word" xmlns:w="http://schemas.openxmlformats.org/wordprocessingml/2006/main" xmlns:w14="http://schemas.microsoft.com/office/word/2010/wordml" xmlns:w15="http://schemas.microsoft.com/office/word/2012/wordml" xmlns:w16cex="http://schemas.microsoft.com/office/word/2018/wordml/cex" xmlns:w16cid="http://schemas.microsoft.com/office/word/2016/wordml/cid" xmlns:w16="http://schemas.microsoft.com/office/word/2018/wordml" xmlns:w16du="http://schemas.microsoft.com/office/word/2023/wordml/word16du" xmlns:w16sdtdh="http://schemas.microsoft.com/office/word/2020/wordml/sdtdatahash" xmlns:w16se="http://schemas.microsoft.com/office/word/2015/wordml/symex" xmlns:wpg="http://schemas.microsoft.com/office/word/2010/wordprocessingGroup" xmlns:wpi="http://schemas.microsoft.com/office/word/2010/wordprocessingInk" xmlns:wne="http://schemas.microsoft.com/office/word/2006/wordml" xmlns:wps="http://schemas.microsoft.com/office/word/2010/wordprocessingShape" mc:Ignorable="w14 w15 w16se w16cid w16 w16cex w16sdtdh w16du wp14">
+<w:document xmlns:wpc="http://schemas.microsoft.com/office/word/2010/wordprocessingCanvas" xmlns:cx="http://schemas.microsoft.com/office/drawing/2014/chartex" xmlns:cx1="http://schemas.microsoft.com/office/drawing/2015/9/8/chartex" xmlns:cx2="http://schemas.microsoft.com/office/drawing/2015/10/21/chartex" xmlns:cx3="http://schemas.microsoft.com/office/drawing/2016/5/9/chartex" xmlns:cx4="http://schemas.microsoft.com/office/drawing/2016/5/10/chartex" xmlns:cx5="http://schemas.microsoft.com/office/drawing/2016/5/11/chartex" xmlns:cx6="http://schemas.microsoft.com/office/drawing/2016/5/12/chartex" xmlns:cx7="http://schemas.microsoft.com/office/drawing/2016/5/13/chartex" xmlns:cx8="http://schemas.microsoft.com/office/drawing/2016/5/14/chartex" xmlns:mc="http://schemas.openxmlformats.org/markup-compatibility/2006" xmlns:aink="http://schemas.microsoft.com/office/drawing/2016/ink" xmlns:am3d="http://schemas.microsoft.com/office/drawing/2017/model3d" xmlns:o="urn:schemas-microsoft-com:office:office" xmlns:oel="http://schemas.microsoft.com/office/2019/extlst" xmlns:r="http://schemas.openxmlformats.org/officeDocument/2006/relationships" xmlns:m="http://schemas.openxmlformats.org/officeDocument/2006/math" xmlns:v="urn:schemas-microsoft-com:vml" xmlns:wp14="http://schemas.microsoft.com/office/word/2010/wordprocessingDrawing" xmlns:wp="http://schemas.openxmlformats.org/drawingml/2006/wordprocessingDrawing" xmlns:w10="urn:schemas-microsoft-com:office:word" xmlns:w="http://schemas.openxmlformats.org/wordprocessingml/2006/main" xmlns:w14="http://schemas.microsoft.com/office/word/2010/wordml" xmlns:w15="http://schemas.microsoft.com/office/word/2012/wordml" xmlns:w16cex="http://schemas.microsoft.com/office/word/2018/wordml/cex" xmlns:w16cid="http://schemas.microsoft.com/office/word/2016/wordml/cid" xmlns:w16="http://schemas.microsoft.com/office/word/2018/wordml" xmlns:w16du="http://schemas.microsoft.com/office/word/2023/wordml/word16du" xmlns:w16sdtdh="http://schemas.microsoft.com/office/word/2020/wordml/sdtdatahash" xmlns:w16sdtfl="http://schemas.microsoft.com/office/word/2024/wordml/sdtformatlock" xmlns:w16se="http://schemas.microsoft.com/office/word/2015/wordml/symex" xmlns:wpg="http://schemas.microsoft.com/office/word/2010/wordprocessingGroup" xmlns:wpi="http://schemas.microsoft.com/office/word/2010/wordprocessingInk" xmlns:wne="http://schemas.microsoft.com/office/word/2006/wordml" xmlns:wps="http://schemas.microsoft.com/office/word/2010/wordprocessingShape" mc:Ignorable="w14 w15 w16se w16cid w16 w16cex w16sdtdh w16sdtfl w16du wp14">
   <w:body>
     <w:p>
       <w:pPr>
@@ -24,7 +24,7 @@
           <w:szCs w:val="22"/>
         </w:rPr>
         <w:drawing>
-          <wp:inline distT="0" distB="0" distL="0" distR="0" wp14:anchorId="6268643B" wp14:editId="7BD41E55">
+          <wp:inline distT="0" distB="0" distL="0" distR="0" wp14:anchorId="6268643B" wp14:editId="2AD5DD82">
             <wp:extent cx="2375555" cy="962660"/>
             <wp:effectExtent l="0" t="0" r="0" b="0"/>
             <wp:docPr id="2" name="Picture 2"/>
@@ -777,31 +777,7 @@
             <w:sz w:val="22"/>
             <w:szCs w:val="22"/>
           </w:rPr>
-          <w:t>Code of Co</w:t>
-        </w:r>
-        <w:r>
-          <w:rPr>
-            <w:rStyle w:val="Hyperlink"/>
-            <w:rFonts w:ascii="Myriad Pro" w:hAnsi="Myriad Pro"/>
-            <w:b/>
-            <w:bCs/>
-            <w:color w:val="4472C4" w:themeColor="accent1"/>
-            <w:sz w:val="22"/>
-            <w:szCs w:val="22"/>
-          </w:rPr>
-          <w:t>n</w:t>
-        </w:r>
-        <w:r>
-          <w:rPr>
-            <w:rStyle w:val="Hyperlink"/>
-            <w:rFonts w:ascii="Myriad Pro" w:hAnsi="Myriad Pro"/>
-            <w:b/>
-            <w:bCs/>
-            <w:color w:val="4472C4" w:themeColor="accent1"/>
-            <w:sz w:val="22"/>
-            <w:szCs w:val="22"/>
-          </w:rPr>
-          <w:t>duct</w:t>
+          <w:t>Code of Conduct</w:t>
         </w:r>
       </w:hyperlink>
     </w:p>
@@ -1103,31 +1079,7 @@
           <w:sz w:val="22"/>
           <w:szCs w:val="22"/>
         </w:rPr>
-        <w:t>Lab Resourc</w:t>
-      </w:r>
-      <w:r>
-        <w:rPr>
-          <w:rStyle w:val="Hyperlink"/>
-          <w:rFonts w:ascii="Myriad Pro" w:hAnsi="Myriad Pro"/>
-          <w:b/>
-          <w:bCs/>
-          <w:color w:val="4472C4" w:themeColor="accent1"/>
-          <w:sz w:val="22"/>
-          <w:szCs w:val="22"/>
-        </w:rPr>
-        <w:t>e</w:t>
-      </w:r>
-      <w:r>
-        <w:rPr>
-          <w:rStyle w:val="Hyperlink"/>
-          <w:rFonts w:ascii="Myriad Pro" w:hAnsi="Myriad Pro"/>
-          <w:b/>
-          <w:bCs/>
-          <w:color w:val="4472C4" w:themeColor="accent1"/>
-          <w:sz w:val="22"/>
-          <w:szCs w:val="22"/>
-        </w:rPr>
-        <w:t>s</w:t>
+        <w:t>Lab Resources</w:t>
       </w:r>
     </w:p>
     <w:p>
@@ -1549,7 +1501,25 @@
           <w:sz w:val="22"/>
           <w:szCs w:val="22"/>
         </w:rPr>
-        <w:t>E-mail</w:t>
+        <w:t>E</w:t>
+      </w:r>
+      <w:r>
+        <w:rPr>
+          <w:rStyle w:val="Hyperlink"/>
+          <w:rFonts w:ascii="Myriad Pro" w:hAnsi="Myriad Pro"/>
+          <w:sz w:val="22"/>
+          <w:szCs w:val="22"/>
+        </w:rPr>
+        <w:t>m</w:t>
+      </w:r>
+      <w:r>
+        <w:rPr>
+          <w:rStyle w:val="Hyperlink"/>
+          <w:rFonts w:ascii="Myriad Pro" w:hAnsi="Myriad Pro"/>
+          <w:sz w:val="22"/>
+          <w:szCs w:val="22"/>
+        </w:rPr>
+        <w:t>ail</w:t>
       </w:r>
     </w:p>
     <w:p>
@@ -2202,19 +2172,7 @@
           <w:sz w:val="22"/>
           <w:szCs w:val="22"/>
         </w:rPr>
-        <w:t>Fundin</w:t>
-      </w:r>
-      <w:r>
-        <w:rPr>
-          <w:rStyle w:val="Hyperlink"/>
-          <w:rFonts w:ascii="Myriad Pro" w:hAnsi="Myriad Pro"/>
-          <w:b/>
-          <w:bCs/>
-          <w:color w:val="4472C4" w:themeColor="accent1"/>
-          <w:sz w:val="22"/>
-          <w:szCs w:val="22"/>
-        </w:rPr>
-        <w:t>g</w:t>
+        <w:t>Funding</w:t>
       </w:r>
     </w:p>
     <w:p>
@@ -3099,29 +3057,7 @@
           <w:szCs w:val="22"/>
           <w:shd w:val="clear" w:color="auto" w:fill="FFFFFF"/>
         </w:rPr>
-        <w:t xml:space="preserve"> prepared by Dr. Serra </w:t>
-      </w:r>
-      <w:proofErr w:type="spellStart"/>
-      <w:r>
-        <w:rPr>
-          <w:rFonts w:ascii="Myriad Pro" w:hAnsi="Myriad Pro" w:cs="Open Sans"/>
-          <w:color w:val="595959" w:themeColor="text1" w:themeTint="A6"/>
-          <w:sz w:val="22"/>
-          <w:szCs w:val="22"/>
-          <w:shd w:val="clear" w:color="auto" w:fill="FFFFFF"/>
-        </w:rPr>
-        <w:t>Favila</w:t>
-      </w:r>
-      <w:proofErr w:type="spellEnd"/>
-      <w:r>
-        <w:rPr>
-          <w:rFonts w:ascii="Myriad Pro" w:hAnsi="Myriad Pro" w:cs="Open Sans"/>
-          <w:color w:val="595959" w:themeColor="text1" w:themeTint="A6"/>
-          <w:sz w:val="22"/>
-          <w:szCs w:val="22"/>
-          <w:shd w:val="clear" w:color="auto" w:fill="FFFFFF"/>
-        </w:rPr>
-        <w:t>. Then have a chat with Mariam about other considerations that may be specific to your experiment. Careful experimental design is key, and Mariam is always happy to look over your experimental design with you, whether it is code or CSV output of trial-by-trial conditions.</w:t>
+        <w:t> prepared by Dr. Serra Favila. Then have a chat with Mariam about other considerations that may be specific to your experiment. Careful experimental design is key, and Mariam is always happy to look over your experimental design with you, whether it is code or CSV output of trial-by-trial conditions.</w:t>
       </w:r>
     </w:p>
     <w:p>
@@ -4107,7 +4043,7 @@
           <w:sz w:val="22"/>
           <w:szCs w:val="22"/>
         </w:rPr>
-        <w:t>Be available in person and via e-mail on a regular basis, including regular meetings to discuss your research (and anything else you’d like to discuss)</w:t>
+        <w:t>Be available in person and via email on a regular basis, including regular meetings to discuss your research (and anything else you’d like to discuss)</w:t>
       </w:r>
     </w:p>
     <w:p>
@@ -5258,7 +5194,7 @@
           <w:sz w:val="22"/>
           <w:szCs w:val="22"/>
         </w:rPr>
-        <w:t>check the lab e-mail address (</w:t>
+        <w:t>check the lab email address (</w:t>
       </w:r>
       <w:hyperlink r:id="rId13" w:history="1">
         <w:r>
@@ -5288,7 +5224,7 @@
           <w:sz w:val="22"/>
           <w:szCs w:val="22"/>
         </w:rPr>
-        <w:t>take care of any e-mails that you can, forward the rest to Mariam)</w:t>
+        <w:t>take care of any emails that you can, forward the rest to Mariam)</w:t>
       </w:r>
     </w:p>
     <w:p>
@@ -7682,7 +7618,25 @@
           <w:sz w:val="22"/>
           <w:szCs w:val="22"/>
         </w:rPr>
-        <w:t xml:space="preserve">) and one shared with Chris </w:t>
+        <w:t>) and one shared with Chris Baldassano’s lab (</w:t>
+      </w:r>
+      <w:r>
+        <w:rPr>
+          <w:rFonts w:ascii="Myriad Pro" w:hAnsi="Myriad Pro"/>
+          <w:color w:val="00B0F0"/>
+          <w:sz w:val="22"/>
+          <w:szCs w:val="22"/>
+        </w:rPr>
+        <w:t>alyssano.slack.com</w:t>
+      </w:r>
+      <w:r>
+        <w:rPr>
+          <w:rFonts w:ascii="Myriad Pro" w:hAnsi="Myriad Pro"/>
+          <w:color w:val="595959" w:themeColor="text1" w:themeTint="A6"/>
+          <w:sz w:val="22"/>
+          <w:szCs w:val="22"/>
+        </w:rPr>
+        <w:t xml:space="preserve">). Use the former if there are things to share that are only relevant with the Aly Lab. Use the latter if there are things to share with the broader </w:t>
       </w:r>
       <w:proofErr w:type="spellStart"/>
       <w:r>
@@ -7692,7 +7646,7 @@
           <w:sz w:val="22"/>
           <w:szCs w:val="22"/>
         </w:rPr>
-        <w:t>Baldassano’s</w:t>
+        <w:t>Alyssano</w:t>
       </w:r>
       <w:proofErr w:type="spellEnd"/>
       <w:r>
@@ -7702,44 +7656,6 @@
           <w:sz w:val="22"/>
           <w:szCs w:val="22"/>
         </w:rPr>
-        <w:t xml:space="preserve"> lab (</w:t>
-      </w:r>
-      <w:r>
-        <w:rPr>
-          <w:rFonts w:ascii="Myriad Pro" w:hAnsi="Myriad Pro"/>
-          <w:color w:val="00B0F0"/>
-          <w:sz w:val="22"/>
-          <w:szCs w:val="22"/>
-        </w:rPr>
-        <w:t>alyssano.slack.com</w:t>
-      </w:r>
-      <w:r>
-        <w:rPr>
-          <w:rFonts w:ascii="Myriad Pro" w:hAnsi="Myriad Pro"/>
-          <w:color w:val="595959" w:themeColor="text1" w:themeTint="A6"/>
-          <w:sz w:val="22"/>
-          <w:szCs w:val="22"/>
-        </w:rPr>
-        <w:t xml:space="preserve">). Use the former if there are things to share that are only relevant with the Aly Lab. Use the latter if there are things to share with the broader </w:t>
-      </w:r>
-      <w:proofErr w:type="spellStart"/>
-      <w:r>
-        <w:rPr>
-          <w:rFonts w:ascii="Myriad Pro" w:hAnsi="Myriad Pro"/>
-          <w:color w:val="595959" w:themeColor="text1" w:themeTint="A6"/>
-          <w:sz w:val="22"/>
-          <w:szCs w:val="22"/>
-        </w:rPr>
-        <w:t>Alyssano</w:t>
-      </w:r>
-      <w:proofErr w:type="spellEnd"/>
-      <w:r>
-        <w:rPr>
-          <w:rFonts w:ascii="Myriad Pro" w:hAnsi="Myriad Pro"/>
-          <w:color w:val="595959" w:themeColor="text1" w:themeTint="A6"/>
-          <w:sz w:val="22"/>
-          <w:szCs w:val="22"/>
-        </w:rPr>
         <w:t xml:space="preserve"> labs.</w:t>
       </w:r>
     </w:p>
@@ -7853,16 +7769,70 @@
           <w:sz w:val="22"/>
           <w:szCs w:val="22"/>
         </w:rPr>
-        <w:t xml:space="preserve">use direct messages. If you have to send attachments (e.g., papers) or send messages that include out-of-lab recipients, use e-mail. </w:t>
-      </w:r>
-      <w:r>
-        <w:rPr>
-          <w:rFonts w:ascii="Myriad Pro" w:hAnsi="Myriad Pro"/>
-          <w:color w:val="595959" w:themeColor="text1" w:themeTint="A6"/>
-          <w:sz w:val="22"/>
-          <w:szCs w:val="22"/>
-        </w:rPr>
-        <w:t>If it’s an emergency and Mariam isn’t responding on Slack, e-mail her.</w:t>
+        <w:t xml:space="preserve">use direct messages. If you have to send </w:t>
+      </w:r>
+      <w:r>
+        <w:rPr>
+          <w:rFonts w:ascii="Myriad Pro" w:hAnsi="Myriad Pro"/>
+          <w:color w:val="595959" w:themeColor="text1" w:themeTint="A6"/>
+          <w:sz w:val="22"/>
+          <w:szCs w:val="22"/>
+        </w:rPr>
+        <w:t xml:space="preserve">important </w:t>
+      </w:r>
+      <w:r>
+        <w:rPr>
+          <w:rFonts w:ascii="Myriad Pro" w:hAnsi="Myriad Pro"/>
+          <w:color w:val="595959" w:themeColor="text1" w:themeTint="A6"/>
+          <w:sz w:val="22"/>
+          <w:szCs w:val="22"/>
+        </w:rPr>
+        <w:t xml:space="preserve">attachments </w:t>
+      </w:r>
+      <w:r>
+        <w:rPr>
+          <w:rFonts w:ascii="Myriad Pro" w:hAnsi="Myriad Pro"/>
+          <w:color w:val="595959" w:themeColor="text1" w:themeTint="A6"/>
+          <w:sz w:val="22"/>
+          <w:szCs w:val="22"/>
+        </w:rPr>
+        <w:t>that we should have records of,</w:t>
+      </w:r>
+      <w:r>
+        <w:rPr>
+          <w:rFonts w:ascii="Myriad Pro" w:hAnsi="Myriad Pro"/>
+          <w:color w:val="595959" w:themeColor="text1" w:themeTint="A6"/>
+          <w:sz w:val="22"/>
+          <w:szCs w:val="22"/>
+        </w:rPr>
+        <w:t xml:space="preserve"> or </w:t>
+      </w:r>
+      <w:r>
+        <w:rPr>
+          <w:rFonts w:ascii="Myriad Pro" w:hAnsi="Myriad Pro"/>
+          <w:color w:val="595959" w:themeColor="text1" w:themeTint="A6"/>
+          <w:sz w:val="22"/>
+          <w:szCs w:val="22"/>
+        </w:rPr>
+        <w:t>if your</w:t>
+      </w:r>
+      <w:r>
+        <w:rPr>
+          <w:rFonts w:ascii="Myriad Pro" w:hAnsi="Myriad Pro"/>
+          <w:color w:val="595959" w:themeColor="text1" w:themeTint="A6"/>
+          <w:sz w:val="22"/>
+          <w:szCs w:val="22"/>
+        </w:rPr>
+        <w:t xml:space="preserve"> messages include out-of-lab recipients, use email. </w:t>
+      </w:r>
+      <w:r>
+        <w:rPr>
+          <w:rFonts w:ascii="Myriad Pro" w:hAnsi="Myriad Pro"/>
+          <w:color w:val="595959" w:themeColor="text1" w:themeTint="A6"/>
+          <w:sz w:val="22"/>
+          <w:szCs w:val="22"/>
+        </w:rPr>
+        <w:t>If it’s an emergency and Mariam isn’t responding on Slack, email her.</w:t>
       </w:r>
     </w:p>
     <w:p>
@@ -7904,6 +7874,18 @@
         <w:jc w:val="both"/>
         <w:rPr>
           <w:rFonts w:ascii="Myriad Pro" w:hAnsi="Myriad Pro"/>
+          <w:color w:val="595959" w:themeColor="text1" w:themeTint="A6"/>
+          <w:sz w:val="22"/>
+          <w:szCs w:val="22"/>
+        </w:rPr>
+      </w:pPr>
+    </w:p>
+    <w:p>
+      <w:pPr>
+        <w:widowControl w:val="0"/>
+        <w:jc w:val="both"/>
+        <w:rPr>
+          <w:rFonts w:ascii="Myriad Pro" w:hAnsi="Myriad Pro"/>
           <w:color w:val="000000" w:themeColor="text1"/>
           <w:sz w:val="22"/>
           <w:szCs w:val="22"/>
@@ -8017,7 +7999,17 @@
           <w:sz w:val="22"/>
           <w:szCs w:val="22"/>
         </w:rPr>
-        <w:t xml:space="preserve">experiment code, so that you can run your experiment on any computer that has access to the lab Dropbox folder. </w:t>
+        <w:t xml:space="preserve">experiment code, so that you can run your </w:t>
+      </w:r>
+      <w:r>
+        <w:rPr>
+          <w:rFonts w:ascii="Myriad Pro" w:hAnsi="Myriad Pro"/>
+          <w:color w:val="595959" w:themeColor="text1" w:themeTint="A6"/>
+          <w:sz w:val="22"/>
+          <w:szCs w:val="22"/>
+        </w:rPr>
+        <w:lastRenderedPageBreak/>
+        <w:t xml:space="preserve">experiment on any computer that has access to the lab Dropbox folder. </w:t>
       </w:r>
       <w:r>
         <w:rPr>
@@ -8035,17 +8027,7 @@
           <w:sz w:val="22"/>
           <w:szCs w:val="22"/>
         </w:rPr>
-        <w:t xml:space="preserve"> to </w:t>
-      </w:r>
-      <w:r>
-        <w:rPr>
-          <w:rFonts w:ascii="Myriad Pro" w:hAnsi="Myriad Pro"/>
-          <w:color w:val="595959" w:themeColor="text1" w:themeTint="A6"/>
-          <w:sz w:val="22"/>
-          <w:szCs w:val="22"/>
-        </w:rPr>
-        <w:lastRenderedPageBreak/>
-        <w:t xml:space="preserve">store </w:t>
+        <w:t xml:space="preserve"> to store </w:t>
       </w:r>
       <w:r>
         <w:rPr>
@@ -8441,29 +8423,7 @@
           <w:sz w:val="22"/>
           <w:szCs w:val="22"/>
         </w:rPr>
-        <w:t xml:space="preserve">used to keep track of joint lab meetings with the </w:t>
-      </w:r>
-      <w:proofErr w:type="spellStart"/>
-      <w:r>
-        <w:rPr>
-          <w:rFonts w:ascii="Myriad Pro" w:hAnsi="Myriad Pro"/>
-          <w:i/>
-          <w:color w:val="595959" w:themeColor="text1" w:themeTint="A6"/>
-          <w:sz w:val="22"/>
-          <w:szCs w:val="22"/>
-        </w:rPr>
-        <w:t>Baldassano</w:t>
-      </w:r>
-      <w:proofErr w:type="spellEnd"/>
-      <w:r>
-        <w:rPr>
-          <w:rFonts w:ascii="Myriad Pro" w:hAnsi="Myriad Pro"/>
-          <w:i/>
-          <w:color w:val="595959" w:themeColor="text1" w:themeTint="A6"/>
-          <w:sz w:val="22"/>
-          <w:szCs w:val="22"/>
-        </w:rPr>
-        <w:t xml:space="preserve"> lab.</w:t>
+        <w:t>used to keep track of joint lab meetings with the Baldassano lab.</w:t>
       </w:r>
     </w:p>
     <w:p>
@@ -8594,7 +8554,7 @@
           <w:sz w:val="22"/>
           <w:szCs w:val="22"/>
         </w:rPr>
-        <w:t>Putting your travel dates down also ensures that Mariam won’t bother you with e-mails or Slack messages during your time away!</w:t>
+        <w:t>Putting your travel dates down also ensures that Mariam won’t bother you with emails or Slack messages during your time away!</w:t>
       </w:r>
     </w:p>
     <w:p>
@@ -8696,7 +8656,6 @@
           <w:szCs w:val="22"/>
         </w:rPr>
       </w:pPr>
-      <w:commentRangeStart w:id="19"/>
       <w:r>
         <w:rPr>
           <w:rFonts w:ascii="Myriad Pro" w:hAnsi="Myriad Pro"/>
@@ -8806,13 +8765,6 @@
         </w:rPr>
         <w:t xml:space="preserve"> The ASUS laptop can be used if you temporarily need a laptop for writing, the internet, etc. The tablet can be used for electronic consent forms and demographics forms, and can also be used if you need one for conference travel or other temporary purposes.</w:t>
       </w:r>
-      <w:commentRangeEnd w:id="19"/>
-      <w:r>
-        <w:rPr>
-          <w:rStyle w:val="CommentReference"/>
-        </w:rPr>
-        <w:commentReference w:id="19"/>
-      </w:r>
     </w:p>
     <w:p>
       <w:pPr>
@@ -8852,7 +8804,7 @@
           <w:u w:val="single"/>
         </w:rPr>
       </w:pPr>
-      <w:bookmarkStart w:id="20" w:name="Email"/>
+      <w:bookmarkStart w:id="19" w:name="Email"/>
       <w:r>
         <w:rPr>
           <w:rFonts w:ascii="Myriad Pro" w:hAnsi="Myriad Pro"/>
@@ -8861,10 +8813,10 @@
           <w:szCs w:val="22"/>
           <w:u w:val="single"/>
         </w:rPr>
-        <w:t>E-mail</w:t>
-      </w:r>
-    </w:p>
-    <w:bookmarkEnd w:id="20"/>
+        <w:t>Email</w:t>
+      </w:r>
+    </w:p>
+    <w:bookmarkEnd w:id="19"/>
     <w:p>
       <w:pPr>
         <w:widowControl w:val="0"/>
@@ -8896,9 +8848,9 @@
           <w:sz w:val="22"/>
           <w:szCs w:val="22"/>
         </w:rPr>
-        <w:t>We have a lab listserv for sending e-mails to the entire lab when necessary (</w:t>
-      </w:r>
-      <w:hyperlink r:id="rId23" w:history="1">
+        <w:t>We have a lab listserv for sending emails to the entire lab when necessary (</w:t>
+      </w:r>
+      <w:hyperlink r:id="rId19" w:history="1">
         <w:r>
           <w:rPr>
             <w:rStyle w:val="Hyperlink"/>
@@ -8935,42 +8887,60 @@
           <w:sz w:val="22"/>
           <w:szCs w:val="22"/>
         </w:rPr>
-        <w:t xml:space="preserve">Contact the lab manager to get added to the lab listserv. </w:t>
-      </w:r>
-    </w:p>
-    <w:p>
-      <w:pPr>
-        <w:widowControl w:val="0"/>
-        <w:jc w:val="both"/>
-        <w:rPr>
-          <w:rFonts w:ascii="Myriad Pro" w:hAnsi="Myriad Pro"/>
-          <w:color w:val="595959" w:themeColor="text1" w:themeTint="A6"/>
-          <w:sz w:val="22"/>
-          <w:szCs w:val="22"/>
-        </w:rPr>
-      </w:pPr>
-    </w:p>
-    <w:p>
-      <w:pPr>
-        <w:widowControl w:val="0"/>
-        <w:jc w:val="both"/>
-        <w:rPr>
-          <w:rFonts w:ascii="Myriad Pro" w:hAnsi="Myriad Pro"/>
-          <w:color w:val="595959" w:themeColor="text1" w:themeTint="A6"/>
-          <w:sz w:val="22"/>
-          <w:szCs w:val="22"/>
-        </w:rPr>
-      </w:pPr>
-      <w:r>
-        <w:rPr>
-          <w:rFonts w:ascii="Myriad Pro" w:hAnsi="Myriad Pro"/>
-          <w:color w:val="595959" w:themeColor="text1" w:themeTint="A6"/>
-          <w:sz w:val="22"/>
-          <w:szCs w:val="22"/>
-        </w:rPr>
-        <w:t xml:space="preserve">We also have a lab listserv for sending e-mails to the lab meeting group. Everyone on </w:t>
-      </w:r>
-      <w:hyperlink r:id="rId24" w:history="1">
+        <w:t xml:space="preserve">Contact the lab manager </w:t>
+      </w:r>
+      <w:r>
+        <w:rPr>
+          <w:rFonts w:ascii="Myriad Pro" w:hAnsi="Myriad Pro"/>
+          <w:color w:val="595959" w:themeColor="text1" w:themeTint="A6"/>
+          <w:sz w:val="22"/>
+          <w:szCs w:val="22"/>
+        </w:rPr>
+        <w:t xml:space="preserve">or Mariam </w:t>
+      </w:r>
+      <w:r>
+        <w:rPr>
+          <w:rFonts w:ascii="Myriad Pro" w:hAnsi="Myriad Pro"/>
+          <w:color w:val="595959" w:themeColor="text1" w:themeTint="A6"/>
+          <w:sz w:val="22"/>
+          <w:szCs w:val="22"/>
+        </w:rPr>
+        <w:t xml:space="preserve">to get added to the lab listserv. </w:t>
+      </w:r>
+    </w:p>
+    <w:p>
+      <w:pPr>
+        <w:widowControl w:val="0"/>
+        <w:jc w:val="both"/>
+        <w:rPr>
+          <w:rFonts w:ascii="Myriad Pro" w:hAnsi="Myriad Pro"/>
+          <w:color w:val="595959" w:themeColor="text1" w:themeTint="A6"/>
+          <w:sz w:val="22"/>
+          <w:szCs w:val="22"/>
+        </w:rPr>
+      </w:pPr>
+    </w:p>
+    <w:p>
+      <w:pPr>
+        <w:widowControl w:val="0"/>
+        <w:jc w:val="both"/>
+        <w:rPr>
+          <w:rFonts w:ascii="Myriad Pro" w:hAnsi="Myriad Pro"/>
+          <w:color w:val="595959" w:themeColor="text1" w:themeTint="A6"/>
+          <w:sz w:val="22"/>
+          <w:szCs w:val="22"/>
+        </w:rPr>
+      </w:pPr>
+      <w:r>
+        <w:rPr>
+          <w:rFonts w:ascii="Myriad Pro" w:hAnsi="Myriad Pro"/>
+          <w:color w:val="595959" w:themeColor="text1" w:themeTint="A6"/>
+          <w:sz w:val="22"/>
+          <w:szCs w:val="22"/>
+        </w:rPr>
+        <w:t xml:space="preserve">We also have a lab listserv for sending emails to the lab meeting group. Everyone on </w:t>
+      </w:r>
+      <w:hyperlink r:id="rId20" w:history="1">
         <w:r>
           <w:rPr>
             <w:rStyle w:val="Hyperlink"/>
@@ -9009,7 +8979,7 @@
         </w:rPr>
         <w:t xml:space="preserve"> also on </w:t>
       </w:r>
-      <w:hyperlink r:id="rId25" w:history="1">
+      <w:hyperlink r:id="rId21" w:history="1">
         <w:r>
           <w:rPr>
             <w:rStyle w:val="Hyperlink"/>
@@ -9070,7 +9040,6 @@
           <w:sz w:val="22"/>
           <w:szCs w:val="22"/>
         </w:rPr>
-        <w:lastRenderedPageBreak/>
         <w:t>We also have an inter-institution listserv for those who are interested,</w:t>
       </w:r>
       <w:r>
@@ -9082,7 +9051,7 @@
         </w:rPr>
         <w:t xml:space="preserve"> </w:t>
       </w:r>
-      <w:hyperlink r:id="rId26" w:history="1">
+      <w:hyperlink r:id="rId22" w:history="1">
         <w:r>
           <w:rPr>
             <w:rStyle w:val="Hyperlink"/>
@@ -9101,27 +9070,7 @@
           <w:sz w:val="22"/>
           <w:szCs w:val="22"/>
         </w:rPr>
-        <w:t xml:space="preserve">. This latter listserv is for joint lab meetings between the Aly Lab and Chris </w:t>
-      </w:r>
-      <w:proofErr w:type="spellStart"/>
-      <w:r>
-        <w:rPr>
-          <w:rFonts w:ascii="Myriad Pro" w:hAnsi="Myriad Pro"/>
-          <w:color w:val="595959" w:themeColor="text1" w:themeTint="A6"/>
-          <w:sz w:val="22"/>
-          <w:szCs w:val="22"/>
-        </w:rPr>
-        <w:t>Baldassano’s</w:t>
-      </w:r>
-      <w:proofErr w:type="spellEnd"/>
-      <w:r>
-        <w:rPr>
-          <w:rFonts w:ascii="Myriad Pro" w:hAnsi="Myriad Pro"/>
-          <w:color w:val="595959" w:themeColor="text1" w:themeTint="A6"/>
-          <w:sz w:val="22"/>
-          <w:szCs w:val="22"/>
-        </w:rPr>
-        <w:t xml:space="preserve"> lab</w:t>
+        <w:t>. This latter listserv is for joint lab meetings between the Aly Lab and Chris Baldassano’s lab</w:t>
       </w:r>
       <w:r>
         <w:rPr>
@@ -9172,9 +9121,9 @@
           <w:sz w:val="22"/>
           <w:szCs w:val="22"/>
         </w:rPr>
-        <w:t>There is also a lab e-mail account that only the lab manager and Mariam can access (</w:t>
-      </w:r>
-      <w:hyperlink r:id="rId27" w:history="1">
+        <w:t>There is also a lab email account that only the lab manager and Mariam can access (</w:t>
+      </w:r>
+      <w:hyperlink r:id="rId23" w:history="1">
         <w:r>
           <w:rPr>
             <w:rStyle w:val="Hyperlink"/>
@@ -9193,16 +9142,25 @@
           <w:sz w:val="22"/>
           <w:szCs w:val="22"/>
         </w:rPr>
-        <w:t xml:space="preserve">) </w:t>
-      </w:r>
-      <w:r>
-        <w:rPr>
-          <w:rFonts w:ascii="Myriad Pro" w:hAnsi="Myriad Pro"/>
-          <w:color w:val="595959" w:themeColor="text1" w:themeTint="A6"/>
-          <w:sz w:val="22"/>
-          <w:szCs w:val="22"/>
-        </w:rPr>
-        <w:t xml:space="preserve">-- people </w:t>
+        <w:t>)</w:t>
+      </w:r>
+      <w:r>
+        <w:rPr>
+          <w:rFonts w:ascii="Myriad Pro" w:hAnsi="Myriad Pro"/>
+          <w:color w:val="595959" w:themeColor="text1" w:themeTint="A6"/>
+          <w:sz w:val="22"/>
+          <w:szCs w:val="22"/>
+        </w:rPr>
+        <w:t>. P</w:t>
+      </w:r>
+      <w:r>
+        <w:rPr>
+          <w:rFonts w:ascii="Myriad Pro" w:hAnsi="Myriad Pro"/>
+          <w:color w:val="595959" w:themeColor="text1" w:themeTint="A6"/>
+          <w:sz w:val="22"/>
+          <w:szCs w:val="22"/>
+        </w:rPr>
+        <w:t xml:space="preserve">eople </w:t>
       </w:r>
       <w:r>
         <w:rPr>
@@ -9220,7 +9178,16 @@
           <w:sz w:val="22"/>
           <w:szCs w:val="22"/>
         </w:rPr>
-        <w:t xml:space="preserve"> contact the lab (e.g., if interested in participating in studies) through that email address.</w:t>
+        <w:t xml:space="preserve"> contact the lab </w:t>
+      </w:r>
+      <w:r>
+        <w:rPr>
+          <w:rFonts w:ascii="Myriad Pro" w:hAnsi="Myriad Pro"/>
+          <w:color w:val="595959" w:themeColor="text1" w:themeTint="A6"/>
+          <w:sz w:val="22"/>
+          <w:szCs w:val="22"/>
+        </w:rPr>
+        <w:t>through that email address</w:t>
       </w:r>
       <w:r>
         <w:rPr>
@@ -9230,6 +9197,111 @@
           <w:szCs w:val="22"/>
         </w:rPr>
         <w:t xml:space="preserve"> </w:t>
+      </w:r>
+      <w:r>
+        <w:rPr>
+          <w:rFonts w:ascii="Myriad Pro" w:hAnsi="Myriad Pro"/>
+          <w:color w:val="595959" w:themeColor="text1" w:themeTint="A6"/>
+          <w:sz w:val="22"/>
+          <w:szCs w:val="22"/>
+        </w:rPr>
+        <w:t xml:space="preserve">if </w:t>
+      </w:r>
+      <w:r>
+        <w:rPr>
+          <w:rFonts w:ascii="Myriad Pro" w:hAnsi="Myriad Pro"/>
+          <w:color w:val="595959" w:themeColor="text1" w:themeTint="A6"/>
+          <w:sz w:val="22"/>
+          <w:szCs w:val="22"/>
+        </w:rPr>
+        <w:t>they browse our website and go to our contact information.</w:t>
+      </w:r>
+      <w:r>
+        <w:rPr>
+          <w:rFonts w:ascii="Myriad Pro" w:hAnsi="Myriad Pro"/>
+          <w:color w:val="595959" w:themeColor="text1" w:themeTint="A6"/>
+          <w:sz w:val="22"/>
+          <w:szCs w:val="22"/>
+        </w:rPr>
+        <w:t xml:space="preserve"> </w:t>
+      </w:r>
+      <w:r>
+        <w:rPr>
+          <w:rFonts w:ascii="Myriad Pro" w:hAnsi="Myriad Pro"/>
+          <w:color w:val="595959" w:themeColor="text1" w:themeTint="A6"/>
+          <w:sz w:val="22"/>
+          <w:szCs w:val="22"/>
+        </w:rPr>
+        <w:t xml:space="preserve">Finally, we have an email address that can be put on flyers advertising for </w:t>
+      </w:r>
+      <w:r>
+        <w:rPr>
+          <w:rFonts w:ascii="Myriad Pro" w:hAnsi="Myriad Pro"/>
+          <w:color w:val="595959" w:themeColor="text1" w:themeTint="A6"/>
+          <w:sz w:val="22"/>
+          <w:szCs w:val="22"/>
+        </w:rPr>
+        <w:t xml:space="preserve">research </w:t>
+      </w:r>
+      <w:r>
+        <w:rPr>
+          <w:rFonts w:ascii="Myriad Pro" w:hAnsi="Myriad Pro"/>
+          <w:color w:val="595959" w:themeColor="text1" w:themeTint="A6"/>
+          <w:sz w:val="22"/>
+          <w:szCs w:val="22"/>
+        </w:rPr>
+        <w:t xml:space="preserve">participants: </w:t>
+      </w:r>
+      <w:hyperlink r:id="rId24" w:history="1">
+        <w:r>
+          <w:rPr>
+            <w:rStyle w:val="Hyperlink"/>
+            <w:rFonts w:ascii="Myriad Pro" w:hAnsi="Myriad Pro"/>
+            <w:color w:val="00B0F0"/>
+            <w:sz w:val="22"/>
+            <w:szCs w:val="22"/>
+          </w:rPr>
+          <w:t>alylabstudy@lists.berkeley.edu</w:t>
+        </w:r>
+      </w:hyperlink>
+      <w:r>
+        <w:rPr>
+          <w:rFonts w:ascii="Myriad Pro" w:hAnsi="Myriad Pro"/>
+          <w:color w:val="595959" w:themeColor="text1" w:themeTint="A6"/>
+          <w:sz w:val="22"/>
+          <w:szCs w:val="22"/>
+        </w:rPr>
+        <w:t xml:space="preserve">. If you want to make sure you receive emails that go to </w:t>
+      </w:r>
+      <w:hyperlink r:id="rId25" w:history="1">
+        <w:r>
+          <w:rPr>
+            <w:rStyle w:val="Hyperlink"/>
+            <w:rFonts w:ascii="Myriad Pro" w:hAnsi="Myriad Pro"/>
+            <w:color w:val="00B0F0"/>
+            <w:sz w:val="22"/>
+            <w:szCs w:val="22"/>
+          </w:rPr>
+          <w:t>alylabstudy@lists.berkeley.edu</w:t>
+        </w:r>
+      </w:hyperlink>
+      <w:r>
+        <w:rPr>
+          <w:rFonts w:ascii="Myriad Pro" w:hAnsi="Myriad Pro"/>
+          <w:color w:val="595959" w:themeColor="text1" w:themeTint="A6"/>
+          <w:sz w:val="22"/>
+          <w:szCs w:val="22"/>
+        </w:rPr>
+        <w:t>, let Mariam know and she can add you</w:t>
+      </w:r>
+      <w:r>
+        <w:rPr>
+          <w:rFonts w:ascii="Myriad Pro" w:hAnsi="Myriad Pro"/>
+          <w:color w:val="595959" w:themeColor="text1" w:themeTint="A6"/>
+          <w:sz w:val="22"/>
+          <w:szCs w:val="22"/>
+        </w:rPr>
+        <w:t>.</w:t>
       </w:r>
     </w:p>
     <w:p>
@@ -9243,7 +9315,7 @@
           <w:szCs w:val="22"/>
         </w:rPr>
       </w:pPr>
-      <w:bookmarkStart w:id="21" w:name="GeneralPolicies"/>
+      <w:bookmarkStart w:id="20" w:name="GeneralPolicies"/>
     </w:p>
     <w:p>
       <w:pPr>
@@ -9290,7 +9362,7 @@
           <w:u w:val="single"/>
         </w:rPr>
       </w:pPr>
-      <w:bookmarkStart w:id="22" w:name="Hours"/>
+      <w:bookmarkStart w:id="21" w:name="Hours"/>
       <w:r>
         <w:rPr>
           <w:rFonts w:ascii="Myriad Pro" w:hAnsi="Myriad Pro"/>
@@ -9302,7 +9374,7 @@
         <w:t>Hours</w:t>
       </w:r>
     </w:p>
-    <w:bookmarkEnd w:id="22"/>
+    <w:bookmarkEnd w:id="21"/>
     <w:p>
       <w:pPr>
         <w:widowControl w:val="0"/>
@@ -9554,7 +9626,166 @@
           <w:sz w:val="22"/>
           <w:szCs w:val="22"/>
         </w:rPr>
-        <w:t>I’m a night owl and sometimes work during the weekends. This means that I will sometimes send emails or Slack messages outside of normal working hours. For the most part, I try not to, but sometimes I do. I do not expect you to respond un</w:t>
+        <w:t xml:space="preserve">I’m a night owl and sometimes work during the weekends. This means that I will </w:t>
+      </w:r>
+      <w:r>
+        <w:rPr>
+          <w:rFonts w:ascii="Myriad Pro" w:hAnsi="Myriad Pro"/>
+          <w:i/>
+          <w:iCs/>
+          <w:color w:val="595959" w:themeColor="text1" w:themeTint="A6"/>
+          <w:sz w:val="22"/>
+          <w:szCs w:val="22"/>
+        </w:rPr>
+        <w:t>sometimes</w:t>
+      </w:r>
+      <w:r>
+        <w:rPr>
+          <w:rFonts w:ascii="Myriad Pro" w:hAnsi="Myriad Pro"/>
+          <w:color w:val="595959" w:themeColor="text1" w:themeTint="A6"/>
+          <w:sz w:val="22"/>
+          <w:szCs w:val="22"/>
+        </w:rPr>
+        <w:t xml:space="preserve"> </w:t>
+      </w:r>
+      <w:r>
+        <w:rPr>
+          <w:rFonts w:ascii="Myriad Pro" w:hAnsi="Myriad Pro"/>
+          <w:color w:val="595959" w:themeColor="text1" w:themeTint="A6"/>
+          <w:sz w:val="22"/>
+          <w:szCs w:val="22"/>
+        </w:rPr>
+        <w:t xml:space="preserve">(rarely, I hope!) </w:t>
+      </w:r>
+      <w:r>
+        <w:rPr>
+          <w:rFonts w:ascii="Myriad Pro" w:hAnsi="Myriad Pro"/>
+          <w:color w:val="595959" w:themeColor="text1" w:themeTint="A6"/>
+          <w:sz w:val="22"/>
+          <w:szCs w:val="22"/>
+        </w:rPr>
+        <w:t xml:space="preserve">send emails or Slack messages outside of normal working hours. For the most part, </w:t>
+      </w:r>
+      <w:r>
+        <w:rPr>
+          <w:rFonts w:ascii="Myriad Pro" w:hAnsi="Myriad Pro"/>
+          <w:color w:val="595959" w:themeColor="text1" w:themeTint="A6"/>
+          <w:sz w:val="22"/>
+          <w:szCs w:val="22"/>
+        </w:rPr>
+        <w:t xml:space="preserve">I try </w:t>
+      </w:r>
+      <w:r>
+        <w:rPr>
+          <w:rFonts w:ascii="Myriad Pro" w:hAnsi="Myriad Pro"/>
+          <w:color w:val="595959" w:themeColor="text1" w:themeTint="A6"/>
+          <w:sz w:val="22"/>
+          <w:szCs w:val="22"/>
+        </w:rPr>
+        <w:t>to schedule emails and Slack messages to appear during your normal working hours.</w:t>
+      </w:r>
+      <w:r>
+        <w:rPr>
+          <w:rFonts w:ascii="Myriad Pro" w:hAnsi="Myriad Pro"/>
+          <w:color w:val="595959" w:themeColor="text1" w:themeTint="A6"/>
+          <w:sz w:val="22"/>
+          <w:szCs w:val="22"/>
+        </w:rPr>
+        <w:t xml:space="preserve"> </w:t>
+      </w:r>
+      <w:r>
+        <w:rPr>
+          <w:rFonts w:ascii="Myriad Pro" w:hAnsi="Myriad Pro"/>
+          <w:color w:val="595959" w:themeColor="text1" w:themeTint="A6"/>
+          <w:sz w:val="22"/>
+          <w:szCs w:val="22"/>
+        </w:rPr>
+        <w:t>B</w:t>
+      </w:r>
+      <w:r>
+        <w:rPr>
+          <w:rFonts w:ascii="Myriad Pro" w:hAnsi="Myriad Pro"/>
+          <w:color w:val="595959" w:themeColor="text1" w:themeTint="A6"/>
+          <w:sz w:val="22"/>
+          <w:szCs w:val="22"/>
+        </w:rPr>
+        <w:t xml:space="preserve">ut sometimes I </w:t>
+      </w:r>
+      <w:r>
+        <w:rPr>
+          <w:rFonts w:ascii="Myriad Pro" w:hAnsi="Myriad Pro"/>
+          <w:color w:val="595959" w:themeColor="text1" w:themeTint="A6"/>
+          <w:sz w:val="22"/>
+          <w:szCs w:val="22"/>
+        </w:rPr>
+        <w:t xml:space="preserve">mess up – I hit </w:t>
+      </w:r>
+      <w:r>
+        <w:rPr>
+          <w:rFonts w:ascii="Myriad Pro" w:hAnsi="Myriad Pro"/>
+          <w:i/>
+          <w:iCs/>
+          <w:color w:val="595959" w:themeColor="text1" w:themeTint="A6"/>
+          <w:sz w:val="22"/>
+          <w:szCs w:val="22"/>
+        </w:rPr>
+        <w:t>send</w:t>
+      </w:r>
+      <w:r>
+        <w:rPr>
+          <w:rFonts w:ascii="Myriad Pro" w:hAnsi="Myriad Pro"/>
+          <w:color w:val="595959" w:themeColor="text1" w:themeTint="A6"/>
+          <w:sz w:val="22"/>
+          <w:szCs w:val="22"/>
+        </w:rPr>
+        <w:t xml:space="preserve"> rather than </w:t>
+      </w:r>
+      <w:r>
+        <w:rPr>
+          <w:rFonts w:ascii="Myriad Pro" w:hAnsi="Myriad Pro"/>
+          <w:i/>
+          <w:iCs/>
+          <w:color w:val="595959" w:themeColor="text1" w:themeTint="A6"/>
+          <w:sz w:val="22"/>
+          <w:szCs w:val="22"/>
+        </w:rPr>
+        <w:t>schedule</w:t>
+      </w:r>
+      <w:r>
+        <w:rPr>
+          <w:rFonts w:ascii="Myriad Pro" w:hAnsi="Myriad Pro"/>
+          <w:color w:val="595959" w:themeColor="text1" w:themeTint="A6"/>
+          <w:sz w:val="22"/>
+          <w:szCs w:val="22"/>
+        </w:rPr>
+        <w:t>, or I forget to consider time zones or times of day</w:t>
+      </w:r>
+      <w:r>
+        <w:rPr>
+          <w:rFonts w:ascii="Myriad Pro" w:hAnsi="Myriad Pro"/>
+          <w:color w:val="595959" w:themeColor="text1" w:themeTint="A6"/>
+          <w:sz w:val="22"/>
+          <w:szCs w:val="22"/>
+        </w:rPr>
+        <w:t>. I</w:t>
+      </w:r>
+      <w:r>
+        <w:rPr>
+          <w:rFonts w:ascii="Myriad Pro" w:hAnsi="Myriad Pro"/>
+          <w:color w:val="595959" w:themeColor="text1" w:themeTint="A6"/>
+          <w:sz w:val="22"/>
+          <w:szCs w:val="22"/>
+        </w:rPr>
+        <w:t xml:space="preserve">f I contact you outside of your working hours, I </w:t>
+      </w:r>
+      <w:r>
+        <w:rPr>
+          <w:rFonts w:ascii="Myriad Pro" w:hAnsi="Myriad Pro"/>
+          <w:color w:val="595959" w:themeColor="text1" w:themeTint="A6"/>
+          <w:sz w:val="22"/>
+          <w:szCs w:val="22"/>
+        </w:rPr>
+        <w:t>do not expect you to respond un</w:t>
       </w:r>
       <w:r>
         <w:rPr>
@@ -9714,7 +9945,36 @@
           <w:sz w:val="22"/>
           <w:szCs w:val="22"/>
         </w:rPr>
-        <w:t xml:space="preserve">Although I sometimes work weekends, I try to only do that when necessary. Please respect that by making sure to give me enough heads-up about impending deadlines so that I can get things done for you (e.g., write letters of recommendation, give feedback on manuscripts, </w:t>
+        <w:t xml:space="preserve">Although I sometimes work weekends, I try to only do that when necessary. </w:t>
+      </w:r>
+      <w:r>
+        <w:rPr>
+          <w:rFonts w:ascii="Myriad Pro" w:hAnsi="Myriad Pro"/>
+          <w:color w:val="595959" w:themeColor="text1" w:themeTint="A6"/>
+          <w:sz w:val="22"/>
+          <w:szCs w:val="22"/>
+        </w:rPr>
+        <w:t xml:space="preserve">Likewise, I generally do not work on holidays unless absolutely necessary. </w:t>
+      </w:r>
+      <w:proofErr w:type="spellStart"/>
+      <w:r>
+        <w:rPr>
+          <w:rFonts w:ascii="Myriad Pro" w:hAnsi="Myriad Pro"/>
+          <w:color w:val="595959" w:themeColor="text1" w:themeTint="A6"/>
+          <w:sz w:val="22"/>
+          <w:szCs w:val="22"/>
+        </w:rPr>
+        <w:t>Please</w:t>
+      </w:r>
+      <w:proofErr w:type="spellEnd"/>
+      <w:r>
+        <w:rPr>
+          <w:rFonts w:ascii="Myriad Pro" w:hAnsi="Myriad Pro"/>
+          <w:color w:val="595959" w:themeColor="text1" w:themeTint="A6"/>
+          <w:sz w:val="22"/>
+          <w:szCs w:val="22"/>
+        </w:rPr>
+        <w:t xml:space="preserve"> respect that by making sure to give me enough heads-up about impending deadlines so that I can get things done for you (e.g., write letters of recommendation, give feedback on manuscripts, </w:t>
       </w:r>
       <w:proofErr w:type="spellStart"/>
       <w:r>
@@ -9802,7 +10062,7 @@
           <w:u w:val="single"/>
         </w:rPr>
       </w:pPr>
-      <w:bookmarkStart w:id="23" w:name="NoiseLevels"/>
+      <w:bookmarkStart w:id="22" w:name="NoiseLevels"/>
       <w:r>
         <w:rPr>
           <w:rFonts w:ascii="Myriad Pro" w:hAnsi="Myriad Pro"/>
@@ -9824,7 +10084,7 @@
         <w:t>Policy</w:t>
       </w:r>
     </w:p>
-    <w:bookmarkEnd w:id="23"/>
+    <w:bookmarkEnd w:id="22"/>
     <w:p>
       <w:pPr>
         <w:widowControl w:val="0"/>
@@ -9856,6 +10116,7 @@
           <w:sz w:val="22"/>
           <w:szCs w:val="22"/>
         </w:rPr>
+        <w:lastRenderedPageBreak/>
         <w:t>I love that lab members get along and want to spend time with one another. This is a critical aspect of a productive, friendly, and positive lab environment. But I also realize that you are all very busy and want to have a place to focus and work quietly. </w:t>
       </w:r>
     </w:p>
@@ -9889,17 +10150,7 @@
           <w:sz w:val="22"/>
           <w:szCs w:val="22"/>
         </w:rPr>
-        <w:t xml:space="preserve">Motivated by the concerns of some lab members, and in conversation with them, we have devised a set of policies so that you can all work effectively. These policies do not preclude socializing at specific, </w:t>
-      </w:r>
-      <w:r>
-        <w:rPr>
-          <w:rFonts w:ascii="Myriad Pro" w:eastAsia="Times New Roman" w:hAnsi="Myriad Pro" w:cs="Times New Roman"/>
-          <w:color w:val="595959" w:themeColor="text1" w:themeTint="A6"/>
-          <w:sz w:val="22"/>
-          <w:szCs w:val="22"/>
-        </w:rPr>
-        <w:lastRenderedPageBreak/>
-        <w:t xml:space="preserve">agreed-upon times (e.g., lunch, happy hours); in fact, we encourage you to! These policies also do not preclude meeting with one another to discuss research, classes, life, </w:t>
+        <w:t xml:space="preserve">Motivated by the concerns of some lab members, and in conversation with them, we have devised a set of policies so that you can all work effectively. These policies do not preclude socializing at specific, agreed-upon times (e.g., lunch, happy hours); in fact, we encourage you to! These policies also do not preclude meeting with one another to discuss research, classes, life, </w:t>
       </w:r>
       <w:proofErr w:type="spellStart"/>
       <w:r>
@@ -10224,7 +10475,7 @@
         <w:t> the time, but do so when you need to.</w:t>
       </w:r>
     </w:p>
-    <w:bookmarkEnd w:id="21"/>
+    <w:bookmarkEnd w:id="20"/>
     <w:p>
       <w:pPr>
         <w:widowControl w:val="0"/>
@@ -10259,7 +10510,7 @@
           <w:u w:val="single"/>
         </w:rPr>
       </w:pPr>
-      <w:bookmarkStart w:id="24" w:name="Meetings"/>
+      <w:bookmarkStart w:id="23" w:name="Meetings"/>
       <w:r>
         <w:rPr>
           <w:rFonts w:ascii="Myriad Pro" w:hAnsi="Myriad Pro"/>
@@ -10271,7 +10522,7 @@
         <w:t>Meetings</w:t>
       </w:r>
     </w:p>
-    <w:bookmarkEnd w:id="24"/>
+    <w:bookmarkEnd w:id="23"/>
     <w:p>
       <w:pPr>
         <w:widowControl w:val="0"/>
@@ -10539,7 +10790,17 @@
           <w:sz w:val="22"/>
           <w:szCs w:val="22"/>
         </w:rPr>
-        <w:t>We will also use lab meetings (or ad-hoc scheduled meetings) to prepare for conference presentations and give people feedback on job talks or other external presentations.</w:t>
+        <w:t>We will also use lab meetings (or ad-</w:t>
+      </w:r>
+      <w:r>
+        <w:rPr>
+          <w:rFonts w:ascii="Myriad Pro" w:hAnsi="Myriad Pro"/>
+          <w:color w:val="595959" w:themeColor="text1" w:themeTint="A6"/>
+          <w:sz w:val="22"/>
+          <w:szCs w:val="22"/>
+        </w:rPr>
+        <w:lastRenderedPageBreak/>
+        <w:t>hoc scheduled meetings) to prepare for conference presentations and give people feedback on job talks or other external presentations.</w:t>
       </w:r>
       <w:r>
         <w:rPr>
@@ -10752,7 +11013,7 @@
           <w:u w:val="single"/>
         </w:rPr>
       </w:pPr>
-      <w:bookmarkStart w:id="25" w:name="Deadlines"/>
+      <w:bookmarkStart w:id="24" w:name="Deadlines"/>
       <w:r>
         <w:rPr>
           <w:rFonts w:ascii="Myriad Pro" w:hAnsi="Myriad Pro"/>
@@ -10764,6 +11025,504 @@
         <w:t>Deadlines</w:t>
       </w:r>
     </w:p>
+    <w:bookmarkEnd w:id="24"/>
+    <w:p>
+      <w:pPr>
+        <w:widowControl w:val="0"/>
+        <w:rPr>
+          <w:rFonts w:ascii="Myriad Pro" w:hAnsi="Myriad Pro"/>
+          <w:color w:val="000000" w:themeColor="text1"/>
+          <w:sz w:val="22"/>
+          <w:szCs w:val="22"/>
+          <w:u w:val="single"/>
+        </w:rPr>
+      </w:pPr>
+    </w:p>
+    <w:p>
+      <w:pPr>
+        <w:widowControl w:val="0"/>
+        <w:jc w:val="both"/>
+        <w:rPr>
+          <w:rFonts w:ascii="Myriad Pro" w:hAnsi="Myriad Pro"/>
+          <w:color w:val="595959" w:themeColor="text1" w:themeTint="A6"/>
+          <w:sz w:val="22"/>
+          <w:szCs w:val="22"/>
+        </w:rPr>
+      </w:pPr>
+      <w:r>
+        <w:rPr>
+          <w:rFonts w:ascii="Myriad Pro" w:hAnsi="Myriad Pro"/>
+          <w:color w:val="595959" w:themeColor="text1" w:themeTint="A6"/>
+          <w:sz w:val="22"/>
+          <w:szCs w:val="22"/>
+        </w:rPr>
+        <w:t xml:space="preserve">One way of maintaining sanity in the academic work is to be as organized as possible. This is essential because disorganization doesn’t just hurt you, it hurts your collaborators and people </w:t>
+      </w:r>
+      <w:r>
+        <w:rPr>
+          <w:rFonts w:ascii="Myriad Pro" w:hAnsi="Myriad Pro"/>
+          <w:color w:val="595959" w:themeColor="text1" w:themeTint="A6"/>
+          <w:sz w:val="22"/>
+          <w:szCs w:val="22"/>
+        </w:rPr>
+        <w:t>whose help you need</w:t>
+      </w:r>
+      <w:r>
+        <w:rPr>
+          <w:rFonts w:ascii="Myriad Pro" w:hAnsi="Myriad Pro"/>
+          <w:color w:val="595959" w:themeColor="text1" w:themeTint="A6"/>
+          <w:sz w:val="22"/>
+          <w:szCs w:val="22"/>
+        </w:rPr>
+        <w:t xml:space="preserve">. When it comes to deadlines, tell your collaborators </w:t>
+      </w:r>
+      <w:r>
+        <w:rPr>
+          <w:rFonts w:ascii="Myriad Pro" w:hAnsi="Myriad Pro"/>
+          <w:color w:val="595959" w:themeColor="text1" w:themeTint="A6"/>
+          <w:sz w:val="22"/>
+          <w:szCs w:val="22"/>
+          <w:u w:val="single"/>
+        </w:rPr>
+        <w:t xml:space="preserve">as soon as you know </w:t>
+      </w:r>
+      <w:r>
+        <w:rPr>
+          <w:rFonts w:ascii="Myriad Pro" w:hAnsi="Myriad Pro"/>
+          <w:color w:val="595959" w:themeColor="text1" w:themeTint="A6"/>
+          <w:sz w:val="22"/>
+          <w:szCs w:val="22"/>
+          <w:u w:val="single"/>
+        </w:rPr>
+        <w:t>when</w:t>
+      </w:r>
+      <w:r>
+        <w:rPr>
+          <w:rFonts w:ascii="Myriad Pro" w:hAnsi="Myriad Pro"/>
+          <w:color w:val="595959" w:themeColor="text1" w:themeTint="A6"/>
+          <w:sz w:val="22"/>
+          <w:szCs w:val="22"/>
+          <w:u w:val="single"/>
+        </w:rPr>
+        <w:t xml:space="preserve"> a deadline is</w:t>
+      </w:r>
+      <w:r>
+        <w:rPr>
+          <w:rFonts w:ascii="Myriad Pro" w:hAnsi="Myriad Pro"/>
+          <w:color w:val="595959" w:themeColor="text1" w:themeTint="A6"/>
+          <w:sz w:val="22"/>
+          <w:szCs w:val="22"/>
+        </w:rPr>
+        <w:t xml:space="preserve">, and make sure they are aware of it the closer it gets. Don’t be afraid to bug them about it (yes, bug Mariam as well). </w:t>
+      </w:r>
+    </w:p>
+    <w:p>
+      <w:pPr>
+        <w:widowControl w:val="0"/>
+        <w:jc w:val="both"/>
+        <w:rPr>
+          <w:rFonts w:ascii="Myriad Pro" w:hAnsi="Myriad Pro"/>
+          <w:color w:val="595959" w:themeColor="text1" w:themeTint="A6"/>
+          <w:sz w:val="22"/>
+          <w:szCs w:val="22"/>
+        </w:rPr>
+      </w:pPr>
+    </w:p>
+    <w:p>
+      <w:pPr>
+        <w:widowControl w:val="0"/>
+        <w:jc w:val="both"/>
+        <w:rPr>
+          <w:rFonts w:ascii="Myriad Pro" w:hAnsi="Myriad Pro"/>
+          <w:color w:val="595959" w:themeColor="text1" w:themeTint="A6"/>
+          <w:sz w:val="22"/>
+          <w:szCs w:val="22"/>
+        </w:rPr>
+      </w:pPr>
+      <w:r>
+        <w:rPr>
+          <w:rFonts w:ascii="Myriad Pro" w:hAnsi="Myriad Pro"/>
+          <w:color w:val="595959" w:themeColor="text1" w:themeTint="A6"/>
+          <w:sz w:val="22"/>
+          <w:szCs w:val="22"/>
+        </w:rPr>
+        <w:t xml:space="preserve">Give Mariam at least one week’s notice to do something with a hard deadline that doesn’t require a lot of time (e.g., reading/commenting on conference abstracts, filling out paperwork, </w:t>
+      </w:r>
+      <w:proofErr w:type="spellStart"/>
+      <w:r>
+        <w:rPr>
+          <w:rFonts w:ascii="Myriad Pro" w:hAnsi="Myriad Pro"/>
+          <w:color w:val="595959" w:themeColor="text1" w:themeTint="A6"/>
+          <w:sz w:val="22"/>
+          <w:szCs w:val="22"/>
+        </w:rPr>
+        <w:t>etc</w:t>
+      </w:r>
+      <w:proofErr w:type="spellEnd"/>
+      <w:r>
+        <w:rPr>
+          <w:rFonts w:ascii="Myriad Pro" w:hAnsi="Myriad Pro"/>
+          <w:color w:val="595959" w:themeColor="text1" w:themeTint="A6"/>
+          <w:sz w:val="22"/>
+          <w:szCs w:val="22"/>
+        </w:rPr>
+        <w:t xml:space="preserve">). </w:t>
+      </w:r>
+    </w:p>
+    <w:p>
+      <w:pPr>
+        <w:widowControl w:val="0"/>
+        <w:jc w:val="both"/>
+        <w:rPr>
+          <w:rFonts w:ascii="Myriad Pro" w:hAnsi="Myriad Pro"/>
+          <w:color w:val="595959" w:themeColor="text1" w:themeTint="A6"/>
+          <w:sz w:val="22"/>
+          <w:szCs w:val="22"/>
+        </w:rPr>
+      </w:pPr>
+    </w:p>
+    <w:p>
+      <w:pPr>
+        <w:widowControl w:val="0"/>
+        <w:jc w:val="both"/>
+        <w:rPr>
+          <w:rFonts w:ascii="Myriad Pro" w:hAnsi="Myriad Pro"/>
+          <w:color w:val="595959" w:themeColor="text1" w:themeTint="A6"/>
+          <w:sz w:val="22"/>
+          <w:szCs w:val="22"/>
+        </w:rPr>
+      </w:pPr>
+      <w:r>
+        <w:rPr>
+          <w:rFonts w:ascii="Myriad Pro" w:hAnsi="Myriad Pro"/>
+          <w:color w:val="595959" w:themeColor="text1" w:themeTint="A6"/>
+          <w:sz w:val="22"/>
+          <w:szCs w:val="22"/>
+        </w:rPr>
+        <w:t xml:space="preserve">Give Mariam </w:t>
+      </w:r>
+      <w:r>
+        <w:rPr>
+          <w:rFonts w:ascii="Myriad Pro" w:hAnsi="Myriad Pro"/>
+          <w:i/>
+          <w:color w:val="595959" w:themeColor="text1" w:themeTint="A6"/>
+          <w:sz w:val="22"/>
+          <w:szCs w:val="22"/>
+        </w:rPr>
+        <w:t>at least</w:t>
+      </w:r>
+      <w:r>
+        <w:rPr>
+          <w:rFonts w:ascii="Myriad Pro" w:hAnsi="Myriad Pro"/>
+          <w:color w:val="595959" w:themeColor="text1" w:themeTint="A6"/>
+          <w:sz w:val="22"/>
+          <w:szCs w:val="22"/>
+        </w:rPr>
+        <w:t xml:space="preserve"> two weeks</w:t>
+      </w:r>
+      <w:r>
+        <w:rPr>
+          <w:rFonts w:ascii="Myriad Pro" w:hAnsi="Myriad Pro"/>
+          <w:color w:val="595959" w:themeColor="text1" w:themeTint="A6"/>
+          <w:sz w:val="22"/>
+          <w:szCs w:val="22"/>
+        </w:rPr>
+        <w:t>’</w:t>
+      </w:r>
+      <w:r>
+        <w:rPr>
+          <w:rFonts w:ascii="Myriad Pro" w:hAnsi="Myriad Pro"/>
+          <w:color w:val="595959" w:themeColor="text1" w:themeTint="A6"/>
+          <w:sz w:val="22"/>
+          <w:szCs w:val="22"/>
+        </w:rPr>
+        <w:t xml:space="preserve"> notice </w:t>
+      </w:r>
+      <w:r>
+        <w:rPr>
+          <w:rFonts w:ascii="Myriad Pro" w:hAnsi="Myriad Pro"/>
+          <w:color w:val="595959" w:themeColor="text1" w:themeTint="A6"/>
+          <w:sz w:val="22"/>
+          <w:szCs w:val="22"/>
+        </w:rPr>
+        <w:t xml:space="preserve">(preferably more) </w:t>
+      </w:r>
+      <w:r>
+        <w:rPr>
+          <w:rFonts w:ascii="Myriad Pro" w:hAnsi="Myriad Pro"/>
+          <w:color w:val="595959" w:themeColor="text1" w:themeTint="A6"/>
+          <w:sz w:val="22"/>
+          <w:szCs w:val="22"/>
+        </w:rPr>
+        <w:t xml:space="preserve">to do something with a hard deadline that requires a </w:t>
+      </w:r>
+      <w:r>
+        <w:rPr>
+          <w:rFonts w:ascii="Myriad Pro" w:hAnsi="Myriad Pro"/>
+          <w:color w:val="595959" w:themeColor="text1" w:themeTint="A6"/>
+          <w:sz w:val="22"/>
+          <w:szCs w:val="22"/>
+        </w:rPr>
+        <w:t>moderate amount</w:t>
+      </w:r>
+      <w:r>
+        <w:rPr>
+          <w:rFonts w:ascii="Myriad Pro" w:hAnsi="Myriad Pro"/>
+          <w:color w:val="595959" w:themeColor="text1" w:themeTint="A6"/>
+          <w:sz w:val="22"/>
+          <w:szCs w:val="22"/>
+        </w:rPr>
+        <w:t xml:space="preserve"> of time (e.g., a letter of recommendation).</w:t>
+      </w:r>
+      <w:r>
+        <w:rPr>
+          <w:rFonts w:ascii="Myriad Pro" w:hAnsi="Myriad Pro"/>
+          <w:color w:val="595959" w:themeColor="text1" w:themeTint="A6"/>
+          <w:sz w:val="22"/>
+          <w:szCs w:val="22"/>
+        </w:rPr>
+        <w:t xml:space="preserve"> </w:t>
+      </w:r>
+    </w:p>
+    <w:p>
+      <w:pPr>
+        <w:widowControl w:val="0"/>
+        <w:jc w:val="both"/>
+        <w:rPr>
+          <w:rFonts w:ascii="Myriad Pro" w:hAnsi="Myriad Pro"/>
+          <w:color w:val="595959" w:themeColor="text1" w:themeTint="A6"/>
+          <w:sz w:val="22"/>
+          <w:szCs w:val="22"/>
+        </w:rPr>
+      </w:pPr>
+    </w:p>
+    <w:p>
+      <w:pPr>
+        <w:widowControl w:val="0"/>
+        <w:jc w:val="both"/>
+        <w:rPr>
+          <w:rFonts w:ascii="Myriad Pro" w:hAnsi="Myriad Pro"/>
+          <w:color w:val="595959" w:themeColor="text1" w:themeTint="A6"/>
+          <w:sz w:val="22"/>
+          <w:szCs w:val="22"/>
+        </w:rPr>
+      </w:pPr>
+      <w:r>
+        <w:rPr>
+          <w:rFonts w:ascii="Myriad Pro" w:hAnsi="Myriad Pro"/>
+          <w:color w:val="595959" w:themeColor="text1" w:themeTint="A6"/>
+          <w:sz w:val="22"/>
+          <w:szCs w:val="22"/>
+        </w:rPr>
+        <w:t>If you want</w:t>
+      </w:r>
+      <w:r>
+        <w:rPr>
+          <w:rFonts w:ascii="Myriad Pro" w:hAnsi="Myriad Pro"/>
+          <w:color w:val="595959" w:themeColor="text1" w:themeTint="A6"/>
+          <w:sz w:val="22"/>
+          <w:szCs w:val="22"/>
+        </w:rPr>
+        <w:t xml:space="preserve"> </w:t>
+      </w:r>
+      <w:r>
+        <w:rPr>
+          <w:rFonts w:ascii="Myriad Pro" w:hAnsi="Myriad Pro"/>
+          <w:color w:val="595959" w:themeColor="text1" w:themeTint="A6"/>
+          <w:sz w:val="22"/>
+          <w:szCs w:val="22"/>
+        </w:rPr>
+        <w:t>feedback on research and teaching statements, or other work that requires multiple back-and-forth interactions between you and Mariam before a hard deadline, give her as much time as you can; at the very least</w:t>
+      </w:r>
+      <w:r>
+        <w:rPr>
+          <w:rFonts w:ascii="Myriad Pro" w:hAnsi="Myriad Pro"/>
+          <w:color w:val="595959" w:themeColor="text1" w:themeTint="A6"/>
+          <w:sz w:val="22"/>
+          <w:szCs w:val="22"/>
+        </w:rPr>
+        <w:t xml:space="preserve"> </w:t>
+      </w:r>
+      <w:r>
+        <w:rPr>
+          <w:rFonts w:ascii="Myriad Pro" w:hAnsi="Myriad Pro"/>
+          <w:color w:val="595959" w:themeColor="text1" w:themeTint="A6"/>
+          <w:sz w:val="22"/>
+          <w:szCs w:val="22"/>
+        </w:rPr>
+        <w:t>three weeks.</w:t>
+      </w:r>
+    </w:p>
+    <w:p>
+      <w:pPr>
+        <w:widowControl w:val="0"/>
+        <w:jc w:val="both"/>
+        <w:rPr>
+          <w:rFonts w:ascii="Myriad Pro" w:hAnsi="Myriad Pro"/>
+          <w:color w:val="595959" w:themeColor="text1" w:themeTint="A6"/>
+          <w:sz w:val="22"/>
+          <w:szCs w:val="22"/>
+        </w:rPr>
+      </w:pPr>
+    </w:p>
+    <w:p>
+      <w:pPr>
+        <w:widowControl w:val="0"/>
+        <w:jc w:val="both"/>
+        <w:rPr>
+          <w:rFonts w:ascii="Myriad Pro" w:hAnsi="Myriad Pro"/>
+          <w:color w:val="595959" w:themeColor="text1" w:themeTint="A6"/>
+          <w:sz w:val="22"/>
+          <w:szCs w:val="22"/>
+        </w:rPr>
+      </w:pPr>
+      <w:r>
+        <w:rPr>
+          <w:rFonts w:ascii="Myriad Pro" w:hAnsi="Myriad Pro"/>
+          <w:color w:val="595959" w:themeColor="text1" w:themeTint="A6"/>
+          <w:sz w:val="22"/>
+          <w:szCs w:val="22"/>
+        </w:rPr>
+        <w:t xml:space="preserve">For manuscript submissions </w:t>
+      </w:r>
+      <w:r>
+        <w:rPr>
+          <w:rFonts w:ascii="Myriad Pro" w:hAnsi="Myriad Pro"/>
+          <w:color w:val="595959" w:themeColor="text1" w:themeTint="A6"/>
+          <w:sz w:val="22"/>
+          <w:szCs w:val="22"/>
+        </w:rPr>
+        <w:t xml:space="preserve">and revisions </w:t>
+      </w:r>
+      <w:r>
+        <w:rPr>
+          <w:rFonts w:ascii="Myriad Pro" w:hAnsi="Myriad Pro"/>
+          <w:color w:val="595959" w:themeColor="text1" w:themeTint="A6"/>
+          <w:sz w:val="22"/>
+          <w:szCs w:val="22"/>
+        </w:rPr>
+        <w:t xml:space="preserve">(i.e., </w:t>
+      </w:r>
+      <w:r>
+        <w:rPr>
+          <w:rFonts w:ascii="Myriad Pro" w:hAnsi="Myriad Pro"/>
+          <w:color w:val="595959" w:themeColor="text1" w:themeTint="A6"/>
+          <w:sz w:val="22"/>
+          <w:szCs w:val="22"/>
+        </w:rPr>
+        <w:t>which either have no deadline at all or only a weak deadline</w:t>
+      </w:r>
+      <w:r>
+        <w:rPr>
+          <w:rFonts w:ascii="Myriad Pro" w:hAnsi="Myriad Pro"/>
+          <w:color w:val="595959" w:themeColor="text1" w:themeTint="A6"/>
+          <w:sz w:val="22"/>
+          <w:szCs w:val="22"/>
+        </w:rPr>
+        <w:t xml:space="preserve">), </w:t>
+      </w:r>
+      <w:r>
+        <w:rPr>
+          <w:rFonts w:ascii="Myriad Pro" w:hAnsi="Myriad Pro"/>
+          <w:color w:val="595959" w:themeColor="text1" w:themeTint="A6"/>
+          <w:sz w:val="22"/>
+          <w:szCs w:val="22"/>
+        </w:rPr>
+        <w:t>send drafts to Mariam as soon as you have them, and</w:t>
+      </w:r>
+      <w:r>
+        <w:rPr>
+          <w:rFonts w:ascii="Myriad Pro" w:hAnsi="Myriad Pro"/>
+          <w:color w:val="595959" w:themeColor="text1" w:themeTint="A6"/>
+          <w:sz w:val="22"/>
+          <w:szCs w:val="22"/>
+        </w:rPr>
+        <w:t xml:space="preserve"> bug </w:t>
+      </w:r>
+      <w:r>
+        <w:rPr>
+          <w:rFonts w:ascii="Myriad Pro" w:hAnsi="Myriad Pro"/>
+          <w:color w:val="595959" w:themeColor="text1" w:themeTint="A6"/>
+          <w:sz w:val="22"/>
+          <w:szCs w:val="22"/>
+        </w:rPr>
+        <w:t>her</w:t>
+      </w:r>
+      <w:r>
+        <w:rPr>
+          <w:rFonts w:ascii="Myriad Pro" w:hAnsi="Myriad Pro"/>
+          <w:color w:val="595959" w:themeColor="text1" w:themeTint="A6"/>
+          <w:sz w:val="22"/>
+          <w:szCs w:val="22"/>
+        </w:rPr>
+        <w:t xml:space="preserve"> to give you feedback if she hasn’t responded in </w:t>
+      </w:r>
+      <w:r>
+        <w:rPr>
+          <w:rFonts w:ascii="Myriad Pro" w:hAnsi="Myriad Pro"/>
+          <w:color w:val="595959" w:themeColor="text1" w:themeTint="A6"/>
+          <w:sz w:val="22"/>
+          <w:szCs w:val="22"/>
+        </w:rPr>
+        <w:t>two weeks</w:t>
+      </w:r>
+      <w:r>
+        <w:rPr>
+          <w:rFonts w:ascii="Myriad Pro" w:hAnsi="Myriad Pro"/>
+          <w:color w:val="595959" w:themeColor="text1" w:themeTint="A6"/>
+          <w:sz w:val="22"/>
+          <w:szCs w:val="22"/>
+        </w:rPr>
+        <w:t xml:space="preserve"> – papers are important!</w:t>
+      </w:r>
+    </w:p>
+    <w:p>
+      <w:pPr>
+        <w:widowControl w:val="0"/>
+        <w:jc w:val="both"/>
+        <w:rPr>
+          <w:rFonts w:ascii="Myriad Pro" w:hAnsi="Myriad Pro"/>
+          <w:color w:val="595959" w:themeColor="text1" w:themeTint="A6"/>
+          <w:sz w:val="22"/>
+          <w:szCs w:val="22"/>
+        </w:rPr>
+      </w:pPr>
+    </w:p>
+    <w:p>
+      <w:pPr>
+        <w:widowControl w:val="0"/>
+        <w:jc w:val="both"/>
+        <w:rPr>
+          <w:rFonts w:ascii="Myriad Pro" w:hAnsi="Myriad Pro"/>
+          <w:color w:val="595959" w:themeColor="text1" w:themeTint="A6"/>
+          <w:sz w:val="22"/>
+          <w:szCs w:val="22"/>
+        </w:rPr>
+      </w:pPr>
+    </w:p>
+    <w:p>
+      <w:pPr>
+        <w:widowControl w:val="0"/>
+        <w:rPr>
+          <w:rFonts w:ascii="Myriad Pro" w:hAnsi="Myriad Pro"/>
+          <w:color w:val="000000" w:themeColor="text1"/>
+          <w:sz w:val="22"/>
+          <w:szCs w:val="22"/>
+          <w:u w:val="single"/>
+        </w:rPr>
+      </w:pPr>
+      <w:bookmarkStart w:id="25" w:name="Presentations"/>
+      <w:r>
+        <w:rPr>
+          <w:rFonts w:ascii="Myriad Pro" w:hAnsi="Myriad Pro"/>
+          <w:color w:val="000000" w:themeColor="text1"/>
+          <w:sz w:val="22"/>
+          <w:szCs w:val="22"/>
+          <w:u w:val="single"/>
+        </w:rPr>
+        <w:t>Presentations</w:t>
+      </w:r>
+    </w:p>
     <w:bookmarkEnd w:id="25"/>
     <w:p>
       <w:pPr>
@@ -10795,808 +11554,320 @@
           <w:sz w:val="22"/>
           <w:szCs w:val="22"/>
         </w:rPr>
-        <w:t xml:space="preserve">One way of maintaining sanity in the academic work is to be as organized as possible. This is essential because disorganization doesn’t just hurt you, it hurts your collaborators and people </w:t>
-      </w:r>
-      <w:r>
-        <w:rPr>
-          <w:rFonts w:ascii="Myriad Pro" w:hAnsi="Myriad Pro"/>
-          <w:color w:val="595959" w:themeColor="text1" w:themeTint="A6"/>
-          <w:sz w:val="22"/>
-          <w:szCs w:val="22"/>
-        </w:rPr>
-        <w:t>whose help you need</w:t>
-      </w:r>
-      <w:r>
-        <w:rPr>
-          <w:rFonts w:ascii="Myriad Pro" w:hAnsi="Myriad Pro"/>
-          <w:color w:val="595959" w:themeColor="text1" w:themeTint="A6"/>
-          <w:sz w:val="22"/>
-          <w:szCs w:val="22"/>
-        </w:rPr>
-        <w:t xml:space="preserve">. When it comes to deadlines, tell your collaborators </w:t>
-      </w:r>
-      <w:r>
-        <w:rPr>
-          <w:rFonts w:ascii="Myriad Pro" w:hAnsi="Myriad Pro"/>
-          <w:color w:val="595959" w:themeColor="text1" w:themeTint="A6"/>
+        <w:t xml:space="preserve">Learning to present your research is important. Very few people will read your papers carefully (sad, but true) but you can reach a lot of people at conference talks and posters. Also, if you plan on staying in academia, getting a post-doc position and getting a faculty position both significantly depend on your ability to present your data. Even if you want to leave academia, presentations are likely to be an important part of your job. </w:t>
+      </w:r>
+      <w:r>
+        <w:rPr>
+          <w:rFonts w:ascii="Myriad Pro" w:hAnsi="Myriad Pro"/>
+          <w:color w:val="595959" w:themeColor="text1" w:themeTint="A6"/>
+          <w:sz w:val="22"/>
+          <w:szCs w:val="22"/>
+        </w:rPr>
+        <w:t>Additionally, every time you present your work, you are representing not just yourself but the entire lab.</w:t>
+      </w:r>
+    </w:p>
+    <w:p>
+      <w:pPr>
+        <w:widowControl w:val="0"/>
+        <w:jc w:val="both"/>
+        <w:rPr>
+          <w:rFonts w:ascii="Myriad Pro" w:hAnsi="Myriad Pro"/>
+          <w:color w:val="595959" w:themeColor="text1" w:themeTint="A6"/>
+          <w:sz w:val="22"/>
+          <w:szCs w:val="22"/>
+        </w:rPr>
+      </w:pPr>
+    </w:p>
+    <w:p>
+      <w:pPr>
+        <w:widowControl w:val="0"/>
+        <w:jc w:val="both"/>
+        <w:rPr>
+          <w:rFonts w:ascii="Myriad Pro" w:hAnsi="Myriad Pro"/>
+          <w:color w:val="595959" w:themeColor="text1" w:themeTint="A6"/>
+          <w:sz w:val="22"/>
+          <w:szCs w:val="22"/>
+        </w:rPr>
+      </w:pPr>
+      <w:r>
+        <w:rPr>
+          <w:rFonts w:ascii="Myriad Pro" w:hAnsi="Myriad Pro"/>
+          <w:color w:val="595959" w:themeColor="text1" w:themeTint="A6"/>
+          <w:sz w:val="22"/>
+          <w:szCs w:val="22"/>
+        </w:rPr>
+        <w:t xml:space="preserve">It is </w:t>
+      </w:r>
+      <w:r>
+        <w:rPr>
+          <w:rFonts w:ascii="Myriad Pro" w:hAnsi="Myriad Pro"/>
+          <w:color w:val="595959" w:themeColor="text1" w:themeTint="A6"/>
+          <w:sz w:val="22"/>
+          <w:szCs w:val="22"/>
+        </w:rPr>
+        <w:t xml:space="preserve">therefore </w:t>
+      </w:r>
+      <w:r>
+        <w:rPr>
+          <w:rFonts w:ascii="Myriad Pro" w:hAnsi="Myriad Pro"/>
+          <w:color w:val="595959" w:themeColor="text1" w:themeTint="A6"/>
+          <w:sz w:val="22"/>
+          <w:szCs w:val="22"/>
+        </w:rPr>
+        <w:t xml:space="preserve">highly encouraged that you seek out opportunities to present your research, whether it is </w:t>
+      </w:r>
+      <w:r>
+        <w:rPr>
+          <w:rFonts w:ascii="Myriad Pro" w:hAnsi="Myriad Pro"/>
+          <w:color w:val="595959" w:themeColor="text1" w:themeTint="A6"/>
+          <w:sz w:val="22"/>
+          <w:szCs w:val="22"/>
+        </w:rPr>
+        <w:lastRenderedPageBreak/>
+        <w:t xml:space="preserve">at departmental talk series, to other labs (within or outside of </w:t>
+      </w:r>
+      <w:r>
+        <w:rPr>
+          <w:rFonts w:ascii="Myriad Pro" w:hAnsi="Myriad Pro"/>
+          <w:color w:val="595959" w:themeColor="text1" w:themeTint="A6"/>
+          <w:sz w:val="22"/>
+          <w:szCs w:val="22"/>
+        </w:rPr>
+        <w:t>UC Berkeley</w:t>
+      </w:r>
+      <w:r>
+        <w:rPr>
+          <w:rFonts w:ascii="Myriad Pro" w:hAnsi="Myriad Pro"/>
+          <w:color w:val="595959" w:themeColor="text1" w:themeTint="A6"/>
+          <w:sz w:val="22"/>
+          <w:szCs w:val="22"/>
+        </w:rPr>
+        <w:t xml:space="preserve">), at conferences, or to the general public. </w:t>
+      </w:r>
+      <w:r>
+        <w:rPr>
+          <w:rFonts w:ascii="Myriad Pro" w:hAnsi="Myriad Pro"/>
+          <w:color w:val="595959" w:themeColor="text1" w:themeTint="A6"/>
+          <w:sz w:val="22"/>
+          <w:szCs w:val="22"/>
+        </w:rPr>
+        <w:t xml:space="preserve">If you are going to give a presentation (a poster or a talk), be prepared to give a practice presentation to the lab at least one week ahead of time (two weeks or more are advisable for conference presentations, and </w:t>
+      </w:r>
+      <w:r>
+        <w:rPr>
+          <w:rFonts w:ascii="Myriad Pro" w:hAnsi="Myriad Pro"/>
+          <w:i/>
+          <w:color w:val="595959" w:themeColor="text1" w:themeTint="A6"/>
+          <w:sz w:val="22"/>
+          <w:szCs w:val="22"/>
+        </w:rPr>
+        <w:t>many</w:t>
+      </w:r>
+      <w:r>
+        <w:rPr>
+          <w:rFonts w:ascii="Myriad Pro" w:hAnsi="Myriad Pro"/>
+          <w:color w:val="595959" w:themeColor="text1" w:themeTint="A6"/>
+          <w:sz w:val="22"/>
+          <w:szCs w:val="22"/>
+        </w:rPr>
+        <w:t xml:space="preserve"> weeks ahead of time are advisable for job talks, which require much refining).  </w:t>
+      </w:r>
+      <w:r>
+        <w:rPr>
+          <w:rFonts w:ascii="Myriad Pro" w:hAnsi="Myriad Pro"/>
+          <w:color w:val="595959" w:themeColor="text1" w:themeTint="A6"/>
+          <w:sz w:val="22"/>
+          <w:szCs w:val="22"/>
+        </w:rPr>
+        <w:t xml:space="preserve">Practice talks will help you feel comfortable with your presentation, and will also allow you to get feedback from the lab and implement those changes well in advance of your real presentation. </w:t>
+      </w:r>
+    </w:p>
+    <w:p>
+      <w:pPr>
+        <w:widowControl w:val="0"/>
+        <w:jc w:val="both"/>
+        <w:rPr>
+          <w:rFonts w:ascii="Myriad Pro" w:hAnsi="Myriad Pro"/>
+          <w:color w:val="595959" w:themeColor="text1" w:themeTint="A6"/>
+          <w:sz w:val="22"/>
+          <w:szCs w:val="22"/>
+        </w:rPr>
+      </w:pPr>
+    </w:p>
+    <w:p>
+      <w:pPr>
+        <w:widowControl w:val="0"/>
+        <w:jc w:val="both"/>
+        <w:rPr>
+          <w:rFonts w:ascii="Myriad Pro" w:hAnsi="Myriad Pro"/>
+          <w:color w:val="595959" w:themeColor="text1" w:themeTint="A6"/>
+          <w:sz w:val="22"/>
+          <w:szCs w:val="22"/>
+        </w:rPr>
+      </w:pPr>
+      <w:r>
+        <w:rPr>
+          <w:rFonts w:ascii="Myriad Pro" w:hAnsi="Myriad Pro"/>
+          <w:color w:val="595959" w:themeColor="text1" w:themeTint="A6"/>
+          <w:sz w:val="22"/>
+          <w:szCs w:val="22"/>
+        </w:rPr>
+        <w:t>Templates for posters will be available, and you can use those as much or as little as you’d like. Some general rules for posters should be followed: minimize text as much as possible (if you wrote a paragraph, you’re doing it wrong)</w:t>
+      </w:r>
+      <w:r>
+        <w:rPr>
+          <w:rFonts w:ascii="Myriad Pro" w:hAnsi="Myriad Pro"/>
+          <w:color w:val="595959" w:themeColor="text1" w:themeTint="A6"/>
+          <w:sz w:val="22"/>
+          <w:szCs w:val="22"/>
+        </w:rPr>
+        <w:t>,</w:t>
+      </w:r>
+      <w:r>
+        <w:rPr>
+          <w:rFonts w:ascii="Myriad Pro" w:hAnsi="Myriad Pro"/>
+          <w:color w:val="595959" w:themeColor="text1" w:themeTint="A6"/>
+          <w:sz w:val="22"/>
+          <w:szCs w:val="22"/>
+        </w:rPr>
+        <w:t xml:space="preserve"> make figures and text large and easy to see at a distance</w:t>
+      </w:r>
+      <w:r>
+        <w:rPr>
+          <w:rFonts w:ascii="Myriad Pro" w:hAnsi="Myriad Pro"/>
+          <w:color w:val="595959" w:themeColor="text1" w:themeTint="A6"/>
+          <w:sz w:val="22"/>
+          <w:szCs w:val="22"/>
+        </w:rPr>
+        <w:t xml:space="preserve">, </w:t>
+      </w:r>
+      <w:r>
+        <w:rPr>
+          <w:rFonts w:ascii="Myriad Pro" w:hAnsi="Myriad Pro"/>
+          <w:color w:val="595959" w:themeColor="text1" w:themeTint="A6"/>
+          <w:sz w:val="22"/>
+          <w:szCs w:val="22"/>
+        </w:rPr>
+        <w:t xml:space="preserve">label your axes, and </w:t>
+      </w:r>
+      <w:r>
+        <w:rPr>
+          <w:rFonts w:ascii="Myriad Pro" w:hAnsi="Myriad Pro"/>
+          <w:color w:val="595959" w:themeColor="text1" w:themeTint="A6"/>
+          <w:sz w:val="22"/>
+          <w:szCs w:val="22"/>
+        </w:rPr>
+        <w:t>make sure different colors are easily discriminable</w:t>
+      </w:r>
+      <w:r>
+        <w:rPr>
+          <w:rFonts w:ascii="Myriad Pro" w:hAnsi="Myriad Pro"/>
+          <w:color w:val="595959" w:themeColor="text1" w:themeTint="A6"/>
+          <w:sz w:val="22"/>
+          <w:szCs w:val="22"/>
+        </w:rPr>
+        <w:t xml:space="preserve">. </w:t>
+      </w:r>
+      <w:r>
+        <w:rPr>
+          <w:rFonts w:ascii="Myriad Pro" w:hAnsi="Myriad Pro"/>
+          <w:color w:val="595959" w:themeColor="text1" w:themeTint="A6"/>
+          <w:sz w:val="22"/>
+          <w:szCs w:val="22"/>
+        </w:rPr>
+        <w:t>Other than that, go with your own style.</w:t>
+      </w:r>
+    </w:p>
+    <w:p>
+      <w:pPr>
+        <w:widowControl w:val="0"/>
+        <w:jc w:val="both"/>
+        <w:rPr>
+          <w:rFonts w:ascii="Myriad Pro" w:hAnsi="Myriad Pro"/>
+          <w:color w:val="595959" w:themeColor="text1" w:themeTint="A6"/>
+          <w:sz w:val="22"/>
+          <w:szCs w:val="22"/>
+        </w:rPr>
+      </w:pPr>
+    </w:p>
+    <w:p>
+      <w:pPr>
+        <w:widowControl w:val="0"/>
+        <w:jc w:val="both"/>
+        <w:rPr>
+          <w:rFonts w:ascii="Myriad Pro" w:hAnsi="Myriad Pro"/>
+          <w:color w:val="595959" w:themeColor="text1" w:themeTint="A6"/>
+          <w:sz w:val="22"/>
+          <w:szCs w:val="22"/>
+        </w:rPr>
+      </w:pPr>
+      <w:r>
+        <w:rPr>
+          <w:rFonts w:ascii="Myriad Pro" w:hAnsi="Myriad Pro"/>
+          <w:color w:val="595959" w:themeColor="text1" w:themeTint="A6"/>
+          <w:sz w:val="22"/>
+          <w:szCs w:val="22"/>
+        </w:rPr>
+        <w:t xml:space="preserve">Mariam is also happy to share slides from her talks if you would like to use a similar style. </w:t>
+      </w:r>
+      <w:r>
+        <w:rPr>
+          <w:rFonts w:ascii="Myriad Pro" w:hAnsi="Myriad Pro"/>
+          <w:color w:val="595959" w:themeColor="text1" w:themeTint="A6"/>
+          <w:sz w:val="22"/>
+          <w:szCs w:val="22"/>
+        </w:rPr>
+        <w:t>You’ll get a lot of feedback on your talks in any case, but other people’s slides might be helpful to you as you are setting up your talk. As with posters, feel free to go with your own style as long as it is polished and clear.</w:t>
+      </w:r>
+    </w:p>
+    <w:p>
+      <w:pPr>
+        <w:widowControl w:val="0"/>
+        <w:jc w:val="both"/>
+        <w:rPr>
+          <w:rFonts w:ascii="Myriad Pro" w:hAnsi="Myriad Pro"/>
+          <w:color w:val="595959" w:themeColor="text1" w:themeTint="A6"/>
+          <w:sz w:val="22"/>
+          <w:szCs w:val="22"/>
+        </w:rPr>
+      </w:pPr>
+    </w:p>
+    <w:p>
+      <w:pPr>
+        <w:widowControl w:val="0"/>
+        <w:jc w:val="both"/>
+        <w:rPr>
+          <w:rFonts w:ascii="Myriad Pro" w:hAnsi="Myriad Pro"/>
+          <w:color w:val="595959" w:themeColor="text1" w:themeTint="A6"/>
+          <w:sz w:val="22"/>
+          <w:szCs w:val="22"/>
+        </w:rPr>
+      </w:pPr>
+    </w:p>
+    <w:p>
+      <w:pPr>
+        <w:widowControl w:val="0"/>
+        <w:rPr>
+          <w:rFonts w:ascii="Myriad Pro" w:hAnsi="Myriad Pro"/>
+          <w:color w:val="000000" w:themeColor="text1"/>
           <w:sz w:val="22"/>
           <w:szCs w:val="22"/>
           <w:u w:val="single"/>
         </w:rPr>
-        <w:t xml:space="preserve">as soon as you know </w:t>
-      </w:r>
-      <w:r>
-        <w:rPr>
-          <w:rFonts w:ascii="Myriad Pro" w:hAnsi="Myriad Pro"/>
-          <w:color w:val="595959" w:themeColor="text1" w:themeTint="A6"/>
+      </w:pPr>
+      <w:bookmarkStart w:id="26" w:name="RecommendationLetters"/>
+      <w:r>
+        <w:rPr>
+          <w:rFonts w:ascii="Myriad Pro" w:hAnsi="Myriad Pro"/>
+          <w:color w:val="000000" w:themeColor="text1"/>
           <w:sz w:val="22"/>
           <w:szCs w:val="22"/>
           <w:u w:val="single"/>
         </w:rPr>
-        <w:t>when</w:t>
-      </w:r>
-      <w:r>
-        <w:rPr>
-          <w:rFonts w:ascii="Myriad Pro" w:hAnsi="Myriad Pro"/>
-          <w:color w:val="595959" w:themeColor="text1" w:themeTint="A6"/>
-          <w:sz w:val="22"/>
-          <w:szCs w:val="22"/>
-          <w:u w:val="single"/>
-        </w:rPr>
-        <w:t xml:space="preserve"> a deadline is</w:t>
-      </w:r>
-      <w:r>
-        <w:rPr>
-          <w:rFonts w:ascii="Myriad Pro" w:hAnsi="Myriad Pro"/>
-          <w:color w:val="595959" w:themeColor="text1" w:themeTint="A6"/>
-          <w:sz w:val="22"/>
-          <w:szCs w:val="22"/>
-        </w:rPr>
-        <w:t xml:space="preserve">, and make sure they are aware of it the closer it gets. Don’t be afraid to bug them about it (yes, bug Mariam as well). </w:t>
-      </w:r>
-    </w:p>
-    <w:p>
-      <w:pPr>
-        <w:widowControl w:val="0"/>
-        <w:jc w:val="both"/>
-        <w:rPr>
-          <w:rFonts w:ascii="Myriad Pro" w:hAnsi="Myriad Pro"/>
-          <w:color w:val="595959" w:themeColor="text1" w:themeTint="A6"/>
-          <w:sz w:val="22"/>
-          <w:szCs w:val="22"/>
-        </w:rPr>
-      </w:pPr>
-    </w:p>
-    <w:p>
-      <w:pPr>
-        <w:widowControl w:val="0"/>
-        <w:jc w:val="both"/>
-        <w:rPr>
-          <w:rFonts w:ascii="Myriad Pro" w:hAnsi="Myriad Pro"/>
-          <w:color w:val="595959" w:themeColor="text1" w:themeTint="A6"/>
-          <w:sz w:val="22"/>
-          <w:szCs w:val="22"/>
-        </w:rPr>
-      </w:pPr>
-      <w:r>
-        <w:rPr>
-          <w:rFonts w:ascii="Myriad Pro" w:hAnsi="Myriad Pro"/>
-          <w:color w:val="595959" w:themeColor="text1" w:themeTint="A6"/>
-          <w:sz w:val="22"/>
-          <w:szCs w:val="22"/>
-        </w:rPr>
-        <w:t xml:space="preserve">Give Mariam at least one week’s notice to do something with a hard deadline that doesn’t require a lot of time (e.g., reading/commenting on conference abstracts, filling out paperwork, </w:t>
-      </w:r>
-      <w:proofErr w:type="spellStart"/>
-      <w:r>
-        <w:rPr>
-          <w:rFonts w:ascii="Myriad Pro" w:hAnsi="Myriad Pro"/>
-          <w:color w:val="595959" w:themeColor="text1" w:themeTint="A6"/>
-          <w:sz w:val="22"/>
-          <w:szCs w:val="22"/>
-        </w:rPr>
-        <w:t>etc</w:t>
-      </w:r>
-      <w:proofErr w:type="spellEnd"/>
-      <w:r>
-        <w:rPr>
-          <w:rFonts w:ascii="Myriad Pro" w:hAnsi="Myriad Pro"/>
-          <w:color w:val="595959" w:themeColor="text1" w:themeTint="A6"/>
-          <w:sz w:val="22"/>
-          <w:szCs w:val="22"/>
-        </w:rPr>
-        <w:t xml:space="preserve">). </w:t>
-      </w:r>
-    </w:p>
-    <w:p>
-      <w:pPr>
-        <w:widowControl w:val="0"/>
-        <w:jc w:val="both"/>
-        <w:rPr>
-          <w:rFonts w:ascii="Myriad Pro" w:hAnsi="Myriad Pro"/>
-          <w:color w:val="595959" w:themeColor="text1" w:themeTint="A6"/>
-          <w:sz w:val="22"/>
-          <w:szCs w:val="22"/>
-        </w:rPr>
-      </w:pPr>
-    </w:p>
-    <w:p>
-      <w:pPr>
-        <w:widowControl w:val="0"/>
-        <w:jc w:val="both"/>
-        <w:rPr>
-          <w:rFonts w:ascii="Myriad Pro" w:hAnsi="Myriad Pro"/>
-          <w:color w:val="595959" w:themeColor="text1" w:themeTint="A6"/>
-          <w:sz w:val="22"/>
-          <w:szCs w:val="22"/>
-        </w:rPr>
-      </w:pPr>
-      <w:r>
-        <w:rPr>
-          <w:rFonts w:ascii="Myriad Pro" w:hAnsi="Myriad Pro"/>
-          <w:color w:val="595959" w:themeColor="text1" w:themeTint="A6"/>
-          <w:sz w:val="22"/>
-          <w:szCs w:val="22"/>
-        </w:rPr>
-        <w:t xml:space="preserve">Give Mariam </w:t>
-      </w:r>
-      <w:r>
-        <w:rPr>
-          <w:rFonts w:ascii="Myriad Pro" w:hAnsi="Myriad Pro"/>
-          <w:i/>
-          <w:color w:val="595959" w:themeColor="text1" w:themeTint="A6"/>
-          <w:sz w:val="22"/>
-          <w:szCs w:val="22"/>
-        </w:rPr>
-        <w:t>at least</w:t>
-      </w:r>
-      <w:r>
-        <w:rPr>
-          <w:rFonts w:ascii="Myriad Pro" w:hAnsi="Myriad Pro"/>
-          <w:color w:val="595959" w:themeColor="text1" w:themeTint="A6"/>
-          <w:sz w:val="22"/>
-          <w:szCs w:val="22"/>
-        </w:rPr>
-        <w:t xml:space="preserve"> two weeks</w:t>
-      </w:r>
-      <w:r>
-        <w:rPr>
-          <w:rFonts w:ascii="Myriad Pro" w:hAnsi="Myriad Pro"/>
-          <w:color w:val="595959" w:themeColor="text1" w:themeTint="A6"/>
-          <w:sz w:val="22"/>
-          <w:szCs w:val="22"/>
-        </w:rPr>
-        <w:t>’</w:t>
-      </w:r>
-      <w:r>
-        <w:rPr>
-          <w:rFonts w:ascii="Myriad Pro" w:hAnsi="Myriad Pro"/>
-          <w:color w:val="595959" w:themeColor="text1" w:themeTint="A6"/>
-          <w:sz w:val="22"/>
-          <w:szCs w:val="22"/>
-        </w:rPr>
-        <w:t xml:space="preserve"> notice </w:t>
-      </w:r>
-      <w:r>
-        <w:rPr>
-          <w:rFonts w:ascii="Myriad Pro" w:hAnsi="Myriad Pro"/>
-          <w:color w:val="595959" w:themeColor="text1" w:themeTint="A6"/>
-          <w:sz w:val="22"/>
-          <w:szCs w:val="22"/>
-        </w:rPr>
-        <w:t xml:space="preserve">(preferably more) </w:t>
-      </w:r>
-      <w:r>
-        <w:rPr>
-          <w:rFonts w:ascii="Myriad Pro" w:hAnsi="Myriad Pro"/>
-          <w:color w:val="595959" w:themeColor="text1" w:themeTint="A6"/>
-          <w:sz w:val="22"/>
-          <w:szCs w:val="22"/>
-        </w:rPr>
-        <w:t xml:space="preserve">to do something with a hard deadline that requires a </w:t>
-      </w:r>
-      <w:r>
-        <w:rPr>
-          <w:rFonts w:ascii="Myriad Pro" w:hAnsi="Myriad Pro"/>
-          <w:color w:val="595959" w:themeColor="text1" w:themeTint="A6"/>
-          <w:sz w:val="22"/>
-          <w:szCs w:val="22"/>
-        </w:rPr>
-        <w:t>moderate amount</w:t>
-      </w:r>
-      <w:r>
-        <w:rPr>
-          <w:rFonts w:ascii="Myriad Pro" w:hAnsi="Myriad Pro"/>
-          <w:color w:val="595959" w:themeColor="text1" w:themeTint="A6"/>
-          <w:sz w:val="22"/>
-          <w:szCs w:val="22"/>
-        </w:rPr>
-        <w:t xml:space="preserve"> of time (e.g., a letter of recommendation).</w:t>
-      </w:r>
-      <w:r>
-        <w:rPr>
-          <w:rFonts w:ascii="Myriad Pro" w:hAnsi="Myriad Pro"/>
-          <w:color w:val="595959" w:themeColor="text1" w:themeTint="A6"/>
-          <w:sz w:val="22"/>
-          <w:szCs w:val="22"/>
-        </w:rPr>
-        <w:t xml:space="preserve"> </w:t>
-      </w:r>
-    </w:p>
-    <w:p>
-      <w:pPr>
-        <w:widowControl w:val="0"/>
-        <w:jc w:val="both"/>
-        <w:rPr>
-          <w:rFonts w:ascii="Myriad Pro" w:hAnsi="Myriad Pro"/>
-          <w:color w:val="595959" w:themeColor="text1" w:themeTint="A6"/>
-          <w:sz w:val="22"/>
-          <w:szCs w:val="22"/>
-        </w:rPr>
-      </w:pPr>
-    </w:p>
-    <w:p>
-      <w:pPr>
-        <w:widowControl w:val="0"/>
-        <w:jc w:val="both"/>
-        <w:rPr>
-          <w:rFonts w:ascii="Myriad Pro" w:hAnsi="Myriad Pro"/>
-          <w:color w:val="595959" w:themeColor="text1" w:themeTint="A6"/>
-          <w:sz w:val="22"/>
-          <w:szCs w:val="22"/>
-        </w:rPr>
-      </w:pPr>
-      <w:r>
-        <w:rPr>
-          <w:rFonts w:ascii="Myriad Pro" w:hAnsi="Myriad Pro"/>
-          <w:color w:val="595959" w:themeColor="text1" w:themeTint="A6"/>
-          <w:sz w:val="22"/>
-          <w:szCs w:val="22"/>
-        </w:rPr>
-        <w:t>If you want</w:t>
-      </w:r>
-      <w:r>
-        <w:rPr>
-          <w:rFonts w:ascii="Myriad Pro" w:hAnsi="Myriad Pro"/>
-          <w:color w:val="595959" w:themeColor="text1" w:themeTint="A6"/>
-          <w:sz w:val="22"/>
-          <w:szCs w:val="22"/>
-        </w:rPr>
-        <w:t xml:space="preserve"> </w:t>
-      </w:r>
-      <w:r>
-        <w:rPr>
-          <w:rFonts w:ascii="Myriad Pro" w:hAnsi="Myriad Pro"/>
-          <w:color w:val="595959" w:themeColor="text1" w:themeTint="A6"/>
-          <w:sz w:val="22"/>
-          <w:szCs w:val="22"/>
-        </w:rPr>
-        <w:t>feedback on research and teaching statements, or other work that requires multiple back-and-forth interactions between you and Mariam before a hard deadline, give her as much time as you can; at the very least</w:t>
-      </w:r>
-      <w:r>
-        <w:rPr>
-          <w:rFonts w:ascii="Myriad Pro" w:hAnsi="Myriad Pro"/>
-          <w:color w:val="595959" w:themeColor="text1" w:themeTint="A6"/>
-          <w:sz w:val="22"/>
-          <w:szCs w:val="22"/>
-        </w:rPr>
-        <w:t xml:space="preserve"> </w:t>
-      </w:r>
-      <w:r>
-        <w:rPr>
-          <w:rFonts w:ascii="Myriad Pro" w:hAnsi="Myriad Pro"/>
-          <w:color w:val="595959" w:themeColor="text1" w:themeTint="A6"/>
-          <w:sz w:val="22"/>
-          <w:szCs w:val="22"/>
-        </w:rPr>
-        <w:t>three weeks.</w:t>
-      </w:r>
-    </w:p>
-    <w:p>
-      <w:pPr>
-        <w:widowControl w:val="0"/>
-        <w:jc w:val="both"/>
-        <w:rPr>
-          <w:rFonts w:ascii="Myriad Pro" w:hAnsi="Myriad Pro"/>
-          <w:color w:val="595959" w:themeColor="text1" w:themeTint="A6"/>
-          <w:sz w:val="22"/>
-          <w:szCs w:val="22"/>
-        </w:rPr>
-      </w:pPr>
-    </w:p>
-    <w:p>
-      <w:pPr>
-        <w:widowControl w:val="0"/>
-        <w:jc w:val="both"/>
-        <w:rPr>
-          <w:rFonts w:ascii="Myriad Pro" w:hAnsi="Myriad Pro"/>
-          <w:color w:val="595959" w:themeColor="text1" w:themeTint="A6"/>
-          <w:sz w:val="22"/>
-          <w:szCs w:val="22"/>
-        </w:rPr>
-      </w:pPr>
-      <w:r>
-        <w:rPr>
-          <w:rFonts w:ascii="Myriad Pro" w:hAnsi="Myriad Pro"/>
-          <w:color w:val="595959" w:themeColor="text1" w:themeTint="A6"/>
-          <w:sz w:val="22"/>
-          <w:szCs w:val="22"/>
-        </w:rPr>
-        <w:t xml:space="preserve">For manuscript submissions </w:t>
-      </w:r>
-      <w:r>
-        <w:rPr>
-          <w:rFonts w:ascii="Myriad Pro" w:hAnsi="Myriad Pro"/>
-          <w:color w:val="595959" w:themeColor="text1" w:themeTint="A6"/>
-          <w:sz w:val="22"/>
-          <w:szCs w:val="22"/>
-        </w:rPr>
-        <w:t xml:space="preserve">and revisions </w:t>
-      </w:r>
-      <w:r>
-        <w:rPr>
-          <w:rFonts w:ascii="Myriad Pro" w:hAnsi="Myriad Pro"/>
-          <w:color w:val="595959" w:themeColor="text1" w:themeTint="A6"/>
-          <w:sz w:val="22"/>
-          <w:szCs w:val="22"/>
-        </w:rPr>
-        <w:t xml:space="preserve">(i.e., </w:t>
-      </w:r>
-      <w:r>
-        <w:rPr>
-          <w:rFonts w:ascii="Myriad Pro" w:hAnsi="Myriad Pro"/>
-          <w:color w:val="595959" w:themeColor="text1" w:themeTint="A6"/>
-          <w:sz w:val="22"/>
-          <w:szCs w:val="22"/>
-        </w:rPr>
-        <w:t>which either have no deadline at all or only a weak deadline</w:t>
-      </w:r>
-      <w:r>
-        <w:rPr>
-          <w:rFonts w:ascii="Myriad Pro" w:hAnsi="Myriad Pro"/>
-          <w:color w:val="595959" w:themeColor="text1" w:themeTint="A6"/>
-          <w:sz w:val="22"/>
-          <w:szCs w:val="22"/>
-        </w:rPr>
-        <w:t xml:space="preserve">), </w:t>
-      </w:r>
-      <w:r>
-        <w:rPr>
-          <w:rFonts w:ascii="Myriad Pro" w:hAnsi="Myriad Pro"/>
-          <w:color w:val="595959" w:themeColor="text1" w:themeTint="A6"/>
-          <w:sz w:val="22"/>
-          <w:szCs w:val="22"/>
-        </w:rPr>
-        <w:t>send drafts to Mariam as soon as you have them, and</w:t>
-      </w:r>
-      <w:r>
-        <w:rPr>
-          <w:rFonts w:ascii="Myriad Pro" w:hAnsi="Myriad Pro"/>
-          <w:color w:val="595959" w:themeColor="text1" w:themeTint="A6"/>
-          <w:sz w:val="22"/>
-          <w:szCs w:val="22"/>
-        </w:rPr>
-        <w:t xml:space="preserve"> bug </w:t>
-      </w:r>
-      <w:r>
-        <w:rPr>
-          <w:rFonts w:ascii="Myriad Pro" w:hAnsi="Myriad Pro"/>
-          <w:color w:val="595959" w:themeColor="text1" w:themeTint="A6"/>
-          <w:sz w:val="22"/>
-          <w:szCs w:val="22"/>
-        </w:rPr>
-        <w:t>her</w:t>
-      </w:r>
-      <w:r>
-        <w:rPr>
-          <w:rFonts w:ascii="Myriad Pro" w:hAnsi="Myriad Pro"/>
-          <w:color w:val="595959" w:themeColor="text1" w:themeTint="A6"/>
-          <w:sz w:val="22"/>
-          <w:szCs w:val="22"/>
-        </w:rPr>
-        <w:t xml:space="preserve"> to give you feedback if she hasn’t responded in </w:t>
-      </w:r>
-      <w:r>
-        <w:rPr>
-          <w:rFonts w:ascii="Myriad Pro" w:hAnsi="Myriad Pro"/>
-          <w:color w:val="595959" w:themeColor="text1" w:themeTint="A6"/>
-          <w:sz w:val="22"/>
-          <w:szCs w:val="22"/>
-        </w:rPr>
-        <w:t>two weeks</w:t>
-      </w:r>
-      <w:r>
-        <w:rPr>
-          <w:rFonts w:ascii="Myriad Pro" w:hAnsi="Myriad Pro"/>
-          <w:color w:val="595959" w:themeColor="text1" w:themeTint="A6"/>
-          <w:sz w:val="22"/>
-          <w:szCs w:val="22"/>
-        </w:rPr>
-        <w:t xml:space="preserve"> – papers are important!</w:t>
-      </w:r>
-    </w:p>
-    <w:p>
-      <w:pPr>
-        <w:widowControl w:val="0"/>
-        <w:jc w:val="both"/>
-        <w:rPr>
-          <w:rFonts w:ascii="Myriad Pro" w:hAnsi="Myriad Pro"/>
-          <w:color w:val="595959" w:themeColor="text1" w:themeTint="A6"/>
-          <w:sz w:val="22"/>
-          <w:szCs w:val="22"/>
-        </w:rPr>
-      </w:pPr>
-    </w:p>
-    <w:p>
-      <w:pPr>
-        <w:widowControl w:val="0"/>
-        <w:jc w:val="both"/>
-        <w:rPr>
-          <w:rFonts w:ascii="Myriad Pro" w:hAnsi="Myriad Pro"/>
-          <w:color w:val="595959" w:themeColor="text1" w:themeTint="A6"/>
-          <w:sz w:val="22"/>
-          <w:szCs w:val="22"/>
-        </w:rPr>
-      </w:pPr>
-    </w:p>
-    <w:p>
-      <w:pPr>
-        <w:widowControl w:val="0"/>
-        <w:rPr>
-          <w:rFonts w:ascii="Myriad Pro" w:hAnsi="Myriad Pro"/>
-          <w:color w:val="000000" w:themeColor="text1"/>
-          <w:sz w:val="22"/>
-          <w:szCs w:val="22"/>
-          <w:u w:val="single"/>
-        </w:rPr>
-      </w:pPr>
-      <w:bookmarkStart w:id="26" w:name="Presentations"/>
-      <w:r>
-        <w:rPr>
-          <w:rFonts w:ascii="Myriad Pro" w:hAnsi="Myriad Pro"/>
-          <w:color w:val="000000" w:themeColor="text1"/>
-          <w:sz w:val="22"/>
-          <w:szCs w:val="22"/>
-          <w:u w:val="single"/>
-        </w:rPr>
-        <w:t>Presentations</w:t>
+        <w:t>Recommendation Letters</w:t>
       </w:r>
     </w:p>
     <w:bookmarkEnd w:id="26"/>
-    <w:p>
-      <w:pPr>
-        <w:widowControl w:val="0"/>
-        <w:rPr>
-          <w:rFonts w:ascii="Myriad Pro" w:hAnsi="Myriad Pro"/>
-          <w:color w:val="000000" w:themeColor="text1"/>
-          <w:sz w:val="22"/>
-          <w:szCs w:val="22"/>
-          <w:u w:val="single"/>
-        </w:rPr>
-      </w:pPr>
-    </w:p>
-    <w:p>
-      <w:pPr>
-        <w:widowControl w:val="0"/>
-        <w:jc w:val="both"/>
-        <w:rPr>
-          <w:rFonts w:ascii="Myriad Pro" w:hAnsi="Myriad Pro"/>
-          <w:color w:val="595959" w:themeColor="text1" w:themeTint="A6"/>
-          <w:sz w:val="22"/>
-          <w:szCs w:val="22"/>
-        </w:rPr>
-      </w:pPr>
-      <w:r>
-        <w:rPr>
-          <w:rFonts w:ascii="Myriad Pro" w:hAnsi="Myriad Pro"/>
-          <w:color w:val="595959" w:themeColor="text1" w:themeTint="A6"/>
-          <w:sz w:val="22"/>
-          <w:szCs w:val="22"/>
-        </w:rPr>
-        <w:t xml:space="preserve">Learning to present your research is important. Very few people will read your papers carefully (sad, but true) but you can reach a lot of people at conference talks and posters. Also, if you plan on staying in academia, getting a post-doc position and getting a faculty position both significantly depend on your ability to present your data. Even if you want to leave academia, presentations are likely to be an important part of your job. </w:t>
-      </w:r>
-      <w:r>
-        <w:rPr>
-          <w:rFonts w:ascii="Myriad Pro" w:hAnsi="Myriad Pro"/>
-          <w:color w:val="595959" w:themeColor="text1" w:themeTint="A6"/>
-          <w:sz w:val="22"/>
-          <w:szCs w:val="22"/>
-        </w:rPr>
-        <w:t>Additionally, every time you present your work, you are representing not just yourself but the entire lab.</w:t>
-      </w:r>
-    </w:p>
-    <w:p>
-      <w:pPr>
-        <w:widowControl w:val="0"/>
-        <w:jc w:val="both"/>
-        <w:rPr>
-          <w:rFonts w:ascii="Myriad Pro" w:hAnsi="Myriad Pro"/>
-          <w:color w:val="595959" w:themeColor="text1" w:themeTint="A6"/>
-          <w:sz w:val="22"/>
-          <w:szCs w:val="22"/>
-        </w:rPr>
-      </w:pPr>
-    </w:p>
-    <w:p>
-      <w:pPr>
-        <w:widowControl w:val="0"/>
-        <w:jc w:val="both"/>
-        <w:rPr>
-          <w:rFonts w:ascii="Myriad Pro" w:hAnsi="Myriad Pro"/>
-          <w:color w:val="595959" w:themeColor="text1" w:themeTint="A6"/>
-          <w:sz w:val="22"/>
-          <w:szCs w:val="22"/>
-        </w:rPr>
-      </w:pPr>
-      <w:r>
-        <w:rPr>
-          <w:rFonts w:ascii="Myriad Pro" w:hAnsi="Myriad Pro"/>
-          <w:color w:val="595959" w:themeColor="text1" w:themeTint="A6"/>
-          <w:sz w:val="22"/>
-          <w:szCs w:val="22"/>
-        </w:rPr>
-        <w:t xml:space="preserve">It is </w:t>
-      </w:r>
-      <w:r>
-        <w:rPr>
-          <w:rFonts w:ascii="Myriad Pro" w:hAnsi="Myriad Pro"/>
-          <w:color w:val="595959" w:themeColor="text1" w:themeTint="A6"/>
-          <w:sz w:val="22"/>
-          <w:szCs w:val="22"/>
-        </w:rPr>
-        <w:t xml:space="preserve">therefore </w:t>
-      </w:r>
-      <w:r>
-        <w:rPr>
-          <w:rFonts w:ascii="Myriad Pro" w:hAnsi="Myriad Pro"/>
-          <w:color w:val="595959" w:themeColor="text1" w:themeTint="A6"/>
-          <w:sz w:val="22"/>
-          <w:szCs w:val="22"/>
-        </w:rPr>
-        <w:t xml:space="preserve">highly encouraged that you seek out opportunities to present your research, whether it is at departmental talk series, to other labs (within or outside of </w:t>
-      </w:r>
-      <w:r>
-        <w:rPr>
-          <w:rFonts w:ascii="Myriad Pro" w:hAnsi="Myriad Pro"/>
-          <w:color w:val="595959" w:themeColor="text1" w:themeTint="A6"/>
-          <w:sz w:val="22"/>
-          <w:szCs w:val="22"/>
-        </w:rPr>
-        <w:t>UC Berkeley</w:t>
-      </w:r>
-      <w:r>
-        <w:rPr>
-          <w:rFonts w:ascii="Myriad Pro" w:hAnsi="Myriad Pro"/>
-          <w:color w:val="595959" w:themeColor="text1" w:themeTint="A6"/>
-          <w:sz w:val="22"/>
-          <w:szCs w:val="22"/>
-        </w:rPr>
-        <w:t xml:space="preserve">), at conferences, or to the general public. </w:t>
-      </w:r>
-      <w:r>
-        <w:rPr>
-          <w:rFonts w:ascii="Myriad Pro" w:hAnsi="Myriad Pro"/>
-          <w:color w:val="595959" w:themeColor="text1" w:themeTint="A6"/>
-          <w:sz w:val="22"/>
-          <w:szCs w:val="22"/>
-        </w:rPr>
-        <w:t xml:space="preserve">If you are going to give a presentation (a poster or a talk), be prepared to give a practice presentation to the lab at least one week ahead of time (two weeks or more are advisable for conference presentations, and </w:t>
-      </w:r>
-      <w:r>
-        <w:rPr>
-          <w:rFonts w:ascii="Myriad Pro" w:hAnsi="Myriad Pro"/>
-          <w:i/>
-          <w:color w:val="595959" w:themeColor="text1" w:themeTint="A6"/>
-          <w:sz w:val="22"/>
-          <w:szCs w:val="22"/>
-        </w:rPr>
-        <w:t>many</w:t>
-      </w:r>
-      <w:r>
-        <w:rPr>
-          <w:rFonts w:ascii="Myriad Pro" w:hAnsi="Myriad Pro"/>
-          <w:color w:val="595959" w:themeColor="text1" w:themeTint="A6"/>
-          <w:sz w:val="22"/>
-          <w:szCs w:val="22"/>
-        </w:rPr>
-        <w:t xml:space="preserve"> weeks ahead of time are advisable for job talks, which require much refining).  </w:t>
-      </w:r>
-      <w:r>
-        <w:rPr>
-          <w:rFonts w:ascii="Myriad Pro" w:hAnsi="Myriad Pro"/>
-          <w:color w:val="595959" w:themeColor="text1" w:themeTint="A6"/>
-          <w:sz w:val="22"/>
-          <w:szCs w:val="22"/>
-        </w:rPr>
-        <w:t xml:space="preserve">Practice talks will help you feel comfortable with your presentation, and will also allow you to get feedback from the lab and implement those changes well in advance of your real presentation. </w:t>
-      </w:r>
-    </w:p>
-    <w:p>
-      <w:pPr>
-        <w:widowControl w:val="0"/>
-        <w:jc w:val="both"/>
-        <w:rPr>
-          <w:rFonts w:ascii="Myriad Pro" w:hAnsi="Myriad Pro"/>
-          <w:color w:val="595959" w:themeColor="text1" w:themeTint="A6"/>
-          <w:sz w:val="22"/>
-          <w:szCs w:val="22"/>
-        </w:rPr>
-      </w:pPr>
-    </w:p>
-    <w:p>
-      <w:pPr>
-        <w:widowControl w:val="0"/>
-        <w:jc w:val="both"/>
-        <w:rPr>
-          <w:rFonts w:ascii="Myriad Pro" w:hAnsi="Myriad Pro"/>
-          <w:color w:val="595959" w:themeColor="text1" w:themeTint="A6"/>
-          <w:sz w:val="22"/>
-          <w:szCs w:val="22"/>
-        </w:rPr>
-      </w:pPr>
-      <w:r>
-        <w:rPr>
-          <w:rFonts w:ascii="Myriad Pro" w:hAnsi="Myriad Pro"/>
-          <w:color w:val="595959" w:themeColor="text1" w:themeTint="A6"/>
-          <w:sz w:val="22"/>
-          <w:szCs w:val="22"/>
-        </w:rPr>
-        <w:t>Templates for posters will be available, and you can use those as much or as little as you’d like. Some general rules for posters should be followed: minimize text as much as possible (if you wrote a paragraph, you’re doing it wrong)</w:t>
-      </w:r>
-      <w:r>
-        <w:rPr>
-          <w:rFonts w:ascii="Myriad Pro" w:hAnsi="Myriad Pro"/>
-          <w:color w:val="595959" w:themeColor="text1" w:themeTint="A6"/>
-          <w:sz w:val="22"/>
-          <w:szCs w:val="22"/>
-        </w:rPr>
-        <w:t>,</w:t>
-      </w:r>
-      <w:r>
-        <w:rPr>
-          <w:rFonts w:ascii="Myriad Pro" w:hAnsi="Myriad Pro"/>
-          <w:color w:val="595959" w:themeColor="text1" w:themeTint="A6"/>
-          <w:sz w:val="22"/>
-          <w:szCs w:val="22"/>
-        </w:rPr>
-        <w:t xml:space="preserve"> make figures and text large and easy to see at a distance</w:t>
-      </w:r>
-      <w:r>
-        <w:rPr>
-          <w:rFonts w:ascii="Myriad Pro" w:hAnsi="Myriad Pro"/>
-          <w:color w:val="595959" w:themeColor="text1" w:themeTint="A6"/>
-          <w:sz w:val="22"/>
-          <w:szCs w:val="22"/>
-        </w:rPr>
-        <w:t xml:space="preserve">, </w:t>
-      </w:r>
-      <w:r>
-        <w:rPr>
-          <w:rFonts w:ascii="Myriad Pro" w:hAnsi="Myriad Pro"/>
-          <w:color w:val="595959" w:themeColor="text1" w:themeTint="A6"/>
-          <w:sz w:val="22"/>
-          <w:szCs w:val="22"/>
-        </w:rPr>
-        <w:t xml:space="preserve">label your axes, and </w:t>
-      </w:r>
-      <w:r>
-        <w:rPr>
-          <w:rFonts w:ascii="Myriad Pro" w:hAnsi="Myriad Pro"/>
-          <w:color w:val="595959" w:themeColor="text1" w:themeTint="A6"/>
-          <w:sz w:val="22"/>
-          <w:szCs w:val="22"/>
-        </w:rPr>
-        <w:t>make sure different colors are easily discriminable</w:t>
-      </w:r>
-      <w:r>
-        <w:rPr>
-          <w:rFonts w:ascii="Myriad Pro" w:hAnsi="Myriad Pro"/>
-          <w:color w:val="595959" w:themeColor="text1" w:themeTint="A6"/>
-          <w:sz w:val="22"/>
-          <w:szCs w:val="22"/>
-        </w:rPr>
-        <w:t xml:space="preserve">. </w:t>
-      </w:r>
-      <w:r>
-        <w:rPr>
-          <w:rFonts w:ascii="Myriad Pro" w:hAnsi="Myriad Pro"/>
-          <w:color w:val="595959" w:themeColor="text1" w:themeTint="A6"/>
-          <w:sz w:val="22"/>
-          <w:szCs w:val="22"/>
-        </w:rPr>
-        <w:t>Other than that, go with your own style.</w:t>
-      </w:r>
-    </w:p>
-    <w:p>
-      <w:pPr>
-        <w:widowControl w:val="0"/>
-        <w:jc w:val="both"/>
-        <w:rPr>
-          <w:rFonts w:ascii="Myriad Pro" w:hAnsi="Myriad Pro"/>
-          <w:color w:val="595959" w:themeColor="text1" w:themeTint="A6"/>
-          <w:sz w:val="22"/>
-          <w:szCs w:val="22"/>
-        </w:rPr>
-      </w:pPr>
-    </w:p>
-    <w:p>
-      <w:pPr>
-        <w:widowControl w:val="0"/>
-        <w:jc w:val="both"/>
-        <w:rPr>
-          <w:rFonts w:ascii="Myriad Pro" w:hAnsi="Myriad Pro"/>
-          <w:color w:val="595959" w:themeColor="text1" w:themeTint="A6"/>
-          <w:sz w:val="22"/>
-          <w:szCs w:val="22"/>
-        </w:rPr>
-      </w:pPr>
-      <w:r>
-        <w:rPr>
-          <w:rFonts w:ascii="Myriad Pro" w:hAnsi="Myriad Pro"/>
-          <w:color w:val="595959" w:themeColor="text1" w:themeTint="A6"/>
-          <w:sz w:val="22"/>
-          <w:szCs w:val="22"/>
-        </w:rPr>
-        <w:t xml:space="preserve">Mariam is also happy to share slides from her talks if you would like to use a similar style. </w:t>
-      </w:r>
-      <w:r>
-        <w:rPr>
-          <w:rFonts w:ascii="Myriad Pro" w:hAnsi="Myriad Pro"/>
-          <w:color w:val="595959" w:themeColor="text1" w:themeTint="A6"/>
-          <w:sz w:val="22"/>
-          <w:szCs w:val="22"/>
-        </w:rPr>
-        <w:t>You’ll get a lot of feedback on your talks in any case, but other people’s slides might be helpful to you as you are setting up your talk. As with posters, feel free to go with your own style as long as it is polished and clear.</w:t>
-      </w:r>
-    </w:p>
-    <w:p>
-      <w:pPr>
-        <w:widowControl w:val="0"/>
-        <w:jc w:val="both"/>
-        <w:rPr>
-          <w:rFonts w:ascii="Myriad Pro" w:hAnsi="Myriad Pro"/>
-          <w:color w:val="595959" w:themeColor="text1" w:themeTint="A6"/>
-          <w:sz w:val="22"/>
-          <w:szCs w:val="22"/>
-        </w:rPr>
-      </w:pPr>
-    </w:p>
-    <w:p>
-      <w:pPr>
-        <w:widowControl w:val="0"/>
-        <w:jc w:val="both"/>
-        <w:rPr>
-          <w:rFonts w:ascii="Myriad Pro" w:hAnsi="Myriad Pro"/>
-          <w:color w:val="595959" w:themeColor="text1" w:themeTint="A6"/>
-          <w:sz w:val="22"/>
-          <w:szCs w:val="22"/>
-        </w:rPr>
-      </w:pPr>
-    </w:p>
-    <w:p>
-      <w:pPr>
-        <w:widowControl w:val="0"/>
-        <w:rPr>
-          <w:rFonts w:ascii="Myriad Pro" w:hAnsi="Myriad Pro"/>
-          <w:color w:val="000000" w:themeColor="text1"/>
-          <w:sz w:val="22"/>
-          <w:szCs w:val="22"/>
-          <w:u w:val="single"/>
-        </w:rPr>
-      </w:pPr>
-      <w:bookmarkStart w:id="27" w:name="RecommendationLetters"/>
-      <w:r>
-        <w:rPr>
-          <w:rFonts w:ascii="Myriad Pro" w:hAnsi="Myriad Pro"/>
-          <w:color w:val="000000" w:themeColor="text1"/>
-          <w:sz w:val="22"/>
-          <w:szCs w:val="22"/>
-          <w:u w:val="single"/>
-        </w:rPr>
-        <w:t>Recommendation Letters</w:t>
-      </w:r>
-    </w:p>
-    <w:bookmarkEnd w:id="27"/>
     <w:p>
       <w:pPr>
         <w:widowControl w:val="0"/>
@@ -11827,7 +12098,7 @@
           <w:u w:val="single"/>
         </w:rPr>
       </w:pPr>
-      <w:bookmarkStart w:id="28" w:name="DataManagement"/>
+      <w:bookmarkStart w:id="27" w:name="DataManagement"/>
       <w:r>
         <w:rPr>
           <w:rFonts w:ascii="Myriad Pro" w:hAnsi="Myriad Pro"/>
@@ -11839,7 +12110,7 @@
         <w:t>Data Management</w:t>
       </w:r>
     </w:p>
-    <w:bookmarkEnd w:id="28"/>
+    <w:bookmarkEnd w:id="27"/>
     <w:p>
       <w:pPr>
         <w:widowControl w:val="0"/>
@@ -12196,19 +12467,9 @@
           <w:sz w:val="22"/>
           <w:szCs w:val="22"/>
         </w:rPr>
-        <w:t xml:space="preserve">If you have already run several independent projects and have a data organization structure that works well for you, feel free to use it. If not (or if you are looking for a change), the following structure is </w:t>
-      </w:r>
-      <w:r>
-        <w:rPr>
-          <w:rFonts w:ascii="Myriad Pro" w:hAnsi="Myriad Pro"/>
-          <w:color w:val="595959" w:themeColor="text1" w:themeTint="A6"/>
-          <w:sz w:val="22"/>
-          <w:szCs w:val="22"/>
-        </w:rPr>
-        <w:lastRenderedPageBreak/>
-        <w:t xml:space="preserve">recommended (based on </w:t>
-      </w:r>
-      <w:hyperlink r:id="rId28" w:history="1">
+        <w:t xml:space="preserve">If you have already run several independent projects and have a data organization structure that works well for you, feel free to use it. If not (or if you are looking for a change), the following structure is recommended (based on </w:t>
+      </w:r>
+      <w:hyperlink r:id="rId26" w:history="1">
         <w:proofErr w:type="spellStart"/>
         <w:r>
           <w:rPr>
@@ -13634,7 +13895,7 @@
           <w:u w:val="single"/>
         </w:rPr>
       </w:pPr>
-      <w:bookmarkStart w:id="29" w:name="OpenScience"/>
+      <w:bookmarkStart w:id="28" w:name="OpenScience"/>
       <w:r>
         <w:rPr>
           <w:rFonts w:ascii="Myriad Pro" w:hAnsi="Myriad Pro"/>
@@ -13646,7 +13907,7 @@
         <w:t>Open Science</w:t>
       </w:r>
     </w:p>
-    <w:bookmarkEnd w:id="29"/>
+    <w:bookmarkEnd w:id="28"/>
     <w:p>
       <w:pPr>
         <w:widowControl w:val="0"/>
@@ -13733,7 +13994,7 @@
         </w:rPr>
         <w:t xml:space="preserve">).  Currently, the best option for sharing smaller datasets might be the </w:t>
       </w:r>
-      <w:hyperlink r:id="rId29" w:history="1">
+      <w:hyperlink r:id="rId27" w:history="1">
         <w:r>
           <w:rPr>
             <w:rStyle w:val="Hyperlink"/>
@@ -13763,7 +14024,7 @@
         </w:rPr>
         <w:t xml:space="preserve">is </w:t>
       </w:r>
-      <w:hyperlink r:id="rId30" w:history="1">
+      <w:hyperlink r:id="rId28" w:history="1">
         <w:proofErr w:type="spellStart"/>
         <w:r>
           <w:rPr>
@@ -13843,7 +14104,7 @@
         </w:rPr>
         <w:t xml:space="preserve">The preferred preprint servers are </w:t>
       </w:r>
-      <w:hyperlink r:id="rId31" w:history="1">
+      <w:hyperlink r:id="rId29" w:history="1">
         <w:proofErr w:type="spellStart"/>
         <w:r>
           <w:rPr>
@@ -13866,7 +14127,7 @@
         </w:rPr>
         <w:t xml:space="preserve"> and </w:t>
       </w:r>
-      <w:hyperlink r:id="rId32" w:history="1">
+      <w:hyperlink r:id="rId30" w:history="1">
         <w:proofErr w:type="spellStart"/>
         <w:r>
           <w:rPr>
@@ -13925,7 +14186,7 @@
           <w:szCs w:val="22"/>
         </w:rPr>
       </w:pPr>
-      <w:bookmarkStart w:id="30" w:name="Funding"/>
+      <w:bookmarkStart w:id="29" w:name="Funding"/>
       <w:r>
         <w:rPr>
           <w:rFonts w:ascii="Myriad Pro" w:hAnsi="Myriad Pro"/>
@@ -13937,7 +14198,7 @@
         <w:t>Funding</w:t>
       </w:r>
     </w:p>
-    <w:bookmarkEnd w:id="30"/>
+    <w:bookmarkEnd w:id="29"/>
     <w:p>
       <w:pPr>
         <w:widowControl w:val="0"/>
@@ -14212,31 +14473,6 @@
         <w:t xml:space="preserve"> Feel free to ask Mariam to see any of her grants.</w:t>
       </w:r>
     </w:p>
-    <w:p>
-      <w:pPr>
-        <w:widowControl w:val="0"/>
-        <w:jc w:val="both"/>
-        <w:rPr>
-          <w:rFonts w:ascii="Myriad Pro" w:hAnsi="Myriad Pro"/>
-          <w:color w:val="595959" w:themeColor="text1" w:themeTint="A6"/>
-          <w:sz w:val="22"/>
-          <w:szCs w:val="22"/>
-        </w:rPr>
-      </w:pPr>
-    </w:p>
-    <w:p>
-      <w:pPr>
-        <w:widowControl w:val="0"/>
-        <w:jc w:val="both"/>
-        <w:rPr>
-          <w:rFonts w:ascii="Myriad Pro" w:hAnsi="Myriad Pro"/>
-          <w:i/>
-          <w:color w:val="000000" w:themeColor="text1"/>
-          <w:sz w:val="22"/>
-          <w:szCs w:val="22"/>
-        </w:rPr>
-      </w:pPr>
-    </w:p>
     <w:bookmarkEnd w:id="11"/>
     <w:p>
       <w:pPr>
@@ -14251,10 +14487,10 @@
       </w:pPr>
     </w:p>
     <w:sectPr>
-      <w:headerReference w:type="even" r:id="rId33"/>
-      <w:headerReference w:type="default" r:id="rId34"/>
-      <w:footerReference w:type="even" r:id="rId35"/>
-      <w:footerReference w:type="default" r:id="rId36"/>
+      <w:headerReference w:type="even" r:id="rId31"/>
+      <w:headerReference w:type="default" r:id="rId32"/>
+      <w:footerReference w:type="even" r:id="rId33"/>
+      <w:footerReference w:type="default" r:id="rId34"/>
       <w:pgSz w:w="12240" w:h="15840"/>
       <w:pgMar w:top="1440" w:right="1440" w:bottom="1440" w:left="1440" w:header="720" w:footer="720" w:gutter="0"/>
       <w:cols w:space="720"/>
@@ -14264,47 +14500,8 @@
 </w:document>
 </file>
 
-<file path=word/comments.xml><?xml version="1.0" encoding="utf-8"?>
-<w:comments xmlns:wpc="http://schemas.microsoft.com/office/word/2010/wordprocessingCanvas" xmlns:cx="http://schemas.microsoft.com/office/drawing/2014/chartex" xmlns:cx1="http://schemas.microsoft.com/office/drawing/2015/9/8/chartex" xmlns:cx2="http://schemas.microsoft.com/office/drawing/2015/10/21/chartex" xmlns:cx3="http://schemas.microsoft.com/office/drawing/2016/5/9/chartex" xmlns:cx4="http://schemas.microsoft.com/office/drawing/2016/5/10/chartex" xmlns:cx5="http://schemas.microsoft.com/office/drawing/2016/5/11/chartex" xmlns:cx6="http://schemas.microsoft.com/office/drawing/2016/5/12/chartex" xmlns:cx7="http://schemas.microsoft.com/office/drawing/2016/5/13/chartex" xmlns:cx8="http://schemas.microsoft.com/office/drawing/2016/5/14/chartex" xmlns:mc="http://schemas.openxmlformats.org/markup-compatibility/2006" xmlns:aink="http://schemas.microsoft.com/office/drawing/2016/ink" xmlns:am3d="http://schemas.microsoft.com/office/drawing/2017/model3d" xmlns:o="urn:schemas-microsoft-com:office:office" xmlns:oel="http://schemas.microsoft.com/office/2019/extlst" xmlns:r="http://schemas.openxmlformats.org/officeDocument/2006/relationships" xmlns:m="http://schemas.openxmlformats.org/officeDocument/2006/math" xmlns:v="urn:schemas-microsoft-com:vml" xmlns:wp14="http://schemas.microsoft.com/office/word/2010/wordprocessingDrawing" xmlns:wp="http://schemas.openxmlformats.org/drawingml/2006/wordprocessingDrawing" xmlns:w10="urn:schemas-microsoft-com:office:word" xmlns:w="http://schemas.openxmlformats.org/wordprocessingml/2006/main" xmlns:w14="http://schemas.microsoft.com/office/word/2010/wordml" xmlns:w15="http://schemas.microsoft.com/office/word/2012/wordml" xmlns:w16cex="http://schemas.microsoft.com/office/word/2018/wordml/cex" xmlns:w16cid="http://schemas.microsoft.com/office/word/2016/wordml/cid" xmlns:w16="http://schemas.microsoft.com/office/word/2018/wordml" xmlns:w16du="http://schemas.microsoft.com/office/word/2023/wordml/word16du" xmlns:w16sdtdh="http://schemas.microsoft.com/office/word/2020/wordml/sdtdatahash" xmlns:w16se="http://schemas.microsoft.com/office/word/2015/wordml/symex" xmlns:wpg="http://schemas.microsoft.com/office/word/2010/wordprocessingGroup" xmlns:wpi="http://schemas.microsoft.com/office/word/2010/wordprocessingInk" xmlns:wne="http://schemas.microsoft.com/office/word/2006/wordml" xmlns:wps="http://schemas.microsoft.com/office/word/2010/wordprocessingShape" mc:Ignorable="w14 w15 w16se w16cid w16 w16cex w16sdtdh w16du wp14">
-  <w:comment w:id="19" w:author="Mariam Aly" w:date="2024-05-06T14:24:00Z" w:initials="MA">
-    <w:p>
-      <w:pPr>
-        <w:pStyle w:val="CommentText"/>
-      </w:pPr>
-      <w:r>
-        <w:rPr>
-          <w:rStyle w:val="CommentReference"/>
-        </w:rPr>
-        <w:annotationRef/>
-      </w:r>
-      <w:r>
-        <w:t>To update</w:t>
-      </w:r>
-    </w:p>
-  </w:comment>
-</w:comments>
-</file>
-
-<file path=word/commentsExtended.xml><?xml version="1.0" encoding="utf-8"?>
-<w15:commentsEx xmlns:wpc="http://schemas.microsoft.com/office/word/2010/wordprocessingCanvas" xmlns:cx="http://schemas.microsoft.com/office/drawing/2014/chartex" xmlns:cx1="http://schemas.microsoft.com/office/drawing/2015/9/8/chartex" xmlns:cx2="http://schemas.microsoft.com/office/drawing/2015/10/21/chartex" xmlns:cx3="http://schemas.microsoft.com/office/drawing/2016/5/9/chartex" xmlns:cx4="http://schemas.microsoft.com/office/drawing/2016/5/10/chartex" xmlns:cx5="http://schemas.microsoft.com/office/drawing/2016/5/11/chartex" xmlns:cx6="http://schemas.microsoft.com/office/drawing/2016/5/12/chartex" xmlns:cx7="http://schemas.microsoft.com/office/drawing/2016/5/13/chartex" xmlns:cx8="http://schemas.microsoft.com/office/drawing/2016/5/14/chartex" xmlns:mc="http://schemas.openxmlformats.org/markup-compatibility/2006" xmlns:aink="http://schemas.microsoft.com/office/drawing/2016/ink" xmlns:am3d="http://schemas.microsoft.com/office/drawing/2017/model3d" xmlns:o="urn:schemas-microsoft-com:office:office" xmlns:oel="http://schemas.microsoft.com/office/2019/extlst" xmlns:r="http://schemas.openxmlformats.org/officeDocument/2006/relationships" xmlns:m="http://schemas.openxmlformats.org/officeDocument/2006/math" xmlns:v="urn:schemas-microsoft-com:vml" xmlns:wp14="http://schemas.microsoft.com/office/word/2010/wordprocessingDrawing" xmlns:wp="http://schemas.openxmlformats.org/drawingml/2006/wordprocessingDrawing" xmlns:w10="urn:schemas-microsoft-com:office:word" xmlns:w="http://schemas.openxmlformats.org/wordprocessingml/2006/main" xmlns:w14="http://schemas.microsoft.com/office/word/2010/wordml" xmlns:w15="http://schemas.microsoft.com/office/word/2012/wordml" xmlns:w16cex="http://schemas.microsoft.com/office/word/2018/wordml/cex" xmlns:w16cid="http://schemas.microsoft.com/office/word/2016/wordml/cid" xmlns:w16="http://schemas.microsoft.com/office/word/2018/wordml" xmlns:w16du="http://schemas.microsoft.com/office/word/2023/wordml/word16du" xmlns:w16sdtdh="http://schemas.microsoft.com/office/word/2020/wordml/sdtdatahash" xmlns:w16se="http://schemas.microsoft.com/office/word/2015/wordml/symex" xmlns:wpg="http://schemas.microsoft.com/office/word/2010/wordprocessingGroup" xmlns:wpi="http://schemas.microsoft.com/office/word/2010/wordprocessingInk" xmlns:wne="http://schemas.microsoft.com/office/word/2006/wordml" xmlns:wps="http://schemas.microsoft.com/office/word/2010/wordprocessingShape" mc:Ignorable="w14 w15 w16se w16cid w16 w16cex w16sdtdh w16du wp14">
-  <w15:commentEx w15:paraId="1273B3B9" w15:done="0"/>
-</w15:commentsEx>
-</file>
-
-<file path=word/commentsExtensible.xml><?xml version="1.0" encoding="utf-8"?>
-<w16cex:commentsExtensible xmlns:wpc="http://schemas.microsoft.com/office/word/2010/wordprocessingCanvas" xmlns:cx="http://schemas.microsoft.com/office/drawing/2014/chartex" xmlns:cx1="http://schemas.microsoft.com/office/drawing/2015/9/8/chartex" xmlns:cx2="http://schemas.microsoft.com/office/drawing/2015/10/21/chartex" xmlns:cx3="http://schemas.microsoft.com/office/drawing/2016/5/9/chartex" xmlns:cx4="http://schemas.microsoft.com/office/drawing/2016/5/10/chartex" xmlns:cx5="http://schemas.microsoft.com/office/drawing/2016/5/11/chartex" xmlns:cx6="http://schemas.microsoft.com/office/drawing/2016/5/12/chartex" xmlns:cx7="http://schemas.microsoft.com/office/drawing/2016/5/13/chartex" xmlns:cx8="http://schemas.microsoft.com/office/drawing/2016/5/14/chartex" xmlns:cr="http://schemas.microsoft.com/office/comments/2020/reactions" xmlns:mc="http://schemas.openxmlformats.org/markup-compatibility/2006" xmlns:aink="http://schemas.microsoft.com/office/drawing/2016/ink" xmlns:am3d="http://schemas.microsoft.com/office/drawing/2017/model3d" xmlns:o="urn:schemas-microsoft-com:office:office" xmlns:oel="http://schemas.microsoft.com/office/2019/extlst" xmlns:r="http://schemas.openxmlformats.org/officeDocument/2006/relationships" xmlns:m="http://schemas.openxmlformats.org/officeDocument/2006/math" xmlns:v="urn:schemas-microsoft-com:vml" xmlns:wp14="http://schemas.microsoft.com/office/word/2010/wordprocessingDrawing" xmlns:wp="http://schemas.openxmlformats.org/drawingml/2006/wordprocessingDrawing" xmlns:w10="urn:schemas-microsoft-com:office:word" xmlns:w="http://schemas.openxmlformats.org/wordprocessingml/2006/main" xmlns:w14="http://schemas.microsoft.com/office/word/2010/wordml" xmlns:w15="http://schemas.microsoft.com/office/word/2012/wordml" xmlns:w16cex="http://schemas.microsoft.com/office/word/2018/wordml/cex" xmlns:w16cid="http://schemas.microsoft.com/office/word/2016/wordml/cid" xmlns:w16="http://schemas.microsoft.com/office/word/2018/wordml" xmlns:w16du="http://schemas.microsoft.com/office/word/2023/wordml/word16du" xmlns:w16sdtdh="http://schemas.microsoft.com/office/word/2020/wordml/sdtdatahash" xmlns:w16se="http://schemas.microsoft.com/office/word/2015/wordml/symex" xmlns:wpg="http://schemas.microsoft.com/office/word/2010/wordprocessingGroup" xmlns:wpi="http://schemas.microsoft.com/office/word/2010/wordprocessingInk" xmlns:wne="http://schemas.microsoft.com/office/word/2006/wordml" xmlns:wps="http://schemas.microsoft.com/office/word/2010/wordprocessingShape" mc:Ignorable="w14 w15 w16se w16cid w16 w16cex w16sdtdh cr w16du wp14">
-  <w16cex:commentExtensible w16cex:durableId="74B1EC07" w16cex:dateUtc="2024-05-06T18:24:00Z"/>
-</w16cex:commentsExtensible>
-</file>
-
-<file path=word/commentsIds.xml><?xml version="1.0" encoding="utf-8"?>
-<w16cid:commentsIds xmlns:wpc="http://schemas.microsoft.com/office/word/2010/wordprocessingCanvas" xmlns:cx="http://schemas.microsoft.com/office/drawing/2014/chartex" xmlns:cx1="http://schemas.microsoft.com/office/drawing/2015/9/8/chartex" xmlns:cx2="http://schemas.microsoft.com/office/drawing/2015/10/21/chartex" xmlns:cx3="http://schemas.microsoft.com/office/drawing/2016/5/9/chartex" xmlns:cx4="http://schemas.microsoft.com/office/drawing/2016/5/10/chartex" xmlns:cx5="http://schemas.microsoft.com/office/drawing/2016/5/11/chartex" xmlns:cx6="http://schemas.microsoft.com/office/drawing/2016/5/12/chartex" xmlns:cx7="http://schemas.microsoft.com/office/drawing/2016/5/13/chartex" xmlns:cx8="http://schemas.microsoft.com/office/drawing/2016/5/14/chartex" xmlns:mc="http://schemas.openxmlformats.org/markup-compatibility/2006" xmlns:aink="http://schemas.microsoft.com/office/drawing/2016/ink" xmlns:am3d="http://schemas.microsoft.com/office/drawing/2017/model3d" xmlns:o="urn:schemas-microsoft-com:office:office" xmlns:oel="http://schemas.microsoft.com/office/2019/extlst" xmlns:r="http://schemas.openxmlformats.org/officeDocument/2006/relationships" xmlns:m="http://schemas.openxmlformats.org/officeDocument/2006/math" xmlns:v="urn:schemas-microsoft-com:vml" xmlns:wp14="http://schemas.microsoft.com/office/word/2010/wordprocessingDrawing" xmlns:wp="http://schemas.openxmlformats.org/drawingml/2006/wordprocessingDrawing" xmlns:w10="urn:schemas-microsoft-com:office:word" xmlns:w="http://schemas.openxmlformats.org/wordprocessingml/2006/main" xmlns:w14="http://schemas.microsoft.com/office/word/2010/wordml" xmlns:w15="http://schemas.microsoft.com/office/word/2012/wordml" xmlns:w16cex="http://schemas.microsoft.com/office/word/2018/wordml/cex" xmlns:w16cid="http://schemas.microsoft.com/office/word/2016/wordml/cid" xmlns:w16="http://schemas.microsoft.com/office/word/2018/wordml" xmlns:w16du="http://schemas.microsoft.com/office/word/2023/wordml/word16du" xmlns:w16sdtdh="http://schemas.microsoft.com/office/word/2020/wordml/sdtdatahash" xmlns:w16se="http://schemas.microsoft.com/office/word/2015/wordml/symex" xmlns:wpg="http://schemas.microsoft.com/office/word/2010/wordprocessingGroup" xmlns:wpi="http://schemas.microsoft.com/office/word/2010/wordprocessingInk" xmlns:wne="http://schemas.microsoft.com/office/word/2006/wordml" xmlns:wps="http://schemas.microsoft.com/office/word/2010/wordprocessingShape" mc:Ignorable="w14 w15 w16se w16cid w16 w16cex w16sdtdh w16du wp14">
-  <w16cid:commentId w16cid:paraId="1273B3B9" w16cid:durableId="74B1EC07"/>
-</w16cid:commentsIds>
-</file>
-
 <file path=word/endnotes.xml><?xml version="1.0" encoding="utf-8"?>
-<w:endnotes xmlns:wpc="http://schemas.microsoft.com/office/word/2010/wordprocessingCanvas" xmlns:cx="http://schemas.microsoft.com/office/drawing/2014/chartex" xmlns:cx1="http://schemas.microsoft.com/office/drawing/2015/9/8/chartex" xmlns:cx2="http://schemas.microsoft.com/office/drawing/2015/10/21/chartex" xmlns:cx3="http://schemas.microsoft.com/office/drawing/2016/5/9/chartex" xmlns:cx4="http://schemas.microsoft.com/office/drawing/2016/5/10/chartex" xmlns:cx5="http://schemas.microsoft.com/office/drawing/2016/5/11/chartex" xmlns:cx6="http://schemas.microsoft.com/office/drawing/2016/5/12/chartex" xmlns:cx7="http://schemas.microsoft.com/office/drawing/2016/5/13/chartex" xmlns:cx8="http://schemas.microsoft.com/office/drawing/2016/5/14/chartex" xmlns:mc="http://schemas.openxmlformats.org/markup-compatibility/2006" xmlns:aink="http://schemas.microsoft.com/office/drawing/2016/ink" xmlns:am3d="http://schemas.microsoft.com/office/drawing/2017/model3d" xmlns:o="urn:schemas-microsoft-com:office:office" xmlns:oel="http://schemas.microsoft.com/office/2019/extlst" xmlns:r="http://schemas.openxmlformats.org/officeDocument/2006/relationships" xmlns:m="http://schemas.openxmlformats.org/officeDocument/2006/math" xmlns:v="urn:schemas-microsoft-com:vml" xmlns:wp14="http://schemas.microsoft.com/office/word/2010/wordprocessingDrawing" xmlns:wp="http://schemas.openxmlformats.org/drawingml/2006/wordprocessingDrawing" xmlns:w10="urn:schemas-microsoft-com:office:word" xmlns:w="http://schemas.openxmlformats.org/wordprocessingml/2006/main" xmlns:w14="http://schemas.microsoft.com/office/word/2010/wordml" xmlns:w15="http://schemas.microsoft.com/office/word/2012/wordml" xmlns:w16cex="http://schemas.microsoft.com/office/word/2018/wordml/cex" xmlns:w16cid="http://schemas.microsoft.com/office/word/2016/wordml/cid" xmlns:w16="http://schemas.microsoft.com/office/word/2018/wordml" xmlns:w16du="http://schemas.microsoft.com/office/word/2023/wordml/word16du" xmlns:w16sdtdh="http://schemas.microsoft.com/office/word/2020/wordml/sdtdatahash" xmlns:w16se="http://schemas.microsoft.com/office/word/2015/wordml/symex" xmlns:wpg="http://schemas.microsoft.com/office/word/2010/wordprocessingGroup" xmlns:wpi="http://schemas.microsoft.com/office/word/2010/wordprocessingInk" xmlns:wne="http://schemas.microsoft.com/office/word/2006/wordml" xmlns:wps="http://schemas.microsoft.com/office/word/2010/wordprocessingShape" mc:Ignorable="w14 w15 w16se w16cid w16 w16cex w16sdtdh w16du wp14">
+<w:endnotes xmlns:wpc="http://schemas.microsoft.com/office/word/2010/wordprocessingCanvas" xmlns:cx="http://schemas.microsoft.com/office/drawing/2014/chartex" xmlns:cx1="http://schemas.microsoft.com/office/drawing/2015/9/8/chartex" xmlns:cx2="http://schemas.microsoft.com/office/drawing/2015/10/21/chartex" xmlns:cx3="http://schemas.microsoft.com/office/drawing/2016/5/9/chartex" xmlns:cx4="http://schemas.microsoft.com/office/drawing/2016/5/10/chartex" xmlns:cx5="http://schemas.microsoft.com/office/drawing/2016/5/11/chartex" xmlns:cx6="http://schemas.microsoft.com/office/drawing/2016/5/12/chartex" xmlns:cx7="http://schemas.microsoft.com/office/drawing/2016/5/13/chartex" xmlns:cx8="http://schemas.microsoft.com/office/drawing/2016/5/14/chartex" xmlns:mc="http://schemas.openxmlformats.org/markup-compatibility/2006" xmlns:aink="http://schemas.microsoft.com/office/drawing/2016/ink" xmlns:am3d="http://schemas.microsoft.com/office/drawing/2017/model3d" xmlns:o="urn:schemas-microsoft-com:office:office" xmlns:oel="http://schemas.microsoft.com/office/2019/extlst" xmlns:r="http://schemas.openxmlformats.org/officeDocument/2006/relationships" xmlns:m="http://schemas.openxmlformats.org/officeDocument/2006/math" xmlns:v="urn:schemas-microsoft-com:vml" xmlns:wp14="http://schemas.microsoft.com/office/word/2010/wordprocessingDrawing" xmlns:wp="http://schemas.openxmlformats.org/drawingml/2006/wordprocessingDrawing" xmlns:w10="urn:schemas-microsoft-com:office:word" xmlns:w="http://schemas.openxmlformats.org/wordprocessingml/2006/main" xmlns:w14="http://schemas.microsoft.com/office/word/2010/wordml" xmlns:w15="http://schemas.microsoft.com/office/word/2012/wordml" xmlns:w16cex="http://schemas.microsoft.com/office/word/2018/wordml/cex" xmlns:w16cid="http://schemas.microsoft.com/office/word/2016/wordml/cid" xmlns:w16="http://schemas.microsoft.com/office/word/2018/wordml" xmlns:w16du="http://schemas.microsoft.com/office/word/2023/wordml/word16du" xmlns:w16sdtdh="http://schemas.microsoft.com/office/word/2020/wordml/sdtdatahash" xmlns:w16sdtfl="http://schemas.microsoft.com/office/word/2024/wordml/sdtformatlock" xmlns:w16se="http://schemas.microsoft.com/office/word/2015/wordml/symex" xmlns:wpg="http://schemas.microsoft.com/office/word/2010/wordprocessingGroup" xmlns:wpi="http://schemas.microsoft.com/office/word/2010/wordprocessingInk" xmlns:wne="http://schemas.microsoft.com/office/word/2006/wordml" xmlns:wps="http://schemas.microsoft.com/office/word/2010/wordprocessingShape" mc:Ignorable="w14 w15 w16se w16cid w16 w16cex w16sdtdh w16sdtfl w16du wp14">
   <w:endnote w:type="separator" w:id="-1">
     <w:p>
       <w:r>
@@ -14323,7 +14520,7 @@
 </file>
 
 <file path=word/footer1.xml><?xml version="1.0" encoding="utf-8"?>
-<w:ftr xmlns:wpc="http://schemas.microsoft.com/office/word/2010/wordprocessingCanvas" xmlns:cx="http://schemas.microsoft.com/office/drawing/2014/chartex" xmlns:cx1="http://schemas.microsoft.com/office/drawing/2015/9/8/chartex" xmlns:cx2="http://schemas.microsoft.com/office/drawing/2015/10/21/chartex" xmlns:cx3="http://schemas.microsoft.com/office/drawing/2016/5/9/chartex" xmlns:cx4="http://schemas.microsoft.com/office/drawing/2016/5/10/chartex" xmlns:cx5="http://schemas.microsoft.com/office/drawing/2016/5/11/chartex" xmlns:cx6="http://schemas.microsoft.com/office/drawing/2016/5/12/chartex" xmlns:cx7="http://schemas.microsoft.com/office/drawing/2016/5/13/chartex" xmlns:cx8="http://schemas.microsoft.com/office/drawing/2016/5/14/chartex" xmlns:mc="http://schemas.openxmlformats.org/markup-compatibility/2006" xmlns:aink="http://schemas.microsoft.com/office/drawing/2016/ink" xmlns:am3d="http://schemas.microsoft.com/office/drawing/2017/model3d" xmlns:o="urn:schemas-microsoft-com:office:office" xmlns:oel="http://schemas.microsoft.com/office/2019/extlst" xmlns:r="http://schemas.openxmlformats.org/officeDocument/2006/relationships" xmlns:m="http://schemas.openxmlformats.org/officeDocument/2006/math" xmlns:v="urn:schemas-microsoft-com:vml" xmlns:wp14="http://schemas.microsoft.com/office/word/2010/wordprocessingDrawing" xmlns:wp="http://schemas.openxmlformats.org/drawingml/2006/wordprocessingDrawing" xmlns:w10="urn:schemas-microsoft-com:office:word" xmlns:w="http://schemas.openxmlformats.org/wordprocessingml/2006/main" xmlns:w14="http://schemas.microsoft.com/office/word/2010/wordml" xmlns:w15="http://schemas.microsoft.com/office/word/2012/wordml" xmlns:w16cex="http://schemas.microsoft.com/office/word/2018/wordml/cex" xmlns:w16cid="http://schemas.microsoft.com/office/word/2016/wordml/cid" xmlns:w16="http://schemas.microsoft.com/office/word/2018/wordml" xmlns:w16du="http://schemas.microsoft.com/office/word/2023/wordml/word16du" xmlns:w16sdtdh="http://schemas.microsoft.com/office/word/2020/wordml/sdtdatahash" xmlns:w16se="http://schemas.microsoft.com/office/word/2015/wordml/symex" xmlns:wpg="http://schemas.microsoft.com/office/word/2010/wordprocessingGroup" xmlns:wpi="http://schemas.microsoft.com/office/word/2010/wordprocessingInk" xmlns:wne="http://schemas.microsoft.com/office/word/2006/wordml" xmlns:wps="http://schemas.microsoft.com/office/word/2010/wordprocessingShape" mc:Ignorable="w14 w15 w16se w16cid w16 w16cex w16sdtdh w16du wp14">
+<w:ftr xmlns:wpc="http://schemas.microsoft.com/office/word/2010/wordprocessingCanvas" xmlns:cx="http://schemas.microsoft.com/office/drawing/2014/chartex" xmlns:cx1="http://schemas.microsoft.com/office/drawing/2015/9/8/chartex" xmlns:cx2="http://schemas.microsoft.com/office/drawing/2015/10/21/chartex" xmlns:cx3="http://schemas.microsoft.com/office/drawing/2016/5/9/chartex" xmlns:cx4="http://schemas.microsoft.com/office/drawing/2016/5/10/chartex" xmlns:cx5="http://schemas.microsoft.com/office/drawing/2016/5/11/chartex" xmlns:cx6="http://schemas.microsoft.com/office/drawing/2016/5/12/chartex" xmlns:cx7="http://schemas.microsoft.com/office/drawing/2016/5/13/chartex" xmlns:cx8="http://schemas.microsoft.com/office/drawing/2016/5/14/chartex" xmlns:mc="http://schemas.openxmlformats.org/markup-compatibility/2006" xmlns:aink="http://schemas.microsoft.com/office/drawing/2016/ink" xmlns:am3d="http://schemas.microsoft.com/office/drawing/2017/model3d" xmlns:o="urn:schemas-microsoft-com:office:office" xmlns:oel="http://schemas.microsoft.com/office/2019/extlst" xmlns:r="http://schemas.openxmlformats.org/officeDocument/2006/relationships" xmlns:m="http://schemas.openxmlformats.org/officeDocument/2006/math" xmlns:v="urn:schemas-microsoft-com:vml" xmlns:wp14="http://schemas.microsoft.com/office/word/2010/wordprocessingDrawing" xmlns:wp="http://schemas.openxmlformats.org/drawingml/2006/wordprocessingDrawing" xmlns:w10="urn:schemas-microsoft-com:office:word" xmlns:w="http://schemas.openxmlformats.org/wordprocessingml/2006/main" xmlns:w14="http://schemas.microsoft.com/office/word/2010/wordml" xmlns:w15="http://schemas.microsoft.com/office/word/2012/wordml" xmlns:w16cex="http://schemas.microsoft.com/office/word/2018/wordml/cex" xmlns:w16cid="http://schemas.microsoft.com/office/word/2016/wordml/cid" xmlns:w16="http://schemas.microsoft.com/office/word/2018/wordml" xmlns:w16du="http://schemas.microsoft.com/office/word/2023/wordml/word16du" xmlns:w16sdtdh="http://schemas.microsoft.com/office/word/2020/wordml/sdtdatahash" xmlns:w16sdtfl="http://schemas.microsoft.com/office/word/2024/wordml/sdtformatlock" xmlns:w16se="http://schemas.microsoft.com/office/word/2015/wordml/symex" xmlns:wpg="http://schemas.microsoft.com/office/word/2010/wordprocessingGroup" xmlns:wpi="http://schemas.microsoft.com/office/word/2010/wordprocessingInk" xmlns:wne="http://schemas.microsoft.com/office/word/2006/wordml" xmlns:wps="http://schemas.microsoft.com/office/word/2010/wordprocessingShape" mc:Ignorable="w14 w15 w16se w16cid w16 w16cex w16sdtdh w16sdtfl w16du wp14">
   <w:p>
     <w:pPr>
       <w:pStyle w:val="Footer"/>
@@ -14360,7 +14557,7 @@
 </file>
 
 <file path=word/footer2.xml><?xml version="1.0" encoding="utf-8"?>
-<w:ftr xmlns:wpc="http://schemas.microsoft.com/office/word/2010/wordprocessingCanvas" xmlns:cx="http://schemas.microsoft.com/office/drawing/2014/chartex" xmlns:cx1="http://schemas.microsoft.com/office/drawing/2015/9/8/chartex" xmlns:cx2="http://schemas.microsoft.com/office/drawing/2015/10/21/chartex" xmlns:cx3="http://schemas.microsoft.com/office/drawing/2016/5/9/chartex" xmlns:cx4="http://schemas.microsoft.com/office/drawing/2016/5/10/chartex" xmlns:cx5="http://schemas.microsoft.com/office/drawing/2016/5/11/chartex" xmlns:cx6="http://schemas.microsoft.com/office/drawing/2016/5/12/chartex" xmlns:cx7="http://schemas.microsoft.com/office/drawing/2016/5/13/chartex" xmlns:cx8="http://schemas.microsoft.com/office/drawing/2016/5/14/chartex" xmlns:mc="http://schemas.openxmlformats.org/markup-compatibility/2006" xmlns:aink="http://schemas.microsoft.com/office/drawing/2016/ink" xmlns:am3d="http://schemas.microsoft.com/office/drawing/2017/model3d" xmlns:o="urn:schemas-microsoft-com:office:office" xmlns:oel="http://schemas.microsoft.com/office/2019/extlst" xmlns:r="http://schemas.openxmlformats.org/officeDocument/2006/relationships" xmlns:m="http://schemas.openxmlformats.org/officeDocument/2006/math" xmlns:v="urn:schemas-microsoft-com:vml" xmlns:wp14="http://schemas.microsoft.com/office/word/2010/wordprocessingDrawing" xmlns:wp="http://schemas.openxmlformats.org/drawingml/2006/wordprocessingDrawing" xmlns:w10="urn:schemas-microsoft-com:office:word" xmlns:w="http://schemas.openxmlformats.org/wordprocessingml/2006/main" xmlns:w14="http://schemas.microsoft.com/office/word/2010/wordml" xmlns:w15="http://schemas.microsoft.com/office/word/2012/wordml" xmlns:w16cex="http://schemas.microsoft.com/office/word/2018/wordml/cex" xmlns:w16cid="http://schemas.microsoft.com/office/word/2016/wordml/cid" xmlns:w16="http://schemas.microsoft.com/office/word/2018/wordml" xmlns:w16du="http://schemas.microsoft.com/office/word/2023/wordml/word16du" xmlns:w16sdtdh="http://schemas.microsoft.com/office/word/2020/wordml/sdtdatahash" xmlns:w16se="http://schemas.microsoft.com/office/word/2015/wordml/symex" xmlns:wpg="http://schemas.microsoft.com/office/word/2010/wordprocessingGroup" xmlns:wpi="http://schemas.microsoft.com/office/word/2010/wordprocessingInk" xmlns:wne="http://schemas.microsoft.com/office/word/2006/wordml" xmlns:wps="http://schemas.microsoft.com/office/word/2010/wordprocessingShape" mc:Ignorable="w14 w15 w16se w16cid w16 w16cex w16sdtdh w16du wp14">
+<w:ftr xmlns:wpc="http://schemas.microsoft.com/office/word/2010/wordprocessingCanvas" xmlns:cx="http://schemas.microsoft.com/office/drawing/2014/chartex" xmlns:cx1="http://schemas.microsoft.com/office/drawing/2015/9/8/chartex" xmlns:cx2="http://schemas.microsoft.com/office/drawing/2015/10/21/chartex" xmlns:cx3="http://schemas.microsoft.com/office/drawing/2016/5/9/chartex" xmlns:cx4="http://schemas.microsoft.com/office/drawing/2016/5/10/chartex" xmlns:cx5="http://schemas.microsoft.com/office/drawing/2016/5/11/chartex" xmlns:cx6="http://schemas.microsoft.com/office/drawing/2016/5/12/chartex" xmlns:cx7="http://schemas.microsoft.com/office/drawing/2016/5/13/chartex" xmlns:cx8="http://schemas.microsoft.com/office/drawing/2016/5/14/chartex" xmlns:mc="http://schemas.openxmlformats.org/markup-compatibility/2006" xmlns:aink="http://schemas.microsoft.com/office/drawing/2016/ink" xmlns:am3d="http://schemas.microsoft.com/office/drawing/2017/model3d" xmlns:o="urn:schemas-microsoft-com:office:office" xmlns:oel="http://schemas.microsoft.com/office/2019/extlst" xmlns:r="http://schemas.openxmlformats.org/officeDocument/2006/relationships" xmlns:m="http://schemas.openxmlformats.org/officeDocument/2006/math" xmlns:v="urn:schemas-microsoft-com:vml" xmlns:wp14="http://schemas.microsoft.com/office/word/2010/wordprocessingDrawing" xmlns:wp="http://schemas.openxmlformats.org/drawingml/2006/wordprocessingDrawing" xmlns:w10="urn:schemas-microsoft-com:office:word" xmlns:w="http://schemas.openxmlformats.org/wordprocessingml/2006/main" xmlns:w14="http://schemas.microsoft.com/office/word/2010/wordml" xmlns:w15="http://schemas.microsoft.com/office/word/2012/wordml" xmlns:w16cex="http://schemas.microsoft.com/office/word/2018/wordml/cex" xmlns:w16cid="http://schemas.microsoft.com/office/word/2016/wordml/cid" xmlns:w16="http://schemas.microsoft.com/office/word/2018/wordml" xmlns:w16du="http://schemas.microsoft.com/office/word/2023/wordml/word16du" xmlns:w16sdtdh="http://schemas.microsoft.com/office/word/2020/wordml/sdtdatahash" xmlns:w16sdtfl="http://schemas.microsoft.com/office/word/2024/wordml/sdtformatlock" xmlns:w16se="http://schemas.microsoft.com/office/word/2015/wordml/symex" xmlns:wpg="http://schemas.microsoft.com/office/word/2010/wordprocessingGroup" xmlns:wpi="http://schemas.microsoft.com/office/word/2010/wordprocessingInk" xmlns:wne="http://schemas.microsoft.com/office/word/2006/wordml" xmlns:wps="http://schemas.microsoft.com/office/word/2010/wordprocessingShape" mc:Ignorable="w14 w15 w16se w16cid w16 w16cex w16sdtdh w16sdtfl w16du wp14">
   <w:p>
     <w:pPr>
       <w:pStyle w:val="Footer"/>
@@ -14428,7 +14625,7 @@
 </file>
 
 <file path=word/footnotes.xml><?xml version="1.0" encoding="utf-8"?>
-<w:footnotes xmlns:wpc="http://schemas.microsoft.com/office/word/2010/wordprocessingCanvas" xmlns:cx="http://schemas.microsoft.com/office/drawing/2014/chartex" xmlns:cx1="http://schemas.microsoft.com/office/drawing/2015/9/8/chartex" xmlns:cx2="http://schemas.microsoft.com/office/drawing/2015/10/21/chartex" xmlns:cx3="http://schemas.microsoft.com/office/drawing/2016/5/9/chartex" xmlns:cx4="http://schemas.microsoft.com/office/drawing/2016/5/10/chartex" xmlns:cx5="http://schemas.microsoft.com/office/drawing/2016/5/11/chartex" xmlns:cx6="http://schemas.microsoft.com/office/drawing/2016/5/12/chartex" xmlns:cx7="http://schemas.microsoft.com/office/drawing/2016/5/13/chartex" xmlns:cx8="http://schemas.microsoft.com/office/drawing/2016/5/14/chartex" xmlns:mc="http://schemas.openxmlformats.org/markup-compatibility/2006" xmlns:aink="http://schemas.microsoft.com/office/drawing/2016/ink" xmlns:am3d="http://schemas.microsoft.com/office/drawing/2017/model3d" xmlns:o="urn:schemas-microsoft-com:office:office" xmlns:oel="http://schemas.microsoft.com/office/2019/extlst" xmlns:r="http://schemas.openxmlformats.org/officeDocument/2006/relationships" xmlns:m="http://schemas.openxmlformats.org/officeDocument/2006/math" xmlns:v="urn:schemas-microsoft-com:vml" xmlns:wp14="http://schemas.microsoft.com/office/word/2010/wordprocessingDrawing" xmlns:wp="http://schemas.openxmlformats.org/drawingml/2006/wordprocessingDrawing" xmlns:w10="urn:schemas-microsoft-com:office:word" xmlns:w="http://schemas.openxmlformats.org/wordprocessingml/2006/main" xmlns:w14="http://schemas.microsoft.com/office/word/2010/wordml" xmlns:w15="http://schemas.microsoft.com/office/word/2012/wordml" xmlns:w16cex="http://schemas.microsoft.com/office/word/2018/wordml/cex" xmlns:w16cid="http://schemas.microsoft.com/office/word/2016/wordml/cid" xmlns:w16="http://schemas.microsoft.com/office/word/2018/wordml" xmlns:w16du="http://schemas.microsoft.com/office/word/2023/wordml/word16du" xmlns:w16sdtdh="http://schemas.microsoft.com/office/word/2020/wordml/sdtdatahash" xmlns:w16se="http://schemas.microsoft.com/office/word/2015/wordml/symex" xmlns:wpg="http://schemas.microsoft.com/office/word/2010/wordprocessingGroup" xmlns:wpi="http://schemas.microsoft.com/office/word/2010/wordprocessingInk" xmlns:wne="http://schemas.microsoft.com/office/word/2006/wordml" xmlns:wps="http://schemas.microsoft.com/office/word/2010/wordprocessingShape" mc:Ignorable="w14 w15 w16se w16cid w16 w16cex w16sdtdh w16du wp14">
+<w:footnotes xmlns:wpc="http://schemas.microsoft.com/office/word/2010/wordprocessingCanvas" xmlns:cx="http://schemas.microsoft.com/office/drawing/2014/chartex" xmlns:cx1="http://schemas.microsoft.com/office/drawing/2015/9/8/chartex" xmlns:cx2="http://schemas.microsoft.com/office/drawing/2015/10/21/chartex" xmlns:cx3="http://schemas.microsoft.com/office/drawing/2016/5/9/chartex" xmlns:cx4="http://schemas.microsoft.com/office/drawing/2016/5/10/chartex" xmlns:cx5="http://schemas.microsoft.com/office/drawing/2016/5/11/chartex" xmlns:cx6="http://schemas.microsoft.com/office/drawing/2016/5/12/chartex" xmlns:cx7="http://schemas.microsoft.com/office/drawing/2016/5/13/chartex" xmlns:cx8="http://schemas.microsoft.com/office/drawing/2016/5/14/chartex" xmlns:mc="http://schemas.openxmlformats.org/markup-compatibility/2006" xmlns:aink="http://schemas.microsoft.com/office/drawing/2016/ink" xmlns:am3d="http://schemas.microsoft.com/office/drawing/2017/model3d" xmlns:o="urn:schemas-microsoft-com:office:office" xmlns:oel="http://schemas.microsoft.com/office/2019/extlst" xmlns:r="http://schemas.openxmlformats.org/officeDocument/2006/relationships" xmlns:m="http://schemas.openxmlformats.org/officeDocument/2006/math" xmlns:v="urn:schemas-microsoft-com:vml" xmlns:wp14="http://schemas.microsoft.com/office/word/2010/wordprocessingDrawing" xmlns:wp="http://schemas.openxmlformats.org/drawingml/2006/wordprocessingDrawing" xmlns:w10="urn:schemas-microsoft-com:office:word" xmlns:w="http://schemas.openxmlformats.org/wordprocessingml/2006/main" xmlns:w14="http://schemas.microsoft.com/office/word/2010/wordml" xmlns:w15="http://schemas.microsoft.com/office/word/2012/wordml" xmlns:w16cex="http://schemas.microsoft.com/office/word/2018/wordml/cex" xmlns:w16cid="http://schemas.microsoft.com/office/word/2016/wordml/cid" xmlns:w16="http://schemas.microsoft.com/office/word/2018/wordml" xmlns:w16du="http://schemas.microsoft.com/office/word/2023/wordml/word16du" xmlns:w16sdtdh="http://schemas.microsoft.com/office/word/2020/wordml/sdtdatahash" xmlns:w16sdtfl="http://schemas.microsoft.com/office/word/2024/wordml/sdtformatlock" xmlns:w16se="http://schemas.microsoft.com/office/word/2015/wordml/symex" xmlns:wpg="http://schemas.microsoft.com/office/word/2010/wordprocessingGroup" xmlns:wpi="http://schemas.microsoft.com/office/word/2010/wordprocessingInk" xmlns:wne="http://schemas.microsoft.com/office/word/2006/wordml" xmlns:wps="http://schemas.microsoft.com/office/word/2010/wordprocessingShape" mc:Ignorable="w14 w15 w16se w16cid w16 w16cex w16sdtdh w16sdtfl w16du wp14">
   <w:footnote w:type="separator" w:id="-1">
     <w:p>
       <w:r>
@@ -14542,7 +14739,7 @@
 </file>
 
 <file path=word/header1.xml><?xml version="1.0" encoding="utf-8"?>
-<w:hdr xmlns:wpc="http://schemas.microsoft.com/office/word/2010/wordprocessingCanvas" xmlns:cx="http://schemas.microsoft.com/office/drawing/2014/chartex" xmlns:cx1="http://schemas.microsoft.com/office/drawing/2015/9/8/chartex" xmlns:cx2="http://schemas.microsoft.com/office/drawing/2015/10/21/chartex" xmlns:cx3="http://schemas.microsoft.com/office/drawing/2016/5/9/chartex" xmlns:cx4="http://schemas.microsoft.com/office/drawing/2016/5/10/chartex" xmlns:cx5="http://schemas.microsoft.com/office/drawing/2016/5/11/chartex" xmlns:cx6="http://schemas.microsoft.com/office/drawing/2016/5/12/chartex" xmlns:cx7="http://schemas.microsoft.com/office/drawing/2016/5/13/chartex" xmlns:cx8="http://schemas.microsoft.com/office/drawing/2016/5/14/chartex" xmlns:mc="http://schemas.openxmlformats.org/markup-compatibility/2006" xmlns:aink="http://schemas.microsoft.com/office/drawing/2016/ink" xmlns:am3d="http://schemas.microsoft.com/office/drawing/2017/model3d" xmlns:o="urn:schemas-microsoft-com:office:office" xmlns:oel="http://schemas.microsoft.com/office/2019/extlst" xmlns:r="http://schemas.openxmlformats.org/officeDocument/2006/relationships" xmlns:m="http://schemas.openxmlformats.org/officeDocument/2006/math" xmlns:v="urn:schemas-microsoft-com:vml" xmlns:wp14="http://schemas.microsoft.com/office/word/2010/wordprocessingDrawing" xmlns:wp="http://schemas.openxmlformats.org/drawingml/2006/wordprocessingDrawing" xmlns:w10="urn:schemas-microsoft-com:office:word" xmlns:w="http://schemas.openxmlformats.org/wordprocessingml/2006/main" xmlns:w14="http://schemas.microsoft.com/office/word/2010/wordml" xmlns:w15="http://schemas.microsoft.com/office/word/2012/wordml" xmlns:w16cex="http://schemas.microsoft.com/office/word/2018/wordml/cex" xmlns:w16cid="http://schemas.microsoft.com/office/word/2016/wordml/cid" xmlns:w16="http://schemas.microsoft.com/office/word/2018/wordml" xmlns:w16du="http://schemas.microsoft.com/office/word/2023/wordml/word16du" xmlns:w16sdtdh="http://schemas.microsoft.com/office/word/2020/wordml/sdtdatahash" xmlns:w16se="http://schemas.microsoft.com/office/word/2015/wordml/symex" xmlns:wpg="http://schemas.microsoft.com/office/word/2010/wordprocessingGroup" xmlns:wpi="http://schemas.microsoft.com/office/word/2010/wordprocessingInk" xmlns:wne="http://schemas.microsoft.com/office/word/2006/wordml" xmlns:wps="http://schemas.microsoft.com/office/word/2010/wordprocessingShape" mc:Ignorable="w14 w15 w16se w16cid w16 w16cex w16sdtdh w16du wp14">
+<w:hdr xmlns:wpc="http://schemas.microsoft.com/office/word/2010/wordprocessingCanvas" xmlns:cx="http://schemas.microsoft.com/office/drawing/2014/chartex" xmlns:cx1="http://schemas.microsoft.com/office/drawing/2015/9/8/chartex" xmlns:cx2="http://schemas.microsoft.com/office/drawing/2015/10/21/chartex" xmlns:cx3="http://schemas.microsoft.com/office/drawing/2016/5/9/chartex" xmlns:cx4="http://schemas.microsoft.com/office/drawing/2016/5/10/chartex" xmlns:cx5="http://schemas.microsoft.com/office/drawing/2016/5/11/chartex" xmlns:cx6="http://schemas.microsoft.com/office/drawing/2016/5/12/chartex" xmlns:cx7="http://schemas.microsoft.com/office/drawing/2016/5/13/chartex" xmlns:cx8="http://schemas.microsoft.com/office/drawing/2016/5/14/chartex" xmlns:mc="http://schemas.openxmlformats.org/markup-compatibility/2006" xmlns:aink="http://schemas.microsoft.com/office/drawing/2016/ink" xmlns:am3d="http://schemas.microsoft.com/office/drawing/2017/model3d" xmlns:o="urn:schemas-microsoft-com:office:office" xmlns:oel="http://schemas.microsoft.com/office/2019/extlst" xmlns:r="http://schemas.openxmlformats.org/officeDocument/2006/relationships" xmlns:m="http://schemas.openxmlformats.org/officeDocument/2006/math" xmlns:v="urn:schemas-microsoft-com:vml" xmlns:wp14="http://schemas.microsoft.com/office/word/2010/wordprocessingDrawing" xmlns:wp="http://schemas.openxmlformats.org/drawingml/2006/wordprocessingDrawing" xmlns:w10="urn:schemas-microsoft-com:office:word" xmlns:w="http://schemas.openxmlformats.org/wordprocessingml/2006/main" xmlns:w14="http://schemas.microsoft.com/office/word/2010/wordml" xmlns:w15="http://schemas.microsoft.com/office/word/2012/wordml" xmlns:w16cex="http://schemas.microsoft.com/office/word/2018/wordml/cex" xmlns:w16cid="http://schemas.microsoft.com/office/word/2016/wordml/cid" xmlns:w16="http://schemas.microsoft.com/office/word/2018/wordml" xmlns:w16du="http://schemas.microsoft.com/office/word/2023/wordml/word16du" xmlns:w16sdtdh="http://schemas.microsoft.com/office/word/2020/wordml/sdtdatahash" xmlns:w16sdtfl="http://schemas.microsoft.com/office/word/2024/wordml/sdtformatlock" xmlns:w16se="http://schemas.microsoft.com/office/word/2015/wordml/symex" xmlns:wpg="http://schemas.microsoft.com/office/word/2010/wordprocessingGroup" xmlns:wpi="http://schemas.microsoft.com/office/word/2010/wordprocessingInk" xmlns:wne="http://schemas.microsoft.com/office/word/2006/wordml" xmlns:wps="http://schemas.microsoft.com/office/word/2010/wordprocessingShape" mc:Ignorable="w14 w15 w16se w16cid w16 w16cex w16sdtdh w16sdtfl w16du wp14">
   <w:p>
     <w:pPr>
       <w:pStyle w:val="Header"/>
@@ -14580,7 +14777,7 @@
 </file>
 
 <file path=word/header2.xml><?xml version="1.0" encoding="utf-8"?>
-<w:hdr xmlns:wpc="http://schemas.microsoft.com/office/word/2010/wordprocessingCanvas" xmlns:cx="http://schemas.microsoft.com/office/drawing/2014/chartex" xmlns:cx1="http://schemas.microsoft.com/office/drawing/2015/9/8/chartex" xmlns:cx2="http://schemas.microsoft.com/office/drawing/2015/10/21/chartex" xmlns:cx3="http://schemas.microsoft.com/office/drawing/2016/5/9/chartex" xmlns:cx4="http://schemas.microsoft.com/office/drawing/2016/5/10/chartex" xmlns:cx5="http://schemas.microsoft.com/office/drawing/2016/5/11/chartex" xmlns:cx6="http://schemas.microsoft.com/office/drawing/2016/5/12/chartex" xmlns:cx7="http://schemas.microsoft.com/office/drawing/2016/5/13/chartex" xmlns:cx8="http://schemas.microsoft.com/office/drawing/2016/5/14/chartex" xmlns:mc="http://schemas.openxmlformats.org/markup-compatibility/2006" xmlns:aink="http://schemas.microsoft.com/office/drawing/2016/ink" xmlns:am3d="http://schemas.microsoft.com/office/drawing/2017/model3d" xmlns:o="urn:schemas-microsoft-com:office:office" xmlns:oel="http://schemas.microsoft.com/office/2019/extlst" xmlns:r="http://schemas.openxmlformats.org/officeDocument/2006/relationships" xmlns:m="http://schemas.openxmlformats.org/officeDocument/2006/math" xmlns:v="urn:schemas-microsoft-com:vml" xmlns:wp14="http://schemas.microsoft.com/office/word/2010/wordprocessingDrawing" xmlns:wp="http://schemas.openxmlformats.org/drawingml/2006/wordprocessingDrawing" xmlns:w10="urn:schemas-microsoft-com:office:word" xmlns:w="http://schemas.openxmlformats.org/wordprocessingml/2006/main" xmlns:w14="http://schemas.microsoft.com/office/word/2010/wordml" xmlns:w15="http://schemas.microsoft.com/office/word/2012/wordml" xmlns:w16cex="http://schemas.microsoft.com/office/word/2018/wordml/cex" xmlns:w16cid="http://schemas.microsoft.com/office/word/2016/wordml/cid" xmlns:w16="http://schemas.microsoft.com/office/word/2018/wordml" xmlns:w16du="http://schemas.microsoft.com/office/word/2023/wordml/word16du" xmlns:w16sdtdh="http://schemas.microsoft.com/office/word/2020/wordml/sdtdatahash" xmlns:w16se="http://schemas.microsoft.com/office/word/2015/wordml/symex" xmlns:wpg="http://schemas.microsoft.com/office/word/2010/wordprocessingGroup" xmlns:wpi="http://schemas.microsoft.com/office/word/2010/wordprocessingInk" xmlns:wne="http://schemas.microsoft.com/office/word/2006/wordml" xmlns:wps="http://schemas.microsoft.com/office/word/2010/wordprocessingShape" mc:Ignorable="w14 w15 w16se w16cid w16 w16cex w16sdtdh w16du wp14">
+<w:hdr xmlns:wpc="http://schemas.microsoft.com/office/word/2010/wordprocessingCanvas" xmlns:cx="http://schemas.microsoft.com/office/drawing/2014/chartex" xmlns:cx1="http://schemas.microsoft.com/office/drawing/2015/9/8/chartex" xmlns:cx2="http://schemas.microsoft.com/office/drawing/2015/10/21/chartex" xmlns:cx3="http://schemas.microsoft.com/office/drawing/2016/5/9/chartex" xmlns:cx4="http://schemas.microsoft.com/office/drawing/2016/5/10/chartex" xmlns:cx5="http://schemas.microsoft.com/office/drawing/2016/5/11/chartex" xmlns:cx6="http://schemas.microsoft.com/office/drawing/2016/5/12/chartex" xmlns:cx7="http://schemas.microsoft.com/office/drawing/2016/5/13/chartex" xmlns:cx8="http://schemas.microsoft.com/office/drawing/2016/5/14/chartex" xmlns:mc="http://schemas.openxmlformats.org/markup-compatibility/2006" xmlns:aink="http://schemas.microsoft.com/office/drawing/2016/ink" xmlns:am3d="http://schemas.microsoft.com/office/drawing/2017/model3d" xmlns:o="urn:schemas-microsoft-com:office:office" xmlns:oel="http://schemas.microsoft.com/office/2019/extlst" xmlns:r="http://schemas.openxmlformats.org/officeDocument/2006/relationships" xmlns:m="http://schemas.openxmlformats.org/officeDocument/2006/math" xmlns:v="urn:schemas-microsoft-com:vml" xmlns:wp14="http://schemas.microsoft.com/office/word/2010/wordprocessingDrawing" xmlns:wp="http://schemas.openxmlformats.org/drawingml/2006/wordprocessingDrawing" xmlns:w10="urn:schemas-microsoft-com:office:word" xmlns:w="http://schemas.openxmlformats.org/wordprocessingml/2006/main" xmlns:w14="http://schemas.microsoft.com/office/word/2010/wordml" xmlns:w15="http://schemas.microsoft.com/office/word/2012/wordml" xmlns:w16cex="http://schemas.microsoft.com/office/word/2018/wordml/cex" xmlns:w16cid="http://schemas.microsoft.com/office/word/2016/wordml/cid" xmlns:w16="http://schemas.microsoft.com/office/word/2018/wordml" xmlns:w16du="http://schemas.microsoft.com/office/word/2023/wordml/word16du" xmlns:w16sdtdh="http://schemas.microsoft.com/office/word/2020/wordml/sdtdatahash" xmlns:w16sdtfl="http://schemas.microsoft.com/office/word/2024/wordml/sdtformatlock" xmlns:w16se="http://schemas.microsoft.com/office/word/2015/wordml/symex" xmlns:wpg="http://schemas.microsoft.com/office/word/2010/wordprocessingGroup" xmlns:wpi="http://schemas.microsoft.com/office/word/2010/wordprocessingInk" xmlns:wne="http://schemas.microsoft.com/office/word/2006/wordml" xmlns:wps="http://schemas.microsoft.com/office/word/2010/wordprocessingShape" mc:Ignorable="w14 w15 w16se w16cid w16 w16cex w16sdtdh w16sdtfl w16du wp14">
   <w:p>
     <w:pPr>
       <w:pStyle w:val="Header"/>
@@ -14591,7 +14788,7 @@
 </file>
 
 <file path=word/numbering.xml><?xml version="1.0" encoding="utf-8"?>
-<w:numbering xmlns:wpc="http://schemas.microsoft.com/office/word/2010/wordprocessingCanvas" xmlns:cx="http://schemas.microsoft.com/office/drawing/2014/chartex" xmlns:cx1="http://schemas.microsoft.com/office/drawing/2015/9/8/chartex" xmlns:cx2="http://schemas.microsoft.com/office/drawing/2015/10/21/chartex" xmlns:cx3="http://schemas.microsoft.com/office/drawing/2016/5/9/chartex" xmlns:cx4="http://schemas.microsoft.com/office/drawing/2016/5/10/chartex" xmlns:cx5="http://schemas.microsoft.com/office/drawing/2016/5/11/chartex" xmlns:cx6="http://schemas.microsoft.com/office/drawing/2016/5/12/chartex" xmlns:cx7="http://schemas.microsoft.com/office/drawing/2016/5/13/chartex" xmlns:cx8="http://schemas.microsoft.com/office/drawing/2016/5/14/chartex" xmlns:mc="http://schemas.openxmlformats.org/markup-compatibility/2006" xmlns:aink="http://schemas.microsoft.com/office/drawing/2016/ink" xmlns:am3d="http://schemas.microsoft.com/office/drawing/2017/model3d" xmlns:o="urn:schemas-microsoft-com:office:office" xmlns:oel="http://schemas.microsoft.com/office/2019/extlst" xmlns:r="http://schemas.openxmlformats.org/officeDocument/2006/relationships" xmlns:m="http://schemas.openxmlformats.org/officeDocument/2006/math" xmlns:v="urn:schemas-microsoft-com:vml" xmlns:wp14="http://schemas.microsoft.com/office/word/2010/wordprocessingDrawing" xmlns:wp="http://schemas.openxmlformats.org/drawingml/2006/wordprocessingDrawing" xmlns:w10="urn:schemas-microsoft-com:office:word" xmlns:w="http://schemas.openxmlformats.org/wordprocessingml/2006/main" xmlns:w14="http://schemas.microsoft.com/office/word/2010/wordml" xmlns:w15="http://schemas.microsoft.com/office/word/2012/wordml" xmlns:w16cex="http://schemas.microsoft.com/office/word/2018/wordml/cex" xmlns:w16cid="http://schemas.microsoft.com/office/word/2016/wordml/cid" xmlns:w16="http://schemas.microsoft.com/office/word/2018/wordml" xmlns:w16du="http://schemas.microsoft.com/office/word/2023/wordml/word16du" xmlns:w16sdtdh="http://schemas.microsoft.com/office/word/2020/wordml/sdtdatahash" xmlns:w16se="http://schemas.microsoft.com/office/word/2015/wordml/symex" xmlns:wpg="http://schemas.microsoft.com/office/word/2010/wordprocessingGroup" xmlns:wpi="http://schemas.microsoft.com/office/word/2010/wordprocessingInk" xmlns:wne="http://schemas.microsoft.com/office/word/2006/wordml" xmlns:wps="http://schemas.microsoft.com/office/word/2010/wordprocessingShape" mc:Ignorable="w14 w15 w16se w16cid w16 w16cex w16sdtdh w16du wp14">
+<w:numbering xmlns:wpc="http://schemas.microsoft.com/office/word/2010/wordprocessingCanvas" xmlns:cx="http://schemas.microsoft.com/office/drawing/2014/chartex" xmlns:cx1="http://schemas.microsoft.com/office/drawing/2015/9/8/chartex" xmlns:cx2="http://schemas.microsoft.com/office/drawing/2015/10/21/chartex" xmlns:cx3="http://schemas.microsoft.com/office/drawing/2016/5/9/chartex" xmlns:cx4="http://schemas.microsoft.com/office/drawing/2016/5/10/chartex" xmlns:cx5="http://schemas.microsoft.com/office/drawing/2016/5/11/chartex" xmlns:cx6="http://schemas.microsoft.com/office/drawing/2016/5/12/chartex" xmlns:cx7="http://schemas.microsoft.com/office/drawing/2016/5/13/chartex" xmlns:cx8="http://schemas.microsoft.com/office/drawing/2016/5/14/chartex" xmlns:mc="http://schemas.openxmlformats.org/markup-compatibility/2006" xmlns:aink="http://schemas.microsoft.com/office/drawing/2016/ink" xmlns:am3d="http://schemas.microsoft.com/office/drawing/2017/model3d" xmlns:o="urn:schemas-microsoft-com:office:office" xmlns:oel="http://schemas.microsoft.com/office/2019/extlst" xmlns:r="http://schemas.openxmlformats.org/officeDocument/2006/relationships" xmlns:m="http://schemas.openxmlformats.org/officeDocument/2006/math" xmlns:v="urn:schemas-microsoft-com:vml" xmlns:wp14="http://schemas.microsoft.com/office/word/2010/wordprocessingDrawing" xmlns:wp="http://schemas.openxmlformats.org/drawingml/2006/wordprocessingDrawing" xmlns:w10="urn:schemas-microsoft-com:office:word" xmlns:w="http://schemas.openxmlformats.org/wordprocessingml/2006/main" xmlns:w14="http://schemas.microsoft.com/office/word/2010/wordml" xmlns:w15="http://schemas.microsoft.com/office/word/2012/wordml" xmlns:w16cex="http://schemas.microsoft.com/office/word/2018/wordml/cex" xmlns:w16cid="http://schemas.microsoft.com/office/word/2016/wordml/cid" xmlns:w16="http://schemas.microsoft.com/office/word/2018/wordml" xmlns:w16du="http://schemas.microsoft.com/office/word/2023/wordml/word16du" xmlns:w16sdtdh="http://schemas.microsoft.com/office/word/2020/wordml/sdtdatahash" xmlns:w16sdtfl="http://schemas.microsoft.com/office/word/2024/wordml/sdtformatlock" xmlns:w16se="http://schemas.microsoft.com/office/word/2015/wordml/symex" xmlns:wpg="http://schemas.microsoft.com/office/word/2010/wordprocessingGroup" xmlns:wpi="http://schemas.microsoft.com/office/word/2010/wordprocessingInk" xmlns:wne="http://schemas.microsoft.com/office/word/2006/wordml" xmlns:wps="http://schemas.microsoft.com/office/word/2010/wordprocessingShape" mc:Ignorable="w14 w15 w16se w16cid w16 w16cex w16sdtdh w16sdtfl w16du wp14">
   <w:abstractNum w:abstractNumId="0" w15:restartNumberingAfterBreak="0">
     <w:nsid w:val="FFFFFF7C"/>
     <w:multiLevelType w:val="singleLevel"/>
@@ -15899,16 +16096,8 @@
 </w:numbering>
 </file>
 
-<file path=word/people.xml><?xml version="1.0" encoding="utf-8"?>
-<w15:people xmlns:wpc="http://schemas.microsoft.com/office/word/2010/wordprocessingCanvas" xmlns:cx="http://schemas.microsoft.com/office/drawing/2014/chartex" xmlns:cx1="http://schemas.microsoft.com/office/drawing/2015/9/8/chartex" xmlns:cx2="http://schemas.microsoft.com/office/drawing/2015/10/21/chartex" xmlns:cx3="http://schemas.microsoft.com/office/drawing/2016/5/9/chartex" xmlns:cx4="http://schemas.microsoft.com/office/drawing/2016/5/10/chartex" xmlns:cx5="http://schemas.microsoft.com/office/drawing/2016/5/11/chartex" xmlns:cx6="http://schemas.microsoft.com/office/drawing/2016/5/12/chartex" xmlns:cx7="http://schemas.microsoft.com/office/drawing/2016/5/13/chartex" xmlns:cx8="http://schemas.microsoft.com/office/drawing/2016/5/14/chartex" xmlns:mc="http://schemas.openxmlformats.org/markup-compatibility/2006" xmlns:aink="http://schemas.microsoft.com/office/drawing/2016/ink" xmlns:am3d="http://schemas.microsoft.com/office/drawing/2017/model3d" xmlns:o="urn:schemas-microsoft-com:office:office" xmlns:oel="http://schemas.microsoft.com/office/2019/extlst" xmlns:r="http://schemas.openxmlformats.org/officeDocument/2006/relationships" xmlns:m="http://schemas.openxmlformats.org/officeDocument/2006/math" xmlns:v="urn:schemas-microsoft-com:vml" xmlns:wp14="http://schemas.microsoft.com/office/word/2010/wordprocessingDrawing" xmlns:wp="http://schemas.openxmlformats.org/drawingml/2006/wordprocessingDrawing" xmlns:w10="urn:schemas-microsoft-com:office:word" xmlns:w="http://schemas.openxmlformats.org/wordprocessingml/2006/main" xmlns:w14="http://schemas.microsoft.com/office/word/2010/wordml" xmlns:w15="http://schemas.microsoft.com/office/word/2012/wordml" xmlns:w16cex="http://schemas.microsoft.com/office/word/2018/wordml/cex" xmlns:w16cid="http://schemas.microsoft.com/office/word/2016/wordml/cid" xmlns:w16="http://schemas.microsoft.com/office/word/2018/wordml" xmlns:w16du="http://schemas.microsoft.com/office/word/2023/wordml/word16du" xmlns:w16sdtdh="http://schemas.microsoft.com/office/word/2020/wordml/sdtdatahash" xmlns:w16se="http://schemas.microsoft.com/office/word/2015/wordml/symex" xmlns:wpg="http://schemas.microsoft.com/office/word/2010/wordprocessingGroup" xmlns:wpi="http://schemas.microsoft.com/office/word/2010/wordprocessingInk" xmlns:wne="http://schemas.microsoft.com/office/word/2006/wordml" xmlns:wps="http://schemas.microsoft.com/office/word/2010/wordprocessingShape" mc:Ignorable="w14 w15 w16se w16cid w16 w16cex w16sdtdh w16du wp14">
-  <w15:person w15:author="Mariam Aly">
-    <w15:presenceInfo w15:providerId="Windows Live" w15:userId="eeb45962292c0c2e"/>
-  </w15:person>
-</w15:people>
-</file>
-
 <file path=word/styles.xml><?xml version="1.0" encoding="utf-8"?>
-<w:styles xmlns:mc="http://schemas.openxmlformats.org/markup-compatibility/2006" xmlns:r="http://schemas.openxmlformats.org/officeDocument/2006/relationships" xmlns:w="http://schemas.openxmlformats.org/wordprocessingml/2006/main" xmlns:w14="http://schemas.microsoft.com/office/word/2010/wordml" xmlns:w15="http://schemas.microsoft.com/office/word/2012/wordml" xmlns:w16cex="http://schemas.microsoft.com/office/word/2018/wordml/cex" xmlns:w16cid="http://schemas.microsoft.com/office/word/2016/wordml/cid" xmlns:w16="http://schemas.microsoft.com/office/word/2018/wordml" xmlns:w16du="http://schemas.microsoft.com/office/word/2023/wordml/word16du" xmlns:w16sdtdh="http://schemas.microsoft.com/office/word/2020/wordml/sdtdatahash" xmlns:w16se="http://schemas.microsoft.com/office/word/2015/wordml/symex" mc:Ignorable="w14 w15 w16se w16cid w16 w16cex w16sdtdh w16du">
+<w:styles xmlns:mc="http://schemas.openxmlformats.org/markup-compatibility/2006" xmlns:r="http://schemas.openxmlformats.org/officeDocument/2006/relationships" xmlns:w="http://schemas.openxmlformats.org/wordprocessingml/2006/main" xmlns:w14="http://schemas.microsoft.com/office/word/2010/wordml" xmlns:w15="http://schemas.microsoft.com/office/word/2012/wordml" xmlns:w16cex="http://schemas.microsoft.com/office/word/2018/wordml/cex" xmlns:w16cid="http://schemas.microsoft.com/office/word/2016/wordml/cid" xmlns:w16="http://schemas.microsoft.com/office/word/2018/wordml" xmlns:w16du="http://schemas.microsoft.com/office/word/2023/wordml/word16du" xmlns:w16sdtdh="http://schemas.microsoft.com/office/word/2020/wordml/sdtdatahash" xmlns:w16sdtfl="http://schemas.microsoft.com/office/word/2024/wordml/sdtformatlock" xmlns:w16se="http://schemas.microsoft.com/office/word/2015/wordml/symex" mc:Ignorable="w14 w15 w16se w16cid w16 w16cex w16sdtdh w16sdtfl w16du">
   <w:docDefaults>
     <w:rPrDefault>
       <w:rPr>

</xml_diff>

<commit_message>
updated link to lab wiki
</commit_message>
<xml_diff>
--- a/aly-lab-manual.docx
+++ b/aly-lab-manual.docx
@@ -24,7 +24,7 @@
           <w:szCs w:val="22"/>
         </w:rPr>
         <w:drawing>
-          <wp:inline distT="0" distB="0" distL="0" distR="0" wp14:anchorId="6268643B" wp14:editId="63CC58D8">
+          <wp:inline distT="0" distB="0" distL="0" distR="0" wp14:anchorId="6268643B" wp14:editId="09DFD8BE">
             <wp:extent cx="2013439" cy="815918"/>
             <wp:effectExtent l="0" t="0" r="0" b="0"/>
             <wp:docPr id="2" name="Picture 2"/>
@@ -7516,16 +7516,18 @@
         </w:rPr>
         <w:t>The lab wiki (</w:t>
       </w:r>
-      <w:r>
-        <w:rPr>
-          <w:rStyle w:val="Hyperlink"/>
-          <w:rFonts w:ascii="Myriad Pro" w:hAnsi="Myriad Pro"/>
-          <w:color w:val="00ADD2"/>
-          <w:sz w:val="22"/>
-          <w:szCs w:val="22"/>
-        </w:rPr>
-        <w:t>https://osf.io/mdh87/wiki/home/</w:t>
-      </w:r>
+      <w:hyperlink r:id="rId17" w:history="1">
+        <w:r>
+          <w:rPr>
+            <w:rStyle w:val="Hyperlink"/>
+            <w:rFonts w:ascii="Myriad Pro" w:hAnsi="Myriad Pro"/>
+            <w:color w:val="00ADD2"/>
+            <w:sz w:val="22"/>
+            <w:szCs w:val="22"/>
+          </w:rPr>
+          <w:t>https://osf.io/mdh87/wiki?wiki=yhsnd</w:t>
+        </w:r>
+      </w:hyperlink>
       <w:r>
         <w:rPr>
           <w:rFonts w:ascii="Myriad Pro" w:hAnsi="Myriad Pro"/>
@@ -7687,7 +7689,16 @@
           <w:sz w:val="22"/>
           <w:szCs w:val="22"/>
         </w:rPr>
-        <w:t>alyssano.slack.com</w:t>
+        <w:t>alyssano.slack.</w:t>
+      </w:r>
+      <w:r>
+        <w:rPr>
+          <w:rFonts w:ascii="Myriad Pro" w:hAnsi="Myriad Pro"/>
+          <w:color w:val="00ADD2"/>
+          <w:sz w:val="22"/>
+          <w:szCs w:val="22"/>
+        </w:rPr>
+        <w:t>com</w:t>
       </w:r>
       <w:r>
         <w:rPr>
@@ -8234,7 +8245,7 @@
         </w:rPr>
         <w:t>The lab’s GitHub (</w:t>
       </w:r>
-      <w:hyperlink r:id="rId17" w:history="1">
+      <w:hyperlink r:id="rId18" w:history="1">
         <w:r>
           <w:rPr>
             <w:rStyle w:val="Hyperlink"/>
@@ -8705,7 +8716,6 @@
           <w:szCs w:val="22"/>
         </w:rPr>
       </w:pPr>
-      <w:commentRangeStart w:id="19"/>
       <w:r>
         <w:rPr>
           <w:rFonts w:ascii="Myriad Pro" w:hAnsi="Myriad Pro"/>
@@ -8815,13 +8825,6 @@
         </w:rPr>
         <w:t xml:space="preserve"> The ASUS laptop can be used if you temporarily need a laptop for writing, the internet, etc. The tablet can be used for electronic consent forms and demographics forms, and can also be used if you need one for conference travel or other temporary purposes.</w:t>
       </w:r>
-      <w:commentRangeEnd w:id="19"/>
-      <w:r>
-        <w:rPr>
-          <w:rStyle w:val="CommentReference"/>
-        </w:rPr>
-        <w:commentReference w:id="19"/>
-      </w:r>
     </w:p>
     <w:p>
       <w:pPr>
@@ -8861,7 +8864,7 @@
           <w:u w:val="single"/>
         </w:rPr>
       </w:pPr>
-      <w:bookmarkStart w:id="20" w:name="Email"/>
+      <w:bookmarkStart w:id="19" w:name="Email"/>
       <w:r>
         <w:rPr>
           <w:rFonts w:ascii="Myriad Pro" w:hAnsi="Myriad Pro"/>
@@ -8873,7 +8876,7 @@
         <w:t>Email</w:t>
       </w:r>
     </w:p>
-    <w:bookmarkEnd w:id="20"/>
+    <w:bookmarkEnd w:id="19"/>
     <w:p>
       <w:pPr>
         <w:widowControl w:val="0"/>
@@ -8907,7 +8910,7 @@
         </w:rPr>
         <w:t>We have a lab listserv for sending emails to the entire lab when necessary (</w:t>
       </w:r>
-      <w:hyperlink r:id="rId22" w:history="1">
+      <w:hyperlink r:id="rId19" w:history="1">
         <w:r>
           <w:rPr>
             <w:rStyle w:val="Hyperlink"/>
@@ -8997,7 +9000,7 @@
         </w:rPr>
         <w:t xml:space="preserve">We also have a listserv for sending emails to the lab meeting group. Everyone on </w:t>
       </w:r>
-      <w:hyperlink r:id="rId23" w:history="1">
+      <w:hyperlink r:id="rId20" w:history="1">
         <w:r>
           <w:rPr>
             <w:rStyle w:val="Hyperlink"/>
@@ -9036,7 +9039,7 @@
         </w:rPr>
         <w:t xml:space="preserve"> also on </w:t>
       </w:r>
-      <w:hyperlink r:id="rId24" w:history="1">
+      <w:hyperlink r:id="rId21" w:history="1">
         <w:r>
           <w:rPr>
             <w:rStyle w:val="Hyperlink"/>
@@ -9126,7 +9129,7 @@
         </w:rPr>
         <w:t xml:space="preserve"> </w:t>
       </w:r>
-      <w:hyperlink r:id="rId25" w:history="1">
+      <w:hyperlink r:id="rId22" w:history="1">
         <w:r>
           <w:rPr>
             <w:rStyle w:val="Hyperlink"/>
@@ -9270,7 +9273,7 @@
         </w:rPr>
         <w:t xml:space="preserve"> (</w:t>
       </w:r>
-      <w:hyperlink r:id="rId26" w:history="1">
+      <w:hyperlink r:id="rId23" w:history="1">
         <w:r>
           <w:rPr>
             <w:rStyle w:val="Hyperlink"/>
@@ -9300,7 +9303,7 @@
         </w:rPr>
         <w:t xml:space="preserve"> </w:t>
       </w:r>
-      <w:hyperlink r:id="rId27" w:history="1">
+      <w:hyperlink r:id="rId24" w:history="1">
         <w:r>
           <w:rPr>
             <w:rStyle w:val="Hyperlink"/>
@@ -9404,7 +9407,7 @@
         </w:rPr>
         <w:t xml:space="preserve">participants: </w:t>
       </w:r>
-      <w:hyperlink r:id="rId28" w:history="1">
+      <w:hyperlink r:id="rId25" w:history="1">
         <w:r>
           <w:rPr>
             <w:rStyle w:val="Hyperlink"/>
@@ -9425,7 +9428,7 @@
         </w:rPr>
         <w:t xml:space="preserve">. If you want to make sure you receive emails that go to </w:t>
       </w:r>
-      <w:hyperlink r:id="rId29" w:history="1">
+      <w:hyperlink r:id="rId26" w:history="1">
         <w:r>
           <w:rPr>
             <w:rStyle w:val="Hyperlink"/>
@@ -9467,7 +9470,7 @@
           <w:szCs w:val="22"/>
         </w:rPr>
       </w:pPr>
-      <w:bookmarkStart w:id="21" w:name="GeneralPolicies"/>
+      <w:bookmarkStart w:id="20" w:name="GeneralPolicies"/>
     </w:p>
     <w:p>
       <w:pPr>
@@ -9514,7 +9517,7 @@
           <w:u w:val="single"/>
         </w:rPr>
       </w:pPr>
-      <w:bookmarkStart w:id="22" w:name="Hours"/>
+      <w:bookmarkStart w:id="21" w:name="Hours"/>
       <w:r>
         <w:rPr>
           <w:rFonts w:ascii="Myriad Pro" w:hAnsi="Myriad Pro"/>
@@ -9526,7 +9529,7 @@
         <w:t>Hours</w:t>
       </w:r>
     </w:p>
-    <w:bookmarkEnd w:id="22"/>
+    <w:bookmarkEnd w:id="21"/>
     <w:p>
       <w:pPr>
         <w:widowControl w:val="0"/>
@@ -10203,7 +10206,7 @@
           <w:u w:val="single"/>
         </w:rPr>
       </w:pPr>
-      <w:bookmarkStart w:id="23" w:name="NoiseLevels"/>
+      <w:bookmarkStart w:id="22" w:name="NoiseLevels"/>
       <w:r>
         <w:rPr>
           <w:rFonts w:ascii="Myriad Pro" w:hAnsi="Myriad Pro"/>
@@ -10225,7 +10228,7 @@
         <w:t>Policy</w:t>
       </w:r>
     </w:p>
-    <w:bookmarkEnd w:id="23"/>
+    <w:bookmarkEnd w:id="22"/>
     <w:p>
       <w:pPr>
         <w:widowControl w:val="0"/>
@@ -10616,7 +10619,7 @@
         <w:t> the time, but do so when you need to.</w:t>
       </w:r>
     </w:p>
-    <w:bookmarkEnd w:id="21"/>
+    <w:bookmarkEnd w:id="20"/>
     <w:p>
       <w:pPr>
         <w:widowControl w:val="0"/>
@@ -10651,7 +10654,7 @@
           <w:u w:val="single"/>
         </w:rPr>
       </w:pPr>
-      <w:bookmarkStart w:id="24" w:name="Meetings"/>
+      <w:bookmarkStart w:id="23" w:name="Meetings"/>
       <w:r>
         <w:rPr>
           <w:rFonts w:ascii="Myriad Pro" w:hAnsi="Myriad Pro"/>
@@ -10663,7 +10666,7 @@
         <w:t>Meetings</w:t>
       </w:r>
     </w:p>
-    <w:bookmarkEnd w:id="24"/>
+    <w:bookmarkEnd w:id="23"/>
     <w:p>
       <w:pPr>
         <w:widowControl w:val="0"/>
@@ -11154,7 +11157,7 @@
           <w:u w:val="single"/>
         </w:rPr>
       </w:pPr>
-      <w:bookmarkStart w:id="25" w:name="Deadlines"/>
+      <w:bookmarkStart w:id="24" w:name="Deadlines"/>
       <w:r>
         <w:rPr>
           <w:rFonts w:ascii="Myriad Pro" w:hAnsi="Myriad Pro"/>
@@ -11166,505 +11169,505 @@
         <w:t>Deadlines</w:t>
       </w:r>
     </w:p>
+    <w:bookmarkEnd w:id="24"/>
+    <w:p>
+      <w:pPr>
+        <w:widowControl w:val="0"/>
+        <w:rPr>
+          <w:rFonts w:ascii="Myriad Pro" w:hAnsi="Myriad Pro"/>
+          <w:color w:val="000000" w:themeColor="text1"/>
+          <w:sz w:val="22"/>
+          <w:szCs w:val="22"/>
+          <w:u w:val="single"/>
+        </w:rPr>
+      </w:pPr>
+    </w:p>
+    <w:p>
+      <w:pPr>
+        <w:widowControl w:val="0"/>
+        <w:jc w:val="both"/>
+        <w:rPr>
+          <w:rFonts w:ascii="Myriad Pro" w:hAnsi="Myriad Pro"/>
+          <w:color w:val="595959" w:themeColor="text1" w:themeTint="A6"/>
+          <w:sz w:val="22"/>
+          <w:szCs w:val="22"/>
+        </w:rPr>
+      </w:pPr>
+      <w:r>
+        <w:rPr>
+          <w:rFonts w:ascii="Myriad Pro" w:hAnsi="Myriad Pro"/>
+          <w:color w:val="595959" w:themeColor="text1" w:themeTint="A6"/>
+          <w:sz w:val="22"/>
+          <w:szCs w:val="22"/>
+        </w:rPr>
+        <w:t xml:space="preserve">One way of maintaining sanity in the academic work is to be as organized as possible. This is essential because disorganization doesn’t just hurt you, it hurts your collaborators and people </w:t>
+      </w:r>
+      <w:r>
+        <w:rPr>
+          <w:rFonts w:ascii="Myriad Pro" w:hAnsi="Myriad Pro"/>
+          <w:color w:val="595959" w:themeColor="text1" w:themeTint="A6"/>
+          <w:sz w:val="22"/>
+          <w:szCs w:val="22"/>
+        </w:rPr>
+        <w:t>whose help you need</w:t>
+      </w:r>
+      <w:r>
+        <w:rPr>
+          <w:rFonts w:ascii="Myriad Pro" w:hAnsi="Myriad Pro"/>
+          <w:color w:val="595959" w:themeColor="text1" w:themeTint="A6"/>
+          <w:sz w:val="22"/>
+          <w:szCs w:val="22"/>
+        </w:rPr>
+        <w:t xml:space="preserve">. When it comes to deadlines, tell your collaborators </w:t>
+      </w:r>
+      <w:r>
+        <w:rPr>
+          <w:rFonts w:ascii="Myriad Pro" w:hAnsi="Myriad Pro"/>
+          <w:color w:val="595959" w:themeColor="text1" w:themeTint="A6"/>
+          <w:sz w:val="22"/>
+          <w:szCs w:val="22"/>
+          <w:u w:val="single"/>
+        </w:rPr>
+        <w:t xml:space="preserve">as soon as you know </w:t>
+      </w:r>
+      <w:r>
+        <w:rPr>
+          <w:rFonts w:ascii="Myriad Pro" w:hAnsi="Myriad Pro"/>
+          <w:color w:val="595959" w:themeColor="text1" w:themeTint="A6"/>
+          <w:sz w:val="22"/>
+          <w:szCs w:val="22"/>
+          <w:u w:val="single"/>
+        </w:rPr>
+        <w:t>when</w:t>
+      </w:r>
+      <w:r>
+        <w:rPr>
+          <w:rFonts w:ascii="Myriad Pro" w:hAnsi="Myriad Pro"/>
+          <w:color w:val="595959" w:themeColor="text1" w:themeTint="A6"/>
+          <w:sz w:val="22"/>
+          <w:szCs w:val="22"/>
+          <w:u w:val="single"/>
+        </w:rPr>
+        <w:t xml:space="preserve"> a deadline is</w:t>
+      </w:r>
+      <w:r>
+        <w:rPr>
+          <w:rFonts w:ascii="Myriad Pro" w:hAnsi="Myriad Pro"/>
+          <w:color w:val="595959" w:themeColor="text1" w:themeTint="A6"/>
+          <w:sz w:val="22"/>
+          <w:szCs w:val="22"/>
+        </w:rPr>
+        <w:t xml:space="preserve">, and make sure they are aware of it the closer it gets. Don’t be afraid to bug them about it (yes, bug Mariam as well). </w:t>
+      </w:r>
+    </w:p>
+    <w:p>
+      <w:pPr>
+        <w:widowControl w:val="0"/>
+        <w:jc w:val="both"/>
+        <w:rPr>
+          <w:rFonts w:ascii="Myriad Pro" w:hAnsi="Myriad Pro"/>
+          <w:color w:val="595959" w:themeColor="text1" w:themeTint="A6"/>
+          <w:sz w:val="22"/>
+          <w:szCs w:val="22"/>
+        </w:rPr>
+      </w:pPr>
+    </w:p>
+    <w:p>
+      <w:pPr>
+        <w:widowControl w:val="0"/>
+        <w:jc w:val="both"/>
+        <w:rPr>
+          <w:rFonts w:ascii="Myriad Pro" w:hAnsi="Myriad Pro"/>
+          <w:color w:val="595959" w:themeColor="text1" w:themeTint="A6"/>
+          <w:sz w:val="22"/>
+          <w:szCs w:val="22"/>
+        </w:rPr>
+      </w:pPr>
+      <w:r>
+        <w:rPr>
+          <w:rFonts w:ascii="Myriad Pro" w:hAnsi="Myriad Pro"/>
+          <w:color w:val="595959" w:themeColor="text1" w:themeTint="A6"/>
+          <w:sz w:val="22"/>
+          <w:szCs w:val="22"/>
+        </w:rPr>
+        <w:t xml:space="preserve">Give Mariam at least one week’s notice to do something with a hard deadline that doesn’t require a lot of time (e.g., reading/commenting on conference abstracts, filling out paperwork, </w:t>
+      </w:r>
+      <w:proofErr w:type="spellStart"/>
+      <w:r>
+        <w:rPr>
+          <w:rFonts w:ascii="Myriad Pro" w:hAnsi="Myriad Pro"/>
+          <w:color w:val="595959" w:themeColor="text1" w:themeTint="A6"/>
+          <w:sz w:val="22"/>
+          <w:szCs w:val="22"/>
+        </w:rPr>
+        <w:t>etc</w:t>
+      </w:r>
+      <w:proofErr w:type="spellEnd"/>
+      <w:r>
+        <w:rPr>
+          <w:rFonts w:ascii="Myriad Pro" w:hAnsi="Myriad Pro"/>
+          <w:color w:val="595959" w:themeColor="text1" w:themeTint="A6"/>
+          <w:sz w:val="22"/>
+          <w:szCs w:val="22"/>
+        </w:rPr>
+        <w:t xml:space="preserve">). </w:t>
+      </w:r>
+    </w:p>
+    <w:p>
+      <w:pPr>
+        <w:widowControl w:val="0"/>
+        <w:jc w:val="both"/>
+        <w:rPr>
+          <w:rFonts w:ascii="Myriad Pro" w:hAnsi="Myriad Pro"/>
+          <w:color w:val="595959" w:themeColor="text1" w:themeTint="A6"/>
+          <w:sz w:val="22"/>
+          <w:szCs w:val="22"/>
+        </w:rPr>
+      </w:pPr>
+    </w:p>
+    <w:p>
+      <w:pPr>
+        <w:widowControl w:val="0"/>
+        <w:jc w:val="both"/>
+        <w:rPr>
+          <w:rFonts w:ascii="Myriad Pro" w:hAnsi="Myriad Pro"/>
+          <w:color w:val="595959" w:themeColor="text1" w:themeTint="A6"/>
+          <w:sz w:val="22"/>
+          <w:szCs w:val="22"/>
+        </w:rPr>
+      </w:pPr>
+      <w:r>
+        <w:rPr>
+          <w:rFonts w:ascii="Myriad Pro" w:hAnsi="Myriad Pro"/>
+          <w:color w:val="595959" w:themeColor="text1" w:themeTint="A6"/>
+          <w:sz w:val="22"/>
+          <w:szCs w:val="22"/>
+        </w:rPr>
+        <w:t xml:space="preserve">Give Mariam </w:t>
+      </w:r>
+      <w:r>
+        <w:rPr>
+          <w:rFonts w:ascii="Myriad Pro" w:hAnsi="Myriad Pro"/>
+          <w:i/>
+          <w:color w:val="595959" w:themeColor="text1" w:themeTint="A6"/>
+          <w:sz w:val="22"/>
+          <w:szCs w:val="22"/>
+        </w:rPr>
+        <w:t>at least</w:t>
+      </w:r>
+      <w:r>
+        <w:rPr>
+          <w:rFonts w:ascii="Myriad Pro" w:hAnsi="Myriad Pro"/>
+          <w:color w:val="595959" w:themeColor="text1" w:themeTint="A6"/>
+          <w:sz w:val="22"/>
+          <w:szCs w:val="22"/>
+        </w:rPr>
+        <w:t xml:space="preserve"> two weeks</w:t>
+      </w:r>
+      <w:r>
+        <w:rPr>
+          <w:rFonts w:ascii="Myriad Pro" w:hAnsi="Myriad Pro"/>
+          <w:color w:val="595959" w:themeColor="text1" w:themeTint="A6"/>
+          <w:sz w:val="22"/>
+          <w:szCs w:val="22"/>
+        </w:rPr>
+        <w:t>’</w:t>
+      </w:r>
+      <w:r>
+        <w:rPr>
+          <w:rFonts w:ascii="Myriad Pro" w:hAnsi="Myriad Pro"/>
+          <w:color w:val="595959" w:themeColor="text1" w:themeTint="A6"/>
+          <w:sz w:val="22"/>
+          <w:szCs w:val="22"/>
+        </w:rPr>
+        <w:t xml:space="preserve"> notice </w:t>
+      </w:r>
+      <w:r>
+        <w:rPr>
+          <w:rFonts w:ascii="Myriad Pro" w:hAnsi="Myriad Pro"/>
+          <w:color w:val="595959" w:themeColor="text1" w:themeTint="A6"/>
+          <w:sz w:val="22"/>
+          <w:szCs w:val="22"/>
+        </w:rPr>
+        <w:t xml:space="preserve">(preferably more) </w:t>
+      </w:r>
+      <w:r>
+        <w:rPr>
+          <w:rFonts w:ascii="Myriad Pro" w:hAnsi="Myriad Pro"/>
+          <w:color w:val="595959" w:themeColor="text1" w:themeTint="A6"/>
+          <w:sz w:val="22"/>
+          <w:szCs w:val="22"/>
+        </w:rPr>
+        <w:t xml:space="preserve">to do something with a hard deadline that requires a </w:t>
+      </w:r>
+      <w:r>
+        <w:rPr>
+          <w:rFonts w:ascii="Myriad Pro" w:hAnsi="Myriad Pro"/>
+          <w:color w:val="595959" w:themeColor="text1" w:themeTint="A6"/>
+          <w:sz w:val="22"/>
+          <w:szCs w:val="22"/>
+        </w:rPr>
+        <w:t>moderate amount</w:t>
+      </w:r>
+      <w:r>
+        <w:rPr>
+          <w:rFonts w:ascii="Myriad Pro" w:hAnsi="Myriad Pro"/>
+          <w:color w:val="595959" w:themeColor="text1" w:themeTint="A6"/>
+          <w:sz w:val="22"/>
+          <w:szCs w:val="22"/>
+        </w:rPr>
+        <w:t xml:space="preserve"> of time (e.g., a letter of recommendation).</w:t>
+      </w:r>
+      <w:r>
+        <w:rPr>
+          <w:rFonts w:ascii="Myriad Pro" w:hAnsi="Myriad Pro"/>
+          <w:color w:val="595959" w:themeColor="text1" w:themeTint="A6"/>
+          <w:sz w:val="22"/>
+          <w:szCs w:val="22"/>
+        </w:rPr>
+        <w:t xml:space="preserve"> </w:t>
+      </w:r>
+    </w:p>
+    <w:p>
+      <w:pPr>
+        <w:widowControl w:val="0"/>
+        <w:jc w:val="both"/>
+        <w:rPr>
+          <w:rFonts w:ascii="Myriad Pro" w:hAnsi="Myriad Pro"/>
+          <w:color w:val="595959" w:themeColor="text1" w:themeTint="A6"/>
+          <w:sz w:val="22"/>
+          <w:szCs w:val="22"/>
+        </w:rPr>
+      </w:pPr>
+    </w:p>
+    <w:p>
+      <w:pPr>
+        <w:widowControl w:val="0"/>
+        <w:jc w:val="both"/>
+        <w:rPr>
+          <w:rFonts w:ascii="Myriad Pro" w:hAnsi="Myriad Pro"/>
+          <w:color w:val="595959" w:themeColor="text1" w:themeTint="A6"/>
+          <w:sz w:val="22"/>
+          <w:szCs w:val="22"/>
+        </w:rPr>
+      </w:pPr>
+      <w:r>
+        <w:rPr>
+          <w:rFonts w:ascii="Myriad Pro" w:hAnsi="Myriad Pro"/>
+          <w:color w:val="595959" w:themeColor="text1" w:themeTint="A6"/>
+          <w:sz w:val="22"/>
+          <w:szCs w:val="22"/>
+        </w:rPr>
+        <w:t>If you want</w:t>
+      </w:r>
+      <w:r>
+        <w:rPr>
+          <w:rFonts w:ascii="Myriad Pro" w:hAnsi="Myriad Pro"/>
+          <w:color w:val="595959" w:themeColor="text1" w:themeTint="A6"/>
+          <w:sz w:val="22"/>
+          <w:szCs w:val="22"/>
+        </w:rPr>
+        <w:t xml:space="preserve"> </w:t>
+      </w:r>
+      <w:r>
+        <w:rPr>
+          <w:rFonts w:ascii="Myriad Pro" w:hAnsi="Myriad Pro"/>
+          <w:color w:val="595959" w:themeColor="text1" w:themeTint="A6"/>
+          <w:sz w:val="22"/>
+          <w:szCs w:val="22"/>
+        </w:rPr>
+        <w:t>feedback on research and teaching statements, or other work that requires multiple back-and-forth interactions between you and Mariam before a hard deadline, give her as much time as you can; at the very least</w:t>
+      </w:r>
+      <w:r>
+        <w:rPr>
+          <w:rFonts w:ascii="Myriad Pro" w:hAnsi="Myriad Pro"/>
+          <w:color w:val="595959" w:themeColor="text1" w:themeTint="A6"/>
+          <w:sz w:val="22"/>
+          <w:szCs w:val="22"/>
+        </w:rPr>
+        <w:t xml:space="preserve"> </w:t>
+      </w:r>
+      <w:r>
+        <w:rPr>
+          <w:rFonts w:ascii="Myriad Pro" w:hAnsi="Myriad Pro"/>
+          <w:color w:val="595959" w:themeColor="text1" w:themeTint="A6"/>
+          <w:sz w:val="22"/>
+          <w:szCs w:val="22"/>
+        </w:rPr>
+        <w:t>three weeks.</w:t>
+      </w:r>
+    </w:p>
+    <w:p>
+      <w:pPr>
+        <w:widowControl w:val="0"/>
+        <w:jc w:val="both"/>
+        <w:rPr>
+          <w:rFonts w:ascii="Myriad Pro" w:hAnsi="Myriad Pro"/>
+          <w:color w:val="595959" w:themeColor="text1" w:themeTint="A6"/>
+          <w:sz w:val="22"/>
+          <w:szCs w:val="22"/>
+        </w:rPr>
+      </w:pPr>
+    </w:p>
+    <w:p>
+      <w:pPr>
+        <w:widowControl w:val="0"/>
+        <w:jc w:val="both"/>
+        <w:rPr>
+          <w:rFonts w:ascii="Myriad Pro" w:hAnsi="Myriad Pro"/>
+          <w:color w:val="595959" w:themeColor="text1" w:themeTint="A6"/>
+          <w:sz w:val="22"/>
+          <w:szCs w:val="22"/>
+        </w:rPr>
+      </w:pPr>
+      <w:r>
+        <w:rPr>
+          <w:rFonts w:ascii="Myriad Pro" w:hAnsi="Myriad Pro"/>
+          <w:color w:val="595959" w:themeColor="text1" w:themeTint="A6"/>
+          <w:sz w:val="22"/>
+          <w:szCs w:val="22"/>
+        </w:rPr>
+        <w:t xml:space="preserve">For manuscript submissions </w:t>
+      </w:r>
+      <w:r>
+        <w:rPr>
+          <w:rFonts w:ascii="Myriad Pro" w:hAnsi="Myriad Pro"/>
+          <w:color w:val="595959" w:themeColor="text1" w:themeTint="A6"/>
+          <w:sz w:val="22"/>
+          <w:szCs w:val="22"/>
+        </w:rPr>
+        <w:t xml:space="preserve">and revisions </w:t>
+      </w:r>
+      <w:r>
+        <w:rPr>
+          <w:rFonts w:ascii="Myriad Pro" w:hAnsi="Myriad Pro"/>
+          <w:color w:val="595959" w:themeColor="text1" w:themeTint="A6"/>
+          <w:sz w:val="22"/>
+          <w:szCs w:val="22"/>
+        </w:rPr>
+        <w:t xml:space="preserve">(i.e., </w:t>
+      </w:r>
+      <w:r>
+        <w:rPr>
+          <w:rFonts w:ascii="Myriad Pro" w:hAnsi="Myriad Pro"/>
+          <w:color w:val="595959" w:themeColor="text1" w:themeTint="A6"/>
+          <w:sz w:val="22"/>
+          <w:szCs w:val="22"/>
+        </w:rPr>
+        <w:t>which either have no deadline at all or only a weak deadline</w:t>
+      </w:r>
+      <w:r>
+        <w:rPr>
+          <w:rFonts w:ascii="Myriad Pro" w:hAnsi="Myriad Pro"/>
+          <w:color w:val="595959" w:themeColor="text1" w:themeTint="A6"/>
+          <w:sz w:val="22"/>
+          <w:szCs w:val="22"/>
+        </w:rPr>
+        <w:t xml:space="preserve">), </w:t>
+      </w:r>
+      <w:r>
+        <w:rPr>
+          <w:rFonts w:ascii="Myriad Pro" w:hAnsi="Myriad Pro"/>
+          <w:color w:val="595959" w:themeColor="text1" w:themeTint="A6"/>
+          <w:sz w:val="22"/>
+          <w:szCs w:val="22"/>
+        </w:rPr>
+        <w:t>send drafts to Mariam as soon as you have them, and</w:t>
+      </w:r>
+      <w:r>
+        <w:rPr>
+          <w:rFonts w:ascii="Myriad Pro" w:hAnsi="Myriad Pro"/>
+          <w:color w:val="595959" w:themeColor="text1" w:themeTint="A6"/>
+          <w:sz w:val="22"/>
+          <w:szCs w:val="22"/>
+        </w:rPr>
+        <w:t xml:space="preserve"> bug </w:t>
+      </w:r>
+      <w:r>
+        <w:rPr>
+          <w:rFonts w:ascii="Myriad Pro" w:hAnsi="Myriad Pro"/>
+          <w:color w:val="595959" w:themeColor="text1" w:themeTint="A6"/>
+          <w:sz w:val="22"/>
+          <w:szCs w:val="22"/>
+        </w:rPr>
+        <w:t>her</w:t>
+      </w:r>
+      <w:r>
+        <w:rPr>
+          <w:rFonts w:ascii="Myriad Pro" w:hAnsi="Myriad Pro"/>
+          <w:color w:val="595959" w:themeColor="text1" w:themeTint="A6"/>
+          <w:sz w:val="22"/>
+          <w:szCs w:val="22"/>
+        </w:rPr>
+        <w:t xml:space="preserve"> to give you feedback if she hasn’t responded in </w:t>
+      </w:r>
+      <w:r>
+        <w:rPr>
+          <w:rFonts w:ascii="Myriad Pro" w:hAnsi="Myriad Pro"/>
+          <w:color w:val="595959" w:themeColor="text1" w:themeTint="A6"/>
+          <w:sz w:val="22"/>
+          <w:szCs w:val="22"/>
+        </w:rPr>
+        <w:t>two weeks</w:t>
+      </w:r>
+      <w:r>
+        <w:rPr>
+          <w:rFonts w:ascii="Myriad Pro" w:hAnsi="Myriad Pro"/>
+          <w:color w:val="595959" w:themeColor="text1" w:themeTint="A6"/>
+          <w:sz w:val="22"/>
+          <w:szCs w:val="22"/>
+        </w:rPr>
+        <w:t xml:space="preserve"> – papers are important!</w:t>
+      </w:r>
+    </w:p>
+    <w:p>
+      <w:pPr>
+        <w:widowControl w:val="0"/>
+        <w:jc w:val="both"/>
+        <w:rPr>
+          <w:rFonts w:ascii="Myriad Pro" w:hAnsi="Myriad Pro"/>
+          <w:color w:val="595959" w:themeColor="text1" w:themeTint="A6"/>
+          <w:sz w:val="22"/>
+          <w:szCs w:val="22"/>
+        </w:rPr>
+      </w:pPr>
+    </w:p>
+    <w:p>
+      <w:pPr>
+        <w:widowControl w:val="0"/>
+        <w:jc w:val="both"/>
+        <w:rPr>
+          <w:rFonts w:ascii="Myriad Pro" w:hAnsi="Myriad Pro"/>
+          <w:color w:val="595959" w:themeColor="text1" w:themeTint="A6"/>
+          <w:sz w:val="22"/>
+          <w:szCs w:val="22"/>
+        </w:rPr>
+      </w:pPr>
+    </w:p>
+    <w:p>
+      <w:pPr>
+        <w:widowControl w:val="0"/>
+        <w:rPr>
+          <w:rFonts w:ascii="Myriad Pro" w:hAnsi="Myriad Pro"/>
+          <w:color w:val="000000" w:themeColor="text1"/>
+          <w:sz w:val="22"/>
+          <w:szCs w:val="22"/>
+          <w:u w:val="single"/>
+        </w:rPr>
+      </w:pPr>
+      <w:bookmarkStart w:id="25" w:name="Presentations"/>
+      <w:r>
+        <w:rPr>
+          <w:rFonts w:ascii="Myriad Pro" w:hAnsi="Myriad Pro"/>
+          <w:color w:val="000000" w:themeColor="text1"/>
+          <w:sz w:val="22"/>
+          <w:szCs w:val="22"/>
+          <w:u w:val="single"/>
+        </w:rPr>
+        <w:t>Presentations</w:t>
+      </w:r>
+    </w:p>
     <w:bookmarkEnd w:id="25"/>
-    <w:p>
-      <w:pPr>
-        <w:widowControl w:val="0"/>
-        <w:rPr>
-          <w:rFonts w:ascii="Myriad Pro" w:hAnsi="Myriad Pro"/>
-          <w:color w:val="000000" w:themeColor="text1"/>
-          <w:sz w:val="22"/>
-          <w:szCs w:val="22"/>
-          <w:u w:val="single"/>
-        </w:rPr>
-      </w:pPr>
-    </w:p>
-    <w:p>
-      <w:pPr>
-        <w:widowControl w:val="0"/>
-        <w:jc w:val="both"/>
-        <w:rPr>
-          <w:rFonts w:ascii="Myriad Pro" w:hAnsi="Myriad Pro"/>
-          <w:color w:val="595959" w:themeColor="text1" w:themeTint="A6"/>
-          <w:sz w:val="22"/>
-          <w:szCs w:val="22"/>
-        </w:rPr>
-      </w:pPr>
-      <w:r>
-        <w:rPr>
-          <w:rFonts w:ascii="Myriad Pro" w:hAnsi="Myriad Pro"/>
-          <w:color w:val="595959" w:themeColor="text1" w:themeTint="A6"/>
-          <w:sz w:val="22"/>
-          <w:szCs w:val="22"/>
-        </w:rPr>
-        <w:t xml:space="preserve">One way of maintaining sanity in the academic work is to be as organized as possible. This is essential because disorganization doesn’t just hurt you, it hurts your collaborators and people </w:t>
-      </w:r>
-      <w:r>
-        <w:rPr>
-          <w:rFonts w:ascii="Myriad Pro" w:hAnsi="Myriad Pro"/>
-          <w:color w:val="595959" w:themeColor="text1" w:themeTint="A6"/>
-          <w:sz w:val="22"/>
-          <w:szCs w:val="22"/>
-        </w:rPr>
-        <w:t>whose help you need</w:t>
-      </w:r>
-      <w:r>
-        <w:rPr>
-          <w:rFonts w:ascii="Myriad Pro" w:hAnsi="Myriad Pro"/>
-          <w:color w:val="595959" w:themeColor="text1" w:themeTint="A6"/>
-          <w:sz w:val="22"/>
-          <w:szCs w:val="22"/>
-        </w:rPr>
-        <w:t xml:space="preserve">. When it comes to deadlines, tell your collaborators </w:t>
-      </w:r>
-      <w:r>
-        <w:rPr>
-          <w:rFonts w:ascii="Myriad Pro" w:hAnsi="Myriad Pro"/>
-          <w:color w:val="595959" w:themeColor="text1" w:themeTint="A6"/>
-          <w:sz w:val="22"/>
-          <w:szCs w:val="22"/>
-          <w:u w:val="single"/>
-        </w:rPr>
-        <w:t xml:space="preserve">as soon as you know </w:t>
-      </w:r>
-      <w:r>
-        <w:rPr>
-          <w:rFonts w:ascii="Myriad Pro" w:hAnsi="Myriad Pro"/>
-          <w:color w:val="595959" w:themeColor="text1" w:themeTint="A6"/>
-          <w:sz w:val="22"/>
-          <w:szCs w:val="22"/>
-          <w:u w:val="single"/>
-        </w:rPr>
-        <w:t>when</w:t>
-      </w:r>
-      <w:r>
-        <w:rPr>
-          <w:rFonts w:ascii="Myriad Pro" w:hAnsi="Myriad Pro"/>
-          <w:color w:val="595959" w:themeColor="text1" w:themeTint="A6"/>
-          <w:sz w:val="22"/>
-          <w:szCs w:val="22"/>
-          <w:u w:val="single"/>
-        </w:rPr>
-        <w:t xml:space="preserve"> a deadline is</w:t>
-      </w:r>
-      <w:r>
-        <w:rPr>
-          <w:rFonts w:ascii="Myriad Pro" w:hAnsi="Myriad Pro"/>
-          <w:color w:val="595959" w:themeColor="text1" w:themeTint="A6"/>
-          <w:sz w:val="22"/>
-          <w:szCs w:val="22"/>
-        </w:rPr>
-        <w:t xml:space="preserve">, and make sure they are aware of it the closer it gets. Don’t be afraid to bug them about it (yes, bug Mariam as well). </w:t>
-      </w:r>
-    </w:p>
-    <w:p>
-      <w:pPr>
-        <w:widowControl w:val="0"/>
-        <w:jc w:val="both"/>
-        <w:rPr>
-          <w:rFonts w:ascii="Myriad Pro" w:hAnsi="Myriad Pro"/>
-          <w:color w:val="595959" w:themeColor="text1" w:themeTint="A6"/>
-          <w:sz w:val="22"/>
-          <w:szCs w:val="22"/>
-        </w:rPr>
-      </w:pPr>
-    </w:p>
-    <w:p>
-      <w:pPr>
-        <w:widowControl w:val="0"/>
-        <w:jc w:val="both"/>
-        <w:rPr>
-          <w:rFonts w:ascii="Myriad Pro" w:hAnsi="Myriad Pro"/>
-          <w:color w:val="595959" w:themeColor="text1" w:themeTint="A6"/>
-          <w:sz w:val="22"/>
-          <w:szCs w:val="22"/>
-        </w:rPr>
-      </w:pPr>
-      <w:r>
-        <w:rPr>
-          <w:rFonts w:ascii="Myriad Pro" w:hAnsi="Myriad Pro"/>
-          <w:color w:val="595959" w:themeColor="text1" w:themeTint="A6"/>
-          <w:sz w:val="22"/>
-          <w:szCs w:val="22"/>
-        </w:rPr>
-        <w:t xml:space="preserve">Give Mariam at least one week’s notice to do something with a hard deadline that doesn’t require a lot of time (e.g., reading/commenting on conference abstracts, filling out paperwork, </w:t>
-      </w:r>
-      <w:proofErr w:type="spellStart"/>
-      <w:r>
-        <w:rPr>
-          <w:rFonts w:ascii="Myriad Pro" w:hAnsi="Myriad Pro"/>
-          <w:color w:val="595959" w:themeColor="text1" w:themeTint="A6"/>
-          <w:sz w:val="22"/>
-          <w:szCs w:val="22"/>
-        </w:rPr>
-        <w:t>etc</w:t>
-      </w:r>
-      <w:proofErr w:type="spellEnd"/>
-      <w:r>
-        <w:rPr>
-          <w:rFonts w:ascii="Myriad Pro" w:hAnsi="Myriad Pro"/>
-          <w:color w:val="595959" w:themeColor="text1" w:themeTint="A6"/>
-          <w:sz w:val="22"/>
-          <w:szCs w:val="22"/>
-        </w:rPr>
-        <w:t xml:space="preserve">). </w:t>
-      </w:r>
-    </w:p>
-    <w:p>
-      <w:pPr>
-        <w:widowControl w:val="0"/>
-        <w:jc w:val="both"/>
-        <w:rPr>
-          <w:rFonts w:ascii="Myriad Pro" w:hAnsi="Myriad Pro"/>
-          <w:color w:val="595959" w:themeColor="text1" w:themeTint="A6"/>
-          <w:sz w:val="22"/>
-          <w:szCs w:val="22"/>
-        </w:rPr>
-      </w:pPr>
-    </w:p>
-    <w:p>
-      <w:pPr>
-        <w:widowControl w:val="0"/>
-        <w:jc w:val="both"/>
-        <w:rPr>
-          <w:rFonts w:ascii="Myriad Pro" w:hAnsi="Myriad Pro"/>
-          <w:color w:val="595959" w:themeColor="text1" w:themeTint="A6"/>
-          <w:sz w:val="22"/>
-          <w:szCs w:val="22"/>
-        </w:rPr>
-      </w:pPr>
-      <w:r>
-        <w:rPr>
-          <w:rFonts w:ascii="Myriad Pro" w:hAnsi="Myriad Pro"/>
-          <w:color w:val="595959" w:themeColor="text1" w:themeTint="A6"/>
-          <w:sz w:val="22"/>
-          <w:szCs w:val="22"/>
-        </w:rPr>
-        <w:t xml:space="preserve">Give Mariam </w:t>
-      </w:r>
-      <w:r>
-        <w:rPr>
-          <w:rFonts w:ascii="Myriad Pro" w:hAnsi="Myriad Pro"/>
-          <w:i/>
-          <w:color w:val="595959" w:themeColor="text1" w:themeTint="A6"/>
-          <w:sz w:val="22"/>
-          <w:szCs w:val="22"/>
-        </w:rPr>
-        <w:t>at least</w:t>
-      </w:r>
-      <w:r>
-        <w:rPr>
-          <w:rFonts w:ascii="Myriad Pro" w:hAnsi="Myriad Pro"/>
-          <w:color w:val="595959" w:themeColor="text1" w:themeTint="A6"/>
-          <w:sz w:val="22"/>
-          <w:szCs w:val="22"/>
-        </w:rPr>
-        <w:t xml:space="preserve"> two weeks</w:t>
-      </w:r>
-      <w:r>
-        <w:rPr>
-          <w:rFonts w:ascii="Myriad Pro" w:hAnsi="Myriad Pro"/>
-          <w:color w:val="595959" w:themeColor="text1" w:themeTint="A6"/>
-          <w:sz w:val="22"/>
-          <w:szCs w:val="22"/>
-        </w:rPr>
-        <w:t>’</w:t>
-      </w:r>
-      <w:r>
-        <w:rPr>
-          <w:rFonts w:ascii="Myriad Pro" w:hAnsi="Myriad Pro"/>
-          <w:color w:val="595959" w:themeColor="text1" w:themeTint="A6"/>
-          <w:sz w:val="22"/>
-          <w:szCs w:val="22"/>
-        </w:rPr>
-        <w:t xml:space="preserve"> notice </w:t>
-      </w:r>
-      <w:r>
-        <w:rPr>
-          <w:rFonts w:ascii="Myriad Pro" w:hAnsi="Myriad Pro"/>
-          <w:color w:val="595959" w:themeColor="text1" w:themeTint="A6"/>
-          <w:sz w:val="22"/>
-          <w:szCs w:val="22"/>
-        </w:rPr>
-        <w:t xml:space="preserve">(preferably more) </w:t>
-      </w:r>
-      <w:r>
-        <w:rPr>
-          <w:rFonts w:ascii="Myriad Pro" w:hAnsi="Myriad Pro"/>
-          <w:color w:val="595959" w:themeColor="text1" w:themeTint="A6"/>
-          <w:sz w:val="22"/>
-          <w:szCs w:val="22"/>
-        </w:rPr>
-        <w:t xml:space="preserve">to do something with a hard deadline that requires a </w:t>
-      </w:r>
-      <w:r>
-        <w:rPr>
-          <w:rFonts w:ascii="Myriad Pro" w:hAnsi="Myriad Pro"/>
-          <w:color w:val="595959" w:themeColor="text1" w:themeTint="A6"/>
-          <w:sz w:val="22"/>
-          <w:szCs w:val="22"/>
-        </w:rPr>
-        <w:t>moderate amount</w:t>
-      </w:r>
-      <w:r>
-        <w:rPr>
-          <w:rFonts w:ascii="Myriad Pro" w:hAnsi="Myriad Pro"/>
-          <w:color w:val="595959" w:themeColor="text1" w:themeTint="A6"/>
-          <w:sz w:val="22"/>
-          <w:szCs w:val="22"/>
-        </w:rPr>
-        <w:t xml:space="preserve"> of time (e.g., a letter of recommendation).</w:t>
-      </w:r>
-      <w:r>
-        <w:rPr>
-          <w:rFonts w:ascii="Myriad Pro" w:hAnsi="Myriad Pro"/>
-          <w:color w:val="595959" w:themeColor="text1" w:themeTint="A6"/>
-          <w:sz w:val="22"/>
-          <w:szCs w:val="22"/>
-        </w:rPr>
-        <w:t xml:space="preserve"> </w:t>
-      </w:r>
-    </w:p>
-    <w:p>
-      <w:pPr>
-        <w:widowControl w:val="0"/>
-        <w:jc w:val="both"/>
-        <w:rPr>
-          <w:rFonts w:ascii="Myriad Pro" w:hAnsi="Myriad Pro"/>
-          <w:color w:val="595959" w:themeColor="text1" w:themeTint="A6"/>
-          <w:sz w:val="22"/>
-          <w:szCs w:val="22"/>
-        </w:rPr>
-      </w:pPr>
-    </w:p>
-    <w:p>
-      <w:pPr>
-        <w:widowControl w:val="0"/>
-        <w:jc w:val="both"/>
-        <w:rPr>
-          <w:rFonts w:ascii="Myriad Pro" w:hAnsi="Myriad Pro"/>
-          <w:color w:val="595959" w:themeColor="text1" w:themeTint="A6"/>
-          <w:sz w:val="22"/>
-          <w:szCs w:val="22"/>
-        </w:rPr>
-      </w:pPr>
-      <w:r>
-        <w:rPr>
-          <w:rFonts w:ascii="Myriad Pro" w:hAnsi="Myriad Pro"/>
-          <w:color w:val="595959" w:themeColor="text1" w:themeTint="A6"/>
-          <w:sz w:val="22"/>
-          <w:szCs w:val="22"/>
-        </w:rPr>
-        <w:t>If you want</w:t>
-      </w:r>
-      <w:r>
-        <w:rPr>
-          <w:rFonts w:ascii="Myriad Pro" w:hAnsi="Myriad Pro"/>
-          <w:color w:val="595959" w:themeColor="text1" w:themeTint="A6"/>
-          <w:sz w:val="22"/>
-          <w:szCs w:val="22"/>
-        </w:rPr>
-        <w:t xml:space="preserve"> </w:t>
-      </w:r>
-      <w:r>
-        <w:rPr>
-          <w:rFonts w:ascii="Myriad Pro" w:hAnsi="Myriad Pro"/>
-          <w:color w:val="595959" w:themeColor="text1" w:themeTint="A6"/>
-          <w:sz w:val="22"/>
-          <w:szCs w:val="22"/>
-        </w:rPr>
-        <w:t>feedback on research and teaching statements, or other work that requires multiple back-and-forth interactions between you and Mariam before a hard deadline, give her as much time as you can; at the very least</w:t>
-      </w:r>
-      <w:r>
-        <w:rPr>
-          <w:rFonts w:ascii="Myriad Pro" w:hAnsi="Myriad Pro"/>
-          <w:color w:val="595959" w:themeColor="text1" w:themeTint="A6"/>
-          <w:sz w:val="22"/>
-          <w:szCs w:val="22"/>
-        </w:rPr>
-        <w:t xml:space="preserve"> </w:t>
-      </w:r>
-      <w:r>
-        <w:rPr>
-          <w:rFonts w:ascii="Myriad Pro" w:hAnsi="Myriad Pro"/>
-          <w:color w:val="595959" w:themeColor="text1" w:themeTint="A6"/>
-          <w:sz w:val="22"/>
-          <w:szCs w:val="22"/>
-        </w:rPr>
-        <w:t>three weeks.</w:t>
-      </w:r>
-    </w:p>
-    <w:p>
-      <w:pPr>
-        <w:widowControl w:val="0"/>
-        <w:jc w:val="both"/>
-        <w:rPr>
-          <w:rFonts w:ascii="Myriad Pro" w:hAnsi="Myriad Pro"/>
-          <w:color w:val="595959" w:themeColor="text1" w:themeTint="A6"/>
-          <w:sz w:val="22"/>
-          <w:szCs w:val="22"/>
-        </w:rPr>
-      </w:pPr>
-    </w:p>
-    <w:p>
-      <w:pPr>
-        <w:widowControl w:val="0"/>
-        <w:jc w:val="both"/>
-        <w:rPr>
-          <w:rFonts w:ascii="Myriad Pro" w:hAnsi="Myriad Pro"/>
-          <w:color w:val="595959" w:themeColor="text1" w:themeTint="A6"/>
-          <w:sz w:val="22"/>
-          <w:szCs w:val="22"/>
-        </w:rPr>
-      </w:pPr>
-      <w:r>
-        <w:rPr>
-          <w:rFonts w:ascii="Myriad Pro" w:hAnsi="Myriad Pro"/>
-          <w:color w:val="595959" w:themeColor="text1" w:themeTint="A6"/>
-          <w:sz w:val="22"/>
-          <w:szCs w:val="22"/>
-        </w:rPr>
-        <w:t xml:space="preserve">For manuscript submissions </w:t>
-      </w:r>
-      <w:r>
-        <w:rPr>
-          <w:rFonts w:ascii="Myriad Pro" w:hAnsi="Myriad Pro"/>
-          <w:color w:val="595959" w:themeColor="text1" w:themeTint="A6"/>
-          <w:sz w:val="22"/>
-          <w:szCs w:val="22"/>
-        </w:rPr>
-        <w:t xml:space="preserve">and revisions </w:t>
-      </w:r>
-      <w:r>
-        <w:rPr>
-          <w:rFonts w:ascii="Myriad Pro" w:hAnsi="Myriad Pro"/>
-          <w:color w:val="595959" w:themeColor="text1" w:themeTint="A6"/>
-          <w:sz w:val="22"/>
-          <w:szCs w:val="22"/>
-        </w:rPr>
-        <w:t xml:space="preserve">(i.e., </w:t>
-      </w:r>
-      <w:r>
-        <w:rPr>
-          <w:rFonts w:ascii="Myriad Pro" w:hAnsi="Myriad Pro"/>
-          <w:color w:val="595959" w:themeColor="text1" w:themeTint="A6"/>
-          <w:sz w:val="22"/>
-          <w:szCs w:val="22"/>
-        </w:rPr>
-        <w:t>which either have no deadline at all or only a weak deadline</w:t>
-      </w:r>
-      <w:r>
-        <w:rPr>
-          <w:rFonts w:ascii="Myriad Pro" w:hAnsi="Myriad Pro"/>
-          <w:color w:val="595959" w:themeColor="text1" w:themeTint="A6"/>
-          <w:sz w:val="22"/>
-          <w:szCs w:val="22"/>
-        </w:rPr>
-        <w:t xml:space="preserve">), </w:t>
-      </w:r>
-      <w:r>
-        <w:rPr>
-          <w:rFonts w:ascii="Myriad Pro" w:hAnsi="Myriad Pro"/>
-          <w:color w:val="595959" w:themeColor="text1" w:themeTint="A6"/>
-          <w:sz w:val="22"/>
-          <w:szCs w:val="22"/>
-        </w:rPr>
-        <w:t>send drafts to Mariam as soon as you have them, and</w:t>
-      </w:r>
-      <w:r>
-        <w:rPr>
-          <w:rFonts w:ascii="Myriad Pro" w:hAnsi="Myriad Pro"/>
-          <w:color w:val="595959" w:themeColor="text1" w:themeTint="A6"/>
-          <w:sz w:val="22"/>
-          <w:szCs w:val="22"/>
-        </w:rPr>
-        <w:t xml:space="preserve"> bug </w:t>
-      </w:r>
-      <w:r>
-        <w:rPr>
-          <w:rFonts w:ascii="Myriad Pro" w:hAnsi="Myriad Pro"/>
-          <w:color w:val="595959" w:themeColor="text1" w:themeTint="A6"/>
-          <w:sz w:val="22"/>
-          <w:szCs w:val="22"/>
-        </w:rPr>
-        <w:t>her</w:t>
-      </w:r>
-      <w:r>
-        <w:rPr>
-          <w:rFonts w:ascii="Myriad Pro" w:hAnsi="Myriad Pro"/>
-          <w:color w:val="595959" w:themeColor="text1" w:themeTint="A6"/>
-          <w:sz w:val="22"/>
-          <w:szCs w:val="22"/>
-        </w:rPr>
-        <w:t xml:space="preserve"> to give you feedback if she hasn’t responded in </w:t>
-      </w:r>
-      <w:r>
-        <w:rPr>
-          <w:rFonts w:ascii="Myriad Pro" w:hAnsi="Myriad Pro"/>
-          <w:color w:val="595959" w:themeColor="text1" w:themeTint="A6"/>
-          <w:sz w:val="22"/>
-          <w:szCs w:val="22"/>
-        </w:rPr>
-        <w:t>two weeks</w:t>
-      </w:r>
-      <w:r>
-        <w:rPr>
-          <w:rFonts w:ascii="Myriad Pro" w:hAnsi="Myriad Pro"/>
-          <w:color w:val="595959" w:themeColor="text1" w:themeTint="A6"/>
-          <w:sz w:val="22"/>
-          <w:szCs w:val="22"/>
-        </w:rPr>
-        <w:t xml:space="preserve"> – papers are important!</w:t>
-      </w:r>
-    </w:p>
-    <w:p>
-      <w:pPr>
-        <w:widowControl w:val="0"/>
-        <w:jc w:val="both"/>
-        <w:rPr>
-          <w:rFonts w:ascii="Myriad Pro" w:hAnsi="Myriad Pro"/>
-          <w:color w:val="595959" w:themeColor="text1" w:themeTint="A6"/>
-          <w:sz w:val="22"/>
-          <w:szCs w:val="22"/>
-        </w:rPr>
-      </w:pPr>
-    </w:p>
-    <w:p>
-      <w:pPr>
-        <w:widowControl w:val="0"/>
-        <w:jc w:val="both"/>
-        <w:rPr>
-          <w:rFonts w:ascii="Myriad Pro" w:hAnsi="Myriad Pro"/>
-          <w:color w:val="595959" w:themeColor="text1" w:themeTint="A6"/>
-          <w:sz w:val="22"/>
-          <w:szCs w:val="22"/>
-        </w:rPr>
-      </w:pPr>
-    </w:p>
-    <w:p>
-      <w:pPr>
-        <w:widowControl w:val="0"/>
-        <w:rPr>
-          <w:rFonts w:ascii="Myriad Pro" w:hAnsi="Myriad Pro"/>
-          <w:color w:val="000000" w:themeColor="text1"/>
-          <w:sz w:val="22"/>
-          <w:szCs w:val="22"/>
-          <w:u w:val="single"/>
-        </w:rPr>
-      </w:pPr>
-      <w:bookmarkStart w:id="26" w:name="Presentations"/>
-      <w:r>
-        <w:rPr>
-          <w:rFonts w:ascii="Myriad Pro" w:hAnsi="Myriad Pro"/>
-          <w:color w:val="000000" w:themeColor="text1"/>
-          <w:sz w:val="22"/>
-          <w:szCs w:val="22"/>
-          <w:u w:val="single"/>
-        </w:rPr>
-        <w:t>Presentations</w:t>
-      </w:r>
-    </w:p>
-    <w:bookmarkEnd w:id="26"/>
     <w:p>
       <w:pPr>
         <w:widowControl w:val="0"/>
@@ -11996,7 +11999,7 @@
           <w:u w:val="single"/>
         </w:rPr>
       </w:pPr>
-      <w:bookmarkStart w:id="27" w:name="RecommendationLetters"/>
+      <w:bookmarkStart w:id="26" w:name="RecommendationLetters"/>
       <w:r>
         <w:rPr>
           <w:rFonts w:ascii="Myriad Pro" w:hAnsi="Myriad Pro"/>
@@ -12008,7 +12011,7 @@
         <w:t>Recommendation Letters</w:t>
       </w:r>
     </w:p>
-    <w:bookmarkEnd w:id="27"/>
+    <w:bookmarkEnd w:id="26"/>
     <w:p>
       <w:pPr>
         <w:widowControl w:val="0"/>
@@ -12239,7 +12242,7 @@
           <w:u w:val="single"/>
         </w:rPr>
       </w:pPr>
-      <w:bookmarkStart w:id="28" w:name="DataManagement"/>
+      <w:bookmarkStart w:id="27" w:name="DataManagement"/>
       <w:r>
         <w:rPr>
           <w:rFonts w:ascii="Myriad Pro" w:hAnsi="Myriad Pro"/>
@@ -12251,7 +12254,7 @@
         <w:t>Data Management</w:t>
       </w:r>
     </w:p>
-    <w:bookmarkEnd w:id="28"/>
+    <w:bookmarkEnd w:id="27"/>
     <w:p>
       <w:pPr>
         <w:widowControl w:val="0"/>
@@ -12610,7 +12613,7 @@
         </w:rPr>
         <w:t xml:space="preserve">If you have already run several independent projects and have a data organization structure that works well for you, feel free to use it. If not (or if you are looking for a change), the following structure is recommended (based on </w:t>
       </w:r>
-      <w:hyperlink r:id="rId30" w:history="1">
+      <w:hyperlink r:id="rId27" w:history="1">
         <w:proofErr w:type="spellStart"/>
         <w:r>
           <w:rPr>
@@ -14036,7 +14039,7 @@
           <w:u w:val="single"/>
         </w:rPr>
       </w:pPr>
-      <w:bookmarkStart w:id="29" w:name="OpenScience"/>
+      <w:bookmarkStart w:id="28" w:name="OpenScience"/>
       <w:r>
         <w:rPr>
           <w:rFonts w:ascii="Myriad Pro" w:hAnsi="Myriad Pro"/>
@@ -14048,7 +14051,7 @@
         <w:t>Open Science</w:t>
       </w:r>
     </w:p>
-    <w:bookmarkEnd w:id="29"/>
+    <w:bookmarkEnd w:id="28"/>
     <w:p>
       <w:pPr>
         <w:widowControl w:val="0"/>
@@ -14135,7 +14138,7 @@
         </w:rPr>
         <w:t xml:space="preserve">).  Currently, the best option for sharing smaller datasets might be the </w:t>
       </w:r>
-      <w:hyperlink r:id="rId31" w:history="1">
+      <w:hyperlink r:id="rId28" w:history="1">
         <w:r>
           <w:rPr>
             <w:rStyle w:val="Hyperlink"/>
@@ -14165,7 +14168,7 @@
         </w:rPr>
         <w:t xml:space="preserve">is </w:t>
       </w:r>
-      <w:hyperlink r:id="rId32" w:history="1">
+      <w:hyperlink r:id="rId29" w:history="1">
         <w:proofErr w:type="spellStart"/>
         <w:r>
           <w:rPr>
@@ -14245,7 +14248,7 @@
         </w:rPr>
         <w:t xml:space="preserve">The preferred preprint servers are </w:t>
       </w:r>
-      <w:hyperlink r:id="rId33" w:history="1">
+      <w:hyperlink r:id="rId30" w:history="1">
         <w:proofErr w:type="spellStart"/>
         <w:r>
           <w:rPr>
@@ -14268,7 +14271,7 @@
         </w:rPr>
         <w:t xml:space="preserve"> and </w:t>
       </w:r>
-      <w:hyperlink r:id="rId34" w:history="1">
+      <w:hyperlink r:id="rId31" w:history="1">
         <w:proofErr w:type="spellStart"/>
         <w:r>
           <w:rPr>
@@ -14327,7 +14330,7 @@
           <w:szCs w:val="22"/>
         </w:rPr>
       </w:pPr>
-      <w:bookmarkStart w:id="30" w:name="Funding"/>
+      <w:bookmarkStart w:id="29" w:name="Funding"/>
       <w:r>
         <w:rPr>
           <w:rFonts w:ascii="Myriad Pro" w:hAnsi="Myriad Pro"/>
@@ -14339,7 +14342,7 @@
         <w:t>Funding</w:t>
       </w:r>
     </w:p>
-    <w:bookmarkEnd w:id="30"/>
+    <w:bookmarkEnd w:id="29"/>
     <w:p>
       <w:pPr>
         <w:widowControl w:val="0"/>
@@ -14628,10 +14631,10 @@
       </w:pPr>
     </w:p>
     <w:sectPr>
-      <w:headerReference w:type="even" r:id="rId35"/>
-      <w:headerReference w:type="default" r:id="rId36"/>
-      <w:footerReference w:type="even" r:id="rId37"/>
-      <w:footerReference w:type="default" r:id="rId38"/>
+      <w:headerReference w:type="even" r:id="rId32"/>
+      <w:headerReference w:type="default" r:id="rId33"/>
+      <w:footerReference w:type="even" r:id="rId34"/>
+      <w:footerReference w:type="default" r:id="rId35"/>
       <w:pgSz w:w="12240" w:h="15840"/>
       <w:pgMar w:top="1440" w:right="1440" w:bottom="1440" w:left="1440" w:header="720" w:footer="720" w:gutter="0"/>
       <w:cols w:space="720"/>
@@ -14639,45 +14642,6 @@
     </w:sectPr>
   </w:body>
 </w:document>
-</file>
-
-<file path=word/comments.xml><?xml version="1.0" encoding="utf-8"?>
-<w:comments xmlns:wpc="http://schemas.microsoft.com/office/word/2010/wordprocessingCanvas" xmlns:cx="http://schemas.microsoft.com/office/drawing/2014/chartex" xmlns:cx1="http://schemas.microsoft.com/office/drawing/2015/9/8/chartex" xmlns:cx2="http://schemas.microsoft.com/office/drawing/2015/10/21/chartex" xmlns:cx3="http://schemas.microsoft.com/office/drawing/2016/5/9/chartex" xmlns:cx4="http://schemas.microsoft.com/office/drawing/2016/5/10/chartex" xmlns:cx5="http://schemas.microsoft.com/office/drawing/2016/5/11/chartex" xmlns:cx6="http://schemas.microsoft.com/office/drawing/2016/5/12/chartex" xmlns:cx7="http://schemas.microsoft.com/office/drawing/2016/5/13/chartex" xmlns:cx8="http://schemas.microsoft.com/office/drawing/2016/5/14/chartex" xmlns:mc="http://schemas.openxmlformats.org/markup-compatibility/2006" xmlns:aink="http://schemas.microsoft.com/office/drawing/2016/ink" xmlns:am3d="http://schemas.microsoft.com/office/drawing/2017/model3d" xmlns:o="urn:schemas-microsoft-com:office:office" xmlns:oel="http://schemas.microsoft.com/office/2019/extlst" xmlns:r="http://schemas.openxmlformats.org/officeDocument/2006/relationships" xmlns:m="http://schemas.openxmlformats.org/officeDocument/2006/math" xmlns:v="urn:schemas-microsoft-com:vml" xmlns:wp14="http://schemas.microsoft.com/office/word/2010/wordprocessingDrawing" xmlns:wp="http://schemas.openxmlformats.org/drawingml/2006/wordprocessingDrawing" xmlns:w10="urn:schemas-microsoft-com:office:word" xmlns:w="http://schemas.openxmlformats.org/wordprocessingml/2006/main" xmlns:w14="http://schemas.microsoft.com/office/word/2010/wordml" xmlns:w15="http://schemas.microsoft.com/office/word/2012/wordml" xmlns:w16cex="http://schemas.microsoft.com/office/word/2018/wordml/cex" xmlns:w16cid="http://schemas.microsoft.com/office/word/2016/wordml/cid" xmlns:w16="http://schemas.microsoft.com/office/word/2018/wordml" xmlns:w16du="http://schemas.microsoft.com/office/word/2023/wordml/word16du" xmlns:w16sdtdh="http://schemas.microsoft.com/office/word/2020/wordml/sdtdatahash" xmlns:w16sdtfl="http://schemas.microsoft.com/office/word/2024/wordml/sdtformatlock" xmlns:w16se="http://schemas.microsoft.com/office/word/2015/wordml/symex" xmlns:wpg="http://schemas.microsoft.com/office/word/2010/wordprocessingGroup" xmlns:wpi="http://schemas.microsoft.com/office/word/2010/wordprocessingInk" xmlns:wne="http://schemas.microsoft.com/office/word/2006/wordml" xmlns:wps="http://schemas.microsoft.com/office/word/2010/wordprocessingShape" mc:Ignorable="w14 w15 w16se w16cid w16 w16cex w16sdtdh w16sdtfl w16du wp14">
-  <w:comment w:id="19" w:author="Mariam Aly" w:date="2025-04-28T18:22:00Z" w:initials="MA">
-    <w:p>
-      <w:pPr>
-        <w:pStyle w:val="CommentText"/>
-      </w:pPr>
-      <w:r>
-        <w:rPr>
-          <w:rStyle w:val="CommentReference"/>
-        </w:rPr>
-        <w:annotationRef/>
-      </w:r>
-      <w:r>
-        <w:t>To update</w:t>
-      </w:r>
-    </w:p>
-  </w:comment>
-</w:comments>
-</file>
-
-<file path=word/commentsExtended.xml><?xml version="1.0" encoding="utf-8"?>
-<w15:commentsEx xmlns:wpc="http://schemas.microsoft.com/office/word/2010/wordprocessingCanvas" xmlns:cx="http://schemas.microsoft.com/office/drawing/2014/chartex" xmlns:cx1="http://schemas.microsoft.com/office/drawing/2015/9/8/chartex" xmlns:cx2="http://schemas.microsoft.com/office/drawing/2015/10/21/chartex" xmlns:cx3="http://schemas.microsoft.com/office/drawing/2016/5/9/chartex" xmlns:cx4="http://schemas.microsoft.com/office/drawing/2016/5/10/chartex" xmlns:cx5="http://schemas.microsoft.com/office/drawing/2016/5/11/chartex" xmlns:cx6="http://schemas.microsoft.com/office/drawing/2016/5/12/chartex" xmlns:cx7="http://schemas.microsoft.com/office/drawing/2016/5/13/chartex" xmlns:cx8="http://schemas.microsoft.com/office/drawing/2016/5/14/chartex" xmlns:mc="http://schemas.openxmlformats.org/markup-compatibility/2006" xmlns:aink="http://schemas.microsoft.com/office/drawing/2016/ink" xmlns:am3d="http://schemas.microsoft.com/office/drawing/2017/model3d" xmlns:o="urn:schemas-microsoft-com:office:office" xmlns:oel="http://schemas.microsoft.com/office/2019/extlst" xmlns:r="http://schemas.openxmlformats.org/officeDocument/2006/relationships" xmlns:m="http://schemas.openxmlformats.org/officeDocument/2006/math" xmlns:v="urn:schemas-microsoft-com:vml" xmlns:wp14="http://schemas.microsoft.com/office/word/2010/wordprocessingDrawing" xmlns:wp="http://schemas.openxmlformats.org/drawingml/2006/wordprocessingDrawing" xmlns:w10="urn:schemas-microsoft-com:office:word" xmlns:w="http://schemas.openxmlformats.org/wordprocessingml/2006/main" xmlns:w14="http://schemas.microsoft.com/office/word/2010/wordml" xmlns:w15="http://schemas.microsoft.com/office/word/2012/wordml" xmlns:w16cex="http://schemas.microsoft.com/office/word/2018/wordml/cex" xmlns:w16cid="http://schemas.microsoft.com/office/word/2016/wordml/cid" xmlns:w16="http://schemas.microsoft.com/office/word/2018/wordml" xmlns:w16du="http://schemas.microsoft.com/office/word/2023/wordml/word16du" xmlns:w16sdtdh="http://schemas.microsoft.com/office/word/2020/wordml/sdtdatahash" xmlns:w16sdtfl="http://schemas.microsoft.com/office/word/2024/wordml/sdtformatlock" xmlns:w16se="http://schemas.microsoft.com/office/word/2015/wordml/symex" xmlns:wpg="http://schemas.microsoft.com/office/word/2010/wordprocessingGroup" xmlns:wpi="http://schemas.microsoft.com/office/word/2010/wordprocessingInk" xmlns:wne="http://schemas.microsoft.com/office/word/2006/wordml" xmlns:wps="http://schemas.microsoft.com/office/word/2010/wordprocessingShape" mc:Ignorable="w14 w15 w16se w16cid w16 w16cex w16sdtdh w16sdtfl w16du wp14">
-  <w15:commentEx w15:paraId="2814FB5E" w15:done="0"/>
-</w15:commentsEx>
-</file>
-
-<file path=word/commentsExtensible.xml><?xml version="1.0" encoding="utf-8"?>
-<w16cex:commentsExtensible xmlns:wpc="http://schemas.microsoft.com/office/word/2010/wordprocessingCanvas" xmlns:cx="http://schemas.microsoft.com/office/drawing/2014/chartex" xmlns:cx1="http://schemas.microsoft.com/office/drawing/2015/9/8/chartex" xmlns:cx2="http://schemas.microsoft.com/office/drawing/2015/10/21/chartex" xmlns:cx3="http://schemas.microsoft.com/office/drawing/2016/5/9/chartex" xmlns:cx4="http://schemas.microsoft.com/office/drawing/2016/5/10/chartex" xmlns:cx5="http://schemas.microsoft.com/office/drawing/2016/5/11/chartex" xmlns:cx6="http://schemas.microsoft.com/office/drawing/2016/5/12/chartex" xmlns:cx7="http://schemas.microsoft.com/office/drawing/2016/5/13/chartex" xmlns:cx8="http://schemas.microsoft.com/office/drawing/2016/5/14/chartex" xmlns:cr="http://schemas.microsoft.com/office/comments/2020/reactions" xmlns:mc="http://schemas.openxmlformats.org/markup-compatibility/2006" xmlns:aink="http://schemas.microsoft.com/office/drawing/2016/ink" xmlns:am3d="http://schemas.microsoft.com/office/drawing/2017/model3d" xmlns:o="urn:schemas-microsoft-com:office:office" xmlns:oel="http://schemas.microsoft.com/office/2019/extlst" xmlns:r="http://schemas.openxmlformats.org/officeDocument/2006/relationships" xmlns:m="http://schemas.openxmlformats.org/officeDocument/2006/math" xmlns:v="urn:schemas-microsoft-com:vml" xmlns:wp14="http://schemas.microsoft.com/office/word/2010/wordprocessingDrawing" xmlns:wp="http://schemas.openxmlformats.org/drawingml/2006/wordprocessingDrawing" xmlns:w10="urn:schemas-microsoft-com:office:word" xmlns:w="http://schemas.openxmlformats.org/wordprocessingml/2006/main" xmlns:w14="http://schemas.microsoft.com/office/word/2010/wordml" xmlns:w15="http://schemas.microsoft.com/office/word/2012/wordml" xmlns:w16cex="http://schemas.microsoft.com/office/word/2018/wordml/cex" xmlns:w16cid="http://schemas.microsoft.com/office/word/2016/wordml/cid" xmlns:w16="http://schemas.microsoft.com/office/word/2018/wordml" xmlns:w16du="http://schemas.microsoft.com/office/word/2023/wordml/word16du" xmlns:w16sdtdh="http://schemas.microsoft.com/office/word/2020/wordml/sdtdatahash" xmlns:w16sdtfl="http://schemas.microsoft.com/office/word/2024/wordml/sdtformatlock" xmlns:w16se="http://schemas.microsoft.com/office/word/2015/wordml/symex" xmlns:wpg="http://schemas.microsoft.com/office/word/2010/wordprocessingGroup" xmlns:wpi="http://schemas.microsoft.com/office/word/2010/wordprocessingInk" xmlns:wne="http://schemas.microsoft.com/office/word/2006/wordml" xmlns:wps="http://schemas.microsoft.com/office/word/2010/wordprocessingShape" mc:Ignorable="w14 w15 w16se w16cid w16 w16cex w16sdtdh w16sdtfl cr w16du wp14">
-  <w16cex:commentExtensible w16cex:durableId="6A79E895" w16cex:dateUtc="2025-04-29T01:22:00Z"/>
-</w16cex:commentsExtensible>
-</file>
-
-<file path=word/commentsIds.xml><?xml version="1.0" encoding="utf-8"?>
-<w16cid:commentsIds xmlns:wpc="http://schemas.microsoft.com/office/word/2010/wordprocessingCanvas" xmlns:cx="http://schemas.microsoft.com/office/drawing/2014/chartex" xmlns:cx1="http://schemas.microsoft.com/office/drawing/2015/9/8/chartex" xmlns:cx2="http://schemas.microsoft.com/office/drawing/2015/10/21/chartex" xmlns:cx3="http://schemas.microsoft.com/office/drawing/2016/5/9/chartex" xmlns:cx4="http://schemas.microsoft.com/office/drawing/2016/5/10/chartex" xmlns:cx5="http://schemas.microsoft.com/office/drawing/2016/5/11/chartex" xmlns:cx6="http://schemas.microsoft.com/office/drawing/2016/5/12/chartex" xmlns:cx7="http://schemas.microsoft.com/office/drawing/2016/5/13/chartex" xmlns:cx8="http://schemas.microsoft.com/office/drawing/2016/5/14/chartex" xmlns:mc="http://schemas.openxmlformats.org/markup-compatibility/2006" xmlns:aink="http://schemas.microsoft.com/office/drawing/2016/ink" xmlns:am3d="http://schemas.microsoft.com/office/drawing/2017/model3d" xmlns:o="urn:schemas-microsoft-com:office:office" xmlns:oel="http://schemas.microsoft.com/office/2019/extlst" xmlns:r="http://schemas.openxmlformats.org/officeDocument/2006/relationships" xmlns:m="http://schemas.openxmlformats.org/officeDocument/2006/math" xmlns:v="urn:schemas-microsoft-com:vml" xmlns:wp14="http://schemas.microsoft.com/office/word/2010/wordprocessingDrawing" xmlns:wp="http://schemas.openxmlformats.org/drawingml/2006/wordprocessingDrawing" xmlns:w10="urn:schemas-microsoft-com:office:word" xmlns:w="http://schemas.openxmlformats.org/wordprocessingml/2006/main" xmlns:w14="http://schemas.microsoft.com/office/word/2010/wordml" xmlns:w15="http://schemas.microsoft.com/office/word/2012/wordml" xmlns:w16cex="http://schemas.microsoft.com/office/word/2018/wordml/cex" xmlns:w16cid="http://schemas.microsoft.com/office/word/2016/wordml/cid" xmlns:w16="http://schemas.microsoft.com/office/word/2018/wordml" xmlns:w16du="http://schemas.microsoft.com/office/word/2023/wordml/word16du" xmlns:w16sdtdh="http://schemas.microsoft.com/office/word/2020/wordml/sdtdatahash" xmlns:w16sdtfl="http://schemas.microsoft.com/office/word/2024/wordml/sdtformatlock" xmlns:w16se="http://schemas.microsoft.com/office/word/2015/wordml/symex" xmlns:wpg="http://schemas.microsoft.com/office/word/2010/wordprocessingGroup" xmlns:wpi="http://schemas.microsoft.com/office/word/2010/wordprocessingInk" xmlns:wne="http://schemas.microsoft.com/office/word/2006/wordml" xmlns:wps="http://schemas.microsoft.com/office/word/2010/wordprocessingShape" mc:Ignorable="w14 w15 w16se w16cid w16 w16cex w16sdtdh w16sdtfl w16du wp14">
-  <w16cid:commentId w16cid:paraId="2814FB5E" w16cid:durableId="6A79E895"/>
-</w16cid:commentsIds>
 </file>
 
 <file path=word/endnotes.xml><?xml version="1.0" encoding="utf-8"?>
@@ -16274,14 +16238,6 @@
     <w:abstractNumId w:val="10"/>
   </w:num>
 </w:numbering>
-</file>
-
-<file path=word/people.xml><?xml version="1.0" encoding="utf-8"?>
-<w15:people xmlns:wpc="http://schemas.microsoft.com/office/word/2010/wordprocessingCanvas" xmlns:cx="http://schemas.microsoft.com/office/drawing/2014/chartex" xmlns:cx1="http://schemas.microsoft.com/office/drawing/2015/9/8/chartex" xmlns:cx2="http://schemas.microsoft.com/office/drawing/2015/10/21/chartex" xmlns:cx3="http://schemas.microsoft.com/office/drawing/2016/5/9/chartex" xmlns:cx4="http://schemas.microsoft.com/office/drawing/2016/5/10/chartex" xmlns:cx5="http://schemas.microsoft.com/office/drawing/2016/5/11/chartex" xmlns:cx6="http://schemas.microsoft.com/office/drawing/2016/5/12/chartex" xmlns:cx7="http://schemas.microsoft.com/office/drawing/2016/5/13/chartex" xmlns:cx8="http://schemas.microsoft.com/office/drawing/2016/5/14/chartex" xmlns:mc="http://schemas.openxmlformats.org/markup-compatibility/2006" xmlns:aink="http://schemas.microsoft.com/office/drawing/2016/ink" xmlns:am3d="http://schemas.microsoft.com/office/drawing/2017/model3d" xmlns:o="urn:schemas-microsoft-com:office:office" xmlns:oel="http://schemas.microsoft.com/office/2019/extlst" xmlns:r="http://schemas.openxmlformats.org/officeDocument/2006/relationships" xmlns:m="http://schemas.openxmlformats.org/officeDocument/2006/math" xmlns:v="urn:schemas-microsoft-com:vml" xmlns:wp14="http://schemas.microsoft.com/office/word/2010/wordprocessingDrawing" xmlns:wp="http://schemas.openxmlformats.org/drawingml/2006/wordprocessingDrawing" xmlns:w10="urn:schemas-microsoft-com:office:word" xmlns:w="http://schemas.openxmlformats.org/wordprocessingml/2006/main" xmlns:w14="http://schemas.microsoft.com/office/word/2010/wordml" xmlns:w15="http://schemas.microsoft.com/office/word/2012/wordml" xmlns:w16cex="http://schemas.microsoft.com/office/word/2018/wordml/cex" xmlns:w16cid="http://schemas.microsoft.com/office/word/2016/wordml/cid" xmlns:w16="http://schemas.microsoft.com/office/word/2018/wordml" xmlns:w16du="http://schemas.microsoft.com/office/word/2023/wordml/word16du" xmlns:w16sdtdh="http://schemas.microsoft.com/office/word/2020/wordml/sdtdatahash" xmlns:w16sdtfl="http://schemas.microsoft.com/office/word/2024/wordml/sdtformatlock" xmlns:w16se="http://schemas.microsoft.com/office/word/2015/wordml/symex" xmlns:wpg="http://schemas.microsoft.com/office/word/2010/wordprocessingGroup" xmlns:wpi="http://schemas.microsoft.com/office/word/2010/wordprocessingInk" xmlns:wne="http://schemas.microsoft.com/office/word/2006/wordml" xmlns:wps="http://schemas.microsoft.com/office/word/2010/wordprocessingShape" mc:Ignorable="w14 w15 w16se w16cid w16 w16cex w16sdtdh w16sdtfl w16du wp14">
-  <w15:person w15:author="Mariam Aly">
-    <w15:presenceInfo w15:providerId="Windows Live" w15:userId="eeb45962292c0c2e"/>
-  </w15:person>
-</w15:people>
 </file>
 
 <file path=word/styles.xml><?xml version="1.0" encoding="utf-8"?>

</xml_diff>